<commit_message>
Save proof so far
</commit_message>
<xml_diff>
--- a/thesis.docx
+++ b/thesis.docx
@@ -3129,6 +3129,7 @@
           <w:szCs w:val="32"/>
         </w:rPr>
       </w:pPr>
+      <w:commentRangeStart w:id="73"/>
       <w:r>
         <w:rPr>
           <w:rFonts w:ascii="Times New Roman" w:hAnsi="Times New Roman" w:cs="Times New Roman"/>
@@ -3137,7 +3138,14 @@
           <w:sz w:val="32"/>
           <w:szCs w:val="32"/>
         </w:rPr>
-        <w:t xml:space="preserve">Chapter </w:t>
+        <w:t>Chapter</w:t>
+      </w:r>
+      <w:commentRangeEnd w:id="73"/>
+      <w:r>
+        <w:rPr>
+          <w:rStyle w:val="CommentReference"/>
+        </w:rPr>
+        <w:commentReference w:id="73"/>
       </w:r>
       <w:r>
         <w:rPr>
@@ -3147,13 +3155,9 @@
           <w:sz w:val="32"/>
           <w:szCs w:val="32"/>
         </w:rPr>
-        <w:t>4</w:t>
-      </w:r>
-    </w:p>
-    <w:p>
-      <w:pPr>
-        <w:spacing w:line="480" w:lineRule="auto"/>
-        <w:jc w:val="center"/>
+        <w:t xml:space="preserve"> </w:t>
+      </w:r>
+      <w:r>
         <w:rPr>
           <w:rFonts w:ascii="Times New Roman" w:hAnsi="Times New Roman" w:cs="Times New Roman"/>
           <w:b/>
@@ -3161,8 +3165,13 @@
           <w:sz w:val="32"/>
           <w:szCs w:val="32"/>
         </w:rPr>
-      </w:pPr>
-      <w:r>
+        <w:t>4</w:t>
+      </w:r>
+    </w:p>
+    <w:p>
+      <w:pPr>
+        <w:spacing w:line="480" w:lineRule="auto"/>
+        <w:jc w:val="center"/>
         <w:rPr>
           <w:rFonts w:ascii="Times New Roman" w:hAnsi="Times New Roman" w:cs="Times New Roman"/>
           <w:b/>
@@ -3170,8 +3179,7 @@
           <w:sz w:val="32"/>
           <w:szCs w:val="32"/>
         </w:rPr>
-        <w:t xml:space="preserve">Data </w:t>
-      </w:r>
+      </w:pPr>
       <w:r>
         <w:rPr>
           <w:rFonts w:ascii="Times New Roman" w:hAnsi="Times New Roman" w:cs="Times New Roman"/>
@@ -3180,6 +3188,16 @@
           <w:sz w:val="32"/>
           <w:szCs w:val="32"/>
         </w:rPr>
+        <w:t xml:space="preserve">Data </w:t>
+      </w:r>
+      <w:r>
+        <w:rPr>
+          <w:rFonts w:ascii="Times New Roman" w:hAnsi="Times New Roman" w:cs="Times New Roman"/>
+          <w:b/>
+          <w:bCs/>
+          <w:sz w:val="32"/>
+          <w:szCs w:val="32"/>
+        </w:rPr>
         <w:t>Analysis</w:t>
       </w:r>
     </w:p>
@@ -3187,6 +3205,7 @@
       <w:pPr>
         <w:spacing w:line="480" w:lineRule="auto"/>
         <w:rPr>
+          <w:ins w:id="75" w:author="Michael Decker" w:date="2020-02-11T17:06:00Z"/>
           <w:rFonts w:ascii="Times New Roman" w:hAnsi="Times New Roman" w:cs="Times New Roman"/>
           <w:sz w:val="24"/>
           <w:szCs w:val="24"/>
@@ -3206,6 +3225,38 @@
     </w:p>
     <w:p>
       <w:pPr>
+        <w:pStyle w:val="Heading2"/>
+        <w:pPrChange w:id="76" w:author="Michael Decker" w:date="2020-02-11T17:15:00Z">
+          <w:pPr>
+            <w:spacing w:line="480" w:lineRule="auto"/>
+          </w:pPr>
+        </w:pPrChange>
+      </w:pPr>
+      <w:ins w:id="77" w:author="Michael Decker" w:date="2020-02-11T17:07:00Z">
+        <w:r>
+          <w:t>Syntax-</w:t>
+        </w:r>
+        <w:commentRangeStart w:id="78"/>
+        <w:r>
+          <w:t>based Approach</w:t>
+        </w:r>
+      </w:ins>
+      <w:commentRangeEnd w:id="78"/>
+      <w:ins w:id="79" w:author="Michael Decker" w:date="2020-02-11T17:16:00Z">
+        <w:r>
+          <w:rPr>
+            <w:rStyle w:val="CommentReference"/>
+            <w:rFonts w:asciiTheme="minorHAnsi" w:eastAsiaTheme="minorHAnsi" w:hAnsiTheme="minorHAnsi" w:cstheme="minorBidi"/>
+            <w:b w:val="0"/>
+            <w:bCs w:val="0"/>
+            <w:color w:val="auto"/>
+          </w:rPr>
+          <w:commentReference w:id="78"/>
+        </w:r>
+      </w:ins>
+    </w:p>
+    <w:p>
+      <w:pPr>
         <w:spacing w:line="480" w:lineRule="auto"/>
         <w:rPr>
           <w:rFonts w:ascii="Times New Roman" w:hAnsi="Times New Roman" w:cs="Times New Roman"/>
@@ -3228,7 +3279,68 @@
           <w:szCs w:val="24"/>
         </w:rPr>
         <w:tab/>
-        <w:t xml:space="preserve">In the syntax-based approach the method for analysis of lines is very simple and is broken down into a series of different checks. The first check, run on every line, is whether or not the line contains a semicolon, which has the direct ability to generate a number of false positives depending on the writing style of the programmer in their standard comments. The second and third checks relied both on checking for the opening and closing of parenthesis and curly braces respectively. This was not something that we had at first expected to be a problem, and in fact it was, as in cases where optional snippets of code had been commented out, the </w:t>
+        <w:t xml:space="preserve">In the syntax-based approach the method for analysis of lines is </w:t>
+      </w:r>
+      <w:del w:id="80" w:author="Michael Decker" w:date="2020-02-11T17:16:00Z">
+        <w:r>
+          <w:rPr>
+            <w:rFonts w:ascii="Times New Roman" w:hAnsi="Times New Roman" w:cs="Times New Roman"/>
+            <w:sz w:val="24"/>
+            <w:szCs w:val="24"/>
+          </w:rPr>
+          <w:delText>very simple</w:delText>
+        </w:r>
+      </w:del>
+      <w:ins w:id="81" w:author="Michael Decker" w:date="2020-02-11T17:16:00Z">
+        <w:r>
+          <w:rPr>
+            <w:rFonts w:ascii="Times New Roman" w:hAnsi="Times New Roman" w:cs="Times New Roman"/>
+            <w:sz w:val="24"/>
+            <w:szCs w:val="24"/>
+          </w:rPr>
+          <w:t>simplistic</w:t>
+        </w:r>
+      </w:ins>
+      <w:r>
+        <w:rPr>
+          <w:rFonts w:ascii="Times New Roman" w:hAnsi="Times New Roman" w:cs="Times New Roman"/>
+          <w:sz w:val="24"/>
+          <w:szCs w:val="24"/>
+        </w:rPr>
+        <w:t xml:space="preserve"> and is broken down into a series of different checks. The first check, run on every line, is whether or not the line contains a semicolon, which has the direct ability to generate a number of false positives depending on the writing style of the programmer in their standard comments. </w:t>
+      </w:r>
+      <w:commentRangeStart w:id="82"/>
+      <w:r>
+        <w:rPr>
+          <w:rFonts w:ascii="Times New Roman" w:hAnsi="Times New Roman" w:cs="Times New Roman"/>
+          <w:sz w:val="24"/>
+          <w:szCs w:val="24"/>
+        </w:rPr>
+        <w:t>The</w:t>
+      </w:r>
+      <w:commentRangeEnd w:id="82"/>
+      <w:r>
+        <w:rPr>
+          <w:rStyle w:val="CommentReference"/>
+        </w:rPr>
+        <w:commentReference w:id="82"/>
+      </w:r>
+      <w:r>
+        <w:rPr>
+          <w:rFonts w:ascii="Times New Roman" w:hAnsi="Times New Roman" w:cs="Times New Roman"/>
+          <w:sz w:val="24"/>
+          <w:szCs w:val="24"/>
+        </w:rPr>
+        <w:t xml:space="preserve"> second and third checks relied both on checking for the opening and closing of parenthesis and curly braces respectively</w:t>
+      </w:r>
+      <w:commentRangeStart w:id="83"/>
+      <w:r>
+        <w:rPr>
+          <w:rFonts w:ascii="Times New Roman" w:hAnsi="Times New Roman" w:cs="Times New Roman"/>
+          <w:sz w:val="24"/>
+          <w:szCs w:val="24"/>
+        </w:rPr>
+        <w:t xml:space="preserve">. This was not something that we had at first expected to be a problem, and in fact it was, as in cases where optional snippets of code had been commented out, the automation </w:t>
       </w:r>
       <w:r>
         <w:rPr>
@@ -3237,7 +3349,82 @@
           <w:szCs w:val="24"/>
         </w:rPr>
         <w:lastRenderedPageBreak/>
-        <w:t>automation process would disregard these sections as it did not find the opening or closing piece that it was looking for. The second approach, which was considered but never implemented was a bag of words approach.</w:t>
+        <w:t>process would disregard these sections as it did not find the opening or closing piece that it was looking for</w:t>
+      </w:r>
+      <w:commentRangeEnd w:id="83"/>
+      <w:r>
+        <w:rPr>
+          <w:rStyle w:val="CommentReference"/>
+        </w:rPr>
+        <w:commentReference w:id="83"/>
+      </w:r>
+      <w:r>
+        <w:rPr>
+          <w:rFonts w:ascii="Times New Roman" w:hAnsi="Times New Roman" w:cs="Times New Roman"/>
+          <w:sz w:val="24"/>
+          <w:szCs w:val="24"/>
+        </w:rPr>
+        <w:t xml:space="preserve">. The second approach, which was considered but never implemented </w:t>
+      </w:r>
+      <w:del w:id="84" w:author="Michael Decker" w:date="2020-02-11T17:17:00Z">
+        <w:r>
+          <w:rPr>
+            <w:rFonts w:ascii="Times New Roman" w:hAnsi="Times New Roman" w:cs="Times New Roman"/>
+            <w:sz w:val="24"/>
+            <w:szCs w:val="24"/>
+          </w:rPr>
+          <w:delText xml:space="preserve">was </w:delText>
+        </w:r>
+      </w:del>
+      <w:ins w:id="85" w:author="Michael Decker" w:date="2020-02-11T17:17:00Z">
+        <w:r>
+          <w:rPr>
+            <w:rFonts w:ascii="Times New Roman" w:hAnsi="Times New Roman" w:cs="Times New Roman"/>
+            <w:sz w:val="24"/>
+            <w:szCs w:val="24"/>
+          </w:rPr>
+          <w:t>is</w:t>
+        </w:r>
+        <w:r>
+          <w:rPr>
+            <w:rFonts w:ascii="Times New Roman" w:hAnsi="Times New Roman" w:cs="Times New Roman"/>
+            <w:sz w:val="24"/>
+            <w:szCs w:val="24"/>
+          </w:rPr>
+          <w:t xml:space="preserve"> </w:t>
+        </w:r>
+      </w:ins>
+      <w:r>
+        <w:rPr>
+          <w:rFonts w:ascii="Times New Roman" w:hAnsi="Times New Roman" w:cs="Times New Roman"/>
+          <w:sz w:val="24"/>
+          <w:szCs w:val="24"/>
+        </w:rPr>
+        <w:t xml:space="preserve">a bag of words </w:t>
+      </w:r>
+      <w:commentRangeStart w:id="86"/>
+      <w:r>
+        <w:rPr>
+          <w:rFonts w:ascii="Times New Roman" w:hAnsi="Times New Roman" w:cs="Times New Roman"/>
+          <w:sz w:val="24"/>
+          <w:szCs w:val="24"/>
+        </w:rPr>
+        <w:t>approach</w:t>
+      </w:r>
+      <w:commentRangeEnd w:id="86"/>
+      <w:r>
+        <w:rPr>
+          <w:rStyle w:val="CommentReference"/>
+        </w:rPr>
+        <w:commentReference w:id="86"/>
+      </w:r>
+      <w:r>
+        <w:rPr>
+          <w:rFonts w:ascii="Times New Roman" w:hAnsi="Times New Roman" w:cs="Times New Roman"/>
+          <w:sz w:val="24"/>
+          <w:szCs w:val="24"/>
+        </w:rPr>
+        <w:t>.</w:t>
       </w:r>
     </w:p>
     <w:p>
@@ -3256,7 +3443,46 @@
           <w:szCs w:val="24"/>
         </w:rPr>
         <w:tab/>
-        <w:t>This bag of words approach is not to be confused with the bag of words approach mentioned earlier in the data collection chapter, which proposes the use of common terms as an additional method of verification. Rather, the concept of this approach is to break down an entire piece of source code and create a bag of words from it, which could then be used to cross check comments for terms that are present in the line which are found to be frequent in the bag of words. While this could be helpful in finding commented out code that is modifying common variables or using common variables as part of a greater equation, it has a number of strong failing points. First, when considering variable names, one time use variables, variables created in a piece of commented out code, and commented out functions are all highly likely to be ignored due to the fact that in comparison to other terms in the bag of words they may only have an appearance rate of 1-3 times in the entire source code where as a term like int, void, or count will appear much more frequently. The other issue with this method comes down to explanations of how code functions, in the case of thorough documentation where a programmer may be referencing function names and variable names, to many of such references is likely to cause false positives. This brings us to our third and most current approach, what we call the frequency approach.</w:t>
+      </w:r>
+      <w:commentRangeStart w:id="87"/>
+      <w:commentRangeStart w:id="88"/>
+      <w:r>
+        <w:rPr>
+          <w:rFonts w:ascii="Times New Roman" w:hAnsi="Times New Roman" w:cs="Times New Roman"/>
+          <w:sz w:val="24"/>
+          <w:szCs w:val="24"/>
+        </w:rPr>
+        <w:t xml:space="preserve">This bag of words approach is not to be confused with the bag of words approach </w:t>
+      </w:r>
+      <w:commentRangeEnd w:id="87"/>
+      <w:r>
+        <w:rPr>
+          <w:rStyle w:val="CommentReference"/>
+        </w:rPr>
+        <w:commentReference w:id="87"/>
+      </w:r>
+      <w:r>
+        <w:rPr>
+          <w:rFonts w:ascii="Times New Roman" w:hAnsi="Times New Roman" w:cs="Times New Roman"/>
+          <w:sz w:val="24"/>
+          <w:szCs w:val="24"/>
+        </w:rPr>
+        <w:t xml:space="preserve">mentioned earlier in the data collection chapter, which proposes the use of common terms as an additional method of verification. Rather, the concept of this approach is to break down an entire piece of source code and create a bag of words from it, which could then be used to cross check comments for terms that are present in the line which are found to be frequent in the bag of words. </w:t>
+      </w:r>
+      <w:commentRangeEnd w:id="88"/>
+      <w:r>
+        <w:rPr>
+          <w:rStyle w:val="CommentReference"/>
+        </w:rPr>
+        <w:commentReference w:id="88"/>
+      </w:r>
+      <w:r>
+        <w:rPr>
+          <w:rFonts w:ascii="Times New Roman" w:hAnsi="Times New Roman" w:cs="Times New Roman"/>
+          <w:sz w:val="24"/>
+          <w:szCs w:val="24"/>
+        </w:rPr>
+        <w:t>While this could be helpful in finding commented out code that is modifying common variables or using common variables as part of a greater equation, it has a number of strong failing points. First, when considering variable names, one time use variables, variables created in a piece of commented out code, and commented out functions are all highly likely to be ignored due to the fact that in comparison to other terms in the bag of words they may only have an appearance rate of 1-3 times in the entire source code where as a term like int, void, or count will appear much more frequently. The other issue with this method comes down to explanations of how code functions, in the case of thorough documentation where a programmer may be referencing function names and variable names, to many of such references is likely to cause false positives. This brings us to our third and most current approach, what we call the frequency approach.</w:t>
       </w:r>
     </w:p>
     <w:p>
@@ -3409,7 +3635,31 @@
           <w:szCs w:val="24"/>
         </w:rPr>
         <w:tab/>
-        <w:t>The original basis of the frequency approach owes itself to a discussion on the works of Dvorak</w:t>
+        <w:t xml:space="preserve">The original basis of the </w:t>
+      </w:r>
+      <w:commentRangeStart w:id="89"/>
+      <w:r>
+        <w:rPr>
+          <w:rFonts w:ascii="Times New Roman" w:hAnsi="Times New Roman" w:cs="Times New Roman"/>
+          <w:sz w:val="24"/>
+          <w:szCs w:val="24"/>
+        </w:rPr>
+        <w:t xml:space="preserve">frequency approach owes itself to a discussion on the works of </w:t>
+      </w:r>
+      <w:commentRangeEnd w:id="89"/>
+      <w:r>
+        <w:rPr>
+          <w:rStyle w:val="CommentReference"/>
+        </w:rPr>
+        <w:commentReference w:id="89"/>
+      </w:r>
+      <w:r>
+        <w:rPr>
+          <w:rFonts w:ascii="Times New Roman" w:hAnsi="Times New Roman" w:cs="Times New Roman"/>
+          <w:sz w:val="24"/>
+          <w:szCs w:val="24"/>
+        </w:rPr>
+        <w:t>Dvorak</w:t>
       </w:r>
       <w:r>
         <w:rPr>
@@ -3552,9 +3802,9 @@
         <w:lastRenderedPageBreak/>
         <w:t xml:space="preserve">character converted to lowercase for normalization against a dictionary of characters and then consequently stored in the dictionary. Once the entire line has been read and all characters have been stored and a final count of characters is obtained the frequency of each character is calculated and stored in a list, ensuring that they remain in order by using key based verification. </w:t>
       </w:r>
-      <w:commentRangeStart w:id="74"/>
-      <w:commentRangeStart w:id="75"/>
-      <w:commentRangeStart w:id="76"/>
+      <w:commentRangeStart w:id="90"/>
+      <w:commentRangeStart w:id="91"/>
+      <w:commentRangeStart w:id="92"/>
       <w:r>
         <w:rPr>
           <w:rFonts w:ascii="Times New Roman" w:hAnsi="Times New Roman" w:cs="Times New Roman"/>
@@ -3563,26 +3813,26 @@
         </w:rPr>
         <w:t xml:space="preserve">These frequencies can then be used individually, as a group, or averaged into a single working list. </w:t>
       </w:r>
-      <w:commentRangeEnd w:id="74"/>
-      <w:r>
-        <w:rPr>
-          <w:rStyle w:val="CommentReference"/>
-        </w:rPr>
-        <w:commentReference w:id="74"/>
-      </w:r>
-      <w:commentRangeEnd w:id="75"/>
-      <w:r>
-        <w:rPr>
-          <w:rStyle w:val="CommentReference"/>
-        </w:rPr>
-        <w:commentReference w:id="75"/>
-      </w:r>
-      <w:commentRangeEnd w:id="76"/>
-      <w:r>
-        <w:rPr>
-          <w:rStyle w:val="CommentReference"/>
-        </w:rPr>
-        <w:commentReference w:id="76"/>
+      <w:commentRangeEnd w:id="90"/>
+      <w:r>
+        <w:rPr>
+          <w:rStyle w:val="CommentReference"/>
+        </w:rPr>
+        <w:commentReference w:id="90"/>
+      </w:r>
+      <w:commentRangeEnd w:id="91"/>
+      <w:r>
+        <w:rPr>
+          <w:rStyle w:val="CommentReference"/>
+        </w:rPr>
+        <w:commentReference w:id="91"/>
+      </w:r>
+      <w:commentRangeEnd w:id="92"/>
+      <w:r>
+        <w:rPr>
+          <w:rStyle w:val="CommentReference"/>
+        </w:rPr>
+        <w:commentReference w:id="92"/>
       </w:r>
     </w:p>
     <w:p>
@@ -3747,8 +3997,8 @@
         </w:rPr>
         <w:t xml:space="preserve"> decision tree style model present in the Sci-kit Learn module for</w:t>
       </w:r>
-      <w:commentRangeStart w:id="77"/>
-      <w:commentRangeStart w:id="78"/>
+      <w:commentRangeStart w:id="93"/>
+      <w:commentRangeStart w:id="94"/>
       <w:r>
         <w:rPr>
           <w:rFonts w:ascii="Times New Roman" w:hAnsi="Times New Roman" w:cs="Times New Roman"/>
@@ -3757,19 +4007,19 @@
         </w:rPr>
         <w:t xml:space="preserve"> Python</w:t>
       </w:r>
-      <w:commentRangeEnd w:id="77"/>
-      <w:r>
-        <w:rPr>
-          <w:rStyle w:val="CommentReference"/>
-        </w:rPr>
-        <w:commentReference w:id="77"/>
-      </w:r>
-      <w:commentRangeEnd w:id="78"/>
-      <w:r>
-        <w:rPr>
-          <w:rStyle w:val="CommentReference"/>
-        </w:rPr>
-        <w:commentReference w:id="78"/>
+      <w:commentRangeEnd w:id="93"/>
+      <w:r>
+        <w:rPr>
+          <w:rStyle w:val="CommentReference"/>
+        </w:rPr>
+        <w:commentReference w:id="93"/>
+      </w:r>
+      <w:commentRangeEnd w:id="94"/>
+      <w:r>
+        <w:rPr>
+          <w:rStyle w:val="CommentReference"/>
+        </w:rPr>
+        <w:commentReference w:id="94"/>
       </w:r>
       <w:r>
         <w:rPr>
@@ -3898,8 +4148,8 @@
           <w:szCs w:val="24"/>
         </w:rPr>
       </w:pPr>
-      <w:commentRangeStart w:id="79"/>
-      <w:commentRangeStart w:id="80"/>
+      <w:commentRangeStart w:id="95"/>
+      <w:commentRangeStart w:id="96"/>
       <w:r>
         <w:rPr>
           <w:rFonts w:cstheme="minorHAnsi"/>
@@ -3910,19 +4160,19 @@
         </w:rPr>
         <w:t>[0.020833333333333332, 0.020833333333333332, 0.0, 0.0, 0.041666666666666664, 0.020833333333333332, 0.0, 0.0, 0.020833333333333332, 0.0, 0.020833333333333332, 0.020833333333333332, 0.0, 0.0, 0.0625, 0.041666666666666664, 0.0, 0.020833333333333332, 0.041666666666666664, 0.0625, 0.020833333333333332, 0.0, 0.0, 0.0, 0.0, 0.0, 0.0, 0.0, 0.0, 0.0, 0.0, 0.0, 0.0, 0.0, 0.0, 0.0, 0.0, 0.0, 0.0, 0.0, 0.0, 0.0, 0.0, 0.0, 0.0, 0.0, 0.0, 0.0, 0.0, 0.0, 0.0, 0.0, 0.0, 0.0, 0.0, 0.0, 0.0, 0.0, 0.0, 0.0, 0.0, 0.0, 0.0, 0.0, 0.0, 0.0, 0.5625, 0.0, 0.0, 0.0, 0.020833333333333332, 0.0, 0.0, 0.0, 0.0, 0.0, 0.0]</w:t>
       </w:r>
-      <w:commentRangeEnd w:id="79"/>
-      <w:r>
-        <w:rPr>
-          <w:rStyle w:val="CommentReference"/>
-        </w:rPr>
-        <w:commentReference w:id="79"/>
-      </w:r>
-      <w:commentRangeEnd w:id="80"/>
-      <w:r>
-        <w:rPr>
-          <w:rStyle w:val="CommentReference"/>
-        </w:rPr>
-        <w:commentReference w:id="80"/>
+      <w:commentRangeEnd w:id="95"/>
+      <w:r>
+        <w:rPr>
+          <w:rStyle w:val="CommentReference"/>
+        </w:rPr>
+        <w:commentReference w:id="95"/>
+      </w:r>
+      <w:commentRangeEnd w:id="96"/>
+      <w:r>
+        <w:rPr>
+          <w:rStyle w:val="CommentReference"/>
+        </w:rPr>
+        <w:commentReference w:id="96"/>
       </w:r>
     </w:p>
     <w:p>
@@ -5203,8 +5453,8 @@
         </w:rPr>
         <w:t>four primary enhancements that we believe need to be handled in the future to extend the power and validity of this research.</w:t>
       </w:r>
-      <w:commentRangeStart w:id="81"/>
-      <w:commentRangeStart w:id="82"/>
+      <w:commentRangeStart w:id="97"/>
+      <w:commentRangeStart w:id="98"/>
       <w:r>
         <w:rPr>
           <w:rFonts w:ascii="Times New Roman" w:hAnsi="Times New Roman" w:cs="Times New Roman"/>
@@ -5213,19 +5463,19 @@
         </w:rPr>
         <w:t xml:space="preserve"> The first subject that we would like to see extended upon is handling specific coding styles such as Hungarian Notation, vertical alignment, Whitesmiths style, and indentation styles. The second focus of our future research is to extend the number of languages that our method works with. The third focus of our future research is to handle the various levels of coding skill as well as bad coding practices that are in use today. The final focus of our future research is to be able to search merge history within version control to identify exactly when and by whom code has been commented out. </w:t>
       </w:r>
-      <w:commentRangeEnd w:id="81"/>
-      <w:r>
-        <w:rPr>
-          <w:rStyle w:val="CommentReference"/>
-        </w:rPr>
-        <w:commentReference w:id="81"/>
-      </w:r>
-      <w:commentRangeEnd w:id="82"/>
-      <w:r>
-        <w:rPr>
-          <w:rStyle w:val="CommentReference"/>
-        </w:rPr>
-        <w:commentReference w:id="82"/>
+      <w:commentRangeEnd w:id="97"/>
+      <w:r>
+        <w:rPr>
+          <w:rStyle w:val="CommentReference"/>
+        </w:rPr>
+        <w:commentReference w:id="97"/>
+      </w:r>
+      <w:commentRangeEnd w:id="98"/>
+      <w:r>
+        <w:rPr>
+          <w:rStyle w:val="CommentReference"/>
+        </w:rPr>
+        <w:commentReference w:id="98"/>
       </w:r>
     </w:p>
     <w:p>
@@ -7501,11 +7751,9 @@
       <w:r>
         <w:t>Not needed once table is put in.  Table also way more professional.</w:t>
       </w:r>
-      <w:bookmarkStart w:id="73" w:name="_GoBack"/>
-      <w:bookmarkEnd w:id="73"/>
     </w:p>
   </w:comment>
-  <w:comment w:id="74" w:author="Michael Decker" w:date="2020-01-12T17:56:00Z" w:initials="MD">
+  <w:comment w:id="73" w:author="Michael Decker" w:date="2020-02-11T17:23:00Z" w:initials="MD">
     <w:p>
       <w:pPr>
         <w:pStyle w:val="CommentText"/>
@@ -7517,11 +7765,164 @@
         <w:annotationRef/>
       </w:r>
       <w:r>
+        <w:t>Either as part of last section or before this one in new chapter.  Give a punch of statistics and information on the data set (in a table(s))</w:t>
+      </w:r>
+      <w:bookmarkStart w:id="74" w:name="_GoBack"/>
+      <w:bookmarkEnd w:id="74"/>
+    </w:p>
+  </w:comment>
+  <w:comment w:id="78" w:author="Michael Decker" w:date="2020-02-11T17:16:00Z" w:initials="MD">
+    <w:p>
+      <w:pPr>
+        <w:pStyle w:val="CommentText"/>
+      </w:pPr>
+      <w:r>
+        <w:rPr>
+          <w:rStyle w:val="CommentReference"/>
+        </w:rPr>
+        <w:annotationRef/>
+      </w:r>
+      <w:r>
+        <w:t>Say in previous paragraph all the approach and that detailed in appropriate sections (use cross-references)</w:t>
+      </w:r>
+    </w:p>
+  </w:comment>
+  <w:comment w:id="82" w:author="Michael Decker" w:date="2020-02-11T17:17:00Z" w:initials="MD">
+    <w:p>
+      <w:pPr>
+        <w:pStyle w:val="CommentText"/>
+      </w:pPr>
+      <w:r>
+        <w:rPr>
+          <w:rStyle w:val="CommentReference"/>
+        </w:rPr>
+        <w:annotationRef/>
+      </w:r>
+      <w:r>
+        <w:t>Probably need to site lanza as related and similar approach</w:t>
+      </w:r>
+    </w:p>
+    <w:p>
+      <w:pPr>
+        <w:pStyle w:val="CommentText"/>
+      </w:pPr>
+    </w:p>
+    <w:p>
+      <w:pPr>
+        <w:pStyle w:val="CommentText"/>
+      </w:pPr>
+    </w:p>
+  </w:comment>
+  <w:comment w:id="83" w:author="Michael Decker" w:date="2020-02-11T17:18:00Z" w:initials="MD">
+    <w:p>
+      <w:pPr>
+        <w:pStyle w:val="CommentText"/>
+      </w:pPr>
+      <w:r>
+        <w:rPr>
+          <w:rStyle w:val="CommentReference"/>
+        </w:rPr>
+        <w:annotationRef/>
+      </w:r>
+      <w:r>
+        <w:t>???</w:t>
+      </w:r>
+    </w:p>
+  </w:comment>
+  <w:comment w:id="86" w:author="Michael Decker" w:date="2020-02-11T17:21:00Z" w:initials="MD">
+    <w:p>
+      <w:pPr>
+        <w:pStyle w:val="CommentText"/>
+      </w:pPr>
+      <w:r>
+        <w:rPr>
+          <w:rStyle w:val="CommentReference"/>
+        </w:rPr>
+        <w:annotationRef/>
+      </w:r>
+      <w:r>
+        <w:t>Example</w:t>
+      </w:r>
+    </w:p>
+  </w:comment>
+  <w:comment w:id="87" w:author="Michael Decker" w:date="2020-02-11T17:18:00Z" w:initials="MD">
+    <w:p>
+      <w:pPr>
+        <w:pStyle w:val="CommentText"/>
+      </w:pPr>
+      <w:r>
+        <w:rPr>
+          <w:rStyle w:val="CommentReference"/>
+        </w:rPr>
+        <w:annotationRef/>
+      </w:r>
+      <w:r>
+        <w:t>I vaguely don't remember this from earlier.  If so, don't use bag of words in collection chapter</w:t>
+      </w:r>
+    </w:p>
+  </w:comment>
+  <w:comment w:id="88" w:author="Michael Decker" w:date="2020-02-11T17:22:00Z" w:initials="MD">
+    <w:p>
+      <w:pPr>
+        <w:pStyle w:val="CommentText"/>
+      </w:pPr>
+      <w:r>
+        <w:rPr>
+          <w:rStyle w:val="CommentReference"/>
+        </w:rPr>
+        <w:annotationRef/>
+      </w:r>
+      <w:r>
+        <w:t>Not completely sure what this is saying. Also need an example</w:t>
+      </w:r>
+    </w:p>
+  </w:comment>
+  <w:comment w:id="89" w:author="Michael Decker" w:date="2020-02-11T17:23:00Z" w:initials="MD">
+    <w:p>
+      <w:pPr>
+        <w:pStyle w:val="CommentText"/>
+      </w:pPr>
+      <w:r>
+        <w:rPr>
+          <w:rStyle w:val="CommentReference"/>
+        </w:rPr>
+        <w:annotationRef/>
+      </w:r>
+      <w:r>
+        <w:t>Not discussion, but based or derived or something</w:t>
+      </w:r>
+    </w:p>
+    <w:p>
+      <w:pPr>
+        <w:pStyle w:val="CommentText"/>
+      </w:pPr>
+    </w:p>
+    <w:p>
+      <w:pPr>
+        <w:pStyle w:val="CommentText"/>
+      </w:pPr>
+      <w:r>
+        <w:t>Also, and example at some point</w:t>
+      </w:r>
+    </w:p>
+  </w:comment>
+  <w:comment w:id="90" w:author="Michael Decker" w:date="2020-01-12T17:56:00Z" w:initials="MD">
+    <w:p>
+      <w:pPr>
+        <w:pStyle w:val="CommentText"/>
+      </w:pPr>
+      <w:r>
+        <w:rPr>
+          <w:rStyle w:val="CommentReference"/>
+        </w:rPr>
+        <w:annotationRef/>
+      </w:r>
+      <w:r>
         <w:t>Example.  For a few comments.  A couple line, and 1 block comment (of a few lines).</w:t>
       </w:r>
     </w:p>
   </w:comment>
-  <w:comment w:id="75" w:author="blake grills" w:date="2020-02-07T13:23:00Z" w:initials="bg">
+  <w:comment w:id="91" w:author="blake grills" w:date="2020-02-07T13:23:00Z" w:initials="bg">
     <w:p>
       <w:pPr>
         <w:pStyle w:val="CommentText"/>
@@ -7537,7 +7938,7 @@
       </w:r>
     </w:p>
   </w:comment>
-  <w:comment w:id="76" w:author="blake grills" w:date="2020-02-07T13:24:00Z" w:initials="bg">
+  <w:comment w:id="92" w:author="blake grills" w:date="2020-02-07T13:24:00Z" w:initials="bg">
     <w:p>
       <w:pPr>
         <w:pStyle w:val="CommentText"/>
@@ -7550,7 +7951,7 @@
       </w:r>
     </w:p>
   </w:comment>
-  <w:comment w:id="77" w:author="Michael Decker" w:date="2020-01-20T16:40:00Z" w:initials="MD">
+  <w:comment w:id="93" w:author="Michael Decker" w:date="2020-01-20T16:40:00Z" w:initials="MD">
     <w:p>
       <w:pPr>
         <w:pStyle w:val="CommentText"/>
@@ -7579,7 +7980,7 @@
       </w:r>
     </w:p>
   </w:comment>
-  <w:comment w:id="78" w:author="blake grills" w:date="2020-02-07T13:27:00Z" w:initials="bg">
+  <w:comment w:id="94" w:author="blake grills" w:date="2020-02-07T13:27:00Z" w:initials="bg">
     <w:p>
       <w:pPr>
         <w:pStyle w:val="CommentText"/>
@@ -7595,7 +7996,7 @@
       </w:r>
     </w:p>
   </w:comment>
-  <w:comment w:id="79" w:author="Michael Decker" w:date="2020-01-20T16:41:00Z" w:initials="MD">
+  <w:comment w:id="95" w:author="Michael Decker" w:date="2020-01-20T16:41:00Z" w:initials="MD">
     <w:p>
       <w:pPr>
         <w:pStyle w:val="CommentText"/>
@@ -7611,7 +8012,7 @@
       </w:r>
     </w:p>
   </w:comment>
-  <w:comment w:id="80" w:author="blake grills" w:date="2020-02-07T13:55:00Z" w:initials="bg">
+  <w:comment w:id="96" w:author="blake grills" w:date="2020-02-07T13:55:00Z" w:initials="bg">
     <w:p>
       <w:pPr>
         <w:pStyle w:val="CommentText"/>
@@ -7627,7 +8028,7 @@
       </w:r>
     </w:p>
   </w:comment>
-  <w:comment w:id="81" w:author="Michael Decker" w:date="2020-01-20T16:14:00Z" w:initials="MD">
+  <w:comment w:id="97" w:author="Michael Decker" w:date="2020-01-20T16:14:00Z" w:initials="MD">
     <w:p>
       <w:pPr>
         <w:pStyle w:val="CommentText"/>
@@ -7643,7 +8044,7 @@
       </w:r>
     </w:p>
   </w:comment>
-  <w:comment w:id="82" w:author="blake grills" w:date="2020-02-07T14:14:00Z" w:initials="bg">
+  <w:comment w:id="98" w:author="blake grills" w:date="2020-02-07T14:14:00Z" w:initials="bg">
     <w:p>
       <w:pPr>
         <w:pStyle w:val="CommentText"/>
@@ -7707,6 +8108,14 @@
   <w15:commentEx w15:paraId="7E629572" w15:done="0"/>
   <w15:commentEx w15:paraId="2655F142" w15:done="0"/>
   <w15:commentEx w15:paraId="15DE4F95" w15:done="0"/>
+  <w15:commentEx w15:paraId="11FCF5BB" w15:done="0"/>
+  <w15:commentEx w15:paraId="6D813547" w15:done="0"/>
+  <w15:commentEx w15:paraId="24DCDF4D" w15:done="0"/>
+  <w15:commentEx w15:paraId="614E02E4" w15:done="0"/>
+  <w15:commentEx w15:paraId="43DCDC1C" w15:done="0"/>
+  <w15:commentEx w15:paraId="4159ECD6" w15:done="0"/>
+  <w15:commentEx w15:paraId="67198EEF" w15:done="0"/>
+  <w15:commentEx w15:paraId="3E3940B3" w15:done="0"/>
   <w15:commentEx w15:paraId="2AB6E508" w15:done="0"/>
   <w15:commentEx w15:paraId="79CE12C6" w15:paraIdParent="2AB6E508" w15:done="0"/>
   <w15:commentEx w15:paraId="19AB7BFF" w15:paraIdParent="2AB6E508" w15:done="0"/>
@@ -7764,6 +8173,14 @@
   <w16cid:commentId w16cid:paraId="7E629572" w16cid:durableId="21EC12A0"/>
   <w16cid:commentId w16cid:paraId="2655F142" w16cid:durableId="21ED5CE1"/>
   <w16cid:commentId w16cid:paraId="15DE4F95" w16cid:durableId="21ED5D5E"/>
+  <w16cid:commentId w16cid:paraId="11FCF5BB" w16cid:durableId="21ED61A5"/>
+  <w16cid:commentId w16cid:paraId="6D813547" w16cid:durableId="21ED5FD9"/>
+  <w16cid:commentId w16cid:paraId="24DCDF4D" w16cid:durableId="21ED6010"/>
+  <w16cid:commentId w16cid:paraId="614E02E4" w16cid:durableId="21ED6053"/>
+  <w16cid:commentId w16cid:paraId="43DCDC1C" w16cid:durableId="21ED6128"/>
+  <w16cid:commentId w16cid:paraId="4159ECD6" w16cid:durableId="21ED606D"/>
+  <w16cid:commentId w16cid:paraId="67198EEF" w16cid:durableId="21ED6142"/>
+  <w16cid:commentId w16cid:paraId="3E3940B3" w16cid:durableId="21ED617D"/>
   <w16cid:commentId w16cid:paraId="2AB6E508" w16cid:durableId="21C5DC4E"/>
   <w16cid:commentId w16cid:paraId="79CE12C6" w16cid:durableId="21E7E363"/>
   <w16cid:commentId w16cid:paraId="19AB7BFF" w16cid:durableId="21E7E397"/>
@@ -7831,11 +8248,10 @@
   <w:abstractNum w:abstractNumId="0" w15:restartNumberingAfterBreak="0">
     <w:nsid w:val="028F52FE"/>
     <w:multiLevelType w:val="multilevel"/>
-    <w:tmpl w:val="844CB92A"/>
+    <w:tmpl w:val="5F48E0A4"/>
     <w:lvl w:ilvl="0">
       <w:start w:val="1"/>
       <w:numFmt w:val="decimal"/>
-      <w:pStyle w:val="Heading1"/>
       <w:suff w:val="space"/>
       <w:lvlText w:val="Chapter %1"/>
       <w:lvlJc w:val="left"/>
@@ -7894,7 +8310,6 @@
     <w:lvl w:ilvl="1">
       <w:start w:val="1"/>
       <w:numFmt w:val="none"/>
-      <w:pStyle w:val="Heading2"/>
       <w:suff w:val="nothing"/>
       <w:lvlText w:val=""/>
       <w:lvlJc w:val="left"/>
@@ -7905,13 +8320,446 @@
     <w:lvl w:ilvl="2">
       <w:start w:val="1"/>
       <w:numFmt w:val="none"/>
-      <w:pStyle w:val="Heading3"/>
       <w:suff w:val="nothing"/>
       <w:lvlText w:val=""/>
       <w:lvlJc w:val="left"/>
       <w:pPr>
         <w:ind w:left="0" w:firstLine="0"/>
       </w:pPr>
+    </w:lvl>
+    <w:lvl w:ilvl="3">
+      <w:start w:val="1"/>
+      <w:numFmt w:val="none"/>
+      <w:suff w:val="nothing"/>
+      <w:lvlText w:val=""/>
+      <w:lvlJc w:val="left"/>
+      <w:pPr>
+        <w:ind w:left="0" w:firstLine="0"/>
+      </w:pPr>
+    </w:lvl>
+    <w:lvl w:ilvl="4">
+      <w:start w:val="1"/>
+      <w:numFmt w:val="none"/>
+      <w:suff w:val="nothing"/>
+      <w:lvlText w:val=""/>
+      <w:lvlJc w:val="left"/>
+      <w:pPr>
+        <w:ind w:left="0" w:firstLine="0"/>
+      </w:pPr>
+    </w:lvl>
+    <w:lvl w:ilvl="5">
+      <w:start w:val="1"/>
+      <w:numFmt w:val="none"/>
+      <w:suff w:val="nothing"/>
+      <w:lvlText w:val=""/>
+      <w:lvlJc w:val="left"/>
+      <w:pPr>
+        <w:ind w:left="0" w:firstLine="0"/>
+      </w:pPr>
+    </w:lvl>
+    <w:lvl w:ilvl="6">
+      <w:start w:val="1"/>
+      <w:numFmt w:val="none"/>
+      <w:suff w:val="nothing"/>
+      <w:lvlText w:val=""/>
+      <w:lvlJc w:val="left"/>
+      <w:pPr>
+        <w:ind w:left="0" w:firstLine="0"/>
+      </w:pPr>
+    </w:lvl>
+    <w:lvl w:ilvl="7">
+      <w:start w:val="1"/>
+      <w:numFmt w:val="none"/>
+      <w:suff w:val="nothing"/>
+      <w:lvlText w:val=""/>
+      <w:lvlJc w:val="left"/>
+      <w:pPr>
+        <w:ind w:left="0" w:firstLine="0"/>
+      </w:pPr>
+    </w:lvl>
+    <w:lvl w:ilvl="8">
+      <w:start w:val="1"/>
+      <w:numFmt w:val="none"/>
+      <w:suff w:val="nothing"/>
+      <w:lvlText w:val=""/>
+      <w:lvlJc w:val="left"/>
+      <w:pPr>
+        <w:ind w:left="0" w:firstLine="0"/>
+      </w:pPr>
+    </w:lvl>
+  </w:abstractNum>
+  <w:abstractNum w:abstractNumId="1" w15:restartNumberingAfterBreak="0">
+    <w:nsid w:val="03601C30"/>
+    <w:multiLevelType w:val="multilevel"/>
+    <w:tmpl w:val="7E6447D8"/>
+    <w:lvl w:ilvl="0">
+      <w:start w:val="1"/>
+      <w:numFmt w:val="decimal"/>
+      <w:suff w:val="space"/>
+      <w:lvlText w:val="Chapter %1"/>
+      <w:lvlJc w:val="left"/>
+      <w:pPr>
+        <w:ind w:left="0" w:firstLine="0"/>
+      </w:pPr>
+      <w:rPr>
+        <w:rFonts w:hint="default"/>
+      </w:rPr>
+    </w:lvl>
+    <w:lvl w:ilvl="1">
+      <w:start w:val="1"/>
+      <w:numFmt w:val="decimal"/>
+      <w:suff w:val="nothing"/>
+      <w:lvlText w:val="%1.%2."/>
+      <w:lvlJc w:val="left"/>
+      <w:pPr>
+        <w:ind w:left="0" w:firstLine="0"/>
+      </w:pPr>
+      <w:rPr>
+        <w:rFonts w:ascii="Times New Roman" w:hAnsi="Times New Roman" w:hint="default"/>
+        <w:b/>
+        <w:i w:val="0"/>
+        <w:sz w:val="24"/>
+      </w:rPr>
+    </w:lvl>
+    <w:lvl w:ilvl="2">
+      <w:start w:val="1"/>
+      <w:numFmt w:val="decimal"/>
+      <w:suff w:val="nothing"/>
+      <w:lvlText w:val="%1.%2.%3."/>
+      <w:lvlJc w:val="left"/>
+      <w:pPr>
+        <w:ind w:left="0" w:firstLine="0"/>
+      </w:pPr>
+      <w:rPr>
+        <w:rFonts w:hint="default"/>
+      </w:rPr>
+    </w:lvl>
+    <w:lvl w:ilvl="3">
+      <w:start w:val="1"/>
+      <w:numFmt w:val="none"/>
+      <w:suff w:val="nothing"/>
+      <w:lvlText w:val=""/>
+      <w:lvlJc w:val="left"/>
+      <w:pPr>
+        <w:ind w:left="0" w:firstLine="0"/>
+      </w:pPr>
+      <w:rPr>
+        <w:rFonts w:hint="default"/>
+      </w:rPr>
+    </w:lvl>
+    <w:lvl w:ilvl="4">
+      <w:start w:val="1"/>
+      <w:numFmt w:val="none"/>
+      <w:suff w:val="nothing"/>
+      <w:lvlText w:val=""/>
+      <w:lvlJc w:val="left"/>
+      <w:pPr>
+        <w:ind w:left="0" w:firstLine="0"/>
+      </w:pPr>
+      <w:rPr>
+        <w:rFonts w:hint="default"/>
+      </w:rPr>
+    </w:lvl>
+    <w:lvl w:ilvl="5">
+      <w:start w:val="1"/>
+      <w:numFmt w:val="none"/>
+      <w:suff w:val="nothing"/>
+      <w:lvlText w:val=""/>
+      <w:lvlJc w:val="left"/>
+      <w:pPr>
+        <w:ind w:left="0" w:firstLine="0"/>
+      </w:pPr>
+      <w:rPr>
+        <w:rFonts w:hint="default"/>
+      </w:rPr>
+    </w:lvl>
+    <w:lvl w:ilvl="6">
+      <w:start w:val="1"/>
+      <w:numFmt w:val="none"/>
+      <w:suff w:val="nothing"/>
+      <w:lvlText w:val=""/>
+      <w:lvlJc w:val="left"/>
+      <w:pPr>
+        <w:ind w:left="0" w:firstLine="0"/>
+      </w:pPr>
+      <w:rPr>
+        <w:rFonts w:hint="default"/>
+      </w:rPr>
+    </w:lvl>
+    <w:lvl w:ilvl="7">
+      <w:start w:val="1"/>
+      <w:numFmt w:val="none"/>
+      <w:suff w:val="nothing"/>
+      <w:lvlText w:val=""/>
+      <w:lvlJc w:val="left"/>
+      <w:pPr>
+        <w:ind w:left="0" w:firstLine="0"/>
+      </w:pPr>
+      <w:rPr>
+        <w:rFonts w:hint="default"/>
+      </w:rPr>
+    </w:lvl>
+    <w:lvl w:ilvl="8">
+      <w:start w:val="1"/>
+      <w:numFmt w:val="none"/>
+      <w:suff w:val="nothing"/>
+      <w:lvlText w:val=""/>
+      <w:lvlJc w:val="left"/>
+      <w:pPr>
+        <w:ind w:left="0" w:firstLine="0"/>
+      </w:pPr>
+      <w:rPr>
+        <w:rFonts w:hint="default"/>
+      </w:rPr>
+    </w:lvl>
+  </w:abstractNum>
+  <w:abstractNum w:abstractNumId="2" w15:restartNumberingAfterBreak="0">
+    <w:nsid w:val="0FA272DB"/>
+    <w:multiLevelType w:val="multilevel"/>
+    <w:tmpl w:val="FDB23CEE"/>
+    <w:lvl w:ilvl="0">
+      <w:start w:val="1"/>
+      <w:numFmt w:val="decimal"/>
+      <w:lvlText w:val="%1."/>
+      <w:lvlJc w:val="left"/>
+      <w:pPr>
+        <w:ind w:left="360" w:hanging="360"/>
+      </w:pPr>
+      <w:rPr>
+        <w:rFonts w:hint="default"/>
+      </w:rPr>
+    </w:lvl>
+    <w:lvl w:ilvl="1">
+      <w:start w:val="1"/>
+      <w:numFmt w:val="decimal"/>
+      <w:lvlText w:val="%1.%2."/>
+      <w:lvlJc w:val="left"/>
+      <w:pPr>
+        <w:ind w:left="792" w:hanging="432"/>
+      </w:pPr>
+      <w:rPr>
+        <w:rFonts w:hint="default"/>
+      </w:rPr>
+    </w:lvl>
+    <w:lvl w:ilvl="2">
+      <w:start w:val="1"/>
+      <w:numFmt w:val="decimal"/>
+      <w:lvlText w:val="%1.%2.%3."/>
+      <w:lvlJc w:val="left"/>
+      <w:pPr>
+        <w:ind w:left="1224" w:hanging="504"/>
+      </w:pPr>
+      <w:rPr>
+        <w:rFonts w:hint="default"/>
+      </w:rPr>
+    </w:lvl>
+    <w:lvl w:ilvl="3">
+      <w:start w:val="1"/>
+      <w:numFmt w:val="decimal"/>
+      <w:lvlText w:val="%1.%2.%3.%4."/>
+      <w:lvlJc w:val="left"/>
+      <w:pPr>
+        <w:ind w:left="1728" w:hanging="648"/>
+      </w:pPr>
+      <w:rPr>
+        <w:rFonts w:hint="default"/>
+      </w:rPr>
+    </w:lvl>
+    <w:lvl w:ilvl="4">
+      <w:start w:val="1"/>
+      <w:numFmt w:val="decimal"/>
+      <w:lvlText w:val="%1.%2.%3.%4.%5."/>
+      <w:lvlJc w:val="left"/>
+      <w:pPr>
+        <w:ind w:left="2232" w:hanging="792"/>
+      </w:pPr>
+      <w:rPr>
+        <w:rFonts w:hint="default"/>
+      </w:rPr>
+    </w:lvl>
+    <w:lvl w:ilvl="5">
+      <w:start w:val="1"/>
+      <w:numFmt w:val="decimal"/>
+      <w:lvlText w:val="%1.%2.%3.%4.%5.%6."/>
+      <w:lvlJc w:val="left"/>
+      <w:pPr>
+        <w:ind w:left="2736" w:hanging="936"/>
+      </w:pPr>
+      <w:rPr>
+        <w:rFonts w:hint="default"/>
+      </w:rPr>
+    </w:lvl>
+    <w:lvl w:ilvl="6">
+      <w:start w:val="1"/>
+      <w:numFmt w:val="decimal"/>
+      <w:lvlText w:val="%1.%2.%3.%4.%5.%6.%7."/>
+      <w:lvlJc w:val="left"/>
+      <w:pPr>
+        <w:ind w:left="3240" w:hanging="1080"/>
+      </w:pPr>
+      <w:rPr>
+        <w:rFonts w:hint="default"/>
+      </w:rPr>
+    </w:lvl>
+    <w:lvl w:ilvl="7">
+      <w:start w:val="1"/>
+      <w:numFmt w:val="decimal"/>
+      <w:lvlText w:val="%1.%2.%3.%4.%5.%6.%7.%8."/>
+      <w:lvlJc w:val="left"/>
+      <w:pPr>
+        <w:ind w:left="3744" w:hanging="1224"/>
+      </w:pPr>
+      <w:rPr>
+        <w:rFonts w:hint="default"/>
+      </w:rPr>
+    </w:lvl>
+    <w:lvl w:ilvl="8">
+      <w:start w:val="1"/>
+      <w:numFmt w:val="decimal"/>
+      <w:lvlText w:val="%1.%2.%3.%4.%5.%6.%7.%8.%9."/>
+      <w:lvlJc w:val="left"/>
+      <w:pPr>
+        <w:ind w:left="4320" w:hanging="1440"/>
+      </w:pPr>
+      <w:rPr>
+        <w:rFonts w:hint="default"/>
+      </w:rPr>
+    </w:lvl>
+  </w:abstractNum>
+  <w:abstractNum w:abstractNumId="3" w15:restartNumberingAfterBreak="0">
+    <w:nsid w:val="1D6E2F2A"/>
+    <w:multiLevelType w:val="multilevel"/>
+    <w:tmpl w:val="10B425D2"/>
+    <w:lvl w:ilvl="0">
+      <w:start w:val="1"/>
+      <w:numFmt w:val="decimal"/>
+      <w:lvlText w:val="%1"/>
+      <w:lvlJc w:val="left"/>
+      <w:pPr>
+        <w:ind w:left="432" w:hanging="432"/>
+      </w:pPr>
+    </w:lvl>
+    <w:lvl w:ilvl="1">
+      <w:start w:val="1"/>
+      <w:numFmt w:val="decimal"/>
+      <w:lvlText w:val="%1.%2"/>
+      <w:lvlJc w:val="left"/>
+      <w:pPr>
+        <w:ind w:left="576" w:hanging="576"/>
+      </w:pPr>
+    </w:lvl>
+    <w:lvl w:ilvl="2">
+      <w:start w:val="1"/>
+      <w:numFmt w:val="decimal"/>
+      <w:lvlText w:val="%1.%2.%3"/>
+      <w:lvlJc w:val="left"/>
+      <w:pPr>
+        <w:ind w:left="720" w:hanging="720"/>
+      </w:pPr>
+    </w:lvl>
+    <w:lvl w:ilvl="3">
+      <w:start w:val="1"/>
+      <w:numFmt w:val="decimal"/>
+      <w:lvlText w:val="%1.%2.%3.%4"/>
+      <w:lvlJc w:val="left"/>
+      <w:pPr>
+        <w:ind w:left="864" w:hanging="864"/>
+      </w:pPr>
+    </w:lvl>
+    <w:lvl w:ilvl="4">
+      <w:start w:val="1"/>
+      <w:numFmt w:val="decimal"/>
+      <w:lvlText w:val="%1.%2.%3.%4.%5"/>
+      <w:lvlJc w:val="left"/>
+      <w:pPr>
+        <w:ind w:left="1008" w:hanging="1008"/>
+      </w:pPr>
+    </w:lvl>
+    <w:lvl w:ilvl="5">
+      <w:start w:val="1"/>
+      <w:numFmt w:val="decimal"/>
+      <w:lvlText w:val="%1.%2.%3.%4.%5.%6"/>
+      <w:lvlJc w:val="left"/>
+      <w:pPr>
+        <w:ind w:left="1152" w:hanging="1152"/>
+      </w:pPr>
+    </w:lvl>
+    <w:lvl w:ilvl="6">
+      <w:start w:val="1"/>
+      <w:numFmt w:val="decimal"/>
+      <w:lvlText w:val="%1.%2.%3.%4.%5.%6.%7"/>
+      <w:lvlJc w:val="left"/>
+      <w:pPr>
+        <w:ind w:left="1296" w:hanging="1296"/>
+      </w:pPr>
+    </w:lvl>
+    <w:lvl w:ilvl="7">
+      <w:start w:val="1"/>
+      <w:numFmt w:val="decimal"/>
+      <w:lvlText w:val="%1.%2.%3.%4.%5.%6.%7.%8"/>
+      <w:lvlJc w:val="left"/>
+      <w:pPr>
+        <w:ind w:left="1440" w:hanging="1440"/>
+      </w:pPr>
+    </w:lvl>
+    <w:lvl w:ilvl="8">
+      <w:start w:val="1"/>
+      <w:numFmt w:val="decimal"/>
+      <w:lvlText w:val="%1.%2.%3.%4.%5.%6.%7.%8.%9"/>
+      <w:lvlJc w:val="left"/>
+      <w:pPr>
+        <w:ind w:left="1584" w:hanging="1584"/>
+      </w:pPr>
+    </w:lvl>
+  </w:abstractNum>
+  <w:abstractNum w:abstractNumId="4" w15:restartNumberingAfterBreak="0">
+    <w:nsid w:val="207A2292"/>
+    <w:multiLevelType w:val="multilevel"/>
+    <w:tmpl w:val="AEE2BF62"/>
+    <w:lvl w:ilvl="0">
+      <w:start w:val="1"/>
+      <w:numFmt w:val="decimal"/>
+      <w:pStyle w:val="Heading1"/>
+      <w:suff w:val="space"/>
+      <w:lvlText w:val="Chapter %1"/>
+      <w:lvlJc w:val="left"/>
+      <w:pPr>
+        <w:ind w:left="0" w:firstLine="0"/>
+      </w:pPr>
+      <w:rPr>
+        <w:rFonts w:hint="default"/>
+      </w:rPr>
+    </w:lvl>
+    <w:lvl w:ilvl="1">
+      <w:start w:val="1"/>
+      <w:numFmt w:val="decimal"/>
+      <w:pStyle w:val="Heading2"/>
+      <w:suff w:val="nothing"/>
+      <w:lvlText w:val="%1.%2. "/>
+      <w:lvlJc w:val="left"/>
+      <w:pPr>
+        <w:ind w:left="0" w:firstLine="0"/>
+      </w:pPr>
+      <w:rPr>
+        <w:rFonts w:ascii="Times New Roman" w:hAnsi="Times New Roman" w:hint="default"/>
+        <w:b/>
+        <w:i w:val="0"/>
+        <w:sz w:val="24"/>
+      </w:rPr>
+    </w:lvl>
+    <w:lvl w:ilvl="2">
+      <w:start w:val="1"/>
+      <w:numFmt w:val="decimal"/>
+      <w:pStyle w:val="Heading3"/>
+      <w:suff w:val="nothing"/>
+      <w:lvlText w:val="%1.%2.%3. "/>
+      <w:lvlJc w:val="left"/>
+      <w:pPr>
+        <w:ind w:left="0" w:firstLine="0"/>
+      </w:pPr>
+      <w:rPr>
+        <w:rFonts w:hint="default"/>
+      </w:rPr>
     </w:lvl>
     <w:lvl w:ilvl="3">
       <w:start w:val="1"/>
@@ -7923,6 +8771,9 @@
       <w:pPr>
         <w:ind w:left="0" w:firstLine="0"/>
       </w:pPr>
+      <w:rPr>
+        <w:rFonts w:hint="default"/>
+      </w:rPr>
     </w:lvl>
     <w:lvl w:ilvl="4">
       <w:start w:val="1"/>
@@ -7934,6 +8785,9 @@
       <w:pPr>
         <w:ind w:left="0" w:firstLine="0"/>
       </w:pPr>
+      <w:rPr>
+        <w:rFonts w:hint="default"/>
+      </w:rPr>
     </w:lvl>
     <w:lvl w:ilvl="5">
       <w:start w:val="1"/>
@@ -7945,6 +8799,9 @@
       <w:pPr>
         <w:ind w:left="0" w:firstLine="0"/>
       </w:pPr>
+      <w:rPr>
+        <w:rFonts w:hint="default"/>
+      </w:rPr>
     </w:lvl>
     <w:lvl w:ilvl="6">
       <w:start w:val="1"/>
@@ -7956,6 +8813,9 @@
       <w:pPr>
         <w:ind w:left="0" w:firstLine="0"/>
       </w:pPr>
+      <w:rPr>
+        <w:rFonts w:hint="default"/>
+      </w:rPr>
     </w:lvl>
     <w:lvl w:ilvl="7">
       <w:start w:val="1"/>
@@ -7967,6 +8827,9 @@
       <w:pPr>
         <w:ind w:left="0" w:firstLine="0"/>
       </w:pPr>
+      <w:rPr>
+        <w:rFonts w:hint="default"/>
+      </w:rPr>
     </w:lvl>
     <w:lvl w:ilvl="8">
       <w:start w:val="1"/>
@@ -7978,10 +8841,661 @@
       <w:pPr>
         <w:ind w:left="0" w:firstLine="0"/>
       </w:pPr>
+      <w:rPr>
+        <w:rFonts w:hint="default"/>
+      </w:rPr>
+    </w:lvl>
+  </w:abstractNum>
+  <w:abstractNum w:abstractNumId="5" w15:restartNumberingAfterBreak="0">
+    <w:nsid w:val="20883078"/>
+    <w:multiLevelType w:val="multilevel"/>
+    <w:tmpl w:val="EBC68CD6"/>
+    <w:lvl w:ilvl="0">
+      <w:start w:val="1"/>
+      <w:numFmt w:val="decimal"/>
+      <w:suff w:val="space"/>
+      <w:lvlText w:val="Chapter %1"/>
+      <w:lvlJc w:val="left"/>
+      <w:pPr>
+        <w:ind w:left="0" w:firstLine="0"/>
+      </w:pPr>
+      <w:rPr>
+        <w:rFonts w:hint="default"/>
+      </w:rPr>
+    </w:lvl>
+    <w:lvl w:ilvl="1">
+      <w:start w:val="1"/>
+      <w:numFmt w:val="decimal"/>
+      <w:suff w:val="nothing"/>
+      <w:lvlText w:val="%1.%2."/>
+      <w:lvlJc w:val="left"/>
+      <w:pPr>
+        <w:ind w:left="0" w:firstLine="0"/>
+      </w:pPr>
+      <w:rPr>
+        <w:rFonts w:ascii="Times New Roman" w:hAnsi="Times New Roman" w:hint="default"/>
+        <w:b/>
+        <w:i w:val="0"/>
+        <w:sz w:val="24"/>
+      </w:rPr>
+    </w:lvl>
+    <w:lvl w:ilvl="2">
+      <w:start w:val="1"/>
+      <w:numFmt w:val="decimal"/>
+      <w:suff w:val="nothing"/>
+      <w:lvlText w:val="%1.%2.%3."/>
+      <w:lvlJc w:val="left"/>
+      <w:pPr>
+        <w:ind w:left="0" w:firstLine="0"/>
+      </w:pPr>
+      <w:rPr>
+        <w:rFonts w:hint="default"/>
+      </w:rPr>
+    </w:lvl>
+    <w:lvl w:ilvl="3">
+      <w:start w:val="1"/>
+      <w:numFmt w:val="none"/>
+      <w:suff w:val="nothing"/>
+      <w:lvlText w:val=""/>
+      <w:lvlJc w:val="left"/>
+      <w:pPr>
+        <w:ind w:left="0" w:firstLine="0"/>
+      </w:pPr>
+      <w:rPr>
+        <w:rFonts w:hint="default"/>
+      </w:rPr>
+    </w:lvl>
+    <w:lvl w:ilvl="4">
+      <w:start w:val="1"/>
+      <w:numFmt w:val="none"/>
+      <w:suff w:val="nothing"/>
+      <w:lvlText w:val=""/>
+      <w:lvlJc w:val="left"/>
+      <w:pPr>
+        <w:ind w:left="0" w:firstLine="0"/>
+      </w:pPr>
+      <w:rPr>
+        <w:rFonts w:hint="default"/>
+      </w:rPr>
+    </w:lvl>
+    <w:lvl w:ilvl="5">
+      <w:start w:val="1"/>
+      <w:numFmt w:val="none"/>
+      <w:suff w:val="nothing"/>
+      <w:lvlText w:val=""/>
+      <w:lvlJc w:val="left"/>
+      <w:pPr>
+        <w:ind w:left="0" w:firstLine="0"/>
+      </w:pPr>
+      <w:rPr>
+        <w:rFonts w:hint="default"/>
+      </w:rPr>
+    </w:lvl>
+    <w:lvl w:ilvl="6">
+      <w:start w:val="1"/>
+      <w:numFmt w:val="none"/>
+      <w:suff w:val="nothing"/>
+      <w:lvlText w:val=""/>
+      <w:lvlJc w:val="left"/>
+      <w:pPr>
+        <w:ind w:left="0" w:firstLine="0"/>
+      </w:pPr>
+      <w:rPr>
+        <w:rFonts w:hint="default"/>
+      </w:rPr>
+    </w:lvl>
+    <w:lvl w:ilvl="7">
+      <w:start w:val="1"/>
+      <w:numFmt w:val="none"/>
+      <w:suff w:val="nothing"/>
+      <w:lvlText w:val=""/>
+      <w:lvlJc w:val="left"/>
+      <w:pPr>
+        <w:ind w:left="0" w:firstLine="0"/>
+      </w:pPr>
+      <w:rPr>
+        <w:rFonts w:hint="default"/>
+      </w:rPr>
+    </w:lvl>
+    <w:lvl w:ilvl="8">
+      <w:start w:val="1"/>
+      <w:numFmt w:val="none"/>
+      <w:suff w:val="nothing"/>
+      <w:lvlText w:val=""/>
+      <w:lvlJc w:val="left"/>
+      <w:pPr>
+        <w:ind w:left="0" w:firstLine="0"/>
+      </w:pPr>
+      <w:rPr>
+        <w:rFonts w:hint="default"/>
+      </w:rPr>
+    </w:lvl>
+  </w:abstractNum>
+  <w:abstractNum w:abstractNumId="6" w15:restartNumberingAfterBreak="0">
+    <w:nsid w:val="3AC37A44"/>
+    <w:multiLevelType w:val="multilevel"/>
+    <w:tmpl w:val="04090029"/>
+    <w:lvl w:ilvl="0">
+      <w:start w:val="1"/>
+      <w:numFmt w:val="decimal"/>
+      <w:suff w:val="space"/>
+      <w:lvlText w:val="Chapter %1"/>
+      <w:lvlJc w:val="left"/>
+      <w:pPr>
+        <w:ind w:left="0" w:firstLine="0"/>
+      </w:pPr>
+    </w:lvl>
+    <w:lvl w:ilvl="1">
+      <w:start w:val="1"/>
+      <w:numFmt w:val="none"/>
+      <w:suff w:val="nothing"/>
+      <w:lvlText w:val=""/>
+      <w:lvlJc w:val="left"/>
+      <w:pPr>
+        <w:ind w:left="0" w:firstLine="0"/>
+      </w:pPr>
+    </w:lvl>
+    <w:lvl w:ilvl="2">
+      <w:start w:val="1"/>
+      <w:numFmt w:val="none"/>
+      <w:suff w:val="nothing"/>
+      <w:lvlText w:val=""/>
+      <w:lvlJc w:val="left"/>
+      <w:pPr>
+        <w:ind w:left="0" w:firstLine="0"/>
+      </w:pPr>
+    </w:lvl>
+    <w:lvl w:ilvl="3">
+      <w:start w:val="1"/>
+      <w:numFmt w:val="none"/>
+      <w:suff w:val="nothing"/>
+      <w:lvlText w:val=""/>
+      <w:lvlJc w:val="left"/>
+      <w:pPr>
+        <w:ind w:left="0" w:firstLine="0"/>
+      </w:pPr>
+    </w:lvl>
+    <w:lvl w:ilvl="4">
+      <w:start w:val="1"/>
+      <w:numFmt w:val="none"/>
+      <w:suff w:val="nothing"/>
+      <w:lvlText w:val=""/>
+      <w:lvlJc w:val="left"/>
+      <w:pPr>
+        <w:ind w:left="0" w:firstLine="0"/>
+      </w:pPr>
+    </w:lvl>
+    <w:lvl w:ilvl="5">
+      <w:start w:val="1"/>
+      <w:numFmt w:val="none"/>
+      <w:suff w:val="nothing"/>
+      <w:lvlText w:val=""/>
+      <w:lvlJc w:val="left"/>
+      <w:pPr>
+        <w:ind w:left="0" w:firstLine="0"/>
+      </w:pPr>
+    </w:lvl>
+    <w:lvl w:ilvl="6">
+      <w:start w:val="1"/>
+      <w:numFmt w:val="none"/>
+      <w:suff w:val="nothing"/>
+      <w:lvlText w:val=""/>
+      <w:lvlJc w:val="left"/>
+      <w:pPr>
+        <w:ind w:left="0" w:firstLine="0"/>
+      </w:pPr>
+    </w:lvl>
+    <w:lvl w:ilvl="7">
+      <w:start w:val="1"/>
+      <w:numFmt w:val="none"/>
+      <w:suff w:val="nothing"/>
+      <w:lvlText w:val=""/>
+      <w:lvlJc w:val="left"/>
+      <w:pPr>
+        <w:ind w:left="0" w:firstLine="0"/>
+      </w:pPr>
+    </w:lvl>
+    <w:lvl w:ilvl="8">
+      <w:start w:val="1"/>
+      <w:numFmt w:val="none"/>
+      <w:suff w:val="nothing"/>
+      <w:lvlText w:val=""/>
+      <w:lvlJc w:val="left"/>
+      <w:pPr>
+        <w:ind w:left="0" w:firstLine="0"/>
+      </w:pPr>
+    </w:lvl>
+  </w:abstractNum>
+  <w:abstractNum w:abstractNumId="7" w15:restartNumberingAfterBreak="0">
+    <w:nsid w:val="3CE732E6"/>
+    <w:multiLevelType w:val="multilevel"/>
+    <w:tmpl w:val="0409001F"/>
+    <w:lvl w:ilvl="0">
+      <w:start w:val="1"/>
+      <w:numFmt w:val="decimal"/>
+      <w:lvlText w:val="%1."/>
+      <w:lvlJc w:val="left"/>
+      <w:pPr>
+        <w:ind w:left="360" w:hanging="360"/>
+      </w:pPr>
+    </w:lvl>
+    <w:lvl w:ilvl="1">
+      <w:start w:val="1"/>
+      <w:numFmt w:val="decimal"/>
+      <w:lvlText w:val="%1.%2."/>
+      <w:lvlJc w:val="left"/>
+      <w:pPr>
+        <w:ind w:left="792" w:hanging="432"/>
+      </w:pPr>
+    </w:lvl>
+    <w:lvl w:ilvl="2">
+      <w:start w:val="1"/>
+      <w:numFmt w:val="decimal"/>
+      <w:lvlText w:val="%1.%2.%3."/>
+      <w:lvlJc w:val="left"/>
+      <w:pPr>
+        <w:ind w:left="1224" w:hanging="504"/>
+      </w:pPr>
+    </w:lvl>
+    <w:lvl w:ilvl="3">
+      <w:start w:val="1"/>
+      <w:numFmt w:val="decimal"/>
+      <w:lvlText w:val="%1.%2.%3.%4."/>
+      <w:lvlJc w:val="left"/>
+      <w:pPr>
+        <w:ind w:left="1728" w:hanging="648"/>
+      </w:pPr>
+    </w:lvl>
+    <w:lvl w:ilvl="4">
+      <w:start w:val="1"/>
+      <w:numFmt w:val="decimal"/>
+      <w:lvlText w:val="%1.%2.%3.%4.%5."/>
+      <w:lvlJc w:val="left"/>
+      <w:pPr>
+        <w:ind w:left="2232" w:hanging="792"/>
+      </w:pPr>
+    </w:lvl>
+    <w:lvl w:ilvl="5">
+      <w:start w:val="1"/>
+      <w:numFmt w:val="decimal"/>
+      <w:lvlText w:val="%1.%2.%3.%4.%5.%6."/>
+      <w:lvlJc w:val="left"/>
+      <w:pPr>
+        <w:ind w:left="2736" w:hanging="936"/>
+      </w:pPr>
+    </w:lvl>
+    <w:lvl w:ilvl="6">
+      <w:start w:val="1"/>
+      <w:numFmt w:val="decimal"/>
+      <w:lvlText w:val="%1.%2.%3.%4.%5.%6.%7."/>
+      <w:lvlJc w:val="left"/>
+      <w:pPr>
+        <w:ind w:left="3240" w:hanging="1080"/>
+      </w:pPr>
+    </w:lvl>
+    <w:lvl w:ilvl="7">
+      <w:start w:val="1"/>
+      <w:numFmt w:val="decimal"/>
+      <w:lvlText w:val="%1.%2.%3.%4.%5.%6.%7.%8."/>
+      <w:lvlJc w:val="left"/>
+      <w:pPr>
+        <w:ind w:left="3744" w:hanging="1224"/>
+      </w:pPr>
+    </w:lvl>
+    <w:lvl w:ilvl="8">
+      <w:start w:val="1"/>
+      <w:numFmt w:val="decimal"/>
+      <w:lvlText w:val="%1.%2.%3.%4.%5.%6.%7.%8.%9."/>
+      <w:lvlJc w:val="left"/>
+      <w:pPr>
+        <w:ind w:left="4320" w:hanging="1440"/>
+      </w:pPr>
+    </w:lvl>
+  </w:abstractNum>
+  <w:abstractNum w:abstractNumId="8" w15:restartNumberingAfterBreak="0">
+    <w:nsid w:val="4CEF3AA5"/>
+    <w:multiLevelType w:val="multilevel"/>
+    <w:tmpl w:val="40987E38"/>
+    <w:lvl w:ilvl="0">
+      <w:start w:val="1"/>
+      <w:numFmt w:val="decimal"/>
+      <w:lvlText w:val="%1."/>
+      <w:lvlJc w:val="left"/>
+      <w:pPr>
+        <w:ind w:left="360" w:hanging="360"/>
+      </w:pPr>
+      <w:rPr>
+        <w:rFonts w:hint="default"/>
+      </w:rPr>
+    </w:lvl>
+    <w:lvl w:ilvl="1">
+      <w:start w:val="1"/>
+      <w:numFmt w:val="decimal"/>
+      <w:lvlText w:val="%1.%2."/>
+      <w:lvlJc w:val="left"/>
+      <w:pPr>
+        <w:ind w:left="792" w:hanging="432"/>
+      </w:pPr>
+      <w:rPr>
+        <w:rFonts w:hint="default"/>
+      </w:rPr>
+    </w:lvl>
+    <w:lvl w:ilvl="2">
+      <w:start w:val="1"/>
+      <w:numFmt w:val="decimal"/>
+      <w:lvlText w:val="%1.%2.%3."/>
+      <w:lvlJc w:val="left"/>
+      <w:pPr>
+        <w:ind w:left="1224" w:hanging="504"/>
+      </w:pPr>
+      <w:rPr>
+        <w:rFonts w:hint="default"/>
+      </w:rPr>
+    </w:lvl>
+    <w:lvl w:ilvl="3">
+      <w:start w:val="1"/>
+      <w:numFmt w:val="decimal"/>
+      <w:lvlText w:val="%1.%2.%3.%4."/>
+      <w:lvlJc w:val="left"/>
+      <w:pPr>
+        <w:ind w:left="1728" w:hanging="648"/>
+      </w:pPr>
+      <w:rPr>
+        <w:rFonts w:hint="default"/>
+      </w:rPr>
+    </w:lvl>
+    <w:lvl w:ilvl="4">
+      <w:start w:val="1"/>
+      <w:numFmt w:val="decimal"/>
+      <w:lvlText w:val="%1.%2.%3.%4.%5."/>
+      <w:lvlJc w:val="left"/>
+      <w:pPr>
+        <w:ind w:left="2232" w:hanging="792"/>
+      </w:pPr>
+      <w:rPr>
+        <w:rFonts w:hint="default"/>
+      </w:rPr>
+    </w:lvl>
+    <w:lvl w:ilvl="5">
+      <w:start w:val="1"/>
+      <w:numFmt w:val="decimal"/>
+      <w:lvlText w:val="%1.%2.%3.%4.%5.%6."/>
+      <w:lvlJc w:val="left"/>
+      <w:pPr>
+        <w:ind w:left="2736" w:hanging="936"/>
+      </w:pPr>
+      <w:rPr>
+        <w:rFonts w:hint="default"/>
+      </w:rPr>
+    </w:lvl>
+    <w:lvl w:ilvl="6">
+      <w:start w:val="1"/>
+      <w:numFmt w:val="decimal"/>
+      <w:lvlText w:val="%1.%2.%3.%4.%5.%6.%7."/>
+      <w:lvlJc w:val="left"/>
+      <w:pPr>
+        <w:ind w:left="3240" w:hanging="1080"/>
+      </w:pPr>
+      <w:rPr>
+        <w:rFonts w:hint="default"/>
+      </w:rPr>
+    </w:lvl>
+    <w:lvl w:ilvl="7">
+      <w:start w:val="1"/>
+      <w:numFmt w:val="decimal"/>
+      <w:lvlText w:val="%1.%2.%3.%4.%5.%6.%7.%8."/>
+      <w:lvlJc w:val="left"/>
+      <w:pPr>
+        <w:ind w:left="3744" w:hanging="1224"/>
+      </w:pPr>
+      <w:rPr>
+        <w:rFonts w:hint="default"/>
+      </w:rPr>
+    </w:lvl>
+    <w:lvl w:ilvl="8">
+      <w:start w:val="1"/>
+      <w:numFmt w:val="decimal"/>
+      <w:lvlText w:val="%1.%2.%3.%4.%5.%6.%7.%8.%9."/>
+      <w:lvlJc w:val="left"/>
+      <w:pPr>
+        <w:ind w:left="4320" w:hanging="1440"/>
+      </w:pPr>
+      <w:rPr>
+        <w:rFonts w:hint="default"/>
+      </w:rPr>
+    </w:lvl>
+  </w:abstractNum>
+  <w:abstractNum w:abstractNumId="9" w15:restartNumberingAfterBreak="0">
+    <w:nsid w:val="6F13085F"/>
+    <w:multiLevelType w:val="multilevel"/>
+    <w:tmpl w:val="54EC4310"/>
+    <w:lvl w:ilvl="0">
+      <w:start w:val="1"/>
+      <w:numFmt w:val="decimal"/>
+      <w:lvlText w:val="%1."/>
+      <w:lvlJc w:val="left"/>
+      <w:pPr>
+        <w:ind w:left="360" w:hanging="360"/>
+      </w:pPr>
+    </w:lvl>
+    <w:lvl w:ilvl="1">
+      <w:start w:val="1"/>
+      <w:numFmt w:val="decimal"/>
+      <w:lvlText w:val="%1.%2."/>
+      <w:lvlJc w:val="left"/>
+      <w:pPr>
+        <w:ind w:left="792" w:hanging="432"/>
+      </w:pPr>
+    </w:lvl>
+    <w:lvl w:ilvl="2">
+      <w:start w:val="1"/>
+      <w:numFmt w:val="decimal"/>
+      <w:lvlText w:val="%1.%2.%3."/>
+      <w:lvlJc w:val="left"/>
+      <w:pPr>
+        <w:ind w:left="1224" w:hanging="504"/>
+      </w:pPr>
+    </w:lvl>
+    <w:lvl w:ilvl="3">
+      <w:start w:val="1"/>
+      <w:numFmt w:val="decimal"/>
+      <w:lvlText w:val="%1.%2.%3.%4."/>
+      <w:lvlJc w:val="left"/>
+      <w:pPr>
+        <w:ind w:left="1728" w:hanging="648"/>
+      </w:pPr>
+    </w:lvl>
+    <w:lvl w:ilvl="4">
+      <w:start w:val="1"/>
+      <w:numFmt w:val="decimal"/>
+      <w:lvlText w:val="%1.%2.%3.%4.%5."/>
+      <w:lvlJc w:val="left"/>
+      <w:pPr>
+        <w:ind w:left="2232" w:hanging="792"/>
+      </w:pPr>
+    </w:lvl>
+    <w:lvl w:ilvl="5">
+      <w:start w:val="1"/>
+      <w:numFmt w:val="decimal"/>
+      <w:lvlText w:val="%1.%2.%3.%4.%5.%6."/>
+      <w:lvlJc w:val="left"/>
+      <w:pPr>
+        <w:ind w:left="2736" w:hanging="936"/>
+      </w:pPr>
+    </w:lvl>
+    <w:lvl w:ilvl="6">
+      <w:start w:val="1"/>
+      <w:numFmt w:val="decimal"/>
+      <w:lvlText w:val="%1.%2.%3.%4.%5.%6.%7."/>
+      <w:lvlJc w:val="left"/>
+      <w:pPr>
+        <w:ind w:left="3240" w:hanging="1080"/>
+      </w:pPr>
+    </w:lvl>
+    <w:lvl w:ilvl="7">
+      <w:start w:val="1"/>
+      <w:numFmt w:val="decimal"/>
+      <w:lvlText w:val="%1.%2.%3.%4.%5.%6.%7.%8."/>
+      <w:lvlJc w:val="left"/>
+      <w:pPr>
+        <w:ind w:left="3744" w:hanging="1224"/>
+      </w:pPr>
+    </w:lvl>
+    <w:lvl w:ilvl="8">
+      <w:start w:val="1"/>
+      <w:numFmt w:val="decimal"/>
+      <w:lvlText w:val="%1.%2.%3.%4.%5.%6.%7.%8.%9."/>
+      <w:lvlJc w:val="left"/>
+      <w:pPr>
+        <w:ind w:left="4320" w:hanging="1440"/>
+      </w:pPr>
+    </w:lvl>
+  </w:abstractNum>
+  <w:abstractNum w:abstractNumId="10" w15:restartNumberingAfterBreak="0">
+    <w:nsid w:val="713723FB"/>
+    <w:multiLevelType w:val="multilevel"/>
+    <w:tmpl w:val="28E07DB6"/>
+    <w:lvl w:ilvl="0">
+      <w:start w:val="1"/>
+      <w:numFmt w:val="decimal"/>
+      <w:lvlText w:val="%1."/>
+      <w:lvlJc w:val="left"/>
+      <w:pPr>
+        <w:ind w:left="360" w:hanging="360"/>
+      </w:pPr>
+      <w:rPr>
+        <w:rFonts w:hint="default"/>
+      </w:rPr>
+    </w:lvl>
+    <w:lvl w:ilvl="1">
+      <w:start w:val="1"/>
+      <w:numFmt w:val="decimal"/>
+      <w:lvlText w:val="%1.%2."/>
+      <w:lvlJc w:val="left"/>
+      <w:pPr>
+        <w:ind w:left="792" w:hanging="432"/>
+      </w:pPr>
+      <w:rPr>
+        <w:rFonts w:hint="default"/>
+      </w:rPr>
+    </w:lvl>
+    <w:lvl w:ilvl="2">
+      <w:start w:val="1"/>
+      <w:numFmt w:val="decimal"/>
+      <w:lvlText w:val="%1.%2.%3."/>
+      <w:lvlJc w:val="left"/>
+      <w:pPr>
+        <w:ind w:left="1224" w:hanging="504"/>
+      </w:pPr>
+      <w:rPr>
+        <w:rFonts w:hint="default"/>
+      </w:rPr>
+    </w:lvl>
+    <w:lvl w:ilvl="3">
+      <w:start w:val="1"/>
+      <w:numFmt w:val="decimal"/>
+      <w:lvlText w:val="%1.%2.%3.%4."/>
+      <w:lvlJc w:val="left"/>
+      <w:pPr>
+        <w:ind w:left="1728" w:hanging="648"/>
+      </w:pPr>
+      <w:rPr>
+        <w:rFonts w:hint="default"/>
+      </w:rPr>
+    </w:lvl>
+    <w:lvl w:ilvl="4">
+      <w:start w:val="1"/>
+      <w:numFmt w:val="decimal"/>
+      <w:lvlText w:val="%1.%2.%3.%4.%5."/>
+      <w:lvlJc w:val="left"/>
+      <w:pPr>
+        <w:ind w:left="2232" w:hanging="792"/>
+      </w:pPr>
+      <w:rPr>
+        <w:rFonts w:hint="default"/>
+      </w:rPr>
+    </w:lvl>
+    <w:lvl w:ilvl="5">
+      <w:start w:val="1"/>
+      <w:numFmt w:val="decimal"/>
+      <w:lvlText w:val="%1.%2.%3.%4.%5.%6."/>
+      <w:lvlJc w:val="left"/>
+      <w:pPr>
+        <w:ind w:left="2736" w:hanging="936"/>
+      </w:pPr>
+      <w:rPr>
+        <w:rFonts w:hint="default"/>
+      </w:rPr>
+    </w:lvl>
+    <w:lvl w:ilvl="6">
+      <w:start w:val="1"/>
+      <w:numFmt w:val="decimal"/>
+      <w:lvlText w:val="%1.%2.%3.%4.%5.%6.%7."/>
+      <w:lvlJc w:val="left"/>
+      <w:pPr>
+        <w:ind w:left="3240" w:hanging="1080"/>
+      </w:pPr>
+      <w:rPr>
+        <w:rFonts w:hint="default"/>
+      </w:rPr>
+    </w:lvl>
+    <w:lvl w:ilvl="7">
+      <w:start w:val="1"/>
+      <w:numFmt w:val="decimal"/>
+      <w:lvlText w:val="%1.%2.%3.%4.%5.%6.%7.%8."/>
+      <w:lvlJc w:val="left"/>
+      <w:pPr>
+        <w:ind w:left="3744" w:hanging="1224"/>
+      </w:pPr>
+      <w:rPr>
+        <w:rFonts w:hint="default"/>
+      </w:rPr>
+    </w:lvl>
+    <w:lvl w:ilvl="8">
+      <w:start w:val="1"/>
+      <w:numFmt w:val="decimal"/>
+      <w:lvlText w:val="%1.%2.%3.%4.%5.%6.%7.%8.%9."/>
+      <w:lvlJc w:val="left"/>
+      <w:pPr>
+        <w:ind w:left="4320" w:hanging="1440"/>
+      </w:pPr>
+      <w:rPr>
+        <w:rFonts w:hint="default"/>
+      </w:rPr>
     </w:lvl>
   </w:abstractNum>
   <w:num w:numId="1">
     <w:abstractNumId w:val="0"/>
+  </w:num>
+  <w:num w:numId="2">
+    <w:abstractNumId w:val="3"/>
+  </w:num>
+  <w:num w:numId="3">
+    <w:abstractNumId w:val="5"/>
+  </w:num>
+  <w:num w:numId="4">
+    <w:abstractNumId w:val="6"/>
+  </w:num>
+  <w:num w:numId="5">
+    <w:abstractNumId w:val="8"/>
+  </w:num>
+  <w:num w:numId="6">
+    <w:abstractNumId w:val="7"/>
+  </w:num>
+  <w:num w:numId="7">
+    <w:abstractNumId w:val="9"/>
+  </w:num>
+  <w:num w:numId="8">
+    <w:abstractNumId w:val="2"/>
+  </w:num>
+  <w:num w:numId="9">
+    <w:abstractNumId w:val="10"/>
+  </w:num>
+  <w:num w:numId="10">
+    <w:abstractNumId w:val="1"/>
+  </w:num>
+  <w:num w:numId="11">
+    <w:abstractNumId w:val="4"/>
   </w:num>
 </w:numbering>
 </file>
@@ -8409,7 +9923,7 @@
       <w:keepNext/>
       <w:keepLines/>
       <w:numPr>
-        <w:numId w:val="1"/>
+        <w:numId w:val="11"/>
       </w:numPr>
       <w:spacing w:before="240" w:after="0"/>
       <w:jc w:val="center"/>
@@ -8429,25 +9943,26 @@
     <w:next w:val="Normal"/>
     <w:link w:val="Heading2Char"/>
     <w:uiPriority w:val="9"/>
-    <w:semiHidden/>
     <w:unhideWhenUsed/>
     <w:qFormat/>
-    <w:rsid w:val="00FE5979"/>
+    <w:rsid w:val="00D13A94"/>
     <w:pPr>
       <w:keepNext/>
       <w:keepLines/>
       <w:numPr>
         <w:ilvl w:val="1"/>
-        <w:numId w:val="1"/>
+        <w:numId w:val="11"/>
       </w:numPr>
-      <w:spacing w:before="40" w:after="0"/>
+      <w:spacing w:before="40" w:after="40"/>
       <w:outlineLvl w:val="1"/>
     </w:pPr>
     <w:rPr>
-      <w:rFonts w:asciiTheme="majorHAnsi" w:eastAsiaTheme="majorEastAsia" w:hAnsiTheme="majorHAnsi" w:cstheme="majorBidi"/>
-      <w:color w:val="2F5496" w:themeColor="accent1" w:themeShade="BF"/>
-      <w:sz w:val="26"/>
-      <w:szCs w:val="26"/>
+      <w:rFonts w:ascii="Times New Roman" w:eastAsiaTheme="majorEastAsia" w:hAnsi="Times New Roman" w:cs="Times New Roman"/>
+      <w:b/>
+      <w:bCs/>
+      <w:color w:val="000000" w:themeColor="text1"/>
+      <w:sz w:val="24"/>
+      <w:szCs w:val="24"/>
     </w:rPr>
   </w:style>
   <w:style w:type="paragraph" w:styleId="Heading3">
@@ -8465,7 +9980,7 @@
       <w:keepLines/>
       <w:numPr>
         <w:ilvl w:val="2"/>
-        <w:numId w:val="1"/>
+        <w:numId w:val="11"/>
       </w:numPr>
       <w:spacing w:before="40" w:after="0"/>
       <w:outlineLvl w:val="2"/>
@@ -8492,7 +10007,7 @@
       <w:keepLines/>
       <w:numPr>
         <w:ilvl w:val="3"/>
-        <w:numId w:val="1"/>
+        <w:numId w:val="11"/>
       </w:numPr>
       <w:spacing w:before="40" w:after="0"/>
       <w:outlineLvl w:val="3"/>
@@ -8519,7 +10034,7 @@
       <w:keepLines/>
       <w:numPr>
         <w:ilvl w:val="4"/>
-        <w:numId w:val="1"/>
+        <w:numId w:val="11"/>
       </w:numPr>
       <w:spacing w:before="40" w:after="0"/>
       <w:outlineLvl w:val="4"/>
@@ -8544,7 +10059,7 @@
       <w:keepLines/>
       <w:numPr>
         <w:ilvl w:val="5"/>
-        <w:numId w:val="1"/>
+        <w:numId w:val="11"/>
       </w:numPr>
       <w:spacing w:before="40" w:after="0"/>
       <w:outlineLvl w:val="5"/>
@@ -8569,7 +10084,7 @@
       <w:keepLines/>
       <w:numPr>
         <w:ilvl w:val="6"/>
-        <w:numId w:val="1"/>
+        <w:numId w:val="11"/>
       </w:numPr>
       <w:spacing w:before="40" w:after="0"/>
       <w:outlineLvl w:val="6"/>
@@ -8596,7 +10111,7 @@
       <w:keepLines/>
       <w:numPr>
         <w:ilvl w:val="7"/>
-        <w:numId w:val="1"/>
+        <w:numId w:val="11"/>
       </w:numPr>
       <w:spacing w:before="40" w:after="0"/>
       <w:outlineLvl w:val="7"/>
@@ -8623,7 +10138,7 @@
       <w:keepLines/>
       <w:numPr>
         <w:ilvl w:val="8"/>
-        <w:numId w:val="1"/>
+        <w:numId w:val="11"/>
       </w:numPr>
       <w:spacing w:before="40" w:after="0"/>
       <w:outlineLvl w:val="8"/>
@@ -8859,13 +10374,14 @@
     <w:basedOn w:val="DefaultParagraphFont"/>
     <w:link w:val="Heading2"/>
     <w:uiPriority w:val="9"/>
-    <w:semiHidden/>
-    <w:rsid w:val="00FE5979"/>
+    <w:rsid w:val="00D13A94"/>
     <w:rPr>
-      <w:rFonts w:asciiTheme="majorHAnsi" w:eastAsiaTheme="majorEastAsia" w:hAnsiTheme="majorHAnsi" w:cstheme="majorBidi"/>
-      <w:color w:val="2F5496" w:themeColor="accent1" w:themeShade="BF"/>
-      <w:sz w:val="26"/>
-      <w:szCs w:val="26"/>
+      <w:rFonts w:ascii="Times New Roman" w:eastAsiaTheme="majorEastAsia" w:hAnsi="Times New Roman" w:cs="Times New Roman"/>
+      <w:b/>
+      <w:bCs/>
+      <w:color w:val="000000" w:themeColor="text1"/>
+      <w:sz w:val="24"/>
+      <w:szCs w:val="24"/>
     </w:rPr>
   </w:style>
   <w:style w:type="character" w:customStyle="1" w:styleId="Heading3Char">
@@ -10201,7 +11717,7 @@
 </file>
 
 <file path=customXml/itemProps1.xml><?xml version="1.0" encoding="utf-8"?>
-<ds:datastoreItem xmlns:ds="http://schemas.openxmlformats.org/officeDocument/2006/customXml" ds:itemID="{0542F1F3-92AA-BA44-9C95-7588FEC5992B}">
+<ds:datastoreItem xmlns:ds="http://schemas.openxmlformats.org/officeDocument/2006/customXml" ds:itemID="{E28D11CE-7C27-D342-AF44-9081DAE08CAC}">
   <ds:schemaRefs>
     <ds:schemaRef ds:uri="http://schemas.openxmlformats.org/officeDocument/2006/bibliography"/>
   </ds:schemaRefs>

</xml_diff>

<commit_message>
First pass through more complete thesis
</commit_message>
<xml_diff>
--- a/thesis.docx
+++ b/thesis.docx
@@ -3205,7 +3205,7 @@
       <w:pPr>
         <w:spacing w:line="480" w:lineRule="auto"/>
         <w:rPr>
-          <w:ins w:id="75" w:author="Michael Decker" w:date="2020-02-11T17:06:00Z"/>
+          <w:ins w:id="74" w:author="Michael Decker" w:date="2020-02-11T17:06:00Z"/>
           <w:rFonts w:ascii="Times New Roman" w:hAnsi="Times New Roman" w:cs="Times New Roman"/>
           <w:sz w:val="24"/>
           <w:szCs w:val="24"/>
@@ -3226,23 +3226,23 @@
     <w:p>
       <w:pPr>
         <w:pStyle w:val="Heading2"/>
-        <w:pPrChange w:id="76" w:author="Michael Decker" w:date="2020-02-11T17:15:00Z">
+        <w:pPrChange w:id="75" w:author="Michael Decker" w:date="2020-02-11T17:15:00Z">
           <w:pPr>
             <w:spacing w:line="480" w:lineRule="auto"/>
           </w:pPr>
         </w:pPrChange>
       </w:pPr>
-      <w:ins w:id="77" w:author="Michael Decker" w:date="2020-02-11T17:07:00Z">
+      <w:ins w:id="76" w:author="Michael Decker" w:date="2020-02-11T17:07:00Z">
         <w:r>
           <w:t>Syntax-</w:t>
         </w:r>
-        <w:commentRangeStart w:id="78"/>
+        <w:commentRangeStart w:id="77"/>
         <w:r>
           <w:t>based Approach</w:t>
         </w:r>
       </w:ins>
-      <w:commentRangeEnd w:id="78"/>
-      <w:ins w:id="79" w:author="Michael Decker" w:date="2020-02-11T17:16:00Z">
+      <w:commentRangeEnd w:id="77"/>
+      <w:ins w:id="78" w:author="Michael Decker" w:date="2020-02-11T17:16:00Z">
         <w:r>
           <w:rPr>
             <w:rStyle w:val="CommentReference"/>
@@ -3251,7 +3251,7 @@
             <w:bCs w:val="0"/>
             <w:color w:val="auto"/>
           </w:rPr>
-          <w:commentReference w:id="78"/>
+          <w:commentReference w:id="77"/>
         </w:r>
       </w:ins>
     </w:p>
@@ -3281,7 +3281,7 @@
         <w:tab/>
         <w:t xml:space="preserve">In the syntax-based approach the method for analysis of lines is </w:t>
       </w:r>
-      <w:del w:id="80" w:author="Michael Decker" w:date="2020-02-11T17:16:00Z">
+      <w:del w:id="79" w:author="Michael Decker" w:date="2020-02-11T17:16:00Z">
         <w:r>
           <w:rPr>
             <w:rFonts w:ascii="Times New Roman" w:hAnsi="Times New Roman" w:cs="Times New Roman"/>
@@ -3291,7 +3291,7 @@
           <w:delText>very simple</w:delText>
         </w:r>
       </w:del>
-      <w:ins w:id="81" w:author="Michael Decker" w:date="2020-02-11T17:16:00Z">
+      <w:ins w:id="80" w:author="Michael Decker" w:date="2020-02-11T17:16:00Z">
         <w:r>
           <w:rPr>
             <w:rFonts w:ascii="Times New Roman" w:hAnsi="Times New Roman" w:cs="Times New Roman"/>
@@ -3309,31 +3309,31 @@
         </w:rPr>
         <w:t xml:space="preserve"> and is broken down into a series of different checks. The first check, run on every line, is whether or not the line contains a semicolon, which has the direct ability to generate a number of false positives depending on the writing style of the programmer in their standard comments. </w:t>
       </w:r>
+      <w:commentRangeStart w:id="81"/>
+      <w:r>
+        <w:rPr>
+          <w:rFonts w:ascii="Times New Roman" w:hAnsi="Times New Roman" w:cs="Times New Roman"/>
+          <w:sz w:val="24"/>
+          <w:szCs w:val="24"/>
+        </w:rPr>
+        <w:t>The</w:t>
+      </w:r>
+      <w:commentRangeEnd w:id="81"/>
+      <w:r>
+        <w:rPr>
+          <w:rStyle w:val="CommentReference"/>
+        </w:rPr>
+        <w:commentReference w:id="81"/>
+      </w:r>
+      <w:r>
+        <w:rPr>
+          <w:rFonts w:ascii="Times New Roman" w:hAnsi="Times New Roman" w:cs="Times New Roman"/>
+          <w:sz w:val="24"/>
+          <w:szCs w:val="24"/>
+        </w:rPr>
+        <w:t xml:space="preserve"> second and third checks relied both on checking for the opening and closing of parenthesis and curly braces respectively</w:t>
+      </w:r>
       <w:commentRangeStart w:id="82"/>
-      <w:r>
-        <w:rPr>
-          <w:rFonts w:ascii="Times New Roman" w:hAnsi="Times New Roman" w:cs="Times New Roman"/>
-          <w:sz w:val="24"/>
-          <w:szCs w:val="24"/>
-        </w:rPr>
-        <w:t>The</w:t>
-      </w:r>
-      <w:commentRangeEnd w:id="82"/>
-      <w:r>
-        <w:rPr>
-          <w:rStyle w:val="CommentReference"/>
-        </w:rPr>
-        <w:commentReference w:id="82"/>
-      </w:r>
-      <w:r>
-        <w:rPr>
-          <w:rFonts w:ascii="Times New Roman" w:hAnsi="Times New Roman" w:cs="Times New Roman"/>
-          <w:sz w:val="24"/>
-          <w:szCs w:val="24"/>
-        </w:rPr>
-        <w:t xml:space="preserve"> second and third checks relied both on checking for the opening and closing of parenthesis and curly braces respectively</w:t>
-      </w:r>
-      <w:commentRangeStart w:id="83"/>
       <w:r>
         <w:rPr>
           <w:rFonts w:ascii="Times New Roman" w:hAnsi="Times New Roman" w:cs="Times New Roman"/>
@@ -3351,12 +3351,12 @@
         <w:lastRenderedPageBreak/>
         <w:t>process would disregard these sections as it did not find the opening or closing piece that it was looking for</w:t>
       </w:r>
-      <w:commentRangeEnd w:id="83"/>
-      <w:r>
-        <w:rPr>
-          <w:rStyle w:val="CommentReference"/>
-        </w:rPr>
-        <w:commentReference w:id="83"/>
+      <w:commentRangeEnd w:id="82"/>
+      <w:r>
+        <w:rPr>
+          <w:rStyle w:val="CommentReference"/>
+        </w:rPr>
+        <w:commentReference w:id="82"/>
       </w:r>
       <w:r>
         <w:rPr>
@@ -3366,7 +3366,7 @@
         </w:rPr>
         <w:t xml:space="preserve">. The second approach, which was considered but never implemented </w:t>
       </w:r>
-      <w:del w:id="84" w:author="Michael Decker" w:date="2020-02-11T17:17:00Z">
+      <w:del w:id="83" w:author="Michael Decker" w:date="2020-02-11T17:17:00Z">
         <w:r>
           <w:rPr>
             <w:rFonts w:ascii="Times New Roman" w:hAnsi="Times New Roman" w:cs="Times New Roman"/>
@@ -3376,7 +3376,7 @@
           <w:delText xml:space="preserve">was </w:delText>
         </w:r>
       </w:del>
-      <w:ins w:id="85" w:author="Michael Decker" w:date="2020-02-11T17:17:00Z">
+      <w:ins w:id="84" w:author="Michael Decker" w:date="2020-02-11T17:17:00Z">
         <w:r>
           <w:rPr>
             <w:rFonts w:ascii="Times New Roman" w:hAnsi="Times New Roman" w:cs="Times New Roman"/>
@@ -3402,14 +3402,57 @@
         </w:rPr>
         <w:t xml:space="preserve">a bag of words </w:t>
       </w:r>
+      <w:commentRangeStart w:id="85"/>
+      <w:r>
+        <w:rPr>
+          <w:rFonts w:ascii="Times New Roman" w:hAnsi="Times New Roman" w:cs="Times New Roman"/>
+          <w:sz w:val="24"/>
+          <w:szCs w:val="24"/>
+        </w:rPr>
+        <w:t>approach</w:t>
+      </w:r>
+      <w:commentRangeEnd w:id="85"/>
+      <w:r>
+        <w:rPr>
+          <w:rStyle w:val="CommentReference"/>
+        </w:rPr>
+        <w:commentReference w:id="85"/>
+      </w:r>
+      <w:r>
+        <w:rPr>
+          <w:rFonts w:ascii="Times New Roman" w:hAnsi="Times New Roman" w:cs="Times New Roman"/>
+          <w:sz w:val="24"/>
+          <w:szCs w:val="24"/>
+        </w:rPr>
+        <w:t>.</w:t>
+      </w:r>
+    </w:p>
+    <w:p>
+      <w:pPr>
+        <w:spacing w:line="480" w:lineRule="auto"/>
+        <w:rPr>
+          <w:rFonts w:ascii="Times New Roman" w:hAnsi="Times New Roman" w:cs="Times New Roman"/>
+          <w:sz w:val="24"/>
+          <w:szCs w:val="24"/>
+        </w:rPr>
+      </w:pPr>
+      <w:r>
+        <w:rPr>
+          <w:rFonts w:ascii="Times New Roman" w:hAnsi="Times New Roman" w:cs="Times New Roman"/>
+          <w:sz w:val="24"/>
+          <w:szCs w:val="24"/>
+        </w:rPr>
+        <w:tab/>
+      </w:r>
       <w:commentRangeStart w:id="86"/>
-      <w:r>
-        <w:rPr>
-          <w:rFonts w:ascii="Times New Roman" w:hAnsi="Times New Roman" w:cs="Times New Roman"/>
-          <w:sz w:val="24"/>
-          <w:szCs w:val="24"/>
-        </w:rPr>
-        <w:t>approach</w:t>
+      <w:commentRangeStart w:id="87"/>
+      <w:r>
+        <w:rPr>
+          <w:rFonts w:ascii="Times New Roman" w:hAnsi="Times New Roman" w:cs="Times New Roman"/>
+          <w:sz w:val="24"/>
+          <w:szCs w:val="24"/>
+        </w:rPr>
+        <w:t xml:space="preserve">This bag of words approach is not to be confused with the bag of words approach </w:t>
       </w:r>
       <w:commentRangeEnd w:id="86"/>
       <w:r>
@@ -3424,35 +3467,7 @@
           <w:sz w:val="24"/>
           <w:szCs w:val="24"/>
         </w:rPr>
-        <w:t>.</w:t>
-      </w:r>
-    </w:p>
-    <w:p>
-      <w:pPr>
-        <w:spacing w:line="480" w:lineRule="auto"/>
-        <w:rPr>
-          <w:rFonts w:ascii="Times New Roman" w:hAnsi="Times New Roman" w:cs="Times New Roman"/>
-          <w:sz w:val="24"/>
-          <w:szCs w:val="24"/>
-        </w:rPr>
-      </w:pPr>
-      <w:r>
-        <w:rPr>
-          <w:rFonts w:ascii="Times New Roman" w:hAnsi="Times New Roman" w:cs="Times New Roman"/>
-          <w:sz w:val="24"/>
-          <w:szCs w:val="24"/>
-        </w:rPr>
-        <w:tab/>
-      </w:r>
-      <w:commentRangeStart w:id="87"/>
-      <w:commentRangeStart w:id="88"/>
-      <w:r>
-        <w:rPr>
-          <w:rFonts w:ascii="Times New Roman" w:hAnsi="Times New Roman" w:cs="Times New Roman"/>
-          <w:sz w:val="24"/>
-          <w:szCs w:val="24"/>
-        </w:rPr>
-        <w:t xml:space="preserve">This bag of words approach is not to be confused with the bag of words approach </w:t>
+        <w:t xml:space="preserve">mentioned earlier in the data collection chapter, which proposes the use of common terms as an additional method of verification. Rather, the concept of this approach is to break down an entire piece of source code and create a bag of words from it, which could then be used to cross check comments for terms that are present in the line which are found to be frequent in the bag of words. </w:t>
       </w:r>
       <w:commentRangeEnd w:id="87"/>
       <w:r>
@@ -3460,21 +3475,6 @@
           <w:rStyle w:val="CommentReference"/>
         </w:rPr>
         <w:commentReference w:id="87"/>
-      </w:r>
-      <w:r>
-        <w:rPr>
-          <w:rFonts w:ascii="Times New Roman" w:hAnsi="Times New Roman" w:cs="Times New Roman"/>
-          <w:sz w:val="24"/>
-          <w:szCs w:val="24"/>
-        </w:rPr>
-        <w:t xml:space="preserve">mentioned earlier in the data collection chapter, which proposes the use of common terms as an additional method of verification. Rather, the concept of this approach is to break down an entire piece of source code and create a bag of words from it, which could then be used to cross check comments for terms that are present in the line which are found to be frequent in the bag of words. </w:t>
-      </w:r>
-      <w:commentRangeEnd w:id="88"/>
-      <w:r>
-        <w:rPr>
-          <w:rStyle w:val="CommentReference"/>
-        </w:rPr>
-        <w:commentReference w:id="88"/>
       </w:r>
       <w:r>
         <w:rPr>
@@ -3637,7 +3637,7 @@
         <w:tab/>
         <w:t xml:space="preserve">The original basis of the </w:t>
       </w:r>
-      <w:commentRangeStart w:id="89"/>
+      <w:commentRangeStart w:id="88"/>
       <w:r>
         <w:rPr>
           <w:rFonts w:ascii="Times New Roman" w:hAnsi="Times New Roman" w:cs="Times New Roman"/>
@@ -3646,12 +3646,12 @@
         </w:rPr>
         <w:t xml:space="preserve">frequency approach owes itself to a discussion on the works of </w:t>
       </w:r>
-      <w:commentRangeEnd w:id="89"/>
-      <w:r>
-        <w:rPr>
-          <w:rStyle w:val="CommentReference"/>
-        </w:rPr>
-        <w:commentReference w:id="89"/>
+      <w:commentRangeEnd w:id="88"/>
+      <w:r>
+        <w:rPr>
+          <w:rStyle w:val="CommentReference"/>
+        </w:rPr>
+        <w:commentReference w:id="88"/>
       </w:r>
       <w:r>
         <w:rPr>
@@ -3772,7 +3772,61 @@
           <w:sz w:val="24"/>
           <w:szCs w:val="24"/>
         </w:rPr>
-        <w:t xml:space="preserve">In this example the average size of a term is roughly 1 character and a total of five non-space based characters being present, now when you consider the fact that there is also eight spaces in the line, that means that the spaces are making up over 50% of the lines total number of characters. Further, taking into consideration Mayzner’s work in 1965 and Googles follow-on research using modern computational methods, it has been determined that the average length of an English word is 4.7 characters. This means that in the same space of total characters, fifteen, on average 3 words would fit, assuming that it ends in a period and contains 2 spaces. Importantly, what this means is that spaces would be making up about 13% of the total number of characters in the line which is roughly 80% less spaces than the commented out code example. These methods continue to hold true at different frequencies for a wide variety of different characters besides the ones mentioned previously, though in smaller amounts. </w:t>
+        <w:t>In this example the average size of a term is roughly 1 character and a total of five non-space based characters being present, now when you consider the fact that there is also eight spaces in the line, that means that the spaces are making up over 50% of the lines total number of characters. Further, taking into consideration Mayzner’s</w:t>
+      </w:r>
+      <w:ins w:id="89" w:author="Michael Decker" w:date="2020-02-11T18:07:00Z">
+        <w:r>
+          <w:rPr>
+            <w:rFonts w:ascii="Times New Roman" w:hAnsi="Times New Roman" w:cs="Times New Roman"/>
+            <w:sz w:val="24"/>
+            <w:szCs w:val="24"/>
+          </w:rPr>
+          <w:t xml:space="preserve"> [cite]</w:t>
+        </w:r>
+      </w:ins>
+      <w:r>
+        <w:rPr>
+          <w:rFonts w:ascii="Times New Roman" w:hAnsi="Times New Roman" w:cs="Times New Roman"/>
+          <w:sz w:val="24"/>
+          <w:szCs w:val="24"/>
+        </w:rPr>
+        <w:t xml:space="preserve"> work</w:t>
+      </w:r>
+      <w:del w:id="90" w:author="Michael Decker" w:date="2020-02-11T18:07:00Z">
+        <w:r>
+          <w:rPr>
+            <w:rFonts w:ascii="Times New Roman" w:hAnsi="Times New Roman" w:cs="Times New Roman"/>
+            <w:sz w:val="24"/>
+            <w:szCs w:val="24"/>
+          </w:rPr>
+          <w:delText xml:space="preserve"> in 1965 </w:delText>
+        </w:r>
+      </w:del>
+      <w:r>
+        <w:rPr>
+          <w:rFonts w:ascii="Times New Roman" w:hAnsi="Times New Roman" w:cs="Times New Roman"/>
+          <w:sz w:val="24"/>
+          <w:szCs w:val="24"/>
+        </w:rPr>
+        <w:t>and Googles</w:t>
+      </w:r>
+      <w:ins w:id="91" w:author="Michael Decker" w:date="2020-02-11T18:07:00Z">
+        <w:r>
+          <w:rPr>
+            <w:rFonts w:ascii="Times New Roman" w:hAnsi="Times New Roman" w:cs="Times New Roman"/>
+            <w:sz w:val="24"/>
+            <w:szCs w:val="24"/>
+          </w:rPr>
+          <w:t>[cite]</w:t>
+        </w:r>
+      </w:ins>
+      <w:r>
+        <w:rPr>
+          <w:rFonts w:ascii="Times New Roman" w:hAnsi="Times New Roman" w:cs="Times New Roman"/>
+          <w:sz w:val="24"/>
+          <w:szCs w:val="24"/>
+        </w:rPr>
+        <w:t xml:space="preserve"> follow-on research using modern computational methods, it has been determined that the average length of an English word is 4.7 characters. This means that in the same space of total characters, fifteen, on average 3 words would fit, assuming that it ends in a period and contains 2 spaces. Importantly, what this means is that spaces would be making up about 13% of the total number of characters in the line which is roughly 80% less spaces than the commented out code example. These methods continue to hold true at different frequencies for a wide variety of different characters besides the ones mentioned previously, though in smaller amounts. </w:t>
       </w:r>
     </w:p>
     <w:p>
@@ -3791,7 +3845,31 @@
           <w:szCs w:val="24"/>
         </w:rPr>
         <w:tab/>
-        <w:t xml:space="preserve">One of the benefits of using a method like this is by scanning a variety of scripts you are able to create frequency distributions that are consistent across the board. In the case of the final frequency distributions used in this research the values are pulled from code and comments from amongst different projects, ensuring that it gets a good general representation of what a frequency distribution should look like and helps with generalizability and avoiding overfitting. Of course, an added benefit to this is if you are examining code and comments that are required to follow a very specific structure then the process is equally as beneficially once the scanning process is complete. The way this is done is by taking each line one at a time and verifying each </w:t>
+        <w:t xml:space="preserve">One of the benefits of using a method like this is by scanning a variety of </w:t>
+      </w:r>
+      <w:commentRangeStart w:id="92"/>
+      <w:r>
+        <w:rPr>
+          <w:rFonts w:ascii="Times New Roman" w:hAnsi="Times New Roman" w:cs="Times New Roman"/>
+          <w:sz w:val="24"/>
+          <w:szCs w:val="24"/>
+        </w:rPr>
+        <w:t xml:space="preserve">scripts </w:t>
+      </w:r>
+      <w:commentRangeEnd w:id="92"/>
+      <w:r>
+        <w:rPr>
+          <w:rStyle w:val="CommentReference"/>
+        </w:rPr>
+        <w:commentReference w:id="92"/>
+      </w:r>
+      <w:r>
+        <w:rPr>
+          <w:rFonts w:ascii="Times New Roman" w:hAnsi="Times New Roman" w:cs="Times New Roman"/>
+          <w:sz w:val="24"/>
+          <w:szCs w:val="24"/>
+        </w:rPr>
+        <w:t xml:space="preserve">you are able to create frequency distributions that are consistent across the board. In the case of the final frequency distributions used in this research the values are pulled from code and comments from amongst different projects, ensuring that it gets a good general representation of what a frequency distribution should look like and helps with generalizability and avoiding overfitting. Of course, an added benefit to this is if you are examining code and comments that are required to follow a very specific structure then the process is equally as beneficially once the scanning process is complete. The way this is done is by taking each line one at a time and verifying each </w:t>
       </w:r>
       <w:r>
         <w:rPr>
@@ -3802,9 +3880,9 @@
         <w:lastRenderedPageBreak/>
         <w:t xml:space="preserve">character converted to lowercase for normalization against a dictionary of characters and then consequently stored in the dictionary. Once the entire line has been read and all characters have been stored and a final count of characters is obtained the frequency of each character is calculated and stored in a list, ensuring that they remain in order by using key based verification. </w:t>
       </w:r>
-      <w:commentRangeStart w:id="90"/>
-      <w:commentRangeStart w:id="91"/>
-      <w:commentRangeStart w:id="92"/>
+      <w:commentRangeStart w:id="93"/>
+      <w:commentRangeStart w:id="94"/>
+      <w:commentRangeStart w:id="95"/>
       <w:r>
         <w:rPr>
           <w:rFonts w:ascii="Times New Roman" w:hAnsi="Times New Roman" w:cs="Times New Roman"/>
@@ -3813,26 +3891,26 @@
         </w:rPr>
         <w:t xml:space="preserve">These frequencies can then be used individually, as a group, or averaged into a single working list. </w:t>
       </w:r>
-      <w:commentRangeEnd w:id="90"/>
-      <w:r>
-        <w:rPr>
-          <w:rStyle w:val="CommentReference"/>
-        </w:rPr>
-        <w:commentReference w:id="90"/>
-      </w:r>
-      <w:commentRangeEnd w:id="91"/>
-      <w:r>
-        <w:rPr>
-          <w:rStyle w:val="CommentReference"/>
-        </w:rPr>
-        <w:commentReference w:id="91"/>
-      </w:r>
-      <w:commentRangeEnd w:id="92"/>
-      <w:r>
-        <w:rPr>
-          <w:rStyle w:val="CommentReference"/>
-        </w:rPr>
-        <w:commentReference w:id="92"/>
+      <w:commentRangeEnd w:id="93"/>
+      <w:r>
+        <w:rPr>
+          <w:rStyle w:val="CommentReference"/>
+        </w:rPr>
+        <w:commentReference w:id="93"/>
+      </w:r>
+      <w:commentRangeEnd w:id="94"/>
+      <w:r>
+        <w:rPr>
+          <w:rStyle w:val="CommentReference"/>
+        </w:rPr>
+        <w:commentReference w:id="94"/>
+      </w:r>
+      <w:commentRangeEnd w:id="95"/>
+      <w:r>
+        <w:rPr>
+          <w:rStyle w:val="CommentReference"/>
+        </w:rPr>
+        <w:commentReference w:id="95"/>
       </w:r>
     </w:p>
     <w:p>
@@ -3981,6 +4059,16 @@
         </w:rPr>
         <w:t>The results of this research are attained through the use of a</w:t>
       </w:r>
+      <w:ins w:id="96" w:author="Michael Decker" w:date="2020-02-11T18:09:00Z">
+        <w:r>
+          <w:rPr>
+            <w:rFonts w:ascii="Times New Roman" w:hAnsi="Times New Roman" w:cs="Times New Roman"/>
+            <w:sz w:val="24"/>
+            <w:szCs w:val="24"/>
+          </w:rPr>
+          <w:t>n</w:t>
+        </w:r>
+      </w:ins>
       <w:r>
         <w:rPr>
           <w:rFonts w:ascii="Times New Roman" w:hAnsi="Times New Roman" w:cs="Times New Roman"/>
@@ -3997,8 +4085,8 @@
         </w:rPr>
         <w:t xml:space="preserve"> decision tree style model present in the Sci-kit Learn module for</w:t>
       </w:r>
-      <w:commentRangeStart w:id="93"/>
-      <w:commentRangeStart w:id="94"/>
+      <w:commentRangeStart w:id="97"/>
+      <w:commentRangeStart w:id="98"/>
       <w:r>
         <w:rPr>
           <w:rFonts w:ascii="Times New Roman" w:hAnsi="Times New Roman" w:cs="Times New Roman"/>
@@ -4007,27 +4095,51 @@
         </w:rPr>
         <w:t xml:space="preserve"> Python</w:t>
       </w:r>
-      <w:commentRangeEnd w:id="93"/>
-      <w:r>
-        <w:rPr>
-          <w:rStyle w:val="CommentReference"/>
-        </w:rPr>
-        <w:commentReference w:id="93"/>
-      </w:r>
-      <w:commentRangeEnd w:id="94"/>
-      <w:r>
-        <w:rPr>
-          <w:rStyle w:val="CommentReference"/>
-        </w:rPr>
-        <w:commentReference w:id="94"/>
-      </w:r>
-      <w:r>
-        <w:rPr>
-          <w:rFonts w:ascii="Times New Roman" w:hAnsi="Times New Roman" w:cs="Times New Roman"/>
-          <w:sz w:val="24"/>
-          <w:szCs w:val="24"/>
-        </w:rPr>
-        <w:t>. The reason for choosing to use a decision tree is based off of the benefits that are naturally present when using them. First, decision trees are easy to understand and the model itself can be fully graphically visualized such as in the sample section of our decision tree in Fig ## decision tree sample.</w:t>
+      <w:commentRangeEnd w:id="97"/>
+      <w:r>
+        <w:rPr>
+          <w:rStyle w:val="CommentReference"/>
+        </w:rPr>
+        <w:commentReference w:id="97"/>
+      </w:r>
+      <w:commentRangeEnd w:id="98"/>
+      <w:r>
+        <w:rPr>
+          <w:rStyle w:val="CommentReference"/>
+        </w:rPr>
+        <w:commentReference w:id="98"/>
+      </w:r>
+      <w:r>
+        <w:rPr>
+          <w:rFonts w:ascii="Times New Roman" w:hAnsi="Times New Roman" w:cs="Times New Roman"/>
+          <w:sz w:val="24"/>
+          <w:szCs w:val="24"/>
+        </w:rPr>
+        <w:t xml:space="preserve">. The reason for choosing to use a decision tree is based off of the benefits that are naturally present when using them. First, decision trees are easy to understand and the model itself can be fully graphically visualized such as in the sample section of our decision tree in Fig ## decision tree </w:t>
+      </w:r>
+      <w:commentRangeStart w:id="99"/>
+      <w:r>
+        <w:rPr>
+          <w:rFonts w:ascii="Times New Roman" w:hAnsi="Times New Roman" w:cs="Times New Roman"/>
+          <w:sz w:val="24"/>
+          <w:szCs w:val="24"/>
+        </w:rPr>
+        <w:t>sample</w:t>
+      </w:r>
+      <w:commentRangeEnd w:id="99"/>
+      <w:r>
+        <w:rPr>
+          <w:rStyle w:val="CommentReference"/>
+        </w:rPr>
+        <w:commentReference w:id="99"/>
+      </w:r>
+      <w:r>
+        <w:rPr>
+          <w:rFonts w:ascii="Times New Roman" w:hAnsi="Times New Roman" w:cs="Times New Roman"/>
+          <w:sz w:val="24"/>
+          <w:szCs w:val="24"/>
+        </w:rPr>
+        <w:t>.</w:t>
       </w:r>
     </w:p>
     <w:p>
@@ -4148,8 +4260,8 @@
           <w:szCs w:val="24"/>
         </w:rPr>
       </w:pPr>
-      <w:commentRangeStart w:id="95"/>
-      <w:commentRangeStart w:id="96"/>
+      <w:commentRangeStart w:id="101"/>
+      <w:commentRangeStart w:id="102"/>
       <w:r>
         <w:rPr>
           <w:rFonts w:cstheme="minorHAnsi"/>
@@ -4160,19 +4272,19 @@
         </w:rPr>
         <w:t>[0.020833333333333332, 0.020833333333333332, 0.0, 0.0, 0.041666666666666664, 0.020833333333333332, 0.0, 0.0, 0.020833333333333332, 0.0, 0.020833333333333332, 0.020833333333333332, 0.0, 0.0, 0.0625, 0.041666666666666664, 0.0, 0.020833333333333332, 0.041666666666666664, 0.0625, 0.020833333333333332, 0.0, 0.0, 0.0, 0.0, 0.0, 0.0, 0.0, 0.0, 0.0, 0.0, 0.0, 0.0, 0.0, 0.0, 0.0, 0.0, 0.0, 0.0, 0.0, 0.0, 0.0, 0.0, 0.0, 0.0, 0.0, 0.0, 0.0, 0.0, 0.0, 0.0, 0.0, 0.0, 0.0, 0.0, 0.0, 0.0, 0.0, 0.0, 0.0, 0.0, 0.0, 0.0, 0.0, 0.0, 0.0, 0.5625, 0.0, 0.0, 0.0, 0.020833333333333332, 0.0, 0.0, 0.0, 0.0, 0.0, 0.0]</w:t>
       </w:r>
-      <w:commentRangeEnd w:id="95"/>
-      <w:r>
-        <w:rPr>
-          <w:rStyle w:val="CommentReference"/>
-        </w:rPr>
-        <w:commentReference w:id="95"/>
-      </w:r>
-      <w:commentRangeEnd w:id="96"/>
-      <w:r>
-        <w:rPr>
-          <w:rStyle w:val="CommentReference"/>
-        </w:rPr>
-        <w:commentReference w:id="96"/>
+      <w:commentRangeEnd w:id="101"/>
+      <w:r>
+        <w:rPr>
+          <w:rStyle w:val="CommentReference"/>
+        </w:rPr>
+        <w:commentReference w:id="101"/>
+      </w:r>
+      <w:commentRangeEnd w:id="102"/>
+      <w:r>
+        <w:rPr>
+          <w:rStyle w:val="CommentReference"/>
+        </w:rPr>
+        <w:commentReference w:id="102"/>
       </w:r>
     </w:p>
     <w:p>
@@ -4209,16 +4321,41 @@
           <w:szCs w:val="24"/>
         </w:rPr>
         <w:tab/>
-        <w:t>In order to ensure that we are receiving high quality and statistically sound results the decision tree was trained using stratified K-fold cross validation utilizing five folds.</w:t>
-      </w:r>
-      <w:r>
-        <w:rPr>
-          <w:rFonts w:ascii="Times New Roman" w:hAnsi="Times New Roman" w:cs="Times New Roman"/>
-          <w:sz w:val="24"/>
-          <w:szCs w:val="24"/>
-        </w:rPr>
-        <w:t xml:space="preserve"> The reason behind choosing to utilize five folds is because there was a minimal change in using 5x2 but by cutting down to a single 5-fold run we are able to cut the runtime in half. We chose to use K-fold </w:t>
-      </w:r>
+        <w:t>In order to ensure that we are receiving high quality and statistically sound results the decision tree was trained using stratified K</w:t>
+      </w:r>
+      <w:commentRangeStart w:id="103"/>
+      <w:r>
+        <w:rPr>
+          <w:rFonts w:ascii="Times New Roman" w:hAnsi="Times New Roman" w:cs="Times New Roman"/>
+          <w:sz w:val="24"/>
+          <w:szCs w:val="24"/>
+        </w:rPr>
+        <w:t>-fold cross validation utilizing five folds.</w:t>
+      </w:r>
+      <w:r>
+        <w:rPr>
+          <w:rFonts w:ascii="Times New Roman" w:hAnsi="Times New Roman" w:cs="Times New Roman"/>
+          <w:sz w:val="24"/>
+          <w:szCs w:val="24"/>
+        </w:rPr>
+        <w:t xml:space="preserve"> The reason behind choosing to utilize five folds is because there was a minimal change in using 5x2 but by </w:t>
+      </w:r>
+      <w:commentRangeEnd w:id="103"/>
+      <w:r>
+        <w:rPr>
+          <w:rStyle w:val="CommentReference"/>
+        </w:rPr>
+        <w:commentReference w:id="103"/>
+      </w:r>
+      <w:r>
+        <w:rPr>
+          <w:rFonts w:ascii="Times New Roman" w:hAnsi="Times New Roman" w:cs="Times New Roman"/>
+          <w:sz w:val="24"/>
+          <w:szCs w:val="24"/>
+        </w:rPr>
+        <w:t xml:space="preserve">cutting down to a single 5-fold run we are able to cut the runtime in half. We chose to use K-fold </w:t>
+      </w:r>
+      <w:commentRangeStart w:id="104"/>
       <w:r>
         <w:rPr>
           <w:rFonts w:ascii="Times New Roman" w:hAnsi="Times New Roman" w:cs="Times New Roman"/>
@@ -4226,7 +4363,22 @@
           <w:szCs w:val="24"/>
         </w:rPr>
         <w:lastRenderedPageBreak/>
-        <w:t>over naïve-bayes style verification because studies show the benefits of using K-fold are very clear and help to ensure that we are not having any issues with overfitting.</w:t>
+        <w:t>over naïve-bayes style verification b</w:t>
+      </w:r>
+      <w:commentRangeEnd w:id="104"/>
+      <w:r>
+        <w:rPr>
+          <w:rStyle w:val="CommentReference"/>
+        </w:rPr>
+        <w:commentReference w:id="104"/>
+      </w:r>
+      <w:r>
+        <w:rPr>
+          <w:rFonts w:ascii="Times New Roman" w:hAnsi="Times New Roman" w:cs="Times New Roman"/>
+          <w:sz w:val="24"/>
+          <w:szCs w:val="24"/>
+        </w:rPr>
+        <w:t>ecause studies show the benefits of using K-fold are very clear and help to ensure that we are not having any issues with overfitting.</w:t>
       </w:r>
       <w:r>
         <w:rPr>
@@ -4303,7 +4455,16 @@
           <w:szCs w:val="24"/>
         </w:rPr>
         <w:tab/>
-        <w:t>Once the integrity of both the initial results and the decision tree model have been verified it is time to move on to larger data set to evaluate the overall quality of this identification approach, and the results are very promising. Over a series of 10 tests randomly selecting 1000 lines of comments from the 20 different projects we show an accuracy of 96.5%, a precision of 97.6%, a recall of 94.3% and a F1 score of 96.6%. All of these results were calculated automatically using metrics from Sci-kit Learn.</w:t>
+        <w:t xml:space="preserve">Once the integrity of both the initial results and the decision tree model have been verified it is time to move on to larger data set to evaluate the overall quality of this identification approach, and the results are very promising. Over a series of 10 tests randomly selecting 1000 lines of comments from the 20 different projects we show an accuracy of 96.5%, a precision of 97.6%, a recall of 94.3% and a F1 score of 96.6%. All of these results were calculated automatically </w:t>
+      </w:r>
+      <w:commentRangeStart w:id="105"/>
+      <w:r>
+        <w:rPr>
+          <w:rFonts w:ascii="Times New Roman" w:hAnsi="Times New Roman" w:cs="Times New Roman"/>
+          <w:sz w:val="24"/>
+          <w:szCs w:val="24"/>
+        </w:rPr>
+        <w:t>using metrics from Sci-kit Learn.</w:t>
       </w:r>
       <w:r>
         <w:rPr>
@@ -4312,6 +4473,13 @@
           <w:szCs w:val="24"/>
         </w:rPr>
         <w:t xml:space="preserve"> Below is a breakdown sample of all 5 folds built into a table.</w:t>
+      </w:r>
+      <w:commentRangeEnd w:id="105"/>
+      <w:r>
+        <w:rPr>
+          <w:rStyle w:val="CommentReference"/>
+        </w:rPr>
+        <w:commentReference w:id="105"/>
       </w:r>
     </w:p>
     <w:tbl>
@@ -4359,7 +4527,22 @@
                 <w:rFonts w:ascii="Calibri" w:eastAsia="Times New Roman" w:hAnsi="Calibri" w:cs="Calibri"/>
                 <w:color w:val="000000"/>
               </w:rPr>
-              <w:t>Fold Number</w:t>
+              <w:t xml:space="preserve">Fold </w:t>
+            </w:r>
+            <w:commentRangeStart w:id="106"/>
+            <w:r>
+              <w:rPr>
+                <w:rFonts w:ascii="Calibri" w:eastAsia="Times New Roman" w:hAnsi="Calibri" w:cs="Calibri"/>
+                <w:color w:val="000000"/>
+              </w:rPr>
+              <w:t>Number</w:t>
+            </w:r>
+            <w:commentRangeEnd w:id="106"/>
+            <w:r>
+              <w:rPr>
+                <w:rStyle w:val="CommentReference"/>
+              </w:rPr>
+              <w:commentReference w:id="106"/>
             </w:r>
           </w:p>
         </w:tc>
@@ -4589,12 +4772,27 @@
                 <w:color w:val="000000"/>
               </w:rPr>
             </w:pPr>
+            <w:commentRangeStart w:id="107"/>
             <w:r>
               <w:rPr>
                 <w:rFonts w:ascii="Calibri" w:eastAsia="Times New Roman" w:hAnsi="Calibri" w:cs="Calibri"/>
                 <w:color w:val="000000"/>
               </w:rPr>
-              <w:t>98.6</w:t>
+              <w:t>98</w:t>
+            </w:r>
+            <w:commentRangeEnd w:id="107"/>
+            <w:r>
+              <w:rPr>
+                <w:rStyle w:val="CommentReference"/>
+              </w:rPr>
+              <w:commentReference w:id="107"/>
+            </w:r>
+            <w:r>
+              <w:rPr>
+                <w:rFonts w:ascii="Calibri" w:eastAsia="Times New Roman" w:hAnsi="Calibri" w:cs="Calibri"/>
+                <w:color w:val="000000"/>
+              </w:rPr>
+              <w:t>.6</w:t>
             </w:r>
           </w:p>
         </w:tc>
@@ -5213,6 +5411,7 @@
           <w:szCs w:val="32"/>
         </w:rPr>
       </w:pPr>
+      <w:commentRangeStart w:id="108"/>
       <w:r>
         <w:rPr>
           <w:rFonts w:ascii="Times New Roman" w:hAnsi="Times New Roman" w:cs="Times New Roman"/>
@@ -5223,6 +5422,13 @@
         </w:rPr>
         <w:t xml:space="preserve">Chapter </w:t>
       </w:r>
+      <w:commentRangeEnd w:id="108"/>
+      <w:r>
+        <w:rPr>
+          <w:rStyle w:val="CommentReference"/>
+        </w:rPr>
+        <w:commentReference w:id="108"/>
+      </w:r>
       <w:r>
         <w:rPr>
           <w:rFonts w:ascii="Times New Roman" w:hAnsi="Times New Roman" w:cs="Times New Roman"/>
@@ -5275,7 +5481,31 @@
           <w:sz w:val="24"/>
           <w:szCs w:val="24"/>
         </w:rPr>
-        <w:t xml:space="preserve">Throughout the duration of our research there have been a few different points that point to threats to validity that we hope to both mitigate and eliminate in our future research. The first issue that we have encountered is the overall quality of the code and comments written in the 20 projects that we have pulled all of our data. The problem here is twofold, our sample size is limited, and the quality of writing is very high. The first issue is relatively simple to resolve and mainly only requires that we increase our sample sizes, though this comes with a number of computational challenges it is overall something that we can fix. The second part of this issue however is more complex, due to the fact that the code and comments are written in a very clean and consistent manner it has the direct potential to skew our results. An example of this is when programmers use very poor or no spacing methods, when this happens it throws off the root of our decision tree which first checks whether or not there is a high frequency of spaces on the given line. This is the same issue that we encounter if programmers don’t use proper indentation as it throws off spacing counts again, which are as previously stated, the root of our tree. The majority of the code that we are working with for this project also tend to have concise and </w:t>
+        <w:t xml:space="preserve">Throughout the duration of our research there </w:t>
+      </w:r>
+      <w:commentRangeStart w:id="109"/>
+      <w:r>
+        <w:rPr>
+          <w:rFonts w:ascii="Times New Roman" w:hAnsi="Times New Roman" w:cs="Times New Roman"/>
+          <w:sz w:val="24"/>
+          <w:szCs w:val="24"/>
+        </w:rPr>
+        <w:t xml:space="preserve">have </w:t>
+      </w:r>
+      <w:commentRangeEnd w:id="109"/>
+      <w:r>
+        <w:rPr>
+          <w:rStyle w:val="CommentReference"/>
+        </w:rPr>
+        <w:commentReference w:id="109"/>
+      </w:r>
+      <w:r>
+        <w:rPr>
+          <w:rFonts w:ascii="Times New Roman" w:hAnsi="Times New Roman" w:cs="Times New Roman"/>
+          <w:sz w:val="24"/>
+          <w:szCs w:val="24"/>
+        </w:rPr>
+        <w:t xml:space="preserve">been a few different points that point to threats to validity that we hope to both mitigate and eliminate in our future research. The first issue that we have encountered is the overall quality of the code and comments written in the 20 projects that we have pulled all of our data. The problem here is twofold, our sample size is limited, and the quality of writing is very high. The first issue is relatively simple to resolve and mainly only requires that we increase our sample sizes, though this comes with a number of computational challenges it is overall something that we can fix. The second part of this issue however is more complex, due to the fact that the code and comments are written in a very clean and consistent manner it has the direct potential to skew our results. An example of this is when programmers use very poor or no spacing methods, when this happens it throws off the root of our decision tree which first checks whether or not there is a high frequency of spaces on the given line. This is the same issue that we encounter if programmers don’t use proper indentation as it throws off spacing counts again, which are as previously stated, the root of our tree. The majority of the code that we are working with for this project also tend to have concise and </w:t>
       </w:r>
       <w:r>
         <w:rPr>
@@ -5303,7 +5533,31 @@
           <w:szCs w:val="24"/>
         </w:rPr>
         <w:tab/>
-        <w:t xml:space="preserve">A second threat to validity that we intend to fix with our future research comes from well established styles of coding, two prominent examples of this is Hungarian Notation and Whitesmiths style. Both of these styles cause new symbols to have increased prominence in our research though the cause is different between the two of them. Whitesmith style causes distribution changes because of its necessity to have minimalistic and concise lines. An example of this is that in Whitesmith style all curly braces should be on their own lines, this means that any line of code containing a curly brace is made of only a curly brace and an end-line marker. Of course, this causes a massive increase in the frequency distribution of curly braces and end-lines even though these symbols do not generally have a lot of importance when reviewing individual lines to determine if it is commented out code or not. Hungarian Notation provides a unique addition to this issue that has been the topic of many thoughts on the future development of this research. Hungarian Notation uses a standard method of labeling variables so that by looking at only a variable name you can gain a basic understanding of both what it is and what purpose it may have. An example of this is the use of the lowercase letter </w:t>
+        <w:t xml:space="preserve">A second threat to validity that we intend to fix with our future research comes from well established styles of coding, two prominent examples of this is </w:t>
+      </w:r>
+      <w:commentRangeStart w:id="110"/>
+      <w:r>
+        <w:rPr>
+          <w:rFonts w:ascii="Times New Roman" w:hAnsi="Times New Roman" w:cs="Times New Roman"/>
+          <w:sz w:val="24"/>
+          <w:szCs w:val="24"/>
+        </w:rPr>
+        <w:t>Hungarian Notation and Whitesmiths styl</w:t>
+      </w:r>
+      <w:commentRangeEnd w:id="110"/>
+      <w:r>
+        <w:rPr>
+          <w:rStyle w:val="CommentReference"/>
+        </w:rPr>
+        <w:commentReference w:id="110"/>
+      </w:r>
+      <w:r>
+        <w:rPr>
+          <w:rFonts w:ascii="Times New Roman" w:hAnsi="Times New Roman" w:cs="Times New Roman"/>
+          <w:sz w:val="24"/>
+          <w:szCs w:val="24"/>
+        </w:rPr>
+        <w:t xml:space="preserve">e. Both of these styles cause new symbols to have increased prominence in our research though the cause is different between the two of them. Whitesmith style causes distribution changes because of its necessity to have minimalistic and concise lines. An example of this is that in Whitesmith style all curly braces should be on their own lines, this means that any line of code containing a curly brace is made of only a curly brace and an end-line marker. Of course, this causes a massive increase in the frequency distribution of curly braces and end-lines even though these symbols do not generally have a lot of importance when reviewing individual lines to determine if it is commented out code or not. Hungarian Notation provides a unique addition to this issue that has been the topic of many thoughts on the future development of this research. Hungarian Notation uses a standard method of labeling variables so that by looking at only a variable name you can gain a basic understanding of both what it is and what purpose it may have. An example of this is the use of the lowercase letter </w:t>
       </w:r>
       <w:r>
         <w:rPr>
@@ -5321,7 +5575,25 @@
           <w:sz w:val="24"/>
           <w:szCs w:val="24"/>
         </w:rPr>
-        <w:t>to indicate that a variable is a class. Hungarian notation provides a unique problem, namely, variables are very repetitious and depending on what the script does different letters become extremely important in identifying commented out code, but only when it is written in this style. Because of this there is some debate on whether Hungarian Notation should either be excluded from the tool as an outlier or if a special tree should be used to handle cases like Hungarian Notation.</w:t>
+        <w:t>to indicate that a variable is a class</w:t>
+      </w:r>
+      <w:ins w:id="111" w:author="Michael Decker" w:date="2020-02-11T18:17:00Z">
+        <w:r>
+          <w:rPr>
+            <w:rFonts w:ascii="Times New Roman" w:hAnsi="Times New Roman" w:cs="Times New Roman"/>
+            <w:sz w:val="24"/>
+            <w:szCs w:val="24"/>
+          </w:rPr>
+          <w:t xml:space="preserve"> member</w:t>
+        </w:r>
+      </w:ins>
+      <w:r>
+        <w:rPr>
+          <w:rFonts w:ascii="Times New Roman" w:hAnsi="Times New Roman" w:cs="Times New Roman"/>
+          <w:sz w:val="24"/>
+          <w:szCs w:val="24"/>
+        </w:rPr>
+        <w:t>. Hungarian notation provides a unique problem, namely, variables are very repetitious and depending on what the script does different letters become extremely important in identifying commented out code, but only when it is written in this style. Because of this there is some debate on whether Hungarian Notation should either be excluded from the tool as an outlier or if a special tree should be used to handle cases like Hungarian Notation.</w:t>
       </w:r>
     </w:p>
     <w:p>
@@ -5443,6 +5715,16 @@
       </w:pPr>
       <w:r>
         <w:tab/>
+      </w:r>
+      <w:r>
+        <w:rPr>
+          <w:rFonts w:ascii="Times New Roman" w:hAnsi="Times New Roman" w:cs="Times New Roman"/>
+          <w:sz w:val="24"/>
+          <w:szCs w:val="24"/>
+          <w:rPrChange w:id="112" w:author="Michael Decker" w:date="2020-02-11T18:18:00Z">
+            <w:rPr/>
+          </w:rPrChange>
+        </w:rPr>
         <w:t xml:space="preserve">We envision </w:t>
       </w:r>
       <w:r>
@@ -5451,10 +5733,18 @@
           <w:sz w:val="24"/>
           <w:szCs w:val="24"/>
         </w:rPr>
-        <w:t>four primary enhancements that we believe need to be handled in the future to extend the power and validity of this research.</w:t>
-      </w:r>
-      <w:commentRangeStart w:id="97"/>
-      <w:commentRangeStart w:id="98"/>
+        <w:t>four primary enhancements</w:t>
+      </w:r>
+      <w:r>
+        <w:rPr>
+          <w:rFonts w:ascii="Times New Roman" w:hAnsi="Times New Roman" w:cs="Times New Roman"/>
+          <w:sz w:val="24"/>
+          <w:szCs w:val="24"/>
+        </w:rPr>
+        <w:t xml:space="preserve"> that we believe need to be handled in the future to extend the power and validity of this research.</w:t>
+      </w:r>
+      <w:commentRangeStart w:id="113"/>
+      <w:commentRangeStart w:id="114"/>
       <w:r>
         <w:rPr>
           <w:rFonts w:ascii="Times New Roman" w:hAnsi="Times New Roman" w:cs="Times New Roman"/>
@@ -5463,19 +5753,19 @@
         </w:rPr>
         <w:t xml:space="preserve"> The first subject that we would like to see extended upon is handling specific coding styles such as Hungarian Notation, vertical alignment, Whitesmiths style, and indentation styles. The second focus of our future research is to extend the number of languages that our method works with. The third focus of our future research is to handle the various levels of coding skill as well as bad coding practices that are in use today. The final focus of our future research is to be able to search merge history within version control to identify exactly when and by whom code has been commented out. </w:t>
       </w:r>
-      <w:commentRangeEnd w:id="97"/>
-      <w:r>
-        <w:rPr>
-          <w:rStyle w:val="CommentReference"/>
-        </w:rPr>
-        <w:commentReference w:id="97"/>
-      </w:r>
-      <w:commentRangeEnd w:id="98"/>
-      <w:r>
-        <w:rPr>
-          <w:rStyle w:val="CommentReference"/>
-        </w:rPr>
-        <w:commentReference w:id="98"/>
+      <w:commentRangeEnd w:id="113"/>
+      <w:r>
+        <w:rPr>
+          <w:rStyle w:val="CommentReference"/>
+        </w:rPr>
+        <w:commentReference w:id="113"/>
+      </w:r>
+      <w:commentRangeEnd w:id="114"/>
+      <w:r>
+        <w:rPr>
+          <w:rStyle w:val="CommentReference"/>
+        </w:rPr>
+        <w:commentReference w:id="114"/>
       </w:r>
     </w:p>
     <w:p>
@@ -5494,7 +5784,45 @@
           <w:szCs w:val="24"/>
         </w:rPr>
         <w:tab/>
-        <w:t xml:space="preserve">When dealing with unique and specific coding styles such as Hungarian notation, vertical alignment, Whitesmiths style, and various indentation styles there are many different problems that must be considered. As discussed in further depth in the threats to validity section, Hungarian notation and Whitesmiths style cause different values that would not normally indicate commented out code to indicate commented out code. in these cases, it needs to be </w:t>
+        <w:t xml:space="preserve">When dealing with unique and specific coding styles such as Hungarian notation, vertical alignment, Whitesmiths style, and various indentation styles there are many different problems that must be considered. As discussed in further depth in the threats to validity section, Hungarian notation and Whitesmiths style cause different values that would not normally indicate commented out code to indicate commented out code. </w:t>
+      </w:r>
+      <w:ins w:id="115" w:author="Michael Decker" w:date="2020-02-11T18:18:00Z">
+        <w:r>
+          <w:rPr>
+            <w:rFonts w:ascii="Times New Roman" w:hAnsi="Times New Roman" w:cs="Times New Roman"/>
+            <w:sz w:val="24"/>
+            <w:szCs w:val="24"/>
+          </w:rPr>
+          <w:t xml:space="preserve"> </w:t>
+        </w:r>
+      </w:ins>
+      <w:del w:id="116" w:author="Michael Decker" w:date="2020-02-11T18:18:00Z">
+        <w:r>
+          <w:rPr>
+            <w:rFonts w:ascii="Times New Roman" w:hAnsi="Times New Roman" w:cs="Times New Roman"/>
+            <w:sz w:val="24"/>
+            <w:szCs w:val="24"/>
+          </w:rPr>
+          <w:delText>i</w:delText>
+        </w:r>
+      </w:del>
+      <w:ins w:id="117" w:author="Michael Decker" w:date="2020-02-11T18:18:00Z">
+        <w:r>
+          <w:rPr>
+            <w:rFonts w:ascii="Times New Roman" w:hAnsi="Times New Roman" w:cs="Times New Roman"/>
+            <w:sz w:val="24"/>
+            <w:szCs w:val="24"/>
+          </w:rPr>
+          <w:t>I</w:t>
+        </w:r>
+      </w:ins>
+      <w:r>
+        <w:rPr>
+          <w:rFonts w:ascii="Times New Roman" w:hAnsi="Times New Roman" w:cs="Times New Roman"/>
+          <w:sz w:val="24"/>
+          <w:szCs w:val="24"/>
+        </w:rPr>
+        <w:t xml:space="preserve">n these cases, it needs to be </w:t>
       </w:r>
       <w:r>
         <w:rPr>
@@ -5522,7 +5850,23 @@
           <w:szCs w:val="24"/>
         </w:rPr>
         <w:tab/>
-        <w:t>With the future of srcML set to expansion of their version one of this fantastic parsing tool there is a lot of hope that we will be able to collaborate in order to help us gain access to a wider suite of languages to work with. To this end work is under way to develop a new and unique method of adding parsing capability to srcML, this comes in the form of developing a system that can be fed grammar rules of the languages that you want to have parsed and have srcML auto-generate a parser for the language.</w:t>
+        <w:t xml:space="preserve">With the </w:t>
+      </w:r>
+      <w:commentRangeStart w:id="118"/>
+      <w:r>
+        <w:rPr>
+          <w:rFonts w:ascii="Times New Roman" w:hAnsi="Times New Roman" w:cs="Times New Roman"/>
+          <w:sz w:val="24"/>
+          <w:szCs w:val="24"/>
+        </w:rPr>
+        <w:t>future of srcML set to expansion of their version one of this fantastic parsing tool there is a lot of hope that we will be able to collaborate in order to help us gain access to a wider suite of languages to work with. To this end work is under way to develop a new and unique method of adding parsing capability to srcML, this comes in the form of developing a system that can be fed grammar rules of the languages that you want to have parsed and have srcML auto-generate a parser for the language.</w:t>
+      </w:r>
+      <w:commentRangeEnd w:id="118"/>
+      <w:r>
+        <w:rPr>
+          <w:rStyle w:val="CommentReference"/>
+        </w:rPr>
+        <w:commentReference w:id="118"/>
       </w:r>
     </w:p>
     <w:p>
@@ -5541,39 +5885,91 @@
           <w:szCs w:val="24"/>
         </w:rPr>
         <w:tab/>
-        <w:t>In the chapter</w:t>
-      </w:r>
-      <w:r>
-        <w:rPr>
-          <w:rFonts w:ascii="Times New Roman" w:hAnsi="Times New Roman" w:cs="Times New Roman"/>
-          <w:sz w:val="24"/>
-          <w:szCs w:val="24"/>
-        </w:rPr>
-        <w:t xml:space="preserve"> 6, </w:t>
-      </w:r>
-      <w:r>
-        <w:rPr>
-          <w:rFonts w:ascii="Times New Roman" w:hAnsi="Times New Roman" w:cs="Times New Roman"/>
-          <w:sz w:val="24"/>
-          <w:szCs w:val="24"/>
-        </w:rPr>
-        <w:t>threats to validity</w:t>
-      </w:r>
-      <w:r>
-        <w:rPr>
-          <w:rFonts w:ascii="Times New Roman" w:hAnsi="Times New Roman" w:cs="Times New Roman"/>
-          <w:sz w:val="24"/>
-          <w:szCs w:val="24"/>
-        </w:rPr>
-        <w:t>,</w:t>
-      </w:r>
-      <w:r>
-        <w:rPr>
-          <w:rFonts w:ascii="Times New Roman" w:hAnsi="Times New Roman" w:cs="Times New Roman"/>
-          <w:sz w:val="24"/>
-          <w:szCs w:val="24"/>
-        </w:rPr>
-        <w:t xml:space="preserve"> it is discussed that the scope of this study is limited, because it has only worked with twenty projects from GitHub. This choice was made with the idea in mind that we wanted to have a very well written sample of code to work with for the first iteration of this project and it did give us access to almost 100,000 lines of comments. However the code in these projects tend to be very well written and fairly uniform, and while this does give us a good example of what code and comments should look like it does not account for junior </w:t>
+        <w:t xml:space="preserve">In the </w:t>
+      </w:r>
+      <w:commentRangeStart w:id="119"/>
+      <w:r>
+        <w:rPr>
+          <w:rFonts w:ascii="Times New Roman" w:hAnsi="Times New Roman" w:cs="Times New Roman"/>
+          <w:sz w:val="24"/>
+          <w:szCs w:val="24"/>
+        </w:rPr>
+        <w:t>chapter</w:t>
+      </w:r>
+      <w:r>
+        <w:rPr>
+          <w:rFonts w:ascii="Times New Roman" w:hAnsi="Times New Roman" w:cs="Times New Roman"/>
+          <w:sz w:val="24"/>
+          <w:szCs w:val="24"/>
+        </w:rPr>
+        <w:t xml:space="preserve"> 6</w:t>
+      </w:r>
+      <w:commentRangeEnd w:id="119"/>
+      <w:r>
+        <w:rPr>
+          <w:rStyle w:val="CommentReference"/>
+        </w:rPr>
+        <w:commentReference w:id="119"/>
+      </w:r>
+      <w:r>
+        <w:rPr>
+          <w:rFonts w:ascii="Times New Roman" w:hAnsi="Times New Roman" w:cs="Times New Roman"/>
+          <w:sz w:val="24"/>
+          <w:szCs w:val="24"/>
+        </w:rPr>
+        <w:t xml:space="preserve">, </w:t>
+      </w:r>
+      <w:del w:id="120" w:author="Michael Decker" w:date="2020-02-11T18:20:00Z">
+        <w:r>
+          <w:rPr>
+            <w:rFonts w:ascii="Times New Roman" w:hAnsi="Times New Roman" w:cs="Times New Roman"/>
+            <w:sz w:val="24"/>
+            <w:szCs w:val="24"/>
+          </w:rPr>
+          <w:delText>threats to validity</w:delText>
+        </w:r>
+        <w:r>
+          <w:rPr>
+            <w:rFonts w:ascii="Times New Roman" w:hAnsi="Times New Roman" w:cs="Times New Roman"/>
+            <w:sz w:val="24"/>
+            <w:szCs w:val="24"/>
+          </w:rPr>
+          <w:delText>,</w:delText>
+        </w:r>
+        <w:r>
+          <w:rPr>
+            <w:rFonts w:ascii="Times New Roman" w:hAnsi="Times New Roman" w:cs="Times New Roman"/>
+            <w:sz w:val="24"/>
+            <w:szCs w:val="24"/>
+          </w:rPr>
+          <w:delText xml:space="preserve"> </w:delText>
+        </w:r>
+      </w:del>
+      <w:r>
+        <w:rPr>
+          <w:rFonts w:ascii="Times New Roman" w:hAnsi="Times New Roman" w:cs="Times New Roman"/>
+          <w:sz w:val="24"/>
+          <w:szCs w:val="24"/>
+        </w:rPr>
+        <w:t>it is discussed that the scope of this study is limited, because it has only worked with twenty projects from GitHub. This choice was made with the idea in mind that we wanted to have a very well written sample of code to work with for the first iteration of this project and it did give us access to almost 100,000 lines of comments. However</w:t>
+      </w:r>
+      <w:ins w:id="121" w:author="Michael Decker" w:date="2020-02-11T18:21:00Z">
+        <w:r>
+          <w:rPr>
+            <w:rFonts w:ascii="Times New Roman" w:hAnsi="Times New Roman" w:cs="Times New Roman"/>
+            <w:sz w:val="24"/>
+            <w:szCs w:val="24"/>
+          </w:rPr>
+          <w:t>,</w:t>
+        </w:r>
+      </w:ins>
+      <w:r>
+        <w:rPr>
+          <w:rFonts w:ascii="Times New Roman" w:hAnsi="Times New Roman" w:cs="Times New Roman"/>
+          <w:sz w:val="24"/>
+          <w:szCs w:val="24"/>
+        </w:rPr>
+        <w:t xml:space="preserve"> the code in these projects tend to be very well written and fairly uniform, and while this does give us a good example of what code and comments should look like it does not account for junior </w:t>
       </w:r>
       <w:r>
         <w:rPr>
@@ -5589,7 +5985,7 @@
           <w:sz w:val="24"/>
           <w:szCs w:val="24"/>
         </w:rPr>
-        <w:t xml:space="preserve">nd veteran programmers who use out of date coding styles. Of course, a third group of coders, those who are self-taught, and who lack common and good practices and standards </w:t>
+        <w:t xml:space="preserve">nd veteran programmers who use out of date coding styles. Of course, a third group of coders, those who are self-taught, and who lack common and good practices and standards within our field also provide </w:t>
       </w:r>
       <w:r>
         <w:rPr>
@@ -5598,7 +5994,7 @@
           <w:szCs w:val="24"/>
         </w:rPr>
         <w:lastRenderedPageBreak/>
-        <w:t>within our field also provide an additional layer of content that we wish to explore. When looking at these groups of programmers and their coding styles they have to potential to cause shifts in the data similar to the highly specific coding styles discussed earlier in this chapter. However, the difficulty here is that unlike with those coding styles which have established rules within their designs, the coding styles that we are talking about here are much harder to identify and will require a lot of research to automate their identification.</w:t>
+        <w:t>an additional layer of content that we wish to explore. When looking at these groups of programmers and their coding styles they have to potential to cause shifts in the data similar to the highly specific coding styles discussed earlier in this chapter. However, the difficulty here is that unlike with those coding styles which have established rules within their designs, the coding styles that we are talking about here are much harder to identify and will require a lot of research to automate their identification.</w:t>
       </w:r>
     </w:p>
     <w:p>
@@ -5775,7 +6171,21 @@
       </w:pPr>
       <w:r>
         <w:tab/>
-        <w:t xml:space="preserve">The field of natural language processing is old, and fraught with a number of large problems, not the least of which is how to deal with the complexities of human language. Our research has provided two major findings in the analysis of comments within scripts that we hope will allow our further research in natural language processing to progress. The first of these findings is that the analysis of the individual characters rather than the analysis of whole words is something that, as our research shows, produces tangible data that can be used with powerful machine learning methods at a low, order log(n), to produce effective results. The importance here is that the overall computational cost of dealing with these numbers within data frames is much lower than say a bag of words approach which requires the storage of and analysis of a constantly varying list of words that must also account for lemmatization and stemming if it is going to work properly. With our approach stemming and lemmatization has a very limited effect, as in the end we are looking at frequency of the occurrence of certain characters, chosen by an optimized machine learning algorithm. </w:t>
+        <w:t xml:space="preserve">The field of natural language processing is old, and fraught with a number of large problems, not the least of which is how to deal </w:t>
+      </w:r>
+      <w:commentRangeStart w:id="122"/>
+      <w:r>
+        <w:t xml:space="preserve">with the complexities of human language. Our research has provided two major findings in the analysis of comments within scripts that we hope will allow our further research in natural language processing to progress. The first of these </w:t>
+      </w:r>
+      <w:commentRangeEnd w:id="122"/>
+      <w:r>
+        <w:rPr>
+          <w:rStyle w:val="CommentReference"/>
+        </w:rPr>
+        <w:commentReference w:id="122"/>
+      </w:r>
+      <w:r>
+        <w:t xml:space="preserve">findings is that the analysis of the individual characters rather than the analysis of whole words is something that, as our research shows, produces tangible data that can be used with powerful machine learning methods at a low, order log(n), to produce effective results. The importance here is that the overall computational cost of dealing with these numbers within data frames is much lower than say a bag of words approach which requires the storage of and analysis of a constantly varying list of words that must also account for lemmatization and stemming if it is going to work properly. With our approach stemming and lemmatization has a very limited effect, as in the end we are looking at frequency of the occurrence of certain characters, chosen by an optimized machine learning algorithm. </w:t>
       </w:r>
     </w:p>
     <w:p>
@@ -7767,11 +8177,9 @@
       <w:r>
         <w:t>Either as part of last section or before this one in new chapter.  Give a punch of statistics and information on the data set (in a table(s))</w:t>
       </w:r>
-      <w:bookmarkStart w:id="74" w:name="_GoBack"/>
-      <w:bookmarkEnd w:id="74"/>
     </w:p>
   </w:comment>
-  <w:comment w:id="78" w:author="Michael Decker" w:date="2020-02-11T17:16:00Z" w:initials="MD">
+  <w:comment w:id="77" w:author="Michael Decker" w:date="2020-02-11T17:16:00Z" w:initials="MD">
     <w:p>
       <w:pPr>
         <w:pStyle w:val="CommentText"/>
@@ -7787,7 +8195,7 @@
       </w:r>
     </w:p>
   </w:comment>
-  <w:comment w:id="82" w:author="Michael Decker" w:date="2020-02-11T17:17:00Z" w:initials="MD">
+  <w:comment w:id="81" w:author="Michael Decker" w:date="2020-02-11T17:17:00Z" w:initials="MD">
     <w:p>
       <w:pPr>
         <w:pStyle w:val="CommentText"/>
@@ -7813,7 +8221,7 @@
       </w:pPr>
     </w:p>
   </w:comment>
-  <w:comment w:id="83" w:author="Michael Decker" w:date="2020-02-11T17:18:00Z" w:initials="MD">
+  <w:comment w:id="82" w:author="Michael Decker" w:date="2020-02-11T17:18:00Z" w:initials="MD">
     <w:p>
       <w:pPr>
         <w:pStyle w:val="CommentText"/>
@@ -7829,7 +8237,7 @@
       </w:r>
     </w:p>
   </w:comment>
-  <w:comment w:id="86" w:author="Michael Decker" w:date="2020-02-11T17:21:00Z" w:initials="MD">
+  <w:comment w:id="85" w:author="Michael Decker" w:date="2020-02-11T17:21:00Z" w:initials="MD">
     <w:p>
       <w:pPr>
         <w:pStyle w:val="CommentText"/>
@@ -7845,7 +8253,7 @@
       </w:r>
     </w:p>
   </w:comment>
-  <w:comment w:id="87" w:author="Michael Decker" w:date="2020-02-11T17:18:00Z" w:initials="MD">
+  <w:comment w:id="86" w:author="Michael Decker" w:date="2020-02-11T17:18:00Z" w:initials="MD">
     <w:p>
       <w:pPr>
         <w:pStyle w:val="CommentText"/>
@@ -7861,7 +8269,7 @@
       </w:r>
     </w:p>
   </w:comment>
-  <w:comment w:id="88" w:author="Michael Decker" w:date="2020-02-11T17:22:00Z" w:initials="MD">
+  <w:comment w:id="87" w:author="Michael Decker" w:date="2020-02-11T17:22:00Z" w:initials="MD">
     <w:p>
       <w:pPr>
         <w:pStyle w:val="CommentText"/>
@@ -7877,7 +8285,7 @@
       </w:r>
     </w:p>
   </w:comment>
-  <w:comment w:id="89" w:author="Michael Decker" w:date="2020-02-11T17:23:00Z" w:initials="MD">
+  <w:comment w:id="88" w:author="Michael Decker" w:date="2020-02-11T17:23:00Z" w:initials="MD">
     <w:p>
       <w:pPr>
         <w:pStyle w:val="CommentText"/>
@@ -7906,7 +8314,7 @@
       </w:r>
     </w:p>
   </w:comment>
-  <w:comment w:id="90" w:author="Michael Decker" w:date="2020-01-12T17:56:00Z" w:initials="MD">
+  <w:comment w:id="92" w:author="Michael Decker" w:date="2020-02-11T18:07:00Z" w:initials="MD">
     <w:p>
       <w:pPr>
         <w:pStyle w:val="CommentText"/>
@@ -7918,11 +8326,27 @@
         <w:annotationRef/>
       </w:r>
       <w:r>
+        <w:t>Use source-code not scripts</w:t>
+      </w:r>
+    </w:p>
+  </w:comment>
+  <w:comment w:id="93" w:author="Michael Decker" w:date="2020-01-12T17:56:00Z" w:initials="MD">
+    <w:p>
+      <w:pPr>
+        <w:pStyle w:val="CommentText"/>
+      </w:pPr>
+      <w:r>
+        <w:rPr>
+          <w:rStyle w:val="CommentReference"/>
+        </w:rPr>
+        <w:annotationRef/>
+      </w:r>
+      <w:r>
         <w:t>Example.  For a few comments.  A couple line, and 1 block comment (of a few lines).</w:t>
       </w:r>
     </w:p>
   </w:comment>
-  <w:comment w:id="91" w:author="blake grills" w:date="2020-02-07T13:23:00Z" w:initials="bg">
+  <w:comment w:id="94" w:author="blake grills" w:date="2020-02-07T13:23:00Z" w:initials="bg">
     <w:p>
       <w:pPr>
         <w:pStyle w:val="CommentText"/>
@@ -7938,7 +8362,7 @@
       </w:r>
     </w:p>
   </w:comment>
-  <w:comment w:id="92" w:author="blake grills" w:date="2020-02-07T13:24:00Z" w:initials="bg">
+  <w:comment w:id="95" w:author="blake grills" w:date="2020-02-07T13:24:00Z" w:initials="bg">
     <w:p>
       <w:pPr>
         <w:pStyle w:val="CommentText"/>
@@ -7951,7 +8375,7 @@
       </w:r>
     </w:p>
   </w:comment>
-  <w:comment w:id="93" w:author="Michael Decker" w:date="2020-01-20T16:40:00Z" w:initials="MD">
+  <w:comment w:id="97" w:author="Michael Decker" w:date="2020-01-20T16:40:00Z" w:initials="MD">
     <w:p>
       <w:pPr>
         <w:pStyle w:val="CommentText"/>
@@ -7980,7 +8404,7 @@
       </w:r>
     </w:p>
   </w:comment>
-  <w:comment w:id="94" w:author="blake grills" w:date="2020-02-07T13:27:00Z" w:initials="bg">
+  <w:comment w:id="98" w:author="blake grills" w:date="2020-02-07T13:27:00Z" w:initials="bg">
     <w:p>
       <w:pPr>
         <w:pStyle w:val="CommentText"/>
@@ -7996,7 +8420,7 @@
       </w:r>
     </w:p>
   </w:comment>
-  <w:comment w:id="95" w:author="Michael Decker" w:date="2020-01-20T16:41:00Z" w:initials="MD">
+  <w:comment w:id="99" w:author="Michael Decker" w:date="2020-02-11T18:26:00Z" w:initials="MD">
     <w:p>
       <w:pPr>
         <w:pStyle w:val="CommentText"/>
@@ -8008,11 +8432,29 @@
         <w:annotationRef/>
       </w:r>
       <w:r>
+        <w:t>Need to state RQs and answer them.</w:t>
+      </w:r>
+      <w:bookmarkStart w:id="100" w:name="_GoBack"/>
+      <w:bookmarkEnd w:id="100"/>
+    </w:p>
+  </w:comment>
+  <w:comment w:id="101" w:author="Michael Decker" w:date="2020-01-20T16:41:00Z" w:initials="MD">
+    <w:p>
+      <w:pPr>
+        <w:pStyle w:val="CommentText"/>
+      </w:pPr>
+      <w:r>
+        <w:rPr>
+          <w:rStyle w:val="CommentReference"/>
+        </w:rPr>
+        <w:annotationRef/>
+      </w:r>
+      <w:r>
         <w:t xml:space="preserve">Needs labels and as a table.  </w:t>
       </w:r>
     </w:p>
   </w:comment>
-  <w:comment w:id="96" w:author="blake grills" w:date="2020-02-07T13:55:00Z" w:initials="bg">
+  <w:comment w:id="102" w:author="blake grills" w:date="2020-02-07T13:55:00Z" w:initials="bg">
     <w:p>
       <w:pPr>
         <w:pStyle w:val="CommentText"/>
@@ -8028,7 +8470,7 @@
       </w:r>
     </w:p>
   </w:comment>
-  <w:comment w:id="97" w:author="Michael Decker" w:date="2020-01-20T16:14:00Z" w:initials="MD">
+  <w:comment w:id="103" w:author="Michael Decker" w:date="2020-02-11T18:10:00Z" w:initials="MD">
     <w:p>
       <w:pPr>
         <w:pStyle w:val="CommentText"/>
@@ -8040,11 +8482,182 @@
         <w:annotationRef/>
       </w:r>
       <w:r>
+        <w:t>Could just report both</w:t>
+      </w:r>
+    </w:p>
+  </w:comment>
+  <w:comment w:id="104" w:author="Michael Decker" w:date="2020-02-11T18:10:00Z" w:initials="MD">
+    <w:p>
+      <w:pPr>
+        <w:pStyle w:val="CommentText"/>
+      </w:pPr>
+      <w:r>
+        <w:rPr>
+          <w:rStyle w:val="CommentReference"/>
+        </w:rPr>
+        <w:annotationRef/>
+      </w:r>
+      <w:r>
+        <w:t>This should not need to be said.  But fine with leaving in</w:t>
+      </w:r>
+      <w:r>
+        <w:t xml:space="preserve">. </w:t>
+      </w:r>
+    </w:p>
+  </w:comment>
+  <w:comment w:id="105" w:author="Michael Decker" w:date="2020-02-11T18:12:00Z" w:initials="MD">
+    <w:p>
+      <w:pPr>
+        <w:pStyle w:val="CommentText"/>
+      </w:pPr>
+      <w:r>
+        <w:rPr>
+          <w:rStyle w:val="CommentReference"/>
+        </w:rPr>
+        <w:annotationRef/>
+      </w:r>
+      <w:r>
+        <w:t>Need formula</w:t>
+      </w:r>
+      <w:r>
+        <w:t xml:space="preserve"> if they give it in Sci-kit, otherwise just stating scikit is enough.</w:t>
+      </w:r>
+    </w:p>
+  </w:comment>
+  <w:comment w:id="106" w:author="Michael Decker" w:date="2020-02-11T18:12:00Z" w:initials="MD">
+    <w:p>
+      <w:pPr>
+        <w:pStyle w:val="CommentText"/>
+      </w:pPr>
+      <w:r>
+        <w:rPr>
+          <w:rStyle w:val="CommentReference"/>
+        </w:rPr>
+        <w:annotationRef/>
+      </w:r>
+      <w:r>
+        <w:t>Follow IEEE style on table</w:t>
+      </w:r>
+      <w:r>
+        <w:t>.</w:t>
+      </w:r>
+    </w:p>
+  </w:comment>
+  <w:comment w:id="107" w:author="Michael Decker" w:date="2020-02-11T18:23:00Z" w:initials="MD">
+    <w:p>
+      <w:pPr>
+        <w:pStyle w:val="CommentText"/>
+      </w:pPr>
+      <w:r>
+        <w:rPr>
+          <w:rStyle w:val="CommentReference"/>
+        </w:rPr>
+        <w:annotationRef/>
+      </w:r>
+      <w:r>
+        <w:t xml:space="preserve">Need run model on </w:t>
+      </w:r>
+      <w:r>
+        <w:t xml:space="preserve">remaining </w:t>
+      </w:r>
+      <w:r>
+        <w:t>test set and evaluate how works outside training/</w:t>
+      </w:r>
+    </w:p>
+  </w:comment>
+  <w:comment w:id="108" w:author="Michael Decker" w:date="2020-02-11T18:25:00Z" w:initials="MD">
+    <w:p>
+      <w:pPr>
+        <w:pStyle w:val="CommentText"/>
+      </w:pPr>
+      <w:r>
+        <w:rPr>
+          <w:rStyle w:val="CommentReference"/>
+        </w:rPr>
+        <w:annotationRef/>
+      </w:r>
+      <w:r>
+        <w:t>Take the classifier and transform srcML for comments to mark if source-code or not.</w:t>
+      </w:r>
+    </w:p>
+    <w:p>
+      <w:pPr>
+        <w:pStyle w:val="CommentText"/>
+      </w:pPr>
+    </w:p>
+    <w:p>
+      <w:pPr>
+        <w:pStyle w:val="CommentText"/>
+      </w:pPr>
+      <w:r>
+        <w:t>Then a chapter where we take a large amount of GitHub projects, apply the markup and get statistics on commented out code.</w:t>
+      </w:r>
+    </w:p>
+  </w:comment>
+  <w:comment w:id="109" w:author="Michael Decker" w:date="2020-02-11T18:13:00Z" w:initials="MD">
+    <w:p>
+      <w:pPr>
+        <w:pStyle w:val="CommentText"/>
+      </w:pPr>
+      <w:r>
+        <w:rPr>
+          <w:rStyle w:val="CommentReference"/>
+        </w:rPr>
+        <w:annotationRef/>
+      </w:r>
+      <w:r>
+        <w:t>Structure this</w:t>
+      </w:r>
+      <w:r>
+        <w:t xml:space="preserve"> in terms of</w:t>
+      </w:r>
+      <w:r>
+        <w:t xml:space="preserve"> internal validi</w:t>
+      </w:r>
+      <w:r>
+        <w:t>t</w:t>
+      </w:r>
+      <w:r>
+        <w:t>y and external validity</w:t>
+      </w:r>
+      <w:r>
+        <w:t>. Consider also construct validity</w:t>
+      </w:r>
+    </w:p>
+  </w:comment>
+  <w:comment w:id="110" w:author="Michael Decker" w:date="2020-02-11T18:16:00Z" w:initials="MD">
+    <w:p>
+      <w:pPr>
+        <w:pStyle w:val="CommentText"/>
+      </w:pPr>
+      <w:r>
+        <w:rPr>
+          <w:rStyle w:val="CommentReference"/>
+        </w:rPr>
+        <w:annotationRef/>
+      </w:r>
+      <w:r>
+        <w:t>examples</w:t>
+      </w:r>
+    </w:p>
+  </w:comment>
+  <w:comment w:id="113" w:author="Michael Decker" w:date="2020-01-20T16:14:00Z" w:initials="MD">
+    <w:p>
+      <w:pPr>
+        <w:pStyle w:val="CommentText"/>
+      </w:pPr>
+      <w:r>
+        <w:rPr>
+          <w:rStyle w:val="CommentReference"/>
+        </w:rPr>
+        <w:annotationRef/>
+      </w:r>
+      <w:r>
         <w:t>Either mention one and fully explain it before moving to the second, or make this one-sentence for all of it.  For the latter, you can but each part in a sub-section and say you will discuss them in those sections.</w:t>
       </w:r>
     </w:p>
   </w:comment>
-  <w:comment w:id="98" w:author="blake grills" w:date="2020-02-07T14:14:00Z" w:initials="bg">
+  <w:comment w:id="114" w:author="blake grills" w:date="2020-02-07T14:14:00Z" w:initials="bg">
     <w:p>
       <w:pPr>
         <w:pStyle w:val="CommentText"/>
@@ -8057,6 +8670,67 @@
       </w:r>
       <w:r>
         <w:t>This comment is a little confusing to me, I thought I was doing the latter?</w:t>
+      </w:r>
+    </w:p>
+  </w:comment>
+  <w:comment w:id="118" w:author="Michael Decker" w:date="2020-02-11T18:20:00Z" w:initials="MD">
+    <w:p>
+      <w:pPr>
+        <w:pStyle w:val="CommentText"/>
+      </w:pPr>
+      <w:r>
+        <w:rPr>
+          <w:rStyle w:val="CommentReference"/>
+        </w:rPr>
+        <w:annotationRef/>
+      </w:r>
+      <w:r>
+        <w:t>Not sure this adds anything.  I think you want to talk about the language limitation, but this does not really mention any of that</w:t>
+      </w:r>
+    </w:p>
+  </w:comment>
+  <w:comment w:id="119" w:author="Michael Decker" w:date="2020-02-11T18:20:00Z" w:initials="MD">
+    <w:p>
+      <w:pPr>
+        <w:pStyle w:val="CommentText"/>
+      </w:pPr>
+      <w:r>
+        <w:rPr>
+          <w:rStyle w:val="CommentReference"/>
+        </w:rPr>
+        <w:annotationRef/>
+      </w:r>
+      <w:r>
+        <w:t>Cross reference</w:t>
+      </w:r>
+    </w:p>
+  </w:comment>
+  <w:comment w:id="122" w:author="Michael Decker" w:date="2020-02-11T18:22:00Z" w:initials="MD">
+    <w:p>
+      <w:pPr>
+        <w:pStyle w:val="CommentText"/>
+      </w:pPr>
+      <w:r>
+        <w:rPr>
+          <w:rStyle w:val="CommentReference"/>
+        </w:rPr>
+        <w:annotationRef/>
+      </w:r>
+      <w:r>
+        <w:t>Fix style</w:t>
+      </w:r>
+    </w:p>
+    <w:p>
+      <w:pPr>
+        <w:pStyle w:val="CommentText"/>
+      </w:pPr>
+    </w:p>
+    <w:p>
+      <w:pPr>
+        <w:pStyle w:val="CommentText"/>
+      </w:pPr>
+      <w:r>
+        <w:t>Need more of a recap of your findings</w:t>
       </w:r>
     </w:p>
   </w:comment>
@@ -8116,15 +8790,28 @@
   <w15:commentEx w15:paraId="4159ECD6" w15:done="0"/>
   <w15:commentEx w15:paraId="67198EEF" w15:done="0"/>
   <w15:commentEx w15:paraId="3E3940B3" w15:done="0"/>
+  <w15:commentEx w15:paraId="558D3205" w15:done="0"/>
   <w15:commentEx w15:paraId="2AB6E508" w15:done="0"/>
   <w15:commentEx w15:paraId="79CE12C6" w15:paraIdParent="2AB6E508" w15:done="0"/>
   <w15:commentEx w15:paraId="19AB7BFF" w15:paraIdParent="2AB6E508" w15:done="0"/>
   <w15:commentEx w15:paraId="321574DC" w15:done="0"/>
   <w15:commentEx w15:paraId="749AEE5C" w15:paraIdParent="321574DC" w15:done="0"/>
+  <w15:commentEx w15:paraId="3705D517" w15:done="0"/>
   <w15:commentEx w15:paraId="7C30D769" w15:done="0"/>
   <w15:commentEx w15:paraId="66652A06" w15:paraIdParent="7C30D769" w15:done="0"/>
+  <w15:commentEx w15:paraId="73A143A3" w15:done="0"/>
+  <w15:commentEx w15:paraId="434655CC" w15:done="0"/>
+  <w15:commentEx w15:paraId="5B137301" w15:done="0"/>
+  <w15:commentEx w15:paraId="4B94907F" w15:done="0"/>
+  <w15:commentEx w15:paraId="0B24AE20" w15:done="0"/>
+  <w15:commentEx w15:paraId="7A9AB81C" w15:done="0"/>
+  <w15:commentEx w15:paraId="0460EE11" w15:done="0"/>
+  <w15:commentEx w15:paraId="56EBDD80" w15:done="0"/>
   <w15:commentEx w15:paraId="73764773" w15:done="0"/>
   <w15:commentEx w15:paraId="52E4B20E" w15:paraIdParent="73764773" w15:done="0"/>
+  <w15:commentEx w15:paraId="2384708D" w15:done="0"/>
+  <w15:commentEx w15:paraId="5DB93EB4" w15:done="0"/>
+  <w15:commentEx w15:paraId="0D41F379" w15:done="0"/>
 </w15:commentsEx>
 </file>
 
@@ -8181,15 +8868,28 @@
   <w16cid:commentId w16cid:paraId="4159ECD6" w16cid:durableId="21ED606D"/>
   <w16cid:commentId w16cid:paraId="67198EEF" w16cid:durableId="21ED6142"/>
   <w16cid:commentId w16cid:paraId="3E3940B3" w16cid:durableId="21ED617D"/>
+  <w16cid:commentId w16cid:paraId="558D3205" w16cid:durableId="21ED6BFB"/>
   <w16cid:commentId w16cid:paraId="2AB6E508" w16cid:durableId="21C5DC4E"/>
   <w16cid:commentId w16cid:paraId="79CE12C6" w16cid:durableId="21E7E363"/>
   <w16cid:commentId w16cid:paraId="19AB7BFF" w16cid:durableId="21E7E397"/>
   <w16cid:commentId w16cid:paraId="321574DC" w16cid:durableId="21D0567D"/>
   <w16cid:commentId w16cid:paraId="749AEE5C" w16cid:durableId="21E7E42F"/>
+  <w16cid:commentId w16cid:paraId="3705D517" w16cid:durableId="21ED7070"/>
   <w16cid:commentId w16cid:paraId="7C30D769" w16cid:durableId="21D056CF"/>
   <w16cid:commentId w16cid:paraId="66652A06" w16cid:durableId="21E7EADF"/>
+  <w16cid:commentId w16cid:paraId="73A143A3" w16cid:durableId="21ED6C87"/>
+  <w16cid:commentId w16cid:paraId="434655CC" w16cid:durableId="21ED6C9C"/>
+  <w16cid:commentId w16cid:paraId="5B137301" w16cid:durableId="21ED6CF8"/>
+  <w16cid:commentId w16cid:paraId="4B94907F" w16cid:durableId="21ED6D17"/>
+  <w16cid:commentId w16cid:paraId="0B24AE20" w16cid:durableId="21ED6FBB"/>
+  <w16cid:commentId w16cid:paraId="7A9AB81C" w16cid:durableId="21ED7006"/>
+  <w16cid:commentId w16cid:paraId="0460EE11" w16cid:durableId="21ED6D33"/>
+  <w16cid:commentId w16cid:paraId="56EBDD80" w16cid:durableId="21ED6DFC"/>
   <w16cid:commentId w16cid:paraId="73764773" w16cid:durableId="21D05082"/>
   <w16cid:commentId w16cid:paraId="52E4B20E" w16cid:durableId="21E7EF40"/>
+  <w16cid:commentId w16cid:paraId="2384708D" w16cid:durableId="21ED6EFF"/>
+  <w16cid:commentId w16cid:paraId="5DB93EB4" w16cid:durableId="21ED6EEC"/>
+  <w16cid:commentId w16cid:paraId="0D41F379" w16cid:durableId="21ED6F5A"/>
 </w16cid:commentsIds>
 </file>
 
@@ -11717,7 +12417,7 @@
 </file>
 
 <file path=customXml/itemProps1.xml><?xml version="1.0" encoding="utf-8"?>
-<ds:datastoreItem xmlns:ds="http://schemas.openxmlformats.org/officeDocument/2006/customXml" ds:itemID="{E28D11CE-7C27-D342-AF44-9081DAE08CAC}">
+<ds:datastoreItem xmlns:ds="http://schemas.openxmlformats.org/officeDocument/2006/customXml" ds:itemID="{F60C765A-7D6F-B240-B1E3-7114C5A14D03}">
   <ds:schemaRefs>
     <ds:schemaRef ds:uri="http://schemas.openxmlformats.org/officeDocument/2006/bibliography"/>
   </ds:schemaRefs>

</xml_diff>

<commit_message>
Look through the most
</commit_message>
<xml_diff>
--- a/thesis.docx
+++ b/thesis.docx
@@ -326,8 +326,28 @@
           <w:sz w:val="24"/>
           <w:szCs w:val="24"/>
         </w:rPr>
-        <w:t xml:space="preserve"> led to the purchase of over seven billion dollars’ worth of stock in the span of one hour and even after all of the returns and buy  backs would still leave the company at a net loss of 440 million dollars after just one hour of their software running.</w:t>
-      </w:r>
+        <w:t xml:space="preserve"> led to the purchase of over seven billion dollars’ worth of stock in the span of one hour and even after all of the returns and buy  backs would still leave the company at a net loss of 440 million dollars after just one hour of their software running</w:t>
+      </w:r>
+      <w:ins w:id="3" w:author="Michael Decker" w:date="2020-02-17T17:02:00Z">
+        <w:r>
+          <w:rPr>
+            <w:rFonts w:ascii="Times New Roman" w:hAnsi="Times New Roman" w:cs="Times New Roman"/>
+            <w:sz w:val="24"/>
+            <w:szCs w:val="24"/>
+          </w:rPr>
+          <w:t xml:space="preserve"> </w:t>
+        </w:r>
+      </w:ins>
+      <w:del w:id="4" w:author="Michael Decker" w:date="2020-02-17T17:02:00Z">
+        <w:r>
+          <w:rPr>
+            <w:rFonts w:ascii="Times New Roman" w:hAnsi="Times New Roman" w:cs="Times New Roman"/>
+            <w:sz w:val="24"/>
+            <w:szCs w:val="24"/>
+          </w:rPr>
+          <w:delText>.</w:delText>
+        </w:r>
+      </w:del>
       <w:r>
         <w:rPr>
           <w:rFonts w:ascii="Times New Roman" w:hAnsi="Times New Roman" w:cs="Times New Roman"/>
@@ -336,7 +356,7 @@
         </w:rPr>
         <w:fldChar w:fldCharType="begin"/>
       </w:r>
-      <w:ins w:id="3" w:author="blake grills" w:date="2020-02-14T15:08:00Z">
+      <w:ins w:id="5" w:author="blake grills" w:date="2020-02-14T15:08:00Z">
         <w:r>
           <w:rPr>
             <w:rFonts w:ascii="Times New Roman" w:hAnsi="Times New Roman" w:cs="Times New Roman"/>
@@ -344,35 +364,43 @@
             <w:szCs w:val="24"/>
           </w:rPr>
           <w:instrText xml:space="preserve"> ADDIN ZOTERO_ITEM CSL_CITATION {"citationID":"Ha7InzMA","properties":{"formattedCitation":"[Dolfing 2019]","plainCitation":"[Dolfing 2019]","noteIndex":0},"citationItems":[{"id":1,"uris":["http://zotero.org/users/local/B8a741ni/items/EKDXN53I"],"uri":["http://zotero.org/users/local/B8a741ni/items/EKDXN53I"],"itemData":{"id":1,"type":"chapter","container-title":"The Project Success Model","ISBN":"B07TXJ5VSR","language":"English","publisher":"Amazon.com Services LLC","title":"Case Study 4: The $440 Million Software Error at Knight Capital","author":[{"family":"Dolfing","given":"Henrico"}],"issued":{"date-parts":[["2019",7,1]]}}}],"schema":"https://github.com/citation-style-language/schema/raw/master/csl-citation.json"} </w:instrText>
-        </w:r>
-      </w:ins>
-      <w:del w:id="4" w:author="blake grills" w:date="2020-02-14T15:01:00Z">
-        <w:r>
-          <w:rPr>
-            <w:rFonts w:ascii="Times New Roman" w:hAnsi="Times New Roman" w:cs="Times New Roman"/>
-            <w:sz w:val="24"/>
-            <w:szCs w:val="24"/>
-          </w:rPr>
-          <w:delInstrText xml:space="preserve"> ADDIN ZOTERO_ITEM CSL_CITATION {"citationID":"Ha7InzMA","properties":{"formattedCitation":"[1]","plainCitation":"[1]","noteIndex":0},"citationItems":[{"id":1,"uris":["http://zotero.org/users/local/B8a741ni/items/EKDXN53I"],"uri":["http://zotero.org/users/local/B8a741ni/items/EKDXN53I"],"itemData":{"id":1,"type":"chapter","container-title":"The Project Success Model","ISBN":"B07TXJ5VSR","language":"English","publisher":"Amazon.com Services LLC","title":"Case Study 4: The $440 Million Software Error at Knight Capital","author":[{"family":"Dolfing","given":"Henrico"}],"issued":{"date-parts":[["2019",7,1]]}}}],"schema":"https://github.com/citation-style-language/schema/raw/master/csl-citation.json"} </w:delInstrText>
-        </w:r>
-      </w:del>
-      <w:r>
-        <w:rPr>
-          <w:rFonts w:ascii="Times New Roman" w:hAnsi="Times New Roman" w:cs="Times New Roman"/>
-          <w:sz w:val="24"/>
-          <w:szCs w:val="24"/>
-        </w:rPr>
-        <w:fldChar w:fldCharType="separate"/>
-      </w:r>
-      <w:ins w:id="5" w:author="blake grills" w:date="2020-02-14T15:08:00Z">
-        <w:r>
-          <w:t>[Dolfing 2019]</w:t>
         </w:r>
       </w:ins>
       <w:del w:id="6" w:author="blake grills" w:date="2020-02-14T15:01:00Z">
         <w:r>
           <w:rPr>
-            <w:rPrChange w:id="7" w:author="blake grills" w:date="2020-02-14T15:08:00Z">
+            <w:rFonts w:ascii="Times New Roman" w:hAnsi="Times New Roman" w:cs="Times New Roman"/>
+            <w:sz w:val="24"/>
+            <w:szCs w:val="24"/>
+          </w:rPr>
+          <w:delInstrText xml:space="preserve"> ADDIN ZOTERO_ITEM CSL_CITATION {"citationID":"Ha7InzMA","properties":{"formattedCitation":"[1]","plainCitation":"[1]","noteIndex":0},"citationItems":[{"id":1,"uris":["http://zotero.org/users/local/B8a741ni/items/EKDXN53I"],"uri":["http://zotero.org/users/local/B8a741ni/items/EKDXN53I"],"itemData":{"id":1,"type":"chapter","container-title":"The Project Success Model","ISBN":"B07TXJ5VSR","language":"English","publisher":"Amazon.com Services LLC","title":"Case Study 4: The $440 Million Software Error at Knight Capital","author":[{"family":"Dolfing","given":"Henrico"}],"issued":{"date-parts":[["2019",7,1]]}}}],"schema":"https://github.com/citation-style-language/schema/raw/master/csl-citation.json"} </w:delInstrText>
+        </w:r>
+      </w:del>
+      <w:r>
+        <w:rPr>
+          <w:rFonts w:ascii="Times New Roman" w:hAnsi="Times New Roman" w:cs="Times New Roman"/>
+          <w:sz w:val="24"/>
+          <w:szCs w:val="24"/>
+        </w:rPr>
+        <w:fldChar w:fldCharType="separate"/>
+      </w:r>
+      <w:ins w:id="7" w:author="blake grills" w:date="2020-02-14T15:08:00Z">
+        <w:r>
+          <w:t>[</w:t>
+        </w:r>
+        <w:proofErr w:type="spellStart"/>
+        <w:r>
+          <w:t>Dolfing</w:t>
+        </w:r>
+        <w:proofErr w:type="spellEnd"/>
+        <w:r>
+          <w:t xml:space="preserve"> 2019]</w:t>
+        </w:r>
+      </w:ins>
+      <w:del w:id="8" w:author="blake grills" w:date="2020-02-14T15:01:00Z">
+        <w:r>
+          <w:rPr>
+            <w:rPrChange w:id="9" w:author="blake grills" w:date="2020-02-14T15:08:00Z">
               <w:rPr>
                 <w:rFonts w:ascii="Times New Roman" w:hAnsi="Times New Roman" w:cs="Times New Roman"/>
                 <w:sz w:val="24"/>
@@ -390,6 +418,16 @@
         </w:rPr>
         <w:fldChar w:fldCharType="end"/>
       </w:r>
+      <w:ins w:id="10" w:author="Michael Decker" w:date="2020-02-17T17:02:00Z">
+        <w:r>
+          <w:rPr>
+            <w:rFonts w:ascii="Times New Roman" w:hAnsi="Times New Roman" w:cs="Times New Roman"/>
+            <w:sz w:val="24"/>
+            <w:szCs w:val="24"/>
+          </w:rPr>
+          <w:t>.</w:t>
+        </w:r>
+      </w:ins>
       <w:r>
         <w:rPr>
           <w:rFonts w:ascii="Times New Roman" w:hAnsi="Times New Roman" w:cs="Times New Roman"/>
@@ -944,11 +982,11 @@
       <w:pPr>
         <w:pStyle w:val="Heading1"/>
       </w:pPr>
-      <w:bookmarkStart w:id="8" w:name="_Ref32248431"/>
+      <w:bookmarkStart w:id="11" w:name="_Ref32248431"/>
       <w:r>
         <w:t xml:space="preserve"> </w:t>
       </w:r>
-      <w:bookmarkEnd w:id="8"/>
+      <w:bookmarkEnd w:id="11"/>
     </w:p>
     <w:p>
       <w:pPr>
@@ -991,7 +1029,7 @@
         </w:rPr>
         <w:t xml:space="preserve">Because the detection of commented out code is a much newer field of research, </w:t>
       </w:r>
-      <w:commentRangeStart w:id="9"/>
+      <w:commentRangeStart w:id="12"/>
       <w:r>
         <w:rPr>
           <w:rFonts w:ascii="Times New Roman" w:hAnsi="Times New Roman" w:cs="Times New Roman"/>
@@ -1000,12 +1038,12 @@
         </w:rPr>
         <w:t xml:space="preserve">we have made the decision to look into </w:t>
       </w:r>
-      <w:commentRangeEnd w:id="9"/>
+      <w:commentRangeEnd w:id="12"/>
       <w:r>
         <w:rPr>
           <w:rStyle w:val="CommentReference"/>
         </w:rPr>
-        <w:commentReference w:id="9"/>
+        <w:commentReference w:id="12"/>
       </w:r>
       <w:r>
         <w:rPr>
@@ -1051,7 +1089,7 @@
         </w:rPr>
         <w:t xml:space="preserve"> conducted a study to investigate the effect method chain and code comments have on the ability for a programmer to comprehend software. </w:t>
       </w:r>
-      <w:commentRangeStart w:id="10"/>
+      <w:commentRangeStart w:id="13"/>
       <w:r>
         <w:rPr>
           <w:rFonts w:ascii="Times New Roman" w:hAnsi="Times New Roman" w:cs="Times New Roman"/>
@@ -1060,12 +1098,12 @@
         </w:rPr>
         <w:t>The previous works reviewed prior to study focused on only one factor in rating the readability of source code. The study shifted focus to method chain and code comments.</w:t>
       </w:r>
-      <w:commentRangeEnd w:id="10"/>
+      <w:commentRangeEnd w:id="13"/>
       <w:r>
         <w:rPr>
           <w:rStyle w:val="CommentReference"/>
         </w:rPr>
-        <w:commentReference w:id="10"/>
+        <w:commentReference w:id="13"/>
       </w:r>
       <w:r>
         <w:rPr>
@@ -1075,7 +1113,7 @@
         </w:rPr>
         <w:t xml:space="preserve"> </w:t>
       </w:r>
-      <w:commentRangeStart w:id="11"/>
+      <w:commentRangeStart w:id="14"/>
       <w:r>
         <w:rPr>
           <w:rFonts w:ascii="Times New Roman" w:hAnsi="Times New Roman" w:cs="Times New Roman"/>
@@ -1132,12 +1170,12 @@
         </w:rPr>
         <w:t>How does method chaining affect software readability and comprehension?”</w:t>
       </w:r>
-      <w:commentRangeEnd w:id="11"/>
+      <w:commentRangeEnd w:id="14"/>
       <w:r>
         <w:rPr>
           <w:rStyle w:val="CommentReference"/>
         </w:rPr>
-        <w:commentReference w:id="11"/>
+        <w:commentReference w:id="14"/>
       </w:r>
       <w:r>
         <w:rPr>
@@ -1147,7 +1185,7 @@
         </w:rPr>
         <w:t xml:space="preserve">. </w:t>
       </w:r>
-      <w:commentRangeStart w:id="12"/>
+      <w:commentRangeStart w:id="15"/>
       <w:r>
         <w:rPr>
           <w:rFonts w:ascii="Times New Roman" w:hAnsi="Times New Roman" w:cs="Times New Roman"/>
@@ -1156,12 +1194,12 @@
         </w:rPr>
         <w:t xml:space="preserve">The subjects who were reviewing code snippets first to assess readability, then parts of the code were removed, and the programmers were tasked to fill in the blanks with code that would achieve the original intention based on their understanding. </w:t>
       </w:r>
-      <w:commentRangeEnd w:id="12"/>
+      <w:commentRangeEnd w:id="15"/>
       <w:r>
         <w:rPr>
           <w:rStyle w:val="CommentReference"/>
         </w:rPr>
-        <w:commentReference w:id="12"/>
+        <w:commentReference w:id="15"/>
       </w:r>
       <w:r>
         <w:rPr>
@@ -1171,7 +1209,7 @@
         </w:rPr>
         <w:t xml:space="preserve">There were originally 255 subjects, after filtering down the most qualified, there were </w:t>
       </w:r>
-      <w:del w:id="13" w:author="Michael Decker" w:date="2020-02-11T14:54:00Z">
+      <w:del w:id="16" w:author="Michael Decker" w:date="2020-02-11T14:54:00Z">
         <w:r>
           <w:rPr>
             <w:rFonts w:ascii="Times New Roman" w:hAnsi="Times New Roman" w:cs="Times New Roman"/>
@@ -1189,7 +1227,7 @@
         </w:rPr>
         <w:t xml:space="preserve">104 left. The code snippets were broken down into 6 types with a </w:t>
       </w:r>
-      <w:commentRangeStart w:id="14"/>
+      <w:commentRangeStart w:id="17"/>
       <w:r>
         <w:rPr>
           <w:rFonts w:ascii="Times New Roman" w:hAnsi="Times New Roman" w:cs="Times New Roman"/>
@@ -1198,7 +1236,7 @@
         </w:rPr>
         <w:t>total of 36 snippets to revie</w:t>
       </w:r>
-      <w:commentRangeStart w:id="15"/>
+      <w:commentRangeStart w:id="18"/>
       <w:r>
         <w:rPr>
           <w:rFonts w:ascii="Times New Roman" w:hAnsi="Times New Roman" w:cs="Times New Roman"/>
@@ -1215,12 +1253,12 @@
         </w:rPr>
         <w:t xml:space="preserve"> </w:t>
       </w:r>
-      <w:commentRangeEnd w:id="14"/>
+      <w:commentRangeEnd w:id="17"/>
       <w:r>
         <w:rPr>
           <w:rStyle w:val="CommentReference"/>
         </w:rPr>
-        <w:commentReference w:id="14"/>
+        <w:commentReference w:id="17"/>
       </w:r>
       <w:r>
         <w:rPr>
@@ -1230,7 +1268,7 @@
         </w:rPr>
         <w:fldChar w:fldCharType="begin"/>
       </w:r>
-      <w:ins w:id="16" w:author="blake grills" w:date="2020-02-14T15:08:00Z">
+      <w:ins w:id="19" w:author="blake grills" w:date="2020-02-14T15:08:00Z">
         <w:r>
           <w:rPr>
             <w:rFonts w:ascii="Times New Roman" w:hAnsi="Times New Roman" w:cs="Times New Roman"/>
@@ -1240,7 +1278,7 @@
           <w:instrText xml:space="preserve"> ADDIN ZOTERO_ITEM CSL_CITATION {"citationID":"AfnDeLjy","properties":{"formattedCitation":"[Borstler and Paech 2016]","plainCitation":"[Borstler and Paech 2016]","noteIndex":0},"citationItems":[{"id":24,"uris":["http://zotero.org/users/local/B8a741ni/items/EW6FYFUW"],"uri":["http://zotero.org/users/local/B8a741ni/items/EW6FYFUW"],"itemData":{"id":24,"type":"article-journal","abstract":"Software readability and comprehension are important factors in software maintenance. There is a large body of research on software measurement, but the actual factors that make software easier to read or easier to comprehend are not well understood. In the present study, we investigate the role of method chains and code comments in software readability and comprehension. Our analysis comprises data from 104 students with varying programming experience. Readability and comprehension were measured by perceived readability, reading time and performance on a simple cloze test. Regarding perceived readability, our results show statistically signiﬁcant differences between comment variants, but not between method chain variants. Regarding comprehension, there are no signiﬁcant differences between method chain or comment variants. Student groups with low and high experience, respectively, show signiﬁcant differences in perceived readability and performance on the cloze tests. Our results do not show any signiﬁcant relationships between perceived readability and the other measures taken in the present study. Perceived readability might therefore be insufﬁcient as the sole measure of software readability or comprehension. We also did not ﬁnd any statistically signiﬁcant relationships between size and perceived readability, reading time and comprehension.","container-title":"IEEE Transactions on Software Engineering","DOI":"10.1109/TSE.2016.2527791","ISSN":"0098-5589, 1939-3520","issue":"9","journalAbbreviation":"IIEEE Trans. Software Eng.","language":"en","page":"886-898","source":"DOI.org (Crossref)","title":"The Role of Method Chains and Comments in Software Readability and Comprehension—An Experiment","volume":"42","author":[{"family":"Borstler","given":"Jurgen"},{"family":"Paech","given":"Barbara"}],"issued":{"date-parts":[["2016",9,1]]}}}],"schema":"https://github.com/citation-style-language/schema/raw/master/csl-citation.json"} </w:instrText>
         </w:r>
       </w:ins>
-      <w:del w:id="17" w:author="blake grills" w:date="2020-02-14T15:01:00Z">
+      <w:del w:id="20" w:author="blake grills" w:date="2020-02-14T15:01:00Z">
         <w:r>
           <w:rPr>
             <w:rFonts w:ascii="Times New Roman" w:hAnsi="Times New Roman" w:cs="Times New Roman"/>
@@ -1258,15 +1296,15 @@
         </w:rPr>
         <w:fldChar w:fldCharType="separate"/>
       </w:r>
-      <w:ins w:id="18" w:author="blake grills" w:date="2020-02-14T15:08:00Z">
+      <w:ins w:id="21" w:author="blake grills" w:date="2020-02-14T15:08:00Z">
         <w:r>
           <w:t>[Borstler and Paech 2016]</w:t>
         </w:r>
       </w:ins>
-      <w:del w:id="19" w:author="blake grills" w:date="2020-02-14T15:01:00Z">
-        <w:r>
-          <w:rPr>
-            <w:rPrChange w:id="20" w:author="blake grills" w:date="2020-02-14T15:08:00Z">
+      <w:del w:id="22" w:author="blake grills" w:date="2020-02-14T15:01:00Z">
+        <w:r>
+          <w:rPr>
+            <w:rPrChange w:id="23" w:author="blake grills" w:date="2020-02-14T15:08:00Z">
               <w:rPr>
                 <w:rFonts w:ascii="Times New Roman" w:hAnsi="Times New Roman" w:cs="Times New Roman"/>
                 <w:sz w:val="24"/>
@@ -1292,12 +1330,12 @@
         </w:rPr>
         <w:t>.</w:t>
       </w:r>
-      <w:commentRangeEnd w:id="15"/>
+      <w:commentRangeEnd w:id="18"/>
       <w:r>
         <w:rPr>
           <w:rStyle w:val="CommentReference"/>
         </w:rPr>
-        <w:commentReference w:id="15"/>
+        <w:commentReference w:id="18"/>
       </w:r>
       <w:r>
         <w:rPr>
@@ -1315,7 +1353,7 @@
         </w:rPr>
         <w:t xml:space="preserve">The results </w:t>
       </w:r>
-      <w:commentRangeStart w:id="21"/>
+      <w:commentRangeStart w:id="24"/>
       <w:r>
         <w:rPr>
           <w:rFonts w:ascii="Times New Roman" w:hAnsi="Times New Roman" w:cs="Times New Roman"/>
@@ -1324,7 +1362,7 @@
         </w:rPr>
         <w:t>show</w:t>
       </w:r>
-      <w:del w:id="22" w:author="Michael Decker" w:date="2020-02-11T14:54:00Z">
+      <w:del w:id="25" w:author="Michael Decker" w:date="2020-02-11T14:54:00Z">
         <w:r>
           <w:rPr>
             <w:rFonts w:ascii="Times New Roman" w:hAnsi="Times New Roman" w:cs="Times New Roman"/>
@@ -1342,20 +1380,20 @@
         </w:rPr>
         <w:t xml:space="preserve"> </w:t>
       </w:r>
-      <w:commentRangeEnd w:id="21"/>
+      <w:commentRangeEnd w:id="24"/>
       <w:r>
         <w:rPr>
           <w:rStyle w:val="CommentReference"/>
         </w:rPr>
-        <w:commentReference w:id="21"/>
-      </w:r>
-      <w:r>
-        <w:rPr>
-          <w:rFonts w:ascii="Times New Roman" w:hAnsi="Times New Roman" w:cs="Times New Roman"/>
-          <w:sz w:val="24"/>
-          <w:szCs w:val="24"/>
-        </w:rPr>
-        <w:t xml:space="preserve">a relationship between the quality of code comments and the readability of the </w:t>
+        <w:commentReference w:id="24"/>
+      </w:r>
+      <w:r>
+        <w:rPr>
+          <w:rFonts w:ascii="Times New Roman" w:hAnsi="Times New Roman" w:cs="Times New Roman"/>
+          <w:sz w:val="24"/>
+          <w:szCs w:val="24"/>
+        </w:rPr>
+        <w:t xml:space="preserve">a relationship between the quality of code comments and the readability of the code. </w:t>
       </w:r>
       <w:r>
         <w:rPr>
@@ -1364,9 +1402,9 @@
           <w:szCs w:val="24"/>
         </w:rPr>
         <w:lastRenderedPageBreak/>
-        <w:t xml:space="preserve">code. The good comments were rated to contribute in a positive way an accurate representation of the source </w:t>
-      </w:r>
-      <w:commentRangeStart w:id="23"/>
+        <w:t xml:space="preserve">The good comments were rated to contribute in a positive way an accurate representation of the source </w:t>
+      </w:r>
+      <w:commentRangeStart w:id="26"/>
       <w:r>
         <w:rPr>
           <w:rFonts w:ascii="Times New Roman" w:hAnsi="Times New Roman" w:cs="Times New Roman"/>
@@ -1375,14 +1413,14 @@
         </w:rPr>
         <w:t xml:space="preserve">code, “Code snippets with good comments (GC) are perceived as the most readable and the variants without comments (NC) are perceived as the least readable”. </w:t>
       </w:r>
-      <w:commentRangeEnd w:id="23"/>
+      <w:commentRangeEnd w:id="26"/>
       <w:r>
         <w:rPr>
           <w:rStyle w:val="CommentReference"/>
         </w:rPr>
-        <w:commentReference w:id="23"/>
-      </w:r>
-      <w:commentRangeStart w:id="24"/>
+        <w:commentReference w:id="26"/>
+      </w:r>
+      <w:commentRangeStart w:id="27"/>
       <w:r>
         <w:rPr>
           <w:rFonts w:ascii="Times New Roman" w:hAnsi="Times New Roman" w:cs="Times New Roman"/>
@@ -1391,12 +1429,12 @@
         </w:rPr>
         <w:t>The level of experience of the reviewer had an accuracy rating of the snippets as well.</w:t>
       </w:r>
-      <w:commentRangeEnd w:id="24"/>
+      <w:commentRangeEnd w:id="27"/>
       <w:r>
         <w:rPr>
           <w:rStyle w:val="CommentReference"/>
         </w:rPr>
-        <w:commentReference w:id="24"/>
+        <w:commentReference w:id="27"/>
       </w:r>
       <w:r>
         <w:rPr>
@@ -1406,7 +1444,7 @@
         </w:rPr>
         <w:t xml:space="preserve"> The more experience a subject/reviewer possessed reflected his or her ability to understand the code snippets and later fill</w:t>
       </w:r>
-      <w:commentRangeStart w:id="25"/>
+      <w:commentRangeStart w:id="28"/>
       <w:r>
         <w:rPr>
           <w:rFonts w:ascii="Times New Roman" w:hAnsi="Times New Roman" w:cs="Times New Roman"/>
@@ -1431,12 +1469,12 @@
         </w:rPr>
         <w:t>“Overall, the student group without a naming preference finds the snippet variants more difficult to read than the other groups and also has the lowest answer accuracy (Acc).” The lack of significant effect method chains had the readability of the code was surprising the authors. “we can conclude that there are statistically significant differences in the perceived readability of the tested code snippets with respect to different comment variants (RQ1).”</w:t>
       </w:r>
-      <w:commentRangeEnd w:id="25"/>
+      <w:commentRangeEnd w:id="28"/>
       <w:r>
         <w:rPr>
           <w:rStyle w:val="CommentReference"/>
         </w:rPr>
-        <w:commentReference w:id="25"/>
+        <w:commentReference w:id="28"/>
       </w:r>
       <w:r>
         <w:rPr>
@@ -1446,7 +1484,7 @@
         </w:rPr>
         <w:fldChar w:fldCharType="begin"/>
       </w:r>
-      <w:ins w:id="26" w:author="blake grills" w:date="2020-02-14T15:08:00Z">
+      <w:ins w:id="29" w:author="blake grills" w:date="2020-02-14T15:08:00Z">
         <w:r>
           <w:rPr>
             <w:rFonts w:ascii="Times New Roman" w:hAnsi="Times New Roman" w:cs="Times New Roman"/>
@@ -1456,7 +1494,7 @@
           <w:instrText xml:space="preserve"> ADDIN ZOTERO_ITEM CSL_CITATION {"citationID":"kMtlbFut","properties":{"formattedCitation":"[Borstler and Paech 2016]","plainCitation":"[Borstler and Paech 2016]","noteIndex":0},"citationItems":[{"id":24,"uris":["http://zotero.org/users/local/B8a741ni/items/EW6FYFUW"],"uri":["http://zotero.org/users/local/B8a741ni/items/EW6FYFUW"],"itemData":{"id":24,"type":"article-journal","abstract":"Software readability and comprehension are important factors in software maintenance. There is a large body of research on software measurement, but the actual factors that make software easier to read or easier to comprehend are not well understood. In the present study, we investigate the role of method chains and code comments in software readability and comprehension. Our analysis comprises data from 104 students with varying programming experience. Readability and comprehension were measured by perceived readability, reading time and performance on a simple cloze test. Regarding perceived readability, our results show statistically signiﬁcant differences between comment variants, but not between method chain variants. Regarding comprehension, there are no signiﬁcant differences between method chain or comment variants. Student groups with low and high experience, respectively, show signiﬁcant differences in perceived readability and performance on the cloze tests. Our results do not show any signiﬁcant relationships between perceived readability and the other measures taken in the present study. Perceived readability might therefore be insufﬁcient as the sole measure of software readability or comprehension. We also did not ﬁnd any statistically signiﬁcant relationships between size and perceived readability, reading time and comprehension.","container-title":"IEEE Transactions on Software Engineering","DOI":"10.1109/TSE.2016.2527791","ISSN":"0098-5589, 1939-3520","issue":"9","journalAbbreviation":"IIEEE Trans. Software Eng.","language":"en","page":"886-898","source":"DOI.org (Crossref)","title":"The Role of Method Chains and Comments in Software Readability and Comprehension—An Experiment","volume":"42","author":[{"family":"Borstler","given":"Jurgen"},{"family":"Paech","given":"Barbara"}],"issued":{"date-parts":[["2016",9,1]]}}}],"schema":"https://github.com/citation-style-language/schema/raw/master/csl-citation.json"} </w:instrText>
         </w:r>
       </w:ins>
-      <w:del w:id="27" w:author="blake grills" w:date="2020-02-14T15:01:00Z">
+      <w:del w:id="30" w:author="blake grills" w:date="2020-02-14T15:01:00Z">
         <w:r>
           <w:rPr>
             <w:rFonts w:ascii="Times New Roman" w:hAnsi="Times New Roman" w:cs="Times New Roman"/>
@@ -1474,15 +1512,15 @@
         </w:rPr>
         <w:fldChar w:fldCharType="separate"/>
       </w:r>
-      <w:ins w:id="28" w:author="blake grills" w:date="2020-02-14T15:08:00Z">
+      <w:ins w:id="31" w:author="blake grills" w:date="2020-02-14T15:08:00Z">
         <w:r>
           <w:t>[Borstler and Paech 2016]</w:t>
         </w:r>
       </w:ins>
-      <w:del w:id="29" w:author="blake grills" w:date="2020-02-14T15:01:00Z">
-        <w:r>
-          <w:rPr>
-            <w:rPrChange w:id="30" w:author="blake grills" w:date="2020-02-14T15:08:00Z">
+      <w:del w:id="32" w:author="blake grills" w:date="2020-02-14T15:01:00Z">
+        <w:r>
+          <w:rPr>
+            <w:rPrChange w:id="33" w:author="blake grills" w:date="2020-02-14T15:08:00Z">
               <w:rPr>
                 <w:rFonts w:ascii="Times New Roman" w:hAnsi="Times New Roman" w:cs="Times New Roman"/>
                 <w:sz w:val="24"/>
@@ -1519,7 +1557,7 @@
           <w:szCs w:val="24"/>
         </w:rPr>
       </w:pPr>
-      <w:commentRangeStart w:id="31"/>
+      <w:commentRangeStart w:id="34"/>
       <w:r>
         <w:rPr>
           <w:rFonts w:ascii="Times New Roman" w:hAnsi="Times New Roman" w:cs="Times New Roman"/>
@@ -1528,7 +1566,7 @@
         </w:rPr>
         <w:t xml:space="preserve">The model in </w:t>
       </w:r>
-      <w:commentRangeStart w:id="32"/>
+      <w:commentRangeStart w:id="35"/>
       <w:r>
         <w:rPr>
           <w:rFonts w:ascii="Times New Roman" w:hAnsi="Times New Roman" w:cs="Times New Roman"/>
@@ -1537,12 +1575,12 @@
         </w:rPr>
         <w:t xml:space="preserve">Quality Analysis of Source Code Based Comments </w:t>
       </w:r>
-      <w:commentRangeEnd w:id="32"/>
+      <w:commentRangeEnd w:id="35"/>
       <w:r>
         <w:rPr>
           <w:rStyle w:val="CommentReference"/>
         </w:rPr>
-        <w:commentReference w:id="32"/>
+        <w:commentReference w:id="35"/>
       </w:r>
       <w:r>
         <w:rPr>
@@ -1552,7 +1590,7 @@
         </w:rPr>
         <w:t xml:space="preserve">is based off of comment categorization which is based on </w:t>
       </w:r>
-      <w:del w:id="33" w:author="Michael Decker" w:date="2020-02-11T15:19:00Z">
+      <w:del w:id="36" w:author="Michael Decker" w:date="2020-02-11T15:19:00Z">
         <w:r>
           <w:rPr>
             <w:rFonts w:ascii="Times New Roman" w:hAnsi="Times New Roman" w:cs="Times New Roman"/>
@@ -1562,7 +1600,7 @@
           <w:delText xml:space="preserve">4 </w:delText>
         </w:r>
       </w:del>
-      <w:ins w:id="34" w:author="Michael Decker" w:date="2020-02-11T15:19:00Z">
+      <w:ins w:id="37" w:author="Michael Decker" w:date="2020-02-11T15:19:00Z">
         <w:r>
           <w:rPr>
             <w:rFonts w:ascii="Times New Roman" w:hAnsi="Times New Roman" w:cs="Times New Roman"/>
@@ -1588,12 +1626,12 @@
         </w:rPr>
         <w:t xml:space="preserve">criteria to evaluate the quality </w:t>
       </w:r>
-      <w:commentRangeEnd w:id="31"/>
+      <w:commentRangeEnd w:id="34"/>
       <w:r>
         <w:rPr>
           <w:rStyle w:val="CommentReference"/>
         </w:rPr>
-        <w:commentReference w:id="31"/>
+        <w:commentReference w:id="34"/>
       </w:r>
       <w:r>
         <w:rPr>
@@ -1603,7 +1641,7 @@
         </w:rPr>
         <w:t xml:space="preserve">of the comments generated </w:t>
       </w:r>
-      <w:commentRangeStart w:id="35"/>
+      <w:commentRangeStart w:id="38"/>
       <w:r>
         <w:rPr>
           <w:rFonts w:ascii="Times New Roman" w:hAnsi="Times New Roman" w:cs="Times New Roman"/>
@@ -1612,7 +1650,7 @@
         </w:rPr>
         <w:t xml:space="preserve">using a heuristic approach. Similar studies that were conducted on comments analysis focused on a specific characteristic to evaluate the quality of the comments, </w:t>
       </w:r>
-      <w:commentRangeStart w:id="36"/>
+      <w:commentRangeStart w:id="39"/>
       <w:r>
         <w:rPr>
           <w:rFonts w:ascii="Times New Roman" w:hAnsi="Times New Roman" w:cs="Times New Roman"/>
@@ -1639,12 +1677,12 @@
         </w:rPr>
         <w:t xml:space="preserve"> et al</w:t>
       </w:r>
-      <w:commentRangeEnd w:id="36"/>
+      <w:commentRangeEnd w:id="39"/>
       <w:r>
         <w:rPr>
           <w:rStyle w:val="CommentReference"/>
         </w:rPr>
-        <w:commentReference w:id="36"/>
+        <w:commentReference w:id="39"/>
       </w:r>
       <w:r>
         <w:rPr>
@@ -1672,13 +1710,13 @@
         </w:rPr>
         <w:t xml:space="preserve"> Two separate training sets were created for the programs created in Java and C++. The code snippet was used on both types of code to find commented out code. A decision tree algorithm was used to classify the comments using the four preset criteria: coherence, usefulness, completeness, and consistency. The authors explain the model is based on entities, activities, and criteria to determine the effectiveness and how useful the comments are to developers to understand the source code. The criteria are used to give a positive or negative impact on a comment type. The first metric used was the extraction of words within the comment and </w:t>
       </w:r>
-      <w:commentRangeEnd w:id="35"/>
+      <w:commentRangeEnd w:id="38"/>
       <w:r>
         <w:rPr>
           <w:rStyle w:val="CommentReference"/>
         </w:rPr>
         <w:lastRenderedPageBreak/>
-        <w:commentReference w:id="35"/>
+        <w:commentReference w:id="38"/>
       </w:r>
       <w:r>
         <w:rPr>
@@ -1688,7 +1726,7 @@
         </w:rPr>
         <w:t xml:space="preserve">compared against the words used in the method names. Two hypotheses were formed off this metric on the relationship coefficient being able to show how accurate the comment created is to the purpose of the source code. The second metric used was the length of the comments as a way to evaluate if there is coherence with comments and source code. Two more hypotheses were formed on the length metric which are based on the number of words in a comment reflects if it is too short to be useful or too long to properly be cohesive with the source code. The survey was created was online and taken by sixteen developers to rate the effectiveness of the semi-automatic comment generator. The coefficient was proven </w:t>
       </w:r>
-      <w:del w:id="37" w:author="Michael Decker" w:date="2020-02-11T15:23:00Z">
+      <w:del w:id="40" w:author="Michael Decker" w:date="2020-02-11T15:23:00Z">
         <w:r>
           <w:rPr>
             <w:rFonts w:ascii="Times New Roman" w:hAnsi="Times New Roman" w:cs="Times New Roman"/>
@@ -1730,7 +1768,7 @@
         </w:rPr>
         <w:fldChar w:fldCharType="begin"/>
       </w:r>
-      <w:ins w:id="38" w:author="blake grills" w:date="2020-02-14T15:08:00Z">
+      <w:ins w:id="41" w:author="blake grills" w:date="2020-02-14T15:08:00Z">
         <w:r>
           <w:rPr>
             <w:rFonts w:ascii="Times New Roman" w:hAnsi="Times New Roman" w:cs="Times New Roman"/>
@@ -1740,7 +1778,7 @@
           <w:instrText xml:space="preserve"> ADDIN ZOTERO_ITEM CSL_CITATION {"citationID":"T0WZ8dR5","properties":{"formattedCitation":"[Steidl et al. 2013]","plainCitation":"[Steidl et al. 2013]","noteIndex":0},"citationItems":[{"id":22,"uris":["http://zotero.org/users/local/B8a741ni/items/GBPF2T4T"],"uri":["http://zotero.org/users/local/B8a741ni/items/GBPF2T4T"],"itemData":{"id":22,"type":"paper-conference","abstract":"A signiﬁcant amount of source code in software systems consists of comments, i. e., parts of the code which are ignored by the compiler. Comments in code represent a main source for system documentation and are hence key for source code understanding with respect to development and maintenance. Although many software developers consider comments to be crucial for program understanding, existing approaches for software quality analysis ignore system commenting or make only quantitative claims. Hence, current quality analyzes do not take a signiﬁcant part of the software into account. In this work, we present a ﬁrst detailed approach for quality analysis and assessment of code comments. The approach provides a model for comment quality which is based on different comment categories. To categorize comments, we use machine learning on Java and C/C++ programs. The model comprises different quality aspects: by providing metrics tailored to suit speciﬁc categories, we show how quality aspects of the model can be assessed. The validity of the metrics is evaluated with a survey among 16 experienced software developers, a case study demonstrates the relevance of the metrics in practice.","container-title":"2013 21st International Conference on Program Comprehension (ICPC)","DOI":"10.1109/ICPC.2013.6613836","event":"2013 IEEE 21st International Conference on Program Comprehension (ICPC)","event-place":"San Francisco, CA, USA","ISBN":"978-1-4673-3092-3","language":"en","page":"83-92","publisher":"IEEE","publisher-place":"San Francisco, CA, USA","source":"DOI.org (Crossref)","title":"Quality analysis of source code comments","URL":"http://ieeexplore.ieee.org/document/6613836/","author":[{"family":"Steidl","given":"Daniela"},{"family":"Hummel","given":"Benjamin"},{"family":"Juergens","given":"Elmar"}],"accessed":{"date-parts":[["2020",2,5]]},"issued":{"date-parts":[["2013",5]]}}}],"schema":"https://github.com/citation-style-language/schema/raw/master/csl-citation.json"} </w:instrText>
         </w:r>
       </w:ins>
-      <w:del w:id="39" w:author="blake grills" w:date="2020-02-14T15:01:00Z">
+      <w:del w:id="42" w:author="blake grills" w:date="2020-02-14T15:01:00Z">
         <w:r>
           <w:rPr>
             <w:rFonts w:ascii="Times New Roman" w:hAnsi="Times New Roman" w:cs="Times New Roman"/>
@@ -1758,15 +1796,15 @@
         </w:rPr>
         <w:fldChar w:fldCharType="separate"/>
       </w:r>
-      <w:ins w:id="40" w:author="blake grills" w:date="2020-02-14T15:08:00Z">
+      <w:ins w:id="43" w:author="blake grills" w:date="2020-02-14T15:08:00Z">
         <w:r>
           <w:t>[Steidl et al. 2013]</w:t>
         </w:r>
       </w:ins>
-      <w:del w:id="41" w:author="blake grills" w:date="2020-02-14T15:01:00Z">
-        <w:r>
-          <w:rPr>
-            <w:rPrChange w:id="42" w:author="blake grills" w:date="2020-02-14T15:08:00Z">
+      <w:del w:id="44" w:author="blake grills" w:date="2020-02-14T15:01:00Z">
+        <w:r>
+          <w:rPr>
+            <w:rPrChange w:id="45" w:author="blake grills" w:date="2020-02-14T15:08:00Z">
               <w:rPr>
                 <w:rFonts w:ascii="Times New Roman" w:hAnsi="Times New Roman" w:cs="Times New Roman"/>
                 <w:sz w:val="24"/>
@@ -1792,7 +1830,7 @@
         </w:rPr>
         <w:t xml:space="preserve"> H</w:t>
       </w:r>
-      <w:commentRangeStart w:id="43"/>
+      <w:commentRangeStart w:id="46"/>
       <w:r>
         <w:rPr>
           <w:rFonts w:ascii="Times New Roman" w:hAnsi="Times New Roman" w:cs="Times New Roman"/>
@@ -1809,12 +1847,12 @@
         </w:rPr>
         <w:t xml:space="preserve"> </w:t>
       </w:r>
-      <w:commentRangeEnd w:id="43"/>
+      <w:commentRangeEnd w:id="46"/>
       <w:r>
         <w:rPr>
           <w:rStyle w:val="CommentReference"/>
         </w:rPr>
-        <w:commentReference w:id="43"/>
+        <w:commentReference w:id="46"/>
       </w:r>
     </w:p>
     <w:p>
@@ -1835,7 +1873,7 @@
         </w:rPr>
         <w:t xml:space="preserve">In A Survey of Automatic Generation of Source Code Comments: Algorithms and Techniques it is stated early in </w:t>
       </w:r>
-      <w:commentRangeStart w:id="44"/>
+      <w:commentRangeStart w:id="47"/>
       <w:r>
         <w:rPr>
           <w:rFonts w:ascii="Times New Roman" w:hAnsi="Times New Roman" w:cs="Times New Roman"/>
@@ -1844,12 +1882,12 @@
         </w:rPr>
         <w:t xml:space="preserve">the article that no </w:t>
       </w:r>
-      <w:commentRangeEnd w:id="44"/>
+      <w:commentRangeEnd w:id="47"/>
       <w:r>
         <w:rPr>
           <w:rStyle w:val="CommentReference"/>
         </w:rPr>
-        <w:commentReference w:id="44"/>
+        <w:commentReference w:id="47"/>
       </w:r>
       <w:r>
         <w:rPr>
@@ -1957,7 +1995,7 @@
         </w:rPr>
         <w:fldChar w:fldCharType="begin"/>
       </w:r>
-      <w:ins w:id="45" w:author="blake grills" w:date="2020-02-14T15:08:00Z">
+      <w:ins w:id="48" w:author="blake grills" w:date="2020-02-14T15:08:00Z">
         <w:r>
           <w:rPr>
             <w:rFonts w:ascii="Times New Roman" w:hAnsi="Times New Roman" w:cs="Times New Roman"/>
@@ -1967,7 +2005,7 @@
           <w:instrText xml:space="preserve"> ADDIN ZOTERO_ITEM CSL_CITATION {"citationID":"ZBNe5eUJ","properties":{"formattedCitation":"[Song et al. 2019]","plainCitation":"[Song et al. 2019]","noteIndex":0},"citationItems":[{"id":28,"uris":["http://zotero.org/users/local/B8a741ni/items/5C9N2PFB"],"uri":["http://zotero.org/users/local/B8a741ni/items/5C9N2PFB"],"itemData":{"id":28,"type":"article-journal","abstract":"As an integral part of source code ﬁles, code comments help improve program readability and comprehension. However, developers sometimes do not comment their program code adequately due to the incurred extra efforts, lack of relevant knowledge, unawareness of the importance of code commenting or some other factors. As a result, code comments can be inadequate, absent or even mismatched with source code, which affects the understanding, reusing and the maintenance of software. To solve these problems of code comments, researchers have been concerned with generating code comments automatically. In this work, we aim at conducting a survey of automatic code commenting researches. First, we generally analyze the challenges and research framework of automatic generation of program comments. Second, we present the classiﬁcation of representative algorithms, the design principles, strengths and weaknesses of each category of algorithms. Meanwhile, we also provide an overview of the quality assessment of the generated comments. Finally, we summarize some future directions for advancing the techniques of automatic generation of code comments and the quality assessment of comments.","container-title":"IEEE Access","DOI":"10.1109/ACCESS.2019.2931579","ISSN":"2169-3536","journalAbbreviation":"IEEE Access","language":"en","page":"111411-111428","source":"DOI.org (Crossref)","title":"A Survey of Automatic Generation of Source Code Comments: Algorithms and Techniques","title-short":"A Survey of Automatic Generation of Source Code Comments","volume":"7","author":[{"family":"Song","given":"Xiaotao"},{"family":"Sun","given":"Hailong"},{"family":"Wang","given":"Xu"},{"family":"Yan","given":"Jiafei"}],"issued":{"date-parts":[["2019"]]}}}],"schema":"https://github.com/citation-style-language/schema/raw/master/csl-citation.json"} </w:instrText>
         </w:r>
       </w:ins>
-      <w:del w:id="46" w:author="blake grills" w:date="2020-02-14T15:01:00Z">
+      <w:del w:id="49" w:author="blake grills" w:date="2020-02-14T15:01:00Z">
         <w:r>
           <w:rPr>
             <w:rFonts w:ascii="Times New Roman" w:hAnsi="Times New Roman" w:cs="Times New Roman"/>
@@ -1985,15 +2023,15 @@
         </w:rPr>
         <w:fldChar w:fldCharType="separate"/>
       </w:r>
-      <w:ins w:id="47" w:author="blake grills" w:date="2020-02-14T15:08:00Z">
+      <w:ins w:id="50" w:author="blake grills" w:date="2020-02-14T15:08:00Z">
         <w:r>
           <w:t>[Song et al. 2019]</w:t>
         </w:r>
       </w:ins>
-      <w:del w:id="48" w:author="blake grills" w:date="2020-02-14T15:01:00Z">
-        <w:r>
-          <w:rPr>
-            <w:rPrChange w:id="49" w:author="blake grills" w:date="2020-02-14T15:08:00Z">
+      <w:del w:id="51" w:author="blake grills" w:date="2020-02-14T15:01:00Z">
+        <w:r>
+          <w:rPr>
+            <w:rPrChange w:id="52" w:author="blake grills" w:date="2020-02-14T15:08:00Z">
               <w:rPr>
                 <w:rFonts w:ascii="Times New Roman" w:hAnsi="Times New Roman" w:cs="Times New Roman"/>
                 <w:sz w:val="24"/>
@@ -2038,7 +2076,7 @@
           <w:szCs w:val="24"/>
         </w:rPr>
       </w:pPr>
-      <w:commentRangeStart w:id="50"/>
+      <w:commentRangeStart w:id="53"/>
       <w:r>
         <w:rPr>
           <w:rFonts w:ascii="Times New Roman" w:hAnsi="Times New Roman" w:cs="Times New Roman"/>
@@ -2047,12 +2085,12 @@
         </w:rPr>
         <w:t xml:space="preserve">The case study presented in </w:t>
       </w:r>
-      <w:commentRangeEnd w:id="50"/>
+      <w:commentRangeEnd w:id="53"/>
       <w:r>
         <w:rPr>
           <w:rStyle w:val="CommentReference"/>
         </w:rPr>
-        <w:commentReference w:id="50"/>
+        <w:commentReference w:id="53"/>
       </w:r>
       <w:r>
         <w:rPr>
@@ -2062,7 +2100,7 @@
         </w:rPr>
         <w:t xml:space="preserve">On the Use of Automated Text Summarization Techniques for Summarizing Source Code -Literary Summary had four subjects who were computer science students. Each were given three days to become familiar with two Java software systems, then they </w:t>
       </w:r>
-      <w:ins w:id="51" w:author="Michael Decker" w:date="2020-02-11T15:34:00Z">
+      <w:ins w:id="54" w:author="Michael Decker" w:date="2020-02-11T15:34:00Z">
         <w:r>
           <w:rPr>
             <w:rFonts w:ascii="Times New Roman" w:hAnsi="Times New Roman" w:cs="Times New Roman"/>
@@ -2072,7 +2110,7 @@
           <w:t>a</w:t>
         </w:r>
       </w:ins>
-      <w:del w:id="52" w:author="Michael Decker" w:date="2020-02-11T15:34:00Z">
+      <w:del w:id="55" w:author="Michael Decker" w:date="2020-02-11T15:34:00Z">
         <w:r>
           <w:rPr>
             <w:rFonts w:ascii="Times New Roman" w:hAnsi="Times New Roman" w:cs="Times New Roman"/>
@@ -2082,7 +2120,7 @@
           <w:delText>would be</w:delText>
         </w:r>
       </w:del>
-      <w:ins w:id="53" w:author="Michael Decker" w:date="2020-02-11T15:34:00Z">
+      <w:ins w:id="56" w:author="Michael Decker" w:date="2020-02-11T15:34:00Z">
         <w:r>
           <w:rPr>
             <w:rFonts w:ascii="Times New Roman" w:hAnsi="Times New Roman" w:cs="Times New Roman"/>
@@ -2100,7 +2138,7 @@
         </w:rPr>
         <w:t xml:space="preserve"> given a series of summaries generated by </w:t>
       </w:r>
-      <w:commentRangeStart w:id="54"/>
+      <w:commentRangeStart w:id="57"/>
       <w:r>
         <w:rPr>
           <w:rFonts w:ascii="Times New Roman" w:hAnsi="Times New Roman" w:cs="Times New Roman"/>
@@ -2109,12 +2147,12 @@
         </w:rPr>
         <w:t>lead</w:t>
       </w:r>
-      <w:commentRangeEnd w:id="54"/>
+      <w:commentRangeEnd w:id="57"/>
       <w:r>
         <w:rPr>
           <w:rStyle w:val="CommentReference"/>
         </w:rPr>
-        <w:commentReference w:id="54"/>
+        <w:commentReference w:id="57"/>
       </w:r>
       <w:r>
         <w:rPr>
@@ -2142,7 +2180,7 @@
         </w:rPr>
         <w:t xml:space="preserve">, and log schemes. The summaries were generated as both 5-term and 10-term summaries. The results were gathered by a </w:t>
       </w:r>
-      <w:commentRangeStart w:id="55"/>
+      <w:commentRangeStart w:id="58"/>
       <w:r>
         <w:rPr>
           <w:rFonts w:ascii="Times New Roman" w:hAnsi="Times New Roman" w:cs="Times New Roman"/>
@@ -2151,7 +2189,7 @@
         </w:rPr>
         <w:t xml:space="preserve">four-level </w:t>
       </w:r>
-      <w:del w:id="56" w:author="Michael Decker" w:date="2020-02-11T15:35:00Z">
+      <w:del w:id="59" w:author="Michael Decker" w:date="2020-02-11T15:35:00Z">
         <w:r>
           <w:rPr>
             <w:rFonts w:ascii="Times New Roman" w:hAnsi="Times New Roman" w:cs="Times New Roman"/>
@@ -2169,20 +2207,20 @@
         </w:rPr>
         <w:t>Likert scal</w:t>
       </w:r>
-      <w:commentRangeEnd w:id="55"/>
+      <w:commentRangeEnd w:id="58"/>
       <w:r>
         <w:rPr>
           <w:rStyle w:val="CommentReference"/>
         </w:rPr>
-        <w:commentReference w:id="55"/>
-      </w:r>
-      <w:r>
-        <w:rPr>
-          <w:rFonts w:ascii="Times New Roman" w:hAnsi="Times New Roman" w:cs="Times New Roman"/>
-          <w:sz w:val="24"/>
-          <w:szCs w:val="24"/>
-        </w:rPr>
-        <w:t xml:space="preserve">e. After marking 1-4 with (4 being “highly agree”) the students were then told to rate using 0 and 1 the relevance of the terms used for method or class. To improve the quality of the study and future research, a 3-question follow-up questionnaire to evaluate how developers choose their answers. There was no time limit on when the students had to be finished with their evaluations. Only two of the students displayed similar tactics when evaluating the effectiveness of the summaries, however, the articles selected as effective varied between the students. The data showed the students preferred lead summaries using 10-terms due. The result was concluded to be due to the number of terms deemed relevant being included in the summaries. VSM 10-term summaries were second on being favored. The surveyors then had the developers (after a 4-month gap between the first evaluation and second) evaluate a second set of summaries generated from a combination of lead and VSM techniques once again being divided in 5-term and 10-term length. Upon evaluation there was little intersection between the terms chosen by the two techniques to use in the summaries generated. The two </w:t>
+        <w:commentReference w:id="58"/>
+      </w:r>
+      <w:r>
+        <w:rPr>
+          <w:rFonts w:ascii="Times New Roman" w:hAnsi="Times New Roman" w:cs="Times New Roman"/>
+          <w:sz w:val="24"/>
+          <w:szCs w:val="24"/>
+        </w:rPr>
+        <w:t xml:space="preserve">e. After marking 1-4 with (4 being “highly agree”) the students were then told to rate using 0 and 1 the relevance of the terms used for method or class. To improve the quality of the study and future research, a 3-question follow-up questionnaire to evaluate how developers choose their answers. There was no time limit on when the students had to be finished with their evaluations. Only two of the students displayed similar tactics when evaluating the effectiveness of the summaries, however, the articles selected as effective varied between the students. The data showed the students preferred lead summaries using 10-terms due. The result was concluded to be due to the number of terms deemed relevant being included in the summaries. VSM 10-term summaries were second on being favored. The surveyors then had the developers (after a 4-month gap between the first evaluation and second) evaluate a second set of summaries generated from a combination of lead and VSM techniques once again being divided in 5-term and 10-term length. Upon evaluation there was little intersection between the terms chosen by the two techniques to use in the summaries generated. The two techniques focused on different </w:t>
       </w:r>
       <w:r>
         <w:rPr>
@@ -2191,7 +2229,7 @@
           <w:szCs w:val="24"/>
         </w:rPr>
         <w:lastRenderedPageBreak/>
-        <w:t>techniques focused on different information within the code deemed relevant, specifically the information found in method and the class. The new hypothesis created for the second evaluation was the new summaries would score higher on effectiveness from the student than the summaries generated by the four individual techniques. The results of this second evaluation proved the hypothesis correct. The highest average score from the first evaluation was 2.89 on a 4-point scale versus the highest average for the second session was 3.54. The highest averages were for 10-term summaries as well. The conclusion of the study was combining text summarization techniques is more effective than using an individual summarization technique.</w:t>
+        <w:t>information within the code deemed relevant, specifically the information found in method and the class. The new hypothesis created for the second evaluation was the new summaries would score higher on effectiveness from the student than the summaries generated by the four individual techniques. The results of this second evaluation proved the hypothesis correct. The highest average score from the first evaluation was 2.89 on a 4-point scale versus the highest average for the second session was 3.54. The highest averages were for 10-term summaries as well. The conclusion of the study was combining text summarization techniques is more effective than using an individual summarization technique.</w:t>
       </w:r>
       <w:r>
         <w:rPr>
@@ -2201,7 +2239,7 @@
         </w:rPr>
         <w:fldChar w:fldCharType="begin"/>
       </w:r>
-      <w:ins w:id="57" w:author="blake grills" w:date="2020-02-14T15:08:00Z">
+      <w:ins w:id="60" w:author="blake grills" w:date="2020-02-14T15:08:00Z">
         <w:r>
           <w:rPr>
             <w:rFonts w:ascii="Times New Roman" w:hAnsi="Times New Roman" w:cs="Times New Roman"/>
@@ -2211,7 +2249,7 @@
           <w:instrText xml:space="preserve"> ADDIN ZOTERO_ITEM CSL_CITATION {"citationID":"j3BeoKhQ","properties":{"formattedCitation":"[Haiduc et al. 2010]","plainCitation":"[Haiduc et al. 2010]","noteIndex":0},"citationItems":[{"id":20,"uris":["http://zotero.org/users/local/B8a741ni/items/8V4MFAMM"],"uri":["http://zotero.org/users/local/B8a741ni/items/8V4MFAMM"],"itemData":{"id":20,"type":"paper-conference","abstract":"During maintenance developers cannot read the entire code of large systems. They need a way to get a quick understanding of source code entities (such as, classes, methods, packages, etc.), so they can efficiently identify and then focus on the ones related to their task at hand. Sometimes reading just a method header or a class name does not tell enough about its purpose and meaning, while reading the entire implementation takes too long. We study a solution which mitigates the two approaches, i.e., short and accurate textual descriptions that illustrate the software entities without having to read the details of the implementation. We create such descriptions using techniques from automatic text summarization. The paper presents a study that investigates the suitability of various such techniques for generating source code summaries. The results indicate that a combination of text summarization techniques is most appropriate for source code summarization and that developers generally agree with the summaries produced.","container-title":"2010 17th Working Conference on Reverse Engineering","DOI":"10.1109/WCRE.2010.13","event":"2010 17th Working Conference on Reverse Engineering (WCRE)","event-place":"Beverly, MA, USA","ISBN":"978-1-4244-8911-4","language":"en","page":"35-44","publisher":"IEEE","publisher-place":"Beverly, MA, USA","source":"DOI.org (Crossref)","title":"On the Use of Automated Text Summarization Techniques for Summarizing Source Code","URL":"http://ieeexplore.ieee.org/document/5645482/","author":[{"family":"Haiduc","given":"Sonia"},{"family":"Aponte","given":"Jairo"},{"family":"Moreno","given":"Laura"},{"family":"Marcus","given":"Andrian"}],"accessed":{"date-parts":[["2020",2,5]]},"issued":{"date-parts":[["2010",10]]}}}],"schema":"https://github.com/citation-style-language/schema/raw/master/csl-citation.json"} </w:instrText>
         </w:r>
       </w:ins>
-      <w:del w:id="58" w:author="blake grills" w:date="2020-02-14T15:01:00Z">
+      <w:del w:id="61" w:author="blake grills" w:date="2020-02-14T15:01:00Z">
         <w:r>
           <w:rPr>
             <w:rFonts w:ascii="Times New Roman" w:hAnsi="Times New Roman" w:cs="Times New Roman"/>
@@ -2229,15 +2267,15 @@
         </w:rPr>
         <w:fldChar w:fldCharType="separate"/>
       </w:r>
-      <w:ins w:id="59" w:author="blake grills" w:date="2020-02-14T15:08:00Z">
+      <w:ins w:id="62" w:author="blake grills" w:date="2020-02-14T15:08:00Z">
         <w:r>
           <w:t>[Haiduc et al. 2010]</w:t>
         </w:r>
       </w:ins>
-      <w:del w:id="60" w:author="blake grills" w:date="2020-02-14T15:01:00Z">
-        <w:r>
-          <w:rPr>
-            <w:rPrChange w:id="61" w:author="blake grills" w:date="2020-02-14T15:08:00Z">
+      <w:del w:id="63" w:author="blake grills" w:date="2020-02-14T15:01:00Z">
+        <w:r>
+          <w:rPr>
+            <w:rPrChange w:id="64" w:author="blake grills" w:date="2020-02-14T15:08:00Z">
               <w:rPr>
                 <w:rFonts w:ascii="Times New Roman" w:hAnsi="Times New Roman" w:cs="Times New Roman"/>
                 <w:sz w:val="24"/>
@@ -2263,7 +2301,7 @@
         </w:rPr>
         <w:t xml:space="preserve"> The methodology used in this case study holds much closer to the common conventions of Natural Language Processing, both for analysis and for generation of these summaries. One major difference about our work and theirs is that they do not care about the </w:t>
       </w:r>
-      <w:commentRangeStart w:id="62"/>
+      <w:commentRangeStart w:id="65"/>
       <w:r>
         <w:rPr>
           <w:rFonts w:ascii="Times New Roman" w:hAnsi="Times New Roman" w:cs="Times New Roman"/>
@@ -2306,12 +2344,12 @@
         </w:rPr>
         <w:t>)</w:t>
       </w:r>
-      <w:commentRangeEnd w:id="62"/>
+      <w:commentRangeEnd w:id="65"/>
       <w:r>
         <w:rPr>
           <w:rStyle w:val="CommentReference"/>
         </w:rPr>
-        <w:commentReference w:id="62"/>
+        <w:commentReference w:id="65"/>
       </w:r>
     </w:p>
     <w:p>
@@ -2411,7 +2449,7 @@
           <w:szCs w:val="32"/>
         </w:rPr>
       </w:pPr>
-      <w:commentRangeStart w:id="63"/>
+      <w:commentRangeStart w:id="66"/>
       <w:r>
         <w:rPr>
           <w:rFonts w:ascii="Times New Roman" w:hAnsi="Times New Roman" w:cs="Times New Roman"/>
@@ -2422,12 +2460,12 @@
         </w:rPr>
         <w:t>Data Collection</w:t>
       </w:r>
-      <w:commentRangeEnd w:id="63"/>
+      <w:commentRangeEnd w:id="66"/>
       <w:r>
         <w:rPr>
           <w:rStyle w:val="CommentReference"/>
         </w:rPr>
-        <w:commentReference w:id="63"/>
+        <w:commentReference w:id="66"/>
       </w:r>
     </w:p>
     <w:p>
@@ -2458,7 +2496,7 @@
         </w:rPr>
         <w:t xml:space="preserve">found in the source code are properly pulled for analysis </w:t>
       </w:r>
-      <w:del w:id="64" w:author="Michael Decker" w:date="2020-02-11T15:40:00Z">
+      <w:del w:id="67" w:author="Michael Decker" w:date="2020-02-11T15:40:00Z">
         <w:r>
           <w:rPr>
             <w:rFonts w:ascii="Times New Roman" w:hAnsi="Times New Roman" w:cs="Times New Roman"/>
@@ -2468,7 +2506,7 @@
           <w:delText>a powerful</w:delText>
         </w:r>
       </w:del>
-      <w:ins w:id="65" w:author="Michael Decker" w:date="2020-02-11T15:40:00Z">
+      <w:ins w:id="68" w:author="Michael Decker" w:date="2020-02-11T15:40:00Z">
         <w:r>
           <w:rPr>
             <w:rFonts w:ascii="Times New Roman" w:hAnsi="Times New Roman" w:cs="Times New Roman"/>
@@ -2504,7 +2542,7 @@
         </w:rPr>
         <w:t>, is used</w:t>
       </w:r>
-      <w:ins w:id="66" w:author="Michael Decker" w:date="2020-02-11T15:42:00Z">
+      <w:ins w:id="69" w:author="Michael Decker" w:date="2020-02-11T15:42:00Z">
         <w:r>
           <w:rPr>
             <w:rFonts w:ascii="Times New Roman" w:hAnsi="Times New Roman" w:cs="Times New Roman"/>
@@ -2522,7 +2560,7 @@
         </w:rPr>
         <w:fldChar w:fldCharType="begin"/>
       </w:r>
-      <w:ins w:id="67" w:author="blake grills" w:date="2020-02-14T15:08:00Z">
+      <w:ins w:id="70" w:author="blake grills" w:date="2020-02-14T15:08:00Z">
         <w:r>
           <w:rPr>
             <w:rFonts w:ascii="Times New Roman" w:hAnsi="Times New Roman" w:cs="Times New Roman"/>
@@ -2532,7 +2570,7 @@
           <w:instrText xml:space="preserve"> ADDIN ZOTERO_ITEM CSL_CITATION {"citationID":"lbqYoHpJ","properties":{"formattedCitation":"[Collard and Maletic]","plainCitation":"[Collard and Maletic]","noteIndex":0},"citationItems":[{"id":29,"uris":["http://zotero.org/users/local/B8a741ni/items/ESGFNQMS"],"uri":["http://zotero.org/users/local/B8a741ni/items/ESGFNQMS"],"itemData":{"id":29,"type":"webpage","container-title":"srcML","genre":"org","title":"srcML","author":[{"family":"Collard","given":"Michael L."},{"family":"Maletic","given":"Jonathan I."}]}}],"schema":"https://github.com/citation-style-language/schema/raw/master/csl-citation.json"} </w:instrText>
         </w:r>
       </w:ins>
-      <w:del w:id="68" w:author="blake grills" w:date="2020-02-14T15:01:00Z">
+      <w:del w:id="71" w:author="blake grills" w:date="2020-02-14T15:01:00Z">
         <w:r>
           <w:rPr>
             <w:rFonts w:ascii="Times New Roman" w:hAnsi="Times New Roman" w:cs="Times New Roman"/>
@@ -2550,15 +2588,15 @@
         </w:rPr>
         <w:fldChar w:fldCharType="separate"/>
       </w:r>
-      <w:ins w:id="69" w:author="blake grills" w:date="2020-02-14T15:08:00Z">
+      <w:ins w:id="72" w:author="blake grills" w:date="2020-02-14T15:08:00Z">
         <w:r>
           <w:t>[Collard and Maletic]</w:t>
         </w:r>
       </w:ins>
-      <w:del w:id="70" w:author="blake grills" w:date="2020-02-14T15:01:00Z">
-        <w:r>
-          <w:rPr>
-            <w:rPrChange w:id="71" w:author="blake grills" w:date="2020-02-14T15:08:00Z">
+      <w:del w:id="73" w:author="blake grills" w:date="2020-02-14T15:01:00Z">
+        <w:r>
+          <w:rPr>
+            <w:rPrChange w:id="74" w:author="blake grills" w:date="2020-02-14T15:08:00Z">
               <w:rPr>
                 <w:rFonts w:ascii="Times New Roman" w:hAnsi="Times New Roman" w:cs="Times New Roman"/>
                 <w:sz w:val="24"/>
@@ -2602,7 +2640,7 @@
         </w:rPr>
         <w:t xml:space="preserve"> is a tool designed to take source code and </w:t>
       </w:r>
-      <w:del w:id="72" w:author="Michael Decker" w:date="2020-02-11T15:43:00Z">
+      <w:del w:id="75" w:author="Michael Decker" w:date="2020-02-11T15:43:00Z">
         <w:r>
           <w:rPr>
             <w:rFonts w:ascii="Times New Roman" w:hAnsi="Times New Roman" w:cs="Times New Roman"/>
@@ -2612,7 +2650,7 @@
           <w:delText>represent it in</w:delText>
         </w:r>
       </w:del>
-      <w:ins w:id="73" w:author="Michael Decker" w:date="2020-02-11T15:43:00Z">
+      <w:ins w:id="76" w:author="Michael Decker" w:date="2020-02-11T15:43:00Z">
         <w:r>
           <w:rPr>
             <w:rFonts w:ascii="Times New Roman" w:hAnsi="Times New Roman" w:cs="Times New Roman"/>
@@ -2620,61 +2658,6 @@
             <w:szCs w:val="24"/>
           </w:rPr>
           <w:t>automatically convert it into an</w:t>
-        </w:r>
-      </w:ins>
-      <w:del w:id="74" w:author="Michael Decker" w:date="2020-02-11T15:42:00Z">
-        <w:r>
-          <w:rPr>
-            <w:rFonts w:ascii="Times New Roman" w:hAnsi="Times New Roman" w:cs="Times New Roman"/>
-            <w:sz w:val="24"/>
-            <w:szCs w:val="24"/>
-          </w:rPr>
-          <w:delText xml:space="preserve"> autogenerated</w:delText>
-        </w:r>
-      </w:del>
-      <w:r>
-        <w:rPr>
-          <w:rFonts w:ascii="Times New Roman" w:hAnsi="Times New Roman" w:cs="Times New Roman"/>
-          <w:sz w:val="24"/>
-          <w:szCs w:val="24"/>
-        </w:rPr>
-        <w:t xml:space="preserve"> XML</w:t>
-      </w:r>
-      <w:ins w:id="75" w:author="Michael Decker" w:date="2020-02-11T15:43:00Z">
-        <w:r>
-          <w:rPr>
-            <w:rFonts w:ascii="Times New Roman" w:hAnsi="Times New Roman" w:cs="Times New Roman"/>
-            <w:sz w:val="24"/>
-            <w:szCs w:val="24"/>
-          </w:rPr>
-          <w:t xml:space="preserve"> representatio</w:t>
-        </w:r>
-        <w:r>
-          <w:rPr>
-            <w:rFonts w:ascii="Times New Roman" w:hAnsi="Times New Roman" w:cs="Times New Roman"/>
-            <w:sz w:val="24"/>
-            <w:szCs w:val="24"/>
-          </w:rPr>
-          <w:t>n</w:t>
-        </w:r>
-      </w:ins>
-      <w:r>
-        <w:rPr>
-          <w:rFonts w:ascii="Times New Roman" w:hAnsi="Times New Roman" w:cs="Times New Roman"/>
-          <w:sz w:val="24"/>
-          <w:szCs w:val="24"/>
-        </w:rPr>
-        <w:t xml:space="preserve">. </w:t>
-      </w:r>
-      <w:proofErr w:type="spellStart"/>
-      <w:ins w:id="76" w:author="Michael Decker" w:date="2020-02-11T15:42:00Z">
-        <w:r>
-          <w:rPr>
-            <w:rFonts w:ascii="Times New Roman" w:hAnsi="Times New Roman" w:cs="Times New Roman"/>
-            <w:sz w:val="24"/>
-            <w:szCs w:val="24"/>
-          </w:rPr>
-          <w:t>s</w:t>
         </w:r>
       </w:ins>
       <w:del w:id="77" w:author="Michael Decker" w:date="2020-02-11T15:42:00Z">
@@ -2684,6 +2667,61 @@
             <w:sz w:val="24"/>
             <w:szCs w:val="24"/>
           </w:rPr>
+          <w:delText xml:space="preserve"> autogenerated</w:delText>
+        </w:r>
+      </w:del>
+      <w:r>
+        <w:rPr>
+          <w:rFonts w:ascii="Times New Roman" w:hAnsi="Times New Roman" w:cs="Times New Roman"/>
+          <w:sz w:val="24"/>
+          <w:szCs w:val="24"/>
+        </w:rPr>
+        <w:t xml:space="preserve"> XML</w:t>
+      </w:r>
+      <w:ins w:id="78" w:author="Michael Decker" w:date="2020-02-11T15:43:00Z">
+        <w:r>
+          <w:rPr>
+            <w:rFonts w:ascii="Times New Roman" w:hAnsi="Times New Roman" w:cs="Times New Roman"/>
+            <w:sz w:val="24"/>
+            <w:szCs w:val="24"/>
+          </w:rPr>
+          <w:t xml:space="preserve"> representatio</w:t>
+        </w:r>
+        <w:r>
+          <w:rPr>
+            <w:rFonts w:ascii="Times New Roman" w:hAnsi="Times New Roman" w:cs="Times New Roman"/>
+            <w:sz w:val="24"/>
+            <w:szCs w:val="24"/>
+          </w:rPr>
+          <w:t>n</w:t>
+        </w:r>
+      </w:ins>
+      <w:r>
+        <w:rPr>
+          <w:rFonts w:ascii="Times New Roman" w:hAnsi="Times New Roman" w:cs="Times New Roman"/>
+          <w:sz w:val="24"/>
+          <w:szCs w:val="24"/>
+        </w:rPr>
+        <w:t xml:space="preserve">. </w:t>
+      </w:r>
+      <w:proofErr w:type="spellStart"/>
+      <w:ins w:id="79" w:author="Michael Decker" w:date="2020-02-11T15:42:00Z">
+        <w:r>
+          <w:rPr>
+            <w:rFonts w:ascii="Times New Roman" w:hAnsi="Times New Roman" w:cs="Times New Roman"/>
+            <w:sz w:val="24"/>
+            <w:szCs w:val="24"/>
+          </w:rPr>
+          <w:t>s</w:t>
+        </w:r>
+      </w:ins>
+      <w:del w:id="80" w:author="Michael Decker" w:date="2020-02-11T15:42:00Z">
+        <w:r>
+          <w:rPr>
+            <w:rFonts w:ascii="Times New Roman" w:hAnsi="Times New Roman" w:cs="Times New Roman"/>
+            <w:sz w:val="24"/>
+            <w:szCs w:val="24"/>
+          </w:rPr>
           <w:delText>S</w:delText>
         </w:r>
       </w:del>
@@ -2704,7 +2742,7 @@
         </w:rPr>
         <w:t xml:space="preserve"> processes source code </w:t>
       </w:r>
-      <w:commentRangeStart w:id="78"/>
+      <w:commentRangeStart w:id="81"/>
       <w:r>
         <w:rPr>
           <w:rFonts w:ascii="Times New Roman" w:hAnsi="Times New Roman" w:cs="Times New Roman"/>
@@ -2713,12 +2751,12 @@
         </w:rPr>
         <w:t xml:space="preserve">independent of the preprocessor, </w:t>
       </w:r>
-      <w:commentRangeEnd w:id="78"/>
+      <w:commentRangeEnd w:id="81"/>
       <w:r>
         <w:rPr>
           <w:rStyle w:val="CommentReference"/>
         </w:rPr>
-        <w:commentReference w:id="78"/>
+        <w:commentReference w:id="81"/>
       </w:r>
       <w:r>
         <w:rPr>
@@ -2815,7 +2853,7 @@
           <w:sz w:val="24"/>
           <w:szCs w:val="24"/>
         </w:rPr>
-        <w:t xml:space="preserve">a query </w:t>
+        <w:t xml:space="preserve">a query language for selecting nodes from an XML </w:t>
       </w:r>
       <w:r>
         <w:rPr>
@@ -2824,7 +2862,7 @@
           <w:szCs w:val="24"/>
         </w:rPr>
         <w:lastRenderedPageBreak/>
-        <w:t>language for selecting nodes from an XML document</w:t>
+        <w:t>document</w:t>
       </w:r>
       <w:r>
         <w:rPr>
@@ -2927,7 +2965,7 @@
         </w:rPr>
         <w:t xml:space="preserve">To ensure that the quality of the base source code that is being used in this project is maintained and written by programmers with </w:t>
       </w:r>
-      <w:commentRangeStart w:id="79"/>
+      <w:commentRangeStart w:id="82"/>
       <w:r>
         <w:rPr>
           <w:rFonts w:ascii="Times New Roman" w:hAnsi="Times New Roman" w:cs="Times New Roman"/>
@@ -2936,12 +2974,12 @@
         </w:rPr>
         <w:t xml:space="preserve">more experience it is decided that the best </w:t>
       </w:r>
-      <w:commentRangeEnd w:id="79"/>
+      <w:commentRangeEnd w:id="82"/>
       <w:r>
         <w:rPr>
           <w:rStyle w:val="CommentReference"/>
         </w:rPr>
-        <w:commentReference w:id="79"/>
+        <w:commentReference w:id="82"/>
       </w:r>
       <w:r>
         <w:rPr>
@@ -2951,7 +2989,7 @@
         </w:rPr>
         <w:t xml:space="preserve">approach is to pull highly trafficked projects from GitHub. The reason for this is two-fold, first, projects that have higher rates of traffic are likely to be better maintained as there is greater scrutiny on the projects, and second, these projects are more likely to be written by programmers with greater experience and better represent the general population of programmers. Based on this, the 20 topmost trafficked C, C++, C# and Java projects have been selected and pulled for the use in building the data artifact used in this project. </w:t>
       </w:r>
-      <w:del w:id="80" w:author="blake grills" w:date="2020-02-13T12:03:00Z">
+      <w:del w:id="83" w:author="blake grills" w:date="2020-02-13T12:03:00Z">
         <w:r>
           <w:rPr>
             <w:rFonts w:ascii="Times New Roman" w:hAnsi="Times New Roman" w:cs="Times New Roman"/>
@@ -2962,15 +3000,27 @@
         </w:r>
       </w:del>
       <w:proofErr w:type="spellStart"/>
-      <w:ins w:id="81" w:author="Michael Decker" w:date="2020-02-11T15:55:00Z">
-        <w:r>
-          <w:rPr>
-            <w:rFonts w:ascii="Times New Roman" w:hAnsi="Times New Roman" w:cs="Times New Roman"/>
-            <w:sz w:val="24"/>
-            <w:szCs w:val="24"/>
-          </w:rPr>
-          <w:t>srcML</w:t>
-        </w:r>
+      <w:ins w:id="84" w:author="Michael Decker" w:date="2020-02-17T17:25:00Z">
+        <w:r>
+          <w:rPr>
+            <w:rFonts w:ascii="Times New Roman" w:hAnsi="Times New Roman" w:cs="Times New Roman"/>
+            <w:sz w:val="24"/>
+            <w:szCs w:val="24"/>
+          </w:rPr>
+          <w:t>s</w:t>
+        </w:r>
+      </w:ins>
+      <w:ins w:id="85" w:author="Michael Decker" w:date="2020-02-11T15:55:00Z">
+        <w:r>
+          <w:rPr>
+            <w:rFonts w:ascii="Times New Roman" w:hAnsi="Times New Roman" w:cs="Times New Roman"/>
+            <w:sz w:val="24"/>
+            <w:szCs w:val="24"/>
+          </w:rPr>
+          <w:t>rcML</w:t>
+        </w:r>
+        <w:bookmarkStart w:id="86" w:name="_GoBack"/>
+        <w:bookmarkEnd w:id="86"/>
         <w:proofErr w:type="spellEnd"/>
         <w:r>
           <w:rPr>
@@ -3056,25 +3106,15 @@
           <w:szCs w:val="24"/>
         </w:rPr>
       </w:pPr>
-      <w:bookmarkStart w:id="82" w:name="_GoBack"/>
-      <w:r>
-        <w:rPr>
-          <w:rFonts w:ascii="Times New Roman" w:hAnsi="Times New Roman" w:cs="Times New Roman"/>
-          <w:sz w:val="24"/>
-          <w:szCs w:val="24"/>
-        </w:rPr>
-        <w:t xml:space="preserve">To do </w:t>
-      </w:r>
-      <w:bookmarkEnd w:id="82"/>
-      <w:r>
-        <w:rPr>
-          <w:rFonts w:ascii="Times New Roman" w:hAnsi="Times New Roman" w:cs="Times New Roman"/>
-          <w:sz w:val="24"/>
-          <w:szCs w:val="24"/>
-        </w:rPr>
-        <w:t xml:space="preserve">this the first step is to convert the entire series of projects into </w:t>
-      </w:r>
-      <w:commentRangeStart w:id="83"/>
+      <w:r>
+        <w:rPr>
+          <w:rFonts w:ascii="Times New Roman" w:hAnsi="Times New Roman" w:cs="Times New Roman"/>
+          <w:sz w:val="24"/>
+          <w:szCs w:val="24"/>
+        </w:rPr>
+        <w:t xml:space="preserve">To do this the first step is to convert the entire series of projects into </w:t>
+      </w:r>
+      <w:commentRangeStart w:id="87"/>
       <w:r>
         <w:rPr>
           <w:rFonts w:ascii="Times New Roman" w:hAnsi="Times New Roman" w:cs="Times New Roman"/>
@@ -3083,12 +3123,12 @@
         </w:rPr>
         <w:t xml:space="preserve">one large archive XML file </w:t>
       </w:r>
-      <w:commentRangeEnd w:id="83"/>
+      <w:commentRangeEnd w:id="87"/>
       <w:r>
         <w:rPr>
           <w:rStyle w:val="CommentReference"/>
         </w:rPr>
-        <w:commentReference w:id="83"/>
+        <w:commentReference w:id="87"/>
       </w:r>
       <w:r>
         <w:rPr>
@@ -3237,8 +3277,8 @@
         </w:rPr>
         <w:t xml:space="preserve">The </w:t>
       </w:r>
-      <w:commentRangeStart w:id="84"/>
-      <w:commentRangeStart w:id="85"/>
+      <w:commentRangeStart w:id="88"/>
+      <w:commentRangeStart w:id="89"/>
       <w:r>
         <w:rPr>
           <w:rFonts w:ascii="Times New Roman" w:hAnsi="Times New Roman" w:cs="Times New Roman"/>
@@ -3247,19 +3287,19 @@
         </w:rPr>
         <w:t xml:space="preserve">entire </w:t>
       </w:r>
-      <w:commentRangeEnd w:id="84"/>
+      <w:commentRangeEnd w:id="88"/>
       <w:r>
         <w:rPr>
           <w:rStyle w:val="CommentReference"/>
         </w:rPr>
-        <w:commentReference w:id="84"/>
-      </w:r>
-      <w:commentRangeEnd w:id="85"/>
+        <w:commentReference w:id="88"/>
+      </w:r>
+      <w:commentRangeEnd w:id="89"/>
       <w:r>
         <w:rPr>
           <w:rStyle w:val="CommentReference"/>
         </w:rPr>
-        <w:commentReference w:id="85"/>
+        <w:commentReference w:id="89"/>
       </w:r>
       <w:r>
         <w:rPr>
@@ -3269,7 +3309,7 @@
         </w:rPr>
         <w:t>process of manual verification covered a spread of 2</w:t>
       </w:r>
-      <w:ins w:id="86" w:author="Michael Decker" w:date="2020-02-11T16:48:00Z">
+      <w:ins w:id="90" w:author="Michael Decker" w:date="2020-02-11T16:48:00Z">
         <w:r>
           <w:rPr>
             <w:rFonts w:ascii="Times New Roman" w:hAnsi="Times New Roman" w:cs="Times New Roman"/>
@@ -3287,7 +3327,7 @@
         </w:rPr>
         <w:t xml:space="preserve">935 lines of comments from amongst the 20 different projects and covers a mix of all four languages selected for this project. </w:t>
       </w:r>
-      <w:commentRangeStart w:id="87"/>
+      <w:commentRangeStart w:id="91"/>
       <w:r>
         <w:rPr>
           <w:rFonts w:ascii="Times New Roman" w:hAnsi="Times New Roman" w:cs="Times New Roman"/>
@@ -3296,12 +3336,12 @@
         </w:rPr>
         <w:t xml:space="preserve">We have decided that it is best to verify all comments </w:t>
       </w:r>
-      <w:commentRangeEnd w:id="87"/>
+      <w:commentRangeEnd w:id="91"/>
       <w:r>
         <w:rPr>
           <w:rStyle w:val="CommentReference"/>
         </w:rPr>
-        <w:commentReference w:id="87"/>
+        <w:commentReference w:id="91"/>
       </w:r>
       <w:r>
         <w:rPr>
@@ -3370,35 +3410,22 @@
           <w:szCs w:val="24"/>
         </w:rPr>
       </w:pPr>
-      <w:bookmarkStart w:id="88" w:name="_Ref32493282"/>
+      <w:bookmarkStart w:id="92" w:name="_Ref32493282"/>
       <w:r>
         <w:t xml:space="preserve">Figure </w:t>
       </w:r>
-      <w:r>
-        <w:fldChar w:fldCharType="begin"/>
-      </w:r>
-      <w:r>
-        <w:instrText xml:space="preserve"> SEQ Figure \* ARABIC </w:instrText>
-      </w:r>
-      <w:r>
-        <w:fldChar w:fldCharType="separate"/>
-      </w:r>
-      <w:r>
-        <w:rPr>
-          <w:noProof/>
-        </w:rPr>
-        <w:t>1</w:t>
-      </w:r>
-      <w:r>
-        <w:rPr>
-          <w:noProof/>
-        </w:rPr>
-        <w:fldChar w:fldCharType="end"/>
-      </w:r>
+      <w:fldSimple w:instr=" SEQ Figure \* ARABIC ">
+        <w:r>
+          <w:rPr>
+            <w:noProof/>
+          </w:rPr>
+          <w:t>1</w:t>
+        </w:r>
+      </w:fldSimple>
       <w:r>
         <w:t xml:space="preserve"> Block Comment Sample</w:t>
       </w:r>
-      <w:bookmarkEnd w:id="88"/>
+      <w:bookmarkEnd w:id="92"/>
     </w:p>
     <w:p>
       <w:pPr>
@@ -3496,7 +3523,7 @@
         </w:rPr>
         <w:t xml:space="preserve"> in the XML archive used in the production of this data artifact. The third column of the csv file is labeled block comment, and there are two different ways that this is marked down. If this column is marked with a n then the line is not part of a block comment. If the line is given a range of numbers then those numbers represent the range of lines that are a block comment that the line is a part of, not</w:t>
       </w:r>
-      <w:ins w:id="89" w:author="blake grills" w:date="2020-02-13T13:09:00Z">
+      <w:ins w:id="93" w:author="blake grills" w:date="2020-02-13T13:09:00Z">
         <w:r>
           <w:rPr>
             <w:rFonts w:ascii="Times New Roman" w:hAnsi="Times New Roman" w:cs="Times New Roman"/>
@@ -3530,7 +3557,7 @@
         </w:rPr>
         <w:t>and not to the source code itself.</w:t>
       </w:r>
-      <w:ins w:id="90" w:author="blake grills" w:date="2020-02-13T12:33:00Z">
+      <w:ins w:id="94" w:author="blake grills" w:date="2020-02-13T12:33:00Z">
         <w:r>
           <w:t xml:space="preserve"> </w:t>
         </w:r>
@@ -3914,11 +3941,11 @@
       <w:r>
         <w:t>Syntax-</w:t>
       </w:r>
-      <w:commentRangeStart w:id="91"/>
+      <w:commentRangeStart w:id="95"/>
       <w:r>
         <w:t>based Approach</w:t>
       </w:r>
-      <w:commentRangeEnd w:id="91"/>
+      <w:commentRangeEnd w:id="95"/>
       <w:r>
         <w:rPr>
           <w:rStyle w:val="CommentReference"/>
@@ -3927,7 +3954,7 @@
           <w:bCs w:val="0"/>
           <w:color w:val="auto"/>
         </w:rPr>
-        <w:commentReference w:id="91"/>
+        <w:commentReference w:id="95"/>
       </w:r>
     </w:p>
     <w:p>
@@ -4296,23 +4323,7 @@
         <w:fldChar w:fldCharType="separate"/>
       </w:r>
       <w:r>
-        <w:t>[</w:t>
-      </w:r>
-      <w:proofErr w:type="spellStart"/>
-      <w:r>
-        <w:t>Nakic-Alfirevic</w:t>
-      </w:r>
-      <w:proofErr w:type="spellEnd"/>
-      <w:r>
-        <w:t xml:space="preserve"> and </w:t>
-      </w:r>
-      <w:proofErr w:type="spellStart"/>
-      <w:r>
-        <w:t>Durek</w:t>
-      </w:r>
-      <w:proofErr w:type="spellEnd"/>
-      <w:r>
-        <w:t>]</w:t>
+        <w:t>[Nakic-Alfirevic and Durek]</w:t>
       </w:r>
       <w:r>
         <w:rPr>
@@ -4398,20 +4409,8 @@
           <w:sz w:val="24"/>
           <w:szCs w:val="24"/>
         </w:rPr>
-        <w:t xml:space="preserve"> = a + </w:t>
-      </w:r>
-      <w:proofErr w:type="gramStart"/>
-      <w:r>
-        <w:rPr>
-          <w:rFonts w:ascii="Consolas" w:hAnsi="Consolas" w:cs="Consolas"/>
-          <w:i/>
-          <w:iCs/>
-          <w:sz w:val="24"/>
-          <w:szCs w:val="24"/>
-        </w:rPr>
-        <w:t>b;</w:t>
-      </w:r>
-      <w:proofErr w:type="gramEnd"/>
+        <w:t xml:space="preserve"> = a + b;</w:t>
+      </w:r>
     </w:p>
     <w:p>
       <w:pPr>
@@ -4465,7 +4464,7 @@
         </w:rPr>
         <w:t>work</w:t>
       </w:r>
-      <w:del w:id="92" w:author="Michael Decker" w:date="2020-02-11T18:07:00Z">
+      <w:del w:id="96" w:author="Michael Decker" w:date="2020-02-11T18:07:00Z">
         <w:r>
           <w:rPr>
             <w:rFonts w:ascii="Times New Roman" w:hAnsi="Times New Roman" w:cs="Times New Roman"/>
@@ -4570,9 +4569,9 @@
         <w:lastRenderedPageBreak/>
         <w:t xml:space="preserve">verifying each character converted to lowercase for normalization against a dictionary of characters and then consequently stored in the dictionary. Once the entire line has been read and all characters have been stored and a final count of characters is obtained the frequency of each character is calculated and stored in a list, ensuring that they remain in order by using key based verification. </w:t>
       </w:r>
-      <w:commentRangeStart w:id="93"/>
-      <w:commentRangeStart w:id="94"/>
-      <w:commentRangeStart w:id="95"/>
+      <w:commentRangeStart w:id="97"/>
+      <w:commentRangeStart w:id="98"/>
+      <w:commentRangeStart w:id="99"/>
       <w:r>
         <w:rPr>
           <w:rFonts w:ascii="Times New Roman" w:hAnsi="Times New Roman" w:cs="Times New Roman"/>
@@ -4581,26 +4580,26 @@
         </w:rPr>
         <w:t xml:space="preserve">These frequencies can then be used individually, as a group, or averaged into a single working list. </w:t>
       </w:r>
-      <w:commentRangeEnd w:id="93"/>
+      <w:commentRangeEnd w:id="97"/>
       <w:r>
         <w:rPr>
           <w:rStyle w:val="CommentReference"/>
         </w:rPr>
-        <w:commentReference w:id="93"/>
-      </w:r>
-      <w:commentRangeEnd w:id="94"/>
+        <w:commentReference w:id="97"/>
+      </w:r>
+      <w:commentRangeEnd w:id="98"/>
       <w:r>
         <w:rPr>
           <w:rStyle w:val="CommentReference"/>
         </w:rPr>
-        <w:commentReference w:id="94"/>
-      </w:r>
-      <w:commentRangeEnd w:id="95"/>
+        <w:commentReference w:id="98"/>
+      </w:r>
+      <w:commentRangeEnd w:id="99"/>
       <w:r>
         <w:rPr>
           <w:rStyle w:val="CommentReference"/>
         </w:rPr>
-        <w:commentReference w:id="95"/>
+        <w:commentReference w:id="99"/>
       </w:r>
     </w:p>
     <w:p>
@@ -4721,7 +4720,7 @@
         </w:rPr>
         <w:t>The results of this research are attained through the use of a</w:t>
       </w:r>
-      <w:ins w:id="96" w:author="Michael Decker" w:date="2020-02-11T18:09:00Z">
+      <w:ins w:id="100" w:author="Michael Decker" w:date="2020-02-11T18:09:00Z">
         <w:r>
           <w:rPr>
             <w:rFonts w:ascii="Times New Roman" w:hAnsi="Times New Roman" w:cs="Times New Roman"/>
@@ -4745,10 +4744,19 @@
           <w:sz w:val="24"/>
           <w:szCs w:val="24"/>
         </w:rPr>
-        <w:t xml:space="preserve"> decision tree style model present in the Sci-kit Learn module for</w:t>
-      </w:r>
-      <w:commentRangeStart w:id="97"/>
-      <w:commentRangeStart w:id="98"/>
+        <w:t xml:space="preserve"> decision tree style model present in </w:t>
+      </w:r>
+      <w:commentRangeStart w:id="101"/>
+      <w:r>
+        <w:rPr>
+          <w:rFonts w:ascii="Times New Roman" w:hAnsi="Times New Roman" w:cs="Times New Roman"/>
+          <w:sz w:val="24"/>
+          <w:szCs w:val="24"/>
+        </w:rPr>
+        <w:t>the Sci-kit Learn module for</w:t>
+      </w:r>
+      <w:commentRangeStart w:id="102"/>
+      <w:commentRangeStart w:id="103"/>
       <w:r>
         <w:rPr>
           <w:rFonts w:ascii="Times New Roman" w:hAnsi="Times New Roman" w:cs="Times New Roman"/>
@@ -4757,19 +4765,26 @@
         </w:rPr>
         <w:t xml:space="preserve"> Python</w:t>
       </w:r>
-      <w:commentRangeEnd w:id="97"/>
+      <w:commentRangeEnd w:id="102"/>
       <w:r>
         <w:rPr>
           <w:rStyle w:val="CommentReference"/>
         </w:rPr>
-        <w:commentReference w:id="97"/>
-      </w:r>
-      <w:commentRangeEnd w:id="98"/>
+        <w:commentReference w:id="102"/>
+      </w:r>
+      <w:commentRangeEnd w:id="103"/>
       <w:r>
         <w:rPr>
           <w:rStyle w:val="CommentReference"/>
         </w:rPr>
-        <w:commentReference w:id="98"/>
+        <w:commentReference w:id="103"/>
+      </w:r>
+      <w:commentRangeEnd w:id="101"/>
+      <w:r>
+        <w:rPr>
+          <w:rStyle w:val="CommentReference"/>
+        </w:rPr>
+        <w:commentReference w:id="101"/>
       </w:r>
       <w:r>
         <w:rPr>
@@ -4921,35 +4936,22 @@
           <w:szCs w:val="24"/>
         </w:rPr>
       </w:pPr>
-      <w:bookmarkStart w:id="99" w:name="_Ref32495567"/>
+      <w:bookmarkStart w:id="104" w:name="_Ref32495567"/>
       <w:r>
         <w:t xml:space="preserve">Figure </w:t>
       </w:r>
-      <w:r>
-        <w:fldChar w:fldCharType="begin"/>
-      </w:r>
-      <w:r>
-        <w:instrText xml:space="preserve"> SEQ Figure \* ARABIC </w:instrText>
-      </w:r>
-      <w:r>
-        <w:fldChar w:fldCharType="separate"/>
-      </w:r>
-      <w:r>
-        <w:rPr>
-          <w:noProof/>
-        </w:rPr>
-        <w:t>2</w:t>
-      </w:r>
-      <w:r>
-        <w:rPr>
-          <w:noProof/>
-        </w:rPr>
-        <w:fldChar w:fldCharType="end"/>
-      </w:r>
+      <w:fldSimple w:instr=" SEQ Figure \* ARABIC ">
+        <w:r>
+          <w:rPr>
+            <w:noProof/>
+          </w:rPr>
+          <w:t>2</w:t>
+        </w:r>
+      </w:fldSimple>
       <w:r>
         <w:t xml:space="preserve"> Decision Tree Sample</w:t>
       </w:r>
-      <w:bookmarkEnd w:id="99"/>
+      <w:bookmarkEnd w:id="104"/>
     </w:p>
     <w:p>
       <w:pPr>
@@ -4978,14 +4980,27 @@
       <w:r>
         <w:t xml:space="preserve">Table </w:t>
       </w:r>
-      <w:fldSimple w:instr=" SEQ Table \* ARABIC ">
-        <w:r>
-          <w:rPr>
-            <w:noProof/>
-          </w:rPr>
-          <w:t>1</w:t>
-        </w:r>
-      </w:fldSimple>
+      <w:r>
+        <w:fldChar w:fldCharType="begin"/>
+      </w:r>
+      <w:r>
+        <w:instrText xml:space="preserve"> SEQ Table \* ARABIC </w:instrText>
+      </w:r>
+      <w:r>
+        <w:fldChar w:fldCharType="separate"/>
+      </w:r>
+      <w:r>
+        <w:rPr>
+          <w:noProof/>
+        </w:rPr>
+        <w:t>1</w:t>
+      </w:r>
+      <w:r>
+        <w:rPr>
+          <w:noProof/>
+        </w:rPr>
+        <w:fldChar w:fldCharType="end"/>
+      </w:r>
       <w:r>
         <w:t xml:space="preserve"> line breakdown sample</w:t>
       </w:r>
@@ -5002,8 +5017,8 @@
           <w:szCs w:val="24"/>
         </w:rPr>
       </w:pPr>
-      <w:commentRangeStart w:id="100"/>
-      <w:commentRangeStart w:id="101"/>
+      <w:commentRangeStart w:id="105"/>
+      <w:commentRangeStart w:id="106"/>
       <w:r>
         <w:rPr>
           <w:rFonts w:cstheme="minorHAnsi"/>
@@ -5014,19 +5029,19 @@
         </w:rPr>
         <w:t>[0.020833333333333332, 0.020833333333333332, 0.0, 0.0, 0.041666666666666664, 0.020833333333333332, 0.0, 0.0, 0.020833333333333332, 0.0, 0.020833333333333332, 0.020833333333333332, 0.0, 0.0, 0.0625, 0.041666666666666664, 0.0, 0.020833333333333332, 0.041666666666666664, 0.0625, 0.020833333333333332, 0.0, 0.0, 0.0, 0.0, 0.0, 0.0, 0.0, 0.0, 0.0, 0.0, 0.0, 0.0, 0.0, 0.0, 0.0, 0.0, 0.0, 0.0, 0.0, 0.0, 0.0, 0.0, 0.0, 0.0, 0.0, 0.0, 0.0, 0.0, 0.0, 0.0, 0.0, 0.0, 0.0, 0.0, 0.0, 0.0, 0.0, 0.0, 0.0, 0.0, 0.0, 0.0, 0.0, 0.0, 0.0, 0.5625, 0.0, 0.0, 0.0, 0.020833333333333332, 0.0, 0.0, 0.0, 0.0, 0.0, 0.0]</w:t>
       </w:r>
-      <w:commentRangeEnd w:id="100"/>
+      <w:commentRangeEnd w:id="105"/>
       <w:r>
         <w:rPr>
           <w:rStyle w:val="CommentReference"/>
         </w:rPr>
-        <w:commentReference w:id="100"/>
-      </w:r>
-      <w:commentRangeEnd w:id="101"/>
+        <w:commentReference w:id="105"/>
+      </w:r>
+      <w:commentRangeEnd w:id="106"/>
       <w:r>
         <w:rPr>
           <w:rStyle w:val="CommentReference"/>
         </w:rPr>
-        <w:commentReference w:id="101"/>
+        <w:commentReference w:id="106"/>
       </w:r>
     </w:p>
     <w:p>
@@ -5125,15 +5140,7 @@
         <w:fldChar w:fldCharType="separate"/>
       </w:r>
       <w:r>
-        <w:t>[</w:t>
-      </w:r>
-      <w:proofErr w:type="spellStart"/>
-      <w:r>
-        <w:t>Kohavi</w:t>
-      </w:r>
-      <w:proofErr w:type="spellEnd"/>
-      <w:r>
-        <w:t>]</w:t>
+        <w:t>[Kohavi]</w:t>
       </w:r>
       <w:r>
         <w:rPr>
@@ -5181,8 +5188,9 @@
         <w:tab/>
         <w:t xml:space="preserve">Once the integrity of both the initial results and the decision tree model have been verified it is time to move on to larger data set to evaluate the overall quality of this identification approach, and the results are very promising. Over a series of 10 tests randomly selecting 1000 lines of comments from the 20 different projects we show an accuracy of 96.5%, a precision of 97.6%, a recall of 94.3% and a F1 score of 96.6%. All of these results were calculated automatically </w:t>
       </w:r>
-      <w:commentRangeStart w:id="102"/>
-      <w:commentRangeStart w:id="103"/>
+      <w:commentRangeStart w:id="107"/>
+      <w:commentRangeStart w:id="108"/>
+      <w:commentRangeStart w:id="109"/>
       <w:r>
         <w:rPr>
           <w:rFonts w:ascii="Times New Roman" w:hAnsi="Times New Roman" w:cs="Times New Roman"/>
@@ -5199,19 +5207,26 @@
         </w:rPr>
         <w:t xml:space="preserve"> Below is a breakdown sample of all 5 folds built into a table.</w:t>
       </w:r>
-      <w:commentRangeEnd w:id="102"/>
+      <w:commentRangeEnd w:id="107"/>
       <w:r>
         <w:rPr>
           <w:rStyle w:val="CommentReference"/>
         </w:rPr>
-        <w:commentReference w:id="102"/>
-      </w:r>
-      <w:commentRangeEnd w:id="103"/>
+        <w:commentReference w:id="107"/>
+      </w:r>
+      <w:commentRangeEnd w:id="108"/>
       <w:r>
         <w:rPr>
           <w:rStyle w:val="CommentReference"/>
         </w:rPr>
-        <w:commentReference w:id="103"/>
+        <w:commentReference w:id="108"/>
+      </w:r>
+      <w:commentRangeEnd w:id="109"/>
+      <w:r>
+        <w:rPr>
+          <w:rStyle w:val="CommentReference"/>
+        </w:rPr>
+        <w:commentReference w:id="109"/>
       </w:r>
     </w:p>
     <w:p>
@@ -5219,11 +5234,11 @@
         <w:pStyle w:val="Caption"/>
         <w:keepNext/>
         <w:rPr>
-          <w:ins w:id="104" w:author="blake grills" w:date="2020-02-15T18:27:00Z"/>
-        </w:rPr>
-      </w:pPr>
-      <w:bookmarkStart w:id="105" w:name="_Ref32772875"/>
-      <w:ins w:id="106" w:author="blake grills" w:date="2020-02-15T18:27:00Z">
+          <w:ins w:id="110" w:author="blake grills" w:date="2020-02-15T18:27:00Z"/>
+        </w:rPr>
+      </w:pPr>
+      <w:bookmarkStart w:id="111" w:name="_Ref32772875"/>
+      <w:ins w:id="112" w:author="blake grills" w:date="2020-02-15T18:27:00Z">
         <w:r>
           <w:t xml:space="preserve">Table </w:t>
         </w:r>
@@ -5237,7 +5252,7 @@
       <w:r>
         <w:fldChar w:fldCharType="separate"/>
       </w:r>
-      <w:ins w:id="107" w:author="blake grills" w:date="2020-02-17T13:55:00Z">
+      <w:ins w:id="113" w:author="blake grills" w:date="2020-02-17T13:55:00Z">
         <w:r>
           <w:rPr>
             <w:noProof/>
@@ -5245,17 +5260,14 @@
           <w:t>2</w:t>
         </w:r>
       </w:ins>
-      <w:ins w:id="108" w:author="blake grills" w:date="2020-02-15T18:27:00Z">
+      <w:ins w:id="114" w:author="blake grills" w:date="2020-02-15T18:27:00Z">
         <w:r>
           <w:fldChar w:fldCharType="end"/>
         </w:r>
         <w:r>
-          <w:t xml:space="preserve"> </w:t>
-        </w:r>
-        <w:r>
-          <w:t>Heuristics</w:t>
-        </w:r>
-        <w:bookmarkEnd w:id="105"/>
+          <w:t xml:space="preserve"> Heuristics</w:t>
+        </w:r>
+        <w:bookmarkEnd w:id="111"/>
       </w:ins>
     </w:p>
     <w:tbl>
@@ -5533,8 +5545,8 @@
                 <w:color w:val="000000"/>
               </w:rPr>
             </w:pPr>
-            <w:commentRangeStart w:id="109"/>
-            <w:commentRangeStart w:id="110"/>
+            <w:commentRangeStart w:id="115"/>
+            <w:commentRangeStart w:id="116"/>
             <w:r>
               <w:rPr>
                 <w:rFonts w:ascii="Calibri" w:eastAsia="Times New Roman" w:hAnsi="Calibri" w:cs="Calibri"/>
@@ -5542,19 +5554,19 @@
               </w:rPr>
               <w:t>98</w:t>
             </w:r>
-            <w:commentRangeEnd w:id="109"/>
+            <w:commentRangeEnd w:id="115"/>
             <w:r>
               <w:rPr>
                 <w:rStyle w:val="CommentReference"/>
               </w:rPr>
-              <w:commentReference w:id="109"/>
+              <w:commentReference w:id="115"/>
             </w:r>
-            <w:commentRangeEnd w:id="110"/>
+            <w:commentRangeEnd w:id="116"/>
             <w:r>
               <w:rPr>
                 <w:rStyle w:val="CommentReference"/>
               </w:rPr>
-              <w:commentReference w:id="110"/>
+              <w:commentReference w:id="116"/>
             </w:r>
             <w:r>
               <w:rPr>
@@ -6172,9 +6184,9 @@
       <w:pPr>
         <w:pStyle w:val="Heading1"/>
       </w:pPr>
-      <w:bookmarkStart w:id="111" w:name="_Ref32599906"/>
-    </w:p>
-    <w:bookmarkEnd w:id="111"/>
+      <w:bookmarkStart w:id="117" w:name="_Ref32599906"/>
+    </w:p>
+    <w:bookmarkEnd w:id="117"/>
     <w:p>
       <w:pPr>
         <w:spacing w:line="480" w:lineRule="auto"/>
@@ -6218,8 +6230,8 @@
         </w:rPr>
         <w:t xml:space="preserve">Throughout the duration of our research there </w:t>
       </w:r>
-      <w:commentRangeStart w:id="112"/>
-      <w:commentRangeStart w:id="113"/>
+      <w:commentRangeStart w:id="118"/>
+      <w:commentRangeStart w:id="119"/>
       <w:r>
         <w:rPr>
           <w:rFonts w:ascii="Times New Roman" w:hAnsi="Times New Roman" w:cs="Times New Roman"/>
@@ -6228,19 +6240,19 @@
         </w:rPr>
         <w:t xml:space="preserve">have </w:t>
       </w:r>
-      <w:commentRangeEnd w:id="112"/>
+      <w:commentRangeEnd w:id="118"/>
       <w:r>
         <w:rPr>
           <w:rStyle w:val="CommentReference"/>
         </w:rPr>
-        <w:commentReference w:id="112"/>
-      </w:r>
-      <w:commentRangeEnd w:id="113"/>
+        <w:commentReference w:id="118"/>
+      </w:r>
+      <w:commentRangeEnd w:id="119"/>
       <w:r>
         <w:rPr>
           <w:rStyle w:val="CommentReference"/>
         </w:rPr>
-        <w:commentReference w:id="113"/>
+        <w:commentReference w:id="119"/>
       </w:r>
       <w:r>
         <w:rPr>
@@ -6388,7 +6400,6 @@
         <w:t xml:space="preserve"> = total * </w:t>
       </w:r>
       <w:proofErr w:type="spellStart"/>
-      <w:proofErr w:type="gramStart"/>
       <w:r>
         <w:rPr>
           <w:rFonts w:cstheme="minorHAnsi"/>
@@ -6410,7 +6421,6 @@
         </w:rPr>
         <w:t>;</w:t>
       </w:r>
-      <w:proofErr w:type="gramEnd"/>
     </w:p>
     <w:p>
       <w:pPr>
@@ -6509,7 +6519,6 @@
         </w:rPr>
       </w:pPr>
       <w:proofErr w:type="spellStart"/>
-      <w:proofErr w:type="gramStart"/>
       <w:r>
         <w:rPr>
           <w:rFonts w:cstheme="minorHAnsi"/>
@@ -6531,7 +6540,6 @@
         </w:rPr>
         <w:t>;</w:t>
       </w:r>
-      <w:proofErr w:type="gramEnd"/>
     </w:p>
     <w:p>
       <w:pPr>
@@ -6558,7 +6566,7 @@
           <w:sz w:val="24"/>
           <w:szCs w:val="24"/>
         </w:rPr>
-        <w:pPrChange w:id="114" w:author="blake grills" w:date="2020-02-14T19:33:00Z">
+        <w:pPrChange w:id="120" w:author="blake grills" w:date="2020-02-14T19:33:00Z">
           <w:pPr>
             <w:spacing w:line="480" w:lineRule="auto"/>
           </w:pPr>
@@ -6689,8 +6697,8 @@
         </w:rPr>
         <w:t xml:space="preserve"> that we believe need to be handled in the future to extend the power and validity of this research.</w:t>
       </w:r>
-      <w:commentRangeStart w:id="115"/>
-      <w:commentRangeStart w:id="116"/>
+      <w:commentRangeStart w:id="121"/>
+      <w:commentRangeStart w:id="122"/>
       <w:r>
         <w:rPr>
           <w:rFonts w:ascii="Times New Roman" w:hAnsi="Times New Roman" w:cs="Times New Roman"/>
@@ -6699,19 +6707,19 @@
         </w:rPr>
         <w:t xml:space="preserve"> The first subject that we would like to see extended upon is handling specific coding styles such as Hungarian Notation, vertical alignment, Whitesmiths style, and indentation styles. The second focus of our future research is to extend the number of languages that our method works with. The third focus of our future research is to handle the various levels of coding skill as well as bad coding practices that are in use today. The final focus of our future research is to be able to search merge history within version control to identify exactly when and by whom code has been commented out. </w:t>
       </w:r>
-      <w:commentRangeEnd w:id="115"/>
+      <w:commentRangeEnd w:id="121"/>
       <w:r>
         <w:rPr>
           <w:rStyle w:val="CommentReference"/>
         </w:rPr>
-        <w:commentReference w:id="115"/>
-      </w:r>
-      <w:commentRangeEnd w:id="116"/>
+        <w:commentReference w:id="121"/>
+      </w:r>
+      <w:commentRangeEnd w:id="122"/>
       <w:r>
         <w:rPr>
           <w:rStyle w:val="CommentReference"/>
         </w:rPr>
-        <w:commentReference w:id="116"/>
+        <w:commentReference w:id="122"/>
       </w:r>
     </w:p>
     <w:p>
@@ -7222,7 +7230,7 @@
         <w:adjustRightInd w:val="0"/>
         <w:spacing w:after="0" w:line="240" w:lineRule="auto"/>
         <w:rPr>
-          <w:ins w:id="117" w:author="blake grills" w:date="2020-02-17T14:16:00Z"/>
+          <w:ins w:id="123" w:author="blake grills" w:date="2020-02-17T14:16:00Z"/>
           <w:rFonts w:ascii="Times New Roman" w:hAnsi="Times New Roman" w:cs="Times New Roman"/>
           <w:sz w:val="24"/>
           <w:szCs w:val="24"/>
@@ -7238,7 +7246,7 @@
       <w:r>
         <w:fldChar w:fldCharType="separate"/>
       </w:r>
-      <w:ins w:id="118" w:author="blake grills" w:date="2020-02-17T14:16:00Z">
+      <w:ins w:id="124" w:author="blake grills" w:date="2020-02-17T14:16:00Z">
         <w:r>
           <w:rPr>
             <w:rFonts w:ascii="Times New Roman" w:hAnsi="Times New Roman" w:cs="Times New Roman"/>
@@ -7246,27 +7254,7 @@
             <w:sz w:val="24"/>
             <w:szCs w:val="24"/>
           </w:rPr>
-          <w:t xml:space="preserve">Abid, N.J., Dragan, N., Collard, M.L., and </w:t>
-        </w:r>
-        <w:proofErr w:type="spellStart"/>
-        <w:r>
-          <w:rPr>
-            <w:rFonts w:ascii="Times New Roman" w:hAnsi="Times New Roman" w:cs="Times New Roman"/>
-            <w:smallCaps/>
-            <w:sz w:val="24"/>
-            <w:szCs w:val="24"/>
-          </w:rPr>
-          <w:t>Maletic</w:t>
-        </w:r>
-        <w:proofErr w:type="spellEnd"/>
-        <w:r>
-          <w:rPr>
-            <w:rFonts w:ascii="Times New Roman" w:hAnsi="Times New Roman" w:cs="Times New Roman"/>
-            <w:smallCaps/>
-            <w:sz w:val="24"/>
-            <w:szCs w:val="24"/>
-          </w:rPr>
-          <w:t>, J.I.</w:t>
+          <w:t>Abid, N.J., Dragan, N., Collard, M.L., and Maletic, J.I.</w:t>
         </w:r>
         <w:r>
           <w:rPr>
@@ -7304,14 +7292,13 @@
         <w:adjustRightInd w:val="0"/>
         <w:spacing w:after="0" w:line="240" w:lineRule="auto"/>
         <w:rPr>
-          <w:ins w:id="119" w:author="blake grills" w:date="2020-02-17T14:16:00Z"/>
-          <w:rFonts w:ascii="Times New Roman" w:hAnsi="Times New Roman" w:cs="Times New Roman"/>
-          <w:sz w:val="24"/>
-          <w:szCs w:val="24"/>
-        </w:rPr>
-      </w:pPr>
-      <w:proofErr w:type="spellStart"/>
-      <w:ins w:id="120" w:author="blake grills" w:date="2020-02-17T14:16:00Z">
+          <w:ins w:id="125" w:author="blake grills" w:date="2020-02-17T14:16:00Z"/>
+          <w:rFonts w:ascii="Times New Roman" w:hAnsi="Times New Roman" w:cs="Times New Roman"/>
+          <w:sz w:val="24"/>
+          <w:szCs w:val="24"/>
+        </w:rPr>
+      </w:pPr>
+      <w:ins w:id="126" w:author="blake grills" w:date="2020-02-17T14:16:00Z">
         <w:r>
           <w:rPr>
             <w:rFonts w:ascii="Times New Roman" w:hAnsi="Times New Roman" w:cs="Times New Roman"/>
@@ -7319,37 +7306,7 @@
             <w:sz w:val="24"/>
             <w:szCs w:val="24"/>
           </w:rPr>
-          <w:t>Bacchelli</w:t>
-        </w:r>
-        <w:proofErr w:type="spellEnd"/>
-        <w:r>
-          <w:rPr>
-            <w:rFonts w:ascii="Times New Roman" w:hAnsi="Times New Roman" w:cs="Times New Roman"/>
-            <w:smallCaps/>
-            <w:sz w:val="24"/>
-            <w:szCs w:val="24"/>
-          </w:rPr>
-          <w:t xml:space="preserve">, A., Lanza, M., and </w:t>
-        </w:r>
-        <w:proofErr w:type="spellStart"/>
-        <w:r>
-          <w:rPr>
-            <w:rFonts w:ascii="Times New Roman" w:hAnsi="Times New Roman" w:cs="Times New Roman"/>
-            <w:smallCaps/>
-            <w:sz w:val="24"/>
-            <w:szCs w:val="24"/>
-          </w:rPr>
-          <w:t>Robbes</w:t>
-        </w:r>
-        <w:proofErr w:type="spellEnd"/>
-        <w:r>
-          <w:rPr>
-            <w:rFonts w:ascii="Times New Roman" w:hAnsi="Times New Roman" w:cs="Times New Roman"/>
-            <w:smallCaps/>
-            <w:sz w:val="24"/>
-            <w:szCs w:val="24"/>
-          </w:rPr>
-          <w:t>, R.</w:t>
+          <w:t>Bacchelli, A., Lanza, M., and Robbes, R.</w:t>
         </w:r>
         <w:r>
           <w:rPr>
@@ -7387,14 +7344,13 @@
         <w:adjustRightInd w:val="0"/>
         <w:spacing w:after="0" w:line="240" w:lineRule="auto"/>
         <w:rPr>
-          <w:ins w:id="121" w:author="blake grills" w:date="2020-02-17T14:16:00Z"/>
-          <w:rFonts w:ascii="Times New Roman" w:hAnsi="Times New Roman" w:cs="Times New Roman"/>
-          <w:sz w:val="24"/>
-          <w:szCs w:val="24"/>
-        </w:rPr>
-      </w:pPr>
-      <w:proofErr w:type="spellStart"/>
-      <w:ins w:id="122" w:author="blake grills" w:date="2020-02-17T14:16:00Z">
+          <w:ins w:id="127" w:author="blake grills" w:date="2020-02-17T14:16:00Z"/>
+          <w:rFonts w:ascii="Times New Roman" w:hAnsi="Times New Roman" w:cs="Times New Roman"/>
+          <w:sz w:val="24"/>
+          <w:szCs w:val="24"/>
+        </w:rPr>
+      </w:pPr>
+      <w:ins w:id="128" w:author="blake grills" w:date="2020-02-17T14:16:00Z">
         <w:r>
           <w:rPr>
             <w:rFonts w:ascii="Times New Roman" w:hAnsi="Times New Roman" w:cs="Times New Roman"/>
@@ -7402,37 +7358,7 @@
             <w:sz w:val="24"/>
             <w:szCs w:val="24"/>
           </w:rPr>
-          <w:t>Borstler</w:t>
-        </w:r>
-        <w:proofErr w:type="spellEnd"/>
-        <w:r>
-          <w:rPr>
-            <w:rFonts w:ascii="Times New Roman" w:hAnsi="Times New Roman" w:cs="Times New Roman"/>
-            <w:smallCaps/>
-            <w:sz w:val="24"/>
-            <w:szCs w:val="24"/>
-          </w:rPr>
-          <w:t xml:space="preserve">, J. and </w:t>
-        </w:r>
-        <w:proofErr w:type="spellStart"/>
-        <w:r>
-          <w:rPr>
-            <w:rFonts w:ascii="Times New Roman" w:hAnsi="Times New Roman" w:cs="Times New Roman"/>
-            <w:smallCaps/>
-            <w:sz w:val="24"/>
-            <w:szCs w:val="24"/>
-          </w:rPr>
-          <w:t>Paech</w:t>
-        </w:r>
-        <w:proofErr w:type="spellEnd"/>
-        <w:r>
-          <w:rPr>
-            <w:rFonts w:ascii="Times New Roman" w:hAnsi="Times New Roman" w:cs="Times New Roman"/>
-            <w:smallCaps/>
-            <w:sz w:val="24"/>
-            <w:szCs w:val="24"/>
-          </w:rPr>
-          <w:t>, B.</w:t>
+          <w:t>Borstler, J. and Paech, B.</w:t>
         </w:r>
         <w:r>
           <w:rPr>
@@ -7488,13 +7414,13 @@
         <w:adjustRightInd w:val="0"/>
         <w:spacing w:after="0" w:line="240" w:lineRule="auto"/>
         <w:rPr>
-          <w:ins w:id="123" w:author="blake grills" w:date="2020-02-17T14:16:00Z"/>
-          <w:rFonts w:ascii="Times New Roman" w:hAnsi="Times New Roman" w:cs="Times New Roman"/>
-          <w:sz w:val="24"/>
-          <w:szCs w:val="24"/>
-        </w:rPr>
-      </w:pPr>
-      <w:ins w:id="124" w:author="blake grills" w:date="2020-02-17T14:16:00Z">
+          <w:ins w:id="129" w:author="blake grills" w:date="2020-02-17T14:16:00Z"/>
+          <w:rFonts w:ascii="Times New Roman" w:hAnsi="Times New Roman" w:cs="Times New Roman"/>
+          <w:sz w:val="24"/>
+          <w:szCs w:val="24"/>
+        </w:rPr>
+      </w:pPr>
+      <w:ins w:id="130" w:author="blake grills" w:date="2020-02-17T14:16:00Z">
         <w:r>
           <w:rPr>
             <w:rFonts w:ascii="Times New Roman" w:hAnsi="Times New Roman" w:cs="Times New Roman"/>
@@ -7558,13 +7484,13 @@
         <w:adjustRightInd w:val="0"/>
         <w:spacing w:after="0" w:line="240" w:lineRule="auto"/>
         <w:rPr>
-          <w:ins w:id="125" w:author="blake grills" w:date="2020-02-17T14:16:00Z"/>
-          <w:rFonts w:ascii="Times New Roman" w:hAnsi="Times New Roman" w:cs="Times New Roman"/>
-          <w:sz w:val="24"/>
-          <w:szCs w:val="24"/>
-        </w:rPr>
-      </w:pPr>
-      <w:ins w:id="126" w:author="blake grills" w:date="2020-02-17T14:16:00Z">
+          <w:ins w:id="131" w:author="blake grills" w:date="2020-02-17T14:16:00Z"/>
+          <w:rFonts w:ascii="Times New Roman" w:hAnsi="Times New Roman" w:cs="Times New Roman"/>
+          <w:sz w:val="24"/>
+          <w:szCs w:val="24"/>
+        </w:rPr>
+      </w:pPr>
+      <w:ins w:id="132" w:author="blake grills" w:date="2020-02-17T14:16:00Z">
         <w:r>
           <w:rPr>
             <w:rFonts w:ascii="Times New Roman" w:hAnsi="Times New Roman" w:cs="Times New Roman"/>
@@ -7572,55 +7498,16 @@
             <w:sz w:val="24"/>
             <w:szCs w:val="24"/>
           </w:rPr>
-          <w:t xml:space="preserve">Collard, M.L. and </w:t>
-        </w:r>
-        <w:proofErr w:type="spellStart"/>
-        <w:r>
-          <w:rPr>
-            <w:rFonts w:ascii="Times New Roman" w:hAnsi="Times New Roman" w:cs="Times New Roman"/>
-            <w:smallCaps/>
-            <w:sz w:val="24"/>
-            <w:szCs w:val="24"/>
-          </w:rPr>
-          <w:t>Maletic</w:t>
-        </w:r>
-        <w:proofErr w:type="spellEnd"/>
-        <w:r>
-          <w:rPr>
-            <w:rFonts w:ascii="Times New Roman" w:hAnsi="Times New Roman" w:cs="Times New Roman"/>
-            <w:smallCaps/>
-            <w:sz w:val="24"/>
-            <w:szCs w:val="24"/>
-          </w:rPr>
-          <w:t>, J.I.</w:t>
-        </w:r>
-        <w:r>
-          <w:rPr>
-            <w:rFonts w:ascii="Times New Roman" w:hAnsi="Times New Roman" w:cs="Times New Roman"/>
-            <w:sz w:val="24"/>
-            <w:szCs w:val="24"/>
-          </w:rPr>
-          <w:t xml:space="preserve"> </w:t>
-        </w:r>
-        <w:proofErr w:type="spellStart"/>
-        <w:r>
-          <w:rPr>
-            <w:rFonts w:ascii="Times New Roman" w:hAnsi="Times New Roman" w:cs="Times New Roman"/>
-            <w:sz w:val="24"/>
-            <w:szCs w:val="24"/>
-          </w:rPr>
-          <w:t>srcML</w:t>
-        </w:r>
-        <w:proofErr w:type="spellEnd"/>
-        <w:r>
-          <w:rPr>
-            <w:rFonts w:ascii="Times New Roman" w:hAnsi="Times New Roman" w:cs="Times New Roman"/>
-            <w:sz w:val="24"/>
-            <w:szCs w:val="24"/>
-          </w:rPr>
-          <w:t xml:space="preserve">. </w:t>
-        </w:r>
-        <w:proofErr w:type="spellStart"/>
+          <w:t>Collard, M.L. and Maletic, J.I.</w:t>
+        </w:r>
+        <w:r>
+          <w:rPr>
+            <w:rFonts w:ascii="Times New Roman" w:hAnsi="Times New Roman" w:cs="Times New Roman"/>
+            <w:sz w:val="24"/>
+            <w:szCs w:val="24"/>
+          </w:rPr>
+          <w:t xml:space="preserve"> srcML. </w:t>
+        </w:r>
         <w:r>
           <w:rPr>
             <w:rFonts w:ascii="Times New Roman" w:hAnsi="Times New Roman" w:cs="Times New Roman"/>
@@ -7631,7 +7518,6 @@
           </w:rPr>
           <w:t>srcML</w:t>
         </w:r>
-        <w:proofErr w:type="spellEnd"/>
         <w:r>
           <w:rPr>
             <w:rFonts w:ascii="Times New Roman" w:hAnsi="Times New Roman" w:cs="Times New Roman"/>
@@ -7650,13 +7536,13 @@
         <w:adjustRightInd w:val="0"/>
         <w:spacing w:after="0" w:line="240" w:lineRule="auto"/>
         <w:rPr>
-          <w:ins w:id="127" w:author="blake grills" w:date="2020-02-17T14:16:00Z"/>
-          <w:rFonts w:ascii="Times New Roman" w:hAnsi="Times New Roman" w:cs="Times New Roman"/>
-          <w:sz w:val="24"/>
-          <w:szCs w:val="24"/>
-        </w:rPr>
-      </w:pPr>
-      <w:ins w:id="128" w:author="blake grills" w:date="2020-02-17T14:16:00Z">
+          <w:ins w:id="133" w:author="blake grills" w:date="2020-02-17T14:16:00Z"/>
+          <w:rFonts w:ascii="Times New Roman" w:hAnsi="Times New Roman" w:cs="Times New Roman"/>
+          <w:sz w:val="24"/>
+          <w:szCs w:val="24"/>
+        </w:rPr>
+      </w:pPr>
+      <w:ins w:id="134" w:author="blake grills" w:date="2020-02-17T14:16:00Z">
         <w:r>
           <w:rPr>
             <w:rFonts w:ascii="Times New Roman" w:hAnsi="Times New Roman" w:cs="Times New Roman"/>
@@ -7664,27 +7550,7 @@
             <w:sz w:val="24"/>
             <w:szCs w:val="24"/>
           </w:rPr>
-          <w:t xml:space="preserve">Cortes-Coy, L.F., Linares-Vasquez, M., Aponte, J., and </w:t>
-        </w:r>
-        <w:proofErr w:type="spellStart"/>
-        <w:r>
-          <w:rPr>
-            <w:rFonts w:ascii="Times New Roman" w:hAnsi="Times New Roman" w:cs="Times New Roman"/>
-            <w:smallCaps/>
-            <w:sz w:val="24"/>
-            <w:szCs w:val="24"/>
-          </w:rPr>
-          <w:t>Poshyvanyk</w:t>
-        </w:r>
-        <w:proofErr w:type="spellEnd"/>
-        <w:r>
-          <w:rPr>
-            <w:rFonts w:ascii="Times New Roman" w:hAnsi="Times New Roman" w:cs="Times New Roman"/>
-            <w:smallCaps/>
-            <w:sz w:val="24"/>
-            <w:szCs w:val="24"/>
-          </w:rPr>
-          <w:t>, D.</w:t>
+          <w:t>Cortes-Coy, L.F., Linares-Vasquez, M., Aponte, J., and Poshyvanyk, D.</w:t>
         </w:r>
         <w:r>
           <w:rPr>
@@ -7722,14 +7588,13 @@
         <w:adjustRightInd w:val="0"/>
         <w:spacing w:after="0" w:line="240" w:lineRule="auto"/>
         <w:rPr>
-          <w:ins w:id="129" w:author="blake grills" w:date="2020-02-17T14:16:00Z"/>
-          <w:rFonts w:ascii="Times New Roman" w:hAnsi="Times New Roman" w:cs="Times New Roman"/>
-          <w:sz w:val="24"/>
-          <w:szCs w:val="24"/>
-        </w:rPr>
-      </w:pPr>
-      <w:proofErr w:type="spellStart"/>
-      <w:ins w:id="130" w:author="blake grills" w:date="2020-02-17T14:16:00Z">
+          <w:ins w:id="135" w:author="blake grills" w:date="2020-02-17T14:16:00Z"/>
+          <w:rFonts w:ascii="Times New Roman" w:hAnsi="Times New Roman" w:cs="Times New Roman"/>
+          <w:sz w:val="24"/>
+          <w:szCs w:val="24"/>
+        </w:rPr>
+      </w:pPr>
+      <w:ins w:id="136" w:author="blake grills" w:date="2020-02-17T14:16:00Z">
         <w:r>
           <w:rPr>
             <w:rFonts w:ascii="Times New Roman" w:hAnsi="Times New Roman" w:cs="Times New Roman"/>
@@ -7737,17 +7602,7 @@
             <w:sz w:val="24"/>
             <w:szCs w:val="24"/>
           </w:rPr>
-          <w:t>Dolfing</w:t>
-        </w:r>
-        <w:proofErr w:type="spellEnd"/>
-        <w:r>
-          <w:rPr>
-            <w:rFonts w:ascii="Times New Roman" w:hAnsi="Times New Roman" w:cs="Times New Roman"/>
-            <w:smallCaps/>
-            <w:sz w:val="24"/>
-            <w:szCs w:val="24"/>
-          </w:rPr>
-          <w:t>, H.</w:t>
+          <w:t>Dolfing, H.</w:t>
         </w:r>
         <w:r>
           <w:rPr>
@@ -7785,14 +7640,13 @@
         <w:adjustRightInd w:val="0"/>
         <w:spacing w:after="0" w:line="240" w:lineRule="auto"/>
         <w:rPr>
-          <w:ins w:id="131" w:author="blake grills" w:date="2020-02-17T14:16:00Z"/>
-          <w:rFonts w:ascii="Times New Roman" w:hAnsi="Times New Roman" w:cs="Times New Roman"/>
-          <w:sz w:val="24"/>
-          <w:szCs w:val="24"/>
-        </w:rPr>
-      </w:pPr>
-      <w:proofErr w:type="spellStart"/>
-      <w:ins w:id="132" w:author="blake grills" w:date="2020-02-17T14:16:00Z">
+          <w:ins w:id="137" w:author="blake grills" w:date="2020-02-17T14:16:00Z"/>
+          <w:rFonts w:ascii="Times New Roman" w:hAnsi="Times New Roman" w:cs="Times New Roman"/>
+          <w:sz w:val="24"/>
+          <w:szCs w:val="24"/>
+        </w:rPr>
+      </w:pPr>
+      <w:ins w:id="138" w:author="blake grills" w:date="2020-02-17T14:16:00Z">
         <w:r>
           <w:rPr>
             <w:rFonts w:ascii="Times New Roman" w:hAnsi="Times New Roman" w:cs="Times New Roman"/>
@@ -7800,37 +7654,7 @@
             <w:sz w:val="24"/>
             <w:szCs w:val="24"/>
           </w:rPr>
-          <w:t>Flisar</w:t>
-        </w:r>
-        <w:proofErr w:type="spellEnd"/>
-        <w:r>
-          <w:rPr>
-            <w:rFonts w:ascii="Times New Roman" w:hAnsi="Times New Roman" w:cs="Times New Roman"/>
-            <w:smallCaps/>
-            <w:sz w:val="24"/>
-            <w:szCs w:val="24"/>
-          </w:rPr>
-          <w:t xml:space="preserve">, J. and </w:t>
-        </w:r>
-        <w:proofErr w:type="spellStart"/>
-        <w:r>
-          <w:rPr>
-            <w:rFonts w:ascii="Times New Roman" w:hAnsi="Times New Roman" w:cs="Times New Roman"/>
-            <w:smallCaps/>
-            <w:sz w:val="24"/>
-            <w:szCs w:val="24"/>
-          </w:rPr>
-          <w:t>Podgorelec</w:t>
-        </w:r>
-        <w:proofErr w:type="spellEnd"/>
-        <w:r>
-          <w:rPr>
-            <w:rFonts w:ascii="Times New Roman" w:hAnsi="Times New Roman" w:cs="Times New Roman"/>
-            <w:smallCaps/>
-            <w:sz w:val="24"/>
-            <w:szCs w:val="24"/>
-          </w:rPr>
-          <w:t>, V.</w:t>
+          <w:t>Flisar, J. and Podgorelec, V.</w:t>
         </w:r>
         <w:r>
           <w:rPr>
@@ -7886,14 +7710,13 @@
         <w:adjustRightInd w:val="0"/>
         <w:spacing w:after="0" w:line="240" w:lineRule="auto"/>
         <w:rPr>
-          <w:ins w:id="133" w:author="blake grills" w:date="2020-02-17T14:16:00Z"/>
-          <w:rFonts w:ascii="Times New Roman" w:hAnsi="Times New Roman" w:cs="Times New Roman"/>
-          <w:sz w:val="24"/>
-          <w:szCs w:val="24"/>
-        </w:rPr>
-      </w:pPr>
-      <w:proofErr w:type="spellStart"/>
-      <w:ins w:id="134" w:author="blake grills" w:date="2020-02-17T14:16:00Z">
+          <w:ins w:id="139" w:author="blake grills" w:date="2020-02-17T14:16:00Z"/>
+          <w:rFonts w:ascii="Times New Roman" w:hAnsi="Times New Roman" w:cs="Times New Roman"/>
+          <w:sz w:val="24"/>
+          <w:szCs w:val="24"/>
+        </w:rPr>
+      </w:pPr>
+      <w:ins w:id="140" w:author="blake grills" w:date="2020-02-17T14:16:00Z">
         <w:r>
           <w:rPr>
             <w:rFonts w:ascii="Times New Roman" w:hAnsi="Times New Roman" w:cs="Times New Roman"/>
@@ -7901,17 +7724,7 @@
             <w:sz w:val="24"/>
             <w:szCs w:val="24"/>
           </w:rPr>
-          <w:t>Haiduc</w:t>
-        </w:r>
-        <w:proofErr w:type="spellEnd"/>
-        <w:r>
-          <w:rPr>
-            <w:rFonts w:ascii="Times New Roman" w:hAnsi="Times New Roman" w:cs="Times New Roman"/>
-            <w:smallCaps/>
-            <w:sz w:val="24"/>
-            <w:szCs w:val="24"/>
-          </w:rPr>
-          <w:t>, S., Aponte, J., Moreno, L., and Marcus, A.</w:t>
+          <w:t>Haiduc, S., Aponte, J., Moreno, L., and Marcus, A.</w:t>
         </w:r>
         <w:r>
           <w:rPr>
@@ -7949,14 +7762,13 @@
         <w:adjustRightInd w:val="0"/>
         <w:spacing w:after="0" w:line="240" w:lineRule="auto"/>
         <w:rPr>
-          <w:ins w:id="135" w:author="blake grills" w:date="2020-02-17T14:16:00Z"/>
-          <w:rFonts w:ascii="Times New Roman" w:hAnsi="Times New Roman" w:cs="Times New Roman"/>
-          <w:sz w:val="24"/>
-          <w:szCs w:val="24"/>
-        </w:rPr>
-      </w:pPr>
-      <w:proofErr w:type="spellStart"/>
-      <w:ins w:id="136" w:author="blake grills" w:date="2020-02-17T14:16:00Z">
+          <w:ins w:id="141" w:author="blake grills" w:date="2020-02-17T14:16:00Z"/>
+          <w:rFonts w:ascii="Times New Roman" w:hAnsi="Times New Roman" w:cs="Times New Roman"/>
+          <w:sz w:val="24"/>
+          <w:szCs w:val="24"/>
+        </w:rPr>
+      </w:pPr>
+      <w:ins w:id="142" w:author="blake grills" w:date="2020-02-17T14:16:00Z">
         <w:r>
           <w:rPr>
             <w:rFonts w:ascii="Times New Roman" w:hAnsi="Times New Roman" w:cs="Times New Roman"/>
@@ -7964,17 +7776,7 @@
             <w:sz w:val="24"/>
             <w:szCs w:val="24"/>
           </w:rPr>
-          <w:t>Kohavi</w:t>
-        </w:r>
-        <w:proofErr w:type="spellEnd"/>
-        <w:r>
-          <w:rPr>
-            <w:rFonts w:ascii="Times New Roman" w:hAnsi="Times New Roman" w:cs="Times New Roman"/>
-            <w:smallCaps/>
-            <w:sz w:val="24"/>
-            <w:szCs w:val="24"/>
-          </w:rPr>
-          <w:t>, R.</w:t>
+          <w:t>Kohavi, R.</w:t>
         </w:r>
         <w:r>
           <w:rPr>
@@ -8012,13 +7814,13 @@
         <w:adjustRightInd w:val="0"/>
         <w:spacing w:after="0" w:line="240" w:lineRule="auto"/>
         <w:rPr>
-          <w:ins w:id="137" w:author="blake grills" w:date="2020-02-17T14:16:00Z"/>
-          <w:rFonts w:ascii="Times New Roman" w:hAnsi="Times New Roman" w:cs="Times New Roman"/>
-          <w:sz w:val="24"/>
-          <w:szCs w:val="24"/>
-        </w:rPr>
-      </w:pPr>
-      <w:ins w:id="138" w:author="blake grills" w:date="2020-02-17T14:16:00Z">
+          <w:ins w:id="143" w:author="blake grills" w:date="2020-02-17T14:16:00Z"/>
+          <w:rFonts w:ascii="Times New Roman" w:hAnsi="Times New Roman" w:cs="Times New Roman"/>
+          <w:sz w:val="24"/>
+          <w:szCs w:val="24"/>
+        </w:rPr>
+      </w:pPr>
+      <w:ins w:id="144" w:author="blake grills" w:date="2020-02-17T14:16:00Z">
         <w:r>
           <w:rPr>
             <w:rFonts w:ascii="Times New Roman" w:hAnsi="Times New Roman" w:cs="Times New Roman"/>
@@ -8026,53 +7828,15 @@
             <w:sz w:val="24"/>
             <w:szCs w:val="24"/>
           </w:rPr>
-          <w:t xml:space="preserve">Linares-Vasquez, M., Cortes-Coy, L.F., Aponte, J., and </w:t>
-        </w:r>
-        <w:proofErr w:type="spellStart"/>
-        <w:r>
-          <w:rPr>
-            <w:rFonts w:ascii="Times New Roman" w:hAnsi="Times New Roman" w:cs="Times New Roman"/>
-            <w:smallCaps/>
-            <w:sz w:val="24"/>
-            <w:szCs w:val="24"/>
-          </w:rPr>
-          <w:t>Poshyvanyk</w:t>
-        </w:r>
-        <w:proofErr w:type="spellEnd"/>
-        <w:r>
-          <w:rPr>
-            <w:rFonts w:ascii="Times New Roman" w:hAnsi="Times New Roman" w:cs="Times New Roman"/>
-            <w:smallCaps/>
-            <w:sz w:val="24"/>
-            <w:szCs w:val="24"/>
-          </w:rPr>
-          <w:t>, D.</w:t>
-        </w:r>
-        <w:r>
-          <w:rPr>
-            <w:rFonts w:ascii="Times New Roman" w:hAnsi="Times New Roman" w:cs="Times New Roman"/>
-            <w:sz w:val="24"/>
-            <w:szCs w:val="24"/>
-          </w:rPr>
-          <w:t xml:space="preserve"> 2015. </w:t>
-        </w:r>
-        <w:proofErr w:type="spellStart"/>
-        <w:r>
-          <w:rPr>
-            <w:rFonts w:ascii="Times New Roman" w:hAnsi="Times New Roman" w:cs="Times New Roman"/>
-            <w:sz w:val="24"/>
-            <w:szCs w:val="24"/>
-          </w:rPr>
-          <w:t>ChangeScribe</w:t>
-        </w:r>
-        <w:proofErr w:type="spellEnd"/>
-        <w:r>
-          <w:rPr>
-            <w:rFonts w:ascii="Times New Roman" w:hAnsi="Times New Roman" w:cs="Times New Roman"/>
-            <w:sz w:val="24"/>
-            <w:szCs w:val="24"/>
-          </w:rPr>
-          <w:t xml:space="preserve">: A Tool for Automatically Generating Commit Messages. </w:t>
+          <w:t>Linares-Vasquez, M., Cortes-Coy, L.F., Aponte, J., and Poshyvanyk, D.</w:t>
+        </w:r>
+        <w:r>
+          <w:rPr>
+            <w:rFonts w:ascii="Times New Roman" w:hAnsi="Times New Roman" w:cs="Times New Roman"/>
+            <w:sz w:val="24"/>
+            <w:szCs w:val="24"/>
+          </w:rPr>
+          <w:t xml:space="preserve"> 2015. ChangeScribe: A Tool for Automatically Generating Commit Messages. </w:t>
         </w:r>
         <w:r>
           <w:rPr>
@@ -8102,14 +7866,13 @@
         <w:adjustRightInd w:val="0"/>
         <w:spacing w:after="0" w:line="240" w:lineRule="auto"/>
         <w:rPr>
-          <w:ins w:id="139" w:author="blake grills" w:date="2020-02-17T14:16:00Z"/>
-          <w:rFonts w:ascii="Times New Roman" w:hAnsi="Times New Roman" w:cs="Times New Roman"/>
-          <w:sz w:val="24"/>
-          <w:szCs w:val="24"/>
-        </w:rPr>
-      </w:pPr>
-      <w:proofErr w:type="spellStart"/>
-      <w:ins w:id="140" w:author="blake grills" w:date="2020-02-17T14:16:00Z">
+          <w:ins w:id="145" w:author="blake grills" w:date="2020-02-17T14:16:00Z"/>
+          <w:rFonts w:ascii="Times New Roman" w:hAnsi="Times New Roman" w:cs="Times New Roman"/>
+          <w:sz w:val="24"/>
+          <w:szCs w:val="24"/>
+        </w:rPr>
+      </w:pPr>
+      <w:ins w:id="146" w:author="blake grills" w:date="2020-02-17T14:16:00Z">
         <w:r>
           <w:rPr>
             <w:rFonts w:ascii="Times New Roman" w:hAnsi="Times New Roman" w:cs="Times New Roman"/>
@@ -8117,37 +7880,7 @@
             <w:sz w:val="24"/>
             <w:szCs w:val="24"/>
           </w:rPr>
-          <w:t>Nakic-Alfirevic</w:t>
-        </w:r>
-        <w:proofErr w:type="spellEnd"/>
-        <w:r>
-          <w:rPr>
-            <w:rFonts w:ascii="Times New Roman" w:hAnsi="Times New Roman" w:cs="Times New Roman"/>
-            <w:smallCaps/>
-            <w:sz w:val="24"/>
-            <w:szCs w:val="24"/>
-          </w:rPr>
-          <w:t xml:space="preserve">, T. and </w:t>
-        </w:r>
-        <w:proofErr w:type="spellStart"/>
-        <w:r>
-          <w:rPr>
-            <w:rFonts w:ascii="Times New Roman" w:hAnsi="Times New Roman" w:cs="Times New Roman"/>
-            <w:smallCaps/>
-            <w:sz w:val="24"/>
-            <w:szCs w:val="24"/>
-          </w:rPr>
-          <w:t>Durek</w:t>
-        </w:r>
-        <w:proofErr w:type="spellEnd"/>
-        <w:r>
-          <w:rPr>
-            <w:rFonts w:ascii="Times New Roman" w:hAnsi="Times New Roman" w:cs="Times New Roman"/>
-            <w:smallCaps/>
-            <w:sz w:val="24"/>
-            <w:szCs w:val="24"/>
-          </w:rPr>
-          <w:t>, M.</w:t>
+          <w:t>Nakic-Alfirevic, T. and Durek, M.</w:t>
         </w:r>
         <w:r>
           <w:rPr>
@@ -8167,13 +7900,13 @@
         <w:adjustRightInd w:val="0"/>
         <w:spacing w:after="0" w:line="240" w:lineRule="auto"/>
         <w:rPr>
-          <w:ins w:id="141" w:author="blake grills" w:date="2020-02-17T14:16:00Z"/>
-          <w:rFonts w:ascii="Times New Roman" w:hAnsi="Times New Roman" w:cs="Times New Roman"/>
-          <w:sz w:val="24"/>
-          <w:szCs w:val="24"/>
-        </w:rPr>
-      </w:pPr>
-      <w:ins w:id="142" w:author="blake grills" w:date="2020-02-17T14:16:00Z">
+          <w:ins w:id="147" w:author="blake grills" w:date="2020-02-17T14:16:00Z"/>
+          <w:rFonts w:ascii="Times New Roman" w:hAnsi="Times New Roman" w:cs="Times New Roman"/>
+          <w:sz w:val="24"/>
+          <w:szCs w:val="24"/>
+        </w:rPr>
+      </w:pPr>
+      <w:ins w:id="148" w:author="blake grills" w:date="2020-02-17T14:16:00Z">
         <w:r>
           <w:rPr>
             <w:rFonts w:ascii="Times New Roman" w:hAnsi="Times New Roman" w:cs="Times New Roman"/>
@@ -8237,13 +7970,13 @@
         <w:adjustRightInd w:val="0"/>
         <w:spacing w:after="0" w:line="240" w:lineRule="auto"/>
         <w:rPr>
-          <w:ins w:id="143" w:author="blake grills" w:date="2020-02-17T14:16:00Z"/>
-          <w:rFonts w:ascii="Times New Roman" w:hAnsi="Times New Roman" w:cs="Times New Roman"/>
-          <w:sz w:val="24"/>
-          <w:szCs w:val="24"/>
-        </w:rPr>
-      </w:pPr>
-      <w:ins w:id="144" w:author="blake grills" w:date="2020-02-17T14:16:00Z">
+          <w:ins w:id="149" w:author="blake grills" w:date="2020-02-17T14:16:00Z"/>
+          <w:rFonts w:ascii="Times New Roman" w:hAnsi="Times New Roman" w:cs="Times New Roman"/>
+          <w:sz w:val="24"/>
+          <w:szCs w:val="24"/>
+        </w:rPr>
+      </w:pPr>
+      <w:ins w:id="150" w:author="blake grills" w:date="2020-02-17T14:16:00Z">
         <w:r>
           <w:rPr>
             <w:rFonts w:ascii="Times New Roman" w:hAnsi="Times New Roman" w:cs="Times New Roman"/>
@@ -8307,14 +8040,13 @@
         <w:adjustRightInd w:val="0"/>
         <w:spacing w:after="0" w:line="240" w:lineRule="auto"/>
         <w:rPr>
-          <w:ins w:id="145" w:author="blake grills" w:date="2020-02-17T14:16:00Z"/>
-          <w:rFonts w:ascii="Times New Roman" w:hAnsi="Times New Roman" w:cs="Times New Roman"/>
-          <w:sz w:val="24"/>
-          <w:szCs w:val="24"/>
-        </w:rPr>
-      </w:pPr>
-      <w:proofErr w:type="spellStart"/>
-      <w:ins w:id="146" w:author="blake grills" w:date="2020-02-17T14:16:00Z">
+          <w:ins w:id="151" w:author="blake grills" w:date="2020-02-17T14:16:00Z"/>
+          <w:rFonts w:ascii="Times New Roman" w:hAnsi="Times New Roman" w:cs="Times New Roman"/>
+          <w:sz w:val="24"/>
+          <w:szCs w:val="24"/>
+        </w:rPr>
+      </w:pPr>
+      <w:ins w:id="152" w:author="blake grills" w:date="2020-02-17T14:16:00Z">
         <w:r>
           <w:rPr>
             <w:rFonts w:ascii="Times New Roman" w:hAnsi="Times New Roman" w:cs="Times New Roman"/>
@@ -8322,37 +8054,7 @@
             <w:sz w:val="24"/>
             <w:szCs w:val="24"/>
           </w:rPr>
-          <w:t>Steidl</w:t>
-        </w:r>
-        <w:proofErr w:type="spellEnd"/>
-        <w:r>
-          <w:rPr>
-            <w:rFonts w:ascii="Times New Roman" w:hAnsi="Times New Roman" w:cs="Times New Roman"/>
-            <w:smallCaps/>
-            <w:sz w:val="24"/>
-            <w:szCs w:val="24"/>
-          </w:rPr>
-          <w:t xml:space="preserve">, D., Hummel, B., and </w:t>
-        </w:r>
-        <w:proofErr w:type="spellStart"/>
-        <w:r>
-          <w:rPr>
-            <w:rFonts w:ascii="Times New Roman" w:hAnsi="Times New Roman" w:cs="Times New Roman"/>
-            <w:smallCaps/>
-            <w:sz w:val="24"/>
-            <w:szCs w:val="24"/>
-          </w:rPr>
-          <w:t>Juergens</w:t>
-        </w:r>
-        <w:proofErr w:type="spellEnd"/>
-        <w:r>
-          <w:rPr>
-            <w:rFonts w:ascii="Times New Roman" w:hAnsi="Times New Roman" w:cs="Times New Roman"/>
-            <w:smallCaps/>
-            <w:sz w:val="24"/>
-            <w:szCs w:val="24"/>
-          </w:rPr>
-          <w:t>, E.</w:t>
+          <w:t>Steidl, D., Hummel, B., and Juergens, E.</w:t>
         </w:r>
         <w:r>
           <w:rPr>
@@ -8390,13 +8092,13 @@
         <w:adjustRightInd w:val="0"/>
         <w:spacing w:after="0" w:line="240" w:lineRule="auto"/>
         <w:rPr>
-          <w:ins w:id="147" w:author="blake grills" w:date="2020-02-17T14:16:00Z"/>
-          <w:rFonts w:ascii="Times New Roman" w:hAnsi="Times New Roman" w:cs="Times New Roman"/>
-          <w:sz w:val="24"/>
-          <w:szCs w:val="24"/>
-        </w:rPr>
-      </w:pPr>
-      <w:ins w:id="148" w:author="blake grills" w:date="2020-02-17T14:16:00Z">
+          <w:ins w:id="153" w:author="blake grills" w:date="2020-02-17T14:16:00Z"/>
+          <w:rFonts w:ascii="Times New Roman" w:hAnsi="Times New Roman" w:cs="Times New Roman"/>
+          <w:sz w:val="24"/>
+          <w:szCs w:val="24"/>
+        </w:rPr>
+      </w:pPr>
+      <w:ins w:id="154" w:author="blake grills" w:date="2020-02-17T14:16:00Z">
         <w:r>
           <w:rPr>
             <w:rFonts w:ascii="Times New Roman" w:hAnsi="Times New Roman" w:cs="Times New Roman"/>
@@ -8412,25 +8114,7 @@
             <w:sz w:val="24"/>
             <w:szCs w:val="24"/>
           </w:rPr>
-          <w:t xml:space="preserve"> 2019. Text Similarity Measurement of Semantic Cognition Based on Word Vector Distance Decentralization </w:t>
-        </w:r>
-        <w:proofErr w:type="gramStart"/>
-        <w:r>
-          <w:rPr>
-            <w:rFonts w:ascii="Times New Roman" w:hAnsi="Times New Roman" w:cs="Times New Roman"/>
-            <w:sz w:val="24"/>
-            <w:szCs w:val="24"/>
-          </w:rPr>
-          <w:t>With</w:t>
-        </w:r>
-        <w:proofErr w:type="gramEnd"/>
-        <w:r>
-          <w:rPr>
-            <w:rFonts w:ascii="Times New Roman" w:hAnsi="Times New Roman" w:cs="Times New Roman"/>
-            <w:sz w:val="24"/>
-            <w:szCs w:val="24"/>
-          </w:rPr>
-          <w:t xml:space="preserve"> Clustering Analysis. </w:t>
+          <w:t xml:space="preserve"> 2019. Text Similarity Measurement of Semantic Cognition Based on Word Vector Distance Decentralization With Clustering Analysis. </w:t>
         </w:r>
         <w:r>
           <w:rPr>
@@ -8474,13 +8158,13 @@
       <w:pPr>
         <w:pStyle w:val="Bibliography"/>
         <w:rPr>
-          <w:del w:id="149" w:author="blake grills" w:date="2020-02-17T14:16:00Z"/>
-          <w:rFonts w:ascii="Times New Roman" w:hAnsi="Times New Roman" w:cs="Times New Roman"/>
-          <w:sz w:val="24"/>
-          <w:szCs w:val="24"/>
-        </w:rPr>
-      </w:pPr>
-      <w:ins w:id="150" w:author="blake grills" w:date="2020-02-17T14:16:00Z">
+          <w:del w:id="155" w:author="blake grills" w:date="2020-02-17T14:16:00Z"/>
+          <w:rFonts w:ascii="Times New Roman" w:hAnsi="Times New Roman" w:cs="Times New Roman"/>
+          <w:sz w:val="24"/>
+          <w:szCs w:val="24"/>
+        </w:rPr>
+      </w:pPr>
+      <w:ins w:id="156" w:author="blake grills" w:date="2020-02-17T14:16:00Z">
         <w:r>
           <w:rPr>
             <w:rFonts w:ascii="Times New Roman" w:hAnsi="Times New Roman" w:cs="Times New Roman"/>
@@ -8491,7 +8175,7 @@
           <w:t xml:space="preserve"> </w:t>
         </w:r>
       </w:ins>
-      <w:del w:id="151" w:author="blake grills" w:date="2020-02-17T14:16:00Z">
+      <w:del w:id="157" w:author="blake grills" w:date="2020-02-17T14:16:00Z">
         <w:r>
           <w:rPr>
             <w:rFonts w:ascii="Times New Roman" w:hAnsi="Times New Roman" w:cs="Times New Roman"/>
@@ -8533,13 +8217,13 @@
       <w:pPr>
         <w:pStyle w:val="Bibliography"/>
         <w:rPr>
-          <w:del w:id="152" w:author="blake grills" w:date="2020-02-17T14:16:00Z"/>
-          <w:rFonts w:ascii="Times New Roman" w:hAnsi="Times New Roman" w:cs="Times New Roman"/>
-          <w:sz w:val="24"/>
-          <w:szCs w:val="24"/>
-        </w:rPr>
-      </w:pPr>
-      <w:del w:id="153" w:author="blake grills" w:date="2020-02-17T14:16:00Z">
+          <w:del w:id="158" w:author="blake grills" w:date="2020-02-17T14:16:00Z"/>
+          <w:rFonts w:ascii="Times New Roman" w:hAnsi="Times New Roman" w:cs="Times New Roman"/>
+          <w:sz w:val="24"/>
+          <w:szCs w:val="24"/>
+        </w:rPr>
+      </w:pPr>
+      <w:del w:id="159" w:author="blake grills" w:date="2020-02-17T14:16:00Z">
         <w:r>
           <w:rPr>
             <w:rFonts w:ascii="Times New Roman" w:hAnsi="Times New Roman" w:cs="Times New Roman"/>
@@ -8581,13 +8265,13 @@
       <w:pPr>
         <w:pStyle w:val="Bibliography"/>
         <w:rPr>
-          <w:del w:id="154" w:author="blake grills" w:date="2020-02-17T14:16:00Z"/>
-          <w:rFonts w:ascii="Times New Roman" w:hAnsi="Times New Roman" w:cs="Times New Roman"/>
-          <w:sz w:val="24"/>
-          <w:szCs w:val="24"/>
-        </w:rPr>
-      </w:pPr>
-      <w:del w:id="155" w:author="blake grills" w:date="2020-02-17T14:16:00Z">
+          <w:del w:id="160" w:author="blake grills" w:date="2020-02-17T14:16:00Z"/>
+          <w:rFonts w:ascii="Times New Roman" w:hAnsi="Times New Roman" w:cs="Times New Roman"/>
+          <w:sz w:val="24"/>
+          <w:szCs w:val="24"/>
+        </w:rPr>
+      </w:pPr>
+      <w:del w:id="161" w:author="blake grills" w:date="2020-02-17T14:16:00Z">
         <w:r>
           <w:rPr>
             <w:rFonts w:ascii="Times New Roman" w:hAnsi="Times New Roman" w:cs="Times New Roman"/>
@@ -8595,7 +8279,6 @@
             <w:sz w:val="24"/>
             <w:szCs w:val="24"/>
           </w:rPr>
-          <w:lastRenderedPageBreak/>
           <w:delText>Borstler, J. and Paech, B.</w:delText>
         </w:r>
         <w:r>
@@ -8648,13 +8331,13 @@
       <w:pPr>
         <w:pStyle w:val="Bibliography"/>
         <w:rPr>
-          <w:del w:id="156" w:author="blake grills" w:date="2020-02-17T14:16:00Z"/>
-          <w:rFonts w:ascii="Times New Roman" w:hAnsi="Times New Roman" w:cs="Times New Roman"/>
-          <w:sz w:val="24"/>
-          <w:szCs w:val="24"/>
-        </w:rPr>
-      </w:pPr>
-      <w:del w:id="157" w:author="blake grills" w:date="2020-02-17T14:16:00Z">
+          <w:del w:id="162" w:author="blake grills" w:date="2020-02-17T14:16:00Z"/>
+          <w:rFonts w:ascii="Times New Roman" w:hAnsi="Times New Roman" w:cs="Times New Roman"/>
+          <w:sz w:val="24"/>
+          <w:szCs w:val="24"/>
+        </w:rPr>
+      </w:pPr>
+      <w:del w:id="163" w:author="blake grills" w:date="2020-02-17T14:16:00Z">
         <w:r>
           <w:rPr>
             <w:rFonts w:ascii="Times New Roman" w:hAnsi="Times New Roman" w:cs="Times New Roman"/>
@@ -8714,13 +8397,13 @@
       <w:pPr>
         <w:pStyle w:val="Bibliography"/>
         <w:rPr>
-          <w:del w:id="158" w:author="blake grills" w:date="2020-02-17T14:16:00Z"/>
-          <w:rFonts w:ascii="Times New Roman" w:hAnsi="Times New Roman" w:cs="Times New Roman"/>
-          <w:sz w:val="24"/>
-          <w:szCs w:val="24"/>
-        </w:rPr>
-      </w:pPr>
-      <w:del w:id="159" w:author="blake grills" w:date="2020-02-17T14:16:00Z">
+          <w:del w:id="164" w:author="blake grills" w:date="2020-02-17T14:16:00Z"/>
+          <w:rFonts w:ascii="Times New Roman" w:hAnsi="Times New Roman" w:cs="Times New Roman"/>
+          <w:sz w:val="24"/>
+          <w:szCs w:val="24"/>
+        </w:rPr>
+      </w:pPr>
+      <w:del w:id="165" w:author="blake grills" w:date="2020-02-17T14:16:00Z">
         <w:r>
           <w:rPr>
             <w:rFonts w:ascii="Times New Roman" w:hAnsi="Times New Roman" w:cs="Times New Roman"/>
@@ -8762,13 +8445,13 @@
       <w:pPr>
         <w:pStyle w:val="Bibliography"/>
         <w:rPr>
-          <w:del w:id="160" w:author="blake grills" w:date="2020-02-17T14:16:00Z"/>
-          <w:rFonts w:ascii="Times New Roman" w:hAnsi="Times New Roman" w:cs="Times New Roman"/>
-          <w:sz w:val="24"/>
-          <w:szCs w:val="24"/>
-        </w:rPr>
-      </w:pPr>
-      <w:del w:id="161" w:author="blake grills" w:date="2020-02-17T14:16:00Z">
+          <w:del w:id="166" w:author="blake grills" w:date="2020-02-17T14:16:00Z"/>
+          <w:rFonts w:ascii="Times New Roman" w:hAnsi="Times New Roman" w:cs="Times New Roman"/>
+          <w:sz w:val="24"/>
+          <w:szCs w:val="24"/>
+        </w:rPr>
+      </w:pPr>
+      <w:del w:id="167" w:author="blake grills" w:date="2020-02-17T14:16:00Z">
         <w:r>
           <w:rPr>
             <w:rFonts w:ascii="Times New Roman" w:hAnsi="Times New Roman" w:cs="Times New Roman"/>
@@ -8810,13 +8493,13 @@
       <w:pPr>
         <w:pStyle w:val="Bibliography"/>
         <w:rPr>
-          <w:del w:id="162" w:author="blake grills" w:date="2020-02-17T14:16:00Z"/>
-          <w:rFonts w:ascii="Times New Roman" w:hAnsi="Times New Roman" w:cs="Times New Roman"/>
-          <w:sz w:val="24"/>
-          <w:szCs w:val="24"/>
-        </w:rPr>
-      </w:pPr>
-      <w:del w:id="163" w:author="blake grills" w:date="2020-02-17T14:16:00Z">
+          <w:del w:id="168" w:author="blake grills" w:date="2020-02-17T14:16:00Z"/>
+          <w:rFonts w:ascii="Times New Roman" w:hAnsi="Times New Roman" w:cs="Times New Roman"/>
+          <w:sz w:val="24"/>
+          <w:szCs w:val="24"/>
+        </w:rPr>
+      </w:pPr>
+      <w:del w:id="169" w:author="blake grills" w:date="2020-02-17T14:16:00Z">
         <w:r>
           <w:rPr>
             <w:rFonts w:ascii="Times New Roman" w:hAnsi="Times New Roman" w:cs="Times New Roman"/>
@@ -8858,13 +8541,13 @@
       <w:pPr>
         <w:pStyle w:val="Bibliography"/>
         <w:rPr>
-          <w:del w:id="164" w:author="blake grills" w:date="2020-02-17T14:16:00Z"/>
-          <w:rFonts w:ascii="Times New Roman" w:hAnsi="Times New Roman" w:cs="Times New Roman"/>
-          <w:sz w:val="24"/>
-          <w:szCs w:val="24"/>
-        </w:rPr>
-      </w:pPr>
-      <w:del w:id="165" w:author="blake grills" w:date="2020-02-17T14:16:00Z">
+          <w:del w:id="170" w:author="blake grills" w:date="2020-02-17T14:16:00Z"/>
+          <w:rFonts w:ascii="Times New Roman" w:hAnsi="Times New Roman" w:cs="Times New Roman"/>
+          <w:sz w:val="24"/>
+          <w:szCs w:val="24"/>
+        </w:rPr>
+      </w:pPr>
+      <w:del w:id="171" w:author="blake grills" w:date="2020-02-17T14:16:00Z">
         <w:r>
           <w:rPr>
             <w:rFonts w:ascii="Times New Roman" w:hAnsi="Times New Roman" w:cs="Times New Roman"/>
@@ -8924,13 +8607,13 @@
       <w:pPr>
         <w:pStyle w:val="Bibliography"/>
         <w:rPr>
-          <w:del w:id="166" w:author="blake grills" w:date="2020-02-17T14:16:00Z"/>
-          <w:rFonts w:ascii="Times New Roman" w:hAnsi="Times New Roman" w:cs="Times New Roman"/>
-          <w:sz w:val="24"/>
-          <w:szCs w:val="24"/>
-        </w:rPr>
-      </w:pPr>
-      <w:del w:id="167" w:author="blake grills" w:date="2020-02-17T14:16:00Z">
+          <w:del w:id="172" w:author="blake grills" w:date="2020-02-17T14:16:00Z"/>
+          <w:rFonts w:ascii="Times New Roman" w:hAnsi="Times New Roman" w:cs="Times New Roman"/>
+          <w:sz w:val="24"/>
+          <w:szCs w:val="24"/>
+        </w:rPr>
+      </w:pPr>
+      <w:del w:id="173" w:author="blake grills" w:date="2020-02-17T14:16:00Z">
         <w:r>
           <w:rPr>
             <w:rFonts w:ascii="Times New Roman" w:hAnsi="Times New Roman" w:cs="Times New Roman"/>
@@ -8972,13 +8655,13 @@
       <w:pPr>
         <w:pStyle w:val="Bibliography"/>
         <w:rPr>
-          <w:del w:id="168" w:author="blake grills" w:date="2020-02-17T14:16:00Z"/>
-          <w:rFonts w:ascii="Times New Roman" w:hAnsi="Times New Roman" w:cs="Times New Roman"/>
-          <w:sz w:val="24"/>
-          <w:szCs w:val="24"/>
-        </w:rPr>
-      </w:pPr>
-      <w:del w:id="169" w:author="blake grills" w:date="2020-02-17T14:16:00Z">
+          <w:del w:id="174" w:author="blake grills" w:date="2020-02-17T14:16:00Z"/>
+          <w:rFonts w:ascii="Times New Roman" w:hAnsi="Times New Roman" w:cs="Times New Roman"/>
+          <w:sz w:val="24"/>
+          <w:szCs w:val="24"/>
+        </w:rPr>
+      </w:pPr>
+      <w:del w:id="175" w:author="blake grills" w:date="2020-02-17T14:16:00Z">
         <w:r>
           <w:rPr>
             <w:rFonts w:ascii="Times New Roman" w:hAnsi="Times New Roman" w:cs="Times New Roman"/>
@@ -9020,13 +8703,13 @@
       <w:pPr>
         <w:pStyle w:val="Bibliography"/>
         <w:rPr>
-          <w:del w:id="170" w:author="blake grills" w:date="2020-02-17T14:16:00Z"/>
-          <w:rFonts w:ascii="Times New Roman" w:hAnsi="Times New Roman" w:cs="Times New Roman"/>
-          <w:sz w:val="24"/>
-          <w:szCs w:val="24"/>
-        </w:rPr>
-      </w:pPr>
-      <w:del w:id="171" w:author="blake grills" w:date="2020-02-17T14:16:00Z">
+          <w:del w:id="176" w:author="blake grills" w:date="2020-02-17T14:16:00Z"/>
+          <w:rFonts w:ascii="Times New Roman" w:hAnsi="Times New Roman" w:cs="Times New Roman"/>
+          <w:sz w:val="24"/>
+          <w:szCs w:val="24"/>
+        </w:rPr>
+      </w:pPr>
+      <w:del w:id="177" w:author="blake grills" w:date="2020-02-17T14:16:00Z">
         <w:r>
           <w:rPr>
             <w:rFonts w:ascii="Times New Roman" w:hAnsi="Times New Roman" w:cs="Times New Roman"/>
@@ -9068,13 +8751,13 @@
       <w:pPr>
         <w:pStyle w:val="Bibliography"/>
         <w:rPr>
-          <w:del w:id="172" w:author="blake grills" w:date="2020-02-17T14:16:00Z"/>
-          <w:rFonts w:ascii="Times New Roman" w:hAnsi="Times New Roman" w:cs="Times New Roman"/>
-          <w:sz w:val="24"/>
-          <w:szCs w:val="24"/>
-        </w:rPr>
-      </w:pPr>
-      <w:del w:id="173" w:author="blake grills" w:date="2020-02-17T14:16:00Z">
+          <w:del w:id="178" w:author="blake grills" w:date="2020-02-17T14:16:00Z"/>
+          <w:rFonts w:ascii="Times New Roman" w:hAnsi="Times New Roman" w:cs="Times New Roman"/>
+          <w:sz w:val="24"/>
+          <w:szCs w:val="24"/>
+        </w:rPr>
+      </w:pPr>
+      <w:del w:id="179" w:author="blake grills" w:date="2020-02-17T14:16:00Z">
         <w:r>
           <w:rPr>
             <w:rFonts w:ascii="Times New Roman" w:hAnsi="Times New Roman" w:cs="Times New Roman"/>
@@ -9098,13 +8781,13 @@
       <w:pPr>
         <w:pStyle w:val="Bibliography"/>
         <w:rPr>
-          <w:del w:id="174" w:author="blake grills" w:date="2020-02-17T14:16:00Z"/>
-          <w:rFonts w:ascii="Times New Roman" w:hAnsi="Times New Roman" w:cs="Times New Roman"/>
-          <w:sz w:val="24"/>
-          <w:szCs w:val="24"/>
-        </w:rPr>
-      </w:pPr>
-      <w:del w:id="175" w:author="blake grills" w:date="2020-02-17T14:16:00Z">
+          <w:del w:id="180" w:author="blake grills" w:date="2020-02-17T14:16:00Z"/>
+          <w:rFonts w:ascii="Times New Roman" w:hAnsi="Times New Roman" w:cs="Times New Roman"/>
+          <w:sz w:val="24"/>
+          <w:szCs w:val="24"/>
+        </w:rPr>
+      </w:pPr>
+      <w:del w:id="181" w:author="blake grills" w:date="2020-02-17T14:16:00Z">
         <w:r>
           <w:rPr>
             <w:rFonts w:ascii="Times New Roman" w:hAnsi="Times New Roman" w:cs="Times New Roman"/>
@@ -9164,13 +8847,13 @@
       <w:pPr>
         <w:pStyle w:val="Bibliography"/>
         <w:rPr>
-          <w:del w:id="176" w:author="blake grills" w:date="2020-02-17T14:16:00Z"/>
-          <w:rFonts w:ascii="Times New Roman" w:hAnsi="Times New Roman" w:cs="Times New Roman"/>
-          <w:sz w:val="24"/>
-          <w:szCs w:val="24"/>
-        </w:rPr>
-      </w:pPr>
-      <w:del w:id="177" w:author="blake grills" w:date="2020-02-17T14:16:00Z">
+          <w:del w:id="182" w:author="blake grills" w:date="2020-02-17T14:16:00Z"/>
+          <w:rFonts w:ascii="Times New Roman" w:hAnsi="Times New Roman" w:cs="Times New Roman"/>
+          <w:sz w:val="24"/>
+          <w:szCs w:val="24"/>
+        </w:rPr>
+      </w:pPr>
+      <w:del w:id="183" w:author="blake grills" w:date="2020-02-17T14:16:00Z">
         <w:r>
           <w:rPr>
             <w:rFonts w:ascii="Times New Roman" w:hAnsi="Times New Roman" w:cs="Times New Roman"/>
@@ -9230,13 +8913,13 @@
       <w:pPr>
         <w:pStyle w:val="Bibliography"/>
         <w:rPr>
-          <w:del w:id="178" w:author="blake grills" w:date="2020-02-17T14:16:00Z"/>
-          <w:rFonts w:ascii="Times New Roman" w:hAnsi="Times New Roman" w:cs="Times New Roman"/>
-          <w:sz w:val="24"/>
-          <w:szCs w:val="24"/>
-        </w:rPr>
-      </w:pPr>
-      <w:del w:id="179" w:author="blake grills" w:date="2020-02-17T14:16:00Z">
+          <w:del w:id="184" w:author="blake grills" w:date="2020-02-17T14:16:00Z"/>
+          <w:rFonts w:ascii="Times New Roman" w:hAnsi="Times New Roman" w:cs="Times New Roman"/>
+          <w:sz w:val="24"/>
+          <w:szCs w:val="24"/>
+        </w:rPr>
+      </w:pPr>
+      <w:del w:id="185" w:author="blake grills" w:date="2020-02-17T14:16:00Z">
         <w:r>
           <w:rPr>
             <w:rFonts w:ascii="Times New Roman" w:hAnsi="Times New Roman" w:cs="Times New Roman"/>
@@ -9278,13 +8961,13 @@
       <w:pPr>
         <w:pStyle w:val="Bibliography"/>
         <w:rPr>
-          <w:del w:id="180" w:author="blake grills" w:date="2020-02-17T14:16:00Z"/>
-          <w:rFonts w:ascii="Times New Roman" w:hAnsi="Times New Roman" w:cs="Times New Roman"/>
-          <w:sz w:val="24"/>
-          <w:szCs w:val="24"/>
-        </w:rPr>
-      </w:pPr>
-      <w:del w:id="181" w:author="blake grills" w:date="2020-02-17T14:16:00Z">
+          <w:del w:id="186" w:author="blake grills" w:date="2020-02-17T14:16:00Z"/>
+          <w:rFonts w:ascii="Times New Roman" w:hAnsi="Times New Roman" w:cs="Times New Roman"/>
+          <w:sz w:val="24"/>
+          <w:szCs w:val="24"/>
+        </w:rPr>
+      </w:pPr>
+      <w:del w:id="187" w:author="blake grills" w:date="2020-02-17T14:16:00Z">
         <w:r>
           <w:rPr>
             <w:rFonts w:ascii="Times New Roman" w:hAnsi="Times New Roman" w:cs="Times New Roman"/>
@@ -9363,7 +9046,6 @@
           <w:sz w:val="24"/>
           <w:szCs w:val="24"/>
         </w:rPr>
-        <w:lastRenderedPageBreak/>
         <w:fldChar w:fldCharType="end"/>
       </w:r>
     </w:p>
@@ -9674,7 +9356,7 @@
       </w:r>
     </w:p>
   </w:comment>
-  <w:comment w:id="9" w:author="Michael Decker" w:date="2020-02-11T14:52:00Z" w:initials="MD">
+  <w:comment w:id="12" w:author="Michael Decker" w:date="2020-02-11T14:52:00Z" w:initials="MD">
     <w:p>
       <w:pPr>
         <w:pStyle w:val="CommentText"/>
@@ -9701,7 +9383,7 @@
       </w:r>
     </w:p>
   </w:comment>
-  <w:comment w:id="10" w:author="Michael Decker" w:date="2020-02-11T14:56:00Z" w:initials="MD">
+  <w:comment w:id="13" w:author="Michael Decker" w:date="2020-02-11T14:56:00Z" w:initials="MD">
     <w:p>
       <w:pPr>
         <w:pStyle w:val="CommentText"/>
@@ -9722,7 +9404,7 @@
       </w:pPr>
     </w:p>
   </w:comment>
-  <w:comment w:id="11" w:author="Michael Decker" w:date="2020-02-11T14:58:00Z" w:initials="MD">
+  <w:comment w:id="14" w:author="Michael Decker" w:date="2020-02-11T14:58:00Z" w:initials="MD">
     <w:p>
       <w:pPr>
         <w:pStyle w:val="CommentText"/>
@@ -9738,7 +9420,7 @@
       </w:r>
     </w:p>
   </w:comment>
-  <w:comment w:id="12" w:author="Michael Decker" w:date="2020-02-11T14:58:00Z" w:initials="MD">
+  <w:comment w:id="15" w:author="Michael Decker" w:date="2020-02-11T14:58:00Z" w:initials="MD">
     <w:p>
       <w:pPr>
         <w:pStyle w:val="CommentText"/>
@@ -9754,7 +9436,7 @@
       </w:r>
     </w:p>
   </w:comment>
-  <w:comment w:id="14" w:author="Michael Decker" w:date="2020-02-11T14:59:00Z" w:initials="MD">
+  <w:comment w:id="17" w:author="Michael Decker" w:date="2020-02-11T14:59:00Z" w:initials="MD">
     <w:p>
       <w:pPr>
         <w:pStyle w:val="CommentText"/>
@@ -9770,7 +9452,7 @@
       </w:r>
     </w:p>
   </w:comment>
-  <w:comment w:id="15" w:author="Michael Decker" w:date="2020-02-10T17:37:00Z" w:initials="MD">
+  <w:comment w:id="18" w:author="Michael Decker" w:date="2020-02-10T17:37:00Z" w:initials="MD">
     <w:p>
       <w:pPr>
         <w:pStyle w:val="CommentText"/>
@@ -9789,7 +9471,7 @@
       </w:r>
     </w:p>
   </w:comment>
-  <w:comment w:id="21" w:author="Michael Decker" w:date="2020-02-11T14:54:00Z" w:initials="MD">
+  <w:comment w:id="24" w:author="Michael Decker" w:date="2020-02-11T14:54:00Z" w:initials="MD">
     <w:p>
       <w:pPr>
         <w:pStyle w:val="CommentText"/>
@@ -9805,7 +9487,7 @@
       </w:r>
     </w:p>
   </w:comment>
-  <w:comment w:id="23" w:author="Michael Decker" w:date="2020-02-11T14:59:00Z" w:initials="MD">
+  <w:comment w:id="26" w:author="Michael Decker" w:date="2020-02-11T14:59:00Z" w:initials="MD">
     <w:p>
       <w:pPr>
         <w:pStyle w:val="CommentText"/>
@@ -9821,7 +9503,7 @@
       </w:r>
     </w:p>
   </w:comment>
-  <w:comment w:id="24" w:author="Michael Decker" w:date="2020-02-11T15:00:00Z" w:initials="MD">
+  <w:comment w:id="27" w:author="Michael Decker" w:date="2020-02-11T15:00:00Z" w:initials="MD">
     <w:p>
       <w:pPr>
         <w:pStyle w:val="CommentText"/>
@@ -9837,7 +9519,7 @@
       </w:r>
     </w:p>
   </w:comment>
-  <w:comment w:id="25" w:author="Michael Decker" w:date="2020-02-11T15:01:00Z" w:initials="MD">
+  <w:comment w:id="28" w:author="Michael Decker" w:date="2020-02-11T15:01:00Z" w:initials="MD">
     <w:p>
       <w:pPr>
         <w:pStyle w:val="CommentText"/>
@@ -9853,7 +9535,7 @@
       </w:r>
     </w:p>
   </w:comment>
-  <w:comment w:id="32" w:author="Michael Decker" w:date="2020-02-11T15:02:00Z" w:initials="MD">
+  <w:comment w:id="35" w:author="Michael Decker" w:date="2020-02-11T15:02:00Z" w:initials="MD">
     <w:p>
       <w:pPr>
         <w:pStyle w:val="CommentText"/>
@@ -9908,7 +9590,7 @@
       </w:r>
     </w:p>
   </w:comment>
-  <w:comment w:id="31" w:author="Michael Decker" w:date="2020-02-11T15:20:00Z" w:initials="MD">
+  <w:comment w:id="34" w:author="Michael Decker" w:date="2020-02-11T15:20:00Z" w:initials="MD">
     <w:p>
       <w:pPr>
         <w:pStyle w:val="CommentText"/>
@@ -9930,7 +9612,7 @@
       </w:r>
     </w:p>
   </w:comment>
-  <w:comment w:id="36" w:author="Michael Decker" w:date="2020-02-11T15:20:00Z" w:initials="MD">
+  <w:comment w:id="39" w:author="Michael Decker" w:date="2020-02-11T15:20:00Z" w:initials="MD">
     <w:p>
       <w:pPr>
         <w:pStyle w:val="CommentText"/>
@@ -9949,7 +9631,7 @@
       </w:r>
     </w:p>
   </w:comment>
-  <w:comment w:id="35" w:author="Michael Decker" w:date="2020-02-11T15:22:00Z" w:initials="MD">
+  <w:comment w:id="38" w:author="Michael Decker" w:date="2020-02-11T15:22:00Z" w:initials="MD">
     <w:p>
       <w:pPr>
         <w:pStyle w:val="CommentText"/>
@@ -9976,7 +9658,7 @@
       </w:r>
     </w:p>
   </w:comment>
-  <w:comment w:id="43" w:author="Michael Decker" w:date="2020-02-11T15:28:00Z" w:initials="MD">
+  <w:comment w:id="46" w:author="Michael Decker" w:date="2020-02-11T15:28:00Z" w:initials="MD">
     <w:p>
       <w:pPr>
         <w:pStyle w:val="CommentText"/>
@@ -10008,7 +9690,7 @@
       </w:r>
     </w:p>
   </w:comment>
-  <w:comment w:id="44" w:author="Michael Decker" w:date="2020-02-11T15:29:00Z" w:initials="MD">
+  <w:comment w:id="47" w:author="Michael Decker" w:date="2020-02-11T15:29:00Z" w:initials="MD">
     <w:p>
       <w:pPr>
         <w:pStyle w:val="CommentText"/>
@@ -10057,7 +9739,7 @@
       </w:r>
     </w:p>
   </w:comment>
-  <w:comment w:id="50" w:author="Michael Decker" w:date="2020-02-11T15:38:00Z" w:initials="MD">
+  <w:comment w:id="53" w:author="Michael Decker" w:date="2020-02-11T15:38:00Z" w:initials="MD">
     <w:p>
       <w:pPr>
         <w:pStyle w:val="CommentText"/>
@@ -10081,7 +9763,7 @@
       </w:r>
     </w:p>
   </w:comment>
-  <w:comment w:id="54" w:author="Michael Decker" w:date="2020-02-11T15:35:00Z" w:initials="MD">
+  <w:comment w:id="57" w:author="Michael Decker" w:date="2020-02-11T15:35:00Z" w:initials="MD">
     <w:p>
       <w:pPr>
         <w:pStyle w:val="CommentText"/>
@@ -10097,7 +9779,7 @@
       </w:r>
     </w:p>
   </w:comment>
-  <w:comment w:id="55" w:author="Michael Decker" w:date="2020-02-11T15:36:00Z" w:initials="MD">
+  <w:comment w:id="58" w:author="Michael Decker" w:date="2020-02-11T15:36:00Z" w:initials="MD">
     <w:p>
       <w:pPr>
         <w:pStyle w:val="CommentText"/>
@@ -10119,7 +9801,7 @@
       </w:r>
     </w:p>
   </w:comment>
-  <w:comment w:id="62" w:author="Michael Decker" w:date="2020-02-11T15:39:00Z" w:initials="MD">
+  <w:comment w:id="65" w:author="Michael Decker" w:date="2020-02-11T15:39:00Z" w:initials="MD">
     <w:p>
       <w:pPr>
         <w:pStyle w:val="CommentText"/>
@@ -10146,7 +9828,7 @@
       </w:r>
     </w:p>
   </w:comment>
-  <w:comment w:id="63" w:author="Michael Decker" w:date="2020-02-11T15:41:00Z" w:initials="MD">
+  <w:comment w:id="66" w:author="Michael Decker" w:date="2020-02-11T15:41:00Z" w:initials="MD">
     <w:p>
       <w:pPr>
         <w:pStyle w:val="CommentText"/>
@@ -10170,7 +9852,7 @@
       </w:r>
     </w:p>
   </w:comment>
-  <w:comment w:id="78" w:author="Michael Decker" w:date="2020-02-11T15:43:00Z" w:initials="MD">
+  <w:comment w:id="81" w:author="Michael Decker" w:date="2020-02-11T15:43:00Z" w:initials="MD">
     <w:p>
       <w:pPr>
         <w:pStyle w:val="CommentText"/>
@@ -10272,7 +9954,7 @@
       </w:r>
     </w:p>
   </w:comment>
-  <w:comment w:id="79" w:author="Michael Decker" w:date="2020-02-11T15:52:00Z" w:initials="MD">
+  <w:comment w:id="82" w:author="Michael Decker" w:date="2020-02-11T15:52:00Z" w:initials="MD">
     <w:p>
       <w:pPr>
         <w:pStyle w:val="CommentText"/>
@@ -10314,7 +9996,7 @@
       </w:r>
     </w:p>
   </w:comment>
-  <w:comment w:id="83" w:author="Michael Decker" w:date="2020-02-11T15:58:00Z" w:initials="MD">
+  <w:comment w:id="87" w:author="Michael Decker" w:date="2020-02-11T15:58:00Z" w:initials="MD">
     <w:p>
       <w:pPr>
         <w:pStyle w:val="CommentText"/>
@@ -10360,7 +10042,7 @@
       </w:r>
     </w:p>
   </w:comment>
-  <w:comment w:id="84" w:author="Michael Decker" w:date="2020-02-11T16:48:00Z" w:initials="MD">
+  <w:comment w:id="88" w:author="Michael Decker" w:date="2020-02-11T16:48:00Z" w:initials="MD">
     <w:p>
       <w:pPr>
         <w:pStyle w:val="CommentText"/>
@@ -10379,7 +10061,7 @@
       </w:r>
     </w:p>
   </w:comment>
-  <w:comment w:id="85" w:author="blake grills" w:date="2020-02-13T12:10:00Z" w:initials="bg">
+  <w:comment w:id="89" w:author="blake grills" w:date="2020-02-13T12:10:00Z" w:initials="bg">
     <w:p>
       <w:pPr>
         <w:pStyle w:val="CommentText"/>
@@ -10400,7 +10082,7 @@
       </w:r>
     </w:p>
   </w:comment>
-  <w:comment w:id="87" w:author="Michael Decker" w:date="2020-02-11T16:48:00Z" w:initials="MD">
+  <w:comment w:id="91" w:author="Michael Decker" w:date="2020-02-11T16:48:00Z" w:initials="MD">
     <w:p>
       <w:pPr>
         <w:pStyle w:val="CommentText"/>
@@ -10440,7 +10122,7 @@
       </w:r>
     </w:p>
   </w:comment>
-  <w:comment w:id="91" w:author="Michael Decker" w:date="2020-02-11T17:16:00Z" w:initials="MD">
+  <w:comment w:id="95" w:author="Michael Decker" w:date="2020-02-11T17:16:00Z" w:initials="MD">
     <w:p>
       <w:pPr>
         <w:pStyle w:val="CommentText"/>
@@ -10456,7 +10138,7 @@
       </w:r>
     </w:p>
   </w:comment>
-  <w:comment w:id="93" w:author="Michael Decker" w:date="2020-01-12T17:56:00Z" w:initials="MD">
+  <w:comment w:id="97" w:author="Michael Decker" w:date="2020-01-12T17:56:00Z" w:initials="MD">
     <w:p>
       <w:pPr>
         <w:pStyle w:val="CommentText"/>
@@ -10472,7 +10154,7 @@
       </w:r>
     </w:p>
   </w:comment>
-  <w:comment w:id="94" w:author="blake grills" w:date="2020-02-07T13:23:00Z" w:initials="bg">
+  <w:comment w:id="98" w:author="blake grills" w:date="2020-02-07T13:23:00Z" w:initials="bg">
     <w:p>
       <w:pPr>
         <w:pStyle w:val="CommentText"/>
@@ -10488,7 +10170,7 @@
       </w:r>
     </w:p>
   </w:comment>
-  <w:comment w:id="95" w:author="blake grills" w:date="2020-02-07T13:24:00Z" w:initials="bg">
+  <w:comment w:id="99" w:author="blake grills" w:date="2020-02-07T13:24:00Z" w:initials="bg">
     <w:p>
       <w:pPr>
         <w:pStyle w:val="CommentText"/>
@@ -10504,7 +10186,7 @@
       </w:r>
     </w:p>
   </w:comment>
-  <w:comment w:id="97" w:author="Michael Decker" w:date="2020-01-20T16:40:00Z" w:initials="MD">
+  <w:comment w:id="102" w:author="Michael Decker" w:date="2020-01-20T16:40:00Z" w:initials="MD">
     <w:p>
       <w:pPr>
         <w:pStyle w:val="CommentText"/>
@@ -10541,7 +10223,7 @@
       </w:r>
     </w:p>
   </w:comment>
-  <w:comment w:id="98" w:author="blake grills" w:date="2020-02-07T13:27:00Z" w:initials="bg">
+  <w:comment w:id="103" w:author="blake grills" w:date="2020-02-07T13:27:00Z" w:initials="bg">
     <w:p>
       <w:pPr>
         <w:pStyle w:val="CommentText"/>
@@ -10557,7 +10239,7 @@
       </w:r>
     </w:p>
   </w:comment>
-  <w:comment w:id="100" w:author="Michael Decker" w:date="2020-01-20T16:41:00Z" w:initials="MD">
+  <w:comment w:id="101" w:author="Michael Decker" w:date="2020-02-17T17:16:00Z" w:initials="MD">
     <w:p>
       <w:pPr>
         <w:pStyle w:val="CommentText"/>
@@ -10569,11 +10251,36 @@
         <w:annotationRef/>
       </w:r>
       <w:r>
+        <w:t>Also, can put code in here for how build a tree and explain. Then explain input data format.</w:t>
+      </w:r>
+      <w:r>
+        <w:t xml:space="preserve"> Code</w:t>
+      </w:r>
+      <w:r>
+        <w:t xml:space="preserve"> as figure</w:t>
+      </w:r>
+      <w:r>
+        <w:t>.  Don't ever use text boxes. Use table of one cell.</w:t>
+      </w:r>
+    </w:p>
+  </w:comment>
+  <w:comment w:id="105" w:author="Michael Decker" w:date="2020-01-20T16:41:00Z" w:initials="MD">
+    <w:p>
+      <w:pPr>
+        <w:pStyle w:val="CommentText"/>
+      </w:pPr>
+      <w:r>
+        <w:rPr>
+          <w:rStyle w:val="CommentReference"/>
+        </w:rPr>
+        <w:annotationRef/>
+      </w:r>
+      <w:r>
         <w:t xml:space="preserve">Needs labels and as a table.  </w:t>
       </w:r>
     </w:p>
   </w:comment>
-  <w:comment w:id="101" w:author="blake grills" w:date="2020-02-07T13:55:00Z" w:initials="bg">
+  <w:comment w:id="106" w:author="blake grills" w:date="2020-02-07T13:55:00Z" w:initials="bg">
     <w:p>
       <w:pPr>
         <w:pStyle w:val="CommentText"/>
@@ -10589,7 +10296,7 @@
       </w:r>
     </w:p>
   </w:comment>
-  <w:comment w:id="102" w:author="Michael Decker" w:date="2020-02-11T18:12:00Z" w:initials="MD">
+  <w:comment w:id="107" w:author="Michael Decker" w:date="2020-02-11T18:12:00Z" w:initials="MD">
     <w:p>
       <w:pPr>
         <w:pStyle w:val="CommentText"/>
@@ -10616,7 +10323,7 @@
       </w:r>
     </w:p>
   </w:comment>
-  <w:comment w:id="103" w:author="blake grills" w:date="2020-02-13T14:14:00Z" w:initials="bg">
+  <w:comment w:id="108" w:author="blake grills" w:date="2020-02-13T14:14:00Z" w:initials="bg">
     <w:p>
       <w:pPr>
         <w:pStyle w:val="CommentText"/>
@@ -10632,7 +10339,7 @@
       </w:r>
     </w:p>
   </w:comment>
-  <w:comment w:id="109" w:author="Michael Decker" w:date="2020-02-11T18:23:00Z" w:initials="MD">
+  <w:comment w:id="109" w:author="Michael Decker" w:date="2020-02-17T17:13:00Z" w:initials="MD">
     <w:p>
       <w:pPr>
         <w:pStyle w:val="CommentText"/>
@@ -10644,6 +10351,25 @@
         <w:annotationRef/>
       </w:r>
       <w:r>
+        <w:rPr>
+          <w:rStyle w:val="CommentReference"/>
+        </w:rPr>
+        <w:t>Be clearer on this is full non training/testing data.  Also put the result on testing data before.</w:t>
+      </w:r>
+    </w:p>
+  </w:comment>
+  <w:comment w:id="115" w:author="Michael Decker" w:date="2020-02-11T18:23:00Z" w:initials="MD">
+    <w:p>
+      <w:pPr>
+        <w:pStyle w:val="CommentText"/>
+      </w:pPr>
+      <w:r>
+        <w:rPr>
+          <w:rStyle w:val="CommentReference"/>
+        </w:rPr>
+        <w:annotationRef/>
+      </w:r>
+      <w:r>
         <w:t xml:space="preserve">Need run model on </w:t>
       </w:r>
       <w:r>
@@ -10654,7 +10380,7 @@
       </w:r>
     </w:p>
   </w:comment>
-  <w:comment w:id="110" w:author="blake grills" w:date="2020-02-13T14:18:00Z" w:initials="bg">
+  <w:comment w:id="116" w:author="blake grills" w:date="2020-02-13T14:18:00Z" w:initials="bg">
     <w:p>
       <w:pPr>
         <w:pStyle w:val="CommentText"/>
@@ -10673,7 +10399,7 @@
       </w:r>
     </w:p>
   </w:comment>
-  <w:comment w:id="112" w:author="Michael Decker" w:date="2020-02-11T18:13:00Z" w:initials="MD">
+  <w:comment w:id="118" w:author="Michael Decker" w:date="2020-02-11T18:13:00Z" w:initials="MD">
     <w:p>
       <w:pPr>
         <w:pStyle w:val="CommentText"/>
@@ -10704,7 +10430,7 @@
       </w:r>
     </w:p>
   </w:comment>
-  <w:comment w:id="113" w:author="blake grills" w:date="2020-02-16T20:13:00Z" w:initials="bg">
+  <w:comment w:id="119" w:author="blake grills" w:date="2020-02-16T20:13:00Z" w:initials="bg">
     <w:p>
       <w:pPr>
         <w:pStyle w:val="CommentText"/>
@@ -10720,7 +10446,7 @@
       </w:r>
     </w:p>
   </w:comment>
-  <w:comment w:id="115" w:author="Michael Decker" w:date="2020-01-20T16:14:00Z" w:initials="MD">
+  <w:comment w:id="121" w:author="Michael Decker" w:date="2020-01-20T16:14:00Z" w:initials="MD">
     <w:p>
       <w:pPr>
         <w:pStyle w:val="CommentText"/>
@@ -10744,7 +10470,7 @@
       </w:r>
     </w:p>
   </w:comment>
-  <w:comment w:id="116" w:author="blake grills" w:date="2020-02-07T14:14:00Z" w:initials="bg">
+  <w:comment w:id="122" w:author="blake grills" w:date="2020-02-07T14:14:00Z" w:initials="bg">
     <w:p>
       <w:pPr>
         <w:pStyle w:val="CommentText"/>
@@ -10805,10 +10531,12 @@
   <w15:commentEx w15:paraId="19AB7BFF" w15:paraIdParent="2AB6E508" w15:done="0"/>
   <w15:commentEx w15:paraId="321574DC" w15:done="0"/>
   <w15:commentEx w15:paraId="749AEE5C" w15:paraIdParent="321574DC" w15:done="0"/>
+  <w15:commentEx w15:paraId="673A92F3" w15:done="0"/>
   <w15:commentEx w15:paraId="7C30D769" w15:done="0"/>
   <w15:commentEx w15:paraId="66652A06" w15:paraIdParent="7C30D769" w15:done="0"/>
   <w15:commentEx w15:paraId="5B137301" w15:done="0"/>
   <w15:commentEx w15:paraId="22DA6A37" w15:paraIdParent="5B137301" w15:done="0"/>
+  <w15:commentEx w15:paraId="65E1D53F" w15:paraIdParent="5B137301" w15:done="0"/>
   <w15:commentEx w15:paraId="0B24AE20" w15:done="0"/>
   <w15:commentEx w15:paraId="78876379" w15:paraIdParent="0B24AE20" w15:done="0"/>
   <w15:commentEx w15:paraId="0460EE11" w15:done="0"/>
@@ -10855,10 +10583,12 @@
   <w16cid:commentId w16cid:paraId="19AB7BFF" w16cid:durableId="21E7E397"/>
   <w16cid:commentId w16cid:paraId="321574DC" w16cid:durableId="21D0567D"/>
   <w16cid:commentId w16cid:paraId="749AEE5C" w16cid:durableId="21E7E42F"/>
+  <w16cid:commentId w16cid:paraId="673A92F3" w16cid:durableId="21F548EF"/>
   <w16cid:commentId w16cid:paraId="7C30D769" w16cid:durableId="21D056CF"/>
   <w16cid:commentId w16cid:paraId="66652A06" w16cid:durableId="21E7EADF"/>
   <w16cid:commentId w16cid:paraId="5B137301" w16cid:durableId="21ED6CF8"/>
   <w16cid:commentId w16cid:paraId="22DA6A37" w16cid:durableId="21EFD853"/>
+  <w16cid:commentId w16cid:paraId="65E1D53F" w16cid:durableId="21F54825"/>
   <w16cid:commentId w16cid:paraId="0B24AE20" w16cid:durableId="21ED6FBB"/>
   <w16cid:commentId w16cid:paraId="78876379" w16cid:durableId="21EFD91A"/>
   <w16cid:commentId w16cid:paraId="0460EE11" w16cid:durableId="21ED6D33"/>
@@ -12830,6 +12560,7 @@
   <w:style w:type="character" w:default="1" w:styleId="DefaultParagraphFont">
     <w:name w:val="Default Paragraph Font"/>
     <w:uiPriority w:val="1"/>
+    <w:semiHidden/>
     <w:unhideWhenUsed/>
   </w:style>
   <w:style w:type="table" w:default="1" w:styleId="TableNormal">
@@ -14388,7 +14119,7 @@
 </file>
 
 <file path=customXml/itemProps1.xml><?xml version="1.0" encoding="utf-8"?>
-<ds:datastoreItem xmlns:ds="http://schemas.openxmlformats.org/officeDocument/2006/customXml" ds:itemID="{51C014B5-09AB-4A7C-A066-B7428A51A96A}">
+<ds:datastoreItem xmlns:ds="http://schemas.openxmlformats.org/officeDocument/2006/customXml" ds:itemID="{4D67C5FF-DAC1-5940-98ED-5C4AAA1CCE09}">
   <ds:schemaRefs>
     <ds:schemaRef ds:uri="http://schemas.openxmlformats.org/officeDocument/2006/bibliography"/>
   </ds:schemaRefs>

</xml_diff>

<commit_message>
Read through part of chapter 4
</commit_message>
<xml_diff>
--- a/thesis.docx
+++ b/thesis.docx
@@ -366,15 +366,7 @@
       </w:r>
       <w:ins w:id="5" w:author="blake grills" w:date="2020-02-14T15:08:00Z">
         <w:r>
-          <w:t>[</w:t>
-        </w:r>
-        <w:proofErr w:type="spellStart"/>
-        <w:r>
-          <w:t>Dolfing</w:t>
-        </w:r>
-        <w:proofErr w:type="spellEnd"/>
-        <w:r>
-          <w:t xml:space="preserve"> 2019]</w:t>
+          <w:t>[Dolfing 2019]</w:t>
         </w:r>
       </w:ins>
       <w:del w:id="6" w:author="blake grills" w:date="2020-02-14T15:01:00Z">
@@ -1520,15 +1512,7 @@
       </w:r>
       <w:ins w:id="28" w:author="blake grills" w:date="2020-02-14T15:08:00Z">
         <w:r>
-          <w:t>[</w:t>
-        </w:r>
-        <w:proofErr w:type="spellStart"/>
-        <w:r>
-          <w:t>Borstler</w:t>
-        </w:r>
-        <w:proofErr w:type="spellEnd"/>
-        <w:r>
-          <w:t xml:space="preserve"> and Paech 2016]</w:t>
+          <w:t>[Borstler and Paech 2016]</w:t>
         </w:r>
       </w:ins>
       <w:del w:id="29" w:author="blake grills" w:date="2020-02-14T15:01:00Z">
@@ -1812,15 +1796,7 @@
       </w:r>
       <w:ins w:id="40" w:author="blake grills" w:date="2020-02-14T15:08:00Z">
         <w:r>
-          <w:t>[</w:t>
-        </w:r>
-        <w:proofErr w:type="spellStart"/>
-        <w:r>
-          <w:t>Steidl</w:t>
-        </w:r>
-        <w:proofErr w:type="spellEnd"/>
-        <w:r>
-          <w:t xml:space="preserve"> et al. 2013]</w:t>
+          <w:t>[Steidl et al. 2013]</w:t>
         </w:r>
       </w:ins>
       <w:del w:id="41" w:author="blake grills" w:date="2020-02-14T15:01:00Z">
@@ -2291,15 +2267,7 @@
       </w:r>
       <w:ins w:id="59" w:author="blake grills" w:date="2020-02-14T15:08:00Z">
         <w:r>
-          <w:t>[</w:t>
-        </w:r>
-        <w:proofErr w:type="spellStart"/>
-        <w:r>
-          <w:t>Haiduc</w:t>
-        </w:r>
-        <w:proofErr w:type="spellEnd"/>
-        <w:r>
-          <w:t xml:space="preserve"> et al. 2010]</w:t>
+          <w:t>[Haiduc et al. 2010]</w:t>
         </w:r>
       </w:ins>
       <w:del w:id="60" w:author="blake grills" w:date="2020-02-14T15:01:00Z">
@@ -2620,15 +2588,7 @@
       </w:r>
       <w:ins w:id="69" w:author="blake grills" w:date="2020-02-14T15:08:00Z">
         <w:r>
-          <w:t xml:space="preserve">[Collard and </w:t>
-        </w:r>
-        <w:proofErr w:type="spellStart"/>
-        <w:r>
-          <w:t>Maletic</w:t>
-        </w:r>
-        <w:proofErr w:type="spellEnd"/>
-        <w:r>
-          <w:t>]</w:t>
+          <w:t>[Collard and Maletic]</w:t>
         </w:r>
       </w:ins>
       <w:del w:id="70" w:author="blake grills" w:date="2020-02-14T15:01:00Z">
@@ -3440,27 +3400,14 @@
       <w:r>
         <w:t xml:space="preserve">Figure </w:t>
       </w:r>
-      <w:r>
-        <w:fldChar w:fldCharType="begin"/>
-      </w:r>
-      <w:r>
-        <w:instrText xml:space="preserve"> SEQ Figure \* ARABIC </w:instrText>
-      </w:r>
-      <w:r>
-        <w:fldChar w:fldCharType="separate"/>
-      </w:r>
-      <w:r>
-        <w:rPr>
-          <w:noProof/>
-        </w:rPr>
-        <w:t>1</w:t>
-      </w:r>
-      <w:r>
-        <w:rPr>
-          <w:noProof/>
-        </w:rPr>
-        <w:fldChar w:fldCharType="end"/>
-      </w:r>
+      <w:fldSimple w:instr=" SEQ Figure \* ARABIC ">
+        <w:r>
+          <w:rPr>
+            <w:noProof/>
+          </w:rPr>
+          <w:t>1</w:t>
+        </w:r>
+      </w:fldSimple>
       <w:r>
         <w:t xml:space="preserve"> Block Comment Sample</w:t>
       </w:r>
@@ -3970,21 +3917,34 @@
           <w:sz w:val="24"/>
           <w:szCs w:val="24"/>
         </w:rPr>
-        <w:t>When attempting to determine whether or not a comment, or a line of a block comment, is a piece of commented out code things become much more complicated then when a trained programmer is simply able to review it. Over the progress of this research multiple approaches are considered with the final method being the one that is currently in use at this time. The first of these methods which had proven to be fairly ineffective on larger test cases is what we would call the syntax-based approach.</w:t>
+        <w:t xml:space="preserve">When attempting to determine whether or not a comment, or a line of a block comment, is a piece of commented out code things become much more complicated then when a trained programmer is simply able to review it. </w:t>
+      </w:r>
+      <w:commentRangeStart w:id="90"/>
+      <w:r>
+        <w:rPr>
+          <w:rFonts w:ascii="Times New Roman" w:hAnsi="Times New Roman" w:cs="Times New Roman"/>
+          <w:sz w:val="24"/>
+          <w:szCs w:val="24"/>
+        </w:rPr>
+        <w:t>Over the progress of this research multiple approaches are considered with the final method being the one that is currently in use at this time. The first of these methods which had proven to be fairly ineffective on larger test cases is what we would call the syntax-based approach.</w:t>
+      </w:r>
+      <w:commentRangeEnd w:id="90"/>
+      <w:r>
+        <w:rPr>
+          <w:rStyle w:val="CommentReference"/>
+        </w:rPr>
+        <w:commentReference w:id="90"/>
       </w:r>
     </w:p>
     <w:p>
       <w:pPr>
         <w:pStyle w:val="Heading2"/>
       </w:pPr>
-      <w:r>
-        <w:t>Syntax-</w:t>
-      </w:r>
-      <w:commentRangeStart w:id="90"/>
-      <w:r>
-        <w:t>based Approach</w:t>
-      </w:r>
-      <w:commentRangeEnd w:id="90"/>
+      <w:commentRangeStart w:id="91"/>
+      <w:r>
+        <w:t>Syntax-based Approach</w:t>
+      </w:r>
+      <w:commentRangeEnd w:id="91"/>
       <w:r>
         <w:rPr>
           <w:rStyle w:val="CommentReference"/>
@@ -3993,7 +3953,7 @@
           <w:bCs w:val="0"/>
           <w:color w:val="auto"/>
         </w:rPr>
-        <w:commentReference w:id="90"/>
+        <w:commentReference w:id="91"/>
       </w:r>
     </w:p>
     <w:p>
@@ -4036,7 +3996,96 @@
           <w:sz w:val="24"/>
           <w:szCs w:val="24"/>
         </w:rPr>
-        <w:t xml:space="preserve"> and is broken down into a series of different checks. The first check, run on every line, is whether or not the line contains a semicolon, which has the direct ability to generate a number of false positives depending on the writing style of the programmer in their standard comments. The second and third checks relied both on checking for the opening and closing of parenthesis and curly braces respectively</w:t>
+        <w:t xml:space="preserve"> and is broken down into a series of different</w:t>
+      </w:r>
+      <w:commentRangeStart w:id="92"/>
+      <w:r>
+        <w:rPr>
+          <w:rFonts w:ascii="Times New Roman" w:hAnsi="Times New Roman" w:cs="Times New Roman"/>
+          <w:sz w:val="24"/>
+          <w:szCs w:val="24"/>
+        </w:rPr>
+        <w:t xml:space="preserve"> checks</w:t>
+      </w:r>
+      <w:commentRangeEnd w:id="92"/>
+      <w:r>
+        <w:rPr>
+          <w:rStyle w:val="CommentReference"/>
+        </w:rPr>
+        <w:commentReference w:id="92"/>
+      </w:r>
+      <w:r>
+        <w:rPr>
+          <w:rFonts w:ascii="Times New Roman" w:hAnsi="Times New Roman" w:cs="Times New Roman"/>
+          <w:sz w:val="24"/>
+          <w:szCs w:val="24"/>
+        </w:rPr>
+        <w:t xml:space="preserve">. The first check, run on every line, is whether or not the line contains a semicolon, which has the direct ability to generate a number of false positives depending on the writing style of the programmer </w:t>
+      </w:r>
+      <w:del w:id="93" w:author="Michael Decker" w:date="2020-02-25T12:50:00Z">
+        <w:r>
+          <w:rPr>
+            <w:rFonts w:ascii="Times New Roman" w:hAnsi="Times New Roman" w:cs="Times New Roman"/>
+            <w:sz w:val="24"/>
+            <w:szCs w:val="24"/>
+          </w:rPr>
+          <w:delText>in their standard comments</w:delText>
+        </w:r>
+      </w:del>
+      <w:ins w:id="94" w:author="Michael Decker" w:date="2020-02-25T12:50:00Z">
+        <w:r>
+          <w:rPr>
+            <w:rFonts w:ascii="Times New Roman" w:hAnsi="Times New Roman" w:cs="Times New Roman"/>
+            <w:sz w:val="24"/>
+            <w:szCs w:val="24"/>
+          </w:rPr>
+          <w:t>(i.e., if they tend to use semicolons in standard comments)</w:t>
+        </w:r>
+      </w:ins>
+      <w:r>
+        <w:rPr>
+          <w:rFonts w:ascii="Times New Roman" w:hAnsi="Times New Roman" w:cs="Times New Roman"/>
+          <w:sz w:val="24"/>
+          <w:szCs w:val="24"/>
+        </w:rPr>
+        <w:t>. The second and third checks rel</w:t>
+      </w:r>
+      <w:ins w:id="95" w:author="Michael Decker" w:date="2020-02-25T12:47:00Z">
+        <w:r>
+          <w:rPr>
+            <w:rFonts w:ascii="Times New Roman" w:hAnsi="Times New Roman" w:cs="Times New Roman"/>
+            <w:sz w:val="24"/>
+            <w:szCs w:val="24"/>
+          </w:rPr>
+          <w:t>y</w:t>
+        </w:r>
+      </w:ins>
+      <w:del w:id="96" w:author="Michael Decker" w:date="2020-02-25T12:47:00Z">
+        <w:r>
+          <w:rPr>
+            <w:rFonts w:ascii="Times New Roman" w:hAnsi="Times New Roman" w:cs="Times New Roman"/>
+            <w:sz w:val="24"/>
+            <w:szCs w:val="24"/>
+          </w:rPr>
+          <w:delText>ied</w:delText>
+        </w:r>
+      </w:del>
+      <w:r>
+        <w:rPr>
+          <w:rFonts w:ascii="Times New Roman" w:hAnsi="Times New Roman" w:cs="Times New Roman"/>
+          <w:sz w:val="24"/>
+          <w:szCs w:val="24"/>
+        </w:rPr>
+        <w:t xml:space="preserve"> both on checking for the opening and closing of parenthesis and curly braces respect</w:t>
+      </w:r>
+      <w:commentRangeStart w:id="97"/>
+      <w:r>
+        <w:rPr>
+          <w:rFonts w:ascii="Times New Roman" w:hAnsi="Times New Roman" w:cs="Times New Roman"/>
+          <w:sz w:val="24"/>
+          <w:szCs w:val="24"/>
+        </w:rPr>
+        <w:t>ively</w:t>
       </w:r>
       <w:r>
         <w:rPr>
@@ -4086,7 +4135,23 @@
           <w:sz w:val="24"/>
           <w:szCs w:val="24"/>
         </w:rPr>
-        <w:t xml:space="preserve"> This was not something that we had at first expected to be a problem, and in fact it was, as in cases where optional snippets of code had been commented out, the automation process would disregard these sections as it did not find the opening or closing </w:t>
+        <w:t xml:space="preserve"> </w:t>
+      </w:r>
+      <w:commentRangeEnd w:id="97"/>
+      <w:r>
+        <w:rPr>
+          <w:rStyle w:val="CommentReference"/>
+        </w:rPr>
+        <w:commentReference w:id="97"/>
+      </w:r>
+      <w:commentRangeStart w:id="98"/>
+      <w:r>
+        <w:rPr>
+          <w:rFonts w:ascii="Times New Roman" w:hAnsi="Times New Roman" w:cs="Times New Roman"/>
+          <w:sz w:val="24"/>
+          <w:szCs w:val="24"/>
+        </w:rPr>
+        <w:t xml:space="preserve">This was not something that we had at first expected to be a problem, and in fact it was, as in cases where optional snippets of code had been commented out, the automation process would disregard these sections as it did </w:t>
       </w:r>
       <w:r>
         <w:rPr>
@@ -4095,7 +4160,7 @@
           <w:szCs w:val="24"/>
         </w:rPr>
         <w:lastRenderedPageBreak/>
-        <w:t xml:space="preserve">piece that it was looking for. The second approach, which was considered but never implemented </w:t>
+        <w:t xml:space="preserve">not find the opening or closing piece that it was looking for. The second approach, which was considered but never implemented </w:t>
       </w:r>
       <w:r>
         <w:rPr>
@@ -4112,6 +4177,13 @@
           <w:szCs w:val="24"/>
         </w:rPr>
         <w:t>a bag of words approach.</w:t>
+      </w:r>
+      <w:commentRangeEnd w:id="98"/>
+      <w:r>
+        <w:rPr>
+          <w:rStyle w:val="CommentReference"/>
+        </w:rPr>
+        <w:commentReference w:id="98"/>
       </w:r>
     </w:p>
     <w:p>
@@ -4362,15 +4434,7 @@
         <w:fldChar w:fldCharType="separate"/>
       </w:r>
       <w:r>
-        <w:t>[</w:t>
-      </w:r>
-      <w:proofErr w:type="spellStart"/>
-      <w:r>
-        <w:t>Nakic-Alfirevic</w:t>
-      </w:r>
-      <w:proofErr w:type="spellEnd"/>
-      <w:r>
-        <w:t xml:space="preserve"> and Durek]</w:t>
+        <w:t>[Nakic-Alfirevic and Durek]</w:t>
       </w:r>
       <w:r>
         <w:rPr>
@@ -4511,7 +4575,7 @@
         </w:rPr>
         <w:t>work</w:t>
       </w:r>
-      <w:del w:id="91" w:author="Michael Decker" w:date="2020-02-11T18:07:00Z">
+      <w:del w:id="100" w:author="Michael Decker" w:date="2020-02-11T18:07:00Z">
         <w:r>
           <w:rPr>
             <w:rFonts w:ascii="Times New Roman" w:hAnsi="Times New Roman" w:cs="Times New Roman"/>
@@ -5168,23 +5232,7 @@
           <w:rFonts w:ascii="Times New Roman" w:hAnsi="Times New Roman" w:cs="Times New Roman"/>
           <w:sz w:val="24"/>
         </w:rPr>
-        <w:t>[</w:t>
-      </w:r>
-      <w:proofErr w:type="spellStart"/>
-      <w:r>
-        <w:rPr>
-          <w:rFonts w:ascii="Times New Roman" w:hAnsi="Times New Roman" w:cs="Times New Roman"/>
-          <w:sz w:val="24"/>
-        </w:rPr>
-        <w:t>scikit</w:t>
-      </w:r>
-      <w:proofErr w:type="spellEnd"/>
-      <w:r>
-        <w:rPr>
-          <w:rFonts w:ascii="Times New Roman" w:hAnsi="Times New Roman" w:cs="Times New Roman"/>
-          <w:sz w:val="24"/>
-        </w:rPr>
-        <w:t>-learn developers]</w:t>
+        <w:t>[scikit-learn developers]</w:t>
       </w:r>
       <w:r>
         <w:rPr>
@@ -5733,38 +5781,25 @@
           <w:szCs w:val="24"/>
         </w:rPr>
       </w:pPr>
-      <w:bookmarkStart w:id="92" w:name="_Ref32495567"/>
+      <w:bookmarkStart w:id="101" w:name="_Ref32495567"/>
       <w:r>
         <w:t xml:space="preserve">Figure </w:t>
       </w:r>
-      <w:r>
-        <w:fldChar w:fldCharType="begin"/>
-      </w:r>
-      <w:r>
-        <w:instrText xml:space="preserve"> SEQ Figure \* ARABIC </w:instrText>
-      </w:r>
-      <w:r>
-        <w:fldChar w:fldCharType="separate"/>
-      </w:r>
-      <w:r>
-        <w:rPr>
-          <w:noProof/>
-        </w:rPr>
-        <w:t>2</w:t>
-      </w:r>
-      <w:r>
-        <w:rPr>
-          <w:noProof/>
-        </w:rPr>
-        <w:fldChar w:fldCharType="end"/>
-      </w:r>
+      <w:fldSimple w:instr=" SEQ Figure \* ARABIC ">
+        <w:r>
+          <w:rPr>
+            <w:noProof/>
+          </w:rPr>
+          <w:t>2</w:t>
+        </w:r>
+      </w:fldSimple>
       <w:r>
         <w:t xml:space="preserve"> D</w:t>
       </w:r>
       <w:r>
         <w:t>ECISION TREE SAMPLE</w:t>
       </w:r>
-      <w:bookmarkEnd w:id="92"/>
+      <w:bookmarkEnd w:id="101"/>
     </w:p>
     <w:p>
       <w:pPr>
@@ -5791,38 +5826,25 @@
         <w:keepNext/>
         <w:jc w:val="center"/>
       </w:pPr>
-      <w:bookmarkStart w:id="93" w:name="_Ref33113399"/>
+      <w:bookmarkStart w:id="102" w:name="_Ref33113399"/>
       <w:r>
         <w:t xml:space="preserve">Table </w:t>
       </w:r>
-      <w:r>
-        <w:fldChar w:fldCharType="begin"/>
-      </w:r>
-      <w:r>
-        <w:instrText xml:space="preserve"> SEQ Table \* ARABIC </w:instrText>
-      </w:r>
-      <w:r>
-        <w:fldChar w:fldCharType="separate"/>
-      </w:r>
-      <w:r>
-        <w:rPr>
-          <w:noProof/>
-        </w:rPr>
-        <w:t>1</w:t>
-      </w:r>
-      <w:r>
-        <w:rPr>
-          <w:noProof/>
-        </w:rPr>
-        <w:fldChar w:fldCharType="end"/>
-      </w:r>
+      <w:fldSimple w:instr=" SEQ Table \* ARABIC ">
+        <w:r>
+          <w:rPr>
+            <w:noProof/>
+          </w:rPr>
+          <w:t>1</w:t>
+        </w:r>
+      </w:fldSimple>
       <w:r>
         <w:t xml:space="preserve"> </w:t>
       </w:r>
       <w:r>
         <w:t>LINE BREAKDOWN SAMPLE</w:t>
       </w:r>
-      <w:bookmarkEnd w:id="93"/>
+      <w:bookmarkEnd w:id="102"/>
     </w:p>
     <w:tbl>
       <w:tblPr>
@@ -10106,15 +10128,7 @@
         <w:fldChar w:fldCharType="separate"/>
       </w:r>
       <w:r>
-        <w:t>[</w:t>
-      </w:r>
-      <w:proofErr w:type="spellStart"/>
-      <w:r>
-        <w:t>Kohavi</w:t>
-      </w:r>
-      <w:proofErr w:type="spellEnd"/>
-      <w:r>
-        <w:t>]</w:t>
+        <w:t>[Kohavi]</w:t>
       </w:r>
       <w:r>
         <w:rPr>
@@ -10305,8 +10319,6 @@
         </w:rPr>
         <w:t>.</w:t>
       </w:r>
-      <w:bookmarkStart w:id="94" w:name="_GoBack"/>
-      <w:bookmarkEnd w:id="94"/>
     </w:p>
     <w:p>
       <w:pPr>
@@ -10314,40 +10326,27 @@
         <w:keepNext/>
         <w:jc w:val="center"/>
       </w:pPr>
-      <w:bookmarkStart w:id="95" w:name="_Ref32772875"/>
-      <w:bookmarkStart w:id="96" w:name="_Ref33019599"/>
+      <w:bookmarkStart w:id="103" w:name="_Ref32772875"/>
+      <w:bookmarkStart w:id="104" w:name="_Ref33019599"/>
       <w:r>
         <w:t xml:space="preserve">Table </w:t>
       </w:r>
-      <w:r>
-        <w:fldChar w:fldCharType="begin"/>
-      </w:r>
-      <w:r>
-        <w:instrText xml:space="preserve"> SEQ Table \* ARABIC </w:instrText>
-      </w:r>
-      <w:r>
-        <w:fldChar w:fldCharType="separate"/>
-      </w:r>
-      <w:r>
-        <w:rPr>
-          <w:noProof/>
-        </w:rPr>
-        <w:t>2</w:t>
-      </w:r>
-      <w:r>
-        <w:rPr>
-          <w:noProof/>
-        </w:rPr>
-        <w:fldChar w:fldCharType="end"/>
-      </w:r>
+      <w:fldSimple w:instr=" SEQ Table \* ARABIC ">
+        <w:r>
+          <w:rPr>
+            <w:noProof/>
+          </w:rPr>
+          <w:t>2</w:t>
+        </w:r>
+      </w:fldSimple>
       <w:r>
         <w:t xml:space="preserve"> H</w:t>
       </w:r>
-      <w:bookmarkEnd w:id="95"/>
+      <w:bookmarkEnd w:id="103"/>
       <w:r>
         <w:t>EURISTICS</w:t>
       </w:r>
-      <w:bookmarkEnd w:id="96"/>
+      <w:bookmarkEnd w:id="104"/>
     </w:p>
     <w:tbl>
       <w:tblPr>
@@ -10363,7 +10362,7 @@
           <w:insideV w:val="single" w:sz="4" w:space="0" w:color="auto"/>
         </w:tblBorders>
         <w:tblLook w:val="04A0" w:firstRow="1" w:lastRow="0" w:firstColumn="1" w:lastColumn="0" w:noHBand="0" w:noVBand="1"/>
-        <w:tblPrChange w:id="97" w:author="Michael Decker" w:date="2020-02-24T17:16:00Z">
+        <w:tblPrChange w:id="105" w:author="Michael Decker" w:date="2020-02-24T17:16:00Z">
           <w:tblPr>
             <w:tblW w:w="10589" w:type="dxa"/>
             <w:tblBorders>
@@ -10384,7 +10383,7 @@
         <w:gridCol w:w="1157"/>
         <w:gridCol w:w="828"/>
         <w:gridCol w:w="828"/>
-        <w:tblGridChange w:id="98">
+        <w:tblGridChange w:id="106">
           <w:tblGrid>
             <w:gridCol w:w="1447"/>
             <w:gridCol w:w="2540"/>
@@ -10397,7 +10396,7 @@
       <w:tr>
         <w:trPr>
           <w:trHeight w:val="300"/>
-          <w:trPrChange w:id="99" w:author="Michael Decker" w:date="2020-02-24T17:16:00Z">
+          <w:trPrChange w:id="107" w:author="Michael Decker" w:date="2020-02-24T17:16:00Z">
             <w:trPr>
               <w:trHeight w:val="300"/>
             </w:trPr>
@@ -10410,7 +10409,7 @@
             <w:noWrap/>
             <w:vAlign w:val="bottom"/>
             <w:hideMark/>
-            <w:tcPrChange w:id="100" w:author="Michael Decker" w:date="2020-02-24T17:16:00Z">
+            <w:tcPrChange w:id="108" w:author="Michael Decker" w:date="2020-02-24T17:16:00Z">
               <w:tcPr>
                 <w:tcW w:w="1447" w:type="dxa"/>
                 <w:shd w:val="clear" w:color="auto" w:fill="auto"/>
@@ -10430,7 +10429,7 @@
                 <w:bCs/>
                 <w:color w:val="000000"/>
               </w:rPr>
-              <w:pPrChange w:id="101" w:author="Michael Decker" w:date="2020-02-24T17:13:00Z">
+              <w:pPrChange w:id="109" w:author="Michael Decker" w:date="2020-02-24T17:13:00Z">
                 <w:pPr>
                   <w:spacing w:after="0" w:line="240" w:lineRule="auto"/>
                 </w:pPr>
@@ -10454,7 +10453,7 @@
             <w:noWrap/>
             <w:vAlign w:val="bottom"/>
             <w:hideMark/>
-            <w:tcPrChange w:id="102" w:author="Michael Decker" w:date="2020-02-24T17:16:00Z">
+            <w:tcPrChange w:id="110" w:author="Michael Decker" w:date="2020-02-24T17:16:00Z">
               <w:tcPr>
                 <w:tcW w:w="2540" w:type="dxa"/>
                 <w:shd w:val="clear" w:color="auto" w:fill="auto"/>
@@ -10473,11 +10472,6 @@
                 <w:bCs/>
                 <w:color w:val="000000"/>
               </w:rPr>
-              <w:pPrChange w:id="103" w:author="Michael Decker" w:date="2020-02-24T17:13:00Z">
-                <w:pPr>
-                  <w:spacing w:after="0" w:line="240" w:lineRule="auto"/>
-                </w:pPr>
-              </w:pPrChange>
             </w:pPr>
             <w:r>
               <w:rPr>
@@ -10497,7 +10491,7 @@
             <w:noWrap/>
             <w:vAlign w:val="bottom"/>
             <w:hideMark/>
-            <w:tcPrChange w:id="104" w:author="Michael Decker" w:date="2020-02-24T17:16:00Z">
+            <w:tcPrChange w:id="111" w:author="Michael Decker" w:date="2020-02-24T17:16:00Z">
               <w:tcPr>
                 <w:tcW w:w="2820" w:type="dxa"/>
                 <w:shd w:val="clear" w:color="auto" w:fill="auto"/>
@@ -10516,11 +10510,6 @@
                 <w:bCs/>
                 <w:color w:val="000000"/>
               </w:rPr>
-              <w:pPrChange w:id="105" w:author="Michael Decker" w:date="2020-02-24T17:13:00Z">
-                <w:pPr>
-                  <w:spacing w:after="0" w:line="240" w:lineRule="auto"/>
-                </w:pPr>
-              </w:pPrChange>
             </w:pPr>
             <w:r>
               <w:rPr>
@@ -10540,7 +10529,7 @@
             <w:noWrap/>
             <w:vAlign w:val="bottom"/>
             <w:hideMark/>
-            <w:tcPrChange w:id="106" w:author="Michael Decker" w:date="2020-02-24T17:16:00Z">
+            <w:tcPrChange w:id="112" w:author="Michael Decker" w:date="2020-02-24T17:16:00Z">
               <w:tcPr>
                 <w:tcW w:w="2260" w:type="dxa"/>
                 <w:shd w:val="clear" w:color="auto" w:fill="auto"/>
@@ -10559,11 +10548,6 @@
                 <w:bCs/>
                 <w:color w:val="000000"/>
               </w:rPr>
-              <w:pPrChange w:id="107" w:author="Michael Decker" w:date="2020-02-24T17:13:00Z">
-                <w:pPr>
-                  <w:spacing w:after="0" w:line="240" w:lineRule="auto"/>
-                </w:pPr>
-              </w:pPrChange>
             </w:pPr>
             <w:r>
               <w:rPr>
@@ -10583,7 +10567,7 @@
             <w:noWrap/>
             <w:vAlign w:val="bottom"/>
             <w:hideMark/>
-            <w:tcPrChange w:id="108" w:author="Michael Decker" w:date="2020-02-24T17:16:00Z">
+            <w:tcPrChange w:id="113" w:author="Michael Decker" w:date="2020-02-24T17:16:00Z">
               <w:tcPr>
                 <w:tcW w:w="1522" w:type="dxa"/>
                 <w:shd w:val="clear" w:color="auto" w:fill="auto"/>
@@ -10602,11 +10586,6 @@
                 <w:bCs/>
                 <w:color w:val="000000"/>
               </w:rPr>
-              <w:pPrChange w:id="109" w:author="Michael Decker" w:date="2020-02-24T17:13:00Z">
-                <w:pPr>
-                  <w:spacing w:after="0" w:line="240" w:lineRule="auto"/>
-                </w:pPr>
-              </w:pPrChange>
             </w:pPr>
             <w:r>
               <w:rPr>
@@ -10623,7 +10602,7 @@
       <w:tr>
         <w:trPr>
           <w:trHeight w:val="300"/>
-          <w:trPrChange w:id="110" w:author="Michael Decker" w:date="2020-02-24T17:16:00Z">
+          <w:trPrChange w:id="114" w:author="Michael Decker" w:date="2020-02-24T17:16:00Z">
             <w:trPr>
               <w:trHeight w:val="300"/>
             </w:trPr>
@@ -10636,7 +10615,7 @@
             <w:noWrap/>
             <w:vAlign w:val="bottom"/>
             <w:hideMark/>
-            <w:tcPrChange w:id="111" w:author="Michael Decker" w:date="2020-02-24T17:16:00Z">
+            <w:tcPrChange w:id="115" w:author="Michael Decker" w:date="2020-02-24T17:16:00Z">
               <w:tcPr>
                 <w:tcW w:w="1447" w:type="dxa"/>
                 <w:shd w:val="clear" w:color="auto" w:fill="auto"/>
@@ -10654,7 +10633,7 @@
                 <w:rFonts w:ascii="Calibri" w:eastAsia="Times New Roman" w:hAnsi="Calibri" w:cs="Calibri"/>
                 <w:color w:val="000000"/>
               </w:rPr>
-              <w:pPrChange w:id="112" w:author="Michael Decker" w:date="2020-02-24T17:13:00Z">
+              <w:pPrChange w:id="116" w:author="Michael Decker" w:date="2020-02-24T17:13:00Z">
                 <w:pPr>
                   <w:spacing w:after="0" w:line="240" w:lineRule="auto"/>
                   <w:jc w:val="right"/>
@@ -10677,7 +10656,7 @@
             <w:noWrap/>
             <w:vAlign w:val="bottom"/>
             <w:hideMark/>
-            <w:tcPrChange w:id="113" w:author="Michael Decker" w:date="2020-02-24T17:16:00Z">
+            <w:tcPrChange w:id="117" w:author="Michael Decker" w:date="2020-02-24T17:16:00Z">
               <w:tcPr>
                 <w:tcW w:w="2540" w:type="dxa"/>
                 <w:shd w:val="clear" w:color="auto" w:fill="auto"/>
@@ -10695,7 +10674,7 @@
                 <w:rFonts w:ascii="Calibri" w:eastAsia="Times New Roman" w:hAnsi="Calibri" w:cs="Calibri"/>
                 <w:color w:val="000000"/>
               </w:rPr>
-              <w:pPrChange w:id="114" w:author="Michael Decker" w:date="2020-02-24T17:16:00Z">
+              <w:pPrChange w:id="118" w:author="Michael Decker" w:date="2020-02-24T17:16:00Z">
                 <w:pPr>
                   <w:spacing w:after="0" w:line="240" w:lineRule="auto"/>
                   <w:jc w:val="right"/>
@@ -10709,7 +10688,7 @@
               </w:rPr>
               <w:t>98.5</w:t>
             </w:r>
-            <w:ins w:id="115" w:author="Michael Decker" w:date="2020-02-24T17:16:00Z">
+            <w:ins w:id="119" w:author="Michael Decker" w:date="2020-02-24T17:16:00Z">
               <w:r>
                 <w:rPr>
                   <w:rFonts w:ascii="Calibri" w:eastAsia="Times New Roman" w:hAnsi="Calibri" w:cs="Calibri"/>
@@ -10727,7 +10706,7 @@
             <w:noWrap/>
             <w:vAlign w:val="bottom"/>
             <w:hideMark/>
-            <w:tcPrChange w:id="116" w:author="Michael Decker" w:date="2020-02-24T17:16:00Z">
+            <w:tcPrChange w:id="120" w:author="Michael Decker" w:date="2020-02-24T17:16:00Z">
               <w:tcPr>
                 <w:tcW w:w="2820" w:type="dxa"/>
                 <w:shd w:val="clear" w:color="auto" w:fill="auto"/>
@@ -10745,7 +10724,7 @@
                 <w:rFonts w:ascii="Calibri" w:eastAsia="Times New Roman" w:hAnsi="Calibri" w:cs="Calibri"/>
                 <w:color w:val="000000"/>
               </w:rPr>
-              <w:pPrChange w:id="117" w:author="Michael Decker" w:date="2020-02-24T17:16:00Z">
+              <w:pPrChange w:id="121" w:author="Michael Decker" w:date="2020-02-24T17:16:00Z">
                 <w:pPr>
                   <w:spacing w:after="0" w:line="240" w:lineRule="auto"/>
                   <w:jc w:val="right"/>
@@ -10768,7 +10747,7 @@
             <w:noWrap/>
             <w:vAlign w:val="bottom"/>
             <w:hideMark/>
-            <w:tcPrChange w:id="118" w:author="Michael Decker" w:date="2020-02-24T17:16:00Z">
+            <w:tcPrChange w:id="122" w:author="Michael Decker" w:date="2020-02-24T17:16:00Z">
               <w:tcPr>
                 <w:tcW w:w="2260" w:type="dxa"/>
                 <w:shd w:val="clear" w:color="auto" w:fill="auto"/>
@@ -10786,7 +10765,7 @@
                 <w:rFonts w:ascii="Calibri" w:eastAsia="Times New Roman" w:hAnsi="Calibri" w:cs="Calibri"/>
                 <w:color w:val="000000"/>
               </w:rPr>
-              <w:pPrChange w:id="119" w:author="Michael Decker" w:date="2020-02-24T17:16:00Z">
+              <w:pPrChange w:id="123" w:author="Michael Decker" w:date="2020-02-24T17:16:00Z">
                 <w:pPr>
                   <w:spacing w:after="0" w:line="240" w:lineRule="auto"/>
                   <w:jc w:val="right"/>
@@ -10809,7 +10788,7 @@
             <w:noWrap/>
             <w:vAlign w:val="bottom"/>
             <w:hideMark/>
-            <w:tcPrChange w:id="120" w:author="Michael Decker" w:date="2020-02-24T17:16:00Z">
+            <w:tcPrChange w:id="124" w:author="Michael Decker" w:date="2020-02-24T17:16:00Z">
               <w:tcPr>
                 <w:tcW w:w="1522" w:type="dxa"/>
                 <w:shd w:val="clear" w:color="auto" w:fill="auto"/>
@@ -10827,7 +10806,7 @@
                 <w:rFonts w:ascii="Calibri" w:eastAsia="Times New Roman" w:hAnsi="Calibri" w:cs="Calibri"/>
                 <w:color w:val="000000"/>
               </w:rPr>
-              <w:pPrChange w:id="121" w:author="Michael Decker" w:date="2020-02-24T17:16:00Z">
+              <w:pPrChange w:id="125" w:author="Michael Decker" w:date="2020-02-24T17:16:00Z">
                 <w:pPr>
                   <w:spacing w:after="0" w:line="240" w:lineRule="auto"/>
                   <w:jc w:val="right"/>
@@ -10841,7 +10820,7 @@
               </w:rPr>
               <w:t>98.6</w:t>
             </w:r>
-            <w:ins w:id="122" w:author="Michael Decker" w:date="2020-02-24T17:16:00Z">
+            <w:ins w:id="126" w:author="Michael Decker" w:date="2020-02-24T17:16:00Z">
               <w:r>
                 <w:rPr>
                   <w:rFonts w:ascii="Calibri" w:eastAsia="Times New Roman" w:hAnsi="Calibri" w:cs="Calibri"/>
@@ -10856,7 +10835,7 @@
       <w:tr>
         <w:trPr>
           <w:trHeight w:val="300"/>
-          <w:trPrChange w:id="123" w:author="Michael Decker" w:date="2020-02-24T17:16:00Z">
+          <w:trPrChange w:id="127" w:author="Michael Decker" w:date="2020-02-24T17:16:00Z">
             <w:trPr>
               <w:trHeight w:val="300"/>
             </w:trPr>
@@ -10869,7 +10848,7 @@
             <w:noWrap/>
             <w:vAlign w:val="bottom"/>
             <w:hideMark/>
-            <w:tcPrChange w:id="124" w:author="Michael Decker" w:date="2020-02-24T17:16:00Z">
+            <w:tcPrChange w:id="128" w:author="Michael Decker" w:date="2020-02-24T17:16:00Z">
               <w:tcPr>
                 <w:tcW w:w="1447" w:type="dxa"/>
                 <w:shd w:val="clear" w:color="auto" w:fill="auto"/>
@@ -10887,7 +10866,7 @@
                 <w:rFonts w:ascii="Calibri" w:eastAsia="Times New Roman" w:hAnsi="Calibri" w:cs="Calibri"/>
                 <w:color w:val="000000"/>
               </w:rPr>
-              <w:pPrChange w:id="125" w:author="Michael Decker" w:date="2020-02-24T17:13:00Z">
+              <w:pPrChange w:id="129" w:author="Michael Decker" w:date="2020-02-24T17:13:00Z">
                 <w:pPr>
                   <w:spacing w:after="0" w:line="240" w:lineRule="auto"/>
                   <w:jc w:val="right"/>
@@ -10910,7 +10889,7 @@
             <w:noWrap/>
             <w:vAlign w:val="bottom"/>
             <w:hideMark/>
-            <w:tcPrChange w:id="126" w:author="Michael Decker" w:date="2020-02-24T17:16:00Z">
+            <w:tcPrChange w:id="130" w:author="Michael Decker" w:date="2020-02-24T17:16:00Z">
               <w:tcPr>
                 <w:tcW w:w="2540" w:type="dxa"/>
                 <w:shd w:val="clear" w:color="auto" w:fill="auto"/>
@@ -10928,7 +10907,7 @@
                 <w:rFonts w:ascii="Calibri" w:eastAsia="Times New Roman" w:hAnsi="Calibri" w:cs="Calibri"/>
                 <w:color w:val="000000"/>
               </w:rPr>
-              <w:pPrChange w:id="127" w:author="Michael Decker" w:date="2020-02-24T17:16:00Z">
+              <w:pPrChange w:id="131" w:author="Michael Decker" w:date="2020-02-24T17:16:00Z">
                 <w:pPr>
                   <w:spacing w:after="0" w:line="240" w:lineRule="auto"/>
                   <w:jc w:val="right"/>
@@ -10942,7 +10921,7 @@
               </w:rPr>
               <w:t>97</w:t>
             </w:r>
-            <w:ins w:id="128" w:author="Michael Decker" w:date="2020-02-24T17:16:00Z">
+            <w:ins w:id="132" w:author="Michael Decker" w:date="2020-02-24T17:16:00Z">
               <w:r>
                 <w:rPr>
                   <w:rFonts w:ascii="Calibri" w:eastAsia="Times New Roman" w:hAnsi="Calibri" w:cs="Calibri"/>
@@ -10960,7 +10939,7 @@
             <w:noWrap/>
             <w:vAlign w:val="bottom"/>
             <w:hideMark/>
-            <w:tcPrChange w:id="129" w:author="Michael Decker" w:date="2020-02-24T17:16:00Z">
+            <w:tcPrChange w:id="133" w:author="Michael Decker" w:date="2020-02-24T17:16:00Z">
               <w:tcPr>
                 <w:tcW w:w="2820" w:type="dxa"/>
                 <w:shd w:val="clear" w:color="auto" w:fill="auto"/>
@@ -10978,7 +10957,7 @@
                 <w:rFonts w:ascii="Calibri" w:eastAsia="Times New Roman" w:hAnsi="Calibri" w:cs="Calibri"/>
                 <w:color w:val="000000"/>
               </w:rPr>
-              <w:pPrChange w:id="130" w:author="Michael Decker" w:date="2020-02-24T17:16:00Z">
+              <w:pPrChange w:id="134" w:author="Michael Decker" w:date="2020-02-24T17:16:00Z">
                 <w:pPr>
                   <w:spacing w:after="0" w:line="240" w:lineRule="auto"/>
                   <w:jc w:val="right"/>
@@ -10992,7 +10971,7 @@
               </w:rPr>
               <w:t>100</w:t>
             </w:r>
-            <w:ins w:id="131" w:author="Michael Decker" w:date="2020-02-24T17:16:00Z">
+            <w:ins w:id="135" w:author="Michael Decker" w:date="2020-02-24T17:16:00Z">
               <w:r>
                 <w:rPr>
                   <w:rFonts w:ascii="Calibri" w:eastAsia="Times New Roman" w:hAnsi="Calibri" w:cs="Calibri"/>
@@ -11010,7 +10989,7 @@
             <w:noWrap/>
             <w:vAlign w:val="bottom"/>
             <w:hideMark/>
-            <w:tcPrChange w:id="132" w:author="Michael Decker" w:date="2020-02-24T17:16:00Z">
+            <w:tcPrChange w:id="136" w:author="Michael Decker" w:date="2020-02-24T17:16:00Z">
               <w:tcPr>
                 <w:tcW w:w="2260" w:type="dxa"/>
                 <w:shd w:val="clear" w:color="auto" w:fill="auto"/>
@@ -11028,7 +11007,7 @@
                 <w:rFonts w:ascii="Calibri" w:eastAsia="Times New Roman" w:hAnsi="Calibri" w:cs="Calibri"/>
                 <w:color w:val="000000"/>
               </w:rPr>
-              <w:pPrChange w:id="133" w:author="Michael Decker" w:date="2020-02-24T17:16:00Z">
+              <w:pPrChange w:id="137" w:author="Michael Decker" w:date="2020-02-24T17:16:00Z">
                 <w:pPr>
                   <w:spacing w:after="0" w:line="240" w:lineRule="auto"/>
                   <w:jc w:val="right"/>
@@ -11042,7 +11021,7 @@
               </w:rPr>
               <w:t>94</w:t>
             </w:r>
-            <w:ins w:id="134" w:author="Michael Decker" w:date="2020-02-24T17:16:00Z">
+            <w:ins w:id="138" w:author="Michael Decker" w:date="2020-02-24T17:16:00Z">
               <w:r>
                 <w:rPr>
                   <w:rFonts w:ascii="Calibri" w:eastAsia="Times New Roman" w:hAnsi="Calibri" w:cs="Calibri"/>
@@ -11060,7 +11039,7 @@
             <w:noWrap/>
             <w:vAlign w:val="bottom"/>
             <w:hideMark/>
-            <w:tcPrChange w:id="135" w:author="Michael Decker" w:date="2020-02-24T17:16:00Z">
+            <w:tcPrChange w:id="139" w:author="Michael Decker" w:date="2020-02-24T17:16:00Z">
               <w:tcPr>
                 <w:tcW w:w="1522" w:type="dxa"/>
                 <w:shd w:val="clear" w:color="auto" w:fill="auto"/>
@@ -11078,7 +11057,7 @@
                 <w:rFonts w:ascii="Calibri" w:eastAsia="Times New Roman" w:hAnsi="Calibri" w:cs="Calibri"/>
                 <w:color w:val="000000"/>
               </w:rPr>
-              <w:pPrChange w:id="136" w:author="Michael Decker" w:date="2020-02-24T17:16:00Z">
+              <w:pPrChange w:id="140" w:author="Michael Decker" w:date="2020-02-24T17:16:00Z">
                 <w:pPr>
                   <w:spacing w:after="0" w:line="240" w:lineRule="auto"/>
                   <w:jc w:val="right"/>
@@ -11098,7 +11077,7 @@
       <w:tr>
         <w:trPr>
           <w:trHeight w:val="300"/>
-          <w:trPrChange w:id="137" w:author="Michael Decker" w:date="2020-02-24T17:16:00Z">
+          <w:trPrChange w:id="141" w:author="Michael Decker" w:date="2020-02-24T17:16:00Z">
             <w:trPr>
               <w:trHeight w:val="300"/>
             </w:trPr>
@@ -11111,7 +11090,7 @@
             <w:noWrap/>
             <w:vAlign w:val="bottom"/>
             <w:hideMark/>
-            <w:tcPrChange w:id="138" w:author="Michael Decker" w:date="2020-02-24T17:16:00Z">
+            <w:tcPrChange w:id="142" w:author="Michael Decker" w:date="2020-02-24T17:16:00Z">
               <w:tcPr>
                 <w:tcW w:w="1447" w:type="dxa"/>
                 <w:shd w:val="clear" w:color="auto" w:fill="auto"/>
@@ -11129,7 +11108,7 @@
                 <w:rFonts w:ascii="Calibri" w:eastAsia="Times New Roman" w:hAnsi="Calibri" w:cs="Calibri"/>
                 <w:color w:val="000000"/>
               </w:rPr>
-              <w:pPrChange w:id="139" w:author="Michael Decker" w:date="2020-02-24T17:13:00Z">
+              <w:pPrChange w:id="143" w:author="Michael Decker" w:date="2020-02-24T17:13:00Z">
                 <w:pPr>
                   <w:spacing w:after="0" w:line="240" w:lineRule="auto"/>
                   <w:jc w:val="right"/>
@@ -11152,7 +11131,7 @@
             <w:noWrap/>
             <w:vAlign w:val="bottom"/>
             <w:hideMark/>
-            <w:tcPrChange w:id="140" w:author="Michael Decker" w:date="2020-02-24T17:16:00Z">
+            <w:tcPrChange w:id="144" w:author="Michael Decker" w:date="2020-02-24T17:16:00Z">
               <w:tcPr>
                 <w:tcW w:w="2540" w:type="dxa"/>
                 <w:shd w:val="clear" w:color="auto" w:fill="auto"/>
@@ -11170,7 +11149,7 @@
                 <w:rFonts w:ascii="Calibri" w:eastAsia="Times New Roman" w:hAnsi="Calibri" w:cs="Calibri"/>
                 <w:color w:val="000000"/>
               </w:rPr>
-              <w:pPrChange w:id="141" w:author="Michael Decker" w:date="2020-02-24T17:16:00Z">
+              <w:pPrChange w:id="145" w:author="Michael Decker" w:date="2020-02-24T17:16:00Z">
                 <w:pPr>
                   <w:spacing w:after="0" w:line="240" w:lineRule="auto"/>
                   <w:jc w:val="right"/>
@@ -11184,7 +11163,7 @@
               </w:rPr>
               <w:t>97.5</w:t>
             </w:r>
-            <w:ins w:id="142" w:author="Michael Decker" w:date="2020-02-24T17:16:00Z">
+            <w:ins w:id="146" w:author="Michael Decker" w:date="2020-02-24T17:16:00Z">
               <w:r>
                 <w:rPr>
                   <w:rFonts w:ascii="Calibri" w:eastAsia="Times New Roman" w:hAnsi="Calibri" w:cs="Calibri"/>
@@ -11202,7 +11181,7 @@
             <w:noWrap/>
             <w:vAlign w:val="bottom"/>
             <w:hideMark/>
-            <w:tcPrChange w:id="143" w:author="Michael Decker" w:date="2020-02-24T17:16:00Z">
+            <w:tcPrChange w:id="147" w:author="Michael Decker" w:date="2020-02-24T17:16:00Z">
               <w:tcPr>
                 <w:tcW w:w="2820" w:type="dxa"/>
                 <w:shd w:val="clear" w:color="auto" w:fill="auto"/>
@@ -11220,7 +11199,7 @@
                 <w:rFonts w:ascii="Calibri" w:eastAsia="Times New Roman" w:hAnsi="Calibri" w:cs="Calibri"/>
                 <w:color w:val="000000"/>
               </w:rPr>
-              <w:pPrChange w:id="144" w:author="Michael Decker" w:date="2020-02-24T17:16:00Z">
+              <w:pPrChange w:id="148" w:author="Michael Decker" w:date="2020-02-24T17:16:00Z">
                 <w:pPr>
                   <w:spacing w:after="0" w:line="240" w:lineRule="auto"/>
                   <w:jc w:val="right"/>
@@ -11243,7 +11222,7 @@
             <w:noWrap/>
             <w:vAlign w:val="bottom"/>
             <w:hideMark/>
-            <w:tcPrChange w:id="145" w:author="Michael Decker" w:date="2020-02-24T17:16:00Z">
+            <w:tcPrChange w:id="149" w:author="Michael Decker" w:date="2020-02-24T17:16:00Z">
               <w:tcPr>
                 <w:tcW w:w="2260" w:type="dxa"/>
                 <w:shd w:val="clear" w:color="auto" w:fill="auto"/>
@@ -11261,7 +11240,7 @@
                 <w:rFonts w:ascii="Calibri" w:eastAsia="Times New Roman" w:hAnsi="Calibri" w:cs="Calibri"/>
                 <w:color w:val="000000"/>
               </w:rPr>
-              <w:pPrChange w:id="146" w:author="Michael Decker" w:date="2020-02-24T17:16:00Z">
+              <w:pPrChange w:id="150" w:author="Michael Decker" w:date="2020-02-24T17:16:00Z">
                 <w:pPr>
                   <w:spacing w:after="0" w:line="240" w:lineRule="auto"/>
                   <w:jc w:val="right"/>
@@ -11284,7 +11263,7 @@
             <w:noWrap/>
             <w:vAlign w:val="bottom"/>
             <w:hideMark/>
-            <w:tcPrChange w:id="147" w:author="Michael Decker" w:date="2020-02-24T17:16:00Z">
+            <w:tcPrChange w:id="151" w:author="Michael Decker" w:date="2020-02-24T17:16:00Z">
               <w:tcPr>
                 <w:tcW w:w="1522" w:type="dxa"/>
                 <w:shd w:val="clear" w:color="auto" w:fill="auto"/>
@@ -11302,7 +11281,7 @@
                 <w:rFonts w:ascii="Calibri" w:eastAsia="Times New Roman" w:hAnsi="Calibri" w:cs="Calibri"/>
                 <w:color w:val="000000"/>
               </w:rPr>
-              <w:pPrChange w:id="148" w:author="Michael Decker" w:date="2020-02-24T17:16:00Z">
+              <w:pPrChange w:id="152" w:author="Michael Decker" w:date="2020-02-24T17:16:00Z">
                 <w:pPr>
                   <w:spacing w:after="0" w:line="240" w:lineRule="auto"/>
                   <w:jc w:val="right"/>
@@ -11322,7 +11301,7 @@
       <w:tr>
         <w:trPr>
           <w:trHeight w:val="300"/>
-          <w:trPrChange w:id="149" w:author="Michael Decker" w:date="2020-02-24T17:16:00Z">
+          <w:trPrChange w:id="153" w:author="Michael Decker" w:date="2020-02-24T17:16:00Z">
             <w:trPr>
               <w:trHeight w:val="300"/>
             </w:trPr>
@@ -11335,7 +11314,7 @@
             <w:noWrap/>
             <w:vAlign w:val="bottom"/>
             <w:hideMark/>
-            <w:tcPrChange w:id="150" w:author="Michael Decker" w:date="2020-02-24T17:16:00Z">
+            <w:tcPrChange w:id="154" w:author="Michael Decker" w:date="2020-02-24T17:16:00Z">
               <w:tcPr>
                 <w:tcW w:w="1447" w:type="dxa"/>
                 <w:shd w:val="clear" w:color="auto" w:fill="auto"/>
@@ -11353,7 +11332,7 @@
                 <w:rFonts w:ascii="Calibri" w:eastAsia="Times New Roman" w:hAnsi="Calibri" w:cs="Calibri"/>
                 <w:color w:val="000000"/>
               </w:rPr>
-              <w:pPrChange w:id="151" w:author="Michael Decker" w:date="2020-02-24T17:13:00Z">
+              <w:pPrChange w:id="155" w:author="Michael Decker" w:date="2020-02-24T17:13:00Z">
                 <w:pPr>
                   <w:spacing w:after="0" w:line="240" w:lineRule="auto"/>
                   <w:jc w:val="right"/>
@@ -11376,7 +11355,7 @@
             <w:noWrap/>
             <w:vAlign w:val="bottom"/>
             <w:hideMark/>
-            <w:tcPrChange w:id="152" w:author="Michael Decker" w:date="2020-02-24T17:16:00Z">
+            <w:tcPrChange w:id="156" w:author="Michael Decker" w:date="2020-02-24T17:16:00Z">
               <w:tcPr>
                 <w:tcW w:w="2540" w:type="dxa"/>
                 <w:shd w:val="clear" w:color="auto" w:fill="auto"/>
@@ -11394,7 +11373,7 @@
                 <w:rFonts w:ascii="Calibri" w:eastAsia="Times New Roman" w:hAnsi="Calibri" w:cs="Calibri"/>
                 <w:color w:val="000000"/>
               </w:rPr>
-              <w:pPrChange w:id="153" w:author="Michael Decker" w:date="2020-02-24T17:16:00Z">
+              <w:pPrChange w:id="157" w:author="Michael Decker" w:date="2020-02-24T17:16:00Z">
                 <w:pPr>
                   <w:spacing w:after="0" w:line="240" w:lineRule="auto"/>
                   <w:jc w:val="right"/>
@@ -11408,7 +11387,7 @@
               </w:rPr>
               <w:t>98.5</w:t>
             </w:r>
-            <w:ins w:id="154" w:author="Michael Decker" w:date="2020-02-24T17:16:00Z">
+            <w:ins w:id="158" w:author="Michael Decker" w:date="2020-02-24T17:16:00Z">
               <w:r>
                 <w:rPr>
                   <w:rFonts w:ascii="Calibri" w:eastAsia="Times New Roman" w:hAnsi="Calibri" w:cs="Calibri"/>
@@ -11426,7 +11405,7 @@
             <w:noWrap/>
             <w:vAlign w:val="bottom"/>
             <w:hideMark/>
-            <w:tcPrChange w:id="155" w:author="Michael Decker" w:date="2020-02-24T17:16:00Z">
+            <w:tcPrChange w:id="159" w:author="Michael Decker" w:date="2020-02-24T17:16:00Z">
               <w:tcPr>
                 <w:tcW w:w="2820" w:type="dxa"/>
                 <w:shd w:val="clear" w:color="auto" w:fill="auto"/>
@@ -11444,7 +11423,7 @@
                 <w:rFonts w:ascii="Calibri" w:eastAsia="Times New Roman" w:hAnsi="Calibri" w:cs="Calibri"/>
                 <w:color w:val="000000"/>
               </w:rPr>
-              <w:pPrChange w:id="156" w:author="Michael Decker" w:date="2020-02-24T17:16:00Z">
+              <w:pPrChange w:id="160" w:author="Michael Decker" w:date="2020-02-24T17:16:00Z">
                 <w:pPr>
                   <w:spacing w:after="0" w:line="240" w:lineRule="auto"/>
                   <w:jc w:val="right"/>
@@ -11458,7 +11437,7 @@
               </w:rPr>
               <w:t>99</w:t>
             </w:r>
-            <w:ins w:id="157" w:author="Michael Decker" w:date="2020-02-24T17:16:00Z">
+            <w:ins w:id="161" w:author="Michael Decker" w:date="2020-02-24T17:16:00Z">
               <w:r>
                 <w:rPr>
                   <w:rFonts w:ascii="Calibri" w:eastAsia="Times New Roman" w:hAnsi="Calibri" w:cs="Calibri"/>
@@ -11476,7 +11455,7 @@
             <w:noWrap/>
             <w:vAlign w:val="bottom"/>
             <w:hideMark/>
-            <w:tcPrChange w:id="158" w:author="Michael Decker" w:date="2020-02-24T17:16:00Z">
+            <w:tcPrChange w:id="162" w:author="Michael Decker" w:date="2020-02-24T17:16:00Z">
               <w:tcPr>
                 <w:tcW w:w="2260" w:type="dxa"/>
                 <w:shd w:val="clear" w:color="auto" w:fill="auto"/>
@@ -11494,7 +11473,7 @@
                 <w:rFonts w:ascii="Calibri" w:eastAsia="Times New Roman" w:hAnsi="Calibri" w:cs="Calibri"/>
                 <w:color w:val="000000"/>
               </w:rPr>
-              <w:pPrChange w:id="159" w:author="Michael Decker" w:date="2020-02-24T17:16:00Z">
+              <w:pPrChange w:id="163" w:author="Michael Decker" w:date="2020-02-24T17:16:00Z">
                 <w:pPr>
                   <w:spacing w:after="0" w:line="240" w:lineRule="auto"/>
                   <w:jc w:val="right"/>
@@ -11517,7 +11496,7 @@
             <w:noWrap/>
             <w:vAlign w:val="bottom"/>
             <w:hideMark/>
-            <w:tcPrChange w:id="160" w:author="Michael Decker" w:date="2020-02-24T17:16:00Z">
+            <w:tcPrChange w:id="164" w:author="Michael Decker" w:date="2020-02-24T17:16:00Z">
               <w:tcPr>
                 <w:tcW w:w="1522" w:type="dxa"/>
                 <w:shd w:val="clear" w:color="auto" w:fill="auto"/>
@@ -11535,7 +11514,7 @@
                 <w:rFonts w:ascii="Calibri" w:eastAsia="Times New Roman" w:hAnsi="Calibri" w:cs="Calibri"/>
                 <w:color w:val="000000"/>
               </w:rPr>
-              <w:pPrChange w:id="161" w:author="Michael Decker" w:date="2020-02-24T17:16:00Z">
+              <w:pPrChange w:id="165" w:author="Michael Decker" w:date="2020-02-24T17:16:00Z">
                 <w:pPr>
                   <w:spacing w:after="0" w:line="240" w:lineRule="auto"/>
                   <w:jc w:val="right"/>
@@ -11555,7 +11534,7 @@
       <w:tr>
         <w:trPr>
           <w:trHeight w:val="300"/>
-          <w:trPrChange w:id="162" w:author="Michael Decker" w:date="2020-02-24T17:16:00Z">
+          <w:trPrChange w:id="166" w:author="Michael Decker" w:date="2020-02-24T17:16:00Z">
             <w:trPr>
               <w:trHeight w:val="300"/>
             </w:trPr>
@@ -11568,7 +11547,7 @@
             <w:noWrap/>
             <w:vAlign w:val="bottom"/>
             <w:hideMark/>
-            <w:tcPrChange w:id="163" w:author="Michael Decker" w:date="2020-02-24T17:16:00Z">
+            <w:tcPrChange w:id="167" w:author="Michael Decker" w:date="2020-02-24T17:16:00Z">
               <w:tcPr>
                 <w:tcW w:w="1447" w:type="dxa"/>
                 <w:shd w:val="clear" w:color="auto" w:fill="auto"/>
@@ -11586,7 +11565,7 @@
                 <w:rFonts w:ascii="Calibri" w:eastAsia="Times New Roman" w:hAnsi="Calibri" w:cs="Calibri"/>
                 <w:color w:val="000000"/>
               </w:rPr>
-              <w:pPrChange w:id="164" w:author="Michael Decker" w:date="2020-02-24T17:13:00Z">
+              <w:pPrChange w:id="168" w:author="Michael Decker" w:date="2020-02-24T17:13:00Z">
                 <w:pPr>
                   <w:spacing w:after="0" w:line="240" w:lineRule="auto"/>
                   <w:jc w:val="right"/>
@@ -11609,7 +11588,7 @@
             <w:noWrap/>
             <w:vAlign w:val="bottom"/>
             <w:hideMark/>
-            <w:tcPrChange w:id="165" w:author="Michael Decker" w:date="2020-02-24T17:16:00Z">
+            <w:tcPrChange w:id="169" w:author="Michael Decker" w:date="2020-02-24T17:16:00Z">
               <w:tcPr>
                 <w:tcW w:w="2540" w:type="dxa"/>
                 <w:shd w:val="clear" w:color="auto" w:fill="auto"/>
@@ -11627,7 +11606,7 @@
                 <w:rFonts w:ascii="Calibri" w:eastAsia="Times New Roman" w:hAnsi="Calibri" w:cs="Calibri"/>
                 <w:color w:val="000000"/>
               </w:rPr>
-              <w:pPrChange w:id="166" w:author="Michael Decker" w:date="2020-02-24T17:16:00Z">
+              <w:pPrChange w:id="170" w:author="Michael Decker" w:date="2020-02-24T17:16:00Z">
                 <w:pPr>
                   <w:spacing w:after="0" w:line="240" w:lineRule="auto"/>
                   <w:jc w:val="right"/>
@@ -11641,7 +11620,7 @@
               </w:rPr>
               <w:t>98</w:t>
             </w:r>
-            <w:ins w:id="167" w:author="Michael Decker" w:date="2020-02-24T17:16:00Z">
+            <w:ins w:id="171" w:author="Michael Decker" w:date="2020-02-24T17:16:00Z">
               <w:r>
                 <w:rPr>
                   <w:rFonts w:ascii="Calibri" w:eastAsia="Times New Roman" w:hAnsi="Calibri" w:cs="Calibri"/>
@@ -11659,7 +11638,7 @@
             <w:noWrap/>
             <w:vAlign w:val="bottom"/>
             <w:hideMark/>
-            <w:tcPrChange w:id="168" w:author="Michael Decker" w:date="2020-02-24T17:16:00Z">
+            <w:tcPrChange w:id="172" w:author="Michael Decker" w:date="2020-02-24T17:16:00Z">
               <w:tcPr>
                 <w:tcW w:w="2820" w:type="dxa"/>
                 <w:shd w:val="clear" w:color="auto" w:fill="auto"/>
@@ -11677,7 +11656,7 @@
                 <w:rFonts w:ascii="Calibri" w:eastAsia="Times New Roman" w:hAnsi="Calibri" w:cs="Calibri"/>
                 <w:color w:val="000000"/>
               </w:rPr>
-              <w:pPrChange w:id="169" w:author="Michael Decker" w:date="2020-02-24T17:16:00Z">
+              <w:pPrChange w:id="173" w:author="Michael Decker" w:date="2020-02-24T17:16:00Z">
                 <w:pPr>
                   <w:spacing w:after="0" w:line="240" w:lineRule="auto"/>
                   <w:jc w:val="right"/>
@@ -11700,7 +11679,7 @@
             <w:noWrap/>
             <w:vAlign w:val="bottom"/>
             <w:hideMark/>
-            <w:tcPrChange w:id="170" w:author="Michael Decker" w:date="2020-02-24T17:16:00Z">
+            <w:tcPrChange w:id="174" w:author="Michael Decker" w:date="2020-02-24T17:16:00Z">
               <w:tcPr>
                 <w:tcW w:w="2260" w:type="dxa"/>
                 <w:shd w:val="clear" w:color="auto" w:fill="auto"/>
@@ -11718,7 +11697,7 @@
                 <w:rFonts w:ascii="Calibri" w:eastAsia="Times New Roman" w:hAnsi="Calibri" w:cs="Calibri"/>
                 <w:color w:val="000000"/>
               </w:rPr>
-              <w:pPrChange w:id="171" w:author="Michael Decker" w:date="2020-02-24T17:16:00Z">
+              <w:pPrChange w:id="175" w:author="Michael Decker" w:date="2020-02-24T17:16:00Z">
                 <w:pPr>
                   <w:spacing w:after="0" w:line="240" w:lineRule="auto"/>
                   <w:jc w:val="right"/>
@@ -11741,7 +11720,7 @@
             <w:noWrap/>
             <w:vAlign w:val="bottom"/>
             <w:hideMark/>
-            <w:tcPrChange w:id="172" w:author="Michael Decker" w:date="2020-02-24T17:16:00Z">
+            <w:tcPrChange w:id="176" w:author="Michael Decker" w:date="2020-02-24T17:16:00Z">
               <w:tcPr>
                 <w:tcW w:w="1522" w:type="dxa"/>
                 <w:shd w:val="clear" w:color="auto" w:fill="auto"/>
@@ -11759,7 +11738,7 @@
                 <w:rFonts w:ascii="Calibri" w:eastAsia="Times New Roman" w:hAnsi="Calibri" w:cs="Calibri"/>
                 <w:color w:val="000000"/>
               </w:rPr>
-              <w:pPrChange w:id="173" w:author="Michael Decker" w:date="2020-02-24T17:16:00Z">
+              <w:pPrChange w:id="177" w:author="Michael Decker" w:date="2020-02-24T17:16:00Z">
                 <w:pPr>
                   <w:spacing w:after="0" w:line="240" w:lineRule="auto"/>
                   <w:jc w:val="right"/>
@@ -11785,7 +11764,7 @@
           <w:szCs w:val="24"/>
         </w:rPr>
       </w:pPr>
-      <w:ins w:id="174" w:author="Michael Decker" w:date="2020-02-24T17:13:00Z">
+      <w:ins w:id="178" w:author="Michael Decker" w:date="2020-02-24T17:13:00Z">
         <w:r>
           <w:rPr>
             <w:rFonts w:ascii="Times New Roman" w:hAnsi="Times New Roman" w:cs="Times New Roman"/>
@@ -11802,35 +11781,22 @@
         <w:keepNext/>
         <w:jc w:val="center"/>
       </w:pPr>
-      <w:bookmarkStart w:id="175" w:name="_Ref33024400"/>
+      <w:bookmarkStart w:id="179" w:name="_Ref33024400"/>
       <w:r>
         <w:t xml:space="preserve">Table </w:t>
       </w:r>
-      <w:r>
-        <w:fldChar w:fldCharType="begin"/>
-      </w:r>
-      <w:r>
-        <w:instrText xml:space="preserve"> SEQ Table \* ARABIC </w:instrText>
-      </w:r>
-      <w:r>
-        <w:fldChar w:fldCharType="separate"/>
-      </w:r>
-      <w:r>
-        <w:rPr>
-          <w:noProof/>
-        </w:rPr>
-        <w:t>3</w:t>
-      </w:r>
-      <w:r>
-        <w:rPr>
-          <w:noProof/>
-        </w:rPr>
-        <w:fldChar w:fldCharType="end"/>
-      </w:r>
+      <w:fldSimple w:instr=" SEQ Table \* ARABIC ">
+        <w:r>
+          <w:rPr>
+            <w:noProof/>
+          </w:rPr>
+          <w:t>3</w:t>
+        </w:r>
+      </w:fldSimple>
       <w:r>
         <w:t xml:space="preserve"> HEURISTICS EQUATIONS</w:t>
       </w:r>
-      <w:bookmarkEnd w:id="175"/>
+      <w:bookmarkEnd w:id="179"/>
     </w:p>
     <w:tbl>
       <w:tblPr>
@@ -12845,9 +12811,9 @@
       <w:pPr>
         <w:pStyle w:val="Heading1"/>
       </w:pPr>
-      <w:bookmarkStart w:id="176" w:name="_Ref32599906"/>
-    </w:p>
-    <w:bookmarkEnd w:id="176"/>
+      <w:bookmarkStart w:id="180" w:name="_Ref32599906"/>
+    </w:p>
+    <w:bookmarkEnd w:id="180"/>
     <w:p>
       <w:pPr>
         <w:spacing w:line="480" w:lineRule="auto"/>
@@ -13106,11 +13072,11 @@
       <w:pPr>
         <w:pStyle w:val="Heading2"/>
       </w:pPr>
-      <w:bookmarkStart w:id="177" w:name="_Ref33017647"/>
+      <w:bookmarkStart w:id="181" w:name="_Ref33017647"/>
       <w:r>
         <w:t>External Validity</w:t>
       </w:r>
-      <w:bookmarkEnd w:id="177"/>
+      <w:bookmarkEnd w:id="181"/>
     </w:p>
     <w:p>
       <w:pPr>
@@ -13144,11 +13110,11 @@
       <w:pPr>
         <w:pStyle w:val="Heading2"/>
       </w:pPr>
-      <w:bookmarkStart w:id="178" w:name="_Ref33018411"/>
+      <w:bookmarkStart w:id="182" w:name="_Ref33018411"/>
       <w:r>
         <w:t>Internal Validity</w:t>
       </w:r>
-      <w:bookmarkEnd w:id="178"/>
+      <w:bookmarkEnd w:id="182"/>
     </w:p>
     <w:p>
       <w:pPr>
@@ -13352,27 +13318,14 @@
       <w:r>
         <w:t xml:space="preserve">Figure </w:t>
       </w:r>
-      <w:r>
-        <w:fldChar w:fldCharType="begin"/>
-      </w:r>
-      <w:r>
-        <w:instrText xml:space="preserve"> SEQ Figure \* ARABIC </w:instrText>
-      </w:r>
-      <w:r>
-        <w:fldChar w:fldCharType="separate"/>
-      </w:r>
-      <w:r>
-        <w:rPr>
-          <w:noProof/>
-        </w:rPr>
-        <w:t>3</w:t>
-      </w:r>
-      <w:r>
-        <w:rPr>
-          <w:noProof/>
-        </w:rPr>
-        <w:fldChar w:fldCharType="end"/>
-      </w:r>
+      <w:fldSimple w:instr=" SEQ Figure \* ARABIC ">
+        <w:r>
+          <w:rPr>
+            <w:noProof/>
+          </w:rPr>
+          <w:t>3</w:t>
+        </w:r>
+      </w:fldSimple>
       <w:r>
         <w:t xml:space="preserve"> WHITESMITH SAMPLE</w:t>
       </w:r>
@@ -13499,27 +13452,14 @@
       <w:r>
         <w:t xml:space="preserve">Figure </w:t>
       </w:r>
-      <w:r>
-        <w:fldChar w:fldCharType="begin"/>
-      </w:r>
-      <w:r>
-        <w:instrText xml:space="preserve"> SEQ Figure \* ARABIC </w:instrText>
-      </w:r>
-      <w:r>
-        <w:fldChar w:fldCharType="separate"/>
-      </w:r>
-      <w:r>
-        <w:rPr>
-          <w:noProof/>
-        </w:rPr>
-        <w:t>4</w:t>
-      </w:r>
-      <w:r>
-        <w:rPr>
-          <w:noProof/>
-        </w:rPr>
-        <w:fldChar w:fldCharType="end"/>
-      </w:r>
+      <w:fldSimple w:instr=" SEQ Figure \* ARABIC ">
+        <w:r>
+          <w:rPr>
+            <w:noProof/>
+          </w:rPr>
+          <w:t>4</w:t>
+        </w:r>
+      </w:fldSimple>
       <w:r>
         <w:t xml:space="preserve"> HUNGARIAN SAMPLE</w:t>
       </w:r>
@@ -13549,7 +13489,7 @@
           <w:sz w:val="24"/>
           <w:szCs w:val="24"/>
         </w:rPr>
-        <w:pPrChange w:id="179" w:author="blake grills" w:date="2020-02-14T19:33:00Z">
+        <w:pPrChange w:id="183" w:author="blake grills" w:date="2020-02-14T19:33:00Z">
           <w:pPr>
             <w:spacing w:line="480" w:lineRule="auto"/>
           </w:pPr>
@@ -14185,12 +14125,12 @@
       <w:pPr>
         <w:pStyle w:val="Bibliography"/>
         <w:rPr>
-          <w:ins w:id="180" w:author="blake grills" w:date="2020-02-20T23:54:00Z"/>
-          <w:rFonts w:ascii="Times New Roman" w:hAnsi="Times New Roman" w:cs="Times New Roman"/>
-          <w:sz w:val="24"/>
-          <w:szCs w:val="24"/>
-        </w:rPr>
-        <w:pPrChange w:id="181" w:author="blake grills" w:date="2020-02-20T23:54:00Z">
+          <w:ins w:id="184" w:author="blake grills" w:date="2020-02-20T23:54:00Z"/>
+          <w:rFonts w:ascii="Times New Roman" w:hAnsi="Times New Roman" w:cs="Times New Roman"/>
+          <w:sz w:val="24"/>
+          <w:szCs w:val="24"/>
+        </w:rPr>
+        <w:pPrChange w:id="185" w:author="blake grills" w:date="2020-02-20T23:54:00Z">
           <w:pPr>
             <w:widowControl w:val="0"/>
             <w:autoSpaceDE w:val="0"/>
@@ -14204,12 +14144,12 @@
         <w:lastRenderedPageBreak/>
         <w:fldChar w:fldCharType="begin"/>
       </w:r>
-      <w:ins w:id="182" w:author="blake grills" w:date="2020-02-20T22:18:00Z">
+      <w:ins w:id="186" w:author="blake grills" w:date="2020-02-20T22:18:00Z">
         <w:r>
           <w:instrText xml:space="preserve"> ADDIN ZOTERO_BIBL {"uncited":[["http://zotero.org/users/local/B8a741ni/items/GJ52U9V5"],["http://zotero.org/users/local/B8a741ni/items/8CNX8WZB"],["http://zotero.org/users/local/B8a741ni/items/HFL2CZMC"],["http://zotero.org/users/local/B8a741ni/items/KNXAQ9F6"],["http://zotero.org/users/local/B8a741ni/items/3MUBU2QE"],["http://zotero.org/users/local/B8a741ni/items/HID2ASZ8"],["http://zotero.org/users/local/B8a741ni/items/YVBGUF5A"],["http://zotero.org/users/local/B8a741ni/items/S82R6DSD"],["http://zotero.org/users/local/B8a741ni/items/8SAPXZBR"]],"omitted":[],"custom":[]} CSL_BIBLIOGRAPHY </w:instrText>
         </w:r>
       </w:ins>
-      <w:del w:id="183" w:author="blake grills" w:date="2020-02-20T22:18:00Z">
+      <w:del w:id="187" w:author="blake grills" w:date="2020-02-20T22:18:00Z">
         <w:r>
           <w:delInstrText xml:space="preserve"> ADDIN ZOTERO_BIBL {"uncited":[["http://zotero.org/users/local/B8a741ni/items/GJ52U9V5"],["http://zotero.org/users/local/B8a741ni/items/8CNX8WZB"],["http://zotero.org/users/local/B8a741ni/items/HFL2CZMC"],["http://zotero.org/users/local/B8a741ni/items/KNXAQ9F6"],["http://zotero.org/users/local/B8a741ni/items/3MUBU2QE"],["http://zotero.org/users/local/B8a741ni/items/HID2ASZ8"],["http://zotero.org/users/local/B8a741ni/items/YVBGUF5A"],["http://zotero.org/users/local/B8a741ni/items/S82R6DSD"]],"omitted":[],"custom":[]} CSL_BIBLIOGRAPHY </w:delInstrText>
         </w:r>
@@ -14217,7 +14157,7 @@
       <w:r>
         <w:fldChar w:fldCharType="separate"/>
       </w:r>
-      <w:ins w:id="184" w:author="blake grills" w:date="2020-02-20T23:54:00Z">
+      <w:ins w:id="188" w:author="blake grills" w:date="2020-02-20T23:54:00Z">
         <w:r>
           <w:rPr>
             <w:rFonts w:ascii="Times New Roman" w:hAnsi="Times New Roman" w:cs="Times New Roman"/>
@@ -14259,12 +14199,12 @@
       <w:pPr>
         <w:pStyle w:val="Bibliography"/>
         <w:rPr>
-          <w:ins w:id="185" w:author="blake grills" w:date="2020-02-20T23:54:00Z"/>
-          <w:rFonts w:ascii="Times New Roman" w:hAnsi="Times New Roman" w:cs="Times New Roman"/>
-          <w:sz w:val="24"/>
-          <w:szCs w:val="24"/>
-        </w:rPr>
-        <w:pPrChange w:id="186" w:author="blake grills" w:date="2020-02-20T23:54:00Z">
+          <w:ins w:id="189" w:author="blake grills" w:date="2020-02-20T23:54:00Z"/>
+          <w:rFonts w:ascii="Times New Roman" w:hAnsi="Times New Roman" w:cs="Times New Roman"/>
+          <w:sz w:val="24"/>
+          <w:szCs w:val="24"/>
+        </w:rPr>
+        <w:pPrChange w:id="190" w:author="blake grills" w:date="2020-02-20T23:54:00Z">
           <w:pPr>
             <w:widowControl w:val="0"/>
             <w:autoSpaceDE w:val="0"/>
@@ -14274,7 +14214,7 @@
           </w:pPr>
         </w:pPrChange>
       </w:pPr>
-      <w:ins w:id="187" w:author="blake grills" w:date="2020-02-20T23:54:00Z">
+      <w:ins w:id="191" w:author="blake grills" w:date="2020-02-20T23:54:00Z">
         <w:r>
           <w:rPr>
             <w:rFonts w:ascii="Times New Roman" w:hAnsi="Times New Roman" w:cs="Times New Roman"/>
@@ -14316,12 +14256,12 @@
       <w:pPr>
         <w:pStyle w:val="Bibliography"/>
         <w:rPr>
-          <w:ins w:id="188" w:author="blake grills" w:date="2020-02-20T23:54:00Z"/>
-          <w:rFonts w:ascii="Times New Roman" w:hAnsi="Times New Roman" w:cs="Times New Roman"/>
-          <w:sz w:val="24"/>
-          <w:szCs w:val="24"/>
-        </w:rPr>
-        <w:pPrChange w:id="189" w:author="blake grills" w:date="2020-02-20T23:54:00Z">
+          <w:ins w:id="192" w:author="blake grills" w:date="2020-02-20T23:54:00Z"/>
+          <w:rFonts w:ascii="Times New Roman" w:hAnsi="Times New Roman" w:cs="Times New Roman"/>
+          <w:sz w:val="24"/>
+          <w:szCs w:val="24"/>
+        </w:rPr>
+        <w:pPrChange w:id="193" w:author="blake grills" w:date="2020-02-20T23:54:00Z">
           <w:pPr>
             <w:widowControl w:val="0"/>
             <w:autoSpaceDE w:val="0"/>
@@ -14331,7 +14271,7 @@
           </w:pPr>
         </w:pPrChange>
       </w:pPr>
-      <w:ins w:id="190" w:author="blake grills" w:date="2020-02-20T23:54:00Z">
+      <w:ins w:id="194" w:author="blake grills" w:date="2020-02-20T23:54:00Z">
         <w:r>
           <w:rPr>
             <w:rFonts w:ascii="Times New Roman" w:hAnsi="Times New Roman" w:cs="Times New Roman"/>
@@ -14391,12 +14331,12 @@
       <w:pPr>
         <w:pStyle w:val="Bibliography"/>
         <w:rPr>
-          <w:ins w:id="191" w:author="blake grills" w:date="2020-02-20T23:54:00Z"/>
-          <w:rFonts w:ascii="Times New Roman" w:hAnsi="Times New Roman" w:cs="Times New Roman"/>
-          <w:sz w:val="24"/>
-          <w:szCs w:val="24"/>
-        </w:rPr>
-        <w:pPrChange w:id="192" w:author="blake grills" w:date="2020-02-20T23:54:00Z">
+          <w:ins w:id="195" w:author="blake grills" w:date="2020-02-20T23:54:00Z"/>
+          <w:rFonts w:ascii="Times New Roman" w:hAnsi="Times New Roman" w:cs="Times New Roman"/>
+          <w:sz w:val="24"/>
+          <w:szCs w:val="24"/>
+        </w:rPr>
+        <w:pPrChange w:id="196" w:author="blake grills" w:date="2020-02-20T23:54:00Z">
           <w:pPr>
             <w:widowControl w:val="0"/>
             <w:autoSpaceDE w:val="0"/>
@@ -14406,7 +14346,7 @@
           </w:pPr>
         </w:pPrChange>
       </w:pPr>
-      <w:ins w:id="193" w:author="blake grills" w:date="2020-02-20T23:54:00Z">
+      <w:ins w:id="197" w:author="blake grills" w:date="2020-02-20T23:54:00Z">
         <w:r>
           <w:rPr>
             <w:rFonts w:ascii="Times New Roman" w:hAnsi="Times New Roman" w:cs="Times New Roman"/>
@@ -14466,12 +14406,12 @@
       <w:pPr>
         <w:pStyle w:val="Bibliography"/>
         <w:rPr>
-          <w:ins w:id="194" w:author="blake grills" w:date="2020-02-20T23:54:00Z"/>
-          <w:rFonts w:ascii="Times New Roman" w:hAnsi="Times New Roman" w:cs="Times New Roman"/>
-          <w:sz w:val="24"/>
-          <w:szCs w:val="24"/>
-        </w:rPr>
-        <w:pPrChange w:id="195" w:author="blake grills" w:date="2020-02-20T23:54:00Z">
+          <w:ins w:id="198" w:author="blake grills" w:date="2020-02-20T23:54:00Z"/>
+          <w:rFonts w:ascii="Times New Roman" w:hAnsi="Times New Roman" w:cs="Times New Roman"/>
+          <w:sz w:val="24"/>
+          <w:szCs w:val="24"/>
+        </w:rPr>
+        <w:pPrChange w:id="199" w:author="blake grills" w:date="2020-02-20T23:54:00Z">
           <w:pPr>
             <w:widowControl w:val="0"/>
             <w:autoSpaceDE w:val="0"/>
@@ -14481,7 +14421,7 @@
           </w:pPr>
         </w:pPrChange>
       </w:pPr>
-      <w:ins w:id="196" w:author="blake grills" w:date="2020-02-20T23:54:00Z">
+      <w:ins w:id="200" w:author="blake grills" w:date="2020-02-20T23:54:00Z">
         <w:r>
           <w:rPr>
             <w:rFonts w:ascii="Times New Roman" w:hAnsi="Times New Roman" w:cs="Times New Roman"/>
@@ -14523,12 +14463,12 @@
       <w:pPr>
         <w:pStyle w:val="Bibliography"/>
         <w:rPr>
-          <w:ins w:id="197" w:author="blake grills" w:date="2020-02-20T23:54:00Z"/>
-          <w:rFonts w:ascii="Times New Roman" w:hAnsi="Times New Roman" w:cs="Times New Roman"/>
-          <w:sz w:val="24"/>
-          <w:szCs w:val="24"/>
-        </w:rPr>
-        <w:pPrChange w:id="198" w:author="blake grills" w:date="2020-02-20T23:54:00Z">
+          <w:ins w:id="201" w:author="blake grills" w:date="2020-02-20T23:54:00Z"/>
+          <w:rFonts w:ascii="Times New Roman" w:hAnsi="Times New Roman" w:cs="Times New Roman"/>
+          <w:sz w:val="24"/>
+          <w:szCs w:val="24"/>
+        </w:rPr>
+        <w:pPrChange w:id="202" w:author="blake grills" w:date="2020-02-20T23:54:00Z">
           <w:pPr>
             <w:widowControl w:val="0"/>
             <w:autoSpaceDE w:val="0"/>
@@ -14538,7 +14478,7 @@
           </w:pPr>
         </w:pPrChange>
       </w:pPr>
-      <w:ins w:id="199" w:author="blake grills" w:date="2020-02-20T23:54:00Z">
+      <w:ins w:id="203" w:author="blake grills" w:date="2020-02-20T23:54:00Z">
         <w:r>
           <w:rPr>
             <w:rFonts w:ascii="Times New Roman" w:hAnsi="Times New Roman" w:cs="Times New Roman"/>
@@ -14580,12 +14520,12 @@
       <w:pPr>
         <w:pStyle w:val="Bibliography"/>
         <w:rPr>
-          <w:ins w:id="200" w:author="blake grills" w:date="2020-02-20T23:54:00Z"/>
-          <w:rFonts w:ascii="Times New Roman" w:hAnsi="Times New Roman" w:cs="Times New Roman"/>
-          <w:sz w:val="24"/>
-          <w:szCs w:val="24"/>
-        </w:rPr>
-        <w:pPrChange w:id="201" w:author="blake grills" w:date="2020-02-20T23:54:00Z">
+          <w:ins w:id="204" w:author="blake grills" w:date="2020-02-20T23:54:00Z"/>
+          <w:rFonts w:ascii="Times New Roman" w:hAnsi="Times New Roman" w:cs="Times New Roman"/>
+          <w:sz w:val="24"/>
+          <w:szCs w:val="24"/>
+        </w:rPr>
+        <w:pPrChange w:id="205" w:author="blake grills" w:date="2020-02-20T23:54:00Z">
           <w:pPr>
             <w:widowControl w:val="0"/>
             <w:autoSpaceDE w:val="0"/>
@@ -14595,7 +14535,7 @@
           </w:pPr>
         </w:pPrChange>
       </w:pPr>
-      <w:ins w:id="202" w:author="blake grills" w:date="2020-02-20T23:54:00Z">
+      <w:ins w:id="206" w:author="blake grills" w:date="2020-02-20T23:54:00Z">
         <w:r>
           <w:rPr>
             <w:rFonts w:ascii="Times New Roman" w:hAnsi="Times New Roman" w:cs="Times New Roman"/>
@@ -14637,12 +14577,12 @@
       <w:pPr>
         <w:pStyle w:val="Bibliography"/>
         <w:rPr>
-          <w:ins w:id="203" w:author="blake grills" w:date="2020-02-20T23:54:00Z"/>
-          <w:rFonts w:ascii="Times New Roman" w:hAnsi="Times New Roman" w:cs="Times New Roman"/>
-          <w:sz w:val="24"/>
-          <w:szCs w:val="24"/>
-        </w:rPr>
-        <w:pPrChange w:id="204" w:author="blake grills" w:date="2020-02-20T23:54:00Z">
+          <w:ins w:id="207" w:author="blake grills" w:date="2020-02-20T23:54:00Z"/>
+          <w:rFonts w:ascii="Times New Roman" w:hAnsi="Times New Roman" w:cs="Times New Roman"/>
+          <w:sz w:val="24"/>
+          <w:szCs w:val="24"/>
+        </w:rPr>
+        <w:pPrChange w:id="208" w:author="blake grills" w:date="2020-02-20T23:54:00Z">
           <w:pPr>
             <w:widowControl w:val="0"/>
             <w:autoSpaceDE w:val="0"/>
@@ -14652,7 +14592,7 @@
           </w:pPr>
         </w:pPrChange>
       </w:pPr>
-      <w:ins w:id="205" w:author="blake grills" w:date="2020-02-20T23:54:00Z">
+      <w:ins w:id="209" w:author="blake grills" w:date="2020-02-20T23:54:00Z">
         <w:r>
           <w:rPr>
             <w:rFonts w:ascii="Times New Roman" w:hAnsi="Times New Roman" w:cs="Times New Roman"/>
@@ -14712,12 +14652,12 @@
       <w:pPr>
         <w:pStyle w:val="Bibliography"/>
         <w:rPr>
-          <w:ins w:id="206" w:author="blake grills" w:date="2020-02-20T23:54:00Z"/>
-          <w:rFonts w:ascii="Times New Roman" w:hAnsi="Times New Roman" w:cs="Times New Roman"/>
-          <w:sz w:val="24"/>
-          <w:szCs w:val="24"/>
-        </w:rPr>
-        <w:pPrChange w:id="207" w:author="blake grills" w:date="2020-02-20T23:54:00Z">
+          <w:ins w:id="210" w:author="blake grills" w:date="2020-02-20T23:54:00Z"/>
+          <w:rFonts w:ascii="Times New Roman" w:hAnsi="Times New Roman" w:cs="Times New Roman"/>
+          <w:sz w:val="24"/>
+          <w:szCs w:val="24"/>
+        </w:rPr>
+        <w:pPrChange w:id="211" w:author="blake grills" w:date="2020-02-20T23:54:00Z">
           <w:pPr>
             <w:widowControl w:val="0"/>
             <w:autoSpaceDE w:val="0"/>
@@ -14727,7 +14667,7 @@
           </w:pPr>
         </w:pPrChange>
       </w:pPr>
-      <w:ins w:id="208" w:author="blake grills" w:date="2020-02-20T23:54:00Z">
+      <w:ins w:id="212" w:author="blake grills" w:date="2020-02-20T23:54:00Z">
         <w:r>
           <w:rPr>
             <w:rFonts w:ascii="Times New Roman" w:hAnsi="Times New Roman" w:cs="Times New Roman"/>
@@ -14769,12 +14709,12 @@
       <w:pPr>
         <w:pStyle w:val="Bibliography"/>
         <w:rPr>
-          <w:ins w:id="209" w:author="blake grills" w:date="2020-02-20T23:54:00Z"/>
-          <w:rFonts w:ascii="Times New Roman" w:hAnsi="Times New Roman" w:cs="Times New Roman"/>
-          <w:sz w:val="24"/>
-          <w:szCs w:val="24"/>
-        </w:rPr>
-        <w:pPrChange w:id="210" w:author="blake grills" w:date="2020-02-20T23:54:00Z">
+          <w:ins w:id="213" w:author="blake grills" w:date="2020-02-20T23:54:00Z"/>
+          <w:rFonts w:ascii="Times New Roman" w:hAnsi="Times New Roman" w:cs="Times New Roman"/>
+          <w:sz w:val="24"/>
+          <w:szCs w:val="24"/>
+        </w:rPr>
+        <w:pPrChange w:id="214" w:author="blake grills" w:date="2020-02-20T23:54:00Z">
           <w:pPr>
             <w:widowControl w:val="0"/>
             <w:autoSpaceDE w:val="0"/>
@@ -14784,7 +14724,7 @@
           </w:pPr>
         </w:pPrChange>
       </w:pPr>
-      <w:ins w:id="211" w:author="blake grills" w:date="2020-02-20T23:54:00Z">
+      <w:ins w:id="215" w:author="blake grills" w:date="2020-02-20T23:54:00Z">
         <w:r>
           <w:rPr>
             <w:rFonts w:ascii="Times New Roman" w:hAnsi="Times New Roman" w:cs="Times New Roman"/>
@@ -14826,12 +14766,12 @@
       <w:pPr>
         <w:pStyle w:val="Bibliography"/>
         <w:rPr>
-          <w:ins w:id="212" w:author="blake grills" w:date="2020-02-20T23:54:00Z"/>
-          <w:rFonts w:ascii="Times New Roman" w:hAnsi="Times New Roman" w:cs="Times New Roman"/>
-          <w:sz w:val="24"/>
-          <w:szCs w:val="24"/>
-        </w:rPr>
-        <w:pPrChange w:id="213" w:author="blake grills" w:date="2020-02-20T23:54:00Z">
+          <w:ins w:id="216" w:author="blake grills" w:date="2020-02-20T23:54:00Z"/>
+          <w:rFonts w:ascii="Times New Roman" w:hAnsi="Times New Roman" w:cs="Times New Roman"/>
+          <w:sz w:val="24"/>
+          <w:szCs w:val="24"/>
+        </w:rPr>
+        <w:pPrChange w:id="217" w:author="blake grills" w:date="2020-02-20T23:54:00Z">
           <w:pPr>
             <w:widowControl w:val="0"/>
             <w:autoSpaceDE w:val="0"/>
@@ -14841,7 +14781,7 @@
           </w:pPr>
         </w:pPrChange>
       </w:pPr>
-      <w:ins w:id="214" w:author="blake grills" w:date="2020-02-20T23:54:00Z">
+      <w:ins w:id="218" w:author="blake grills" w:date="2020-02-20T23:54:00Z">
         <w:r>
           <w:rPr>
             <w:rFonts w:ascii="Times New Roman" w:hAnsi="Times New Roman" w:cs="Times New Roman"/>
@@ -14883,12 +14823,12 @@
       <w:pPr>
         <w:pStyle w:val="Bibliography"/>
         <w:rPr>
-          <w:ins w:id="215" w:author="blake grills" w:date="2020-02-20T23:54:00Z"/>
-          <w:rFonts w:ascii="Times New Roman" w:hAnsi="Times New Roman" w:cs="Times New Roman"/>
-          <w:sz w:val="24"/>
-          <w:szCs w:val="24"/>
-        </w:rPr>
-        <w:pPrChange w:id="216" w:author="blake grills" w:date="2020-02-20T23:54:00Z">
+          <w:ins w:id="219" w:author="blake grills" w:date="2020-02-20T23:54:00Z"/>
+          <w:rFonts w:ascii="Times New Roman" w:hAnsi="Times New Roman" w:cs="Times New Roman"/>
+          <w:sz w:val="24"/>
+          <w:szCs w:val="24"/>
+        </w:rPr>
+        <w:pPrChange w:id="220" w:author="blake grills" w:date="2020-02-20T23:54:00Z">
           <w:pPr>
             <w:widowControl w:val="0"/>
             <w:autoSpaceDE w:val="0"/>
@@ -14898,7 +14838,7 @@
           </w:pPr>
         </w:pPrChange>
       </w:pPr>
-      <w:ins w:id="217" w:author="blake grills" w:date="2020-02-20T23:54:00Z">
+      <w:ins w:id="221" w:author="blake grills" w:date="2020-02-20T23:54:00Z">
         <w:r>
           <w:rPr>
             <w:rFonts w:ascii="Times New Roman" w:hAnsi="Times New Roman" w:cs="Times New Roman"/>
@@ -14922,12 +14862,12 @@
       <w:pPr>
         <w:pStyle w:val="Bibliography"/>
         <w:rPr>
-          <w:ins w:id="218" w:author="blake grills" w:date="2020-02-20T23:54:00Z"/>
-          <w:rFonts w:ascii="Times New Roman" w:hAnsi="Times New Roman" w:cs="Times New Roman"/>
-          <w:sz w:val="24"/>
-          <w:szCs w:val="24"/>
-        </w:rPr>
-        <w:pPrChange w:id="219" w:author="blake grills" w:date="2020-02-20T23:54:00Z">
+          <w:ins w:id="222" w:author="blake grills" w:date="2020-02-20T23:54:00Z"/>
+          <w:rFonts w:ascii="Times New Roman" w:hAnsi="Times New Roman" w:cs="Times New Roman"/>
+          <w:sz w:val="24"/>
+          <w:szCs w:val="24"/>
+        </w:rPr>
+        <w:pPrChange w:id="223" w:author="blake grills" w:date="2020-02-20T23:54:00Z">
           <w:pPr>
             <w:widowControl w:val="0"/>
             <w:autoSpaceDE w:val="0"/>
@@ -14937,7 +14877,7 @@
           </w:pPr>
         </w:pPrChange>
       </w:pPr>
-      <w:ins w:id="220" w:author="blake grills" w:date="2020-02-20T23:54:00Z">
+      <w:ins w:id="224" w:author="blake grills" w:date="2020-02-20T23:54:00Z">
         <w:r>
           <w:rPr>
             <w:rFonts w:ascii="Times New Roman" w:hAnsi="Times New Roman" w:cs="Times New Roman"/>
@@ -14997,12 +14937,12 @@
       <w:pPr>
         <w:pStyle w:val="Bibliography"/>
         <w:rPr>
-          <w:ins w:id="221" w:author="blake grills" w:date="2020-02-20T23:54:00Z"/>
-          <w:rFonts w:ascii="Times New Roman" w:hAnsi="Times New Roman" w:cs="Times New Roman"/>
-          <w:sz w:val="24"/>
-          <w:szCs w:val="24"/>
-        </w:rPr>
-        <w:pPrChange w:id="222" w:author="blake grills" w:date="2020-02-20T23:54:00Z">
+          <w:ins w:id="225" w:author="blake grills" w:date="2020-02-20T23:54:00Z"/>
+          <w:rFonts w:ascii="Times New Roman" w:hAnsi="Times New Roman" w:cs="Times New Roman"/>
+          <w:sz w:val="24"/>
+          <w:szCs w:val="24"/>
+        </w:rPr>
+        <w:pPrChange w:id="226" w:author="blake grills" w:date="2020-02-20T23:54:00Z">
           <w:pPr>
             <w:widowControl w:val="0"/>
             <w:autoSpaceDE w:val="0"/>
@@ -15012,7 +14952,7 @@
           </w:pPr>
         </w:pPrChange>
       </w:pPr>
-      <w:ins w:id="223" w:author="blake grills" w:date="2020-02-20T23:54:00Z">
+      <w:ins w:id="227" w:author="blake grills" w:date="2020-02-20T23:54:00Z">
         <w:r>
           <w:rPr>
             <w:rFonts w:ascii="Times New Roman" w:hAnsi="Times New Roman" w:cs="Times New Roman"/>
@@ -15055,12 +14995,12 @@
       <w:pPr>
         <w:pStyle w:val="Bibliography"/>
         <w:rPr>
-          <w:ins w:id="224" w:author="blake grills" w:date="2020-02-20T23:54:00Z"/>
-          <w:rFonts w:ascii="Times New Roman" w:hAnsi="Times New Roman" w:cs="Times New Roman"/>
-          <w:sz w:val="24"/>
-          <w:szCs w:val="24"/>
-        </w:rPr>
-        <w:pPrChange w:id="225" w:author="blake grills" w:date="2020-02-20T23:54:00Z">
+          <w:ins w:id="228" w:author="blake grills" w:date="2020-02-20T23:54:00Z"/>
+          <w:rFonts w:ascii="Times New Roman" w:hAnsi="Times New Roman" w:cs="Times New Roman"/>
+          <w:sz w:val="24"/>
+          <w:szCs w:val="24"/>
+        </w:rPr>
+        <w:pPrChange w:id="229" w:author="blake grills" w:date="2020-02-20T23:54:00Z">
           <w:pPr>
             <w:widowControl w:val="0"/>
             <w:autoSpaceDE w:val="0"/>
@@ -15070,7 +15010,7 @@
           </w:pPr>
         </w:pPrChange>
       </w:pPr>
-      <w:ins w:id="226" w:author="blake grills" w:date="2020-02-20T23:54:00Z">
+      <w:ins w:id="230" w:author="blake grills" w:date="2020-02-20T23:54:00Z">
         <w:r>
           <w:rPr>
             <w:rFonts w:ascii="Times New Roman" w:hAnsi="Times New Roman" w:cs="Times New Roman"/>
@@ -15130,12 +15070,12 @@
       <w:pPr>
         <w:pStyle w:val="Bibliography"/>
         <w:rPr>
-          <w:ins w:id="227" w:author="blake grills" w:date="2020-02-20T23:54:00Z"/>
-          <w:rFonts w:ascii="Times New Roman" w:hAnsi="Times New Roman" w:cs="Times New Roman"/>
-          <w:sz w:val="24"/>
-          <w:szCs w:val="24"/>
-        </w:rPr>
-        <w:pPrChange w:id="228" w:author="blake grills" w:date="2020-02-20T23:54:00Z">
+          <w:ins w:id="231" w:author="blake grills" w:date="2020-02-20T23:54:00Z"/>
+          <w:rFonts w:ascii="Times New Roman" w:hAnsi="Times New Roman" w:cs="Times New Roman"/>
+          <w:sz w:val="24"/>
+          <w:szCs w:val="24"/>
+        </w:rPr>
+        <w:pPrChange w:id="232" w:author="blake grills" w:date="2020-02-20T23:54:00Z">
           <w:pPr>
             <w:widowControl w:val="0"/>
             <w:autoSpaceDE w:val="0"/>
@@ -15145,7 +15085,7 @@
           </w:pPr>
         </w:pPrChange>
       </w:pPr>
-      <w:ins w:id="229" w:author="blake grills" w:date="2020-02-20T23:54:00Z">
+      <w:ins w:id="233" w:author="blake grills" w:date="2020-02-20T23:54:00Z">
         <w:r>
           <w:rPr>
             <w:rFonts w:ascii="Times New Roman" w:hAnsi="Times New Roman" w:cs="Times New Roman"/>
@@ -15187,12 +15127,12 @@
       <w:pPr>
         <w:pStyle w:val="Bibliography"/>
         <w:rPr>
-          <w:ins w:id="230" w:author="blake grills" w:date="2020-02-20T23:54:00Z"/>
-          <w:rFonts w:ascii="Times New Roman" w:hAnsi="Times New Roman" w:cs="Times New Roman"/>
-          <w:sz w:val="24"/>
-          <w:szCs w:val="24"/>
-        </w:rPr>
-        <w:pPrChange w:id="231" w:author="blake grills" w:date="2020-02-20T23:54:00Z">
+          <w:ins w:id="234" w:author="blake grills" w:date="2020-02-20T23:54:00Z"/>
+          <w:rFonts w:ascii="Times New Roman" w:hAnsi="Times New Roman" w:cs="Times New Roman"/>
+          <w:sz w:val="24"/>
+          <w:szCs w:val="24"/>
+        </w:rPr>
+        <w:pPrChange w:id="235" w:author="blake grills" w:date="2020-02-20T23:54:00Z">
           <w:pPr>
             <w:widowControl w:val="0"/>
             <w:autoSpaceDE w:val="0"/>
@@ -15202,7 +15142,7 @@
           </w:pPr>
         </w:pPrChange>
       </w:pPr>
-      <w:ins w:id="232" w:author="blake grills" w:date="2020-02-20T23:54:00Z">
+      <w:ins w:id="236" w:author="blake grills" w:date="2020-02-20T23:54:00Z">
         <w:r>
           <w:rPr>
             <w:rFonts w:ascii="Times New Roman" w:hAnsi="Times New Roman" w:cs="Times New Roman"/>
@@ -15266,13 +15206,13 @@
         <w:adjustRightInd w:val="0"/>
         <w:spacing w:after="0" w:line="240" w:lineRule="auto"/>
         <w:rPr>
-          <w:del w:id="233" w:author="blake grills" w:date="2020-02-20T22:18:00Z"/>
-          <w:rFonts w:ascii="Times New Roman" w:hAnsi="Times New Roman" w:cs="Times New Roman"/>
-          <w:sz w:val="24"/>
-          <w:szCs w:val="24"/>
-        </w:rPr>
-      </w:pPr>
-      <w:del w:id="234" w:author="blake grills" w:date="2020-02-20T22:18:00Z">
+          <w:del w:id="237" w:author="blake grills" w:date="2020-02-20T22:18:00Z"/>
+          <w:rFonts w:ascii="Times New Roman" w:hAnsi="Times New Roman" w:cs="Times New Roman"/>
+          <w:sz w:val="24"/>
+          <w:szCs w:val="24"/>
+        </w:rPr>
+      </w:pPr>
+      <w:del w:id="238" w:author="blake grills" w:date="2020-02-20T22:18:00Z">
         <w:r>
           <w:rPr>
             <w:rFonts w:ascii="Times New Roman" w:hAnsi="Times New Roman" w:cs="Times New Roman"/>
@@ -15318,13 +15258,13 @@
         <w:adjustRightInd w:val="0"/>
         <w:spacing w:after="0" w:line="240" w:lineRule="auto"/>
         <w:rPr>
-          <w:del w:id="235" w:author="blake grills" w:date="2020-02-20T22:18:00Z"/>
-          <w:rFonts w:ascii="Times New Roman" w:hAnsi="Times New Roman" w:cs="Times New Roman"/>
-          <w:sz w:val="24"/>
-          <w:szCs w:val="24"/>
-        </w:rPr>
-      </w:pPr>
-      <w:del w:id="236" w:author="blake grills" w:date="2020-02-20T22:18:00Z">
+          <w:del w:id="239" w:author="blake grills" w:date="2020-02-20T22:18:00Z"/>
+          <w:rFonts w:ascii="Times New Roman" w:hAnsi="Times New Roman" w:cs="Times New Roman"/>
+          <w:sz w:val="24"/>
+          <w:szCs w:val="24"/>
+        </w:rPr>
+      </w:pPr>
+      <w:del w:id="240" w:author="blake grills" w:date="2020-02-20T22:18:00Z">
         <w:r>
           <w:rPr>
             <w:rFonts w:ascii="Times New Roman" w:hAnsi="Times New Roman" w:cs="Times New Roman"/>
@@ -15370,13 +15310,13 @@
         <w:adjustRightInd w:val="0"/>
         <w:spacing w:after="0" w:line="240" w:lineRule="auto"/>
         <w:rPr>
-          <w:del w:id="237" w:author="blake grills" w:date="2020-02-20T22:18:00Z"/>
-          <w:rFonts w:ascii="Times New Roman" w:hAnsi="Times New Roman" w:cs="Times New Roman"/>
-          <w:sz w:val="24"/>
-          <w:szCs w:val="24"/>
-        </w:rPr>
-      </w:pPr>
-      <w:del w:id="238" w:author="blake grills" w:date="2020-02-20T22:18:00Z">
+          <w:del w:id="241" w:author="blake grills" w:date="2020-02-20T22:18:00Z"/>
+          <w:rFonts w:ascii="Times New Roman" w:hAnsi="Times New Roman" w:cs="Times New Roman"/>
+          <w:sz w:val="24"/>
+          <w:szCs w:val="24"/>
+        </w:rPr>
+      </w:pPr>
+      <w:del w:id="242" w:author="blake grills" w:date="2020-02-20T22:18:00Z">
         <w:r>
           <w:rPr>
             <w:rFonts w:ascii="Times New Roman" w:hAnsi="Times New Roman" w:cs="Times New Roman"/>
@@ -15440,13 +15380,13 @@
         <w:adjustRightInd w:val="0"/>
         <w:spacing w:after="0" w:line="240" w:lineRule="auto"/>
         <w:rPr>
-          <w:del w:id="239" w:author="blake grills" w:date="2020-02-20T22:18:00Z"/>
-          <w:rFonts w:ascii="Times New Roman" w:hAnsi="Times New Roman" w:cs="Times New Roman"/>
-          <w:sz w:val="24"/>
-          <w:szCs w:val="24"/>
-        </w:rPr>
-      </w:pPr>
-      <w:del w:id="240" w:author="blake grills" w:date="2020-02-20T22:18:00Z">
+          <w:del w:id="243" w:author="blake grills" w:date="2020-02-20T22:18:00Z"/>
+          <w:rFonts w:ascii="Times New Roman" w:hAnsi="Times New Roman" w:cs="Times New Roman"/>
+          <w:sz w:val="24"/>
+          <w:szCs w:val="24"/>
+        </w:rPr>
+      </w:pPr>
+      <w:del w:id="244" w:author="blake grills" w:date="2020-02-20T22:18:00Z">
         <w:r>
           <w:rPr>
             <w:rFonts w:ascii="Times New Roman" w:hAnsi="Times New Roman" w:cs="Times New Roman"/>
@@ -15510,13 +15450,13 @@
         <w:adjustRightInd w:val="0"/>
         <w:spacing w:after="0" w:line="240" w:lineRule="auto"/>
         <w:rPr>
-          <w:del w:id="241" w:author="blake grills" w:date="2020-02-20T22:18:00Z"/>
-          <w:rFonts w:ascii="Times New Roman" w:hAnsi="Times New Roman" w:cs="Times New Roman"/>
-          <w:sz w:val="24"/>
-          <w:szCs w:val="24"/>
-        </w:rPr>
-      </w:pPr>
-      <w:del w:id="242" w:author="blake grills" w:date="2020-02-20T22:18:00Z">
+          <w:del w:id="245" w:author="blake grills" w:date="2020-02-20T22:18:00Z"/>
+          <w:rFonts w:ascii="Times New Roman" w:hAnsi="Times New Roman" w:cs="Times New Roman"/>
+          <w:sz w:val="24"/>
+          <w:szCs w:val="24"/>
+        </w:rPr>
+      </w:pPr>
+      <w:del w:id="246" w:author="blake grills" w:date="2020-02-20T22:18:00Z">
         <w:r>
           <w:rPr>
             <w:rFonts w:ascii="Times New Roman" w:hAnsi="Times New Roman" w:cs="Times New Roman"/>
@@ -15562,13 +15502,13 @@
         <w:adjustRightInd w:val="0"/>
         <w:spacing w:after="0" w:line="240" w:lineRule="auto"/>
         <w:rPr>
-          <w:del w:id="243" w:author="blake grills" w:date="2020-02-20T22:18:00Z"/>
-          <w:rFonts w:ascii="Times New Roman" w:hAnsi="Times New Roman" w:cs="Times New Roman"/>
-          <w:sz w:val="24"/>
-          <w:szCs w:val="24"/>
-        </w:rPr>
-      </w:pPr>
-      <w:del w:id="244" w:author="blake grills" w:date="2020-02-20T22:18:00Z">
+          <w:del w:id="247" w:author="blake grills" w:date="2020-02-20T22:18:00Z"/>
+          <w:rFonts w:ascii="Times New Roman" w:hAnsi="Times New Roman" w:cs="Times New Roman"/>
+          <w:sz w:val="24"/>
+          <w:szCs w:val="24"/>
+        </w:rPr>
+      </w:pPr>
+      <w:del w:id="248" w:author="blake grills" w:date="2020-02-20T22:18:00Z">
         <w:r>
           <w:rPr>
             <w:rFonts w:ascii="Times New Roman" w:hAnsi="Times New Roman" w:cs="Times New Roman"/>
@@ -15614,13 +15554,13 @@
         <w:adjustRightInd w:val="0"/>
         <w:spacing w:after="0" w:line="240" w:lineRule="auto"/>
         <w:rPr>
-          <w:del w:id="245" w:author="blake grills" w:date="2020-02-20T22:18:00Z"/>
-          <w:rFonts w:ascii="Times New Roman" w:hAnsi="Times New Roman" w:cs="Times New Roman"/>
-          <w:sz w:val="24"/>
-          <w:szCs w:val="24"/>
-        </w:rPr>
-      </w:pPr>
-      <w:del w:id="246" w:author="blake grills" w:date="2020-02-20T22:18:00Z">
+          <w:del w:id="249" w:author="blake grills" w:date="2020-02-20T22:18:00Z"/>
+          <w:rFonts w:ascii="Times New Roman" w:hAnsi="Times New Roman" w:cs="Times New Roman"/>
+          <w:sz w:val="24"/>
+          <w:szCs w:val="24"/>
+        </w:rPr>
+      </w:pPr>
+      <w:del w:id="250" w:author="blake grills" w:date="2020-02-20T22:18:00Z">
         <w:r>
           <w:rPr>
             <w:rFonts w:ascii="Times New Roman" w:hAnsi="Times New Roman" w:cs="Times New Roman"/>
@@ -15666,13 +15606,13 @@
         <w:adjustRightInd w:val="0"/>
         <w:spacing w:after="0" w:line="240" w:lineRule="auto"/>
         <w:rPr>
-          <w:del w:id="247" w:author="blake grills" w:date="2020-02-20T22:18:00Z"/>
-          <w:rFonts w:ascii="Times New Roman" w:hAnsi="Times New Roman" w:cs="Times New Roman"/>
-          <w:sz w:val="24"/>
-          <w:szCs w:val="24"/>
-        </w:rPr>
-      </w:pPr>
-      <w:del w:id="248" w:author="blake grills" w:date="2020-02-20T22:18:00Z">
+          <w:del w:id="251" w:author="blake grills" w:date="2020-02-20T22:18:00Z"/>
+          <w:rFonts w:ascii="Times New Roman" w:hAnsi="Times New Roman" w:cs="Times New Roman"/>
+          <w:sz w:val="24"/>
+          <w:szCs w:val="24"/>
+        </w:rPr>
+      </w:pPr>
+      <w:del w:id="252" w:author="blake grills" w:date="2020-02-20T22:18:00Z">
         <w:r>
           <w:rPr>
             <w:rFonts w:ascii="Times New Roman" w:hAnsi="Times New Roman" w:cs="Times New Roman"/>
@@ -15736,13 +15676,13 @@
         <w:adjustRightInd w:val="0"/>
         <w:spacing w:after="0" w:line="240" w:lineRule="auto"/>
         <w:rPr>
-          <w:del w:id="249" w:author="blake grills" w:date="2020-02-20T22:18:00Z"/>
-          <w:rFonts w:ascii="Times New Roman" w:hAnsi="Times New Roman" w:cs="Times New Roman"/>
-          <w:sz w:val="24"/>
-          <w:szCs w:val="24"/>
-        </w:rPr>
-      </w:pPr>
-      <w:del w:id="250" w:author="blake grills" w:date="2020-02-20T22:18:00Z">
+          <w:del w:id="253" w:author="blake grills" w:date="2020-02-20T22:18:00Z"/>
+          <w:rFonts w:ascii="Times New Roman" w:hAnsi="Times New Roman" w:cs="Times New Roman"/>
+          <w:sz w:val="24"/>
+          <w:szCs w:val="24"/>
+        </w:rPr>
+      </w:pPr>
+      <w:del w:id="254" w:author="blake grills" w:date="2020-02-20T22:18:00Z">
         <w:r>
           <w:rPr>
             <w:rFonts w:ascii="Times New Roman" w:hAnsi="Times New Roman" w:cs="Times New Roman"/>
@@ -15788,13 +15728,13 @@
         <w:adjustRightInd w:val="0"/>
         <w:spacing w:after="0" w:line="240" w:lineRule="auto"/>
         <w:rPr>
-          <w:del w:id="251" w:author="blake grills" w:date="2020-02-20T22:18:00Z"/>
-          <w:rFonts w:ascii="Times New Roman" w:hAnsi="Times New Roman" w:cs="Times New Roman"/>
-          <w:sz w:val="24"/>
-          <w:szCs w:val="24"/>
-        </w:rPr>
-      </w:pPr>
-      <w:del w:id="252" w:author="blake grills" w:date="2020-02-20T22:18:00Z">
+          <w:del w:id="255" w:author="blake grills" w:date="2020-02-20T22:18:00Z"/>
+          <w:rFonts w:ascii="Times New Roman" w:hAnsi="Times New Roman" w:cs="Times New Roman"/>
+          <w:sz w:val="24"/>
+          <w:szCs w:val="24"/>
+        </w:rPr>
+      </w:pPr>
+      <w:del w:id="256" w:author="blake grills" w:date="2020-02-20T22:18:00Z">
         <w:r>
           <w:rPr>
             <w:rFonts w:ascii="Times New Roman" w:hAnsi="Times New Roman" w:cs="Times New Roman"/>
@@ -15840,13 +15780,13 @@
         <w:adjustRightInd w:val="0"/>
         <w:spacing w:after="0" w:line="240" w:lineRule="auto"/>
         <w:rPr>
-          <w:del w:id="253" w:author="blake grills" w:date="2020-02-20T22:18:00Z"/>
-          <w:rFonts w:ascii="Times New Roman" w:hAnsi="Times New Roman" w:cs="Times New Roman"/>
-          <w:sz w:val="24"/>
-          <w:szCs w:val="24"/>
-        </w:rPr>
-      </w:pPr>
-      <w:del w:id="254" w:author="blake grills" w:date="2020-02-20T22:18:00Z">
+          <w:del w:id="257" w:author="blake grills" w:date="2020-02-20T22:18:00Z"/>
+          <w:rFonts w:ascii="Times New Roman" w:hAnsi="Times New Roman" w:cs="Times New Roman"/>
+          <w:sz w:val="24"/>
+          <w:szCs w:val="24"/>
+        </w:rPr>
+      </w:pPr>
+      <w:del w:id="258" w:author="blake grills" w:date="2020-02-20T22:18:00Z">
         <w:r>
           <w:rPr>
             <w:rFonts w:ascii="Times New Roman" w:hAnsi="Times New Roman" w:cs="Times New Roman"/>
@@ -15892,13 +15832,13 @@
         <w:adjustRightInd w:val="0"/>
         <w:spacing w:after="0" w:line="240" w:lineRule="auto"/>
         <w:rPr>
-          <w:del w:id="255" w:author="blake grills" w:date="2020-02-20T22:18:00Z"/>
-          <w:rFonts w:ascii="Times New Roman" w:hAnsi="Times New Roman" w:cs="Times New Roman"/>
-          <w:sz w:val="24"/>
-          <w:szCs w:val="24"/>
-        </w:rPr>
-      </w:pPr>
-      <w:del w:id="256" w:author="blake grills" w:date="2020-02-20T22:18:00Z">
+          <w:del w:id="259" w:author="blake grills" w:date="2020-02-20T22:18:00Z"/>
+          <w:rFonts w:ascii="Times New Roman" w:hAnsi="Times New Roman" w:cs="Times New Roman"/>
+          <w:sz w:val="24"/>
+          <w:szCs w:val="24"/>
+        </w:rPr>
+      </w:pPr>
+      <w:del w:id="260" w:author="blake grills" w:date="2020-02-20T22:18:00Z">
         <w:r>
           <w:rPr>
             <w:rFonts w:ascii="Times New Roman" w:hAnsi="Times New Roman" w:cs="Times New Roman"/>
@@ -15926,13 +15866,13 @@
         <w:adjustRightInd w:val="0"/>
         <w:spacing w:after="0" w:line="240" w:lineRule="auto"/>
         <w:rPr>
-          <w:del w:id="257" w:author="blake grills" w:date="2020-02-20T22:18:00Z"/>
-          <w:rFonts w:ascii="Times New Roman" w:hAnsi="Times New Roman" w:cs="Times New Roman"/>
-          <w:sz w:val="24"/>
-          <w:szCs w:val="24"/>
-        </w:rPr>
-      </w:pPr>
-      <w:del w:id="258" w:author="blake grills" w:date="2020-02-20T22:18:00Z">
+          <w:del w:id="261" w:author="blake grills" w:date="2020-02-20T22:18:00Z"/>
+          <w:rFonts w:ascii="Times New Roman" w:hAnsi="Times New Roman" w:cs="Times New Roman"/>
+          <w:sz w:val="24"/>
+          <w:szCs w:val="24"/>
+        </w:rPr>
+      </w:pPr>
+      <w:del w:id="262" w:author="blake grills" w:date="2020-02-20T22:18:00Z">
         <w:r>
           <w:rPr>
             <w:rFonts w:ascii="Times New Roman" w:hAnsi="Times New Roman" w:cs="Times New Roman"/>
@@ -15996,13 +15936,13 @@
         <w:adjustRightInd w:val="0"/>
         <w:spacing w:after="0" w:line="240" w:lineRule="auto"/>
         <w:rPr>
-          <w:del w:id="259" w:author="blake grills" w:date="2020-02-20T22:18:00Z"/>
-          <w:rFonts w:ascii="Times New Roman" w:hAnsi="Times New Roman" w:cs="Times New Roman"/>
-          <w:sz w:val="24"/>
-          <w:szCs w:val="24"/>
-        </w:rPr>
-      </w:pPr>
-      <w:del w:id="260" w:author="blake grills" w:date="2020-02-20T22:18:00Z">
+          <w:del w:id="263" w:author="blake grills" w:date="2020-02-20T22:18:00Z"/>
+          <w:rFonts w:ascii="Times New Roman" w:hAnsi="Times New Roman" w:cs="Times New Roman"/>
+          <w:sz w:val="24"/>
+          <w:szCs w:val="24"/>
+        </w:rPr>
+      </w:pPr>
+      <w:del w:id="264" w:author="blake grills" w:date="2020-02-20T22:18:00Z">
         <w:r>
           <w:rPr>
             <w:rFonts w:ascii="Times New Roman" w:hAnsi="Times New Roman" w:cs="Times New Roman"/>
@@ -16066,13 +16006,13 @@
         <w:adjustRightInd w:val="0"/>
         <w:spacing w:after="0" w:line="240" w:lineRule="auto"/>
         <w:rPr>
-          <w:del w:id="261" w:author="blake grills" w:date="2020-02-20T22:18:00Z"/>
-          <w:rFonts w:ascii="Times New Roman" w:hAnsi="Times New Roman" w:cs="Times New Roman"/>
-          <w:sz w:val="24"/>
-          <w:szCs w:val="24"/>
-        </w:rPr>
-      </w:pPr>
-      <w:del w:id="262" w:author="blake grills" w:date="2020-02-20T22:18:00Z">
+          <w:del w:id="265" w:author="blake grills" w:date="2020-02-20T22:18:00Z"/>
+          <w:rFonts w:ascii="Times New Roman" w:hAnsi="Times New Roman" w:cs="Times New Roman"/>
+          <w:sz w:val="24"/>
+          <w:szCs w:val="24"/>
+        </w:rPr>
+      </w:pPr>
+      <w:del w:id="266" w:author="blake grills" w:date="2020-02-20T22:18:00Z">
         <w:r>
           <w:rPr>
             <w:rFonts w:ascii="Times New Roman" w:hAnsi="Times New Roman" w:cs="Times New Roman"/>
@@ -16118,13 +16058,13 @@
         <w:adjustRightInd w:val="0"/>
         <w:spacing w:after="0" w:line="240" w:lineRule="auto"/>
         <w:rPr>
-          <w:del w:id="263" w:author="blake grills" w:date="2020-02-20T22:18:00Z"/>
-          <w:rFonts w:ascii="Times New Roman" w:hAnsi="Times New Roman" w:cs="Times New Roman"/>
-          <w:sz w:val="24"/>
-          <w:szCs w:val="24"/>
-        </w:rPr>
-      </w:pPr>
-      <w:del w:id="264" w:author="blake grills" w:date="2020-02-20T22:18:00Z">
+          <w:del w:id="267" w:author="blake grills" w:date="2020-02-20T22:18:00Z"/>
+          <w:rFonts w:ascii="Times New Roman" w:hAnsi="Times New Roman" w:cs="Times New Roman"/>
+          <w:sz w:val="24"/>
+          <w:szCs w:val="24"/>
+        </w:rPr>
+      </w:pPr>
+      <w:del w:id="268" w:author="blake grills" w:date="2020-02-20T22:18:00Z">
         <w:r>
           <w:rPr>
             <w:rFonts w:ascii="Times New Roman" w:hAnsi="Times New Roman" w:cs="Times New Roman"/>
@@ -16189,7 +16129,7 @@
           <w:szCs w:val="24"/>
         </w:rPr>
       </w:pPr>
-      <w:del w:id="265" w:author="blake grills" w:date="2020-02-20T22:18:00Z">
+      <w:del w:id="269" w:author="blake grills" w:date="2020-02-20T22:18:00Z">
         <w:r>
           <w:rPr>
             <w:rFonts w:ascii="Times New Roman" w:hAnsi="Times New Roman" w:cs="Times New Roman"/>
@@ -16990,10 +16930,7 @@
         <w:annotationRef/>
       </w:r>
       <w:r>
-        <w:t xml:space="preserve">Im a bit confused by this comment, they were all random, but what do you mean by were they all comments, later on in the sentence I state lines of comments. </w:t>
-      </w:r>
-      <w:r>
-        <w:t>Do you mean were none of them commented out code?</w:t>
+        <w:t>Im a bit confused by this comment, they were all random, but what do you mean by were they all comments, later on in the sentence I state lines of comments. Do you mean were none of them commented out code?</w:t>
       </w:r>
     </w:p>
   </w:comment>
@@ -17026,7 +16963,7 @@
       </w:r>
     </w:p>
   </w:comment>
-  <w:comment w:id="90" w:author="Michael Decker" w:date="2020-02-11T17:16:00Z" w:initials="MD">
+  <w:comment w:id="90" w:author="Michael Decker" w:date="2020-02-25T12:46:00Z" w:initials="MD">
     <w:p>
       <w:pPr>
         <w:pStyle w:val="CommentText"/>
@@ -17038,7 +16975,103 @@
         <w:annotationRef/>
       </w:r>
       <w:r>
-        <w:t>Say in previous paragraph all the approach and that detailed in appropriate sections (use cross-references)</w:t>
+        <w:t>Name these here and cross-reference the sections.</w:t>
+      </w:r>
+      <w:r>
+        <w:t xml:space="preserve">  Use Heading 2</w:t>
+      </w:r>
+    </w:p>
+  </w:comment>
+  <w:comment w:id="91" w:author="Michael Decker" w:date="2020-02-25T12:51:00Z" w:initials="MD">
+    <w:p>
+      <w:pPr>
+        <w:pStyle w:val="CommentText"/>
+      </w:pPr>
+      <w:r>
+        <w:rPr>
+          <w:rStyle w:val="CommentReference"/>
+        </w:rPr>
+        <w:annotationRef/>
+      </w:r>
+      <w:r>
+        <w:t>You still need to add in the subsections</w:t>
+      </w:r>
+    </w:p>
+  </w:comment>
+  <w:comment w:id="92" w:author="Michael Decker" w:date="2020-02-25T12:49:00Z" w:initials="MD">
+    <w:p>
+      <w:pPr>
+        <w:pStyle w:val="CommentText"/>
+      </w:pPr>
+      <w:r>
+        <w:rPr>
+          <w:rStyle w:val="CommentReference"/>
+        </w:rPr>
+        <w:annotationRef/>
+      </w:r>
+      <w:r>
+        <w:t>Put total number of checks here</w:t>
+      </w:r>
+    </w:p>
+  </w:comment>
+  <w:comment w:id="97" w:author="Michael Decker" w:date="2020-02-25T12:47:00Z" w:initials="MD">
+    <w:p>
+      <w:pPr>
+        <w:pStyle w:val="CommentText"/>
+      </w:pPr>
+      <w:r>
+        <w:rPr>
+          <w:rStyle w:val="CommentReference"/>
+        </w:rPr>
+        <w:annotationRef/>
+      </w:r>
+      <w:r>
+        <w:t xml:space="preserve">Why is there a citation, did this idea come from </w:t>
+      </w:r>
+      <w:proofErr w:type="gramStart"/>
+      <w:r>
+        <w:t>there.</w:t>
+      </w:r>
+      <w:proofErr w:type="gramEnd"/>
+      <w:r>
+        <w:t xml:space="preserve">  Need to somehow indicate why cited</w:t>
+      </w:r>
+    </w:p>
+  </w:comment>
+  <w:comment w:id="98" w:author="Michael Decker" w:date="2020-02-25T12:52:00Z" w:initials="MD">
+    <w:p>
+      <w:pPr>
+        <w:pStyle w:val="CommentText"/>
+      </w:pPr>
+      <w:r>
+        <w:rPr>
+          <w:rStyle w:val="CommentReference"/>
+        </w:rPr>
+        <w:annotationRef/>
+      </w:r>
+      <w:r>
+        <w:t>Not sure what this part is saying.</w:t>
+      </w:r>
+    </w:p>
+    <w:p>
+      <w:pPr>
+        <w:pStyle w:val="CommentText"/>
+      </w:pPr>
+    </w:p>
+    <w:p>
+      <w:pPr>
+        <w:pStyle w:val="CommentText"/>
+      </w:pPr>
+      <w:r>
+        <w:t xml:space="preserve">Partially unrelated, </w:t>
+      </w:r>
+      <w:r>
+        <w:t>s</w:t>
+      </w:r>
+      <w:bookmarkStart w:id="99" w:name="_GoBack"/>
+      <w:bookmarkEnd w:id="99"/>
+      <w:r>
+        <w:t>how how each approach works/does not work on example comments.</w:t>
       </w:r>
     </w:p>
   </w:comment>
@@ -17076,7 +17109,11 @@
   <w15:commentEx w15:paraId="21A01199" w15:done="0"/>
   <w15:commentEx w15:paraId="092E2569" w15:paraIdParent="21A01199" w15:done="0"/>
   <w15:commentEx w15:paraId="5EE8D5DC" w15:done="0"/>
-  <w15:commentEx w15:paraId="6D813547" w15:done="0"/>
+  <w15:commentEx w15:paraId="567A2F62" w15:done="0"/>
+  <w15:commentEx w15:paraId="431E6D68" w15:done="0"/>
+  <w15:commentEx w15:paraId="24124994" w15:done="0"/>
+  <w15:commentEx w15:paraId="3704B0DF" w15:done="0"/>
+  <w15:commentEx w15:paraId="59A8BE45" w15:done="0"/>
 </w15:commentsEx>
 </file>
 
@@ -17111,7 +17148,11 @@
   <w16cid:commentId w16cid:paraId="21A01199" w16cid:durableId="21ED594C"/>
   <w16cid:commentId w16cid:paraId="092E2569" w16cid:durableId="21EFBB1C"/>
   <w16cid:commentId w16cid:paraId="5EE8D5DC" w16cid:durableId="21ED5972"/>
-  <w16cid:commentId w16cid:paraId="6D813547" w16cid:durableId="21ED5FD9"/>
+  <w16cid:commentId w16cid:paraId="567A2F62" w16cid:durableId="21FF95B9"/>
+  <w16cid:commentId w16cid:paraId="431E6D68" w16cid:durableId="21FF96D5"/>
+  <w16cid:commentId w16cid:paraId="24124994" w16cid:durableId="21FF9656"/>
+  <w16cid:commentId w16cid:paraId="3704B0DF" w16cid:durableId="21FF95F2"/>
+  <w16cid:commentId w16cid:paraId="59A8BE45" w16cid:durableId="21FF9702"/>
 </w16cid:commentsIds>
 </file>
 
@@ -20655,7 +20696,7 @@
 </file>
 
 <file path=customXml/itemProps1.xml><?xml version="1.0" encoding="utf-8"?>
-<ds:datastoreItem xmlns:ds="http://schemas.openxmlformats.org/officeDocument/2006/customXml" ds:itemID="{C6D0B92D-E4FD-DC41-8AC7-BFB0442DE99B}">
+<ds:datastoreItem xmlns:ds="http://schemas.openxmlformats.org/officeDocument/2006/customXml" ds:itemID="{09F6958B-425E-8D44-A341-39469B24DD45}">
   <ds:schemaRefs>
     <ds:schemaRef ds:uri="http://schemas.openxmlformats.org/officeDocument/2006/bibliography"/>
   </ds:schemaRefs>

</xml_diff>

<commit_message>
Read through related work
</commit_message>
<xml_diff>
--- a/thesis.docx
+++ b/thesis.docx
@@ -736,7 +736,21 @@
         <w:rPr>
           <w:rStyle w:val="Code"/>
         </w:rPr>
-        <w:t>//if(val==-1){</w:t>
+        <w:t>//if(</w:t>
+      </w:r>
+      <w:proofErr w:type="spellStart"/>
+      <w:r>
+        <w:rPr>
+          <w:rStyle w:val="Code"/>
+        </w:rPr>
+        <w:t>val</w:t>
+      </w:r>
+      <w:proofErr w:type="spellEnd"/>
+      <w:r>
+        <w:rPr>
+          <w:rStyle w:val="Code"/>
+        </w:rPr>
+        <w:t>==-1){</w:t>
       </w:r>
       <w:r>
         <w:rPr>
@@ -754,6 +768,7 @@
         </w:rPr>
         <w:t xml:space="preserve">has been commented out, and is not utilized in the main source code, there is an implication that </w:t>
       </w:r>
+      <w:proofErr w:type="spellStart"/>
       <w:r>
         <w:rPr>
           <w:rStyle w:val="Code"/>
@@ -766,6 +781,7 @@
         </w:rPr>
         <w:t>l</w:t>
       </w:r>
+      <w:proofErr w:type="spellEnd"/>
       <w:r>
         <w:rPr>
           <w:rFonts w:cs="Times New Roman"/>
@@ -794,24 +810,41 @@
         <w:lastRenderedPageBreak/>
         <w:t xml:space="preserve">methods that may cause </w:t>
       </w:r>
+      <w:proofErr w:type="spellStart"/>
       <w:r>
         <w:rPr>
           <w:rStyle w:val="Code"/>
         </w:rPr>
         <w:t>val</w:t>
       </w:r>
-      <w:r>
-        <w:rPr>
-          <w:rFonts w:cs="Times New Roman"/>
-          <w:szCs w:val="24"/>
-        </w:rPr>
-        <w:t xml:space="preserve"> to equal  </w:t>
+      <w:proofErr w:type="spellEnd"/>
+      <w:r>
+        <w:rPr>
+          <w:rFonts w:cs="Times New Roman"/>
+          <w:szCs w:val="24"/>
+        </w:rPr>
+        <w:t xml:space="preserve"> to </w:t>
+      </w:r>
+      <w:proofErr w:type="gramStart"/>
+      <w:r>
+        <w:rPr>
+          <w:rFonts w:cs="Times New Roman"/>
+          <w:szCs w:val="24"/>
+        </w:rPr>
+        <w:t xml:space="preserve">equal  </w:t>
       </w:r>
       <w:r>
         <w:rPr>
           <w:rStyle w:val="Code"/>
         </w:rPr>
-        <w:t>-1</w:t>
+        <w:t>-</w:t>
+      </w:r>
+      <w:proofErr w:type="gramEnd"/>
+      <w:r>
+        <w:rPr>
+          <w:rStyle w:val="Code"/>
+        </w:rPr>
+        <w:t>1</w:t>
       </w:r>
       <w:r>
         <w:rPr>
@@ -1184,8 +1217,9 @@
           <w:iCs/>
           <w:szCs w:val="24"/>
         </w:rPr>
-        <w:t>If(0){</w:t>
-      </w:r>
+        <w:t>If(</w:t>
+      </w:r>
+      <w:proofErr w:type="gramStart"/>
       <w:r>
         <w:rPr>
           <w:rFonts w:cs="Times New Roman"/>
@@ -1193,20 +1227,19 @@
           <w:iCs/>
           <w:szCs w:val="24"/>
         </w:rPr>
-        <w:br/>
-        <w:t>ResetTotal();</w:t>
-      </w:r>
-    </w:p>
-    <w:p>
-      <w:pPr>
-        <w:jc w:val="center"/>
+        <w:t>0){</w:t>
+      </w:r>
+      <w:proofErr w:type="gramEnd"/>
+      <w:r>
         <w:rPr>
           <w:rFonts w:cs="Times New Roman"/>
           <w:i/>
           <w:iCs/>
           <w:szCs w:val="24"/>
         </w:rPr>
-      </w:pPr>
+        <w:br/>
+      </w:r>
+      <w:proofErr w:type="spellStart"/>
       <w:r>
         <w:rPr>
           <w:rFonts w:cs="Times New Roman"/>
@@ -1214,7 +1247,59 @@
           <w:iCs/>
           <w:szCs w:val="24"/>
         </w:rPr>
-        <w:t>PrintTicket();}</w:t>
+        <w:t>ResetTotal</w:t>
+      </w:r>
+      <w:proofErr w:type="spellEnd"/>
+      <w:r>
+        <w:rPr>
+          <w:rFonts w:cs="Times New Roman"/>
+          <w:i/>
+          <w:iCs/>
+          <w:szCs w:val="24"/>
+        </w:rPr>
+        <w:t>();</w:t>
+      </w:r>
+    </w:p>
+    <w:p>
+      <w:pPr>
+        <w:jc w:val="center"/>
+        <w:rPr>
+          <w:rFonts w:cs="Times New Roman"/>
+          <w:i/>
+          <w:iCs/>
+          <w:szCs w:val="24"/>
+        </w:rPr>
+      </w:pPr>
+      <w:proofErr w:type="spellStart"/>
+      <w:proofErr w:type="gramStart"/>
+      <w:r>
+        <w:rPr>
+          <w:rFonts w:cs="Times New Roman"/>
+          <w:i/>
+          <w:iCs/>
+          <w:szCs w:val="24"/>
+        </w:rPr>
+        <w:t>PrintTicket</w:t>
+      </w:r>
+      <w:proofErr w:type="spellEnd"/>
+      <w:r>
+        <w:rPr>
+          <w:rFonts w:cs="Times New Roman"/>
+          <w:i/>
+          <w:iCs/>
+          <w:szCs w:val="24"/>
+        </w:rPr>
+        <w:t>(</w:t>
+      </w:r>
+      <w:proofErr w:type="gramEnd"/>
+      <w:r>
+        <w:rPr>
+          <w:rFonts w:cs="Times New Roman"/>
+          <w:i/>
+          <w:iCs/>
+          <w:szCs w:val="24"/>
+        </w:rPr>
+        <w:t>);}</w:t>
       </w:r>
       <w:commentRangeEnd w:id="15"/>
       <w:r>
@@ -1357,7 +1442,23 @@
           <w:rFonts w:cs="Times New Roman"/>
           <w:szCs w:val="24"/>
         </w:rPr>
-        <w:t>[Dolfing 2019]</w:t>
+        <w:t>[</w:t>
+      </w:r>
+      <w:proofErr w:type="spellStart"/>
+      <w:r>
+        <w:rPr>
+          <w:rFonts w:cs="Times New Roman"/>
+          <w:szCs w:val="24"/>
+        </w:rPr>
+        <w:t>Dolfing</w:t>
+      </w:r>
+      <w:proofErr w:type="spellEnd"/>
+      <w:r>
+        <w:rPr>
+          <w:rFonts w:cs="Times New Roman"/>
+          <w:szCs w:val="24"/>
+        </w:rPr>
+        <w:t xml:space="preserve"> 2019]</w:t>
       </w:r>
       <w:r>
         <w:rPr>
@@ -2110,11 +2211,11 @@
       <w:pPr>
         <w:pStyle w:val="Heading1"/>
       </w:pPr>
-      <w:bookmarkStart w:id="29" w:name="_Ref32248431"/>
+      <w:bookmarkStart w:id="28" w:name="_Ref32248431"/>
       <w:r>
         <w:t xml:space="preserve"> </w:t>
       </w:r>
-      <w:bookmarkEnd w:id="29"/>
+      <w:bookmarkEnd w:id="28"/>
     </w:p>
     <w:p>
       <w:pPr>
@@ -2145,13 +2246,101 @@
           <w:szCs w:val="24"/>
         </w:rPr>
       </w:pPr>
-      <w:r>
-        <w:rPr>
-          <w:rFonts w:cs="Times New Roman"/>
-          <w:szCs w:val="24"/>
-        </w:rPr>
-        <w:t>While our research is very new and there has not been much research into the field of commented out code detection there are a few related fields that help to provide insight into the work we are doing</w:t>
-      </w:r>
+      <w:del w:id="29" w:author="Michael Decker" w:date="2020-02-29T19:31:00Z">
+        <w:r>
+          <w:rPr>
+            <w:rFonts w:cs="Times New Roman"/>
+            <w:szCs w:val="24"/>
+          </w:rPr>
+          <w:delText>While our research is very new and</w:delText>
+        </w:r>
+      </w:del>
+      <w:ins w:id="30" w:author="Michael Decker" w:date="2020-02-29T19:31:00Z">
+        <w:r>
+          <w:rPr>
+            <w:rFonts w:cs="Times New Roman"/>
+            <w:szCs w:val="24"/>
+          </w:rPr>
+          <w:t>Despite the growing need to detect commented out code,</w:t>
+        </w:r>
+      </w:ins>
+      <w:r>
+        <w:rPr>
+          <w:rFonts w:cs="Times New Roman"/>
+          <w:szCs w:val="24"/>
+        </w:rPr>
+        <w:t xml:space="preserve"> there has not been much research</w:t>
+      </w:r>
+      <w:ins w:id="31" w:author="Michael Decker" w:date="2020-02-29T19:31:00Z">
+        <w:r>
+          <w:rPr>
+            <w:rFonts w:cs="Times New Roman"/>
+            <w:szCs w:val="24"/>
+          </w:rPr>
+          <w:t xml:space="preserve">.  </w:t>
+        </w:r>
+      </w:ins>
+      <w:ins w:id="32" w:author="Michael Decker" w:date="2020-02-29T19:32:00Z">
+        <w:r>
+          <w:rPr>
+            <w:rFonts w:cs="Times New Roman"/>
+            <w:szCs w:val="24"/>
+          </w:rPr>
+          <w:t>As such this we primarily focus the related work discussion on a</w:t>
+        </w:r>
+      </w:ins>
+      <w:del w:id="33" w:author="Michael Decker" w:date="2020-02-29T19:31:00Z">
+        <w:r>
+          <w:rPr>
+            <w:rFonts w:cs="Times New Roman"/>
+            <w:szCs w:val="24"/>
+          </w:rPr>
+          <w:delText xml:space="preserve"> into the field of commented out code detection </w:delText>
+        </w:r>
+      </w:del>
+      <w:del w:id="34" w:author="Michael Decker" w:date="2020-02-29T19:32:00Z">
+        <w:r>
+          <w:rPr>
+            <w:rFonts w:cs="Times New Roman"/>
+            <w:szCs w:val="24"/>
+          </w:rPr>
+          <w:delText>there are a</w:delText>
+        </w:r>
+      </w:del>
+      <w:r>
+        <w:rPr>
+          <w:rFonts w:cs="Times New Roman"/>
+          <w:szCs w:val="24"/>
+        </w:rPr>
+        <w:t xml:space="preserve"> few related </w:t>
+      </w:r>
+      <w:del w:id="35" w:author="Michael Decker" w:date="2020-02-29T19:32:00Z">
+        <w:r>
+          <w:rPr>
+            <w:rFonts w:cs="Times New Roman"/>
+            <w:szCs w:val="24"/>
+          </w:rPr>
+          <w:delText xml:space="preserve">fields </w:delText>
+        </w:r>
+      </w:del>
+      <w:ins w:id="36" w:author="Michael Decker" w:date="2020-02-29T19:32:00Z">
+        <w:r>
+          <w:rPr>
+            <w:rFonts w:cs="Times New Roman"/>
+            <w:szCs w:val="24"/>
+          </w:rPr>
+          <w:t>area</w:t>
+        </w:r>
+      </w:ins>
+      <w:del w:id="37" w:author="Michael Decker" w:date="2020-02-29T19:32:00Z">
+        <w:r>
+          <w:rPr>
+            <w:rFonts w:cs="Times New Roman"/>
+            <w:szCs w:val="24"/>
+          </w:rPr>
+          <w:delText>that help to provide insight into the work we are doing</w:delText>
+        </w:r>
+      </w:del>
       <w:r>
         <w:rPr>
           <w:rFonts w:cs="Times New Roman"/>
@@ -2164,14 +2353,267 @@
           <w:rFonts w:cs="Times New Roman"/>
           <w:szCs w:val="24"/>
         </w:rPr>
-        <w:t xml:space="preserve"> The first </w:t>
-      </w:r>
-      <w:r>
-        <w:rPr>
-          <w:rFonts w:cs="Times New Roman"/>
-          <w:szCs w:val="24"/>
-        </w:rPr>
-        <w:t xml:space="preserve">section, </w:t>
+        <w:t xml:space="preserve"> </w:t>
+      </w:r>
+      <w:commentRangeStart w:id="38"/>
+      <w:del w:id="39" w:author="Michael Decker" w:date="2020-02-29T19:33:00Z">
+        <w:r>
+          <w:rPr>
+            <w:rFonts w:cs="Times New Roman"/>
+            <w:szCs w:val="24"/>
+          </w:rPr>
+          <w:delText xml:space="preserve">The </w:delText>
+        </w:r>
+      </w:del>
+      <w:ins w:id="40" w:author="Michael Decker" w:date="2020-02-29T19:33:00Z">
+        <w:r>
+          <w:rPr>
+            <w:rFonts w:cs="Times New Roman"/>
+            <w:szCs w:val="24"/>
+          </w:rPr>
+          <w:t>In, section</w:t>
+        </w:r>
+      </w:ins>
+      <w:del w:id="41" w:author="Michael Decker" w:date="2020-02-29T19:33:00Z">
+        <w:r>
+          <w:rPr>
+            <w:rFonts w:cs="Times New Roman"/>
+            <w:szCs w:val="24"/>
+          </w:rPr>
+          <w:delText xml:space="preserve">first </w:delText>
+        </w:r>
+        <w:r>
+          <w:rPr>
+            <w:rFonts w:cs="Times New Roman"/>
+            <w:szCs w:val="24"/>
+          </w:rPr>
+          <w:delText>section</w:delText>
+        </w:r>
+      </w:del>
+      <w:ins w:id="42" w:author="Michael Decker" w:date="2020-02-29T19:33:00Z">
+        <w:r>
+          <w:rPr>
+            <w:rFonts w:cs="Times New Roman"/>
+            <w:szCs w:val="24"/>
+          </w:rPr>
+          <w:t xml:space="preserve"> </w:t>
+        </w:r>
+        <w:r>
+          <w:rPr>
+            <w:rFonts w:cs="Times New Roman"/>
+            <w:szCs w:val="24"/>
+          </w:rPr>
+          <w:fldChar w:fldCharType="begin"/>
+        </w:r>
+        <w:r>
+          <w:rPr>
+            <w:rFonts w:cs="Times New Roman"/>
+            <w:szCs w:val="24"/>
+          </w:rPr>
+          <w:instrText xml:space="preserve"> REF _Ref33723021 \r \h </w:instrText>
+        </w:r>
+        <w:r>
+          <w:rPr>
+            <w:rFonts w:cs="Times New Roman"/>
+            <w:szCs w:val="24"/>
+          </w:rPr>
+        </w:r>
+      </w:ins>
+      <w:r>
+        <w:rPr>
+          <w:rFonts w:cs="Times New Roman"/>
+          <w:szCs w:val="24"/>
+        </w:rPr>
+        <w:fldChar w:fldCharType="separate"/>
+      </w:r>
+      <w:ins w:id="43" w:author="Michael Decker" w:date="2020-02-29T19:33:00Z">
+        <w:r>
+          <w:rPr>
+            <w:rFonts w:cs="Times New Roman"/>
+            <w:szCs w:val="24"/>
+          </w:rPr>
+          <w:t xml:space="preserve">2.1. </w:t>
+        </w:r>
+        <w:r>
+          <w:rPr>
+            <w:rFonts w:cs="Times New Roman"/>
+            <w:szCs w:val="24"/>
+          </w:rPr>
+          <w:fldChar w:fldCharType="end"/>
+        </w:r>
+      </w:ins>
+      <w:r>
+        <w:rPr>
+          <w:rFonts w:cs="Times New Roman"/>
+          <w:szCs w:val="24"/>
+        </w:rPr>
+        <w:t xml:space="preserve">, </w:t>
+      </w:r>
+      <w:ins w:id="44" w:author="Michael Decker" w:date="2020-02-29T19:33:00Z">
+        <w:r>
+          <w:rPr>
+            <w:rFonts w:cs="Times New Roman"/>
+            <w:szCs w:val="24"/>
+          </w:rPr>
+          <w:t>we provide related work</w:t>
+        </w:r>
+      </w:ins>
+      <w:ins w:id="45" w:author="Michael Decker" w:date="2020-02-29T19:35:00Z">
+        <w:r>
+          <w:rPr>
+            <w:rFonts w:cs="Times New Roman"/>
+            <w:szCs w:val="24"/>
+          </w:rPr>
+          <w:t xml:space="preserve"> </w:t>
+        </w:r>
+      </w:ins>
+      <w:del w:id="46" w:author="Michael Decker" w:date="2020-02-29T19:34:00Z">
+        <w:r>
+          <w:rPr>
+            <w:rFonts w:cs="Times New Roman"/>
+            <w:szCs w:val="24"/>
+          </w:rPr>
+          <w:fldChar w:fldCharType="begin"/>
+        </w:r>
+        <w:r>
+          <w:rPr>
+            <w:rFonts w:cs="Times New Roman"/>
+            <w:szCs w:val="24"/>
+          </w:rPr>
+          <w:delInstrText xml:space="preserve"> REF _Ref33723021 \h  \* MERGEFORMAT </w:delInstrText>
+        </w:r>
+        <w:r>
+          <w:rPr>
+            <w:rFonts w:cs="Times New Roman"/>
+            <w:szCs w:val="24"/>
+          </w:rPr>
+        </w:r>
+        <w:r>
+          <w:rPr>
+            <w:rFonts w:cs="Times New Roman"/>
+            <w:szCs w:val="24"/>
+          </w:rPr>
+          <w:fldChar w:fldCharType="separate"/>
+        </w:r>
+        <w:r>
+          <w:rPr>
+            <w:rFonts w:cs="Times New Roman"/>
+            <w:szCs w:val="24"/>
+          </w:rPr>
+          <w:delText>Comment Ge</w:delText>
+        </w:r>
+        <w:r>
+          <w:rPr>
+            <w:rFonts w:cs="Times New Roman"/>
+            <w:szCs w:val="24"/>
+          </w:rPr>
+          <w:delText>n</w:delText>
+        </w:r>
+        <w:r>
+          <w:rPr>
+            <w:rFonts w:cs="Times New Roman"/>
+            <w:szCs w:val="24"/>
+          </w:rPr>
+          <w:delText>eration and Comment Studies</w:delText>
+        </w:r>
+        <w:r>
+          <w:rPr>
+            <w:rFonts w:cs="Times New Roman"/>
+            <w:szCs w:val="24"/>
+          </w:rPr>
+          <w:fldChar w:fldCharType="end"/>
+        </w:r>
+      </w:del>
+      <w:del w:id="47" w:author="Michael Decker" w:date="2020-02-29T19:35:00Z">
+        <w:r>
+          <w:rPr>
+            <w:rFonts w:cs="Times New Roman"/>
+            <w:szCs w:val="24"/>
+          </w:rPr>
+          <w:delText xml:space="preserve">, </w:delText>
+        </w:r>
+      </w:del>
+      <w:del w:id="48" w:author="Michael Decker" w:date="2020-02-29T19:36:00Z">
+        <w:r>
+          <w:rPr>
+            <w:rFonts w:cs="Times New Roman"/>
+            <w:szCs w:val="24"/>
+          </w:rPr>
+          <w:delText>focus</w:delText>
+        </w:r>
+      </w:del>
+      <w:del w:id="49" w:author="Michael Decker" w:date="2020-02-29T19:35:00Z">
+        <w:r>
+          <w:rPr>
+            <w:rFonts w:cs="Times New Roman"/>
+            <w:szCs w:val="24"/>
+          </w:rPr>
+          <w:delText xml:space="preserve">es </w:delText>
+        </w:r>
+      </w:del>
+      <w:del w:id="50" w:author="Michael Decker" w:date="2020-02-29T19:36:00Z">
+        <w:r>
+          <w:rPr>
+            <w:rFonts w:cs="Times New Roman"/>
+            <w:szCs w:val="24"/>
+          </w:rPr>
+          <w:delText>on some</w:delText>
+        </w:r>
+      </w:del>
+      <w:ins w:id="51" w:author="Michael Decker" w:date="2020-02-29T19:36:00Z">
+        <w:r>
+          <w:rPr>
+            <w:rFonts w:cs="Times New Roman"/>
+            <w:szCs w:val="24"/>
+          </w:rPr>
+          <w:t>related to</w:t>
+        </w:r>
+      </w:ins>
+      <w:r>
+        <w:rPr>
+          <w:rFonts w:cs="Times New Roman"/>
+          <w:szCs w:val="24"/>
+        </w:rPr>
+        <w:t xml:space="preserve"> major works in automatic code generation and studies on </w:t>
+      </w:r>
+      <w:ins w:id="52" w:author="Michael Decker" w:date="2020-02-29T19:36:00Z">
+        <w:r>
+          <w:rPr>
+            <w:rFonts w:cs="Times New Roman"/>
+            <w:szCs w:val="24"/>
+          </w:rPr>
+          <w:t xml:space="preserve">nature of </w:t>
+        </w:r>
+      </w:ins>
+      <w:r>
+        <w:rPr>
+          <w:rFonts w:cs="Times New Roman"/>
+          <w:szCs w:val="24"/>
+        </w:rPr>
+        <w:t>comments</w:t>
+      </w:r>
+      <w:ins w:id="53" w:author="Michael Decker" w:date="2020-02-29T19:36:00Z">
+        <w:r>
+          <w:rPr>
+            <w:rFonts w:cs="Times New Roman"/>
+            <w:szCs w:val="24"/>
+          </w:rPr>
+          <w:t xml:space="preserve"> themselves</w:t>
+        </w:r>
+        <w:commentRangeEnd w:id="38"/>
+        <w:r>
+          <w:rPr>
+            <w:rStyle w:val="CommentReference"/>
+          </w:rPr>
+          <w:commentReference w:id="38"/>
+        </w:r>
+      </w:ins>
+      <w:r>
+        <w:rPr>
+          <w:rFonts w:cs="Times New Roman"/>
+          <w:szCs w:val="24"/>
+        </w:rPr>
+        <w:t xml:space="preserve">. The second section, </w:t>
       </w:r>
       <w:r>
         <w:rPr>
@@ -2185,7 +2627,7 @@
           <w:rFonts w:cs="Times New Roman"/>
           <w:szCs w:val="24"/>
         </w:rPr>
-        <w:instrText xml:space="preserve"> REF _Ref33723021 \h  \* MERGEFORMAT </w:instrText>
+        <w:instrText xml:space="preserve"> REF _Ref33723091 \h  \* MERGEFORMAT </w:instrText>
       </w:r>
       <w:r>
         <w:rPr>
@@ -2205,7 +2647,21 @@
           <w:rFonts w:cs="Times New Roman"/>
           <w:szCs w:val="24"/>
         </w:rPr>
-        <w:t>Comment Generation and Comment Studies</w:t>
+        <w:t>Natural Lang</w:t>
+      </w:r>
+      <w:r>
+        <w:rPr>
+          <w:rFonts w:cs="Times New Roman"/>
+          <w:szCs w:val="24"/>
+        </w:rPr>
+        <w:t>u</w:t>
+      </w:r>
+      <w:r>
+        <w:rPr>
+          <w:rFonts w:cs="Times New Roman"/>
+          <w:szCs w:val="24"/>
+        </w:rPr>
+        <w:t>age Processing</w:t>
       </w:r>
       <w:r>
         <w:rPr>
@@ -2219,7 +2675,7 @@
           <w:rFonts w:cs="Times New Roman"/>
           <w:szCs w:val="24"/>
         </w:rPr>
-        <w:t xml:space="preserve">, focuses on some major works in automatic code generation and studies on comments. The second section, </w:t>
+        <w:t xml:space="preserve">, focuses on various works in natural language processing that does not fit in either comment generation or automated summarization. The final section, </w:t>
       </w:r>
       <w:r>
         <w:rPr>
@@ -2233,7 +2689,7 @@
           <w:rFonts w:cs="Times New Roman"/>
           <w:szCs w:val="24"/>
         </w:rPr>
-        <w:instrText xml:space="preserve"> REF _Ref33723091 \h  \* MERGEFORMAT </w:instrText>
+        <w:instrText xml:space="preserve"> REF _Ref33723167 \h  \* MERGEFORMAT </w:instrText>
       </w:r>
       <w:r>
         <w:rPr>
@@ -2253,7 +2709,7 @@
           <w:rFonts w:cs="Times New Roman"/>
           <w:szCs w:val="24"/>
         </w:rPr>
-        <w:t>Natural Language Processing</w:t>
+        <w:t>Automated Summarization and Text Detection</w:t>
       </w:r>
       <w:r>
         <w:rPr>
@@ -2267,8 +2723,68 @@
           <w:rFonts w:cs="Times New Roman"/>
           <w:szCs w:val="24"/>
         </w:rPr>
-        <w:t xml:space="preserve">, focuses on various works in natural language processing that does not fit in either comment generation or automated summarization. The final section, </w:t>
-      </w:r>
+        <w:t>, focuses on research and studies that work on automatization of both detection and summarization of various types of source code and text.</w:t>
+      </w:r>
+    </w:p>
+    <w:p>
+      <w:pPr>
+        <w:pStyle w:val="Heading2"/>
+      </w:pPr>
+      <w:bookmarkStart w:id="54" w:name="_Ref33723021"/>
+      <w:ins w:id="55" w:author="Michael Decker" w:date="2020-02-29T19:34:00Z">
+        <w:r>
+          <w:t xml:space="preserve"> </w:t>
+        </w:r>
+      </w:ins>
+      <w:commentRangeStart w:id="56"/>
+      <w:r>
+        <w:t xml:space="preserve">Comment Generation </w:t>
+      </w:r>
+      <w:commentRangeEnd w:id="56"/>
+      <w:r>
+        <w:rPr>
+          <w:rStyle w:val="CommentReference"/>
+          <w:rFonts w:eastAsiaTheme="minorHAnsi" w:cstheme="minorBidi"/>
+          <w:b w:val="0"/>
+          <w:bCs w:val="0"/>
+          <w:color w:val="auto"/>
+        </w:rPr>
+        <w:commentReference w:id="56"/>
+      </w:r>
+      <w:r>
+        <w:t>and Comment Studies</w:t>
+      </w:r>
+      <w:bookmarkEnd w:id="54"/>
+    </w:p>
+    <w:p>
+      <w:pPr>
+        <w:rPr>
+          <w:rFonts w:cs="Times New Roman"/>
+          <w:szCs w:val="24"/>
+        </w:rPr>
+      </w:pPr>
+      <w:r>
+        <w:rPr>
+          <w:rFonts w:cs="Times New Roman"/>
+          <w:szCs w:val="24"/>
+        </w:rPr>
+        <w:t xml:space="preserve">Comment generation for source code has a large variety of different benefits, from increasing the quality of preexisting comments, adding documentation where there is none at all, and aiding in the understanding </w:t>
+      </w:r>
+      <w:r>
+        <w:rPr>
+          <w:rFonts w:cs="Times New Roman"/>
+          <w:szCs w:val="24"/>
+        </w:rPr>
+        <w:t>of the source code for users outside the original writing base</w:t>
+      </w:r>
+      <w:r>
+        <w:rPr>
+          <w:rFonts w:cs="Times New Roman"/>
+          <w:szCs w:val="24"/>
+        </w:rPr>
+        <w:t xml:space="preserve"> </w:t>
+      </w:r>
+      <w:commentRangeStart w:id="57"/>
       <w:r>
         <w:rPr>
           <w:rFonts w:cs="Times New Roman"/>
@@ -2281,13 +2797,7 @@
           <w:rFonts w:cs="Times New Roman"/>
           <w:szCs w:val="24"/>
         </w:rPr>
-        <w:instrText xml:space="preserve"> REF _Ref33723167 \h  \* MERGEFORMAT </w:instrText>
-      </w:r>
-      <w:r>
-        <w:rPr>
-          <w:rFonts w:cs="Times New Roman"/>
-          <w:szCs w:val="24"/>
-        </w:rPr>
+        <w:instrText xml:space="preserve"> ADDIN ZOTERO_ITEM CSL_CITATION {"citationID":"xGdiD0FR","properties":{"formattedCitation":"[Song et al. 2019]","plainCitation":"[Song et al. 2019]","noteIndex":0},"citationItems":[{"id":28,"uris":["http://zotero.org/users/local/B8a741ni/items/5C9N2PFB"],"uri":["http://zotero.org/users/local/B8a741ni/items/5C9N2PFB"],"itemData":{"id":28,"type":"article-journal","abstract":"As an integral part of source code ﬁles, code comments help improve program readability and comprehension. However, developers sometimes do not comment their program code adequately due to the incurred extra efforts, lack of relevant knowledge, unawareness of the importance of code commenting or some other factors. As a result, code comments can be inadequate, absent or even mismatched with source code, which affects the understanding, reusing and the maintenance of software. To solve these problems of code comments, researchers have been concerned with generating code comments automatically. In this work, we aim at conducting a survey of automatic code commenting researches. First, we generally analyze the challenges and research framework of automatic generation of program comments. Second, we present the classiﬁcation of representative algorithms, the design principles, strengths and weaknesses of each category of algorithms. Meanwhile, we also provide an overview of the quality assessment of the generated comments. Finally, we summarize some future directions for advancing the techniques of automatic generation of code comments and the quality assessment of comments.","container-title":"IEEE Access","DOI":"10.1109/ACCESS.2019.2931579","ISSN":"2169-3536","journalAbbreviation":"IEEE Access","language":"en","page":"111411-111428","source":"DOI.org (Crossref)","title":"A Survey of Automatic Generation of Source Code Comments: Algorithms and Techniques","title-short":"A Survey of Automatic Generation of Source Code Comments","volume":"7","author":[{"family":"Song","given":"Xiaotao"},{"family":"Sun","given":"Hailong"},{"family":"Wang","given":"Xu"},{"family":"Yan","given":"Jiafei"}],"issued":{"date-parts":[["2019"]]}}}],"schema":"https://github.com/citation-style-language/schema/raw/master/csl-citation.json"} </w:instrText>
       </w:r>
       <w:r>
         <w:rPr>
@@ -2299,9 +2809,8 @@
       <w:r>
         <w:rPr>
           <w:rFonts w:cs="Times New Roman"/>
-          <w:szCs w:val="24"/>
-        </w:rPr>
-        <w:t>Automated Summarization and Text Detection</w:t>
+        </w:rPr>
+        <w:t>[Song et al. 2019]</w:t>
       </w:r>
       <w:r>
         <w:rPr>
@@ -2315,39 +2824,7 @@
           <w:rFonts w:cs="Times New Roman"/>
           <w:szCs w:val="24"/>
         </w:rPr>
-        <w:t>, focuses on research and studies that work on automatization of both detection and summarization of various types of source code and text.</w:t>
-      </w:r>
-    </w:p>
-    <w:p>
-      <w:pPr>
-        <w:pStyle w:val="Heading2"/>
-      </w:pPr>
-      <w:bookmarkStart w:id="30" w:name="_Ref33723021"/>
-      <w:r>
-        <w:t>Comment Generation and Comment Studies</w:t>
-      </w:r>
-      <w:bookmarkEnd w:id="30"/>
-    </w:p>
-    <w:p>
-      <w:pPr>
-        <w:rPr>
-          <w:rFonts w:cs="Times New Roman"/>
-          <w:szCs w:val="24"/>
-        </w:rPr>
-      </w:pPr>
-      <w:r>
-        <w:rPr>
-          <w:rFonts w:cs="Times New Roman"/>
-          <w:szCs w:val="24"/>
-        </w:rPr>
-        <w:t xml:space="preserve">Comment generation for source code has a large variety of different benefits, from increasing the quality of preexisting comments, adding documentation where there is none at all, and aiding in the understanding </w:t>
-      </w:r>
-      <w:r>
-        <w:rPr>
-          <w:rFonts w:cs="Times New Roman"/>
-          <w:szCs w:val="24"/>
-        </w:rPr>
-        <w:t>of the source code for users outside the original writing base</w:t>
+        <w:t>.</w:t>
       </w:r>
       <w:r>
         <w:rPr>
@@ -2356,53 +2833,12 @@
         </w:rPr>
         <w:t xml:space="preserve"> </w:t>
       </w:r>
-      <w:r>
-        <w:rPr>
-          <w:rFonts w:cs="Times New Roman"/>
-          <w:szCs w:val="24"/>
-        </w:rPr>
-        <w:fldChar w:fldCharType="begin"/>
-      </w:r>
-      <w:r>
-        <w:rPr>
-          <w:rFonts w:cs="Times New Roman"/>
-          <w:szCs w:val="24"/>
-        </w:rPr>
-        <w:instrText xml:space="preserve"> ADDIN ZOTERO_ITEM CSL_CITATION {"citationID":"xGdiD0FR","properties":{"formattedCitation":"[Song et al. 2019]","plainCitation":"[Song et al. 2019]","noteIndex":0},"citationItems":[{"id":28,"uris":["http://zotero.org/users/local/B8a741ni/items/5C9N2PFB"],"uri":["http://zotero.org/users/local/B8a741ni/items/5C9N2PFB"],"itemData":{"id":28,"type":"article-journal","abstract":"As an integral part of source code ﬁles, code comments help improve program readability and comprehension. However, developers sometimes do not comment their program code adequately due to the incurred extra efforts, lack of relevant knowledge, unawareness of the importance of code commenting or some other factors. As a result, code comments can be inadequate, absent or even mismatched with source code, which affects the understanding, reusing and the maintenance of software. To solve these problems of code comments, researchers have been concerned with generating code comments automatically. In this work, we aim at conducting a survey of automatic code commenting researches. First, we generally analyze the challenges and research framework of automatic generation of program comments. Second, we present the classiﬁcation of representative algorithms, the design principles, strengths and weaknesses of each category of algorithms. Meanwhile, we also provide an overview of the quality assessment of the generated comments. Finally, we summarize some future directions for advancing the techniques of automatic generation of code comments and the quality assessment of comments.","container-title":"IEEE Access","DOI":"10.1109/ACCESS.2019.2931579","ISSN":"2169-3536","journalAbbreviation":"IEEE Access","language":"en","page":"111411-111428","source":"DOI.org (Crossref)","title":"A Survey of Automatic Generation of Source Code Comments: Algorithms and Techniques","title-short":"A Survey of Automatic Generation of Source Code Comments","volume":"7","author":[{"family":"Song","given":"Xiaotao"},{"family":"Sun","given":"Hailong"},{"family":"Wang","given":"Xu"},{"family":"Yan","given":"Jiafei"}],"issued":{"date-parts":[["2019"]]}}}],"schema":"https://github.com/citation-style-language/schema/raw/master/csl-citation.json"} </w:instrText>
-      </w:r>
-      <w:r>
-        <w:rPr>
-          <w:rFonts w:cs="Times New Roman"/>
-          <w:szCs w:val="24"/>
-        </w:rPr>
-        <w:fldChar w:fldCharType="separate"/>
-      </w:r>
-      <w:r>
-        <w:rPr>
-          <w:rFonts w:cs="Times New Roman"/>
-        </w:rPr>
-        <w:t>[Song et al. 2019]</w:t>
-      </w:r>
-      <w:r>
-        <w:rPr>
-          <w:rFonts w:cs="Times New Roman"/>
-          <w:szCs w:val="24"/>
-        </w:rPr>
-        <w:fldChar w:fldCharType="end"/>
-      </w:r>
-      <w:r>
-        <w:rPr>
-          <w:rFonts w:cs="Times New Roman"/>
-          <w:szCs w:val="24"/>
-        </w:rPr>
-        <w:t>.</w:t>
-      </w:r>
-      <w:r>
-        <w:rPr>
-          <w:rFonts w:cs="Times New Roman"/>
-          <w:szCs w:val="24"/>
-        </w:rPr>
-        <w:t xml:space="preserve"> </w:t>
+      <w:commentRangeEnd w:id="57"/>
+      <w:r>
+        <w:rPr>
+          <w:rStyle w:val="CommentReference"/>
+        </w:rPr>
+        <w:commentReference w:id="57"/>
       </w:r>
       <w:r>
         <w:rPr>
@@ -2530,12 +2966,46 @@
           <w:szCs w:val="24"/>
         </w:rPr>
       </w:pPr>
-      <w:r>
-        <w:rPr>
-          <w:rFonts w:cs="Times New Roman"/>
-          <w:szCs w:val="24"/>
-        </w:rPr>
-        <w:t>Another application of machine learning within the study of comments is the study of comment coverage within source code. This research is directly applicable to work such as automatic comment generation as a way to verify that the comments that are being generated provide a good quality study of the source code in question. One such method of coverage analysis is to use word2vec which allows the user to create connections based on seman</w:t>
+      <w:commentRangeStart w:id="58"/>
+      <w:r>
+        <w:rPr>
+          <w:rFonts w:cs="Times New Roman"/>
+          <w:szCs w:val="24"/>
+        </w:rPr>
+        <w:t xml:space="preserve">Another application of machine learning within the study of comments is the study of comment coverage within source </w:t>
+      </w:r>
+      <w:commentRangeEnd w:id="58"/>
+      <w:r>
+        <w:rPr>
+          <w:rStyle w:val="CommentReference"/>
+        </w:rPr>
+        <w:commentReference w:id="58"/>
+      </w:r>
+      <w:r>
+        <w:rPr>
+          <w:rFonts w:cs="Times New Roman"/>
+          <w:szCs w:val="24"/>
+        </w:rPr>
+        <w:t xml:space="preserve">code. This research is directly applicable to work such as automatic comment generation as a way to verify that the comments that are being generated provide a good quality study of the source code in question. One such method of coverage analysis is to use </w:t>
+      </w:r>
+      <w:r>
+        <w:rPr>
+          <w:rStyle w:val="Code"/>
+          <w:rPrChange w:id="59" w:author="Michael Decker" w:date="2020-02-29T19:44:00Z">
+            <w:rPr>
+              <w:rFonts w:cs="Times New Roman"/>
+              <w:szCs w:val="24"/>
+            </w:rPr>
+          </w:rPrChange>
+        </w:rPr>
+        <w:t>word2vec</w:t>
+      </w:r>
+      <w:r>
+        <w:rPr>
+          <w:rFonts w:cs="Times New Roman"/>
+          <w:szCs w:val="24"/>
+        </w:rPr>
+        <w:t xml:space="preserve"> which allows the user to create connections based on seman</w:t>
       </w:r>
       <w:r>
         <w:rPr>
@@ -2715,11 +3185,11 @@
       <w:pPr>
         <w:pStyle w:val="Heading2"/>
       </w:pPr>
-      <w:bookmarkStart w:id="31" w:name="_Ref33723091"/>
+      <w:bookmarkStart w:id="60" w:name="_Ref33723091"/>
       <w:r>
         <w:t>Natural Language Processing</w:t>
       </w:r>
-      <w:bookmarkEnd w:id="31"/>
+      <w:bookmarkEnd w:id="60"/>
     </w:p>
     <w:p>
       <w:pPr>
@@ -2749,6 +3219,48 @@
         </w:rPr>
         <w:t xml:space="preserve"> One method of analyzing readability and comprehension is to directly analyze the comments left by the authors of source code. </w:t>
       </w:r>
+      <w:commentRangeStart w:id="61"/>
+      <w:proofErr w:type="spellStart"/>
+      <w:ins w:id="62" w:author="Michael Decker" w:date="2020-02-29T19:55:00Z">
+        <w:r>
+          <w:rPr>
+            <w:rFonts w:cs="Times New Roman"/>
+            <w:szCs w:val="24"/>
+          </w:rPr>
+          <w:t>Borstler</w:t>
+        </w:r>
+        <w:proofErr w:type="spellEnd"/>
+        <w:r>
+          <w:rPr>
+            <w:rFonts w:cs="Times New Roman"/>
+            <w:szCs w:val="24"/>
+          </w:rPr>
+          <w:t xml:space="preserve"> and </w:t>
+        </w:r>
+        <w:proofErr w:type="spellStart"/>
+        <w:r>
+          <w:rPr>
+            <w:rFonts w:cs="Times New Roman"/>
+            <w:szCs w:val="24"/>
+          </w:rPr>
+          <w:t>Paech</w:t>
+        </w:r>
+        <w:proofErr w:type="spellEnd"/>
+        <w:r>
+          <w:rPr>
+            <w:rFonts w:cs="Times New Roman"/>
+            <w:szCs w:val="24"/>
+          </w:rPr>
+          <w:t xml:space="preserve"> </w:t>
+        </w:r>
+        <w:commentRangeEnd w:id="61"/>
+        <w:r>
+          <w:rPr>
+            <w:rStyle w:val="CommentReference"/>
+          </w:rPr>
+          <w:commentReference w:id="61"/>
+        </w:r>
+      </w:ins>
       <w:r>
         <w:rPr>
           <w:rFonts w:cs="Times New Roman"/>
@@ -2774,6 +3286,91 @@
         <w:rPr>
           <w:rFonts w:cs="Times New Roman"/>
         </w:rPr>
+        <w:t>[</w:t>
+      </w:r>
+      <w:proofErr w:type="spellStart"/>
+      <w:r>
+        <w:rPr>
+          <w:rFonts w:cs="Times New Roman"/>
+        </w:rPr>
+        <w:t>Borstler</w:t>
+      </w:r>
+      <w:proofErr w:type="spellEnd"/>
+      <w:r>
+        <w:rPr>
+          <w:rFonts w:cs="Times New Roman"/>
+        </w:rPr>
+        <w:t xml:space="preserve"> and </w:t>
+      </w:r>
+      <w:proofErr w:type="spellStart"/>
+      <w:r>
+        <w:rPr>
+          <w:rFonts w:cs="Times New Roman"/>
+        </w:rPr>
+        <w:t>Paech</w:t>
+      </w:r>
+      <w:proofErr w:type="spellEnd"/>
+      <w:r>
+        <w:rPr>
+          <w:rFonts w:cs="Times New Roman"/>
+        </w:rPr>
+        <w:t xml:space="preserve"> 2016]</w:t>
+      </w:r>
+      <w:r>
+        <w:rPr>
+          <w:rFonts w:cs="Times New Roman"/>
+          <w:szCs w:val="24"/>
+        </w:rPr>
+        <w:fldChar w:fldCharType="end"/>
+      </w:r>
+      <w:r>
+        <w:rPr>
+          <w:rFonts w:cs="Times New Roman"/>
+          <w:szCs w:val="24"/>
+        </w:rPr>
+        <w:t xml:space="preserve"> note that one of the largest problems within the field of comment research is that much of the research</w:t>
+      </w:r>
+      <w:del w:id="63" w:author="Michael Decker" w:date="2020-02-29T19:56:00Z">
+        <w:r>
+          <w:rPr>
+            <w:rFonts w:cs="Times New Roman"/>
+            <w:szCs w:val="24"/>
+          </w:rPr>
+          <w:delText xml:space="preserve"> no</w:delText>
+        </w:r>
+      </w:del>
+      <w:r>
+        <w:rPr>
+          <w:rFonts w:cs="Times New Roman"/>
+          <w:szCs w:val="24"/>
+        </w:rPr>
+        <w:t xml:space="preserve"> is more than 20 years old, and higher degrees of decomposition has greatly changed the effect comments have on comprehension. When considering the quality of comments, each is analyzed individually to determine not only if it covers the strategic components of the code well but also if it provides additional information that is relevant to the overall comprehension of a code snippet </w:t>
+      </w:r>
+      <w:r>
+        <w:rPr>
+          <w:rFonts w:cs="Times New Roman"/>
+          <w:szCs w:val="24"/>
+        </w:rPr>
+        <w:fldChar w:fldCharType="begin"/>
+      </w:r>
+      <w:r>
+        <w:rPr>
+          <w:rFonts w:cs="Times New Roman"/>
+          <w:szCs w:val="24"/>
+        </w:rPr>
+        <w:instrText xml:space="preserve"> ADDIN ZOTERO_ITEM CSL_CITATION {"citationID":"kiiAIhJ3","properties":{"formattedCitation":"[Borstler and Paech 2016]","plainCitation":"[Borstler and Paech 2016]","noteIndex":0},"citationItems":[{"id":24,"uris":["http://zotero.org/users/local/B8a741ni/items/EW6FYFUW"],"uri":["http://zotero.org/users/local/B8a741ni/items/EW6FYFUW"],"itemData":{"id":24,"type":"article-journal","abstract":"Software readability and comprehension are important factors in software maintenance. There is a large body of research on software measurement, but the actual factors that make software easier to read or easier to comprehend are not well understood. In the present study, we investigate the role of method chains and code comments in software readability and comprehension. Our analysis comprises data from 104 students with varying programming experience. Readability and comprehension were measured by perceived readability, reading time and performance on a simple cloze test. Regarding perceived readability, our results show statistically signiﬁcant differences between comment variants, but not between method chain variants. Regarding comprehension, there are no signiﬁcant differences between method chain or comment variants. Student groups with low and high experience, respectively, show signiﬁcant differences in perceived readability and performance on the cloze tests. Our results do not show any signiﬁcant relationships between perceived readability and the other measures taken in the present study. Perceived readability might therefore be insufﬁcient as the sole measure of software readability or comprehension. We also did not ﬁnd any statistically signiﬁcant relationships between size and perceived readability, reading time and comprehension.","container-title":"IEEE Transactions on Software Engineering","DOI":"10.1109/TSE.2016.2527791","ISSN":"0098-5589, 1939-3520","issue":"9","journalAbbreviation":"IIEEE Trans. Software Eng.","language":"en","page":"886-898","source":"DOI.org (Crossref)","title":"The Role of Method Chains and Comments in Software Readability and Comprehension—An Experiment","volume":"42","author":[{"family":"Borstler","given":"Jurgen"},{"family":"Paech","given":"Barbara"}],"issued":{"date-parts":[["2016",9,1]]}}}],"schema":"https://github.com/citation-style-language/schema/raw/master/csl-citation.json"} </w:instrText>
+      </w:r>
+      <w:r>
+        <w:rPr>
+          <w:rFonts w:cs="Times New Roman"/>
+          <w:szCs w:val="24"/>
+        </w:rPr>
+        <w:fldChar w:fldCharType="separate"/>
+      </w:r>
+      <w:r>
+        <w:rPr>
+          <w:rFonts w:cs="Times New Roman"/>
+        </w:rPr>
         <w:t>[Borstler and Paech 2016]</w:t>
       </w:r>
       <w:r>
@@ -2788,7 +3385,29 @@
           <w:rFonts w:cs="Times New Roman"/>
           <w:szCs w:val="24"/>
         </w:rPr>
-        <w:t xml:space="preserve"> note that one of the largest problems within the field of comment research is that much of the research no is more than 20 years old, and higher degrees of decomposition has greatly changed the effect comments have on comprehension. When considering the quality of comments, each is analyzed individually to determine not only if it covers the strategic components of the code well but also if it provides additional information that is relevant to the overall comprehension of a code snippet </w:t>
+        <w:t>.</w:t>
+      </w:r>
+    </w:p>
+    <w:p>
+      <w:pPr>
+        <w:rPr>
+          <w:rFonts w:cs="Times New Roman"/>
+          <w:szCs w:val="24"/>
+        </w:rPr>
+      </w:pPr>
+      <w:r>
+        <w:rPr>
+          <w:rFonts w:cs="Times New Roman"/>
+          <w:szCs w:val="24"/>
+        </w:rPr>
+        <w:t xml:space="preserve">A large part of natural language processing when considering comment and comprehension analysis includes </w:t>
+      </w:r>
+      <w:r>
+        <w:rPr>
+          <w:rFonts w:cs="Times New Roman"/>
+          <w:szCs w:val="24"/>
+        </w:rPr>
+        <w:t xml:space="preserve">not just the quality of coverage but also external factors that are considered such as native language, subject experience and subject background </w:t>
       </w:r>
       <w:r>
         <w:rPr>
@@ -2802,7 +3421,7 @@
           <w:rFonts w:cs="Times New Roman"/>
           <w:szCs w:val="24"/>
         </w:rPr>
-        <w:instrText xml:space="preserve"> ADDIN ZOTERO_ITEM CSL_CITATION {"citationID":"kiiAIhJ3","properties":{"formattedCitation":"[Borstler and Paech 2016]","plainCitation":"[Borstler and Paech 2016]","noteIndex":0},"citationItems":[{"id":24,"uris":["http://zotero.org/users/local/B8a741ni/items/EW6FYFUW"],"uri":["http://zotero.org/users/local/B8a741ni/items/EW6FYFUW"],"itemData":{"id":24,"type":"article-journal","abstract":"Software readability and comprehension are important factors in software maintenance. There is a large body of research on software measurement, but the actual factors that make software easier to read or easier to comprehend are not well understood. In the present study, we investigate the role of method chains and code comments in software readability and comprehension. Our analysis comprises data from 104 students with varying programming experience. Readability and comprehension were measured by perceived readability, reading time and performance on a simple cloze test. Regarding perceived readability, our results show statistically signiﬁcant differences between comment variants, but not between method chain variants. Regarding comprehension, there are no signiﬁcant differences between method chain or comment variants. Student groups with low and high experience, respectively, show signiﬁcant differences in perceived readability and performance on the cloze tests. Our results do not show any signiﬁcant relationships between perceived readability and the other measures taken in the present study. Perceived readability might therefore be insufﬁcient as the sole measure of software readability or comprehension. We also did not ﬁnd any statistically signiﬁcant relationships between size and perceived readability, reading time and comprehension.","container-title":"IEEE Transactions on Software Engineering","DOI":"10.1109/TSE.2016.2527791","ISSN":"0098-5589, 1939-3520","issue":"9","journalAbbreviation":"IIEEE Trans. Software Eng.","language":"en","page":"886-898","source":"DOI.org (Crossref)","title":"The Role of Method Chains and Comments in Software Readability and Comprehension—An Experiment","volume":"42","author":[{"family":"Borstler","given":"Jurgen"},{"family":"Paech","given":"Barbara"}],"issued":{"date-parts":[["2016",9,1]]}}}],"schema":"https://github.com/citation-style-language/schema/raw/master/csl-citation.json"} </w:instrText>
+        <w:instrText xml:space="preserve"> ADDIN ZOTERO_ITEM CSL_CITATION {"citationID":"6AUw0LWs","properties":{"formattedCitation":"[Zhou et al. 2019]","plainCitation":"[Zhou et al. 2019]","noteIndex":0},"citationItems":[{"id":6,"uris":["http://zotero.org/users/local/B8a741ni/items/YVBGUF5A"],"uri":["http://zotero.org/users/local/B8a741ni/items/YVBGUF5A"],"itemData":{"id":6,"type":"article-journal","abstract":"Text similarity measurement, which is a basic task in natural language processing, is widely used in text information mining, news classiﬁcation and clustering, artiﬁcial intelligence, and other ﬁelds. This paper proposes a text similarity measure method named word vector distance decentralization (WVDD) which can deal with complex semantic relations, including sentence components, word order and weights for Chinese language. Then, the clustering analysis is performed for the obtained similarity results. A K-means algorithm based on Spark architecture for parallel computing is adopted to accelerate clustering speed here. In experimental veriﬁcation, the test sets are signiﬁcant number of customer comments posted on the Jingdong website, which is a comprehensive online shopping mall. F-measure is used to evaluate the accuracy of the results obtained by the proposed method. The superiority of the proposed method is veriﬁed and compared with the sentence vector model (Doc2vec) and bag-of-words model. The proposed method can be applied to analyze network language, such as customers’ comments online and web chat data.","container-title":"IEEE Access","DOI":"10.1109/ACCESS.2019.2932334","ISSN":"2169-3536","journalAbbreviation":"IEEE Access","language":"en","page":"107247-107258","source":"DOI.org (Crossref)","title":"Text Similarity Measurement of Semantic Cognition Based on Word Vector Distance Decentralization With Clustering Analysis","volume":"7","author":[{"family":"Zhou","given":"Shenghan"},{"family":"Xu","given":"Xingxing"},{"family":"Liu","given":"Yinglai"},{"family":"Chang","given":"Runfeng"},{"family":"Xiao","given":"Yiyong"}],"issued":{"date-parts":[["2019"]]}}}],"schema":"https://github.com/citation-style-language/schema/raw/master/csl-citation.json"} </w:instrText>
       </w:r>
       <w:r>
         <w:rPr>
@@ -2815,6 +3434,47 @@
         <w:rPr>
           <w:rFonts w:cs="Times New Roman"/>
         </w:rPr>
+        <w:t>[Zhou et al. 2019]</w:t>
+      </w:r>
+      <w:r>
+        <w:rPr>
+          <w:rFonts w:cs="Times New Roman"/>
+          <w:szCs w:val="24"/>
+        </w:rPr>
+        <w:fldChar w:fldCharType="end"/>
+      </w:r>
+      <w:r>
+        <w:rPr>
+          <w:rFonts w:cs="Times New Roman"/>
+          <w:szCs w:val="24"/>
+        </w:rPr>
+        <w:t xml:space="preserve"> </w:t>
+      </w:r>
+      <w:r>
+        <w:rPr>
+          <w:rFonts w:cs="Times New Roman"/>
+          <w:szCs w:val="24"/>
+        </w:rPr>
+        <w:fldChar w:fldCharType="begin"/>
+      </w:r>
+      <w:r>
+        <w:rPr>
+          <w:rFonts w:cs="Times New Roman"/>
+          <w:szCs w:val="24"/>
+        </w:rPr>
+        <w:instrText xml:space="preserve"> ADDIN ZOTERO_ITEM CSL_CITATION {"citationID":"PKLnoFhG","properties":{"formattedCitation":"[Borstler and Paech 2016]","plainCitation":"[Borstler and Paech 2016]","noteIndex":0},"citationItems":[{"id":24,"uris":["http://zotero.org/users/local/B8a741ni/items/EW6FYFUW"],"uri":["http://zotero.org/users/local/B8a741ni/items/EW6FYFUW"],"itemData":{"id":24,"type":"article-journal","abstract":"Software readability and comprehension are important factors in software maintenance. There is a large body of research on software measurement, but the actual factors that make software easier to read or easier to comprehend are not well understood. In the present study, we investigate the role of method chains and code comments in software readability and comprehension. Our analysis comprises data from 104 students with varying programming experience. Readability and comprehension were measured by perceived readability, reading time and performance on a simple cloze test. Regarding perceived readability, our results show statistically signiﬁcant differences between comment variants, but not between method chain variants. Regarding comprehension, there are no signiﬁcant differences between method chain or comment variants. Student groups with low and high experience, respectively, show signiﬁcant differences in perceived readability and performance on the cloze tests. Our results do not show any signiﬁcant relationships between perceived readability and the other measures taken in the present study. Perceived readability might therefore be insufﬁcient as the sole measure of software readability or comprehension. We also did not ﬁnd any statistically signiﬁcant relationships between size and perceived readability, reading time and comprehension.","container-title":"IEEE Transactions on Software Engineering","DOI":"10.1109/TSE.2016.2527791","ISSN":"0098-5589, 1939-3520","issue":"9","journalAbbreviation":"IIEEE Trans. Software Eng.","language":"en","page":"886-898","source":"DOI.org (Crossref)","title":"The Role of Method Chains and Comments in Software Readability and Comprehension—An Experiment","volume":"42","author":[{"family":"Borstler","given":"Jurgen"},{"family":"Paech","given":"Barbara"}],"issued":{"date-parts":[["2016",9,1]]}}}],"schema":"https://github.com/citation-style-language/schema/raw/master/csl-citation.json"} </w:instrText>
+      </w:r>
+      <w:r>
+        <w:rPr>
+          <w:rFonts w:cs="Times New Roman"/>
+          <w:szCs w:val="24"/>
+        </w:rPr>
+        <w:fldChar w:fldCharType="separate"/>
+      </w:r>
+      <w:r>
+        <w:rPr>
+          <w:rFonts w:cs="Times New Roman"/>
+        </w:rPr>
         <w:t>[Borstler and Paech 2016]</w:t>
       </w:r>
       <w:r>
@@ -2829,29 +3489,7 @@
           <w:rFonts w:cs="Times New Roman"/>
           <w:szCs w:val="24"/>
         </w:rPr>
-        <w:t>.</w:t>
-      </w:r>
-    </w:p>
-    <w:p>
-      <w:pPr>
-        <w:rPr>
-          <w:rFonts w:cs="Times New Roman"/>
-          <w:szCs w:val="24"/>
-        </w:rPr>
-      </w:pPr>
-      <w:r>
-        <w:rPr>
-          <w:rFonts w:cs="Times New Roman"/>
-          <w:szCs w:val="24"/>
-        </w:rPr>
-        <w:t xml:space="preserve">A large part of natural language processing when considering comment and comprehension analysis includes </w:t>
-      </w:r>
-      <w:r>
-        <w:rPr>
-          <w:rFonts w:cs="Times New Roman"/>
-          <w:szCs w:val="24"/>
-        </w:rPr>
-        <w:t xml:space="preserve">not just the quality of coverage but also external factors that are considered such as native language, subject experience and subject background </w:t>
+        <w:t xml:space="preserve"> </w:t>
       </w:r>
       <w:r>
         <w:rPr>
@@ -2865,7 +3503,7 @@
           <w:rFonts w:cs="Times New Roman"/>
           <w:szCs w:val="24"/>
         </w:rPr>
-        <w:instrText xml:space="preserve"> ADDIN ZOTERO_ITEM CSL_CITATION {"citationID":"6AUw0LWs","properties":{"formattedCitation":"[Zhou et al. 2019]","plainCitation":"[Zhou et al. 2019]","noteIndex":0},"citationItems":[{"id":6,"uris":["http://zotero.org/users/local/B8a741ni/items/YVBGUF5A"],"uri":["http://zotero.org/users/local/B8a741ni/items/YVBGUF5A"],"itemData":{"id":6,"type":"article-journal","abstract":"Text similarity measurement, which is a basic task in natural language processing, is widely used in text information mining, news classiﬁcation and clustering, artiﬁcial intelligence, and other ﬁelds. This paper proposes a text similarity measure method named word vector distance decentralization (WVDD) which can deal with complex semantic relations, including sentence components, word order and weights for Chinese language. Then, the clustering analysis is performed for the obtained similarity results. A K-means algorithm based on Spark architecture for parallel computing is adopted to accelerate clustering speed here. In experimental veriﬁcation, the test sets are signiﬁcant number of customer comments posted on the Jingdong website, which is a comprehensive online shopping mall. F-measure is used to evaluate the accuracy of the results obtained by the proposed method. The superiority of the proposed method is veriﬁed and compared with the sentence vector model (Doc2vec) and bag-of-words model. The proposed method can be applied to analyze network language, such as customers’ comments online and web chat data.","container-title":"IEEE Access","DOI":"10.1109/ACCESS.2019.2932334","ISSN":"2169-3536","journalAbbreviation":"IEEE Access","language":"en","page":"107247-107258","source":"DOI.org (Crossref)","title":"Text Similarity Measurement of Semantic Cognition Based on Word Vector Distance Decentralization With Clustering Analysis","volume":"7","author":[{"family":"Zhou","given":"Shenghan"},{"family":"Xu","given":"Xingxing"},{"family":"Liu","given":"Yinglai"},{"family":"Chang","given":"Runfeng"},{"family":"Xiao","given":"Yiyong"}],"issued":{"date-parts":[["2019"]]}}}],"schema":"https://github.com/citation-style-language/schema/raw/master/csl-citation.json"} </w:instrText>
+        <w:instrText xml:space="preserve"> ADDIN ZOTERO_ITEM CSL_CITATION {"citationID":"CYkAsjMn","properties":{"formattedCitation":"[Flisar and Podgorelec 2019]","plainCitation":"[Flisar and Podgorelec 2019]","noteIndex":0},"citationItems":[{"id":8,"uris":["http://zotero.org/users/local/B8a741ni/items/HFL2CZMC"],"uri":["http://zotero.org/users/local/B8a741ni/items/HFL2CZMC"],"itemData":{"id":8,"type":"article-journal","abstract":"Self-admitted technical debt (SATD) is annotated in source code comments by developers and has been recognized as a great source of discovering ﬂawed software. To reduce manual effort, some recent studies have focused on automated detection of SATD using text classiﬁcation methods. To train their classiﬁer, these methods need labeled samples, which also require a lot of effort to obtain. We developed a new SATD identiﬁcation method, which takes advantage of a large corpus of unlabeled code comments, extracted from open source projects, to train a word embedding model. After applying feature selection, the pre-trained word embedding is used for discovering semantically similar features in source code comments to enhance the original feature set. By using such enhanced feature set for classiﬁcation, our goal was to improve the identiﬁcation of SATD when compared to existing methods. The proposed feature enhancement method was used with the three most common feature selection methods (CHI, IG, and MI), and three well-known text classiﬁcation algorithms (NB, SVM, and ME) and was tested on ten open source projects. The experimental results show a signiﬁcant improvement in SATD identiﬁcation over the compared methods. With an achieved 82% of correct predictions of SATD, the proposed method seems to be a good candidate to be adopted in practice.","container-title":"IEEE Access","DOI":"10.1109/ACCESS.2019.2933318","ISSN":"2169-3536","journalAbbreviation":"IEEE Access","language":"en","page":"106475-106494","source":"DOI.org (Crossref)","title":"Identification of Self-Admitted Technical Debt Using Enhanced Feature Selection Based on Word Embedding","volume":"7","author":[{"family":"Flisar","given":"Jernej"},{"family":"Podgorelec","given":"Vili"}],"issued":{"date-parts":[["2019"]]}}}],"schema":"https://github.com/citation-style-language/schema/raw/master/csl-citation.json"} </w:instrText>
       </w:r>
       <w:r>
         <w:rPr>
@@ -2878,7 +3516,7 @@
         <w:rPr>
           <w:rFonts w:cs="Times New Roman"/>
         </w:rPr>
-        <w:t>[Zhou et al. 2019]</w:t>
+        <w:t>[Flisar and Podgorelec 2019]</w:t>
       </w:r>
       <w:r>
         <w:rPr>
@@ -2892,89 +3530,22 @@
           <w:rFonts w:cs="Times New Roman"/>
           <w:szCs w:val="24"/>
         </w:rPr>
-        <w:t xml:space="preserve"> </w:t>
-      </w:r>
-      <w:r>
-        <w:rPr>
-          <w:rFonts w:cs="Times New Roman"/>
-          <w:szCs w:val="24"/>
-        </w:rPr>
-        <w:fldChar w:fldCharType="begin"/>
-      </w:r>
-      <w:r>
-        <w:rPr>
-          <w:rFonts w:cs="Times New Roman"/>
-          <w:szCs w:val="24"/>
-        </w:rPr>
-        <w:instrText xml:space="preserve"> ADDIN ZOTERO_ITEM CSL_CITATION {"citationID":"PKLnoFhG","properties":{"formattedCitation":"[Borstler and Paech 2016]","plainCitation":"[Borstler and Paech 2016]","noteIndex":0},"citationItems":[{"id":24,"uris":["http://zotero.org/users/local/B8a741ni/items/EW6FYFUW"],"uri":["http://zotero.org/users/local/B8a741ni/items/EW6FYFUW"],"itemData":{"id":24,"type":"article-journal","abstract":"Software readability and comprehension are important factors in software maintenance. There is a large body of research on software measurement, but the actual factors that make software easier to read or easier to comprehend are not well understood. In the present study, we investigate the role of method chains and code comments in software readability and comprehension. Our analysis comprises data from 104 students with varying programming experience. Readability and comprehension were measured by perceived readability, reading time and performance on a simple cloze test. Regarding perceived readability, our results show statistically signiﬁcant differences between comment variants, but not between method chain variants. Regarding comprehension, there are no signiﬁcant differences between method chain or comment variants. Student groups with low and high experience, respectively, show signiﬁcant differences in perceived readability and performance on the cloze tests. Our results do not show any signiﬁcant relationships between perceived readability and the other measures taken in the present study. Perceived readability might therefore be insufﬁcient as the sole measure of software readability or comprehension. We also did not ﬁnd any statistically signiﬁcant relationships between size and perceived readability, reading time and comprehension.","container-title":"IEEE Transactions on Software Engineering","DOI":"10.1109/TSE.2016.2527791","ISSN":"0098-5589, 1939-3520","issue":"9","journalAbbreviation":"IIEEE Trans. Software Eng.","language":"en","page":"886-898","source":"DOI.org (Crossref)","title":"The Role of Method Chains and Comments in Software Readability and Comprehension—An Experiment","volume":"42","author":[{"family":"Borstler","given":"Jurgen"},{"family":"Paech","given":"Barbara"}],"issued":{"date-parts":[["2016",9,1]]}}}],"schema":"https://github.com/citation-style-language/schema/raw/master/csl-citation.json"} </w:instrText>
-      </w:r>
-      <w:r>
-        <w:rPr>
-          <w:rFonts w:cs="Times New Roman"/>
-          <w:szCs w:val="24"/>
-        </w:rPr>
-        <w:fldChar w:fldCharType="separate"/>
-      </w:r>
-      <w:r>
-        <w:rPr>
-          <w:rFonts w:cs="Times New Roman"/>
-        </w:rPr>
-        <w:t>[Borstler and Paech 2016]</w:t>
-      </w:r>
-      <w:r>
-        <w:rPr>
-          <w:rFonts w:cs="Times New Roman"/>
-          <w:szCs w:val="24"/>
-        </w:rPr>
-        <w:fldChar w:fldCharType="end"/>
-      </w:r>
-      <w:r>
-        <w:rPr>
-          <w:rFonts w:cs="Times New Roman"/>
-          <w:szCs w:val="24"/>
-        </w:rPr>
-        <w:t xml:space="preserve"> </w:t>
-      </w:r>
-      <w:r>
-        <w:rPr>
-          <w:rFonts w:cs="Times New Roman"/>
-          <w:szCs w:val="24"/>
-        </w:rPr>
-        <w:fldChar w:fldCharType="begin"/>
-      </w:r>
-      <w:r>
-        <w:rPr>
-          <w:rFonts w:cs="Times New Roman"/>
-          <w:szCs w:val="24"/>
-        </w:rPr>
-        <w:instrText xml:space="preserve"> ADDIN ZOTERO_ITEM CSL_CITATION {"citationID":"CYkAsjMn","properties":{"formattedCitation":"[Flisar and Podgorelec 2019]","plainCitation":"[Flisar and Podgorelec 2019]","noteIndex":0},"citationItems":[{"id":8,"uris":["http://zotero.org/users/local/B8a741ni/items/HFL2CZMC"],"uri":["http://zotero.org/users/local/B8a741ni/items/HFL2CZMC"],"itemData":{"id":8,"type":"article-journal","abstract":"Self-admitted technical debt (SATD) is annotated in source code comments by developers and has been recognized as a great source of discovering ﬂawed software. To reduce manual effort, some recent studies have focused on automated detection of SATD using text classiﬁcation methods. To train their classiﬁer, these methods need labeled samples, which also require a lot of effort to obtain. We developed a new SATD identiﬁcation method, which takes advantage of a large corpus of unlabeled code comments, extracted from open source projects, to train a word embedding model. After applying feature selection, the pre-trained word embedding is used for discovering semantically similar features in source code comments to enhance the original feature set. By using such enhanced feature set for classiﬁcation, our goal was to improve the identiﬁcation of SATD when compared to existing methods. The proposed feature enhancement method was used with the three most common feature selection methods (CHI, IG, and MI), and three well-known text classiﬁcation algorithms (NB, SVM, and ME) and was tested on ten open source projects. The experimental results show a signiﬁcant improvement in SATD identiﬁcation over the compared methods. With an achieved 82% of correct predictions of SATD, the proposed method seems to be a good candidate to be adopted in practice.","container-title":"IEEE Access","DOI":"10.1109/ACCESS.2019.2933318","ISSN":"2169-3536","journalAbbreviation":"IEEE Access","language":"en","page":"106475-106494","source":"DOI.org (Crossref)","title":"Identification of Self-Admitted Technical Debt Using Enhanced Feature Selection Based on Word Embedding","volume":"7","author":[{"family":"Flisar","given":"Jernej"},{"family":"Podgorelec","given":"Vili"}],"issued":{"date-parts":[["2019"]]}}}],"schema":"https://github.com/citation-style-language/schema/raw/master/csl-citation.json"} </w:instrText>
-      </w:r>
-      <w:r>
-        <w:rPr>
-          <w:rFonts w:cs="Times New Roman"/>
-          <w:szCs w:val="24"/>
-        </w:rPr>
-        <w:fldChar w:fldCharType="separate"/>
-      </w:r>
-      <w:r>
-        <w:rPr>
-          <w:rFonts w:cs="Times New Roman"/>
-        </w:rPr>
-        <w:t>[Flisar and Podgorelec 2019]</w:t>
-      </w:r>
-      <w:r>
-        <w:rPr>
-          <w:rFonts w:cs="Times New Roman"/>
-          <w:szCs w:val="24"/>
-        </w:rPr>
-        <w:fldChar w:fldCharType="end"/>
-      </w:r>
-      <w:r>
-        <w:rPr>
-          <w:rFonts w:cs="Times New Roman"/>
-          <w:szCs w:val="24"/>
-        </w:rPr>
-        <w:t xml:space="preserve">. A method of analyzing comments and source code that takes these methods into account which is very popular in natural language processing is using vector decentralization to normalize semantic cognition through utilization of word2vec </w:t>
+        <w:t>. A method of analyzing comments and source code that takes these methods into account which is very popular in natural language processing is using vector decentralization to normalize semantic cognition through utilization of w</w:t>
+      </w:r>
+      <w:commentRangeStart w:id="64"/>
+      <w:r>
+        <w:rPr>
+          <w:rFonts w:cs="Times New Roman"/>
+          <w:szCs w:val="24"/>
+        </w:rPr>
+        <w:t xml:space="preserve">ord2vec </w:t>
+      </w:r>
+      <w:commentRangeEnd w:id="64"/>
+      <w:r>
+        <w:rPr>
+          <w:rStyle w:val="CommentReference"/>
+        </w:rPr>
+        <w:commentReference w:id="64"/>
       </w:r>
       <w:r>
         <w:rPr>
@@ -3167,18 +3738,37 @@
           <w:rFonts w:cs="Times New Roman"/>
           <w:szCs w:val="24"/>
         </w:rPr>
-        <w:t>. These varying methods all come to the same conclusion, comments should be meaningful and related to the source code that they are in, which is something that commented out code does not do.</w:t>
+        <w:t xml:space="preserve">. These varying methods all come to the same conclusion, comments should be meaningful and related to the source code that they are in, which is something </w:t>
+      </w:r>
+      <w:commentRangeStart w:id="65"/>
+      <w:r>
+        <w:rPr>
+          <w:rFonts w:cs="Times New Roman"/>
+          <w:szCs w:val="24"/>
+        </w:rPr>
+        <w:t>that commented out code does not do.</w:t>
       </w:r>
     </w:p>
     <w:p>
       <w:pPr>
         <w:pStyle w:val="Heading2"/>
       </w:pPr>
-      <w:bookmarkStart w:id="32" w:name="_Ref33723167"/>
+      <w:bookmarkStart w:id="66" w:name="_Ref33723167"/>
       <w:r>
         <w:t>Automated Summarization and Text Detection</w:t>
       </w:r>
-      <w:bookmarkEnd w:id="32"/>
+      <w:bookmarkEnd w:id="66"/>
+      <w:commentRangeEnd w:id="65"/>
+      <w:r>
+        <w:rPr>
+          <w:rStyle w:val="CommentReference"/>
+          <w:rFonts w:eastAsiaTheme="minorHAnsi" w:cstheme="minorBidi"/>
+          <w:b w:val="0"/>
+          <w:bCs w:val="0"/>
+          <w:color w:val="auto"/>
+        </w:rPr>
+        <w:commentReference w:id="65"/>
+      </w:r>
     </w:p>
     <w:p>
       <w:pPr>
@@ -3777,7 +4367,23 @@
           <w:rFonts w:cs="Times New Roman"/>
           <w:szCs w:val="24"/>
         </w:rPr>
-        <w:t xml:space="preserve"> language parsing tool, srcML, is used</w:t>
+        <w:t xml:space="preserve"> language parsing tool, </w:t>
+      </w:r>
+      <w:proofErr w:type="spellStart"/>
+      <w:r>
+        <w:rPr>
+          <w:rFonts w:cs="Times New Roman"/>
+          <w:szCs w:val="24"/>
+        </w:rPr>
+        <w:t>srcML</w:t>
+      </w:r>
+      <w:proofErr w:type="spellEnd"/>
+      <w:r>
+        <w:rPr>
+          <w:rFonts w:cs="Times New Roman"/>
+          <w:szCs w:val="24"/>
+        </w:rPr>
+        <w:t>, is used</w:t>
       </w:r>
       <w:r>
         <w:rPr>
@@ -3819,7 +4425,23 @@
           <w:rFonts w:cs="Times New Roman"/>
           <w:szCs w:val="24"/>
         </w:rPr>
-        <w:t xml:space="preserve">. At its core srcML is a tool designed to take source code and </w:t>
+        <w:t xml:space="preserve">. At its core </w:t>
+      </w:r>
+      <w:proofErr w:type="spellStart"/>
+      <w:r>
+        <w:rPr>
+          <w:rFonts w:cs="Times New Roman"/>
+          <w:szCs w:val="24"/>
+        </w:rPr>
+        <w:t>srcML</w:t>
+      </w:r>
+      <w:proofErr w:type="spellEnd"/>
+      <w:r>
+        <w:rPr>
+          <w:rFonts w:cs="Times New Roman"/>
+          <w:szCs w:val="24"/>
+        </w:rPr>
+        <w:t xml:space="preserve"> is a tool designed to take source code and </w:t>
       </w:r>
       <w:r>
         <w:rPr>
@@ -3856,7 +4478,8 @@
         </w:rPr>
         <w:t xml:space="preserve">. </w:t>
       </w:r>
-      <w:ins w:id="33" w:author="Michael Decker" w:date="2020-02-11T15:42:00Z">
+      <w:proofErr w:type="spellStart"/>
+      <w:ins w:id="68" w:author="Michael Decker" w:date="2020-02-11T15:42:00Z">
         <w:r>
           <w:rPr>
             <w:rFonts w:cs="Times New Roman"/>
@@ -3870,7 +4493,15 @@
           <w:rFonts w:cs="Times New Roman"/>
           <w:szCs w:val="24"/>
         </w:rPr>
-        <w:t xml:space="preserve">rcML processes source code independent of the preprocessor, which </w:t>
+        <w:t>rcML</w:t>
+      </w:r>
+      <w:proofErr w:type="spellEnd"/>
+      <w:r>
+        <w:rPr>
+          <w:rFonts w:cs="Times New Roman"/>
+          <w:szCs w:val="24"/>
+        </w:rPr>
+        <w:t xml:space="preserve"> processes source code independent of the preprocessor, which </w:t>
       </w:r>
       <w:r>
         <w:rPr>
@@ -3884,7 +4515,71 @@
           <w:rFonts w:cs="Times New Roman"/>
           <w:szCs w:val="24"/>
         </w:rPr>
-        <w:t xml:space="preserve"> for the purposes of this project because it means that when comments are being extracted from the source code we do not have to worry about things such as missing libraries needed to actually run the source code. Further, because srcML does not need to compile the code in order to analyze and extract information it is able to run extremely quickly, which is great for the purpose of this project due to the large number of files that are being analyzed. Another reason that srcML is selected as the extraction tool for this project is because of the tools ability to leave the original structure of the source code entirely intact, meaning that whitespace, comments, and all preprocessing comments are left untouched. Once source code has been converted to XML using srcML the user is able to write XPath</w:t>
+        <w:t xml:space="preserve"> for the purposes of this project because it means that when comments are being extracted from the source </w:t>
+      </w:r>
+      <w:proofErr w:type="gramStart"/>
+      <w:r>
+        <w:rPr>
+          <w:rFonts w:cs="Times New Roman"/>
+          <w:szCs w:val="24"/>
+        </w:rPr>
+        <w:t>code</w:t>
+      </w:r>
+      <w:proofErr w:type="gramEnd"/>
+      <w:r>
+        <w:rPr>
+          <w:rFonts w:cs="Times New Roman"/>
+          <w:szCs w:val="24"/>
+        </w:rPr>
+        <w:t xml:space="preserve"> we do not have to worry about things such as missing libraries needed to actually run the source code. Further, because </w:t>
+      </w:r>
+      <w:proofErr w:type="spellStart"/>
+      <w:r>
+        <w:rPr>
+          <w:rFonts w:cs="Times New Roman"/>
+          <w:szCs w:val="24"/>
+        </w:rPr>
+        <w:t>srcML</w:t>
+      </w:r>
+      <w:proofErr w:type="spellEnd"/>
+      <w:r>
+        <w:rPr>
+          <w:rFonts w:cs="Times New Roman"/>
+          <w:szCs w:val="24"/>
+        </w:rPr>
+        <w:t xml:space="preserve"> does not need to compile the code in order to analyze and extract information it is able to run extremely quickly, which is great for the purpose of this project due to the large number of files that are being analyzed. Another reason that </w:t>
+      </w:r>
+      <w:proofErr w:type="spellStart"/>
+      <w:r>
+        <w:rPr>
+          <w:rFonts w:cs="Times New Roman"/>
+          <w:szCs w:val="24"/>
+        </w:rPr>
+        <w:t>srcML</w:t>
+      </w:r>
+      <w:proofErr w:type="spellEnd"/>
+      <w:r>
+        <w:rPr>
+          <w:rFonts w:cs="Times New Roman"/>
+          <w:szCs w:val="24"/>
+        </w:rPr>
+        <w:t xml:space="preserve"> is selected as the extraction tool for this project is because of the tools ability to leave the original structure of the source code entirely intact, meaning that whitespace, comments, and all preprocessing comments are left untouched. Once source code has been converted to XML using </w:t>
+      </w:r>
+      <w:proofErr w:type="spellStart"/>
+      <w:r>
+        <w:rPr>
+          <w:rFonts w:cs="Times New Roman"/>
+          <w:szCs w:val="24"/>
+        </w:rPr>
+        <w:t>srcML</w:t>
+      </w:r>
+      <w:proofErr w:type="spellEnd"/>
+      <w:r>
+        <w:rPr>
+          <w:rFonts w:cs="Times New Roman"/>
+          <w:szCs w:val="24"/>
+        </w:rPr>
+        <w:t xml:space="preserve"> the user is able to write XPath</w:t>
       </w:r>
       <w:r>
         <w:rPr>
@@ -3934,7 +4629,23 @@
           <w:rFonts w:cs="Times New Roman"/>
           <w:szCs w:val="24"/>
         </w:rPr>
-        <w:t xml:space="preserve"> may be used in conjunction to create an archive of these queries. Currently, the greatest limitation of srcML is that it can only parse C, C++, C#, and Java, though for the purposes of this research this is not an issue.</w:t>
+        <w:t xml:space="preserve"> may be used in conjunction to create an archive of these queries. Currently, the greatest limitation of </w:t>
+      </w:r>
+      <w:proofErr w:type="spellStart"/>
+      <w:r>
+        <w:rPr>
+          <w:rFonts w:cs="Times New Roman"/>
+          <w:szCs w:val="24"/>
+        </w:rPr>
+        <w:t>srcML</w:t>
+      </w:r>
+      <w:proofErr w:type="spellEnd"/>
+      <w:r>
+        <w:rPr>
+          <w:rFonts w:cs="Times New Roman"/>
+          <w:szCs w:val="24"/>
+        </w:rPr>
+        <w:t xml:space="preserve"> is that it can only parse C, C++, C#, and Java, though for the purposes of this research this is not an issue.</w:t>
       </w:r>
     </w:p>
     <w:p>
@@ -3979,13 +4690,22 @@
         </w:rPr>
         <w:t xml:space="preserve">. The reason for this is two-fold, first, projects that have higher rates of traffic are likely to be better maintained as there is greater scrutiny on the projects, and second, these projects are more likely to be written by programmers with greater experience and better represent the general population of programmers. Based on this, the 20 topmost trafficked C, C++, C# and Java projects have been selected and pulled for the use in building the data artifact used in this project. </w:t>
       </w:r>
-      <w:ins w:id="34" w:author="Michael Decker" w:date="2020-02-11T15:55:00Z">
+      <w:proofErr w:type="spellStart"/>
+      <w:ins w:id="69" w:author="Michael Decker" w:date="2020-02-11T15:55:00Z">
         <w:r>
           <w:rPr>
             <w:rFonts w:cs="Times New Roman"/>
             <w:szCs w:val="24"/>
           </w:rPr>
-          <w:t xml:space="preserve">srcML </w:t>
+          <w:t>srcML</w:t>
+        </w:r>
+        <w:proofErr w:type="spellEnd"/>
+        <w:r>
+          <w:rPr>
+            <w:rFonts w:cs="Times New Roman"/>
+            <w:szCs w:val="24"/>
+          </w:rPr>
+          <w:t xml:space="preserve"> </w:t>
         </w:r>
       </w:ins>
       <w:r>
@@ -4091,6 +4811,7 @@
           <w:szCs w:val="24"/>
         </w:rPr>
       </w:pPr>
+      <w:proofErr w:type="spellStart"/>
       <w:r>
         <w:rPr>
           <w:rFonts w:cs="Times New Roman"/>
@@ -4098,7 +4819,59 @@
           <w:iCs/>
           <w:szCs w:val="24"/>
         </w:rPr>
-        <w:t>srcml --xpath “//src:comment” project.xml -o comments.xml</w:t>
+        <w:t>srcml</w:t>
+      </w:r>
+      <w:proofErr w:type="spellEnd"/>
+      <w:r>
+        <w:rPr>
+          <w:rFonts w:cs="Times New Roman"/>
+          <w:i/>
+          <w:iCs/>
+          <w:szCs w:val="24"/>
+        </w:rPr>
+        <w:t xml:space="preserve"> --</w:t>
+      </w:r>
+      <w:proofErr w:type="spellStart"/>
+      <w:r>
+        <w:rPr>
+          <w:rFonts w:cs="Times New Roman"/>
+          <w:i/>
+          <w:iCs/>
+          <w:szCs w:val="24"/>
+        </w:rPr>
+        <w:t>xpath</w:t>
+      </w:r>
+      <w:proofErr w:type="spellEnd"/>
+      <w:r>
+        <w:rPr>
+          <w:rFonts w:cs="Times New Roman"/>
+          <w:i/>
+          <w:iCs/>
+          <w:szCs w:val="24"/>
+        </w:rPr>
+        <w:t xml:space="preserve"> “//</w:t>
+      </w:r>
+      <w:proofErr w:type="spellStart"/>
+      <w:proofErr w:type="gramStart"/>
+      <w:r>
+        <w:rPr>
+          <w:rFonts w:cs="Times New Roman"/>
+          <w:i/>
+          <w:iCs/>
+          <w:szCs w:val="24"/>
+        </w:rPr>
+        <w:t>src:comment</w:t>
+      </w:r>
+      <w:proofErr w:type="spellEnd"/>
+      <w:proofErr w:type="gramEnd"/>
+      <w:r>
+        <w:rPr>
+          <w:rFonts w:cs="Times New Roman"/>
+          <w:i/>
+          <w:iCs/>
+          <w:szCs w:val="24"/>
+        </w:rPr>
+        <w:t>” project.xml -o comments.xml</w:t>
       </w:r>
     </w:p>
     <w:p>
@@ -4632,7 +5405,25 @@
                 <w:color w:val="000000"/>
                 <w:szCs w:val="24"/>
               </w:rPr>
-              <w:t>// #include &lt;bits/stdc++.h&gt;</w:t>
+              <w:t>// #include &lt;bits/</w:t>
+            </w:r>
+            <w:proofErr w:type="spellStart"/>
+            <w:r>
+              <w:rPr>
+                <w:rFonts w:cs="Times New Roman"/>
+                <w:color w:val="000000"/>
+                <w:szCs w:val="24"/>
+              </w:rPr>
+              <w:t>stdc</w:t>
+            </w:r>
+            <w:proofErr w:type="spellEnd"/>
+            <w:r>
+              <w:rPr>
+                <w:rFonts w:cs="Times New Roman"/>
+                <w:color w:val="000000"/>
+                <w:szCs w:val="24"/>
+              </w:rPr>
+              <w:t>++.h&gt;</w:t>
             </w:r>
           </w:p>
         </w:tc>
@@ -4795,7 +5586,43 @@
                 <w:color w:val="000000"/>
                 <w:szCs w:val="24"/>
               </w:rPr>
-              <w:t>// void Print(int res[20][20], int i, int j, int capacity)</w:t>
+              <w:t xml:space="preserve">// void </w:t>
+            </w:r>
+            <w:proofErr w:type="gramStart"/>
+            <w:r>
+              <w:rPr>
+                <w:rFonts w:cs="Times New Roman"/>
+                <w:color w:val="000000"/>
+                <w:szCs w:val="24"/>
+              </w:rPr>
+              <w:t>Print(</w:t>
+            </w:r>
+            <w:proofErr w:type="gramEnd"/>
+            <w:r>
+              <w:rPr>
+                <w:rFonts w:cs="Times New Roman"/>
+                <w:color w:val="000000"/>
+                <w:szCs w:val="24"/>
+              </w:rPr>
+              <w:t xml:space="preserve">int res[20][20], int </w:t>
+            </w:r>
+            <w:proofErr w:type="spellStart"/>
+            <w:r>
+              <w:rPr>
+                <w:rFonts w:cs="Times New Roman"/>
+                <w:color w:val="000000"/>
+                <w:szCs w:val="24"/>
+              </w:rPr>
+              <w:t>i</w:t>
+            </w:r>
+            <w:proofErr w:type="spellEnd"/>
+            <w:r>
+              <w:rPr>
+                <w:rFonts w:cs="Times New Roman"/>
+                <w:color w:val="000000"/>
+                <w:szCs w:val="24"/>
+              </w:rPr>
+              <w:t>, int j, int capacity)</w:t>
             </w:r>
           </w:p>
         </w:tc>
@@ -5114,7 +5941,35 @@
                 <w:szCs w:val="24"/>
               </w:rPr>
               <w:lastRenderedPageBreak/>
-              <w:t>//     if(i==0 || j==0)</w:t>
+              <w:t xml:space="preserve">//     </w:t>
+            </w:r>
+            <w:proofErr w:type="gramStart"/>
+            <w:r>
+              <w:rPr>
+                <w:rFonts w:cs="Times New Roman"/>
+                <w:color w:val="000000"/>
+                <w:szCs w:val="24"/>
+              </w:rPr>
+              <w:t>if(</w:t>
+            </w:r>
+            <w:proofErr w:type="spellStart"/>
+            <w:proofErr w:type="gramEnd"/>
+            <w:r>
+              <w:rPr>
+                <w:rFonts w:cs="Times New Roman"/>
+                <w:color w:val="000000"/>
+                <w:szCs w:val="24"/>
+              </w:rPr>
+              <w:t>i</w:t>
+            </w:r>
+            <w:proofErr w:type="spellEnd"/>
+            <w:r>
+              <w:rPr>
+                <w:rFonts w:cs="Times New Roman"/>
+                <w:color w:val="000000"/>
+                <w:szCs w:val="24"/>
+              </w:rPr>
+              <w:t>==0 || j==0)</w:t>
             </w:r>
           </w:p>
         </w:tc>
@@ -5648,7 +6503,23 @@
           <w:rFonts w:cs="Times New Roman"/>
           <w:szCs w:val="24"/>
         </w:rPr>
-        <w:t>The second column is the name of the source-code file from which the comment has been pulled from. This file name is extracted from the path information provided by srcML in the XML archive used in the production of this data artifact. The third column of the csv file is labeled block comment, and there are two different ways that this is marked down. If this column is marked with a n then the line is not part of a block comment. If the line is given a range of numbers then those numbers represent the range of lines that are a block comment that the line is a part of, not</w:t>
+        <w:t xml:space="preserve">The second column is the name of the source-code file from which the comment has been pulled from. This file name is extracted from the path information provided by </w:t>
+      </w:r>
+      <w:proofErr w:type="spellStart"/>
+      <w:r>
+        <w:rPr>
+          <w:rFonts w:cs="Times New Roman"/>
+          <w:szCs w:val="24"/>
+        </w:rPr>
+        <w:t>srcML</w:t>
+      </w:r>
+      <w:proofErr w:type="spellEnd"/>
+      <w:r>
+        <w:rPr>
+          <w:rFonts w:cs="Times New Roman"/>
+          <w:szCs w:val="24"/>
+        </w:rPr>
+        <w:t xml:space="preserve"> in the XML archive used in the production of this data artifact. The third column of the csv file is labeled block comment, and there are two different ways that this is marked down. If this column is marked with a n then the line is not part of a block comment. If the line is given a range of numbers then those numbers represent the range of lines that are a block comment that the line is a part of, not</w:t>
       </w:r>
       <w:r>
         <w:rPr>
@@ -5740,7 +6611,47 @@
           <w:iCs/>
           <w:szCs w:val="24"/>
         </w:rPr>
-        <w:t>// totalCost = price + salesTax - discount</w:t>
+        <w:t xml:space="preserve">// </w:t>
+      </w:r>
+      <w:proofErr w:type="spellStart"/>
+      <w:r>
+        <w:rPr>
+          <w:rFonts w:cs="Times New Roman"/>
+          <w:i/>
+          <w:iCs/>
+          <w:szCs w:val="24"/>
+        </w:rPr>
+        <w:t>totalCost</w:t>
+      </w:r>
+      <w:proofErr w:type="spellEnd"/>
+      <w:r>
+        <w:rPr>
+          <w:rFonts w:cs="Times New Roman"/>
+          <w:i/>
+          <w:iCs/>
+          <w:szCs w:val="24"/>
+        </w:rPr>
+        <w:t xml:space="preserve"> = price + </w:t>
+      </w:r>
+      <w:proofErr w:type="spellStart"/>
+      <w:r>
+        <w:rPr>
+          <w:rFonts w:cs="Times New Roman"/>
+          <w:i/>
+          <w:iCs/>
+          <w:szCs w:val="24"/>
+        </w:rPr>
+        <w:t>salesTax</w:t>
+      </w:r>
+      <w:proofErr w:type="spellEnd"/>
+      <w:r>
+        <w:rPr>
+          <w:rFonts w:cs="Times New Roman"/>
+          <w:i/>
+          <w:iCs/>
+          <w:szCs w:val="24"/>
+        </w:rPr>
+        <w:t xml:space="preserve"> - discount</w:t>
       </w:r>
     </w:p>
     <w:p>
@@ -6147,16 +7058,16 @@
       <w:pPr>
         <w:pStyle w:val="Heading2"/>
       </w:pPr>
-      <w:bookmarkStart w:id="35" w:name="_Ref33695007"/>
+      <w:bookmarkStart w:id="70" w:name="_Ref33695007"/>
       <w:r>
         <w:t>Syntax-based Approach</w:t>
       </w:r>
-      <w:bookmarkEnd w:id="35"/>
-    </w:p>
-    <w:p>
-      <w:pPr>
-        <w:rPr>
-          <w:ins w:id="36" w:author="blake grills" w:date="2020-02-26T22:23:00Z"/>
+      <w:bookmarkEnd w:id="70"/>
+    </w:p>
+    <w:p>
+      <w:pPr>
+        <w:rPr>
+          <w:ins w:id="71" w:author="blake grills" w:date="2020-02-26T22:23:00Z"/>
           <w:rFonts w:cs="Times New Roman"/>
           <w:szCs w:val="24"/>
         </w:rPr>
@@ -6303,16 +7214,16 @@
       <w:pPr>
         <w:pStyle w:val="Heading2"/>
       </w:pPr>
-      <w:bookmarkStart w:id="37" w:name="_Ref33695020"/>
+      <w:bookmarkStart w:id="72" w:name="_Ref33695020"/>
       <w:r>
         <w:t>Bag of Words Approach</w:t>
       </w:r>
-      <w:bookmarkEnd w:id="37"/>
-    </w:p>
-    <w:p>
-      <w:pPr>
-        <w:rPr>
-          <w:ins w:id="38" w:author="blake grills" w:date="2020-02-26T22:23:00Z"/>
+      <w:bookmarkEnd w:id="72"/>
+    </w:p>
+    <w:p>
+      <w:pPr>
+        <w:rPr>
+          <w:ins w:id="73" w:author="blake grills" w:date="2020-02-26T22:23:00Z"/>
           <w:rFonts w:cs="Times New Roman"/>
           <w:szCs w:val="24"/>
         </w:rPr>
@@ -6367,8 +7278,8 @@
         </w:rPr>
         <w:t>While this could be helpful in finding commented out code that is modifying common variables or using common variables as part of a greater equation, it has a number of strong failing points. First, when considering variable names, one time use variables, variables created in a piece of commented out code, and commented out functions are all highly likely to be ignored due to the fact that in comparison to other terms in the bag of words they may only have an appearance rate of 1-3 times in the entire source code where as a term like int, void, or count will appear much more frequentl</w:t>
       </w:r>
-      <w:commentRangeStart w:id="39"/>
-      <w:commentRangeStart w:id="40"/>
+      <w:commentRangeStart w:id="74"/>
+      <w:commentRangeStart w:id="75"/>
       <w:r>
         <w:rPr>
           <w:rFonts w:cs="Times New Roman"/>
@@ -6376,7 +7287,7 @@
         </w:rPr>
         <w:t xml:space="preserve">y. The other issue with this method comes down to explanations of how code functions, in the case of thorough documentation where a programmer may be referencing function names and variable names, to many of such references is likely to cause false positives. </w:t>
       </w:r>
-      <w:commentRangeEnd w:id="39"/>
+      <w:commentRangeEnd w:id="74"/>
       <w:r>
         <w:rPr>
           <w:rStyle w:val="CommentReference"/>
@@ -6384,9 +7295,9 @@
           <w:sz w:val="24"/>
           <w:szCs w:val="24"/>
         </w:rPr>
-        <w:commentReference w:id="39"/>
-      </w:r>
-      <w:commentRangeEnd w:id="40"/>
+        <w:commentReference w:id="74"/>
+      </w:r>
+      <w:commentRangeEnd w:id="75"/>
       <w:r>
         <w:rPr>
           <w:rStyle w:val="CommentReference"/>
@@ -6394,7 +7305,7 @@
           <w:sz w:val="24"/>
           <w:szCs w:val="24"/>
         </w:rPr>
-        <w:commentReference w:id="40"/>
+        <w:commentReference w:id="75"/>
       </w:r>
       <w:r>
         <w:rPr>
@@ -6408,29 +7319,29 @@
       <w:pPr>
         <w:pStyle w:val="Heading2"/>
       </w:pPr>
-      <w:bookmarkStart w:id="41" w:name="_Ref33695048"/>
+      <w:bookmarkStart w:id="76" w:name="_Ref33695048"/>
       <w:r>
         <w:lastRenderedPageBreak/>
         <w:t>Frequency Approach</w:t>
       </w:r>
-      <w:bookmarkEnd w:id="41"/>
-    </w:p>
-    <w:p>
-      <w:pPr>
-        <w:rPr>
-          <w:rFonts w:cs="Times New Roman"/>
-          <w:szCs w:val="24"/>
-        </w:rPr>
-      </w:pPr>
-    </w:p>
-    <w:p>
-      <w:pPr>
-        <w:rPr>
-          <w:rFonts w:cs="Times New Roman"/>
-          <w:szCs w:val="24"/>
-        </w:rPr>
-      </w:pPr>
-      <w:ins w:id="42" w:author="Michael Decker" w:date="2020-02-25T13:45:00Z">
+      <w:bookmarkEnd w:id="76"/>
+    </w:p>
+    <w:p>
+      <w:pPr>
+        <w:rPr>
+          <w:rFonts w:cs="Times New Roman"/>
+          <w:szCs w:val="24"/>
+        </w:rPr>
+      </w:pPr>
+    </w:p>
+    <w:p>
+      <w:pPr>
+        <w:rPr>
+          <w:rFonts w:cs="Times New Roman"/>
+          <w:szCs w:val="24"/>
+        </w:rPr>
+      </w:pPr>
+      <w:ins w:id="77" w:author="Michael Decker" w:date="2020-02-25T13:45:00Z">
         <w:r>
           <w:rPr>
             <w:rFonts w:cs="Times New Roman"/>
@@ -6483,7 +7394,7 @@
                                   <w:noProof/>
                                 </w:rPr>
                               </w:pPr>
-                              <w:bookmarkStart w:id="43" w:name="_Ref33530791"/>
+                              <w:bookmarkStart w:id="78" w:name="_Ref33530791"/>
                               <w:r>
                                 <w:rPr>
                                   <w:rFonts w:cs="Times New Roman"/>
@@ -6514,7 +7425,7 @@
                                 </w:rPr>
                                 <w:fldChar w:fldCharType="end"/>
                               </w:r>
-                              <w:bookmarkEnd w:id="43"/>
+                              <w:bookmarkEnd w:id="78"/>
                             </w:p>
                           </w:txbxContent>
                         </wps:txbx>
@@ -6548,7 +7459,7 @@
                             <w:noProof/>
                           </w:rPr>
                         </w:pPr>
-                        <w:bookmarkStart w:id="44" w:name="_Ref33530791"/>
+                        <w:bookmarkStart w:id="79" w:name="_Ref33530791"/>
                         <w:r>
                           <w:rPr>
                             <w:rFonts w:cs="Times New Roman"/>
@@ -6579,7 +7490,7 @@
                           </w:rPr>
                           <w:fldChar w:fldCharType="end"/>
                         </w:r>
-                        <w:bookmarkEnd w:id="44"/>
+                        <w:bookmarkEnd w:id="79"/>
                       </w:p>
                     </w:txbxContent>
                   </v:textbox>
@@ -6624,7 +7535,7 @@
           </wp:anchor>
         </w:drawing>
       </w:r>
-      <w:del w:id="45" w:author="blake grills" w:date="2020-02-26T22:00:00Z">
+      <w:del w:id="80" w:author="blake grills" w:date="2020-02-26T22:00:00Z">
         <w:r>
           <w:rPr>
             <w:rFonts w:cs="Times New Roman"/>
@@ -6917,23 +7828,52 @@
           <w:iCs/>
           <w:szCs w:val="24"/>
         </w:rPr>
-        <w:t>//    i = a + b;</w:t>
-      </w:r>
-    </w:p>
-    <w:p>
-      <w:pPr>
-        <w:rPr>
-          <w:rFonts w:cs="Times New Roman"/>
-          <w:szCs w:val="24"/>
-        </w:rPr>
-      </w:pPr>
-      <w:r>
-        <w:rPr>
-          <w:rFonts w:cs="Times New Roman"/>
-          <w:szCs w:val="24"/>
-        </w:rPr>
-        <w:t>In this example the average size of a term is roughly 1 character and a total of five non-space based characters being present, now when you consider the fact that there is also eight spaces in the line, that means that the spaces are making up over 50% of the lines total number of characters. Further, taking into consideration Mayzner’s</w:t>
-      </w:r>
+        <w:t xml:space="preserve">//    </w:t>
+      </w:r>
+      <w:proofErr w:type="spellStart"/>
+      <w:r>
+        <w:rPr>
+          <w:rFonts w:cs="Times New Roman"/>
+          <w:i/>
+          <w:iCs/>
+          <w:szCs w:val="24"/>
+        </w:rPr>
+        <w:t>i</w:t>
+      </w:r>
+      <w:proofErr w:type="spellEnd"/>
+      <w:r>
+        <w:rPr>
+          <w:rFonts w:cs="Times New Roman"/>
+          <w:i/>
+          <w:iCs/>
+          <w:szCs w:val="24"/>
+        </w:rPr>
+        <w:t xml:space="preserve"> = a + b;</w:t>
+      </w:r>
+    </w:p>
+    <w:p>
+      <w:pPr>
+        <w:rPr>
+          <w:rFonts w:cs="Times New Roman"/>
+          <w:szCs w:val="24"/>
+        </w:rPr>
+      </w:pPr>
+      <w:r>
+        <w:rPr>
+          <w:rFonts w:cs="Times New Roman"/>
+          <w:szCs w:val="24"/>
+        </w:rPr>
+        <w:t xml:space="preserve">In this example the average size of a term is roughly 1 character and a total of five non-space based characters being present, now when you consider the fact that there is also eight spaces in the line, that means that the spaces are making up over 50% of the lines total number of characters. Further, taking into consideration </w:t>
+      </w:r>
+      <w:proofErr w:type="spellStart"/>
+      <w:r>
+        <w:rPr>
+          <w:rFonts w:cs="Times New Roman"/>
+          <w:szCs w:val="24"/>
+        </w:rPr>
+        <w:t>Mayzner’s</w:t>
+      </w:r>
+      <w:proofErr w:type="spellEnd"/>
       <w:r>
         <w:rPr>
           <w:rFonts w:cs="Times New Roman"/>
@@ -6988,7 +7928,23 @@
           <w:rFonts w:cs="Times New Roman"/>
           <w:szCs w:val="24"/>
         </w:rPr>
-        <w:t>[Norvig]</w:t>
+        <w:t>[</w:t>
+      </w:r>
+      <w:proofErr w:type="spellStart"/>
+      <w:r>
+        <w:rPr>
+          <w:rFonts w:cs="Times New Roman"/>
+          <w:szCs w:val="24"/>
+        </w:rPr>
+        <w:t>Norvig</w:t>
+      </w:r>
+      <w:proofErr w:type="spellEnd"/>
+      <w:r>
+        <w:rPr>
+          <w:rFonts w:cs="Times New Roman"/>
+          <w:szCs w:val="24"/>
+        </w:rPr>
+        <w:t>]</w:t>
       </w:r>
       <w:r>
         <w:rPr>
@@ -7247,14 +8203,30 @@
           <w:rFonts w:cs="Times New Roman"/>
           <w:szCs w:val="24"/>
         </w:rPr>
-        <w:t>an implementation of an algorithm themselves, however for the sake of transparency, reproducibility, and validity we use verified implementations from within the s</w:t>
-      </w:r>
-      <w:r>
-        <w:rPr>
-          <w:rFonts w:cs="Times New Roman"/>
-          <w:szCs w:val="24"/>
-        </w:rPr>
-        <w:t>cikit-</w:t>
+        <w:t xml:space="preserve">an implementation of an algorithm themselves, however for the sake of transparency, reproducibility, and validity we use verified implementations from within the </w:t>
+      </w:r>
+      <w:proofErr w:type="spellStart"/>
+      <w:r>
+        <w:rPr>
+          <w:rFonts w:cs="Times New Roman"/>
+          <w:szCs w:val="24"/>
+        </w:rPr>
+        <w:t>s</w:t>
+      </w:r>
+      <w:r>
+        <w:rPr>
+          <w:rFonts w:cs="Times New Roman"/>
+          <w:szCs w:val="24"/>
+        </w:rPr>
+        <w:t>cikit</w:t>
+      </w:r>
+      <w:proofErr w:type="spellEnd"/>
+      <w:r>
+        <w:rPr>
+          <w:rFonts w:cs="Times New Roman"/>
+          <w:szCs w:val="24"/>
+        </w:rPr>
+        <w:t>-</w:t>
       </w:r>
       <w:r>
         <w:rPr>
@@ -7391,7 +8363,15 @@
           <w:rFonts w:cs="Times New Roman"/>
           <w:szCs w:val="24"/>
         </w:rPr>
-        <w:t>In scikit</w:t>
+        <w:t xml:space="preserve">In </w:t>
+      </w:r>
+      <w:proofErr w:type="spellStart"/>
+      <w:r>
+        <w:rPr>
+          <w:rFonts w:cs="Times New Roman"/>
+          <w:szCs w:val="24"/>
+        </w:rPr>
+        <w:t>scikit</w:t>
       </w:r>
       <w:r>
         <w:rPr>
@@ -7405,7 +8385,15 @@
           <w:rFonts w:cs="Times New Roman"/>
           <w:szCs w:val="24"/>
         </w:rPr>
-        <w:t xml:space="preserve">learn’s current state their decision tree algorithm is based off </w:t>
+        <w:t>learn’s</w:t>
+      </w:r>
+      <w:proofErr w:type="spellEnd"/>
+      <w:r>
+        <w:rPr>
+          <w:rFonts w:cs="Times New Roman"/>
+          <w:szCs w:val="24"/>
+        </w:rPr>
+        <w:t xml:space="preserve"> current state their decision tree algorithm is based off </w:t>
       </w:r>
       <w:r>
         <w:rPr>
@@ -7694,7 +8682,23 @@
           <w:szCs w:val="24"/>
         </w:rPr>
         <w:tab/>
-        <w:t>The ability to handle various types of data, non-linear data, and work well for both classification and regression are not the only reasons why we chose decision trees however. Decision trees can be fully visualized as shown in</w:t>
+        <w:t xml:space="preserve">The ability to handle various types of data, non-linear data, and work well for both classification and regression are not the only reasons why we chose decision </w:t>
+      </w:r>
+      <w:proofErr w:type="gramStart"/>
+      <w:r>
+        <w:rPr>
+          <w:rFonts w:cs="Times New Roman"/>
+          <w:szCs w:val="24"/>
+        </w:rPr>
+        <w:t>trees</w:t>
+      </w:r>
+      <w:proofErr w:type="gramEnd"/>
+      <w:r>
+        <w:rPr>
+          <w:rFonts w:cs="Times New Roman"/>
+          <w:szCs w:val="24"/>
+        </w:rPr>
+        <w:t xml:space="preserve"> however. Decision trees can be fully visualized as shown in</w:t>
       </w:r>
       <w:r>
         <w:rPr>
@@ -7771,7 +8775,23 @@
           <w:rFonts w:cs="Times New Roman"/>
           <w:szCs w:val="24"/>
         </w:rPr>
-        <w:t xml:space="preserve">which makes them both very easy to understand and equally easy to explain. This is aided by scikit-learn further using their export method which can allow you to color code and label the tree to aid in interpretation </w:t>
+        <w:t xml:space="preserve">which makes them both very easy to understand and equally easy to explain. This is aided by </w:t>
+      </w:r>
+      <w:proofErr w:type="spellStart"/>
+      <w:r>
+        <w:rPr>
+          <w:rFonts w:cs="Times New Roman"/>
+          <w:szCs w:val="24"/>
+        </w:rPr>
+        <w:t>scikit</w:t>
+      </w:r>
+      <w:proofErr w:type="spellEnd"/>
+      <w:r>
+        <w:rPr>
+          <w:rFonts w:cs="Times New Roman"/>
+          <w:szCs w:val="24"/>
+        </w:rPr>
+        <w:t xml:space="preserve">-learn further using their export method which can allow you to color code and label the tree to aid in interpretation </w:t>
       </w:r>
       <w:r>
         <w:rPr>
@@ -8165,8 +9185,8 @@
           <w:szCs w:val="24"/>
         </w:rPr>
       </w:pPr>
-      <w:bookmarkStart w:id="46" w:name="_Ref33646320"/>
-      <w:bookmarkStart w:id="47" w:name="_Ref32495567"/>
+      <w:bookmarkStart w:id="81" w:name="_Ref33646320"/>
+      <w:bookmarkStart w:id="82" w:name="_Ref32495567"/>
       <w:r>
         <w:rPr>
           <w:rFonts w:cs="Times New Roman"/>
@@ -8217,7 +9237,7 @@
         </w:rPr>
         <w:fldChar w:fldCharType="end"/>
       </w:r>
-      <w:bookmarkEnd w:id="46"/>
+      <w:bookmarkEnd w:id="81"/>
       <w:r>
         <w:rPr>
           <w:rFonts w:cs="Times New Roman"/>
@@ -8234,7 +9254,7 @@
         </w:rPr>
         <w:t>ECISION TREE SAMPLE</w:t>
       </w:r>
-      <w:bookmarkEnd w:id="47"/>
+      <w:bookmarkEnd w:id="82"/>
     </w:p>
     <w:p>
       <w:pPr>
@@ -8326,8 +9346,8 @@
           <w:szCs w:val="24"/>
         </w:rPr>
       </w:pPr>
-      <w:bookmarkStart w:id="48" w:name="_Ref33646702"/>
-      <w:bookmarkStart w:id="49" w:name="_Ref33113399"/>
+      <w:bookmarkStart w:id="83" w:name="_Ref33646702"/>
+      <w:bookmarkStart w:id="84" w:name="_Ref33113399"/>
       <w:r>
         <w:rPr>
           <w:rFonts w:cs="Times New Roman"/>
@@ -8379,7 +9399,7 @@
         </w:rPr>
         <w:fldChar w:fldCharType="end"/>
       </w:r>
-      <w:bookmarkEnd w:id="48"/>
+      <w:bookmarkEnd w:id="83"/>
       <w:r>
         <w:rPr>
           <w:rFonts w:cs="Times New Roman"/>
@@ -8396,7 +9416,7 @@
         </w:rPr>
         <w:t>LINE BREAKDOWN SAMPLE</w:t>
       </w:r>
-      <w:bookmarkEnd w:id="49"/>
+      <w:bookmarkEnd w:id="84"/>
     </w:p>
     <w:tbl>
       <w:tblPr>
@@ -8632,6 +9652,7 @@
                 <w:szCs w:val="24"/>
               </w:rPr>
             </w:pPr>
+            <w:proofErr w:type="spellStart"/>
             <w:r>
               <w:rPr>
                 <w:rFonts w:cs="Times New Roman"/>
@@ -8641,6 +9662,7 @@
               </w:rPr>
               <w:t>i</w:t>
             </w:r>
+            <w:proofErr w:type="spellEnd"/>
           </w:p>
         </w:tc>
         <w:tc>
@@ -11858,6 +12880,7 @@
                 <w:szCs w:val="24"/>
               </w:rPr>
             </w:pPr>
+            <w:proofErr w:type="spellStart"/>
             <w:r>
               <w:rPr>
                 <w:rFonts w:cs="Times New Roman"/>
@@ -11867,6 +12890,7 @@
               </w:rPr>
               <w:t>unk</w:t>
             </w:r>
+            <w:proofErr w:type="spellEnd"/>
           </w:p>
         </w:tc>
         <w:tc>
@@ -12142,7 +13166,23 @@
           <w:rFonts w:cs="Times New Roman"/>
           <w:szCs w:val="24"/>
         </w:rPr>
-        <w:t xml:space="preserve"> The reason behind choosing to utilize five folds is because there was a minimal change in using 5x2 but by cutting down to a single 5-fold run we are able to cut the runtime in half. We chose to use K-fold over naïve-bayes style verification because studies show the benefits of using K-fold are very clear and help to ensure that we are not having any issues with overfitting.</w:t>
+        <w:t xml:space="preserve"> The reason behind choosing to utilize five folds is because there was a minimal change in using 5x2 but by cutting down to a single 5-fold run we are able to cut the runtime in half. We chose to use K-fold over naïve-</w:t>
+      </w:r>
+      <w:proofErr w:type="spellStart"/>
+      <w:r>
+        <w:rPr>
+          <w:rFonts w:cs="Times New Roman"/>
+          <w:szCs w:val="24"/>
+        </w:rPr>
+        <w:t>bayes</w:t>
+      </w:r>
+      <w:proofErr w:type="spellEnd"/>
+      <w:r>
+        <w:rPr>
+          <w:rFonts w:cs="Times New Roman"/>
+          <w:szCs w:val="24"/>
+        </w:rPr>
+        <w:t xml:space="preserve"> style verification because studies show the benefits of using K-fold are very clear and help to ensure that we are not having any issues with overfitting.</w:t>
       </w:r>
       <w:r>
         <w:rPr>
@@ -12384,8 +13424,8 @@
           <w:szCs w:val="24"/>
         </w:rPr>
       </w:pPr>
-      <w:bookmarkStart w:id="50" w:name="_Ref32772875"/>
-      <w:bookmarkStart w:id="51" w:name="_Ref33019599"/>
+      <w:bookmarkStart w:id="85" w:name="_Ref32772875"/>
+      <w:bookmarkStart w:id="86" w:name="_Ref33019599"/>
       <w:r>
         <w:rPr>
           <w:rFonts w:cs="Times New Roman"/>
@@ -12444,7 +13484,7 @@
         </w:rPr>
         <w:t xml:space="preserve"> H</w:t>
       </w:r>
-      <w:bookmarkEnd w:id="50"/>
+      <w:bookmarkEnd w:id="85"/>
       <w:r>
         <w:rPr>
           <w:rFonts w:cs="Times New Roman"/>
@@ -12453,7 +13493,7 @@
         </w:rPr>
         <w:t>EURISTICS</w:t>
       </w:r>
-      <w:bookmarkEnd w:id="51"/>
+      <w:bookmarkEnd w:id="86"/>
     </w:p>
     <w:tbl>
       <w:tblPr>
@@ -13374,7 +14414,7 @@
           <w:szCs w:val="24"/>
         </w:rPr>
       </w:pPr>
-      <w:ins w:id="52" w:author="Michael Decker" w:date="2020-02-24T17:13:00Z">
+      <w:ins w:id="87" w:author="Michael Decker" w:date="2020-02-24T17:13:00Z">
         <w:r>
           <w:rPr>
             <w:rFonts w:cs="Times New Roman"/>
@@ -13395,7 +14435,7 @@
           <w:szCs w:val="24"/>
         </w:rPr>
       </w:pPr>
-      <w:bookmarkStart w:id="53" w:name="_Ref33024400"/>
+      <w:bookmarkStart w:id="88" w:name="_Ref33024400"/>
       <w:r>
         <w:rPr>
           <w:rFonts w:cs="Times New Roman"/>
@@ -13454,7 +14494,7 @@
         </w:rPr>
         <w:t xml:space="preserve"> HEURISTICS EQUATIONS</w:t>
       </w:r>
-      <w:bookmarkEnd w:id="53"/>
+      <w:bookmarkEnd w:id="88"/>
     </w:p>
     <w:tbl>
       <w:tblPr>
@@ -14070,9 +15110,9 @@
       <w:pPr>
         <w:pStyle w:val="Heading1"/>
       </w:pPr>
-      <w:bookmarkStart w:id="54" w:name="_Ref32599906"/>
-    </w:p>
-    <w:bookmarkEnd w:id="54"/>
+      <w:bookmarkStart w:id="89" w:name="_Ref32599906"/>
+    </w:p>
+    <w:bookmarkEnd w:id="89"/>
     <w:p>
       <w:pPr>
         <w:jc w:val="center"/>
@@ -14337,11 +15377,11 @@
       <w:pPr>
         <w:pStyle w:val="Heading2"/>
       </w:pPr>
-      <w:bookmarkStart w:id="55" w:name="_Ref33017647"/>
+      <w:bookmarkStart w:id="90" w:name="_Ref33017647"/>
       <w:r>
         <w:t>External Validity</w:t>
       </w:r>
-      <w:bookmarkEnd w:id="55"/>
+      <w:bookmarkEnd w:id="90"/>
     </w:p>
     <w:p>
       <w:pPr>
@@ -14370,11 +15410,11 @@
       <w:pPr>
         <w:pStyle w:val="Heading2"/>
       </w:pPr>
-      <w:bookmarkStart w:id="56" w:name="_Ref33018411"/>
+      <w:bookmarkStart w:id="91" w:name="_Ref33018411"/>
       <w:r>
         <w:t>Internal Validity</w:t>
       </w:r>
-      <w:bookmarkEnd w:id="56"/>
+      <w:bookmarkEnd w:id="91"/>
     </w:p>
     <w:p>
       <w:pPr>
@@ -14430,6 +15470,7 @@
                 <w:szCs w:val="24"/>
               </w:rPr>
             </w:pPr>
+            <w:proofErr w:type="gramStart"/>
             <w:r>
               <w:rPr>
                 <w:rFonts w:cs="Times New Roman"/>
@@ -14437,47 +15478,88 @@
                 <w:iCs/>
                 <w:szCs w:val="24"/>
               </w:rPr>
-              <w:t>If(total &gt; 0)</w:t>
-            </w:r>
-          </w:p>
-          <w:p>
-            <w:pPr>
-              <w:jc w:val="center"/>
+              <w:t>If(</w:t>
+            </w:r>
+            <w:proofErr w:type="gramEnd"/>
+            <w:r>
               <w:rPr>
                 <w:rFonts w:cs="Times New Roman"/>
                 <w:i/>
                 <w:iCs/>
                 <w:szCs w:val="24"/>
               </w:rPr>
-            </w:pPr>
-            <w:r>
+              <w:t>total &gt; 0)</w:t>
+            </w:r>
+          </w:p>
+          <w:p>
+            <w:pPr>
+              <w:jc w:val="center"/>
               <w:rPr>
                 <w:rFonts w:cs="Times New Roman"/>
                 <w:i/>
                 <w:iCs/>
                 <w:szCs w:val="24"/>
               </w:rPr>
-              <w:t>{</w:t>
-            </w:r>
-          </w:p>
-          <w:p>
-            <w:pPr>
-              <w:jc w:val="center"/>
+            </w:pPr>
+            <w:r>
               <w:rPr>
                 <w:rFonts w:cs="Times New Roman"/>
                 <w:i/>
                 <w:iCs/>
                 <w:szCs w:val="24"/>
               </w:rPr>
-            </w:pPr>
-            <w:r>
+              <w:t>{</w:t>
+            </w:r>
+          </w:p>
+          <w:p>
+            <w:pPr>
+              <w:jc w:val="center"/>
               <w:rPr>
                 <w:rFonts w:cs="Times New Roman"/>
                 <w:i/>
                 <w:iCs/>
                 <w:szCs w:val="24"/>
               </w:rPr>
-              <w:t>salesTax = total * taxRate;</w:t>
+            </w:pPr>
+            <w:proofErr w:type="spellStart"/>
+            <w:r>
+              <w:rPr>
+                <w:rFonts w:cs="Times New Roman"/>
+                <w:i/>
+                <w:iCs/>
+                <w:szCs w:val="24"/>
+              </w:rPr>
+              <w:t>salesTax</w:t>
+            </w:r>
+            <w:proofErr w:type="spellEnd"/>
+            <w:r>
+              <w:rPr>
+                <w:rFonts w:cs="Times New Roman"/>
+                <w:i/>
+                <w:iCs/>
+                <w:szCs w:val="24"/>
+              </w:rPr>
+              <w:t xml:space="preserve"> = total * </w:t>
+            </w:r>
+            <w:proofErr w:type="spellStart"/>
+            <w:r>
+              <w:rPr>
+                <w:rFonts w:cs="Times New Roman"/>
+                <w:i/>
+                <w:iCs/>
+                <w:szCs w:val="24"/>
+              </w:rPr>
+              <w:t>taxRate</w:t>
+            </w:r>
+            <w:proofErr w:type="spellEnd"/>
+            <w:r>
+              <w:rPr>
+                <w:rFonts w:cs="Times New Roman"/>
+                <w:i/>
+                <w:iCs/>
+                <w:szCs w:val="24"/>
+              </w:rPr>
+              <w:t>;</w:t>
             </w:r>
           </w:p>
           <w:p>
@@ -14646,6 +15728,7 @@
                 <w:szCs w:val="24"/>
               </w:rPr>
             </w:pPr>
+            <w:proofErr w:type="spellStart"/>
             <w:r>
               <w:rPr>
                 <w:rFonts w:cs="Times New Roman"/>
@@ -14653,7 +15736,17 @@
                 <w:iCs/>
                 <w:szCs w:val="24"/>
               </w:rPr>
-              <w:t>mDiceRoll;</w:t>
+              <w:t>mDiceRoll</w:t>
+            </w:r>
+            <w:proofErr w:type="spellEnd"/>
+            <w:r>
+              <w:rPr>
+                <w:rFonts w:cs="Times New Roman"/>
+                <w:i/>
+                <w:iCs/>
+                <w:szCs w:val="24"/>
+              </w:rPr>
+              <w:t>;</w:t>
             </w:r>
           </w:p>
         </w:tc>
@@ -14750,7 +15843,7 @@
           <w:rFonts w:cs="Times New Roman"/>
           <w:szCs w:val="24"/>
         </w:rPr>
-        <w:pPrChange w:id="57" w:author="blake grills" w:date="2020-02-14T19:33:00Z">
+        <w:pPrChange w:id="92" w:author="blake grills" w:date="2020-02-14T19:33:00Z">
           <w:pPr/>
         </w:pPrChange>
       </w:pPr>
@@ -14814,9 +15907,9 @@
       <w:pPr>
         <w:pStyle w:val="Heading1"/>
       </w:pPr>
-      <w:bookmarkStart w:id="58" w:name="_Ref33719271"/>
-    </w:p>
-    <w:bookmarkEnd w:id="58"/>
+      <w:bookmarkStart w:id="93" w:name="_Ref33719271"/>
+    </w:p>
+    <w:bookmarkEnd w:id="93"/>
     <w:p>
       <w:pPr>
         <w:jc w:val="center"/>
@@ -15148,9 +16241,9 @@
       <w:pPr>
         <w:pStyle w:val="Heading1"/>
       </w:pPr>
-      <w:bookmarkStart w:id="59" w:name="_Ref33719289"/>
-    </w:p>
-    <w:bookmarkEnd w:id="59"/>
+      <w:bookmarkStart w:id="94" w:name="_Ref33719289"/>
+    </w:p>
+    <w:bookmarkEnd w:id="94"/>
     <w:p>
       <w:pPr>
         <w:jc w:val="center"/>
@@ -16268,7 +17361,23 @@
           <w:rFonts w:cs="Times New Roman"/>
           <w:szCs w:val="24"/>
         </w:rPr>
-        <w:t xml:space="preserve"> 2019. Text Similarity Measurement of Semantic Cognition Based on Word Vector Distance Decentralization With Clustering Analysis. </w:t>
+        <w:t xml:space="preserve"> 2019. Text Similarity Measurement of Semantic Cognition Based on Word Vector Distance Decentralization </w:t>
+      </w:r>
+      <w:proofErr w:type="gramStart"/>
+      <w:r>
+        <w:rPr>
+          <w:rFonts w:cs="Times New Roman"/>
+          <w:szCs w:val="24"/>
+        </w:rPr>
+        <w:t>With</w:t>
+      </w:r>
+      <w:proofErr w:type="gramEnd"/>
+      <w:r>
+        <w:rPr>
+          <w:rFonts w:cs="Times New Roman"/>
+          <w:szCs w:val="24"/>
+        </w:rPr>
+        <w:t xml:space="preserve"> Clustering Analysis. </w:t>
       </w:r>
       <w:r>
         <w:rPr>
@@ -16342,7 +17451,15 @@
         <w:annotationRef/>
       </w:r>
       <w:r>
-        <w:t>In general, do a read through and try and remove anything that may be a runon sentence.  There are several long sentences that should be split up</w:t>
+        <w:t xml:space="preserve">In general, do a read through and try and remove anything that may be a </w:t>
+      </w:r>
+      <w:proofErr w:type="spellStart"/>
+      <w:r>
+        <w:t>runon</w:t>
+      </w:r>
+      <w:proofErr w:type="spellEnd"/>
+      <w:r>
+        <w:t xml:space="preserve"> sentence.  There are several long sentences that should be split up</w:t>
       </w:r>
     </w:p>
   </w:comment>
@@ -16472,10 +17589,26 @@
         <w:t>this in a motivation chapter</w:t>
       </w:r>
       <w:r>
-        <w:t xml:space="preserve"> (chatper 2</w:t>
-      </w:r>
-      <w:r>
-        <w:t xml:space="preserve"> and discuss The knight one and maybe two more.</w:t>
+        <w:t xml:space="preserve"> (</w:t>
+      </w:r>
+      <w:proofErr w:type="spellStart"/>
+      <w:r>
+        <w:t>chatper</w:t>
+      </w:r>
+      <w:proofErr w:type="spellEnd"/>
+      <w:r>
+        <w:t xml:space="preserve"> 2</w:t>
+      </w:r>
+      <w:r>
+        <w:t xml:space="preserve"> and discuss </w:t>
+      </w:r>
+      <w:proofErr w:type="gramStart"/>
+      <w:r>
+        <w:t>The</w:t>
+      </w:r>
+      <w:proofErr w:type="gramEnd"/>
+      <w:r>
+        <w:t xml:space="preserve"> knight one and maybe two more.</w:t>
       </w:r>
     </w:p>
   </w:comment>
@@ -16656,7 +17789,15 @@
         <w:pStyle w:val="CommentText"/>
       </w:pPr>
       <w:r>
-        <w:t>Report large amount of descriptives about dataset (not sure if you did this yet, but I have kept asking for it)</w:t>
+        <w:t xml:space="preserve">Report large amount of </w:t>
+      </w:r>
+      <w:proofErr w:type="spellStart"/>
+      <w:r>
+        <w:t>descriptives</w:t>
+      </w:r>
+      <w:proofErr w:type="spellEnd"/>
+      <w:r>
+        <w:t xml:space="preserve"> about dataset (not sure if you did this yet, but I have kept asking for it)</w:t>
       </w:r>
       <w:r>
         <w:t>, most frequent characters, out of all projects, per project, average length of a comment/block comment, anything else you can think of.</w:t>
@@ -16685,9 +17826,11 @@
       <w:r>
         <w:t xml:space="preserve">Apply result to a large corpus </w:t>
       </w:r>
+      <w:proofErr w:type="gramStart"/>
       <w:r>
         <w:t>unseen repositories</w:t>
       </w:r>
+      <w:proofErr w:type="gramEnd"/>
     </w:p>
     <w:p>
       <w:pPr>
@@ -16717,6 +17860,9 @@
     <w:p>
       <w:pPr>
         <w:pStyle w:val="CommentText"/>
+        <w:rPr>
+          <w:lang w:eastAsia="ja-JP"/>
+        </w:rPr>
       </w:pPr>
       <w:r>
         <w:rPr>
@@ -16727,11 +17873,9 @@
       <w:r>
         <w:t>Should focus more on how mitigated.  Say others are future work.</w:t>
       </w:r>
-      <w:bookmarkStart w:id="28" w:name="_GoBack"/>
-      <w:bookmarkEnd w:id="28"/>
     </w:p>
   </w:comment>
-  <w:comment w:id="39" w:author="Michael Decker" w:date="2020-02-25T13:44:00Z" w:initials="MD">
+  <w:comment w:id="38" w:author="Michael Decker" w:date="2020-02-29T19:36:00Z" w:initials="MD">
     <w:p>
       <w:pPr>
         <w:pStyle w:val="CommentText"/>
@@ -16743,11 +17887,243 @@
         <w:annotationRef/>
       </w:r>
       <w:r>
+        <w:t xml:space="preserve">Like this.  </w:t>
+      </w:r>
+      <w:proofErr w:type="gramStart"/>
+      <w:r>
+        <w:t>Also</w:t>
+      </w:r>
+      <w:proofErr w:type="gramEnd"/>
+      <w:r>
+        <w:t xml:space="preserve"> if these can be separated into two sections, do so.</w:t>
+      </w:r>
+      <w:r>
+        <w:t xml:space="preserve">  Most of the others may need split as well.  If there is an and, might need to be a separate section.</w:t>
+      </w:r>
+    </w:p>
+  </w:comment>
+  <w:comment w:id="56" w:author="Michael Decker" w:date="2020-02-29T19:43:00Z" w:initials="MD">
+    <w:p>
+      <w:pPr>
+        <w:pStyle w:val="CommentText"/>
+      </w:pPr>
+      <w:r>
+        <w:rPr>
+          <w:rStyle w:val="CommentReference"/>
+        </w:rPr>
+        <w:annotationRef/>
+      </w:r>
+      <w:r>
+        <w:t xml:space="preserve">The first </w:t>
+      </w:r>
+      <w:proofErr w:type="gramStart"/>
+      <w:r>
+        <w:t>paper work</w:t>
+      </w:r>
+      <w:proofErr w:type="gramEnd"/>
+      <w:r>
+        <w:t xml:space="preserve"> you should talk about is the Lanza paper detecting code in emails.  This is extremely related and needs to </w:t>
+      </w:r>
+      <w:proofErr w:type="gramStart"/>
+      <w:r>
+        <w:t>talked</w:t>
+      </w:r>
+      <w:proofErr w:type="gramEnd"/>
+      <w:r>
+        <w:t xml:space="preserve"> about in detail.  How this differs from what you are doing need discussed.</w:t>
+      </w:r>
+    </w:p>
+  </w:comment>
+  <w:comment w:id="57" w:author="Michael Decker" w:date="2020-02-29T19:38:00Z" w:initials="MD">
+    <w:p>
+      <w:pPr>
+        <w:pStyle w:val="CommentText"/>
+      </w:pPr>
+      <w:r>
+        <w:rPr>
+          <w:rStyle w:val="CommentReference"/>
+        </w:rPr>
+        <w:annotationRef/>
+      </w:r>
+      <w:r>
+        <w:t xml:space="preserve">Are you paraphrasing this work, or is this a survey or </w:t>
+      </w:r>
+      <w:proofErr w:type="gramStart"/>
+      <w:r>
+        <w:t>something.</w:t>
+      </w:r>
+      <w:proofErr w:type="gramEnd"/>
+      <w:r>
+        <w:t xml:space="preserve">  If not probably, should cite several works pertaining to these goals.   Otherwise, this may be common knowledge enough.</w:t>
+      </w:r>
+    </w:p>
+    <w:p>
+      <w:pPr>
+        <w:pStyle w:val="CommentText"/>
+      </w:pPr>
+    </w:p>
+    <w:p>
+      <w:pPr>
+        <w:pStyle w:val="CommentText"/>
+      </w:pPr>
+      <w:r>
+        <w:t>These are very specific as ML approaches to comment generation.  There are a whole lot more than ml approaches.  So, you need to more up front earlier that that is what it is about.</w:t>
+      </w:r>
+    </w:p>
+    <w:p>
+      <w:pPr>
+        <w:pStyle w:val="CommentText"/>
+      </w:pPr>
+    </w:p>
+    <w:p>
+      <w:pPr>
+        <w:pStyle w:val="CommentText"/>
+      </w:pPr>
+      <w:r>
+        <w:t>This paragraph reads extremely well, but it does not tell me what the group did, how they solved, and how it related to your work.</w:t>
+      </w:r>
+    </w:p>
+    <w:p>
+      <w:pPr>
+        <w:pStyle w:val="CommentText"/>
+      </w:pPr>
+    </w:p>
+    <w:p>
+      <w:pPr>
+        <w:pStyle w:val="CommentText"/>
+      </w:pPr>
+      <w:r>
+        <w:t>Also how does comment generation differ from summarization?</w:t>
+      </w:r>
+    </w:p>
+  </w:comment>
+  <w:comment w:id="58" w:author="Michael Decker" w:date="2020-02-29T19:45:00Z" w:initials="MD">
+    <w:p>
+      <w:pPr>
+        <w:pStyle w:val="CommentText"/>
+      </w:pPr>
+      <w:r>
+        <w:rPr>
+          <w:rStyle w:val="CommentReference"/>
+        </w:rPr>
+        <w:annotationRef/>
+      </w:r>
+      <w:r>
+        <w:t xml:space="preserve">From how this is written, this is more closely related to your work.  Did they classify different types of comments automatically?  That is what it sounds like.  </w:t>
+      </w:r>
+    </w:p>
+    <w:p>
+      <w:pPr>
+        <w:pStyle w:val="CommentText"/>
+      </w:pPr>
+    </w:p>
+    <w:p>
+      <w:pPr>
+        <w:pStyle w:val="CommentText"/>
+      </w:pPr>
+      <w:r>
+        <w:t>These are reading very nice as an overview of the area, but they don’t address the work directly.</w:t>
+      </w:r>
+    </w:p>
+    <w:p>
+      <w:pPr>
+        <w:pStyle w:val="CommentText"/>
+      </w:pPr>
+    </w:p>
+    <w:p>
+      <w:pPr>
+        <w:pStyle w:val="CommentText"/>
+      </w:pPr>
+      <w:r>
+        <w:t xml:space="preserve">I think a lot of what you wrote can be kept but it needs to be talked about in a different </w:t>
+      </w:r>
+      <w:proofErr w:type="spellStart"/>
+      <w:r>
+        <w:t>maner</w:t>
+      </w:r>
+      <w:proofErr w:type="spellEnd"/>
+      <w:r>
+        <w:t>.</w:t>
+      </w:r>
+      <w:r>
+        <w:t xml:space="preserve">  </w:t>
+      </w:r>
+      <w:proofErr w:type="spellStart"/>
+      <w:proofErr w:type="gramStart"/>
+      <w:r>
+        <w:t>Lets</w:t>
+      </w:r>
+      <w:proofErr w:type="spellEnd"/>
+      <w:proofErr w:type="gramEnd"/>
+      <w:r>
+        <w:t xml:space="preserve"> sit down and walk through writing one of these either Monday or I can meet with you over Discord (or at school) Sunday if you want earlier. </w:t>
+      </w:r>
+    </w:p>
+  </w:comment>
+  <w:comment w:id="61" w:author="Michael Decker" w:date="2020-02-29T19:55:00Z" w:initials="MD">
+    <w:p>
+      <w:pPr>
+        <w:pStyle w:val="CommentText"/>
+      </w:pPr>
+      <w:r>
+        <w:rPr>
+          <w:rStyle w:val="CommentReference"/>
+        </w:rPr>
+        <w:annotationRef/>
+      </w:r>
+      <w:r>
+        <w:t>Call it buy the authors, cite gives specific work.</w:t>
+      </w:r>
+    </w:p>
+  </w:comment>
+  <w:comment w:id="64" w:author="Michael Decker" w:date="2020-02-29T19:56:00Z" w:initials="MD">
+    <w:p>
+      <w:pPr>
+        <w:pStyle w:val="CommentText"/>
+      </w:pPr>
+      <w:r>
+        <w:rPr>
+          <w:rStyle w:val="CommentReference"/>
+        </w:rPr>
+        <w:annotationRef/>
+      </w:r>
+      <w:r>
+        <w:t>You don’t mean VSM when you say this do you?</w:t>
+      </w:r>
+    </w:p>
+  </w:comment>
+  <w:comment w:id="65" w:author="Michael Decker" w:date="2020-02-29T19:57:00Z" w:initials="MD">
+    <w:p>
+      <w:pPr>
+        <w:pStyle w:val="CommentText"/>
+      </w:pPr>
+      <w:r>
+        <w:rPr>
+          <w:rStyle w:val="CommentReference"/>
+        </w:rPr>
+        <w:annotationRef/>
+      </w:r>
+      <w:bookmarkStart w:id="67" w:name="_GoBack"/>
+      <w:bookmarkEnd w:id="67"/>
+    </w:p>
+  </w:comment>
+  <w:comment w:id="74" w:author="Michael Decker" w:date="2020-02-25T13:44:00Z" w:initials="MD">
+    <w:p>
+      <w:pPr>
+        <w:pStyle w:val="CommentText"/>
+      </w:pPr>
+      <w:r>
+        <w:rPr>
+          <w:rStyle w:val="CommentReference"/>
+        </w:rPr>
+        <w:annotationRef/>
+      </w:r>
+      <w:r>
         <w:t>Make multiple sentences.</w:t>
       </w:r>
     </w:p>
   </w:comment>
-  <w:comment w:id="40" w:author="blake grills" w:date="2020-02-26T22:15:00Z" w:initials="bg">
+  <w:comment w:id="75" w:author="blake grills" w:date="2020-02-26T22:15:00Z" w:initials="bg">
     <w:p>
       <w:pPr>
         <w:pStyle w:val="CommentText"/>
@@ -16781,6 +18157,13 @@
   <w15:commentEx w15:paraId="4E0D9670" w15:done="0"/>
   <w15:commentEx w15:paraId="1C995C45" w15:done="0"/>
   <w15:commentEx w15:paraId="71265F32" w15:done="0"/>
+  <w15:commentEx w15:paraId="79DDC906" w15:done="0"/>
+  <w15:commentEx w15:paraId="1EFFB0D6" w15:done="0"/>
+  <w15:commentEx w15:paraId="0B11AABF" w15:done="0"/>
+  <w15:commentEx w15:paraId="117CA018" w15:done="0"/>
+  <w15:commentEx w15:paraId="724CD557" w15:done="0"/>
+  <w15:commentEx w15:paraId="291BFC5B" w15:done="0"/>
+  <w15:commentEx w15:paraId="63913662" w15:done="0"/>
   <w15:commentEx w15:paraId="25EB7FFF" w15:done="0"/>
   <w15:commentEx w15:paraId="4C8AB6E9" w15:paraIdParent="25EB7FFF" w15:done="0"/>
 </w15:commentsEx>
@@ -16801,6 +18184,13 @@
   <w16cid:commentId w16cid:paraId="4E0D9670" w16cid:durableId="22052799"/>
   <w16cid:commentId w16cid:paraId="1C995C45" w16cid:durableId="220527DE"/>
   <w16cid:commentId w16cid:paraId="71265F32" w16cid:durableId="220528F5"/>
+  <w16cid:commentId w16cid:paraId="79DDC906" w16cid:durableId="22053BD8"/>
+  <w16cid:commentId w16cid:paraId="1EFFB0D6" w16cid:durableId="22053D53"/>
+  <w16cid:commentId w16cid:paraId="0B11AABF" w16cid:durableId="22053C40"/>
+  <w16cid:commentId w16cid:paraId="117CA018" w16cid:durableId="22053DE4"/>
+  <w16cid:commentId w16cid:paraId="724CD557" w16cid:durableId="22054043"/>
+  <w16cid:commentId w16cid:paraId="291BFC5B" w16cid:durableId="22054088"/>
+  <w16cid:commentId w16cid:paraId="63913662" w16cid:durableId="220540BC"/>
   <w16cid:commentId w16cid:paraId="25EB7FFF" w16cid:durableId="21FFA323"/>
   <w16cid:commentId w16cid:paraId="4C8AB6E9" w16cid:durableId="22016C98"/>
 </w16cid:commentsIds>
@@ -20365,7 +21755,7 @@
 </file>
 
 <file path=customXml/itemProps1.xml><?xml version="1.0" encoding="utf-8"?>
-<ds:datastoreItem xmlns:ds="http://schemas.openxmlformats.org/officeDocument/2006/customXml" ds:itemID="{2C8131C4-8B61-0B45-B0DB-B8CD022D53D2}">
+<ds:datastoreItem xmlns:ds="http://schemas.openxmlformats.org/officeDocument/2006/customXml" ds:itemID="{512D4B25-0F41-134C-AE84-B82FB3FBE076}">
   <ds:schemaRefs>
     <ds:schemaRef ds:uri="http://schemas.openxmlformats.org/officeDocument/2006/bibliography"/>
   </ds:schemaRefs>

</xml_diff>

<commit_message>
Done with chapter 3
</commit_message>
<xml_diff>
--- a/thesis.docx
+++ b/thesis.docx
@@ -4327,6 +4327,7 @@
           <w:szCs w:val="32"/>
         </w:rPr>
       </w:pPr>
+      <w:commentRangeStart w:id="67"/>
       <w:r>
         <w:rPr>
           <w:rFonts w:cs="Times New Roman"/>
@@ -4337,17 +4338,27 @@
         </w:rPr>
         <w:t>Data Collection</w:t>
       </w:r>
-    </w:p>
-    <w:p>
-      <w:pPr>
-        <w:rPr>
-          <w:rFonts w:cs="Times New Roman"/>
-          <w:szCs w:val="24"/>
-        </w:rPr>
-      </w:pPr>
-      <w:r>
-        <w:tab/>
-      </w:r>
+      <w:commentRangeEnd w:id="67"/>
+      <w:r>
+        <w:rPr>
+          <w:rStyle w:val="CommentReference"/>
+        </w:rPr>
+        <w:commentReference w:id="67"/>
+      </w:r>
+    </w:p>
+    <w:p>
+      <w:pPr>
+        <w:rPr>
+          <w:ins w:id="68" w:author="Michael Decker" w:date="2020-03-01T14:33:00Z"/>
+          <w:rFonts w:cs="Times New Roman"/>
+          <w:szCs w:val="24"/>
+        </w:rPr>
+      </w:pPr>
+      <w:del w:id="69" w:author="Michael Decker" w:date="2020-03-01T14:29:00Z">
+        <w:r>
+          <w:tab/>
+        </w:r>
+      </w:del>
       <w:r>
         <w:rPr>
           <w:rFonts w:cs="Times New Roman"/>
@@ -4479,7 +4490,7 @@
         <w:t xml:space="preserve">. </w:t>
       </w:r>
       <w:proofErr w:type="spellStart"/>
-      <w:ins w:id="68" w:author="Michael Decker" w:date="2020-02-11T15:42:00Z">
+      <w:ins w:id="70" w:author="Michael Decker" w:date="2020-02-11T15:42:00Z">
         <w:r>
           <w:rPr>
             <w:rFonts w:cs="Times New Roman"/>
@@ -4515,23 +4526,39 @@
           <w:rFonts w:cs="Times New Roman"/>
           <w:szCs w:val="24"/>
         </w:rPr>
-        <w:t xml:space="preserve"> for the purposes of this project because it means that when comments are being extracted from the source </w:t>
-      </w:r>
-      <w:proofErr w:type="gramStart"/>
-      <w:r>
-        <w:rPr>
-          <w:rFonts w:cs="Times New Roman"/>
-          <w:szCs w:val="24"/>
-        </w:rPr>
-        <w:t>code</w:t>
-      </w:r>
-      <w:proofErr w:type="gramEnd"/>
-      <w:r>
-        <w:rPr>
-          <w:rFonts w:cs="Times New Roman"/>
-          <w:szCs w:val="24"/>
-        </w:rPr>
-        <w:t xml:space="preserve"> we do not have to worry about things such as missing libraries needed to actually run the source code. Further, because </w:t>
+        <w:t xml:space="preserve"> for the purposes of this project because it means that when comments are being extracted from the source code we do not have to worry about things such as missing </w:t>
+      </w:r>
+      <w:ins w:id="71" w:author="Michael Decker" w:date="2020-03-01T14:30:00Z">
+        <w:r>
+          <w:rPr>
+            <w:rFonts w:cs="Times New Roman"/>
+            <w:szCs w:val="24"/>
+          </w:rPr>
+          <w:t xml:space="preserve">external </w:t>
+        </w:r>
+      </w:ins>
+      <w:r>
+        <w:rPr>
+          <w:rFonts w:cs="Times New Roman"/>
+          <w:szCs w:val="24"/>
+        </w:rPr>
+        <w:t>libraries</w:t>
+      </w:r>
+      <w:del w:id="72" w:author="Michael Decker" w:date="2020-03-01T14:31:00Z">
+        <w:r>
+          <w:rPr>
+            <w:rFonts w:cs="Times New Roman"/>
+            <w:szCs w:val="24"/>
+          </w:rPr>
+          <w:delText xml:space="preserve"> needed to actually run the source code</w:delText>
+        </w:r>
+      </w:del>
+      <w:r>
+        <w:rPr>
+          <w:rFonts w:cs="Times New Roman"/>
+          <w:szCs w:val="24"/>
+        </w:rPr>
+        <w:t xml:space="preserve">. Further, because </w:t>
       </w:r>
       <w:proofErr w:type="spellStart"/>
       <w:r>
@@ -4547,7 +4574,146 @@
           <w:rFonts w:cs="Times New Roman"/>
           <w:szCs w:val="24"/>
         </w:rPr>
-        <w:t xml:space="preserve"> does not need to compile the code in order to analyze and extract information it is able to run extremely quickly, which is great for the purpose of this project due to the large number of files that are being analyzed. Another reason that </w:t>
+        <w:t xml:space="preserve"> does not need to compile the code in order to analyze and extract information</w:t>
+      </w:r>
+      <w:ins w:id="73" w:author="Michael Decker" w:date="2020-03-01T14:31:00Z">
+        <w:r>
+          <w:rPr>
+            <w:rFonts w:cs="Times New Roman"/>
+            <w:szCs w:val="24"/>
+          </w:rPr>
+          <w:t>,</w:t>
+        </w:r>
+      </w:ins>
+      <w:r>
+        <w:rPr>
+          <w:rFonts w:cs="Times New Roman"/>
+          <w:szCs w:val="24"/>
+        </w:rPr>
+        <w:t xml:space="preserve"> it is able to run extremely quickly</w:t>
+      </w:r>
+      <w:ins w:id="74" w:author="Michael Decker" w:date="2020-03-01T14:31:00Z">
+        <w:r>
+          <w:rPr>
+            <w:rFonts w:cs="Times New Roman"/>
+            <w:szCs w:val="24"/>
+          </w:rPr>
+          <w:t>.</w:t>
+        </w:r>
+      </w:ins>
+      <w:del w:id="75" w:author="Michael Decker" w:date="2020-03-01T14:31:00Z">
+        <w:r>
+          <w:rPr>
+            <w:rFonts w:cs="Times New Roman"/>
+            <w:szCs w:val="24"/>
+          </w:rPr>
+          <w:delText>,</w:delText>
+        </w:r>
+      </w:del>
+      <w:r>
+        <w:rPr>
+          <w:rFonts w:cs="Times New Roman"/>
+          <w:szCs w:val="24"/>
+        </w:rPr>
+        <w:t xml:space="preserve"> </w:t>
+      </w:r>
+      <w:ins w:id="76" w:author="Michael Decker" w:date="2020-03-01T14:32:00Z">
+        <w:r>
+          <w:rPr>
+            <w:rFonts w:cs="Times New Roman"/>
+            <w:szCs w:val="24"/>
+          </w:rPr>
+          <w:t xml:space="preserve"> </w:t>
+        </w:r>
+      </w:ins>
+      <w:del w:id="77" w:author="Michael Decker" w:date="2020-03-01T14:32:00Z">
+        <w:r>
+          <w:rPr>
+            <w:rFonts w:cs="Times New Roman"/>
+            <w:szCs w:val="24"/>
+          </w:rPr>
+          <w:delText xml:space="preserve">which </w:delText>
+        </w:r>
+      </w:del>
+      <w:ins w:id="78" w:author="Michael Decker" w:date="2020-03-01T14:32:00Z">
+        <w:r>
+          <w:rPr>
+            <w:rFonts w:cs="Times New Roman"/>
+            <w:szCs w:val="24"/>
+          </w:rPr>
+          <w:t>This</w:t>
+        </w:r>
+        <w:r>
+          <w:rPr>
+            <w:rFonts w:cs="Times New Roman"/>
+            <w:szCs w:val="24"/>
+          </w:rPr>
+          <w:t xml:space="preserve"> </w:t>
+        </w:r>
+      </w:ins>
+      <w:r>
+        <w:rPr>
+          <w:rFonts w:cs="Times New Roman"/>
+          <w:szCs w:val="24"/>
+        </w:rPr>
+        <w:t xml:space="preserve">is great for the purpose of this </w:t>
+      </w:r>
+      <w:del w:id="79" w:author="Michael Decker" w:date="2020-03-01T14:31:00Z">
+        <w:r>
+          <w:rPr>
+            <w:rFonts w:cs="Times New Roman"/>
+            <w:szCs w:val="24"/>
+          </w:rPr>
+          <w:delText xml:space="preserve">project </w:delText>
+        </w:r>
+      </w:del>
+      <w:ins w:id="80" w:author="Michael Decker" w:date="2020-03-01T14:31:00Z">
+        <w:r>
+          <w:rPr>
+            <w:rFonts w:cs="Times New Roman"/>
+            <w:szCs w:val="24"/>
+          </w:rPr>
+          <w:t>thesis</w:t>
+        </w:r>
+        <w:r>
+          <w:rPr>
+            <w:rFonts w:cs="Times New Roman"/>
+            <w:szCs w:val="24"/>
+          </w:rPr>
+          <w:t xml:space="preserve"> </w:t>
+        </w:r>
+      </w:ins>
+      <w:r>
+        <w:rPr>
+          <w:rFonts w:cs="Times New Roman"/>
+          <w:szCs w:val="24"/>
+        </w:rPr>
+        <w:t>due to the large number of files that are being analyzed. A</w:t>
+      </w:r>
+      <w:ins w:id="81" w:author="Michael Decker" w:date="2020-03-01T14:32:00Z">
+        <w:r>
+          <w:rPr>
+            <w:rFonts w:cs="Times New Roman"/>
+            <w:szCs w:val="24"/>
+          </w:rPr>
+          <w:t xml:space="preserve"> major</w:t>
+        </w:r>
+      </w:ins>
+      <w:del w:id="82" w:author="Michael Decker" w:date="2020-03-01T14:32:00Z">
+        <w:r>
+          <w:rPr>
+            <w:rFonts w:cs="Times New Roman"/>
+            <w:szCs w:val="24"/>
+          </w:rPr>
+          <w:delText>nother</w:delText>
+        </w:r>
+      </w:del>
+      <w:r>
+        <w:rPr>
+          <w:rFonts w:cs="Times New Roman"/>
+          <w:szCs w:val="24"/>
+        </w:rPr>
+        <w:t xml:space="preserve"> reason that </w:t>
       </w:r>
       <w:proofErr w:type="spellStart"/>
       <w:r>
@@ -4563,7 +4729,23 @@
           <w:rFonts w:cs="Times New Roman"/>
           <w:szCs w:val="24"/>
         </w:rPr>
-        <w:t xml:space="preserve"> is selected as the extraction tool for this project is because of the tools ability to leave the original structure of the source code entirely intact, meaning that whitespace, comments, and all preprocessing comments are left untouched. Once source code has been converted to XML using </w:t>
+        <w:t xml:space="preserve"> is selected as the extraction tool for this project is because of the tools ability to leave the original structure of the source code entirely intact, meaning that whitespace, comments, and all preprocessing comments are left untouched. </w:t>
+      </w:r>
+    </w:p>
+    <w:p>
+      <w:pPr>
+        <w:rPr>
+          <w:ins w:id="83" w:author="Michael Decker" w:date="2020-03-01T14:57:00Z"/>
+          <w:rFonts w:cs="Times New Roman"/>
+          <w:szCs w:val="24"/>
+        </w:rPr>
+      </w:pPr>
+      <w:r>
+        <w:rPr>
+          <w:rFonts w:cs="Times New Roman"/>
+          <w:szCs w:val="24"/>
+        </w:rPr>
+        <w:t xml:space="preserve">Once source code has been converted to XML using </w:t>
       </w:r>
       <w:proofErr w:type="spellStart"/>
       <w:r>
@@ -4574,6 +4756,15 @@
         <w:t>srcML</w:t>
       </w:r>
       <w:proofErr w:type="spellEnd"/>
+      <w:ins w:id="84" w:author="Michael Decker" w:date="2020-03-01T14:33:00Z">
+        <w:r>
+          <w:rPr>
+            <w:rFonts w:cs="Times New Roman"/>
+            <w:szCs w:val="24"/>
+          </w:rPr>
+          <w:t>,</w:t>
+        </w:r>
+      </w:ins>
       <w:r>
         <w:rPr>
           <w:rFonts w:cs="Times New Roman"/>
@@ -4593,7 +4784,7 @@
           <w:rFonts w:cs="Times New Roman"/>
           <w:szCs w:val="24"/>
         </w:rPr>
-        <w:t xml:space="preserve"> queries to pull any specific information needed from the original source code quickly </w:t>
+        <w:t xml:space="preserve"> queries to pull any specific </w:t>
       </w:r>
       <w:r>
         <w:rPr>
@@ -4601,28 +4792,77 @@
           <w:szCs w:val="24"/>
         </w:rPr>
         <w:lastRenderedPageBreak/>
-        <w:t>and easily</w:t>
-      </w:r>
-      <w:r>
-        <w:rPr>
-          <w:rFonts w:cs="Times New Roman"/>
-          <w:szCs w:val="24"/>
-        </w:rPr>
-        <w:t xml:space="preserve"> which allows us to ignore the actual code in the source</w:t>
-      </w:r>
-      <w:r>
-        <w:rPr>
-          <w:rFonts w:cs="Times New Roman"/>
-          <w:szCs w:val="24"/>
-        </w:rPr>
-        <w:t xml:space="preserve"> and just the comments can be extracted. The original path of the files is preserved and in the case of scanning whole directories XSLT</w:t>
-      </w:r>
-      <w:r>
-        <w:rPr>
-          <w:rFonts w:cs="Times New Roman"/>
-          <w:szCs w:val="24"/>
-        </w:rPr>
-        <w:t>, a language for transforming XML documents into other XML documents,</w:t>
+        <w:t>information needed from the original source code quickly and easily</w:t>
+      </w:r>
+      <w:ins w:id="85" w:author="Michael Decker" w:date="2020-03-01T14:34:00Z">
+        <w:r>
+          <w:rPr>
+            <w:rFonts w:cs="Times New Roman"/>
+            <w:szCs w:val="24"/>
+          </w:rPr>
+          <w:t>.</w:t>
+        </w:r>
+      </w:ins>
+      <w:del w:id="86" w:author="Michael Decker" w:date="2020-03-01T14:34:00Z">
+        <w:r>
+          <w:rPr>
+            <w:rFonts w:cs="Times New Roman"/>
+            <w:szCs w:val="24"/>
+          </w:rPr>
+          <w:delText xml:space="preserve"> which </w:delText>
+        </w:r>
+      </w:del>
+      <w:ins w:id="87" w:author="Michael Decker" w:date="2020-03-01T14:34:00Z">
+        <w:r>
+          <w:rPr>
+            <w:rFonts w:cs="Times New Roman"/>
+            <w:szCs w:val="24"/>
+          </w:rPr>
+          <w:t xml:space="preserve">  This </w:t>
+        </w:r>
+      </w:ins>
+      <w:r>
+        <w:rPr>
+          <w:rFonts w:cs="Times New Roman"/>
+          <w:szCs w:val="24"/>
+        </w:rPr>
+        <w:t>allows us to ignore the actual code in the source</w:t>
+      </w:r>
+      <w:r>
+        <w:rPr>
+          <w:rFonts w:cs="Times New Roman"/>
+          <w:szCs w:val="24"/>
+        </w:rPr>
+        <w:t xml:space="preserve"> and just the comments can be extracted. </w:t>
+      </w:r>
+      <w:commentRangeStart w:id="88"/>
+      <w:r>
+        <w:rPr>
+          <w:rFonts w:cs="Times New Roman"/>
+          <w:szCs w:val="24"/>
+        </w:rPr>
+        <w:t>The original path of the files is preserved and in the case of scanning whole directories XSLT</w:t>
+      </w:r>
+      <w:r>
+        <w:rPr>
+          <w:rFonts w:cs="Times New Roman"/>
+          <w:szCs w:val="24"/>
+        </w:rPr>
+        <w:t>,</w:t>
+      </w:r>
+      <w:commentRangeEnd w:id="88"/>
+      <w:r>
+        <w:rPr>
+          <w:rStyle w:val="CommentReference"/>
+        </w:rPr>
+        <w:commentReference w:id="88"/>
+      </w:r>
+      <w:r>
+        <w:rPr>
+          <w:rFonts w:cs="Times New Roman"/>
+          <w:szCs w:val="24"/>
+        </w:rPr>
+        <w:t xml:space="preserve"> a language for transforming XML documents into other XML documents,</w:t>
       </w:r>
       <w:r>
         <w:rPr>
@@ -4645,16 +4885,47 @@
           <w:rFonts w:cs="Times New Roman"/>
           <w:szCs w:val="24"/>
         </w:rPr>
-        <w:t xml:space="preserve"> is that it can only parse C, C++, C#, and Java, though for the purposes of this research this is not an issue.</w:t>
-      </w:r>
-    </w:p>
-    <w:p>
-      <w:pPr>
-        <w:rPr>
-          <w:rFonts w:cs="Times New Roman"/>
-          <w:szCs w:val="24"/>
-        </w:rPr>
-      </w:pPr>
+        <w:t xml:space="preserve"> is that it can only parse C, C++, C#, and Java</w:t>
+      </w:r>
+      <w:del w:id="89" w:author="Michael Decker" w:date="2020-03-01T14:36:00Z">
+        <w:r>
+          <w:rPr>
+            <w:rFonts w:cs="Times New Roman"/>
+            <w:szCs w:val="24"/>
+          </w:rPr>
+          <w:delText>,</w:delText>
+        </w:r>
+      </w:del>
+      <w:r>
+        <w:rPr>
+          <w:rFonts w:cs="Times New Roman"/>
+          <w:szCs w:val="24"/>
+        </w:rPr>
+        <w:t xml:space="preserve"> though for the purposes of this research this is not an issue.</w:t>
+      </w:r>
+    </w:p>
+    <w:p>
+      <w:pPr>
+        <w:pStyle w:val="Heading2"/>
+        <w:pPrChange w:id="90" w:author="Michael Decker" w:date="2020-03-01T14:57:00Z">
+          <w:pPr/>
+        </w:pPrChange>
+      </w:pPr>
+      <w:ins w:id="91" w:author="Michael Decker" w:date="2020-03-01T15:00:00Z">
+        <w:r>
+          <w:t>Corpus Selection</w:t>
+        </w:r>
+      </w:ins>
+    </w:p>
+    <w:p>
+      <w:pPr>
+        <w:rPr>
+          <w:ins w:id="92" w:author="Michael Decker" w:date="2020-03-01T15:00:00Z"/>
+          <w:rFonts w:cs="Times New Roman"/>
+          <w:szCs w:val="24"/>
+        </w:rPr>
+      </w:pPr>
+      <w:commentRangeStart w:id="93"/>
       <w:r>
         <w:rPr>
           <w:rFonts w:cs="Times New Roman"/>
@@ -4688,10 +4959,46 @@
           <w:rFonts w:cs="Times New Roman"/>
           <w:szCs w:val="24"/>
         </w:rPr>
-        <w:t xml:space="preserve">. The reason for this is two-fold, first, projects that have higher rates of traffic are likely to be better maintained as there is greater scrutiny on the projects, and second, these projects are more likely to be written by programmers with greater experience and better represent the general population of programmers. Based on this, the 20 topmost trafficked C, C++, C# and Java projects have been selected and pulled for the use in building the data artifact used in this project. </w:t>
+        <w:t xml:space="preserve">. </w:t>
+      </w:r>
+      <w:commentRangeEnd w:id="93"/>
+      <w:r>
+        <w:rPr>
+          <w:rStyle w:val="CommentReference"/>
+        </w:rPr>
+        <w:commentReference w:id="93"/>
+      </w:r>
+      <w:r>
+        <w:rPr>
+          <w:rFonts w:cs="Times New Roman"/>
+          <w:szCs w:val="24"/>
+        </w:rPr>
+        <w:t xml:space="preserve">The reason for this is two-fold, first, projects that have higher rates of traffic are likely to be better maintained as there is greater scrutiny on the projects, and second, these projects are more likely to be written by programmers with greater experience and better represent the general population of programmers. </w:t>
+      </w:r>
+      <w:commentRangeStart w:id="94"/>
+      <w:r>
+        <w:rPr>
+          <w:rFonts w:cs="Times New Roman"/>
+          <w:szCs w:val="24"/>
+        </w:rPr>
+        <w:t xml:space="preserve">Based on this, the 20 topmost trafficked C, C++, C# and Java </w:t>
+      </w:r>
+      <w:commentRangeEnd w:id="94"/>
+      <w:r>
+        <w:rPr>
+          <w:rStyle w:val="CommentReference"/>
+        </w:rPr>
+        <w:commentReference w:id="94"/>
+      </w:r>
+      <w:r>
+        <w:rPr>
+          <w:rFonts w:cs="Times New Roman"/>
+          <w:szCs w:val="24"/>
+        </w:rPr>
+        <w:t xml:space="preserve">projects have been selected and pulled for the use in building the data artifact used in this project. </w:t>
       </w:r>
       <w:proofErr w:type="spellStart"/>
-      <w:ins w:id="69" w:author="Michael Decker" w:date="2020-02-11T15:55:00Z">
+      <w:ins w:id="95" w:author="Michael Decker" w:date="2020-02-11T15:55:00Z">
         <w:r>
           <w:rPr>
             <w:rFonts w:cs="Times New Roman"/>
@@ -4755,7 +5062,32 @@
           <w:rFonts w:cs="Times New Roman"/>
           <w:szCs w:val="24"/>
         </w:rPr>
-        <w:t>consider this a threat to validity in our current research</w:t>
+        <w:t>consider this a</w:t>
+      </w:r>
+      <w:del w:id="96" w:author="Michael Decker" w:date="2020-03-01T14:45:00Z">
+        <w:r>
+          <w:rPr>
+            <w:rFonts w:cs="Times New Roman"/>
+            <w:szCs w:val="24"/>
+          </w:rPr>
+          <w:delText xml:space="preserve"> </w:delText>
+        </w:r>
+      </w:del>
+      <w:ins w:id="97" w:author="Michael Decker" w:date="2020-03-01T14:44:00Z">
+        <w:r>
+          <w:rPr>
+            <w:rFonts w:cs="Times New Roman"/>
+            <w:szCs w:val="24"/>
+          </w:rPr>
+          <w:t xml:space="preserve"> significant </w:t>
+        </w:r>
+      </w:ins>
+      <w:r>
+        <w:rPr>
+          <w:rFonts w:cs="Times New Roman"/>
+          <w:szCs w:val="24"/>
+        </w:rPr>
+        <w:t>threat to validity in our current research</w:t>
       </w:r>
       <w:r>
         <w:rPr>
@@ -4767,17 +5099,81 @@
     </w:p>
     <w:p>
       <w:pPr>
-        <w:rPr>
-          <w:rFonts w:cs="Times New Roman"/>
-          <w:szCs w:val="24"/>
-        </w:rPr>
-      </w:pPr>
-      <w:r>
-        <w:rPr>
-          <w:rFonts w:cs="Times New Roman"/>
-          <w:szCs w:val="24"/>
-        </w:rPr>
-        <w:t>To do this the first step is to convert the entire series of projects into one large archive XML file of all of the code present in all of the source code of each of the 20 projects. This archive can be simultaneously broken down into just the comments from these projects by including an XPATH query that looks for just the comments in the source code.</w:t>
+        <w:pStyle w:val="Heading2"/>
+        <w:pPrChange w:id="98" w:author="Michael Decker" w:date="2020-03-01T15:00:00Z">
+          <w:pPr/>
+        </w:pPrChange>
+      </w:pPr>
+      <w:ins w:id="99" w:author="Michael Decker" w:date="2020-03-01T15:01:00Z">
+        <w:r>
+          <w:t>Comment Extraction</w:t>
+        </w:r>
+      </w:ins>
+    </w:p>
+    <w:p>
+      <w:pPr>
+        <w:rPr>
+          <w:rFonts w:cs="Times New Roman"/>
+          <w:szCs w:val="24"/>
+        </w:rPr>
+      </w:pPr>
+      <w:commentRangeStart w:id="100"/>
+      <w:r>
+        <w:rPr>
+          <w:rFonts w:cs="Times New Roman"/>
+          <w:szCs w:val="24"/>
+        </w:rPr>
+        <w:t xml:space="preserve">To do this the first step is to convert the entire series of projects into one large archive XML file of all of the code present in all of the source code of each of the 20 projects. </w:t>
+      </w:r>
+      <w:commentRangeEnd w:id="100"/>
+      <w:r>
+        <w:rPr>
+          <w:rStyle w:val="CommentReference"/>
+        </w:rPr>
+        <w:commentReference w:id="100"/>
+      </w:r>
+      <w:del w:id="101" w:author="Michael Decker" w:date="2020-03-01T14:52:00Z">
+        <w:r>
+          <w:rPr>
+            <w:rFonts w:cs="Times New Roman"/>
+            <w:szCs w:val="24"/>
+          </w:rPr>
+          <w:delText>This archive can be simultaneously broken down into just the comments from these projects by including an XPATH query that looks for just the comments in the source code</w:delText>
+        </w:r>
+      </w:del>
+      <w:ins w:id="102" w:author="Michael Decker" w:date="2020-03-01T14:52:00Z">
+        <w:r>
+          <w:rPr>
+            <w:rFonts w:cs="Times New Roman"/>
+            <w:szCs w:val="24"/>
+          </w:rPr>
+          <w:t>An XPath query is used to extract all the comments from the archive</w:t>
+        </w:r>
+      </w:ins>
+      <w:ins w:id="103" w:author="Michael Decker" w:date="2020-03-01T14:53:00Z">
+        <w:r>
+          <w:rPr>
+            <w:rFonts w:cs="Times New Roman"/>
+            <w:szCs w:val="24"/>
+          </w:rPr>
+          <w:t xml:space="preserve">.  The extracted comments are placed in a new archive by </w:t>
+        </w:r>
+        <w:proofErr w:type="spellStart"/>
+        <w:r>
+          <w:rPr>
+            <w:rFonts w:cs="Times New Roman"/>
+            <w:szCs w:val="24"/>
+          </w:rPr>
+          <w:t>srcML</w:t>
+        </w:r>
+      </w:ins>
+      <w:proofErr w:type="spellEnd"/>
+      <w:r>
+        <w:rPr>
+          <w:rFonts w:cs="Times New Roman"/>
+          <w:szCs w:val="24"/>
+        </w:rPr>
+        <w:t>.</w:t>
       </w:r>
       <w:r>
         <w:rPr>
@@ -4819,6 +5215,7 @@
           <w:iCs/>
           <w:szCs w:val="24"/>
         </w:rPr>
+        <w:lastRenderedPageBreak/>
         <w:t>srcml</w:t>
       </w:r>
       <w:proofErr w:type="spellEnd"/>
@@ -4886,53 +5283,360 @@
           <w:rFonts w:cs="Times New Roman"/>
           <w:szCs w:val="24"/>
         </w:rPr>
+        <w:t xml:space="preserve">In the case of this research, this is the appropriate step to take as the rest of the source code is not needed. </w:t>
+      </w:r>
+      <w:commentRangeStart w:id="104"/>
+      <w:r>
+        <w:rPr>
+          <w:rFonts w:cs="Times New Roman"/>
+          <w:szCs w:val="24"/>
+        </w:rPr>
+        <w:t>Since the long term goal of this research is to use automated verification of comments through machine learning it is important to ensure that the initial variables being given to the machine learning algorithm are as accurate as possible, to this end a manual verification approach was decided by reviewing thousands of lines of comments term by term.</w:t>
+      </w:r>
+      <w:commentRangeEnd w:id="104"/>
+      <w:r>
+        <w:rPr>
+          <w:rStyle w:val="CommentReference"/>
+        </w:rPr>
+        <w:commentReference w:id="104"/>
+      </w:r>
+    </w:p>
+    <w:p>
+      <w:pPr>
+        <w:pStyle w:val="Heading2"/>
+        <w:rPr>
+          <w:ins w:id="105" w:author="Michael Decker" w:date="2020-03-01T15:01:00Z"/>
+        </w:rPr>
+        <w:pPrChange w:id="106" w:author="Michael Decker" w:date="2020-03-01T15:01:00Z">
+          <w:pPr>
+            <w:keepNext/>
+          </w:pPr>
+        </w:pPrChange>
+      </w:pPr>
+      <w:ins w:id="107" w:author="Michael Decker" w:date="2020-03-01T15:02:00Z">
+        <w:r>
+          <w:t>Manual Classification</w:t>
+        </w:r>
+      </w:ins>
+    </w:p>
+    <w:p>
+      <w:pPr>
+        <w:keepNext/>
+        <w:rPr>
+          <w:rFonts w:cs="Times New Roman"/>
+          <w:szCs w:val="24"/>
+        </w:rPr>
+      </w:pPr>
+      <w:r>
+        <w:rPr>
+          <w:rFonts w:cs="Times New Roman"/>
+          <w:szCs w:val="24"/>
+        </w:rPr>
+        <w:t xml:space="preserve">The entire process of manual verification covered a spread of </w:t>
+      </w:r>
+      <w:commentRangeStart w:id="108"/>
+      <w:r>
+        <w:rPr>
+          <w:rFonts w:cs="Times New Roman"/>
+          <w:szCs w:val="24"/>
+        </w:rPr>
+        <w:t>2</w:t>
+      </w:r>
+      <w:r>
+        <w:rPr>
+          <w:rFonts w:cs="Times New Roman"/>
+          <w:szCs w:val="24"/>
+        </w:rPr>
+        <w:t>,</w:t>
+      </w:r>
+      <w:r>
+        <w:rPr>
+          <w:rFonts w:cs="Times New Roman"/>
+          <w:szCs w:val="24"/>
+        </w:rPr>
+        <w:t xml:space="preserve">935 </w:t>
+      </w:r>
+      <w:commentRangeEnd w:id="108"/>
+      <w:r>
+        <w:rPr>
+          <w:rStyle w:val="CommentReference"/>
+        </w:rPr>
+        <w:commentReference w:id="108"/>
+      </w:r>
+      <w:r>
+        <w:rPr>
+          <w:rFonts w:cs="Times New Roman"/>
+          <w:szCs w:val="24"/>
+        </w:rPr>
+        <w:t>lines of comments from amongst the 20 different projects and covers a mix of all four languages selected for this project. We verify all comments on a line</w:t>
+      </w:r>
+      <w:ins w:id="109" w:author="Michael Decker" w:date="2020-03-01T15:05:00Z">
+        <w:r>
+          <w:rPr>
+            <w:rFonts w:cs="Times New Roman"/>
+            <w:szCs w:val="24"/>
+          </w:rPr>
+          <w:t>-</w:t>
+        </w:r>
+      </w:ins>
+      <w:del w:id="110" w:author="Michael Decker" w:date="2020-03-01T15:05:00Z">
+        <w:r>
+          <w:rPr>
+            <w:rFonts w:cs="Times New Roman"/>
+            <w:szCs w:val="24"/>
+          </w:rPr>
+          <w:delText xml:space="preserve"> </w:delText>
+        </w:r>
+      </w:del>
+      <w:r>
+        <w:rPr>
+          <w:rFonts w:cs="Times New Roman"/>
+          <w:szCs w:val="24"/>
+        </w:rPr>
+        <w:t>by</w:t>
+      </w:r>
+      <w:ins w:id="111" w:author="Michael Decker" w:date="2020-03-01T15:05:00Z">
+        <w:r>
+          <w:rPr>
+            <w:rFonts w:cs="Times New Roman"/>
+            <w:szCs w:val="24"/>
+          </w:rPr>
+          <w:t>-</w:t>
+        </w:r>
+      </w:ins>
+      <w:del w:id="112" w:author="Michael Decker" w:date="2020-03-01T15:05:00Z">
+        <w:r>
+          <w:rPr>
+            <w:rFonts w:cs="Times New Roman"/>
+            <w:szCs w:val="24"/>
+          </w:rPr>
+          <w:delText xml:space="preserve"> </w:delText>
+        </w:r>
+      </w:del>
+      <w:r>
+        <w:rPr>
+          <w:rFonts w:cs="Times New Roman"/>
+          <w:szCs w:val="24"/>
+        </w:rPr>
+        <w:t>line basis</w:t>
+      </w:r>
+      <w:ins w:id="113" w:author="Michael Decker" w:date="2020-03-01T15:05:00Z">
+        <w:r>
+          <w:rPr>
+            <w:rFonts w:cs="Times New Roman"/>
+            <w:szCs w:val="24"/>
+          </w:rPr>
+          <w:t xml:space="preserve">. </w:t>
+        </w:r>
+      </w:ins>
+      <w:del w:id="114" w:author="Michael Decker" w:date="2020-03-01T15:05:00Z">
+        <w:r>
+          <w:rPr>
+            <w:rFonts w:cs="Times New Roman"/>
+            <w:szCs w:val="24"/>
+          </w:rPr>
+          <w:delText>,</w:delText>
+        </w:r>
+      </w:del>
+      <w:r>
+        <w:rPr>
+          <w:rFonts w:cs="Times New Roman"/>
+          <w:szCs w:val="24"/>
+        </w:rPr>
+        <w:t xml:space="preserve"> </w:t>
+      </w:r>
+      <w:ins w:id="115" w:author="Michael Decker" w:date="2020-03-01T15:05:00Z">
+        <w:r>
+          <w:rPr>
+            <w:rFonts w:cs="Times New Roman"/>
+            <w:szCs w:val="24"/>
+          </w:rPr>
+          <w:t>In the case of</w:t>
+        </w:r>
+      </w:ins>
+      <w:ins w:id="116" w:author="Michael Decker" w:date="2020-03-01T15:06:00Z">
+        <w:r>
+          <w:rPr>
+            <w:rFonts w:cs="Times New Roman"/>
+            <w:szCs w:val="24"/>
+          </w:rPr>
+          <w:t xml:space="preserve"> block comments, </w:t>
+        </w:r>
+      </w:ins>
+      <w:del w:id="117" w:author="Michael Decker" w:date="2020-03-01T15:05:00Z">
+        <w:r>
+          <w:rPr>
+            <w:rFonts w:cs="Times New Roman"/>
+            <w:szCs w:val="24"/>
+          </w:rPr>
+          <w:delText>t</w:delText>
+        </w:r>
+      </w:del>
+      <w:ins w:id="118" w:author="Michael Decker" w:date="2020-03-01T15:06:00Z">
+        <w:r>
+          <w:rPr>
+            <w:rFonts w:cs="Times New Roman"/>
+            <w:szCs w:val="24"/>
+          </w:rPr>
+          <w:t xml:space="preserve">each line was reviewed and classified separately.  </w:t>
+        </w:r>
+      </w:ins>
+      <w:del w:id="119" w:author="Michael Decker" w:date="2020-03-01T15:06:00Z">
+        <w:r>
+          <w:rPr>
+            <w:rFonts w:cs="Times New Roman"/>
+            <w:szCs w:val="24"/>
+          </w:rPr>
+          <w:delText>his is to include block comments on a line to line basis, t</w:delText>
+        </w:r>
+      </w:del>
+      <w:ins w:id="120" w:author="Michael Decker" w:date="2020-03-01T15:06:00Z">
+        <w:r>
+          <w:rPr>
+            <w:rFonts w:cs="Times New Roman"/>
+            <w:szCs w:val="24"/>
+          </w:rPr>
+          <w:t>T</w:t>
+        </w:r>
+      </w:ins>
+      <w:r>
+        <w:rPr>
+          <w:rFonts w:cs="Times New Roman"/>
+          <w:szCs w:val="24"/>
+        </w:rPr>
+        <w:t xml:space="preserve">he reason for reviewing even block comments in this manner is that it is very possible to have a block comment that is a mix of both commented out code and standard English prose. </w:t>
+      </w:r>
+      <w:commentRangeStart w:id="121"/>
+      <w:r>
+        <w:rPr>
+          <w:rFonts w:cs="Times New Roman"/>
+          <w:szCs w:val="24"/>
+        </w:rPr>
+        <w:t>T</w:t>
+      </w:r>
+      <w:commentRangeEnd w:id="121"/>
+      <w:r>
+        <w:rPr>
+          <w:rStyle w:val="CommentReference"/>
+        </w:rPr>
+        <w:commentReference w:id="121"/>
+      </w:r>
+      <w:r>
+        <w:rPr>
+          <w:rFonts w:cs="Times New Roman"/>
+          <w:szCs w:val="24"/>
+        </w:rPr>
+        <w:t xml:space="preserve">he manual verification process took a total of 185 hours both of initial review and </w:t>
+      </w:r>
+      <w:del w:id="122" w:author="Michael Decker" w:date="2020-03-01T15:10:00Z">
+        <w:r>
+          <w:rPr>
+            <w:rFonts w:cs="Times New Roman"/>
+            <w:szCs w:val="24"/>
+          </w:rPr>
+          <w:delText xml:space="preserve">double </w:delText>
+        </w:r>
+      </w:del>
+      <w:ins w:id="123" w:author="Michael Decker" w:date="2020-03-01T15:10:00Z">
+        <w:r>
+          <w:rPr>
+            <w:rFonts w:cs="Times New Roman"/>
+            <w:szCs w:val="24"/>
+          </w:rPr>
+          <w:t>second pass</w:t>
+        </w:r>
+        <w:r>
+          <w:rPr>
+            <w:rFonts w:cs="Times New Roman"/>
+            <w:szCs w:val="24"/>
+          </w:rPr>
+          <w:t xml:space="preserve"> </w:t>
+        </w:r>
+      </w:ins>
+      <w:r>
+        <w:rPr>
+          <w:rFonts w:cs="Times New Roman"/>
+          <w:szCs w:val="24"/>
+        </w:rPr>
+        <w:t>verif</w:t>
+      </w:r>
+      <w:ins w:id="124" w:author="Michael Decker" w:date="2020-03-01T15:10:00Z">
+        <w:r>
+          <w:rPr>
+            <w:rFonts w:cs="Times New Roman"/>
+            <w:szCs w:val="24"/>
+          </w:rPr>
+          <w:t xml:space="preserve">ying </w:t>
+        </w:r>
+      </w:ins>
+      <w:del w:id="125" w:author="Michael Decker" w:date="2020-03-01T15:10:00Z">
+        <w:r>
+          <w:rPr>
+            <w:rFonts w:cs="Times New Roman"/>
+            <w:szCs w:val="24"/>
+          </w:rPr>
+          <w:delText>ication</w:delText>
+        </w:r>
+      </w:del>
+      <w:r>
+        <w:rPr>
+          <w:rFonts w:cs="Times New Roman"/>
+          <w:szCs w:val="24"/>
+        </w:rPr>
+        <w:t xml:space="preserve"> </w:t>
+      </w:r>
+      <w:ins w:id="126" w:author="Michael Decker" w:date="2020-03-01T15:11:00Z">
+        <w:r>
+          <w:rPr>
+            <w:rFonts w:cs="Times New Roman"/>
+            <w:szCs w:val="24"/>
+          </w:rPr>
+          <w:t xml:space="preserve">the classification.  The whole process was performed </w:t>
+        </w:r>
+      </w:ins>
+      <w:r>
+        <w:rPr>
+          <w:rFonts w:cs="Times New Roman"/>
+          <w:szCs w:val="24"/>
+        </w:rPr>
+        <w:t>over the course of two months.</w:t>
+      </w:r>
+      <w:commentRangeStart w:id="127"/>
+      <w:r>
+        <w:rPr>
+          <w:rFonts w:cs="Times New Roman"/>
+          <w:szCs w:val="24"/>
+        </w:rPr>
+        <w:t xml:space="preserve"> The results of this manual verification</w:t>
+      </w:r>
+      <w:r>
+        <w:rPr>
+          <w:rFonts w:cs="Times New Roman"/>
+          <w:szCs w:val="24"/>
+        </w:rPr>
+        <w:t xml:space="preserve"> </w:t>
+      </w:r>
+      <w:r>
+        <w:rPr>
+          <w:rFonts w:cs="Times New Roman"/>
+          <w:szCs w:val="24"/>
+        </w:rPr>
+        <w:t xml:space="preserve">have been </w:t>
+      </w:r>
+      <w:r>
+        <w:rPr>
+          <w:rFonts w:cs="Times New Roman"/>
+          <w:szCs w:val="24"/>
+        </w:rPr>
         <w:lastRenderedPageBreak/>
-        <w:t>In the case of this research, this is the appropriate step to take as the rest of the source code is not needed. Since the long term goal of this research is to use automated verification of comments through machine learning it is important to ensure that the initial variables being given to the machine learning algorithm are as accurate as possible, to this end a manual verification approach was decided by reviewing thousands of lines of comments term by term.</w:t>
-      </w:r>
-    </w:p>
-    <w:p>
-      <w:pPr>
-        <w:keepNext/>
-        <w:rPr>
-          <w:rFonts w:cs="Times New Roman"/>
-          <w:szCs w:val="24"/>
-        </w:rPr>
-      </w:pPr>
-      <w:r>
-        <w:rPr>
-          <w:rFonts w:cs="Times New Roman"/>
-          <w:szCs w:val="24"/>
-        </w:rPr>
-        <w:t>The entire process of manual verification covered a spread of 2</w:t>
-      </w:r>
-      <w:r>
-        <w:rPr>
-          <w:rFonts w:cs="Times New Roman"/>
-          <w:szCs w:val="24"/>
-        </w:rPr>
-        <w:t>,</w:t>
-      </w:r>
-      <w:r>
-        <w:rPr>
-          <w:rFonts w:cs="Times New Roman"/>
-          <w:szCs w:val="24"/>
-        </w:rPr>
-        <w:t>935 lines of comments from amongst the 20 different projects and covers a mix of all four languages selected for this project. We verify all comments on a line by line basis, this is to include block comments on a line to line basis, the reason for reviewing even block comments in this manner is that it is very possible to have a block comment that is a mix of both commented out code and standard English prose. The manual verification process took a total of 185 hours both of initial review and double verification over the course of two months. The results of this manual verification</w:t>
-      </w:r>
-      <w:r>
-        <w:rPr>
-          <w:rFonts w:cs="Times New Roman"/>
-          <w:szCs w:val="24"/>
-        </w:rPr>
-        <w:t xml:space="preserve"> </w:t>
-      </w:r>
-      <w:r>
-        <w:rPr>
-          <w:rFonts w:cs="Times New Roman"/>
-          <w:szCs w:val="24"/>
-        </w:rPr>
-        <w:lastRenderedPageBreak/>
-        <w:t xml:space="preserve">have been stored inside a data artifact in the form of a 7-column csv file for ease of use and the sake of future research regarding this topic. </w:t>
+        <w:t xml:space="preserve">stored inside a data artifact in the form of a 7-column csv file for ease of use and the sake of future research regarding this topic. </w:t>
+      </w:r>
+      <w:commentRangeEnd w:id="127"/>
+      <w:r>
+        <w:rPr>
+          <w:rStyle w:val="CommentReference"/>
+        </w:rPr>
+        <w:commentReference w:id="127"/>
       </w:r>
     </w:p>
     <w:p>
@@ -5012,13 +5716,13 @@
         <w:tblLook w:val="04A0" w:firstRow="1" w:lastRow="0" w:firstColumn="1" w:lastColumn="0" w:noHBand="0" w:noVBand="1"/>
       </w:tblPr>
       <w:tblGrid>
-        <w:gridCol w:w="1526"/>
+        <w:gridCol w:w="1515"/>
+        <w:gridCol w:w="1271"/>
         <w:gridCol w:w="1280"/>
-        <w:gridCol w:w="1223"/>
-        <w:gridCol w:w="1506"/>
-        <w:gridCol w:w="1453"/>
-        <w:gridCol w:w="909"/>
-        <w:gridCol w:w="1453"/>
+        <w:gridCol w:w="1495"/>
+        <w:gridCol w:w="1443"/>
+        <w:gridCol w:w="903"/>
+        <w:gridCol w:w="1443"/>
       </w:tblGrid>
       <w:tr>
         <w:trPr>
@@ -5236,6 +5940,7 @@
                 <w:szCs w:val="24"/>
               </w:rPr>
             </w:pPr>
+            <w:commentRangeStart w:id="128"/>
             <w:r>
               <w:rPr>
                 <w:rFonts w:cs="Times New Roman"/>
@@ -5290,6 +5995,13 @@
               </w:rPr>
               <w:t>n</w:t>
             </w:r>
+            <w:commentRangeEnd w:id="128"/>
+            <w:r>
+              <w:rPr>
+                <w:rStyle w:val="CommentReference"/>
+              </w:rPr>
+              <w:commentReference w:id="128"/>
+            </w:r>
           </w:p>
         </w:tc>
         <w:tc>
@@ -6447,12 +7159,49 @@
           <w:szCs w:val="24"/>
         </w:rPr>
       </w:pPr>
-      <w:r>
-        <w:rPr>
-          <w:rFonts w:cs="Times New Roman"/>
-          <w:szCs w:val="24"/>
-        </w:rPr>
-        <w:t>Each of the 7 columns of the csv file represent what we feel are the most important notes on each comment though only two of the columns will actually be used for the machine learning process, namely the comment itself and the column that specifies whether or not a line is code</w:t>
+      <w:commentRangeStart w:id="129"/>
+      <w:r>
+        <w:rPr>
+          <w:rFonts w:cs="Times New Roman"/>
+          <w:szCs w:val="24"/>
+        </w:rPr>
+        <w:t>Each of the 7 columns of the csv</w:t>
+      </w:r>
+      <w:commentRangeEnd w:id="129"/>
+      <w:r>
+        <w:rPr>
+          <w:rStyle w:val="CommentReference"/>
+        </w:rPr>
+        <w:commentReference w:id="129"/>
+      </w:r>
+      <w:r>
+        <w:rPr>
+          <w:rFonts w:cs="Times New Roman"/>
+          <w:szCs w:val="24"/>
+        </w:rPr>
+        <w:t xml:space="preserve"> file represent what we </w:t>
+      </w:r>
+      <w:commentRangeStart w:id="130"/>
+      <w:r>
+        <w:rPr>
+          <w:rFonts w:cs="Times New Roman"/>
+          <w:szCs w:val="24"/>
+        </w:rPr>
+        <w:t xml:space="preserve">feel </w:t>
+      </w:r>
+      <w:commentRangeEnd w:id="130"/>
+      <w:r>
+        <w:rPr>
+          <w:rStyle w:val="CommentReference"/>
+        </w:rPr>
+        <w:commentReference w:id="130"/>
+      </w:r>
+      <w:r>
+        <w:rPr>
+          <w:rFonts w:cs="Times New Roman"/>
+          <w:szCs w:val="24"/>
+        </w:rPr>
+        <w:t>are the most important notes on each comment though only two of the columns will actually be used for the machine learning process, namely the comment itself and the column that specifies whether or not a line is code</w:t>
       </w:r>
       <w:r>
         <w:rPr>
@@ -6466,7 +7215,15 @@
           <w:rFonts w:cs="Times New Roman"/>
           <w:szCs w:val="24"/>
         </w:rPr>
-        <w:t xml:space="preserve"> The first of these columns contains the comments themselves, in the case of block comments, each line is stored independently </w:t>
+        <w:t xml:space="preserve"> The first of these columns contains the comments themselves, in the case of block comments,</w:t>
+      </w:r>
+      <w:commentRangeStart w:id="131"/>
+      <w:r>
+        <w:rPr>
+          <w:rFonts w:cs="Times New Roman"/>
+          <w:szCs w:val="24"/>
+        </w:rPr>
+        <w:t xml:space="preserve"> each line is stored independently </w:t>
       </w:r>
       <w:r>
         <w:rPr>
@@ -6480,7 +7237,21 @@
           <w:rFonts w:cs="Times New Roman"/>
           <w:szCs w:val="24"/>
         </w:rPr>
-        <w:t xml:space="preserve">, as described in the previous paragraph. In the interest of maintaining the integrity of the data, all of the blank lines within block comments have been kept as well and are stored on their own lines. To maintain comments of all different types the markers for the comments are also maintained in these lines. Some examples of this include ‘//’, ‘/*’, ‘*’, ‘///’ and in the case of C++ and C style block comments potentially no marker at all. The purpose of this was to determine if certain types of comments were more likely to generate false positives in the machine learning algorithm and, if this was the case, to ensure that we manipulate the comments by removing these markers before feeding them </w:t>
+        <w:t xml:space="preserve">, as described in the previous paragraph. In the interest of maintaining the integrity of the data, all of the blank lines within block comments have been kept as well and are stored on their own lines. </w:t>
+      </w:r>
+      <w:commentRangeEnd w:id="131"/>
+      <w:r>
+        <w:rPr>
+          <w:rStyle w:val="CommentReference"/>
+        </w:rPr>
+        <w:commentReference w:id="131"/>
+      </w:r>
+      <w:r>
+        <w:rPr>
+          <w:rFonts w:cs="Times New Roman"/>
+          <w:szCs w:val="24"/>
+        </w:rPr>
+        <w:t xml:space="preserve">To maintain comments of all different types the markers for the comments are also maintained in these lines. Some examples of this include ‘//’, ‘/*’, ‘*’, ‘///’ and in the case of C++ and C style block comments potentially no marker at all. The purpose of this was to determine if certain types of comments were more likely to generate false positives in the machine learning algorithm and, if this was the case, to ensure that we manipulate the comments by removing these markers before feeding them </w:t>
       </w:r>
       <w:r>
         <w:rPr>
@@ -6533,14 +7304,36 @@
           <w:rFonts w:cs="Times New Roman"/>
           <w:szCs w:val="24"/>
         </w:rPr>
-        <w:t xml:space="preserve"> here this number applies only to the csv document </w:t>
-      </w:r>
-      <w:r>
-        <w:rPr>
-          <w:rFonts w:cs="Times New Roman"/>
-          <w:szCs w:val="24"/>
-        </w:rPr>
-        <w:t xml:space="preserve">rows </w:t>
+        <w:t xml:space="preserve"> here this number applies only to the csv </w:t>
+      </w:r>
+      <w:commentRangeStart w:id="132"/>
+      <w:r>
+        <w:rPr>
+          <w:rFonts w:cs="Times New Roman"/>
+          <w:szCs w:val="24"/>
+        </w:rPr>
+        <w:t xml:space="preserve">document </w:t>
+      </w:r>
+      <w:r>
+        <w:rPr>
+          <w:rFonts w:cs="Times New Roman"/>
+          <w:szCs w:val="24"/>
+        </w:rPr>
+        <w:t>row</w:t>
+      </w:r>
+      <w:commentRangeEnd w:id="132"/>
+      <w:r>
+        <w:rPr>
+          <w:rStyle w:val="CommentReference"/>
+        </w:rPr>
+        <w:commentReference w:id="132"/>
+      </w:r>
+      <w:r>
+        <w:rPr>
+          <w:rFonts w:cs="Times New Roman"/>
+          <w:szCs w:val="24"/>
+        </w:rPr>
+        <w:t xml:space="preserve">s </w:t>
       </w:r>
       <w:r>
         <w:rPr>
@@ -6584,7 +7377,29 @@
           <w:szCs w:val="24"/>
         </w:rPr>
         <w:lastRenderedPageBreak/>
-        <w:t xml:space="preserve">straight forward and is marked with either a y or n depending on whether or not it is determined that a comment line is commented out code. However, it is important to note that this has nothing to do with the actual source code itself, rather, we decided to mark anything that if uncommented a compiler would attempt to compile it as code. </w:t>
+        <w:t xml:space="preserve">straight forward and is marked with either a y or n depending on whether or not it is determined that a comment line is commented out code. </w:t>
+      </w:r>
+      <w:commentRangeStart w:id="133"/>
+      <w:r>
+        <w:rPr>
+          <w:rFonts w:cs="Times New Roman"/>
+          <w:szCs w:val="24"/>
+        </w:rPr>
+        <w:t>However, it is important to note that this has nothing to do with the actual source code itself, rather, we decided to mark anything that if uncommented a compiler would attempt to compile it as code</w:t>
+      </w:r>
+      <w:commentRangeEnd w:id="133"/>
+      <w:r>
+        <w:rPr>
+          <w:rStyle w:val="CommentReference"/>
+        </w:rPr>
+        <w:commentReference w:id="133"/>
+      </w:r>
+      <w:r>
+        <w:rPr>
+          <w:rFonts w:cs="Times New Roman"/>
+          <w:szCs w:val="24"/>
+        </w:rPr>
+        <w:t xml:space="preserve">. </w:t>
       </w:r>
       <w:r>
         <w:rPr>
@@ -6598,6 +7413,7 @@
       <w:pPr>
         <w:jc w:val="center"/>
         <w:rPr>
+          <w:del w:id="134" w:author="Michael Decker" w:date="2020-03-01T15:48:00Z"/>
           <w:rFonts w:cs="Times New Roman"/>
           <w:i/>
           <w:iCs/>
@@ -6653,35 +7469,68 @@
         </w:rPr>
         <w:t xml:space="preserve"> - discount</w:t>
       </w:r>
-    </w:p>
-    <w:p>
-      <w:pPr>
-        <w:rPr>
-          <w:rFonts w:cs="Times New Roman"/>
-          <w:szCs w:val="24"/>
-        </w:rPr>
-      </w:pPr>
-      <w:r>
-        <w:rPr>
-          <w:rFonts w:cs="Times New Roman"/>
-          <w:szCs w:val="24"/>
-        </w:rPr>
-        <w:t>The last columns purpose is purely for future research and the possibility of additional checks that can be made in a multilayered machine learning approach.</w:t>
-      </w:r>
-    </w:p>
-    <w:p>
-      <w:pPr>
-        <w:rPr>
-          <w:rFonts w:cs="Times New Roman"/>
-          <w:szCs w:val="24"/>
-        </w:rPr>
-      </w:pPr>
-      <w:r>
-        <w:rPr>
-          <w:rFonts w:cs="Times New Roman"/>
-          <w:szCs w:val="24"/>
-        </w:rPr>
-        <w:t xml:space="preserve">The seventh column, which is labeled contains standard terms, is only ever filled when a comment line is commented out code. The primary purpose of this column is to provide a list of terms that could be used as a bag of words when identifying lines of commented out code. for example, in C++ </w:t>
+      <w:ins w:id="135" w:author="Michael Decker" w:date="2020-03-01T15:47:00Z">
+        <w:r>
+          <w:rPr>
+            <w:rFonts w:cs="Times New Roman"/>
+            <w:i/>
+            <w:iCs/>
+            <w:szCs w:val="24"/>
+          </w:rPr>
+          <w:t>;</w:t>
+        </w:r>
+      </w:ins>
+    </w:p>
+    <w:p>
+      <w:pPr>
+        <w:jc w:val="center"/>
+        <w:rPr>
+          <w:rFonts w:cs="Times New Roman"/>
+          <w:szCs w:val="24"/>
+        </w:rPr>
+        <w:pPrChange w:id="136" w:author="Michael Decker" w:date="2020-03-01T15:48:00Z">
+          <w:pPr/>
+        </w:pPrChange>
+      </w:pPr>
+      <w:del w:id="137" w:author="Michael Decker" w:date="2020-03-01T15:48:00Z">
+        <w:r>
+          <w:rPr>
+            <w:rFonts w:cs="Times New Roman"/>
+            <w:szCs w:val="24"/>
+          </w:rPr>
+          <w:delText>The last columns purpose is purely for future research and the possibility of additional checks that can be made in a multilayered machine learning approach.</w:delText>
+        </w:r>
+      </w:del>
+    </w:p>
+    <w:p>
+      <w:pPr>
+        <w:rPr>
+          <w:rFonts w:cs="Times New Roman"/>
+          <w:szCs w:val="24"/>
+        </w:rPr>
+      </w:pPr>
+      <w:r>
+        <w:rPr>
+          <w:rFonts w:cs="Times New Roman"/>
+          <w:szCs w:val="24"/>
+        </w:rPr>
+        <w:t xml:space="preserve">The seventh column, </w:t>
+      </w:r>
+      <w:del w:id="138" w:author="Michael Decker" w:date="2020-03-01T15:48:00Z">
+        <w:r>
+          <w:rPr>
+            <w:rFonts w:cs="Times New Roman"/>
+            <w:szCs w:val="24"/>
+          </w:rPr>
+          <w:delText xml:space="preserve">which is labeled contains </w:delText>
+        </w:r>
+      </w:del>
+      <w:r>
+        <w:rPr>
+          <w:rFonts w:cs="Times New Roman"/>
+          <w:szCs w:val="24"/>
+        </w:rPr>
+        <w:t xml:space="preserve">standard terms, is only ever filled when a comment line is commented out code. The primary purpose of this column is to provide a list of terms that could be used as a bag of words when identifying lines of commented out code. for example, in C++ </w:t>
       </w:r>
       <w:r>
         <w:rPr>
@@ -6699,6 +7548,7 @@
         </w:rPr>
         <w:t xml:space="preserve"> are all fairly common within code and are terms that could be used to identify commented out code. We are also marking things such as if, else, else if etc. though these are less likely to be helpful due to the fact that they are common English words. In </w:t>
       </w:r>
+      <w:commentRangeStart w:id="139"/>
       <w:r>
         <w:rPr>
           <w:rFonts w:cs="Times New Roman"/>
@@ -6768,6 +7618,13 @@
           <w:szCs w:val="24"/>
         </w:rPr>
         <w:t xml:space="preserve"> </w:t>
+      </w:r>
+      <w:commentRangeEnd w:id="139"/>
+      <w:r>
+        <w:rPr>
+          <w:rStyle w:val="CommentReference"/>
+        </w:rPr>
+        <w:commentReference w:id="139"/>
       </w:r>
       <w:r>
         <w:rPr>
@@ -7058,16 +7915,16 @@
       <w:pPr>
         <w:pStyle w:val="Heading2"/>
       </w:pPr>
-      <w:bookmarkStart w:id="70" w:name="_Ref33695007"/>
+      <w:bookmarkStart w:id="141" w:name="_Ref33695007"/>
       <w:r>
         <w:t>Syntax-based Approach</w:t>
       </w:r>
-      <w:bookmarkEnd w:id="70"/>
-    </w:p>
-    <w:p>
-      <w:pPr>
-        <w:rPr>
-          <w:ins w:id="71" w:author="blake grills" w:date="2020-02-26T22:23:00Z"/>
+      <w:bookmarkEnd w:id="141"/>
+    </w:p>
+    <w:p>
+      <w:pPr>
+        <w:rPr>
+          <w:ins w:id="142" w:author="blake grills" w:date="2020-02-26T22:23:00Z"/>
           <w:rFonts w:cs="Times New Roman"/>
           <w:szCs w:val="24"/>
         </w:rPr>
@@ -7214,16 +8071,16 @@
       <w:pPr>
         <w:pStyle w:val="Heading2"/>
       </w:pPr>
-      <w:bookmarkStart w:id="72" w:name="_Ref33695020"/>
+      <w:bookmarkStart w:id="143" w:name="_Ref33695020"/>
       <w:r>
         <w:t>Bag of Words Approach</w:t>
       </w:r>
-      <w:bookmarkEnd w:id="72"/>
-    </w:p>
-    <w:p>
-      <w:pPr>
-        <w:rPr>
-          <w:ins w:id="73" w:author="blake grills" w:date="2020-02-26T22:23:00Z"/>
+      <w:bookmarkEnd w:id="143"/>
+    </w:p>
+    <w:p>
+      <w:pPr>
+        <w:rPr>
+          <w:ins w:id="144" w:author="blake grills" w:date="2020-02-26T22:23:00Z"/>
           <w:rFonts w:cs="Times New Roman"/>
           <w:szCs w:val="24"/>
         </w:rPr>
@@ -7278,8 +8135,8 @@
         </w:rPr>
         <w:t>While this could be helpful in finding commented out code that is modifying common variables or using common variables as part of a greater equation, it has a number of strong failing points. First, when considering variable names, one time use variables, variables created in a piece of commented out code, and commented out functions are all highly likely to be ignored due to the fact that in comparison to other terms in the bag of words they may only have an appearance rate of 1-3 times in the entire source code where as a term like int, void, or count will appear much more frequentl</w:t>
       </w:r>
-      <w:commentRangeStart w:id="74"/>
-      <w:commentRangeStart w:id="75"/>
+      <w:commentRangeStart w:id="145"/>
+      <w:commentRangeStart w:id="146"/>
       <w:r>
         <w:rPr>
           <w:rFonts w:cs="Times New Roman"/>
@@ -7287,7 +8144,7 @@
         </w:rPr>
         <w:t xml:space="preserve">y. The other issue with this method comes down to explanations of how code functions, in the case of thorough documentation where a programmer may be referencing function names and variable names, to many of such references is likely to cause false positives. </w:t>
       </w:r>
-      <w:commentRangeEnd w:id="74"/>
+      <w:commentRangeEnd w:id="145"/>
       <w:r>
         <w:rPr>
           <w:rStyle w:val="CommentReference"/>
@@ -7295,9 +8152,9 @@
           <w:sz w:val="24"/>
           <w:szCs w:val="24"/>
         </w:rPr>
-        <w:commentReference w:id="74"/>
-      </w:r>
-      <w:commentRangeEnd w:id="75"/>
+        <w:commentReference w:id="145"/>
+      </w:r>
+      <w:commentRangeEnd w:id="146"/>
       <w:r>
         <w:rPr>
           <w:rStyle w:val="CommentReference"/>
@@ -7305,7 +8162,7 @@
           <w:sz w:val="24"/>
           <w:szCs w:val="24"/>
         </w:rPr>
-        <w:commentReference w:id="75"/>
+        <w:commentReference w:id="146"/>
       </w:r>
       <w:r>
         <w:rPr>
@@ -7319,29 +8176,29 @@
       <w:pPr>
         <w:pStyle w:val="Heading2"/>
       </w:pPr>
-      <w:bookmarkStart w:id="76" w:name="_Ref33695048"/>
+      <w:bookmarkStart w:id="147" w:name="_Ref33695048"/>
       <w:r>
         <w:lastRenderedPageBreak/>
         <w:t>Frequency Approach</w:t>
       </w:r>
-      <w:bookmarkEnd w:id="76"/>
-    </w:p>
-    <w:p>
-      <w:pPr>
-        <w:rPr>
-          <w:rFonts w:cs="Times New Roman"/>
-          <w:szCs w:val="24"/>
-        </w:rPr>
-      </w:pPr>
-    </w:p>
-    <w:p>
-      <w:pPr>
-        <w:rPr>
-          <w:rFonts w:cs="Times New Roman"/>
-          <w:szCs w:val="24"/>
-        </w:rPr>
-      </w:pPr>
-      <w:ins w:id="77" w:author="Michael Decker" w:date="2020-02-25T13:45:00Z">
+      <w:bookmarkEnd w:id="147"/>
+    </w:p>
+    <w:p>
+      <w:pPr>
+        <w:rPr>
+          <w:rFonts w:cs="Times New Roman"/>
+          <w:szCs w:val="24"/>
+        </w:rPr>
+      </w:pPr>
+    </w:p>
+    <w:p>
+      <w:pPr>
+        <w:rPr>
+          <w:rFonts w:cs="Times New Roman"/>
+          <w:szCs w:val="24"/>
+        </w:rPr>
+      </w:pPr>
+      <w:ins w:id="148" w:author="Michael Decker" w:date="2020-02-25T13:45:00Z">
         <w:r>
           <w:rPr>
             <w:rFonts w:cs="Times New Roman"/>
@@ -7394,7 +8251,7 @@
                                   <w:noProof/>
                                 </w:rPr>
                               </w:pPr>
-                              <w:bookmarkStart w:id="78" w:name="_Ref33530791"/>
+                              <w:bookmarkStart w:id="149" w:name="_Ref33530791"/>
                               <w:r>
                                 <w:rPr>
                                   <w:rFonts w:cs="Times New Roman"/>
@@ -7425,7 +8282,7 @@
                                 </w:rPr>
                                 <w:fldChar w:fldCharType="end"/>
                               </w:r>
-                              <w:bookmarkEnd w:id="78"/>
+                              <w:bookmarkEnd w:id="149"/>
                             </w:p>
                           </w:txbxContent>
                         </wps:txbx>
@@ -7459,7 +8316,7 @@
                             <w:noProof/>
                           </w:rPr>
                         </w:pPr>
-                        <w:bookmarkStart w:id="79" w:name="_Ref33530791"/>
+                        <w:bookmarkStart w:id="150" w:name="_Ref33530791"/>
                         <w:r>
                           <w:rPr>
                             <w:rFonts w:cs="Times New Roman"/>
@@ -7490,7 +8347,7 @@
                           </w:rPr>
                           <w:fldChar w:fldCharType="end"/>
                         </w:r>
-                        <w:bookmarkEnd w:id="79"/>
+                        <w:bookmarkEnd w:id="150"/>
                       </w:p>
                     </w:txbxContent>
                   </v:textbox>
@@ -7535,7 +8392,7 @@
           </wp:anchor>
         </w:drawing>
       </w:r>
-      <w:del w:id="80" w:author="blake grills" w:date="2020-02-26T22:00:00Z">
+      <w:del w:id="151" w:author="blake grills" w:date="2020-02-26T22:00:00Z">
         <w:r>
           <w:rPr>
             <w:rFonts w:cs="Times New Roman"/>
@@ -9185,8 +10042,8 @@
           <w:szCs w:val="24"/>
         </w:rPr>
       </w:pPr>
-      <w:bookmarkStart w:id="81" w:name="_Ref33646320"/>
-      <w:bookmarkStart w:id="82" w:name="_Ref32495567"/>
+      <w:bookmarkStart w:id="152" w:name="_Ref33646320"/>
+      <w:bookmarkStart w:id="153" w:name="_Ref32495567"/>
       <w:r>
         <w:rPr>
           <w:rFonts w:cs="Times New Roman"/>
@@ -9237,7 +10094,7 @@
         </w:rPr>
         <w:fldChar w:fldCharType="end"/>
       </w:r>
-      <w:bookmarkEnd w:id="81"/>
+      <w:bookmarkEnd w:id="152"/>
       <w:r>
         <w:rPr>
           <w:rFonts w:cs="Times New Roman"/>
@@ -9254,7 +10111,7 @@
         </w:rPr>
         <w:t>ECISION TREE SAMPLE</w:t>
       </w:r>
-      <w:bookmarkEnd w:id="82"/>
+      <w:bookmarkEnd w:id="153"/>
     </w:p>
     <w:p>
       <w:pPr>
@@ -9346,8 +10203,8 @@
           <w:szCs w:val="24"/>
         </w:rPr>
       </w:pPr>
-      <w:bookmarkStart w:id="83" w:name="_Ref33646702"/>
-      <w:bookmarkStart w:id="84" w:name="_Ref33113399"/>
+      <w:bookmarkStart w:id="154" w:name="_Ref33646702"/>
+      <w:bookmarkStart w:id="155" w:name="_Ref33113399"/>
       <w:r>
         <w:rPr>
           <w:rFonts w:cs="Times New Roman"/>
@@ -9399,7 +10256,7 @@
         </w:rPr>
         <w:fldChar w:fldCharType="end"/>
       </w:r>
-      <w:bookmarkEnd w:id="83"/>
+      <w:bookmarkEnd w:id="154"/>
       <w:r>
         <w:rPr>
           <w:rFonts w:cs="Times New Roman"/>
@@ -9416,7 +10273,7 @@
         </w:rPr>
         <w:t>LINE BREAKDOWN SAMPLE</w:t>
       </w:r>
-      <w:bookmarkEnd w:id="84"/>
+      <w:bookmarkEnd w:id="155"/>
     </w:p>
     <w:tbl>
       <w:tblPr>
@@ -13424,8 +14281,8 @@
           <w:szCs w:val="24"/>
         </w:rPr>
       </w:pPr>
-      <w:bookmarkStart w:id="85" w:name="_Ref32772875"/>
-      <w:bookmarkStart w:id="86" w:name="_Ref33019599"/>
+      <w:bookmarkStart w:id="156" w:name="_Ref32772875"/>
+      <w:bookmarkStart w:id="157" w:name="_Ref33019599"/>
       <w:r>
         <w:rPr>
           <w:rFonts w:cs="Times New Roman"/>
@@ -13484,7 +14341,7 @@
         </w:rPr>
         <w:t xml:space="preserve"> H</w:t>
       </w:r>
-      <w:bookmarkEnd w:id="85"/>
+      <w:bookmarkEnd w:id="156"/>
       <w:r>
         <w:rPr>
           <w:rFonts w:cs="Times New Roman"/>
@@ -13493,7 +14350,7 @@
         </w:rPr>
         <w:t>EURISTICS</w:t>
       </w:r>
-      <w:bookmarkEnd w:id="86"/>
+      <w:bookmarkEnd w:id="157"/>
     </w:p>
     <w:tbl>
       <w:tblPr>
@@ -14414,7 +15271,7 @@
           <w:szCs w:val="24"/>
         </w:rPr>
       </w:pPr>
-      <w:ins w:id="87" w:author="Michael Decker" w:date="2020-02-24T17:13:00Z">
+      <w:ins w:id="158" w:author="Michael Decker" w:date="2020-02-24T17:13:00Z">
         <w:r>
           <w:rPr>
             <w:rFonts w:cs="Times New Roman"/>
@@ -14435,7 +15292,7 @@
           <w:szCs w:val="24"/>
         </w:rPr>
       </w:pPr>
-      <w:bookmarkStart w:id="88" w:name="_Ref33024400"/>
+      <w:bookmarkStart w:id="159" w:name="_Ref33024400"/>
       <w:r>
         <w:rPr>
           <w:rFonts w:cs="Times New Roman"/>
@@ -14494,7 +15351,7 @@
         </w:rPr>
         <w:t xml:space="preserve"> HEURISTICS EQUATIONS</w:t>
       </w:r>
-      <w:bookmarkEnd w:id="88"/>
+      <w:bookmarkEnd w:id="159"/>
     </w:p>
     <w:tbl>
       <w:tblPr>
@@ -15110,9 +15967,9 @@
       <w:pPr>
         <w:pStyle w:val="Heading1"/>
       </w:pPr>
-      <w:bookmarkStart w:id="89" w:name="_Ref32599906"/>
-    </w:p>
-    <w:bookmarkEnd w:id="89"/>
+      <w:bookmarkStart w:id="160" w:name="_Ref32599906"/>
+    </w:p>
+    <w:bookmarkEnd w:id="160"/>
     <w:p>
       <w:pPr>
         <w:jc w:val="center"/>
@@ -15377,11 +16234,11 @@
       <w:pPr>
         <w:pStyle w:val="Heading2"/>
       </w:pPr>
-      <w:bookmarkStart w:id="90" w:name="_Ref33017647"/>
+      <w:bookmarkStart w:id="161" w:name="_Ref33017647"/>
       <w:r>
         <w:t>External Validity</w:t>
       </w:r>
-      <w:bookmarkEnd w:id="90"/>
+      <w:bookmarkEnd w:id="161"/>
     </w:p>
     <w:p>
       <w:pPr>
@@ -15410,11 +16267,11 @@
       <w:pPr>
         <w:pStyle w:val="Heading2"/>
       </w:pPr>
-      <w:bookmarkStart w:id="91" w:name="_Ref33018411"/>
+      <w:bookmarkStart w:id="162" w:name="_Ref33018411"/>
       <w:r>
         <w:t>Internal Validity</w:t>
       </w:r>
-      <w:bookmarkEnd w:id="91"/>
+      <w:bookmarkEnd w:id="162"/>
     </w:p>
     <w:p>
       <w:pPr>
@@ -15843,7 +16700,7 @@
           <w:rFonts w:cs="Times New Roman"/>
           <w:szCs w:val="24"/>
         </w:rPr>
-        <w:pPrChange w:id="92" w:author="blake grills" w:date="2020-02-14T19:33:00Z">
+        <w:pPrChange w:id="163" w:author="blake grills" w:date="2020-02-14T19:33:00Z">
           <w:pPr/>
         </w:pPrChange>
       </w:pPr>
@@ -15907,9 +16764,9 @@
       <w:pPr>
         <w:pStyle w:val="Heading1"/>
       </w:pPr>
-      <w:bookmarkStart w:id="93" w:name="_Ref33719271"/>
-    </w:p>
-    <w:bookmarkEnd w:id="93"/>
+      <w:bookmarkStart w:id="164" w:name="_Ref33719271"/>
+    </w:p>
+    <w:bookmarkEnd w:id="164"/>
     <w:p>
       <w:pPr>
         <w:jc w:val="center"/>
@@ -16241,9 +17098,9 @@
       <w:pPr>
         <w:pStyle w:val="Heading1"/>
       </w:pPr>
-      <w:bookmarkStart w:id="94" w:name="_Ref33719289"/>
-    </w:p>
-    <w:bookmarkEnd w:id="94"/>
+      <w:bookmarkStart w:id="165" w:name="_Ref33719289"/>
+    </w:p>
+    <w:bookmarkEnd w:id="165"/>
     <w:p>
       <w:pPr>
         <w:jc w:val="center"/>
@@ -18096,6 +18953,9 @@
     <w:p>
       <w:pPr>
         <w:pStyle w:val="CommentText"/>
+        <w:rPr>
+          <w:lang w:eastAsia="ja-JP"/>
+        </w:rPr>
       </w:pPr>
       <w:r>
         <w:rPr>
@@ -18103,11 +18963,9 @@
         </w:rPr>
         <w:annotationRef/>
       </w:r>
-      <w:bookmarkStart w:id="67" w:name="_GoBack"/>
-      <w:bookmarkEnd w:id="67"/>
     </w:p>
   </w:comment>
-  <w:comment w:id="74" w:author="Michael Decker" w:date="2020-02-25T13:44:00Z" w:initials="MD">
+  <w:comment w:id="67" w:author="Michael Decker" w:date="2020-03-01T14:58:00Z" w:initials="MD">
     <w:p>
       <w:pPr>
         <w:pStyle w:val="CommentText"/>
@@ -18119,11 +18977,715 @@
         <w:annotationRef/>
       </w:r>
       <w:r>
+        <w:t xml:space="preserve">Need a chapter before this talking about different types of comments, line, block, </w:t>
+      </w:r>
+      <w:proofErr w:type="spellStart"/>
+      <w:r>
+        <w:t>doxygen</w:t>
+      </w:r>
+      <w:proofErr w:type="spellEnd"/>
+      <w:r>
+        <w:t xml:space="preserve">/Javadoc, #if 0, </w:t>
+      </w:r>
+      <w:proofErr w:type="gramStart"/>
+      <w:r>
+        <w:t>if(</w:t>
+      </w:r>
+      <w:proofErr w:type="gramEnd"/>
+      <w:r>
+        <w:t>0) with examples.  Define commented-out-code etc.</w:t>
+      </w:r>
+    </w:p>
+  </w:comment>
+  <w:comment w:id="88" w:author="Michael Decker" w:date="2020-03-01T14:37:00Z" w:initials="MD">
+    <w:p>
+      <w:pPr>
+        <w:pStyle w:val="CommentText"/>
+      </w:pPr>
+      <w:r>
+        <w:rPr>
+          <w:rStyle w:val="CommentReference"/>
+        </w:rPr>
+        <w:annotationRef/>
+      </w:r>
+      <w:r>
+        <w:t xml:space="preserve">Did you use XSLT for </w:t>
+      </w:r>
+      <w:proofErr w:type="gramStart"/>
+      <w:r>
+        <w:t>anything.</w:t>
+      </w:r>
+      <w:proofErr w:type="gramEnd"/>
+      <w:r>
+        <w:t xml:space="preserve">  If not, you do not need to mention.  The XPath itself should be creating an archive.  </w:t>
+      </w:r>
+    </w:p>
+    <w:p>
+      <w:pPr>
+        <w:pStyle w:val="CommentText"/>
+      </w:pPr>
+    </w:p>
+    <w:p>
+      <w:pPr>
+        <w:pStyle w:val="CommentText"/>
+      </w:pPr>
+      <w:r>
+        <w:t xml:space="preserve">Put an example of some code and then the code in the </w:t>
+      </w:r>
+      <w:proofErr w:type="spellStart"/>
+      <w:r>
+        <w:t>srcML</w:t>
+      </w:r>
+      <w:proofErr w:type="spellEnd"/>
+      <w:r>
+        <w:t xml:space="preserve"> format.  Reference and explain at end of previous paragraph.</w:t>
+      </w:r>
+    </w:p>
+    <w:p>
+      <w:pPr>
+        <w:pStyle w:val="CommentText"/>
+      </w:pPr>
+    </w:p>
+    <w:p>
+      <w:pPr>
+        <w:pStyle w:val="CommentText"/>
+      </w:pPr>
+      <w:r>
+        <w:t xml:space="preserve">Also show what an archive is.  How is </w:t>
+      </w:r>
+      <w:proofErr w:type="spellStart"/>
+      <w:r>
+        <w:t>srcML</w:t>
+      </w:r>
+      <w:proofErr w:type="spellEnd"/>
+      <w:r>
+        <w:t xml:space="preserve"> used to transform code in </w:t>
+      </w:r>
+      <w:proofErr w:type="spellStart"/>
+      <w:r>
+        <w:t>srcML</w:t>
+      </w:r>
+      <w:proofErr w:type="spellEnd"/>
+    </w:p>
+    <w:p>
+      <w:pPr>
+        <w:pStyle w:val="CommentText"/>
+      </w:pPr>
+    </w:p>
+    <w:p>
+      <w:pPr>
+        <w:pStyle w:val="CommentText"/>
+      </w:pPr>
+    </w:p>
+    <w:p>
+      <w:pPr>
+        <w:pStyle w:val="CommentText"/>
+        <w:ind w:firstLine="0"/>
+      </w:pPr>
+      <w:r>
+        <w:t>In this paragraph, need an example XPath command and what the output looks like.</w:t>
+      </w:r>
+    </w:p>
+    <w:p>
+      <w:pPr>
+        <w:pStyle w:val="CommentText"/>
+        <w:ind w:firstLine="0"/>
+      </w:pPr>
+    </w:p>
+    <w:p>
+      <w:pPr>
+        <w:pStyle w:val="CommentText"/>
+        <w:ind w:firstLine="0"/>
+      </w:pPr>
+      <w:r>
+        <w:t xml:space="preserve">Put </w:t>
+      </w:r>
+      <w:proofErr w:type="spellStart"/>
+      <w:r>
+        <w:t>srcML</w:t>
+      </w:r>
+      <w:proofErr w:type="spellEnd"/>
+      <w:r>
+        <w:t xml:space="preserve"> in its own chapter.</w:t>
+      </w:r>
+    </w:p>
+    <w:p>
+      <w:pPr>
+        <w:pStyle w:val="CommentText"/>
+      </w:pPr>
+    </w:p>
+  </w:comment>
+  <w:comment w:id="93" w:author="Michael Decker" w:date="2020-03-01T14:45:00Z" w:initials="MD">
+    <w:p>
+      <w:pPr>
+        <w:pStyle w:val="CommentText"/>
+      </w:pPr>
+      <w:r>
+        <w:rPr>
+          <w:rStyle w:val="CommentReference"/>
+        </w:rPr>
+        <w:annotationRef/>
+      </w:r>
+      <w:r>
+        <w:t>Still not sure I got this. Did you just pick those with the highest stars/</w:t>
+      </w:r>
+      <w:proofErr w:type="gramStart"/>
+      <w:r>
+        <w:t>forks.</w:t>
+      </w:r>
+      <w:proofErr w:type="gramEnd"/>
+      <w:r>
+        <w:t xml:space="preserve">  If so calling, explain in terms of that and remove anything about trafficked. </w:t>
+      </w:r>
+    </w:p>
+  </w:comment>
+  <w:comment w:id="94" w:author="Michael Decker" w:date="2020-03-01T14:48:00Z" w:initials="MD">
+    <w:p>
+      <w:pPr>
+        <w:pStyle w:val="CommentText"/>
+      </w:pPr>
+      <w:r>
+        <w:rPr>
+          <w:rStyle w:val="CommentReference"/>
+        </w:rPr>
+        <w:annotationRef/>
+      </w:r>
+      <w:r>
+        <w:t xml:space="preserve">20 or 80 </w:t>
+      </w:r>
+      <w:proofErr w:type="gramStart"/>
+      <w:r>
+        <w:t>total</w:t>
+      </w:r>
+      <w:proofErr w:type="gramEnd"/>
+      <w:r>
+        <w:t xml:space="preserve">.  This sounds like you are saying 80.  If not need the actual breakdown top 5 of each?  Need </w:t>
+      </w:r>
+      <w:proofErr w:type="spellStart"/>
+      <w:r>
+        <w:t>descriptives</w:t>
+      </w:r>
+      <w:proofErr w:type="spellEnd"/>
+      <w:r>
+        <w:t xml:space="preserve"> on these.  How many lines of code, files lines of comments, how many years under development, number of </w:t>
+      </w:r>
+      <w:proofErr w:type="gramStart"/>
+      <w:r>
+        <w:t>developers.</w:t>
+      </w:r>
+      <w:proofErr w:type="gramEnd"/>
+    </w:p>
+  </w:comment>
+  <w:comment w:id="100" w:author="Michael Decker" w:date="2020-03-01T14:50:00Z" w:initials="MD">
+    <w:p>
+      <w:pPr>
+        <w:pStyle w:val="CommentText"/>
+      </w:pPr>
+      <w:r>
+        <w:rPr>
+          <w:rStyle w:val="CommentReference"/>
+        </w:rPr>
+        <w:annotationRef/>
+      </w:r>
+      <w:proofErr w:type="gramStart"/>
+      <w:r>
+        <w:t>This needs</w:t>
+      </w:r>
+      <w:proofErr w:type="gramEnd"/>
+      <w:r>
+        <w:t xml:space="preserve"> reworded.  </w:t>
+      </w:r>
+    </w:p>
+    <w:p>
+      <w:pPr>
+        <w:pStyle w:val="CommentText"/>
+      </w:pPr>
+    </w:p>
+    <w:p>
+      <w:pPr>
+        <w:pStyle w:val="CommentText"/>
+      </w:pPr>
+      <w:r>
+        <w:t xml:space="preserve">I feel I asked this before.  But all 20 in one archive, and not each project individually?  </w:t>
+      </w:r>
+      <w:proofErr w:type="gramStart"/>
+      <w:r>
+        <w:t>Anyway</w:t>
+      </w:r>
+      <w:proofErr w:type="gramEnd"/>
+      <w:r>
+        <w:t xml:space="preserve"> need more detail.</w:t>
+      </w:r>
+      <w:r>
+        <w:t xml:space="preserve">  Also Did you do anything else after extracting comments into archive?</w:t>
+      </w:r>
+    </w:p>
+  </w:comment>
+  <w:comment w:id="104" w:author="Michael Decker" w:date="2020-03-01T14:55:00Z" w:initials="MD">
+    <w:p>
+      <w:pPr>
+        <w:pStyle w:val="CommentText"/>
+      </w:pPr>
+      <w:r>
+        <w:rPr>
+          <w:rStyle w:val="CommentReference"/>
+        </w:rPr>
+        <w:annotationRef/>
+      </w:r>
+      <w:r>
+        <w:t>This comes off odd as you did all this work and now you decide to manually verify.</w:t>
+      </w:r>
+      <w:r>
+        <w:t xml:space="preserve">  Also, verify is not correct word.  Forming gold set, manually classify…</w:t>
+      </w:r>
+      <w:r>
+        <w:t xml:space="preserve">  After </w:t>
+      </w:r>
+      <w:proofErr w:type="spellStart"/>
+      <w:r>
+        <w:t>srcML</w:t>
+      </w:r>
+      <w:proofErr w:type="spellEnd"/>
+      <w:r>
+        <w:t xml:space="preserve"> description put something like you have here.</w:t>
+      </w:r>
+    </w:p>
+  </w:comment>
+  <w:comment w:id="108" w:author="Michael Decker" w:date="2020-03-01T15:03:00Z" w:initials="MD">
+    <w:p>
+      <w:pPr>
+        <w:pStyle w:val="CommentText"/>
+      </w:pPr>
+      <w:r>
+        <w:rPr>
+          <w:rStyle w:val="CommentReference"/>
+        </w:rPr>
+        <w:annotationRef/>
+      </w:r>
+      <w:r>
+        <w:t xml:space="preserve">How did you get this </w:t>
+      </w:r>
+      <w:proofErr w:type="gramStart"/>
+      <w:r>
+        <w:t>number.</w:t>
+      </w:r>
+      <w:proofErr w:type="gramEnd"/>
+      <w:r>
+        <w:t xml:space="preserve">  How many from each project? Each language?</w:t>
+      </w:r>
+    </w:p>
+  </w:comment>
+  <w:comment w:id="121" w:author="Michael Decker" w:date="2020-03-01T15:06:00Z" w:initials="MD">
+    <w:p>
+      <w:pPr>
+        <w:pStyle w:val="CommentText"/>
+      </w:pPr>
+      <w:r>
+        <w:rPr>
+          <w:rStyle w:val="CommentReference"/>
+        </w:rPr>
+        <w:annotationRef/>
+      </w:r>
+      <w:r>
+        <w:t>Example of breaking down a block comment. One with lines with and without code.</w:t>
+      </w:r>
+    </w:p>
+    <w:p>
+      <w:pPr>
+        <w:pStyle w:val="CommentText"/>
+      </w:pPr>
+    </w:p>
+    <w:p>
+      <w:pPr>
+        <w:pStyle w:val="CommentText"/>
+      </w:pPr>
+      <w:r>
+        <w:t>Things need explained:</w:t>
+      </w:r>
+    </w:p>
+    <w:p>
+      <w:pPr>
+        <w:pStyle w:val="CommentText"/>
+      </w:pPr>
+    </w:p>
+    <w:p>
+      <w:pPr>
+        <w:pStyle w:val="CommentText"/>
+      </w:pPr>
+      <w:r>
+        <w:t>How was the beginning /</w:t>
+      </w:r>
+      <w:proofErr w:type="spellStart"/>
+      <w:proofErr w:type="gramStart"/>
+      <w:r>
+        <w:t>endhandled</w:t>
+      </w:r>
+      <w:proofErr w:type="spellEnd"/>
+      <w:r>
+        <w:t>:</w:t>
+      </w:r>
+      <w:proofErr w:type="gramEnd"/>
+    </w:p>
+    <w:p>
+      <w:pPr>
+        <w:pStyle w:val="CommentText"/>
+      </w:pPr>
+      <w:r>
+        <w:t>/* Is this counted as a line if nothing but /*</w:t>
+      </w:r>
+    </w:p>
+    <w:p>
+      <w:pPr>
+        <w:pStyle w:val="CommentText"/>
+      </w:pPr>
+    </w:p>
+    <w:p>
+      <w:pPr>
+        <w:pStyle w:val="CommentText"/>
+      </w:pPr>
+      <w:r>
+        <w:t>*/ This too?</w:t>
+      </w:r>
+    </w:p>
+    <w:p>
+      <w:pPr>
+        <w:pStyle w:val="CommentText"/>
+      </w:pPr>
+    </w:p>
+    <w:p>
+      <w:pPr>
+        <w:pStyle w:val="CommentText"/>
+        <w:rPr>
+          <w:lang w:eastAsia="ja-JP"/>
+        </w:rPr>
+      </w:pPr>
+      <w:r>
+        <w:t xml:space="preserve">Is it whole or each line reflected in 2,935 </w:t>
+      </w:r>
+      <w:proofErr w:type="gramStart"/>
+      <w:r>
+        <w:t>count.</w:t>
+      </w:r>
+      <w:proofErr w:type="gramEnd"/>
+      <w:r>
+        <w:t xml:space="preserve">  If the later, give the total number of comments first </w:t>
+      </w:r>
+      <w:r>
+        <w:t xml:space="preserve">(line and block) </w:t>
+      </w:r>
+      <w:r>
+        <w:t>and then say X amount of lines</w:t>
+      </w:r>
+      <w:r>
+        <w:t xml:space="preserve"> (commented out code, regular comment, blank).  How many </w:t>
+      </w:r>
+      <w:proofErr w:type="spellStart"/>
+      <w:r>
+        <w:t>doxygen</w:t>
+      </w:r>
+      <w:proofErr w:type="spellEnd"/>
+      <w:r>
+        <w:t>/</w:t>
+      </w:r>
+      <w:proofErr w:type="spellStart"/>
+      <w:r>
+        <w:t>javaadoc</w:t>
+      </w:r>
+      <w:proofErr w:type="spellEnd"/>
+      <w:r>
+        <w:t xml:space="preserve"> and not Javadoc/</w:t>
+      </w:r>
+      <w:proofErr w:type="spellStart"/>
+      <w:r>
+        <w:t>doxygen</w:t>
+      </w:r>
+      <w:proofErr w:type="spellEnd"/>
+      <w:r>
+        <w:t xml:space="preserve">.  If you don’t have a </w:t>
+      </w:r>
+      <w:proofErr w:type="spellStart"/>
+      <w:r>
+        <w:t>srcML</w:t>
+      </w:r>
+      <w:proofErr w:type="spellEnd"/>
+      <w:r>
+        <w:t xml:space="preserve"> of just the comments you classified.  Then easy thing to do is just write the comments out, </w:t>
+      </w:r>
+      <w:proofErr w:type="spellStart"/>
+      <w:r>
+        <w:t>srcML</w:t>
+      </w:r>
+      <w:proofErr w:type="spellEnd"/>
+      <w:r>
+        <w:t xml:space="preserve"> and use that to </w:t>
+      </w:r>
+      <w:proofErr w:type="spellStart"/>
+      <w:r>
+        <w:t>deteremine</w:t>
+      </w:r>
+      <w:proofErr w:type="spellEnd"/>
+      <w:r>
+        <w:t>.</w:t>
+      </w:r>
+    </w:p>
+  </w:comment>
+  <w:comment w:id="127" w:author="Michael Decker" w:date="2020-03-01T15:13:00Z" w:initials="MD">
+    <w:p>
+      <w:pPr>
+        <w:pStyle w:val="CommentText"/>
+      </w:pPr>
+      <w:r>
+        <w:rPr>
+          <w:rStyle w:val="CommentReference"/>
+        </w:rPr>
+        <w:annotationRef/>
+      </w:r>
+      <w:r>
+        <w:t xml:space="preserve">This should be stated after you talk about what data you collected for each comment.  The fact that it is a CSV is not </w:t>
+      </w:r>
+      <w:proofErr w:type="spellStart"/>
+      <w:r>
+        <w:t>relavent</w:t>
+      </w:r>
+      <w:proofErr w:type="spellEnd"/>
+      <w:r>
+        <w:t>.</w:t>
+      </w:r>
+    </w:p>
+  </w:comment>
+  <w:comment w:id="128" w:author="Michael Decker" w:date="2020-03-01T15:14:00Z" w:initials="MD">
+    <w:p>
+      <w:pPr>
+        <w:pStyle w:val="CommentText"/>
+      </w:pPr>
+      <w:r>
+        <w:rPr>
+          <w:rStyle w:val="CommentReference"/>
+        </w:rPr>
+        <w:annotationRef/>
+      </w:r>
+      <w:r>
+        <w:t>Fix</w:t>
+      </w:r>
+      <w:r>
+        <w:t xml:space="preserve"> table</w:t>
+      </w:r>
+    </w:p>
+  </w:comment>
+  <w:comment w:id="129" w:author="Michael Decker" w:date="2020-03-01T15:12:00Z" w:initials="MD">
+    <w:p>
+      <w:pPr>
+        <w:pStyle w:val="CommentText"/>
+      </w:pPr>
+      <w:r>
+        <w:rPr>
+          <w:rStyle w:val="CommentReference"/>
+        </w:rPr>
+        <w:annotationRef/>
+      </w:r>
+      <w:r>
+        <w:t xml:space="preserve">No more CSV talk from this point on. </w:t>
+      </w:r>
+      <w:proofErr w:type="gramStart"/>
+      <w:r>
+        <w:t>Also</w:t>
+      </w:r>
+      <w:proofErr w:type="gramEnd"/>
+      <w:r>
+        <w:t xml:space="preserve"> tables go in after referenced.</w:t>
+      </w:r>
+    </w:p>
+  </w:comment>
+  <w:comment w:id="130" w:author="Michael Decker" w:date="2020-03-01T15:12:00Z" w:initials="MD">
+    <w:p>
+      <w:pPr>
+        <w:pStyle w:val="CommentText"/>
+      </w:pPr>
+      <w:r>
+        <w:rPr>
+          <w:rStyle w:val="CommentReference"/>
+        </w:rPr>
+        <w:annotationRef/>
+      </w:r>
+      <w:r>
+        <w:t>No feelings.  Talk about in terms of what you collected for each comment.  No need to talk about it as a csv or not.</w:t>
+      </w:r>
+    </w:p>
+  </w:comment>
+  <w:comment w:id="131" w:author="Michael Decker" w:date="2020-03-01T15:15:00Z" w:initials="MD">
+    <w:p>
+      <w:pPr>
+        <w:pStyle w:val="CommentText"/>
+      </w:pPr>
+      <w:r>
+        <w:rPr>
+          <w:rStyle w:val="CommentReference"/>
+        </w:rPr>
+        <w:annotationRef/>
+      </w:r>
+      <w:r>
+        <w:t xml:space="preserve">In methodology chapter, say what you did with the black ones.  If you did not discard them, keep the data you have but run an additional round where blank lines are discarded.  If you </w:t>
+      </w:r>
+      <w:proofErr w:type="gramStart"/>
+      <w:r>
+        <w:t>discarded</w:t>
+      </w:r>
+      <w:proofErr w:type="gramEnd"/>
+      <w:r>
+        <w:t xml:space="preserve"> then fine.</w:t>
+      </w:r>
+    </w:p>
+  </w:comment>
+  <w:comment w:id="132" w:author="Michael Decker" w:date="2020-03-01T15:39:00Z" w:initials="MD">
+    <w:p>
+      <w:pPr>
+        <w:pStyle w:val="CommentText"/>
+      </w:pPr>
+      <w:r>
+        <w:rPr>
+          <w:rStyle w:val="CommentReference"/>
+        </w:rPr>
+        <w:annotationRef/>
+      </w:r>
+      <w:r>
+        <w:t>When you remove csv talk, range of entries would be fine.</w:t>
+      </w:r>
+    </w:p>
+  </w:comment>
+  <w:comment w:id="133" w:author="Michael Decker" w:date="2020-03-01T15:42:00Z" w:initials="MD">
+    <w:p>
+      <w:pPr>
+        <w:pStyle w:val="CommentText"/>
+      </w:pPr>
+      <w:r>
+        <w:rPr>
+          <w:rStyle w:val="CommentReference"/>
+        </w:rPr>
+        <w:annotationRef/>
+      </w:r>
+      <w:r>
+        <w:t>How about s</w:t>
+      </w:r>
+      <w:r>
+        <w:t>yntactically valid if uncommented.</w:t>
+      </w:r>
+      <w:r>
+        <w:t xml:space="preserve">  That seems like a way better way. In the </w:t>
+      </w:r>
+      <w:proofErr w:type="spellStart"/>
+      <w:r>
+        <w:t>chatper</w:t>
+      </w:r>
+      <w:proofErr w:type="spellEnd"/>
+      <w:r>
+        <w:t xml:space="preserve"> I want, give examples on what is and not commented out code. Full gambit. </w:t>
+      </w:r>
+    </w:p>
+    <w:p>
+      <w:pPr>
+        <w:pStyle w:val="CommentText"/>
+      </w:pPr>
+    </w:p>
+    <w:p>
+      <w:pPr>
+        <w:pStyle w:val="CommentText"/>
+      </w:pPr>
+      <w:r>
+        <w:t xml:space="preserve">Also, somewhere you need to describe the process for doing one comment.  How was it selected, how was </w:t>
+      </w:r>
+      <w:proofErr w:type="spellStart"/>
+      <w:r>
+        <w:t>deteremined</w:t>
+      </w:r>
+      <w:proofErr w:type="spellEnd"/>
+      <w:r>
+        <w:t xml:space="preserve"> to be code or not, what resources (e.g., original code) were </w:t>
+      </w:r>
+      <w:proofErr w:type="gramStart"/>
+      <w:r>
+        <w:t>used.</w:t>
+      </w:r>
+      <w:proofErr w:type="gramEnd"/>
+    </w:p>
+    <w:p>
+      <w:pPr>
+        <w:pStyle w:val="CommentText"/>
+      </w:pPr>
+    </w:p>
+    <w:p>
+      <w:pPr>
+        <w:pStyle w:val="CommentText"/>
+      </w:pPr>
+      <w:r>
+        <w:t>I need the table fixed to see.  But might need to take a comment and show how an entry is formed.  Probably not though</w:t>
+      </w:r>
+      <w:r>
+        <w:t>.</w:t>
+      </w:r>
+    </w:p>
+  </w:comment>
+  <w:comment w:id="139" w:author="Michael Decker" w:date="2020-03-01T15:49:00Z" w:initials="MD">
+    <w:p>
+      <w:pPr>
+        <w:pStyle w:val="CommentText"/>
+        <w:ind w:firstLine="0"/>
+      </w:pPr>
+      <w:r>
+        <w:rPr>
+          <w:rStyle w:val="CommentReference"/>
+        </w:rPr>
+        <w:annotationRef/>
+      </w:r>
+      <w:r>
+        <w:t xml:space="preserve">Pretty sure mentioned already, but when cross-reference don’t put caption.  </w:t>
+      </w:r>
+      <w:proofErr w:type="gramStart"/>
+      <w:r>
+        <w:t>Also</w:t>
+      </w:r>
+      <w:proofErr w:type="gramEnd"/>
+      <w:r>
+        <w:t xml:space="preserve"> table/figure captions need to be </w:t>
+      </w:r>
+      <w:proofErr w:type="spellStart"/>
+      <w:r>
+        <w:t>self contained</w:t>
+      </w:r>
+      <w:proofErr w:type="spellEnd"/>
+      <w:r>
+        <w:t>.  That is, have enough detail (succinctly) so that don’t need to find explanation in text.</w:t>
+      </w:r>
+      <w:bookmarkStart w:id="140" w:name="_GoBack"/>
+      <w:bookmarkEnd w:id="140"/>
+    </w:p>
+    <w:p>
+      <w:pPr>
+        <w:pStyle w:val="CommentText"/>
+      </w:pPr>
+    </w:p>
+    <w:p>
+      <w:pPr>
+        <w:pStyle w:val="CommentText"/>
+      </w:pPr>
+    </w:p>
+  </w:comment>
+  <w:comment w:id="145" w:author="Michael Decker" w:date="2020-02-25T13:44:00Z" w:initials="MD">
+    <w:p>
+      <w:pPr>
+        <w:pStyle w:val="CommentText"/>
+      </w:pPr>
+      <w:r>
+        <w:rPr>
+          <w:rStyle w:val="CommentReference"/>
+        </w:rPr>
+        <w:annotationRef/>
+      </w:r>
+      <w:r>
         <w:t>Make multiple sentences.</w:t>
       </w:r>
     </w:p>
   </w:comment>
-  <w:comment w:id="75" w:author="blake grills" w:date="2020-02-26T22:15:00Z" w:initials="bg">
+  <w:comment w:id="146" w:author="blake grills" w:date="2020-02-26T22:15:00Z" w:initials="bg">
     <w:p>
       <w:pPr>
         <w:pStyle w:val="CommentText"/>
@@ -18164,6 +19726,22 @@
   <w15:commentEx w15:paraId="724CD557" w15:done="0"/>
   <w15:commentEx w15:paraId="291BFC5B" w15:done="0"/>
   <w15:commentEx w15:paraId="63913662" w15:done="0"/>
+  <w15:commentEx w15:paraId="6C6DE12C" w15:done="0"/>
+  <w15:commentEx w15:paraId="5EA3941B" w15:done="0"/>
+  <w15:commentEx w15:paraId="061D1C13" w15:done="0"/>
+  <w15:commentEx w15:paraId="066A0D3B" w15:done="0"/>
+  <w15:commentEx w15:paraId="43839E28" w15:done="0"/>
+  <w15:commentEx w15:paraId="3795E3A7" w15:done="0"/>
+  <w15:commentEx w15:paraId="154BDF50" w15:done="0"/>
+  <w15:commentEx w15:paraId="3F61E717" w15:done="0"/>
+  <w15:commentEx w15:paraId="7336FAA7" w15:done="0"/>
+  <w15:commentEx w15:paraId="01C7F91B" w15:done="0"/>
+  <w15:commentEx w15:paraId="4B347E5F" w15:done="0"/>
+  <w15:commentEx w15:paraId="37CFD74B" w15:done="0"/>
+  <w15:commentEx w15:paraId="494B8C30" w15:done="0"/>
+  <w15:commentEx w15:paraId="7A630D87" w15:done="0"/>
+  <w15:commentEx w15:paraId="2625D5A6" w15:done="0"/>
+  <w15:commentEx w15:paraId="72EAC75E" w15:done="0"/>
   <w15:commentEx w15:paraId="25EB7FFF" w15:done="0"/>
   <w15:commentEx w15:paraId="4C8AB6E9" w15:paraIdParent="25EB7FFF" w15:done="0"/>
 </w15:commentsEx>
@@ -18191,6 +19769,22 @@
   <w16cid:commentId w16cid:paraId="724CD557" w16cid:durableId="22054043"/>
   <w16cid:commentId w16cid:paraId="291BFC5B" w16cid:durableId="22054088"/>
   <w16cid:commentId w16cid:paraId="63913662" w16cid:durableId="220540BC"/>
+  <w16cid:commentId w16cid:paraId="6C6DE12C" w16cid:durableId="22064C17"/>
+  <w16cid:commentId w16cid:paraId="5EA3941B" w16cid:durableId="2206473C"/>
+  <w16cid:commentId w16cid:paraId="061D1C13" w16cid:durableId="2206490A"/>
+  <w16cid:commentId w16cid:paraId="066A0D3B" w16cid:durableId="220649B5"/>
+  <w16cid:commentId w16cid:paraId="43839E28" w16cid:durableId="22064A53"/>
+  <w16cid:commentId w16cid:paraId="3795E3A7" w16cid:durableId="22064B4B"/>
+  <w16cid:commentId w16cid:paraId="154BDF50" w16cid:durableId="22064D3C"/>
+  <w16cid:commentId w16cid:paraId="3F61E717" w16cid:durableId="22064E04"/>
+  <w16cid:commentId w16cid:paraId="7336FAA7" w16cid:durableId="22064FA5"/>
+  <w16cid:commentId w16cid:paraId="01C7F91B" w16cid:durableId="22064FD8"/>
+  <w16cid:commentId w16cid:paraId="4B347E5F" w16cid:durableId="22064F47"/>
+  <w16cid:commentId w16cid:paraId="37CFD74B" w16cid:durableId="22064F75"/>
+  <w16cid:commentId w16cid:paraId="494B8C30" w16cid:durableId="22065027"/>
+  <w16cid:commentId w16cid:paraId="7A630D87" w16cid:durableId="220655CD"/>
+  <w16cid:commentId w16cid:paraId="2625D5A6" w16cid:durableId="2206564A"/>
+  <w16cid:commentId w16cid:paraId="72EAC75E" w16cid:durableId="220657F2"/>
   <w16cid:commentId w16cid:paraId="25EB7FFF" w16cid:durableId="21FFA323"/>
   <w16cid:commentId w16cid:paraId="4C8AB6E9" w16cid:durableId="22016C98"/>
 </w16cid:commentsIds>
@@ -21755,7 +23349,7 @@
 </file>
 
 <file path=customXml/itemProps1.xml><?xml version="1.0" encoding="utf-8"?>
-<ds:datastoreItem xmlns:ds="http://schemas.openxmlformats.org/officeDocument/2006/customXml" ds:itemID="{512D4B25-0F41-134C-AE84-B82FB3FBE076}">
+<ds:datastoreItem xmlns:ds="http://schemas.openxmlformats.org/officeDocument/2006/customXml" ds:itemID="{61D05038-14E7-3549-90B5-7F2CA98EED96}">
   <ds:schemaRefs>
     <ds:schemaRef ds:uri="http://schemas.openxmlformats.org/officeDocument/2006/bibliography"/>
   </ds:schemaRefs>

</xml_diff>

<commit_message>
Done with chapter 4
</commit_message>
<xml_diff>
--- a/thesis.docx
+++ b/thesis.docx
@@ -736,21 +736,7 @@
         <w:rPr>
           <w:rStyle w:val="Code"/>
         </w:rPr>
-        <w:t>//if(</w:t>
-      </w:r>
-      <w:proofErr w:type="spellStart"/>
-      <w:r>
-        <w:rPr>
-          <w:rStyle w:val="Code"/>
-        </w:rPr>
-        <w:t>val</w:t>
-      </w:r>
-      <w:proofErr w:type="spellEnd"/>
-      <w:r>
-        <w:rPr>
-          <w:rStyle w:val="Code"/>
-        </w:rPr>
-        <w:t>==-1){</w:t>
+        <w:t>//if(val==-1){</w:t>
       </w:r>
       <w:r>
         <w:rPr>
@@ -768,7 +754,6 @@
         </w:rPr>
         <w:t xml:space="preserve">has been commented out, and is not utilized in the main source code, there is an implication that </w:t>
       </w:r>
-      <w:proofErr w:type="spellStart"/>
       <w:r>
         <w:rPr>
           <w:rStyle w:val="Code"/>
@@ -781,7 +766,6 @@
         </w:rPr>
         <w:t>l</w:t>
       </w:r>
-      <w:proofErr w:type="spellEnd"/>
       <w:r>
         <w:rPr>
           <w:rFonts w:cs="Times New Roman"/>
@@ -810,41 +794,24 @@
         <w:lastRenderedPageBreak/>
         <w:t xml:space="preserve">methods that may cause </w:t>
       </w:r>
-      <w:proofErr w:type="spellStart"/>
       <w:r>
         <w:rPr>
           <w:rStyle w:val="Code"/>
         </w:rPr>
         <w:t>val</w:t>
       </w:r>
-      <w:proofErr w:type="spellEnd"/>
-      <w:r>
-        <w:rPr>
-          <w:rFonts w:cs="Times New Roman"/>
-          <w:szCs w:val="24"/>
-        </w:rPr>
-        <w:t xml:space="preserve"> to </w:t>
-      </w:r>
-      <w:proofErr w:type="gramStart"/>
-      <w:r>
-        <w:rPr>
-          <w:rFonts w:cs="Times New Roman"/>
-          <w:szCs w:val="24"/>
-        </w:rPr>
-        <w:t xml:space="preserve">equal  </w:t>
+      <w:r>
+        <w:rPr>
+          <w:rFonts w:cs="Times New Roman"/>
+          <w:szCs w:val="24"/>
+        </w:rPr>
+        <w:t xml:space="preserve"> to equal  </w:t>
       </w:r>
       <w:r>
         <w:rPr>
           <w:rStyle w:val="Code"/>
         </w:rPr>
-        <w:t>-</w:t>
-      </w:r>
-      <w:proofErr w:type="gramEnd"/>
-      <w:r>
-        <w:rPr>
-          <w:rStyle w:val="Code"/>
-        </w:rPr>
-        <w:t>1</w:t>
+        <w:t>-1</w:t>
       </w:r>
       <w:r>
         <w:rPr>
@@ -1217,9 +1184,8 @@
           <w:iCs/>
           <w:szCs w:val="24"/>
         </w:rPr>
-        <w:t>If(</w:t>
-      </w:r>
-      <w:proofErr w:type="gramStart"/>
+        <w:t>If(0){</w:t>
+      </w:r>
       <w:r>
         <w:rPr>
           <w:rFonts w:cs="Times New Roman"/>
@@ -1227,19 +1193,20 @@
           <w:iCs/>
           <w:szCs w:val="24"/>
         </w:rPr>
-        <w:t>0){</w:t>
-      </w:r>
-      <w:proofErr w:type="gramEnd"/>
-      <w:r>
+        <w:br/>
+        <w:t>ResetTotal();</w:t>
+      </w:r>
+    </w:p>
+    <w:p>
+      <w:pPr>
+        <w:jc w:val="center"/>
         <w:rPr>
           <w:rFonts w:cs="Times New Roman"/>
           <w:i/>
           <w:iCs/>
           <w:szCs w:val="24"/>
         </w:rPr>
-        <w:br/>
-      </w:r>
-      <w:proofErr w:type="spellStart"/>
+      </w:pPr>
       <w:r>
         <w:rPr>
           <w:rFonts w:cs="Times New Roman"/>
@@ -1247,59 +1214,7 @@
           <w:iCs/>
           <w:szCs w:val="24"/>
         </w:rPr>
-        <w:t>ResetTotal</w:t>
-      </w:r>
-      <w:proofErr w:type="spellEnd"/>
-      <w:r>
-        <w:rPr>
-          <w:rFonts w:cs="Times New Roman"/>
-          <w:i/>
-          <w:iCs/>
-          <w:szCs w:val="24"/>
-        </w:rPr>
-        <w:t>();</w:t>
-      </w:r>
-    </w:p>
-    <w:p>
-      <w:pPr>
-        <w:jc w:val="center"/>
-        <w:rPr>
-          <w:rFonts w:cs="Times New Roman"/>
-          <w:i/>
-          <w:iCs/>
-          <w:szCs w:val="24"/>
-        </w:rPr>
-      </w:pPr>
-      <w:proofErr w:type="spellStart"/>
-      <w:proofErr w:type="gramStart"/>
-      <w:r>
-        <w:rPr>
-          <w:rFonts w:cs="Times New Roman"/>
-          <w:i/>
-          <w:iCs/>
-          <w:szCs w:val="24"/>
-        </w:rPr>
-        <w:t>PrintTicket</w:t>
-      </w:r>
-      <w:proofErr w:type="spellEnd"/>
-      <w:r>
-        <w:rPr>
-          <w:rFonts w:cs="Times New Roman"/>
-          <w:i/>
-          <w:iCs/>
-          <w:szCs w:val="24"/>
-        </w:rPr>
-        <w:t>(</w:t>
-      </w:r>
-      <w:proofErr w:type="gramEnd"/>
-      <w:r>
-        <w:rPr>
-          <w:rFonts w:cs="Times New Roman"/>
-          <w:i/>
-          <w:iCs/>
-          <w:szCs w:val="24"/>
-        </w:rPr>
-        <w:t>);}</w:t>
+        <w:t>PrintTicket();}</w:t>
       </w:r>
       <w:commentRangeEnd w:id="15"/>
       <w:r>
@@ -1442,23 +1357,7 @@
           <w:rFonts w:cs="Times New Roman"/>
           <w:szCs w:val="24"/>
         </w:rPr>
-        <w:t>[</w:t>
-      </w:r>
-      <w:proofErr w:type="spellStart"/>
-      <w:r>
-        <w:rPr>
-          <w:rFonts w:cs="Times New Roman"/>
-          <w:szCs w:val="24"/>
-        </w:rPr>
-        <w:t>Dolfing</w:t>
-      </w:r>
-      <w:proofErr w:type="spellEnd"/>
-      <w:r>
-        <w:rPr>
-          <w:rFonts w:cs="Times New Roman"/>
-          <w:szCs w:val="24"/>
-        </w:rPr>
-        <w:t xml:space="preserve"> 2019]</w:t>
+        <w:t>[Dolfing 2019]</w:t>
       </w:r>
       <w:r>
         <w:rPr>
@@ -3220,38 +3119,13 @@
         <w:t xml:space="preserve"> One method of analyzing readability and comprehension is to directly analyze the comments left by the authors of source code. </w:t>
       </w:r>
       <w:commentRangeStart w:id="61"/>
-      <w:proofErr w:type="spellStart"/>
       <w:ins w:id="62" w:author="Michael Decker" w:date="2020-02-29T19:55:00Z">
         <w:r>
           <w:rPr>
             <w:rFonts w:cs="Times New Roman"/>
             <w:szCs w:val="24"/>
           </w:rPr>
-          <w:t>Borstler</w:t>
-        </w:r>
-        <w:proofErr w:type="spellEnd"/>
-        <w:r>
-          <w:rPr>
-            <w:rFonts w:cs="Times New Roman"/>
-            <w:szCs w:val="24"/>
-          </w:rPr>
-          <w:t xml:space="preserve"> and </w:t>
-        </w:r>
-        <w:proofErr w:type="spellStart"/>
-        <w:r>
-          <w:rPr>
-            <w:rFonts w:cs="Times New Roman"/>
-            <w:szCs w:val="24"/>
-          </w:rPr>
-          <w:t>Paech</w:t>
-        </w:r>
-        <w:proofErr w:type="spellEnd"/>
-        <w:r>
-          <w:rPr>
-            <w:rFonts w:cs="Times New Roman"/>
-            <w:szCs w:val="24"/>
-          </w:rPr>
-          <w:t xml:space="preserve"> </w:t>
+          <w:t xml:space="preserve">Borstler and Paech </w:t>
         </w:r>
         <w:commentRangeEnd w:id="61"/>
         <w:r>
@@ -3286,35 +3160,7 @@
         <w:rPr>
           <w:rFonts w:cs="Times New Roman"/>
         </w:rPr>
-        <w:t>[</w:t>
-      </w:r>
-      <w:proofErr w:type="spellStart"/>
-      <w:r>
-        <w:rPr>
-          <w:rFonts w:cs="Times New Roman"/>
-        </w:rPr>
-        <w:t>Borstler</w:t>
-      </w:r>
-      <w:proofErr w:type="spellEnd"/>
-      <w:r>
-        <w:rPr>
-          <w:rFonts w:cs="Times New Roman"/>
-        </w:rPr>
-        <w:t xml:space="preserve"> and </w:t>
-      </w:r>
-      <w:proofErr w:type="spellStart"/>
-      <w:r>
-        <w:rPr>
-          <w:rFonts w:cs="Times New Roman"/>
-        </w:rPr>
-        <w:t>Paech</w:t>
-      </w:r>
-      <w:proofErr w:type="spellEnd"/>
-      <w:r>
-        <w:rPr>
-          <w:rFonts w:cs="Times New Roman"/>
-        </w:rPr>
-        <w:t xml:space="preserve"> 2016]</w:t>
+        <w:t>[Borstler and Paech 2016]</w:t>
       </w:r>
       <w:r>
         <w:rPr>
@@ -4378,23 +4224,7 @@
           <w:rFonts w:cs="Times New Roman"/>
           <w:szCs w:val="24"/>
         </w:rPr>
-        <w:t xml:space="preserve"> language parsing tool, </w:t>
-      </w:r>
-      <w:proofErr w:type="spellStart"/>
-      <w:r>
-        <w:rPr>
-          <w:rFonts w:cs="Times New Roman"/>
-          <w:szCs w:val="24"/>
-        </w:rPr>
-        <w:t>srcML</w:t>
-      </w:r>
-      <w:proofErr w:type="spellEnd"/>
-      <w:r>
-        <w:rPr>
-          <w:rFonts w:cs="Times New Roman"/>
-          <w:szCs w:val="24"/>
-        </w:rPr>
-        <w:t>, is used</w:t>
+        <w:t xml:space="preserve"> language parsing tool, srcML, is used</w:t>
       </w:r>
       <w:r>
         <w:rPr>
@@ -4436,23 +4266,7 @@
           <w:rFonts w:cs="Times New Roman"/>
           <w:szCs w:val="24"/>
         </w:rPr>
-        <w:t xml:space="preserve">. At its core </w:t>
-      </w:r>
-      <w:proofErr w:type="spellStart"/>
-      <w:r>
-        <w:rPr>
-          <w:rFonts w:cs="Times New Roman"/>
-          <w:szCs w:val="24"/>
-        </w:rPr>
-        <w:t>srcML</w:t>
-      </w:r>
-      <w:proofErr w:type="spellEnd"/>
-      <w:r>
-        <w:rPr>
-          <w:rFonts w:cs="Times New Roman"/>
-          <w:szCs w:val="24"/>
-        </w:rPr>
-        <w:t xml:space="preserve"> is a tool designed to take source code and </w:t>
+        <w:t xml:space="preserve">. At its core srcML is a tool designed to take source code and </w:t>
       </w:r>
       <w:r>
         <w:rPr>
@@ -4489,7 +4303,6 @@
         </w:rPr>
         <w:t xml:space="preserve">. </w:t>
       </w:r>
-      <w:proofErr w:type="spellStart"/>
       <w:ins w:id="70" w:author="Michael Decker" w:date="2020-02-11T15:42:00Z">
         <w:r>
           <w:rPr>
@@ -4504,15 +4317,7 @@
           <w:rFonts w:cs="Times New Roman"/>
           <w:szCs w:val="24"/>
         </w:rPr>
-        <w:t>rcML</w:t>
-      </w:r>
-      <w:proofErr w:type="spellEnd"/>
-      <w:r>
-        <w:rPr>
-          <w:rFonts w:cs="Times New Roman"/>
-          <w:szCs w:val="24"/>
-        </w:rPr>
-        <w:t xml:space="preserve"> processes source code independent of the preprocessor, which </w:t>
+        <w:t xml:space="preserve">rcML processes source code independent of the preprocessor, which </w:t>
       </w:r>
       <w:r>
         <w:rPr>
@@ -4558,23 +4363,7 @@
           <w:rFonts w:cs="Times New Roman"/>
           <w:szCs w:val="24"/>
         </w:rPr>
-        <w:t xml:space="preserve">. Further, because </w:t>
-      </w:r>
-      <w:proofErr w:type="spellStart"/>
-      <w:r>
-        <w:rPr>
-          <w:rFonts w:cs="Times New Roman"/>
-          <w:szCs w:val="24"/>
-        </w:rPr>
-        <w:t>srcML</w:t>
-      </w:r>
-      <w:proofErr w:type="spellEnd"/>
-      <w:r>
-        <w:rPr>
-          <w:rFonts w:cs="Times New Roman"/>
-          <w:szCs w:val="24"/>
-        </w:rPr>
-        <w:t xml:space="preserve"> does not need to compile the code in order to analyze and extract information</w:t>
+        <w:t>. Further, because srcML does not need to compile the code in order to analyze and extract information</w:t>
       </w:r>
       <w:ins w:id="73" w:author="Michael Decker" w:date="2020-03-01T14:31:00Z">
         <w:r>
@@ -4713,23 +4502,7 @@
           <w:rFonts w:cs="Times New Roman"/>
           <w:szCs w:val="24"/>
         </w:rPr>
-        <w:t xml:space="preserve"> reason that </w:t>
-      </w:r>
-      <w:proofErr w:type="spellStart"/>
-      <w:r>
-        <w:rPr>
-          <w:rFonts w:cs="Times New Roman"/>
-          <w:szCs w:val="24"/>
-        </w:rPr>
-        <w:t>srcML</w:t>
-      </w:r>
-      <w:proofErr w:type="spellEnd"/>
-      <w:r>
-        <w:rPr>
-          <w:rFonts w:cs="Times New Roman"/>
-          <w:szCs w:val="24"/>
-        </w:rPr>
-        <w:t xml:space="preserve"> is selected as the extraction tool for this project is because of the tools ability to leave the original structure of the source code entirely intact, meaning that whitespace, comments, and all preprocessing comments are left untouched. </w:t>
+        <w:t xml:space="preserve"> reason that srcML is selected as the extraction tool for this project is because of the tools ability to leave the original structure of the source code entirely intact, meaning that whitespace, comments, and all preprocessing comments are left untouched. </w:t>
       </w:r>
     </w:p>
     <w:p>
@@ -4745,17 +4518,8 @@
           <w:rFonts w:cs="Times New Roman"/>
           <w:szCs w:val="24"/>
         </w:rPr>
-        <w:t xml:space="preserve">Once source code has been converted to XML using </w:t>
-      </w:r>
-      <w:proofErr w:type="spellStart"/>
-      <w:r>
-        <w:rPr>
-          <w:rFonts w:cs="Times New Roman"/>
-          <w:szCs w:val="24"/>
-        </w:rPr>
-        <w:t>srcML</w:t>
-      </w:r>
-      <w:proofErr w:type="spellEnd"/>
+        <w:t>Once source code has been converted to XML using srcML</w:t>
+      </w:r>
       <w:ins w:id="84" w:author="Michael Decker" w:date="2020-03-01T14:33:00Z">
         <w:r>
           <w:rPr>
@@ -4869,23 +4633,7 @@
           <w:rFonts w:cs="Times New Roman"/>
           <w:szCs w:val="24"/>
         </w:rPr>
-        <w:t xml:space="preserve"> may be used in conjunction to create an archive of these queries. Currently, the greatest limitation of </w:t>
-      </w:r>
-      <w:proofErr w:type="spellStart"/>
-      <w:r>
-        <w:rPr>
-          <w:rFonts w:cs="Times New Roman"/>
-          <w:szCs w:val="24"/>
-        </w:rPr>
-        <w:t>srcML</w:t>
-      </w:r>
-      <w:proofErr w:type="spellEnd"/>
-      <w:r>
-        <w:rPr>
-          <w:rFonts w:cs="Times New Roman"/>
-          <w:szCs w:val="24"/>
-        </w:rPr>
-        <w:t xml:space="preserve"> is that it can only parse C, C++, C#, and Java</w:t>
+        <w:t xml:space="preserve"> may be used in conjunction to create an archive of these queries. Currently, the greatest limitation of srcML is that it can only parse C, C++, C#, and Java</w:t>
       </w:r>
       <w:del w:id="89" w:author="Michael Decker" w:date="2020-03-01T14:36:00Z">
         <w:r>
@@ -4997,22 +4745,13 @@
         </w:rPr>
         <w:t xml:space="preserve">projects have been selected and pulled for the use in building the data artifact used in this project. </w:t>
       </w:r>
-      <w:proofErr w:type="spellStart"/>
       <w:ins w:id="95" w:author="Michael Decker" w:date="2020-02-11T15:55:00Z">
         <w:r>
           <w:rPr>
             <w:rFonts w:cs="Times New Roman"/>
             <w:szCs w:val="24"/>
           </w:rPr>
-          <w:t>srcML</w:t>
-        </w:r>
-        <w:proofErr w:type="spellEnd"/>
-        <w:r>
-          <w:rPr>
-            <w:rFonts w:cs="Times New Roman"/>
-            <w:szCs w:val="24"/>
-          </w:rPr>
-          <w:t xml:space="preserve"> </w:t>
+          <w:t xml:space="preserve">srcML </w:t>
         </w:r>
       </w:ins>
       <w:r>
@@ -5156,18 +4895,9 @@
             <w:rFonts w:cs="Times New Roman"/>
             <w:szCs w:val="24"/>
           </w:rPr>
-          <w:t xml:space="preserve">.  The extracted comments are placed in a new archive by </w:t>
-        </w:r>
-        <w:proofErr w:type="spellStart"/>
-        <w:r>
-          <w:rPr>
-            <w:rFonts w:cs="Times New Roman"/>
-            <w:szCs w:val="24"/>
-          </w:rPr>
-          <w:t>srcML</w:t>
+          <w:t>.  The extracted comments are placed in a new archive by srcML</w:t>
         </w:r>
       </w:ins>
-      <w:proofErr w:type="spellEnd"/>
       <w:r>
         <w:rPr>
           <w:rFonts w:cs="Times New Roman"/>
@@ -5207,7 +4937,6 @@
           <w:szCs w:val="24"/>
         </w:rPr>
       </w:pPr>
-      <w:proofErr w:type="spellStart"/>
       <w:r>
         <w:rPr>
           <w:rFonts w:cs="Times New Roman"/>
@@ -5216,59 +4945,7 @@
           <w:szCs w:val="24"/>
         </w:rPr>
         <w:lastRenderedPageBreak/>
-        <w:t>srcml</w:t>
-      </w:r>
-      <w:proofErr w:type="spellEnd"/>
-      <w:r>
-        <w:rPr>
-          <w:rFonts w:cs="Times New Roman"/>
-          <w:i/>
-          <w:iCs/>
-          <w:szCs w:val="24"/>
-        </w:rPr>
-        <w:t xml:space="preserve"> --</w:t>
-      </w:r>
-      <w:proofErr w:type="spellStart"/>
-      <w:r>
-        <w:rPr>
-          <w:rFonts w:cs="Times New Roman"/>
-          <w:i/>
-          <w:iCs/>
-          <w:szCs w:val="24"/>
-        </w:rPr>
-        <w:t>xpath</w:t>
-      </w:r>
-      <w:proofErr w:type="spellEnd"/>
-      <w:r>
-        <w:rPr>
-          <w:rFonts w:cs="Times New Roman"/>
-          <w:i/>
-          <w:iCs/>
-          <w:szCs w:val="24"/>
-        </w:rPr>
-        <w:t xml:space="preserve"> “//</w:t>
-      </w:r>
-      <w:proofErr w:type="spellStart"/>
-      <w:proofErr w:type="gramStart"/>
-      <w:r>
-        <w:rPr>
-          <w:rFonts w:cs="Times New Roman"/>
-          <w:i/>
-          <w:iCs/>
-          <w:szCs w:val="24"/>
-        </w:rPr>
-        <w:t>src:comment</w:t>
-      </w:r>
-      <w:proofErr w:type="spellEnd"/>
-      <w:proofErr w:type="gramEnd"/>
-      <w:r>
-        <w:rPr>
-          <w:rFonts w:cs="Times New Roman"/>
-          <w:i/>
-          <w:iCs/>
-          <w:szCs w:val="24"/>
-        </w:rPr>
-        <w:t>” project.xml -o comments.xml</w:t>
+        <w:t>srcml --xpath “//src:comment” project.xml -o comments.xml</w:t>
       </w:r>
     </w:p>
     <w:p>
@@ -6117,25 +5794,7 @@
                 <w:color w:val="000000"/>
                 <w:szCs w:val="24"/>
               </w:rPr>
-              <w:t>// #include &lt;bits/</w:t>
-            </w:r>
-            <w:proofErr w:type="spellStart"/>
-            <w:r>
-              <w:rPr>
-                <w:rFonts w:cs="Times New Roman"/>
-                <w:color w:val="000000"/>
-                <w:szCs w:val="24"/>
-              </w:rPr>
-              <w:t>stdc</w:t>
-            </w:r>
-            <w:proofErr w:type="spellEnd"/>
-            <w:r>
-              <w:rPr>
-                <w:rFonts w:cs="Times New Roman"/>
-                <w:color w:val="000000"/>
-                <w:szCs w:val="24"/>
-              </w:rPr>
-              <w:t>++.h&gt;</w:t>
+              <w:t>// #include &lt;bits/stdc++.h&gt;</w:t>
             </w:r>
           </w:p>
         </w:tc>
@@ -6298,43 +5957,7 @@
                 <w:color w:val="000000"/>
                 <w:szCs w:val="24"/>
               </w:rPr>
-              <w:t xml:space="preserve">// void </w:t>
-            </w:r>
-            <w:proofErr w:type="gramStart"/>
-            <w:r>
-              <w:rPr>
-                <w:rFonts w:cs="Times New Roman"/>
-                <w:color w:val="000000"/>
-                <w:szCs w:val="24"/>
-              </w:rPr>
-              <w:t>Print(</w:t>
-            </w:r>
-            <w:proofErr w:type="gramEnd"/>
-            <w:r>
-              <w:rPr>
-                <w:rFonts w:cs="Times New Roman"/>
-                <w:color w:val="000000"/>
-                <w:szCs w:val="24"/>
-              </w:rPr>
-              <w:t xml:space="preserve">int res[20][20], int </w:t>
-            </w:r>
-            <w:proofErr w:type="spellStart"/>
-            <w:r>
-              <w:rPr>
-                <w:rFonts w:cs="Times New Roman"/>
-                <w:color w:val="000000"/>
-                <w:szCs w:val="24"/>
-              </w:rPr>
-              <w:t>i</w:t>
-            </w:r>
-            <w:proofErr w:type="spellEnd"/>
-            <w:r>
-              <w:rPr>
-                <w:rFonts w:cs="Times New Roman"/>
-                <w:color w:val="000000"/>
-                <w:szCs w:val="24"/>
-              </w:rPr>
-              <w:t>, int j, int capacity)</w:t>
+              <w:t>// void Print(int res[20][20], int i, int j, int capacity)</w:t>
             </w:r>
           </w:p>
         </w:tc>
@@ -6653,35 +6276,7 @@
                 <w:szCs w:val="24"/>
               </w:rPr>
               <w:lastRenderedPageBreak/>
-              <w:t xml:space="preserve">//     </w:t>
-            </w:r>
-            <w:proofErr w:type="gramStart"/>
-            <w:r>
-              <w:rPr>
-                <w:rFonts w:cs="Times New Roman"/>
-                <w:color w:val="000000"/>
-                <w:szCs w:val="24"/>
-              </w:rPr>
-              <w:t>if(</w:t>
-            </w:r>
-            <w:proofErr w:type="spellStart"/>
-            <w:proofErr w:type="gramEnd"/>
-            <w:r>
-              <w:rPr>
-                <w:rFonts w:cs="Times New Roman"/>
-                <w:color w:val="000000"/>
-                <w:szCs w:val="24"/>
-              </w:rPr>
-              <w:t>i</w:t>
-            </w:r>
-            <w:proofErr w:type="spellEnd"/>
-            <w:r>
-              <w:rPr>
-                <w:rFonts w:cs="Times New Roman"/>
-                <w:color w:val="000000"/>
-                <w:szCs w:val="24"/>
-              </w:rPr>
-              <w:t>==0 || j==0)</w:t>
+              <w:t>//     if(i==0 || j==0)</w:t>
             </w:r>
           </w:p>
         </w:tc>
@@ -7274,23 +6869,7 @@
           <w:rFonts w:cs="Times New Roman"/>
           <w:szCs w:val="24"/>
         </w:rPr>
-        <w:t xml:space="preserve">The second column is the name of the source-code file from which the comment has been pulled from. This file name is extracted from the path information provided by </w:t>
-      </w:r>
-      <w:proofErr w:type="spellStart"/>
-      <w:r>
-        <w:rPr>
-          <w:rFonts w:cs="Times New Roman"/>
-          <w:szCs w:val="24"/>
-        </w:rPr>
-        <w:t>srcML</w:t>
-      </w:r>
-      <w:proofErr w:type="spellEnd"/>
-      <w:r>
-        <w:rPr>
-          <w:rFonts w:cs="Times New Roman"/>
-          <w:szCs w:val="24"/>
-        </w:rPr>
-        <w:t xml:space="preserve"> in the XML archive used in the production of this data artifact. The third column of the csv file is labeled block comment, and there are two different ways that this is marked down. If this column is marked with a n then the line is not part of a block comment. If the line is given a range of numbers then those numbers represent the range of lines that are a block comment that the line is a part of, not</w:t>
+        <w:t>The second column is the name of the source-code file from which the comment has been pulled from. This file name is extracted from the path information provided by srcML in the XML archive used in the production of this data artifact. The third column of the csv file is labeled block comment, and there are two different ways that this is marked down. If this column is marked with a n then the line is not part of a block comment. If the line is given a range of numbers then those numbers represent the range of lines that are a block comment that the line is a part of, not</w:t>
       </w:r>
       <w:r>
         <w:rPr>
@@ -7427,47 +7006,7 @@
           <w:iCs/>
           <w:szCs w:val="24"/>
         </w:rPr>
-        <w:t xml:space="preserve">// </w:t>
-      </w:r>
-      <w:proofErr w:type="spellStart"/>
-      <w:r>
-        <w:rPr>
-          <w:rFonts w:cs="Times New Roman"/>
-          <w:i/>
-          <w:iCs/>
-          <w:szCs w:val="24"/>
-        </w:rPr>
-        <w:t>totalCost</w:t>
-      </w:r>
-      <w:proofErr w:type="spellEnd"/>
-      <w:r>
-        <w:rPr>
-          <w:rFonts w:cs="Times New Roman"/>
-          <w:i/>
-          <w:iCs/>
-          <w:szCs w:val="24"/>
-        </w:rPr>
-        <w:t xml:space="preserve"> = price + </w:t>
-      </w:r>
-      <w:proofErr w:type="spellStart"/>
-      <w:r>
-        <w:rPr>
-          <w:rFonts w:cs="Times New Roman"/>
-          <w:i/>
-          <w:iCs/>
-          <w:szCs w:val="24"/>
-        </w:rPr>
-        <w:t>salesTax</w:t>
-      </w:r>
-      <w:proofErr w:type="spellEnd"/>
-      <w:r>
-        <w:rPr>
-          <w:rFonts w:cs="Times New Roman"/>
-          <w:i/>
-          <w:iCs/>
-          <w:szCs w:val="24"/>
-        </w:rPr>
-        <w:t xml:space="preserve"> - discount</w:t>
+        <w:t>// totalCost = price + salesTax - discount</w:t>
       </w:r>
       <w:ins w:id="135" w:author="Michael Decker" w:date="2020-03-01T15:47:00Z">
         <w:r>
@@ -7749,9 +7288,11 @@
           <w:szCs w:val="24"/>
         </w:rPr>
       </w:pPr>
-      <w:r>
-        <w:tab/>
-      </w:r>
+      <w:del w:id="140" w:author="Michael Decker" w:date="2020-03-01T15:59:00Z">
+        <w:r>
+          <w:tab/>
+        </w:r>
+      </w:del>
       <w:r>
         <w:rPr>
           <w:rFonts w:cs="Times New Roman"/>
@@ -7764,28 +7305,137 @@
           <w:rFonts w:cs="Times New Roman"/>
           <w:szCs w:val="24"/>
         </w:rPr>
-        <w:t xml:space="preserve">we consider a </w:t>
-      </w:r>
-      <w:r>
-        <w:rPr>
-          <w:rFonts w:cs="Times New Roman"/>
-          <w:szCs w:val="24"/>
-        </w:rPr>
-        <w:fldChar w:fldCharType="begin"/>
-      </w:r>
-      <w:r>
-        <w:rPr>
-          <w:rFonts w:cs="Times New Roman"/>
-          <w:szCs w:val="24"/>
-        </w:rPr>
-        <w:instrText xml:space="preserve"> REF _Ref33695007 \h  \* MERGEFORMAT </w:instrText>
-      </w:r>
-      <w:r>
-        <w:rPr>
-          <w:rFonts w:cs="Times New Roman"/>
-          <w:szCs w:val="24"/>
-        </w:rPr>
-      </w:r>
+        <w:t>we</w:t>
+      </w:r>
+      <w:ins w:id="141" w:author="Michael Decker" w:date="2020-03-01T15:56:00Z">
+        <w:r>
+          <w:rPr>
+            <w:rFonts w:cs="Times New Roman"/>
+            <w:szCs w:val="24"/>
+          </w:rPr>
+          <w:t xml:space="preserve"> investigated several approaches:</w:t>
+        </w:r>
+      </w:ins>
+      <w:del w:id="142" w:author="Michael Decker" w:date="2020-03-01T15:56:00Z">
+        <w:r>
+          <w:rPr>
+            <w:rFonts w:cs="Times New Roman"/>
+            <w:szCs w:val="24"/>
+          </w:rPr>
+          <w:delText xml:space="preserve"> consider</w:delText>
+        </w:r>
+      </w:del>
+      <w:r>
+        <w:rPr>
+          <w:rFonts w:cs="Times New Roman"/>
+          <w:szCs w:val="24"/>
+        </w:rPr>
+        <w:t xml:space="preserve"> a </w:t>
+      </w:r>
+      <w:del w:id="143" w:author="Michael Decker" w:date="2020-03-01T15:56:00Z">
+        <w:r>
+          <w:rPr>
+            <w:rFonts w:cs="Times New Roman"/>
+            <w:szCs w:val="24"/>
+          </w:rPr>
+          <w:fldChar w:fldCharType="begin"/>
+        </w:r>
+        <w:r>
+          <w:rPr>
+            <w:rFonts w:cs="Times New Roman"/>
+            <w:szCs w:val="24"/>
+          </w:rPr>
+          <w:delInstrText xml:space="preserve"> REF _Ref33695007 \h  \* MERGEFORMAT </w:delInstrText>
+        </w:r>
+        <w:r>
+          <w:rPr>
+            <w:rFonts w:cs="Times New Roman"/>
+            <w:szCs w:val="24"/>
+          </w:rPr>
+        </w:r>
+        <w:r>
+          <w:rPr>
+            <w:rFonts w:cs="Times New Roman"/>
+            <w:szCs w:val="24"/>
+          </w:rPr>
+          <w:fldChar w:fldCharType="separate"/>
+        </w:r>
+        <w:r>
+          <w:rPr>
+            <w:rFonts w:cs="Times New Roman"/>
+            <w:szCs w:val="24"/>
+          </w:rPr>
+          <w:delText>S</w:delText>
+        </w:r>
+        <w:r>
+          <w:rPr>
+            <w:rFonts w:cs="Times New Roman"/>
+            <w:szCs w:val="24"/>
+          </w:rPr>
+          <w:delText>y</w:delText>
+        </w:r>
+        <w:r>
+          <w:rPr>
+            <w:rFonts w:cs="Times New Roman"/>
+            <w:szCs w:val="24"/>
+          </w:rPr>
+          <w:delText>ntax-based Approach</w:delText>
+        </w:r>
+        <w:r>
+          <w:rPr>
+            <w:rFonts w:cs="Times New Roman"/>
+            <w:szCs w:val="24"/>
+          </w:rPr>
+          <w:fldChar w:fldCharType="end"/>
+        </w:r>
+      </w:del>
+      <w:ins w:id="144" w:author="Michael Decker" w:date="2020-03-01T15:56:00Z">
+        <w:r>
+          <w:rPr>
+            <w:rFonts w:cs="Times New Roman"/>
+            <w:szCs w:val="24"/>
+          </w:rPr>
+          <w:t xml:space="preserve">syntax-based approach </w:t>
+        </w:r>
+      </w:ins>
+      <w:ins w:id="145" w:author="Michael Decker" w:date="2020-03-01T15:54:00Z">
+        <w:r>
+          <w:rPr>
+            <w:rFonts w:cs="Times New Roman"/>
+            <w:szCs w:val="24"/>
+          </w:rPr>
+          <w:t xml:space="preserve"> (</w:t>
+        </w:r>
+      </w:ins>
+      <w:ins w:id="146" w:author="Michael Decker" w:date="2020-03-01T15:55:00Z">
+        <w:r>
+          <w:rPr>
+            <w:rFonts w:cs="Times New Roman"/>
+            <w:szCs w:val="24"/>
+          </w:rPr>
+          <w:t xml:space="preserve">Section </w:t>
+        </w:r>
+        <w:r>
+          <w:rPr>
+            <w:rFonts w:cs="Times New Roman"/>
+            <w:szCs w:val="24"/>
+          </w:rPr>
+          <w:fldChar w:fldCharType="begin"/>
+        </w:r>
+        <w:r>
+          <w:rPr>
+            <w:rFonts w:cs="Times New Roman"/>
+            <w:szCs w:val="24"/>
+          </w:rPr>
+          <w:instrText xml:space="preserve"> REF _Ref33695007 \r \h </w:instrText>
+        </w:r>
+        <w:r>
+          <w:rPr>
+            <w:rFonts w:cs="Times New Roman"/>
+            <w:szCs w:val="24"/>
+          </w:rPr>
+        </w:r>
+      </w:ins>
       <w:r>
         <w:rPr>
           <w:rFonts w:cs="Times New Roman"/>
@@ -7793,138 +7443,338 @@
         </w:rPr>
         <w:fldChar w:fldCharType="separate"/>
       </w:r>
-      <w:r>
-        <w:rPr>
-          <w:rFonts w:cs="Times New Roman"/>
-          <w:szCs w:val="24"/>
-        </w:rPr>
+      <w:ins w:id="147" w:author="Michael Decker" w:date="2020-03-01T15:55:00Z">
+        <w:r>
+          <w:rPr>
+            <w:rFonts w:cs="Times New Roman"/>
+            <w:szCs w:val="24"/>
+          </w:rPr>
+          <w:t>4.1</w:t>
+        </w:r>
+        <w:r>
+          <w:rPr>
+            <w:rFonts w:cs="Times New Roman"/>
+            <w:szCs w:val="24"/>
+          </w:rPr>
+          <w:fldChar w:fldCharType="end"/>
+        </w:r>
+      </w:ins>
+      <w:ins w:id="148" w:author="Michael Decker" w:date="2020-03-01T15:58:00Z">
+        <w:r>
+          <w:rPr>
+            <w:rFonts w:cs="Times New Roman"/>
+            <w:szCs w:val="24"/>
+          </w:rPr>
+          <w:t>)</w:t>
+        </w:r>
+      </w:ins>
+      <w:r>
+        <w:rPr>
+          <w:rFonts w:cs="Times New Roman"/>
+          <w:szCs w:val="24"/>
+        </w:rPr>
+        <w:t>, a</w:t>
+      </w:r>
+      <w:ins w:id="149" w:author="Michael Decker" w:date="2020-03-01T15:57:00Z">
+        <w:r>
+          <w:rPr>
+            <w:rFonts w:cs="Times New Roman"/>
+            <w:szCs w:val="24"/>
+          </w:rPr>
+          <w:t xml:space="preserve"> bag of words approach</w:t>
+        </w:r>
+      </w:ins>
+      <w:r>
+        <w:rPr>
+          <w:rFonts w:cs="Times New Roman"/>
+          <w:szCs w:val="24"/>
+        </w:rPr>
+        <w:t xml:space="preserve"> </w:t>
+      </w:r>
+      <w:del w:id="150" w:author="Michael Decker" w:date="2020-03-01T15:56:00Z">
+        <w:r>
+          <w:rPr>
+            <w:rFonts w:cs="Times New Roman"/>
+            <w:szCs w:val="24"/>
+          </w:rPr>
+          <w:fldChar w:fldCharType="begin"/>
+        </w:r>
+        <w:r>
+          <w:rPr>
+            <w:rFonts w:cs="Times New Roman"/>
+            <w:szCs w:val="24"/>
+          </w:rPr>
+          <w:delInstrText xml:space="preserve"> REF _Ref33695020 \h  \* MERGEFORMAT </w:delInstrText>
+        </w:r>
+        <w:r>
+          <w:rPr>
+            <w:rFonts w:cs="Times New Roman"/>
+            <w:szCs w:val="24"/>
+          </w:rPr>
+        </w:r>
+        <w:r>
+          <w:rPr>
+            <w:rFonts w:cs="Times New Roman"/>
+            <w:szCs w:val="24"/>
+          </w:rPr>
+          <w:fldChar w:fldCharType="separate"/>
+        </w:r>
+        <w:r>
+          <w:rPr>
+            <w:rFonts w:cs="Times New Roman"/>
+            <w:szCs w:val="24"/>
+          </w:rPr>
+          <w:delText>Bag of Words Approach</w:delText>
+        </w:r>
+        <w:r>
+          <w:rPr>
+            <w:rFonts w:cs="Times New Roman"/>
+            <w:szCs w:val="24"/>
+          </w:rPr>
+          <w:fldChar w:fldCharType="end"/>
+        </w:r>
+      </w:del>
+      <w:ins w:id="151" w:author="Michael Decker" w:date="2020-03-01T15:55:00Z">
+        <w:r>
+          <w:rPr>
+            <w:rFonts w:cs="Times New Roman"/>
+            <w:szCs w:val="24"/>
+          </w:rPr>
+          <w:t xml:space="preserve">(Section </w:t>
+        </w:r>
+        <w:r>
+          <w:rPr>
+            <w:rFonts w:cs="Times New Roman"/>
+            <w:szCs w:val="24"/>
+          </w:rPr>
+          <w:fldChar w:fldCharType="begin"/>
+        </w:r>
+        <w:r>
+          <w:rPr>
+            <w:rFonts w:cs="Times New Roman"/>
+            <w:szCs w:val="24"/>
+          </w:rPr>
+          <w:instrText xml:space="preserve"> REF _Ref33695020 \r \h </w:instrText>
+        </w:r>
+        <w:r>
+          <w:rPr>
+            <w:rFonts w:cs="Times New Roman"/>
+            <w:szCs w:val="24"/>
+          </w:rPr>
+        </w:r>
+      </w:ins>
+      <w:r>
+        <w:rPr>
+          <w:rFonts w:cs="Times New Roman"/>
+          <w:szCs w:val="24"/>
+        </w:rPr>
+        <w:fldChar w:fldCharType="separate"/>
+      </w:r>
+      <w:ins w:id="152" w:author="Michael Decker" w:date="2020-03-01T15:55:00Z">
+        <w:r>
+          <w:rPr>
+            <w:rFonts w:cs="Times New Roman"/>
+            <w:szCs w:val="24"/>
+          </w:rPr>
+          <w:t>4.2</w:t>
+        </w:r>
+        <w:r>
+          <w:rPr>
+            <w:rFonts w:cs="Times New Roman"/>
+            <w:szCs w:val="24"/>
+          </w:rPr>
+          <w:fldChar w:fldCharType="end"/>
+        </w:r>
+      </w:ins>
+      <w:ins w:id="153" w:author="Michael Decker" w:date="2020-03-01T15:58:00Z">
+        <w:r>
+          <w:rPr>
+            <w:rFonts w:cs="Times New Roman"/>
+            <w:szCs w:val="24"/>
+          </w:rPr>
+          <w:t>)</w:t>
+        </w:r>
+      </w:ins>
+      <w:r>
+        <w:rPr>
+          <w:rFonts w:cs="Times New Roman"/>
+          <w:szCs w:val="24"/>
+        </w:rPr>
+        <w:t xml:space="preserve">, and </w:t>
+      </w:r>
+      <w:del w:id="154" w:author="Michael Decker" w:date="2020-03-01T15:57:00Z">
+        <w:r>
+          <w:rPr>
+            <w:rFonts w:cs="Times New Roman"/>
+            <w:szCs w:val="24"/>
+          </w:rPr>
+          <w:delText xml:space="preserve">ultimately decide on a </w:delText>
+        </w:r>
+        <w:r>
+          <w:rPr>
+            <w:rFonts w:cs="Times New Roman"/>
+            <w:szCs w:val="24"/>
+          </w:rPr>
+          <w:fldChar w:fldCharType="begin"/>
+        </w:r>
+        <w:r>
+          <w:rPr>
+            <w:rFonts w:cs="Times New Roman"/>
+            <w:szCs w:val="24"/>
+          </w:rPr>
+          <w:delInstrText xml:space="preserve"> REF _Ref33695048 \h  \* MERGEFORMAT </w:delInstrText>
+        </w:r>
+        <w:r>
+          <w:rPr>
+            <w:rFonts w:cs="Times New Roman"/>
+            <w:szCs w:val="24"/>
+          </w:rPr>
+        </w:r>
+        <w:r>
+          <w:rPr>
+            <w:rFonts w:cs="Times New Roman"/>
+            <w:szCs w:val="24"/>
+          </w:rPr>
+          <w:fldChar w:fldCharType="separate"/>
+        </w:r>
+        <w:r>
+          <w:rPr>
+            <w:rFonts w:cs="Times New Roman"/>
+            <w:szCs w:val="24"/>
+          </w:rPr>
+          <w:delText>Frequency Approach</w:delText>
+        </w:r>
+        <w:r>
+          <w:rPr>
+            <w:rFonts w:cs="Times New Roman"/>
+            <w:szCs w:val="24"/>
+          </w:rPr>
+          <w:fldChar w:fldCharType="end"/>
+        </w:r>
+      </w:del>
+      <w:ins w:id="155" w:author="Michael Decker" w:date="2020-03-01T15:57:00Z">
+        <w:r>
+          <w:rPr>
+            <w:rFonts w:cs="Times New Roman"/>
+            <w:szCs w:val="24"/>
+          </w:rPr>
+          <w:t xml:space="preserve">a frequency-based approach </w:t>
+        </w:r>
+        <w:r>
+          <w:rPr>
+            <w:rFonts w:cs="Times New Roman"/>
+            <w:szCs w:val="24"/>
+          </w:rPr>
+          <w:t>(</w:t>
+        </w:r>
+        <w:commentRangeStart w:id="156"/>
+        <w:r>
+          <w:rPr>
+            <w:rFonts w:cs="Times New Roman"/>
+            <w:szCs w:val="24"/>
+          </w:rPr>
+          <w:t>Section</w:t>
+        </w:r>
+      </w:ins>
+      <w:ins w:id="157" w:author="Michael Decker" w:date="2020-03-01T15:58:00Z">
+        <w:r>
+          <w:rPr>
+            <w:rFonts w:cs="Times New Roman"/>
+            <w:szCs w:val="24"/>
+          </w:rPr>
+          <w:t xml:space="preserve"> </w:t>
+        </w:r>
+      </w:ins>
+      <w:ins w:id="158" w:author="Michael Decker" w:date="2020-03-01T15:59:00Z">
+        <w:r>
+          <w:rPr>
+            <w:rFonts w:cs="Times New Roman"/>
+            <w:szCs w:val="24"/>
+          </w:rPr>
+          <w:fldChar w:fldCharType="begin"/>
+        </w:r>
+        <w:r>
+          <w:rPr>
+            <w:rFonts w:cs="Times New Roman"/>
+            <w:szCs w:val="24"/>
+          </w:rPr>
+          <w:instrText xml:space="preserve"> REF _Ref33695048 \r \h </w:instrText>
+        </w:r>
+        <w:r>
+          <w:rPr>
+            <w:rFonts w:cs="Times New Roman"/>
+            <w:szCs w:val="24"/>
+          </w:rPr>
+        </w:r>
+      </w:ins>
+      <w:r>
+        <w:rPr>
+          <w:rFonts w:cs="Times New Roman"/>
+          <w:szCs w:val="24"/>
+        </w:rPr>
+        <w:fldChar w:fldCharType="separate"/>
+      </w:r>
+      <w:ins w:id="159" w:author="Michael Decker" w:date="2020-03-01T15:59:00Z">
+        <w:r>
+          <w:rPr>
+            <w:rFonts w:cs="Times New Roman"/>
+            <w:szCs w:val="24"/>
+          </w:rPr>
+          <w:t>4.3</w:t>
+        </w:r>
+        <w:r>
+          <w:rPr>
+            <w:rFonts w:cs="Times New Roman"/>
+            <w:szCs w:val="24"/>
+          </w:rPr>
+          <w:fldChar w:fldCharType="end"/>
+        </w:r>
+      </w:ins>
+      <w:ins w:id="160" w:author="Michael Decker" w:date="2020-03-01T15:58:00Z">
+        <w:r>
+          <w:rPr>
+            <w:rFonts w:cs="Times New Roman"/>
+            <w:szCs w:val="24"/>
+          </w:rPr>
+          <w:t>)</w:t>
+        </w:r>
+      </w:ins>
+      <w:r>
+        <w:rPr>
+          <w:rFonts w:cs="Times New Roman"/>
+          <w:szCs w:val="24"/>
+        </w:rPr>
+        <w:t xml:space="preserve">. The </w:t>
+      </w:r>
+      <w:commentRangeEnd w:id="156"/>
+      <w:r>
+        <w:rPr>
+          <w:rStyle w:val="CommentReference"/>
+        </w:rPr>
+        <w:commentReference w:id="156"/>
+      </w:r>
+      <w:r>
+        <w:rPr>
+          <w:rFonts w:cs="Times New Roman"/>
+          <w:szCs w:val="24"/>
+        </w:rPr>
+        <w:t>first of these methods which had proven to be fairly ineffective on larger test cases is what we would call the syntax-based approach.</w:t>
+      </w:r>
+    </w:p>
+    <w:p>
+      <w:pPr>
+        <w:pStyle w:val="Heading2"/>
+      </w:pPr>
+      <w:bookmarkStart w:id="161" w:name="_Ref33695007"/>
+      <w:r>
         <w:t>Syntax-based Approach</w:t>
       </w:r>
-      <w:r>
-        <w:rPr>
-          <w:rFonts w:cs="Times New Roman"/>
-          <w:szCs w:val="24"/>
-        </w:rPr>
-        <w:fldChar w:fldCharType="end"/>
-      </w:r>
-      <w:r>
-        <w:rPr>
-          <w:rFonts w:cs="Times New Roman"/>
-          <w:szCs w:val="24"/>
-        </w:rPr>
-        <w:t xml:space="preserve">, a </w:t>
-      </w:r>
-      <w:r>
-        <w:rPr>
-          <w:rFonts w:cs="Times New Roman"/>
-          <w:szCs w:val="24"/>
-        </w:rPr>
-        <w:fldChar w:fldCharType="begin"/>
-      </w:r>
-      <w:r>
-        <w:rPr>
-          <w:rFonts w:cs="Times New Roman"/>
-          <w:szCs w:val="24"/>
-        </w:rPr>
-        <w:instrText xml:space="preserve"> REF _Ref33695020 \h  \* MERGEFORMAT </w:instrText>
-      </w:r>
-      <w:r>
-        <w:rPr>
-          <w:rFonts w:cs="Times New Roman"/>
-          <w:szCs w:val="24"/>
-        </w:rPr>
-      </w:r>
-      <w:r>
-        <w:rPr>
-          <w:rFonts w:cs="Times New Roman"/>
-          <w:szCs w:val="24"/>
-        </w:rPr>
-        <w:fldChar w:fldCharType="separate"/>
-      </w:r>
-      <w:r>
-        <w:rPr>
-          <w:rFonts w:cs="Times New Roman"/>
-          <w:szCs w:val="24"/>
-        </w:rPr>
-        <w:t>Bag of Words Approach</w:t>
-      </w:r>
-      <w:r>
-        <w:rPr>
-          <w:rFonts w:cs="Times New Roman"/>
-          <w:szCs w:val="24"/>
-        </w:rPr>
-        <w:fldChar w:fldCharType="end"/>
-      </w:r>
-      <w:r>
-        <w:rPr>
-          <w:rFonts w:cs="Times New Roman"/>
-          <w:szCs w:val="24"/>
-        </w:rPr>
-        <w:t xml:space="preserve">, and ultimately decide on a </w:t>
-      </w:r>
-      <w:r>
-        <w:rPr>
-          <w:rFonts w:cs="Times New Roman"/>
-          <w:szCs w:val="24"/>
-        </w:rPr>
-        <w:fldChar w:fldCharType="begin"/>
-      </w:r>
-      <w:r>
-        <w:rPr>
-          <w:rFonts w:cs="Times New Roman"/>
-          <w:szCs w:val="24"/>
-        </w:rPr>
-        <w:instrText xml:space="preserve"> REF _Ref33695048 \h  \* MERGEFORMAT </w:instrText>
-      </w:r>
-      <w:r>
-        <w:rPr>
-          <w:rFonts w:cs="Times New Roman"/>
-          <w:szCs w:val="24"/>
-        </w:rPr>
-      </w:r>
-      <w:r>
-        <w:rPr>
-          <w:rFonts w:cs="Times New Roman"/>
-          <w:szCs w:val="24"/>
-        </w:rPr>
-        <w:fldChar w:fldCharType="separate"/>
-      </w:r>
-      <w:r>
-        <w:rPr>
-          <w:rFonts w:cs="Times New Roman"/>
-          <w:szCs w:val="24"/>
-        </w:rPr>
-        <w:t>Frequency Approach</w:t>
-      </w:r>
-      <w:r>
-        <w:rPr>
-          <w:rFonts w:cs="Times New Roman"/>
-          <w:szCs w:val="24"/>
-        </w:rPr>
-        <w:fldChar w:fldCharType="end"/>
-      </w:r>
-      <w:r>
-        <w:rPr>
-          <w:rFonts w:cs="Times New Roman"/>
-          <w:szCs w:val="24"/>
-        </w:rPr>
-        <w:t>. The first of these methods which had proven to be fairly ineffective on larger test cases is what we would call the syntax-based approach.</w:t>
-      </w:r>
-    </w:p>
-    <w:p>
-      <w:pPr>
-        <w:pStyle w:val="Heading2"/>
-      </w:pPr>
-      <w:bookmarkStart w:id="141" w:name="_Ref33695007"/>
-      <w:r>
-        <w:t>Syntax-based Approach</w:t>
-      </w:r>
-      <w:bookmarkEnd w:id="141"/>
-    </w:p>
-    <w:p>
-      <w:pPr>
-        <w:rPr>
-          <w:ins w:id="142" w:author="blake grills" w:date="2020-02-26T22:23:00Z"/>
+      <w:bookmarkEnd w:id="161"/>
+    </w:p>
+    <w:p>
+      <w:pPr>
+        <w:rPr>
+          <w:ins w:id="162" w:author="blake grills" w:date="2020-02-26T22:23:00Z"/>
           <w:rFonts w:cs="Times New Roman"/>
           <w:szCs w:val="24"/>
         </w:rPr>
@@ -7936,13 +7786,43 @@
         </w:rPr>
         <w:t xml:space="preserve"> </w:t>
       </w:r>
-      <w:r>
-        <w:rPr>
-          <w:rFonts w:cs="Times New Roman"/>
-          <w:szCs w:val="24"/>
-        </w:rPr>
-        <w:tab/>
-        <w:t xml:space="preserve">In the syntax-based approach the method for analysis of lines is </w:t>
+      <w:del w:id="163" w:author="Michael Decker" w:date="2020-03-01T15:59:00Z">
+        <w:r>
+          <w:rPr>
+            <w:rFonts w:cs="Times New Roman"/>
+            <w:szCs w:val="24"/>
+          </w:rPr>
+          <w:tab/>
+        </w:r>
+      </w:del>
+      <w:r>
+        <w:rPr>
+          <w:rFonts w:cs="Times New Roman"/>
+          <w:szCs w:val="24"/>
+        </w:rPr>
+        <w:t xml:space="preserve">In the syntax-based approach the </w:t>
+      </w:r>
+      <w:commentRangeStart w:id="164"/>
+      <w:r>
+        <w:rPr>
+          <w:rFonts w:cs="Times New Roman"/>
+          <w:szCs w:val="24"/>
+        </w:rPr>
+        <w:t xml:space="preserve">method for analysis </w:t>
+      </w:r>
+      <w:commentRangeEnd w:id="164"/>
+      <w:r>
+        <w:rPr>
+          <w:rStyle w:val="CommentReference"/>
+        </w:rPr>
+        <w:commentReference w:id="164"/>
+      </w:r>
+      <w:r>
+        <w:rPr>
+          <w:rFonts w:cs="Times New Roman"/>
+          <w:szCs w:val="24"/>
+        </w:rPr>
+        <w:t xml:space="preserve">of lines is </w:t>
       </w:r>
       <w:r>
         <w:rPr>
@@ -7956,21 +7836,62 @@
           <w:rFonts w:cs="Times New Roman"/>
           <w:szCs w:val="24"/>
         </w:rPr>
-        <w:t xml:space="preserve"> and is broken down into a series of different</w:t>
-      </w:r>
-      <w:r>
-        <w:rPr>
-          <w:rFonts w:cs="Times New Roman"/>
-          <w:szCs w:val="24"/>
-        </w:rPr>
-        <w:t xml:space="preserve"> 3</w:t>
-      </w:r>
-      <w:r>
-        <w:rPr>
-          <w:rFonts w:cs="Times New Roman"/>
-          <w:szCs w:val="24"/>
-        </w:rPr>
-        <w:t xml:space="preserve"> checks. The first check, run on every line, is whether or not the line contains a semicolon, which has the direct ability to generate a number of false positives depending on the writing style of the programmer </w:t>
+        <w:t xml:space="preserve"> and is broken down into a series of </w:t>
+      </w:r>
+      <w:del w:id="165" w:author="Michael Decker" w:date="2020-03-01T16:06:00Z">
+        <w:r>
+          <w:rPr>
+            <w:rFonts w:cs="Times New Roman"/>
+            <w:szCs w:val="24"/>
+          </w:rPr>
+          <w:delText>different</w:delText>
+        </w:r>
+        <w:r>
+          <w:rPr>
+            <w:rFonts w:cs="Times New Roman"/>
+            <w:szCs w:val="24"/>
+          </w:rPr>
+          <w:delText xml:space="preserve"> </w:delText>
+        </w:r>
+      </w:del>
+      <w:r>
+        <w:rPr>
+          <w:rFonts w:cs="Times New Roman"/>
+          <w:szCs w:val="24"/>
+        </w:rPr>
+        <w:t>3</w:t>
+      </w:r>
+      <w:r>
+        <w:rPr>
+          <w:rFonts w:cs="Times New Roman"/>
+          <w:szCs w:val="24"/>
+        </w:rPr>
+        <w:t xml:space="preserve"> </w:t>
+      </w:r>
+      <w:ins w:id="166" w:author="Michael Decker" w:date="2020-03-01T16:06:00Z">
+        <w:r>
+          <w:rPr>
+            <w:rFonts w:cs="Times New Roman"/>
+            <w:szCs w:val="24"/>
+          </w:rPr>
+          <w:t>diff</w:t>
+        </w:r>
+      </w:ins>
+      <w:ins w:id="167" w:author="Michael Decker" w:date="2020-03-01T16:07:00Z">
+        <w:r>
+          <w:rPr>
+            <w:rFonts w:cs="Times New Roman"/>
+            <w:szCs w:val="24"/>
+          </w:rPr>
+          <w:t xml:space="preserve">erent </w:t>
+        </w:r>
+      </w:ins>
+      <w:r>
+        <w:rPr>
+          <w:rFonts w:cs="Times New Roman"/>
+          <w:szCs w:val="24"/>
+        </w:rPr>
+        <w:t xml:space="preserve">checks. The first check, run on every line, is whether or not the line contains a semicolon, which has the direct ability to generate a number of false positives depending on the writing style of the programmer </w:t>
       </w:r>
       <w:r>
         <w:rPr>
@@ -8012,7 +7933,15 @@
           <w:rFonts w:cs="Times New Roman"/>
           <w:szCs w:val="24"/>
         </w:rPr>
-        <w:t xml:space="preserve"> This was not something that we had at first expected to be a problem, and in fact it was, as in cases where optional snippets of code had been </w:t>
+        <w:t xml:space="preserve"> </w:t>
+      </w:r>
+      <w:commentRangeStart w:id="168"/>
+      <w:r>
+        <w:rPr>
+          <w:rFonts w:cs="Times New Roman"/>
+          <w:szCs w:val="24"/>
+        </w:rPr>
+        <w:t xml:space="preserve">This was not something that we had at first expected to be a problem, and in fact it was, as in cases where optional snippets of code had been commented </w:t>
       </w:r>
       <w:r>
         <w:rPr>
@@ -8020,7 +7949,7 @@
           <w:szCs w:val="24"/>
         </w:rPr>
         <w:lastRenderedPageBreak/>
-        <w:t>commented out</w:t>
+        <w:t>out</w:t>
       </w:r>
       <w:r>
         <w:rPr>
@@ -8050,7 +7979,21 @@
           <w:rFonts w:cs="Times New Roman"/>
           <w:szCs w:val="24"/>
         </w:rPr>
-        <w:t xml:space="preserve">, the automation process would disregard these sections as it did not find the opening or closing piece that it was looking for. The second approach, which was considered but never implemented </w:t>
+        <w:t xml:space="preserve">, the automation process would disregard these sections as it did not find the opening or closing piece that it was looking for. </w:t>
+      </w:r>
+      <w:commentRangeEnd w:id="168"/>
+      <w:r>
+        <w:rPr>
+          <w:rStyle w:val="CommentReference"/>
+        </w:rPr>
+        <w:commentReference w:id="168"/>
+      </w:r>
+      <w:r>
+        <w:rPr>
+          <w:rFonts w:cs="Times New Roman"/>
+          <w:szCs w:val="24"/>
+        </w:rPr>
+        <w:t xml:space="preserve">The second approach, which was considered but never implemented </w:t>
       </w:r>
       <w:r>
         <w:rPr>
@@ -8071,26 +8014,34 @@
       <w:pPr>
         <w:pStyle w:val="Heading2"/>
       </w:pPr>
-      <w:bookmarkStart w:id="143" w:name="_Ref33695020"/>
+      <w:bookmarkStart w:id="169" w:name="_Ref33695020"/>
       <w:r>
         <w:t>Bag of Words Approach</w:t>
       </w:r>
-      <w:bookmarkEnd w:id="143"/>
-    </w:p>
-    <w:p>
-      <w:pPr>
-        <w:rPr>
-          <w:ins w:id="144" w:author="blake grills" w:date="2020-02-26T22:23:00Z"/>
-          <w:rFonts w:cs="Times New Roman"/>
-          <w:szCs w:val="24"/>
-        </w:rPr>
-      </w:pPr>
-      <w:r>
-        <w:rPr>
-          <w:rFonts w:cs="Times New Roman"/>
-          <w:szCs w:val="24"/>
-        </w:rPr>
-        <w:tab/>
+      <w:bookmarkEnd w:id="169"/>
+    </w:p>
+    <w:p>
+      <w:pPr>
+        <w:rPr>
+          <w:ins w:id="170" w:author="blake grills" w:date="2020-02-26T22:23:00Z"/>
+          <w:rFonts w:cs="Times New Roman"/>
+          <w:szCs w:val="24"/>
+        </w:rPr>
+      </w:pPr>
+      <w:del w:id="171" w:author="Michael Decker" w:date="2020-03-01T16:00:00Z">
+        <w:r>
+          <w:rPr>
+            <w:rFonts w:cs="Times New Roman"/>
+            <w:szCs w:val="24"/>
+          </w:rPr>
+          <w:tab/>
+        </w:r>
+      </w:del>
+      <w:r>
+        <w:rPr>
+          <w:rFonts w:cs="Times New Roman"/>
+          <w:szCs w:val="24"/>
+        </w:rPr>
         <w:t xml:space="preserve">This bag of words approach is not to be confused with the </w:t>
       </w:r>
       <w:r>
@@ -8133,28 +8084,267 @@
           <w:rFonts w:cs="Times New Roman"/>
           <w:szCs w:val="24"/>
         </w:rPr>
-        <w:t>While this could be helpful in finding commented out code that is modifying common variables or using common variables as part of a greater equation, it has a number of strong failing points. First, when considering variable names, one time use variables, variables created in a piece of commented out code, and commented out functions are all highly likely to be ignored due to the fact that in comparison to other terms in the bag of words they may only have an appearance rate of 1-3 times in the entire source code where as a term like int, void, or count will appear much more frequentl</w:t>
-      </w:r>
-      <w:commentRangeStart w:id="145"/>
-      <w:commentRangeStart w:id="146"/>
-      <w:r>
-        <w:rPr>
-          <w:rFonts w:cs="Times New Roman"/>
-          <w:szCs w:val="24"/>
-        </w:rPr>
-        <w:t xml:space="preserve">y. The other issue with this method comes down to explanations of how code functions, in the case of thorough documentation where a programmer may be referencing function names and variable names, to many of such references is likely to cause false positives. </w:t>
-      </w:r>
-      <w:commentRangeEnd w:id="145"/>
+        <w:t xml:space="preserve">While this could be helpful in finding commented out code that is modifying common variables or using common variables as part of a greater equation, it has a number of strong failing points. First, when considering variable names, one time use variables, variables created in a piece of commented out code, and commented out functions are all highly likely to be ignored due to the fact that in comparison to other terms in the bag of words they </w:t>
+      </w:r>
+      <w:commentRangeStart w:id="172"/>
+      <w:r>
+        <w:rPr>
+          <w:rFonts w:cs="Times New Roman"/>
+          <w:szCs w:val="24"/>
+        </w:rPr>
+        <w:t>may only have an appearance rate of 1-3 times in the entire source code where as a term like int, void, or count will appear much more frequentl</w:t>
+      </w:r>
+      <w:commentRangeStart w:id="173"/>
+      <w:commentRangeStart w:id="174"/>
+      <w:commentRangeStart w:id="175"/>
+      <w:r>
+        <w:rPr>
+          <w:rFonts w:cs="Times New Roman"/>
+          <w:szCs w:val="24"/>
+        </w:rPr>
+        <w:t>y</w:t>
+      </w:r>
+      <w:commentRangeEnd w:id="172"/>
       <w:r>
         <w:rPr>
           <w:rStyle w:val="CommentReference"/>
+        </w:rPr>
+        <w:commentReference w:id="172"/>
+      </w:r>
+      <w:r>
+        <w:rPr>
+          <w:rFonts w:cs="Times New Roman"/>
+          <w:szCs w:val="24"/>
+        </w:rPr>
+        <w:t>. The other issue with this method comes down to explanations of how code functions</w:t>
+      </w:r>
+      <w:ins w:id="176" w:author="Michael Decker" w:date="2020-03-01T16:17:00Z">
+        <w:r>
+          <w:rPr>
+            <w:rFonts w:cs="Times New Roman"/>
+            <w:szCs w:val="24"/>
+          </w:rPr>
+          <w:t>.</w:t>
+        </w:r>
+      </w:ins>
+      <w:del w:id="177" w:author="Michael Decker" w:date="2020-03-01T16:17:00Z">
+        <w:r>
+          <w:rPr>
+            <w:rFonts w:cs="Times New Roman"/>
+            <w:szCs w:val="24"/>
+          </w:rPr>
+          <w:delText>,</w:delText>
+        </w:r>
+      </w:del>
+      <w:ins w:id="178" w:author="Michael Decker" w:date="2020-03-01T16:19:00Z">
+        <w:r>
+          <w:rPr>
+            <w:rFonts w:cs="Times New Roman"/>
+            <w:szCs w:val="24"/>
+          </w:rPr>
+          <w:t>. I</w:t>
+        </w:r>
+      </w:ins>
+      <w:del w:id="179" w:author="Michael Decker" w:date="2020-03-01T16:19:00Z">
+        <w:r>
+          <w:rPr>
+            <w:rFonts w:cs="Times New Roman"/>
+            <w:szCs w:val="24"/>
+          </w:rPr>
+          <w:delText xml:space="preserve"> i</w:delText>
+        </w:r>
+      </w:del>
+      <w:r>
+        <w:rPr>
+          <w:rFonts w:cs="Times New Roman"/>
+          <w:szCs w:val="24"/>
+        </w:rPr>
+        <w:t>n the case</w:t>
+      </w:r>
+      <w:ins w:id="180" w:author="Michael Decker" w:date="2020-03-01T16:22:00Z">
+        <w:r>
+          <w:rPr>
+            <w:rFonts w:cs="Times New Roman"/>
+            <w:szCs w:val="24"/>
+          </w:rPr>
+          <w:t xml:space="preserve">, </w:t>
+        </w:r>
+      </w:ins>
+      <w:del w:id="181" w:author="Michael Decker" w:date="2020-03-01T16:22:00Z">
+        <w:r>
+          <w:rPr>
+            <w:rFonts w:cs="Times New Roman"/>
+            <w:szCs w:val="24"/>
+          </w:rPr>
+          <w:delText xml:space="preserve"> of</w:delText>
+        </w:r>
+      </w:del>
+      <w:ins w:id="182" w:author="Michael Decker" w:date="2020-03-01T16:22:00Z">
+        <w:r>
+          <w:rPr>
+            <w:rFonts w:cs="Times New Roman"/>
+            <w:szCs w:val="24"/>
+          </w:rPr>
+          <w:t>in</w:t>
+        </w:r>
+      </w:ins>
+      <w:r>
+        <w:rPr>
+          <w:rFonts w:cs="Times New Roman"/>
+          <w:szCs w:val="24"/>
+        </w:rPr>
+        <w:t xml:space="preserve"> thorough documentation </w:t>
+      </w:r>
+      <w:del w:id="183" w:author="Michael Decker" w:date="2020-03-01T16:22:00Z">
+        <w:r>
+          <w:rPr>
+            <w:rFonts w:cs="Times New Roman"/>
+            <w:szCs w:val="24"/>
+          </w:rPr>
+          <w:delText xml:space="preserve">where </w:delText>
+        </w:r>
+      </w:del>
+      <w:r>
+        <w:rPr>
+          <w:rFonts w:cs="Times New Roman"/>
+          <w:szCs w:val="24"/>
+        </w:rPr>
+        <w:t xml:space="preserve">a programmer may </w:t>
+      </w:r>
+      <w:del w:id="184" w:author="Michael Decker" w:date="2020-03-01T16:22:00Z">
+        <w:r>
+          <w:rPr>
+            <w:rFonts w:cs="Times New Roman"/>
+            <w:szCs w:val="24"/>
+          </w:rPr>
+          <w:delText xml:space="preserve">be </w:delText>
+        </w:r>
+      </w:del>
+      <w:r>
+        <w:rPr>
+          <w:rFonts w:cs="Times New Roman"/>
+          <w:szCs w:val="24"/>
+        </w:rPr>
+        <w:t>referen</w:t>
+      </w:r>
+      <w:ins w:id="185" w:author="Michael Decker" w:date="2020-03-01T16:22:00Z">
+        <w:r>
+          <w:rPr>
+            <w:rFonts w:cs="Times New Roman"/>
+            <w:szCs w:val="24"/>
+          </w:rPr>
+          <w:t>e</w:t>
+        </w:r>
+      </w:ins>
+      <w:del w:id="186" w:author="Michael Decker" w:date="2020-03-01T16:22:00Z">
+        <w:r>
+          <w:rPr>
+            <w:rFonts w:cs="Times New Roman"/>
+            <w:szCs w:val="24"/>
+          </w:rPr>
+          <w:delText>cing</w:delText>
+        </w:r>
+      </w:del>
+      <w:r>
+        <w:rPr>
+          <w:rFonts w:cs="Times New Roman"/>
+          <w:szCs w:val="24"/>
+        </w:rPr>
+        <w:t xml:space="preserve"> function names and variable names</w:t>
+      </w:r>
+      <w:ins w:id="187" w:author="Michael Decker" w:date="2020-03-01T16:22:00Z">
+        <w:r>
+          <w:rPr>
+            <w:rFonts w:cs="Times New Roman"/>
+            <w:szCs w:val="24"/>
+          </w:rPr>
+          <w:t xml:space="preserve"> with </w:t>
+        </w:r>
+      </w:ins>
+      <w:del w:id="188" w:author="Michael Decker" w:date="2020-03-01T16:22:00Z">
+        <w:r>
+          <w:rPr>
+            <w:rFonts w:cs="Times New Roman"/>
+            <w:szCs w:val="24"/>
+          </w:rPr>
+          <w:delText xml:space="preserve">, </w:delText>
+        </w:r>
+      </w:del>
+      <w:r>
+        <w:rPr>
+          <w:rFonts w:cs="Times New Roman"/>
+          <w:szCs w:val="24"/>
+        </w:rPr>
+        <w:t>to many of such references</w:t>
+      </w:r>
+      <w:ins w:id="189" w:author="Michael Decker" w:date="2020-03-01T16:23:00Z">
+        <w:r>
+          <w:rPr>
+            <w:rFonts w:cs="Times New Roman"/>
+            <w:szCs w:val="24"/>
+          </w:rPr>
+          <w:t xml:space="preserve"> it will </w:t>
+        </w:r>
+      </w:ins>
+      <w:del w:id="190" w:author="Michael Decker" w:date="2020-03-01T16:23:00Z">
+        <w:r>
+          <w:rPr>
+            <w:rFonts w:cs="Times New Roman"/>
+            <w:szCs w:val="24"/>
+          </w:rPr>
+          <w:delText xml:space="preserve"> is likely to</w:delText>
+        </w:r>
+      </w:del>
+      <w:r>
+        <w:rPr>
+          <w:rFonts w:cs="Times New Roman"/>
+          <w:szCs w:val="24"/>
+        </w:rPr>
+        <w:t xml:space="preserve"> cause </w:t>
+      </w:r>
+      <w:ins w:id="191" w:author="Michael Decker" w:date="2020-03-01T16:23:00Z">
+        <w:r>
+          <w:rPr>
+            <w:rFonts w:cs="Times New Roman"/>
+            <w:szCs w:val="24"/>
+          </w:rPr>
+          <w:t xml:space="preserve">a </w:t>
+        </w:r>
+      </w:ins>
+      <w:r>
+        <w:rPr>
+          <w:rFonts w:cs="Times New Roman"/>
+          <w:szCs w:val="24"/>
+        </w:rPr>
+        <w:t>false positive</w:t>
+      </w:r>
+      <w:del w:id="192" w:author="Michael Decker" w:date="2020-03-01T16:23:00Z">
+        <w:r>
+          <w:rPr>
+            <w:rFonts w:cs="Times New Roman"/>
+            <w:szCs w:val="24"/>
+          </w:rPr>
+          <w:delText>s</w:delText>
+        </w:r>
+      </w:del>
+      <w:r>
+        <w:rPr>
+          <w:rFonts w:cs="Times New Roman"/>
+          <w:szCs w:val="24"/>
+        </w:rPr>
+        <w:t xml:space="preserve">. </w:t>
+      </w:r>
+      <w:commentRangeEnd w:id="173"/>
+      <w:r>
+        <w:rPr>
+          <w:rStyle w:val="CommentReference"/>
           <w:rFonts w:cs="Times New Roman"/>
           <w:sz w:val="24"/>
           <w:szCs w:val="24"/>
         </w:rPr>
-        <w:commentReference w:id="145"/>
-      </w:r>
-      <w:commentRangeEnd w:id="146"/>
+        <w:commentReference w:id="173"/>
+      </w:r>
+      <w:commentRangeEnd w:id="174"/>
       <w:r>
         <w:rPr>
           <w:rStyle w:val="CommentReference"/>
@@ -8162,43 +8352,77 @@
           <w:sz w:val="24"/>
           <w:szCs w:val="24"/>
         </w:rPr>
-        <w:commentReference w:id="146"/>
-      </w:r>
-      <w:r>
-        <w:rPr>
-          <w:rFonts w:cs="Times New Roman"/>
-          <w:szCs w:val="24"/>
-        </w:rPr>
-        <w:t>This brings us to our third and most current approach, what we call the frequency approach.</w:t>
+        <w:commentReference w:id="174"/>
+      </w:r>
+      <w:commentRangeEnd w:id="175"/>
+      <w:r>
+        <w:rPr>
+          <w:rStyle w:val="CommentReference"/>
+        </w:rPr>
+        <w:commentReference w:id="175"/>
+      </w:r>
+      <w:r>
+        <w:rPr>
+          <w:rFonts w:cs="Times New Roman"/>
+          <w:szCs w:val="24"/>
+        </w:rPr>
+        <w:t>This brings us to our third and most current approach, what we call the frequency</w:t>
+      </w:r>
+      <w:ins w:id="193" w:author="Michael Decker" w:date="2020-03-01T16:23:00Z">
+        <w:r>
+          <w:rPr>
+            <w:rFonts w:cs="Times New Roman"/>
+            <w:szCs w:val="24"/>
+          </w:rPr>
+          <w:t>-based</w:t>
+        </w:r>
+      </w:ins>
+      <w:r>
+        <w:rPr>
+          <w:rFonts w:cs="Times New Roman"/>
+          <w:szCs w:val="24"/>
+        </w:rPr>
+        <w:t xml:space="preserve"> approach.</w:t>
       </w:r>
     </w:p>
     <w:p>
       <w:pPr>
         <w:pStyle w:val="Heading2"/>
-      </w:pPr>
-      <w:bookmarkStart w:id="147" w:name="_Ref33695048"/>
+        <w:rPr>
+          <w:del w:id="194" w:author="Michael Decker" w:date="2020-03-01T16:24:00Z"/>
+        </w:rPr>
+      </w:pPr>
+      <w:bookmarkStart w:id="195" w:name="_Ref33695048"/>
       <w:r>
         <w:lastRenderedPageBreak/>
-        <w:t>Frequency Approach</w:t>
-      </w:r>
-      <w:bookmarkEnd w:id="147"/>
-    </w:p>
-    <w:p>
-      <w:pPr>
-        <w:rPr>
-          <w:rFonts w:cs="Times New Roman"/>
-          <w:szCs w:val="24"/>
-        </w:rPr>
-      </w:pPr>
-    </w:p>
-    <w:p>
-      <w:pPr>
-        <w:rPr>
-          <w:rFonts w:cs="Times New Roman"/>
-          <w:szCs w:val="24"/>
-        </w:rPr>
-      </w:pPr>
-      <w:ins w:id="148" w:author="Michael Decker" w:date="2020-02-25T13:45:00Z">
+        <w:t>Frequency</w:t>
+      </w:r>
+      <w:ins w:id="196" w:author="Michael Decker" w:date="2020-03-01T15:59:00Z">
+        <w:r>
+          <w:t>-based</w:t>
+        </w:r>
+      </w:ins>
+      <w:r>
+        <w:t xml:space="preserve"> Approach</w:t>
+      </w:r>
+      <w:bookmarkEnd w:id="195"/>
+    </w:p>
+    <w:p>
+      <w:pPr>
+        <w:pStyle w:val="Heading2"/>
+        <w:pPrChange w:id="197" w:author="Michael Decker" w:date="2020-03-01T16:24:00Z">
+          <w:pPr/>
+        </w:pPrChange>
+      </w:pPr>
+    </w:p>
+    <w:p>
+      <w:pPr>
+        <w:rPr>
+          <w:rFonts w:cs="Times New Roman"/>
+          <w:szCs w:val="24"/>
+        </w:rPr>
+      </w:pPr>
+      <w:ins w:id="198" w:author="Michael Decker" w:date="2020-02-25T13:45:00Z">
         <w:r>
           <w:rPr>
             <w:rFonts w:cs="Times New Roman"/>
@@ -8251,7 +8475,7 @@
                                   <w:noProof/>
                                 </w:rPr>
                               </w:pPr>
-                              <w:bookmarkStart w:id="149" w:name="_Ref33530791"/>
+                              <w:bookmarkStart w:id="199" w:name="_Ref33530791"/>
                               <w:r>
                                 <w:rPr>
                                   <w:rFonts w:cs="Times New Roman"/>
@@ -8282,7 +8506,7 @@
                                 </w:rPr>
                                 <w:fldChar w:fldCharType="end"/>
                               </w:r>
-                              <w:bookmarkEnd w:id="149"/>
+                              <w:bookmarkEnd w:id="199"/>
                             </w:p>
                           </w:txbxContent>
                         </wps:txbx>
@@ -8316,7 +8540,7 @@
                             <w:noProof/>
                           </w:rPr>
                         </w:pPr>
-                        <w:bookmarkStart w:id="150" w:name="_Ref33530791"/>
+                        <w:bookmarkStart w:id="200" w:name="_Ref33530791"/>
                         <w:r>
                           <w:rPr>
                             <w:rFonts w:cs="Times New Roman"/>
@@ -8347,7 +8571,7 @@
                           </w:rPr>
                           <w:fldChar w:fldCharType="end"/>
                         </w:r>
-                        <w:bookmarkEnd w:id="150"/>
+                        <w:bookmarkEnd w:id="200"/>
                       </w:p>
                     </w:txbxContent>
                   </v:textbox>
@@ -8392,7 +8616,7 @@
           </wp:anchor>
         </w:drawing>
       </w:r>
-      <w:del w:id="151" w:author="blake grills" w:date="2020-02-26T22:00:00Z">
+      <w:del w:id="201" w:author="blake grills" w:date="2020-02-26T22:00:00Z">
         <w:r>
           <w:rPr>
             <w:rFonts w:cs="Times New Roman"/>
@@ -8476,12 +8700,20 @@
           </mc:AlternateContent>
         </w:r>
       </w:del>
-      <w:r>
-        <w:rPr>
-          <w:rFonts w:cs="Times New Roman"/>
-          <w:szCs w:val="24"/>
-        </w:rPr>
-        <w:tab/>
+      <w:del w:id="202" w:author="Michael Decker" w:date="2020-03-01T16:24:00Z">
+        <w:r>
+          <w:rPr>
+            <w:rFonts w:cs="Times New Roman"/>
+            <w:szCs w:val="24"/>
+          </w:rPr>
+          <w:tab/>
+        </w:r>
+      </w:del>
+      <w:r>
+        <w:rPr>
+          <w:rFonts w:cs="Times New Roman"/>
+          <w:szCs w:val="24"/>
+        </w:rPr>
         <w:t xml:space="preserve">The original basis of the frequency approach </w:t>
       </w:r>
       <w:r>
@@ -8573,7 +8805,29 @@
           <w:rFonts w:cs="Times New Roman"/>
           <w:szCs w:val="24"/>
         </w:rPr>
-        <w:t xml:space="preserve"> famous for designing alternate versions of the key board layout used on English typewriters and computers. To simplify the concepts explained in the related works chapter, Dvorak examined which letters are most frequently used in the English language and relocated their positions to allow for easier and less strenuous typing. This concept of common characters in English words brought forth a very powerful idea, what if we check the frequency of ASCII characters found in lines of both English prose style comments and commented out code and compared them against each other? What the data shows us when analyzing the results of these frequencies is that there are key differences between English prose and commented out code, and not only are these differences present, some of them are quite extreme. As shown in </w:t>
+        <w:t xml:space="preserve"> famous for designing alternate versions of the key board layout used on English typewriters and computers. </w:t>
+      </w:r>
+      <w:commentRangeStart w:id="203"/>
+      <w:r>
+        <w:rPr>
+          <w:rFonts w:cs="Times New Roman"/>
+          <w:szCs w:val="24"/>
+        </w:rPr>
+        <w:t xml:space="preserve">To simplify the concepts explained in the related works chapter, Dvorak </w:t>
+      </w:r>
+      <w:commentRangeEnd w:id="203"/>
+      <w:r>
+        <w:rPr>
+          <w:rStyle w:val="CommentReference"/>
+        </w:rPr>
+        <w:commentReference w:id="203"/>
+      </w:r>
+      <w:r>
+        <w:rPr>
+          <w:rFonts w:cs="Times New Roman"/>
+          <w:szCs w:val="24"/>
+        </w:rPr>
+        <w:t xml:space="preserve">examined which letters are most frequently used in the English language and relocated their positions to allow for easier and less strenuous typing. This concept of common characters in English words brought forth a very powerful idea, what if we check the frequency of ASCII characters found in lines of both English prose style comments and commented out code and compared them against each other? What the data shows us when analyzing the results of these frequencies is that there are key differences between English prose and commented out code, and not only are these differences present, some of them are quite extreme. As shown in </w:t>
       </w:r>
       <w:r>
         <w:rPr>
@@ -8631,19 +8885,28 @@
         </w:rPr>
         <w:fldChar w:fldCharType="end"/>
       </w:r>
-      <w:r>
-        <w:rPr>
-          <w:rFonts w:cs="Times New Roman"/>
-          <w:szCs w:val="24"/>
-        </w:rPr>
-        <w:t xml:space="preserve"> </w:t>
-      </w:r>
-      <w:r>
-        <w:rPr>
-          <w:rFonts w:cs="Times New Roman"/>
-          <w:szCs w:val="24"/>
-        </w:rPr>
-        <w:t xml:space="preserve">large frequency differences, there are thirteen symbols which have a frequency near to or greater than one percent more common in commented out code </w:t>
+      <w:del w:id="204" w:author="Michael Decker" w:date="2020-03-01T16:26:00Z">
+        <w:r>
+          <w:rPr>
+            <w:rFonts w:cs="Times New Roman"/>
+            <w:szCs w:val="24"/>
+          </w:rPr>
+          <w:delText xml:space="preserve"> </w:delText>
+        </w:r>
+        <w:r>
+          <w:rPr>
+            <w:rFonts w:cs="Times New Roman"/>
+            <w:szCs w:val="24"/>
+          </w:rPr>
+          <w:delText>large frequency differences</w:delText>
+        </w:r>
+      </w:del>
+      <w:r>
+        <w:rPr>
+          <w:rFonts w:cs="Times New Roman"/>
+          <w:szCs w:val="24"/>
+        </w:rPr>
+        <w:t xml:space="preserve">, there are thirteen symbols which have a frequency near to or greater than one percent more common in commented out code versus in a standard comment. The most staggering of these numbers is actually the frequency of spaces found in commented out code, for which a number of assumptions are made. Likely, one of the largest reasons for this </w:t>
       </w:r>
       <w:r>
         <w:rPr>
@@ -8651,7 +8914,7 @@
           <w:szCs w:val="24"/>
         </w:rPr>
         <w:lastRenderedPageBreak/>
-        <w:t xml:space="preserve">versus in a standard comment. The most staggering of these numbers is actually the frequency of spaces found in commented out code, for which a number of assumptions are made. Likely, one of the largest reasons for this is good indentation practices leaving large amounts of whitespace in commented out code. </w:t>
+        <w:t xml:space="preserve">is good indentation practices leaving large amounts of whitespace in commented out code. </w:t>
       </w:r>
       <w:r>
         <w:rPr>
@@ -8685,52 +8948,23 @@
           <w:iCs/>
           <w:szCs w:val="24"/>
         </w:rPr>
-        <w:t xml:space="preserve">//    </w:t>
-      </w:r>
-      <w:proofErr w:type="spellStart"/>
-      <w:r>
-        <w:rPr>
-          <w:rFonts w:cs="Times New Roman"/>
-          <w:i/>
-          <w:iCs/>
-          <w:szCs w:val="24"/>
-        </w:rPr>
-        <w:t>i</w:t>
-      </w:r>
-      <w:proofErr w:type="spellEnd"/>
-      <w:r>
-        <w:rPr>
-          <w:rFonts w:cs="Times New Roman"/>
-          <w:i/>
-          <w:iCs/>
-          <w:szCs w:val="24"/>
-        </w:rPr>
-        <w:t xml:space="preserve"> = a + b;</w:t>
-      </w:r>
-    </w:p>
-    <w:p>
-      <w:pPr>
-        <w:rPr>
-          <w:rFonts w:cs="Times New Roman"/>
-          <w:szCs w:val="24"/>
-        </w:rPr>
-      </w:pPr>
-      <w:r>
-        <w:rPr>
-          <w:rFonts w:cs="Times New Roman"/>
-          <w:szCs w:val="24"/>
-        </w:rPr>
-        <w:t xml:space="preserve">In this example the average size of a term is roughly 1 character and a total of five non-space based characters being present, now when you consider the fact that there is also eight spaces in the line, that means that the spaces are making up over 50% of the lines total number of characters. Further, taking into consideration </w:t>
-      </w:r>
-      <w:proofErr w:type="spellStart"/>
-      <w:r>
-        <w:rPr>
-          <w:rFonts w:cs="Times New Roman"/>
-          <w:szCs w:val="24"/>
-        </w:rPr>
-        <w:t>Mayzner’s</w:t>
-      </w:r>
-      <w:proofErr w:type="spellEnd"/>
+        <w:t>//    i = a + b;</w:t>
+      </w:r>
+    </w:p>
+    <w:p>
+      <w:pPr>
+        <w:rPr>
+          <w:rFonts w:cs="Times New Roman"/>
+          <w:szCs w:val="24"/>
+        </w:rPr>
+      </w:pPr>
+      <w:r>
+        <w:rPr>
+          <w:rFonts w:cs="Times New Roman"/>
+          <w:szCs w:val="24"/>
+        </w:rPr>
+        <w:t>In this example the average size of a term is roughly 1 character and a total of five non-space based characters being present, now when you consider the fact that there is also eight spaces in the line, that means that the spaces are making up over 50% of the lines total number of characters. Further, taking into consideration Mayzner’s</w:t>
+      </w:r>
       <w:r>
         <w:rPr>
           <w:rFonts w:cs="Times New Roman"/>
@@ -8757,8 +8991,34 @@
           <w:rFonts w:cs="Times New Roman"/>
           <w:szCs w:val="24"/>
         </w:rPr>
-        <w:t>and Googles</w:t>
-      </w:r>
+        <w:t xml:space="preserve">and </w:t>
+      </w:r>
+      <w:commentRangeStart w:id="205"/>
+      <w:r>
+        <w:rPr>
+          <w:rFonts w:cs="Times New Roman"/>
+          <w:szCs w:val="24"/>
+        </w:rPr>
+        <w:t>Googles</w:t>
+      </w:r>
+      <w:ins w:id="206" w:author="Michael Decker" w:date="2020-03-01T16:28:00Z">
+        <w:r>
+          <w:rPr>
+            <w:rFonts w:cs="Times New Roman"/>
+            <w:szCs w:val="24"/>
+          </w:rPr>
+          <w:t xml:space="preserve"> </w:t>
+        </w:r>
+      </w:ins>
+      <w:commentRangeEnd w:id="205"/>
+      <w:ins w:id="207" w:author="Michael Decker" w:date="2020-03-01T16:29:00Z">
+        <w:r>
+          <w:rPr>
+            <w:rStyle w:val="CommentReference"/>
+          </w:rPr>
+          <w:commentReference w:id="205"/>
+        </w:r>
+      </w:ins>
       <w:r>
         <w:rPr>
           <w:rFonts w:cs="Times New Roman"/>
@@ -8785,23 +9045,7 @@
           <w:rFonts w:cs="Times New Roman"/>
           <w:szCs w:val="24"/>
         </w:rPr>
-        <w:t>[</w:t>
-      </w:r>
-      <w:proofErr w:type="spellStart"/>
-      <w:r>
-        <w:rPr>
-          <w:rFonts w:cs="Times New Roman"/>
-          <w:szCs w:val="24"/>
-        </w:rPr>
-        <w:t>Norvig</w:t>
-      </w:r>
-      <w:proofErr w:type="spellEnd"/>
-      <w:r>
-        <w:rPr>
-          <w:rFonts w:cs="Times New Roman"/>
-          <w:szCs w:val="24"/>
-        </w:rPr>
-        <w:t>]</w:t>
+        <w:t>[Norvig]</w:t>
       </w:r>
       <w:r>
         <w:rPr>
@@ -8822,7 +9066,29 @@
           <w:rFonts w:cs="Times New Roman"/>
           <w:szCs w:val="24"/>
         </w:rPr>
-        <w:t>follow-on research using modern computational methods, it has been determined that the average length of an English word is 4.7 characters. This means that in the same space of total characters, fifteen, on average 3 words would fit, assuming that it ends in a period and contains 2 spaces. Importantly, what this means is that spaces would be making up about 13% of the total number of characters in the line which is roughly 80% less spaces than the commented</w:t>
+        <w:t xml:space="preserve">follow-on research using modern computational methods, it has been determined that </w:t>
+      </w:r>
+      <w:commentRangeStart w:id="208"/>
+      <w:r>
+        <w:rPr>
+          <w:rFonts w:cs="Times New Roman"/>
+          <w:szCs w:val="24"/>
+        </w:rPr>
+        <w:t xml:space="preserve">the average length of an English word is 4.7 characters. This means that in the same space of total characters, fifteen, on average 3 words would fit, assuming that it ends in a period and contains 2 spaces. </w:t>
+      </w:r>
+      <w:commentRangeEnd w:id="208"/>
+      <w:r>
+        <w:rPr>
+          <w:rStyle w:val="CommentReference"/>
+        </w:rPr>
+        <w:commentReference w:id="208"/>
+      </w:r>
+      <w:r>
+        <w:rPr>
+          <w:rFonts w:cs="Times New Roman"/>
+          <w:szCs w:val="24"/>
+        </w:rPr>
+        <w:t>Importantly, what this means is that spaces would be making up about 13% of the total number of characters in the line which is roughly 80% less spaces than the commented</w:t>
       </w:r>
       <w:r>
         <w:rPr>
@@ -8864,7 +9130,7 @@
           <w:rFonts w:cs="Times New Roman"/>
           <w:szCs w:val="24"/>
         </w:rPr>
-        <w:t xml:space="preserve">you are able to create frequency distributions that are consistent. In the case of the final frequency distributions used in this research the values are pulled from code and comments from amongst different projects, ensuring that it gets a good general representation of what a frequency distribution should look like and helps with generalizability and avoiding overfitting. Of course, an added </w:t>
+        <w:t xml:space="preserve">you are able to create frequency distributions that are consistent. In the case of the final frequency distributions used in this research the values are pulled from code and comments from amongst different projects, ensuring that it gets a good general representation of what a frequency distribution should look like and helps with generalizability and avoiding overfitting. Of course, an added benefit to this is if you are examining code and comments that are required to follow a very specific structure then the process is equally as beneficially once the scanning process is </w:t>
       </w:r>
       <w:r>
         <w:rPr>
@@ -8872,7 +9138,95 @@
           <w:szCs w:val="24"/>
         </w:rPr>
         <w:lastRenderedPageBreak/>
-        <w:t>benefit to this is if you are examining code and comments that are required to follow a very specific structure then the process is equally as beneficially once the scanning process is complete. The way this is done is by taking each line one at a time and verifying each character converted to lowercase for normalization against a dictionary of characters and then consequently stored in the dictionary. Once the entire line has been read and all characters have been stored and a final count of characters is obtained the frequency of each character is calculated and stored in a list, ensuring that they remain in order by using key based verification. These frequencies can then be used individually, as a group, or averaged into a single working list</w:t>
+        <w:t>complete. The way this is done is by taking each line one at a time and verifying each character converted to lowercase for normalization against a dictionary of characters and then consequently stored in the dictionary. Once the entire line has been read and all characters have been stored and a final count of characters is obtained</w:t>
+      </w:r>
+      <w:ins w:id="209" w:author="Michael Decker" w:date="2020-03-01T16:33:00Z">
+        <w:r>
+          <w:rPr>
+            <w:rFonts w:cs="Times New Roman"/>
+            <w:szCs w:val="24"/>
+          </w:rPr>
+          <w:t>,</w:t>
+        </w:r>
+      </w:ins>
+      <w:r>
+        <w:rPr>
+          <w:rFonts w:cs="Times New Roman"/>
+          <w:szCs w:val="24"/>
+        </w:rPr>
+        <w:t xml:space="preserve"> the frequency of each character is calculated and stored in a list</w:t>
+      </w:r>
+      <w:ins w:id="210" w:author="Michael Decker" w:date="2020-03-01T16:33:00Z">
+        <w:r>
+          <w:rPr>
+            <w:rFonts w:cs="Times New Roman"/>
+            <w:szCs w:val="24"/>
+          </w:rPr>
+          <w:t xml:space="preserve">.  This </w:t>
+        </w:r>
+      </w:ins>
+      <w:del w:id="211" w:author="Michael Decker" w:date="2020-03-01T16:33:00Z">
+        <w:r>
+          <w:rPr>
+            <w:rFonts w:cs="Times New Roman"/>
+            <w:szCs w:val="24"/>
+          </w:rPr>
+          <w:delText xml:space="preserve">, </w:delText>
+        </w:r>
+      </w:del>
+      <w:r>
+        <w:rPr>
+          <w:rFonts w:cs="Times New Roman"/>
+          <w:szCs w:val="24"/>
+        </w:rPr>
+        <w:t>ensu</w:t>
+      </w:r>
+      <w:ins w:id="212" w:author="Michael Decker" w:date="2020-03-01T16:34:00Z">
+        <w:r>
+          <w:rPr>
+            <w:rFonts w:cs="Times New Roman"/>
+            <w:szCs w:val="24"/>
+          </w:rPr>
+          <w:t xml:space="preserve">es </w:t>
+        </w:r>
+      </w:ins>
+      <w:del w:id="213" w:author="Michael Decker" w:date="2020-03-01T16:34:00Z">
+        <w:r>
+          <w:rPr>
+            <w:rFonts w:cs="Times New Roman"/>
+            <w:szCs w:val="24"/>
+          </w:rPr>
+          <w:delText xml:space="preserve">ring </w:delText>
+        </w:r>
+      </w:del>
+      <w:r>
+        <w:rPr>
+          <w:rFonts w:cs="Times New Roman"/>
+          <w:szCs w:val="24"/>
+        </w:rPr>
+        <w:t>th</w:t>
+      </w:r>
+      <w:commentRangeStart w:id="214"/>
+      <w:r>
+        <w:rPr>
+          <w:rFonts w:cs="Times New Roman"/>
+          <w:szCs w:val="24"/>
+        </w:rPr>
+        <w:t xml:space="preserve">at they remain in order by using key based verification. </w:t>
+      </w:r>
+      <w:commentRangeEnd w:id="214"/>
+      <w:r>
+        <w:rPr>
+          <w:rStyle w:val="CommentReference"/>
+        </w:rPr>
+        <w:commentReference w:id="214"/>
+      </w:r>
+      <w:r>
+        <w:rPr>
+          <w:rFonts w:cs="Times New Roman"/>
+          <w:szCs w:val="24"/>
+        </w:rPr>
+        <w:t>These frequencies can then be used individually, as a group, or averaged into a single working list</w:t>
       </w:r>
       <w:r>
         <w:rPr>
@@ -9060,30 +9414,14 @@
           <w:rFonts w:cs="Times New Roman"/>
           <w:szCs w:val="24"/>
         </w:rPr>
-        <w:t xml:space="preserve">an implementation of an algorithm themselves, however for the sake of transparency, reproducibility, and validity we use verified implementations from within the </w:t>
-      </w:r>
-      <w:proofErr w:type="spellStart"/>
-      <w:r>
-        <w:rPr>
-          <w:rFonts w:cs="Times New Roman"/>
-          <w:szCs w:val="24"/>
-        </w:rPr>
-        <w:t>s</w:t>
-      </w:r>
-      <w:r>
-        <w:rPr>
-          <w:rFonts w:cs="Times New Roman"/>
-          <w:szCs w:val="24"/>
-        </w:rPr>
-        <w:t>cikit</w:t>
-      </w:r>
-      <w:proofErr w:type="spellEnd"/>
-      <w:r>
-        <w:rPr>
-          <w:rFonts w:cs="Times New Roman"/>
-          <w:szCs w:val="24"/>
-        </w:rPr>
-        <w:t>-</w:t>
+        <w:t>an implementation of an algorithm themselves, however for the sake of transparency, reproducibility, and validity we use verified implementations from within the s</w:t>
+      </w:r>
+      <w:r>
+        <w:rPr>
+          <w:rFonts w:cs="Times New Roman"/>
+          <w:szCs w:val="24"/>
+        </w:rPr>
+        <w:t>cikit-</w:t>
       </w:r>
       <w:r>
         <w:rPr>
@@ -9220,15 +9558,7 @@
           <w:rFonts w:cs="Times New Roman"/>
           <w:szCs w:val="24"/>
         </w:rPr>
-        <w:t xml:space="preserve">In </w:t>
-      </w:r>
-      <w:proofErr w:type="spellStart"/>
-      <w:r>
-        <w:rPr>
-          <w:rFonts w:cs="Times New Roman"/>
-          <w:szCs w:val="24"/>
-        </w:rPr>
-        <w:t>scikit</w:t>
+        <w:t>In scikit</w:t>
       </w:r>
       <w:r>
         <w:rPr>
@@ -9242,15 +9572,7 @@
           <w:rFonts w:cs="Times New Roman"/>
           <w:szCs w:val="24"/>
         </w:rPr>
-        <w:t>learn’s</w:t>
-      </w:r>
-      <w:proofErr w:type="spellEnd"/>
-      <w:r>
-        <w:rPr>
-          <w:rFonts w:cs="Times New Roman"/>
-          <w:szCs w:val="24"/>
-        </w:rPr>
-        <w:t xml:space="preserve"> current state their decision tree algorithm is based off </w:t>
+        <w:t xml:space="preserve">learn’s current state their decision tree algorithm is based off </w:t>
       </w:r>
       <w:r>
         <w:rPr>
@@ -9539,23 +9861,7 @@
           <w:szCs w:val="24"/>
         </w:rPr>
         <w:tab/>
-        <w:t xml:space="preserve">The ability to handle various types of data, non-linear data, and work well for both classification and regression are not the only reasons why we chose decision </w:t>
-      </w:r>
-      <w:proofErr w:type="gramStart"/>
-      <w:r>
-        <w:rPr>
-          <w:rFonts w:cs="Times New Roman"/>
-          <w:szCs w:val="24"/>
-        </w:rPr>
-        <w:t>trees</w:t>
-      </w:r>
-      <w:proofErr w:type="gramEnd"/>
-      <w:r>
-        <w:rPr>
-          <w:rFonts w:cs="Times New Roman"/>
-          <w:szCs w:val="24"/>
-        </w:rPr>
-        <w:t xml:space="preserve"> however. Decision trees can be fully visualized as shown in</w:t>
+        <w:t>The ability to handle various types of data, non-linear data, and work well for both classification and regression are not the only reasons why we chose decision trees however. Decision trees can be fully visualized as shown in</w:t>
       </w:r>
       <w:r>
         <w:rPr>
@@ -9632,23 +9938,7 @@
           <w:rFonts w:cs="Times New Roman"/>
           <w:szCs w:val="24"/>
         </w:rPr>
-        <w:t xml:space="preserve">which makes them both very easy to understand and equally easy to explain. This is aided by </w:t>
-      </w:r>
-      <w:proofErr w:type="spellStart"/>
-      <w:r>
-        <w:rPr>
-          <w:rFonts w:cs="Times New Roman"/>
-          <w:szCs w:val="24"/>
-        </w:rPr>
-        <w:t>scikit</w:t>
-      </w:r>
-      <w:proofErr w:type="spellEnd"/>
-      <w:r>
-        <w:rPr>
-          <w:rFonts w:cs="Times New Roman"/>
-          <w:szCs w:val="24"/>
-        </w:rPr>
-        <w:t xml:space="preserve">-learn further using their export method which can allow you to color code and label the tree to aid in interpretation </w:t>
+        <w:t xml:space="preserve">which makes them both very easy to understand and equally easy to explain. This is aided by scikit-learn further using their export method which can allow you to color code and label the tree to aid in interpretation </w:t>
       </w:r>
       <w:r>
         <w:rPr>
@@ -10042,8 +10332,8 @@
           <w:szCs w:val="24"/>
         </w:rPr>
       </w:pPr>
-      <w:bookmarkStart w:id="152" w:name="_Ref33646320"/>
-      <w:bookmarkStart w:id="153" w:name="_Ref32495567"/>
+      <w:bookmarkStart w:id="216" w:name="_Ref33646320"/>
+      <w:bookmarkStart w:id="217" w:name="_Ref32495567"/>
       <w:r>
         <w:rPr>
           <w:rFonts w:cs="Times New Roman"/>
@@ -10094,7 +10384,7 @@
         </w:rPr>
         <w:fldChar w:fldCharType="end"/>
       </w:r>
-      <w:bookmarkEnd w:id="152"/>
+      <w:bookmarkEnd w:id="216"/>
       <w:r>
         <w:rPr>
           <w:rFonts w:cs="Times New Roman"/>
@@ -10111,7 +10401,7 @@
         </w:rPr>
         <w:t>ECISION TREE SAMPLE</w:t>
       </w:r>
-      <w:bookmarkEnd w:id="153"/>
+      <w:bookmarkEnd w:id="217"/>
     </w:p>
     <w:p>
       <w:pPr>
@@ -10203,8 +10493,8 @@
           <w:szCs w:val="24"/>
         </w:rPr>
       </w:pPr>
-      <w:bookmarkStart w:id="154" w:name="_Ref33646702"/>
-      <w:bookmarkStart w:id="155" w:name="_Ref33113399"/>
+      <w:bookmarkStart w:id="218" w:name="_Ref33646702"/>
+      <w:bookmarkStart w:id="219" w:name="_Ref33113399"/>
       <w:r>
         <w:rPr>
           <w:rFonts w:cs="Times New Roman"/>
@@ -10256,7 +10546,7 @@
         </w:rPr>
         <w:fldChar w:fldCharType="end"/>
       </w:r>
-      <w:bookmarkEnd w:id="154"/>
+      <w:bookmarkEnd w:id="218"/>
       <w:r>
         <w:rPr>
           <w:rFonts w:cs="Times New Roman"/>
@@ -10273,7 +10563,7 @@
         </w:rPr>
         <w:t>LINE BREAKDOWN SAMPLE</w:t>
       </w:r>
-      <w:bookmarkEnd w:id="155"/>
+      <w:bookmarkEnd w:id="219"/>
     </w:p>
     <w:tbl>
       <w:tblPr>
@@ -10509,7 +10799,6 @@
                 <w:szCs w:val="24"/>
               </w:rPr>
             </w:pPr>
-            <w:proofErr w:type="spellStart"/>
             <w:r>
               <w:rPr>
                 <w:rFonts w:cs="Times New Roman"/>
@@ -10519,7 +10808,6 @@
               </w:rPr>
               <w:t>i</w:t>
             </w:r>
-            <w:proofErr w:type="spellEnd"/>
           </w:p>
         </w:tc>
         <w:tc>
@@ -13737,7 +14025,6 @@
                 <w:szCs w:val="24"/>
               </w:rPr>
             </w:pPr>
-            <w:proofErr w:type="spellStart"/>
             <w:r>
               <w:rPr>
                 <w:rFonts w:cs="Times New Roman"/>
@@ -13747,7 +14034,6 @@
               </w:rPr>
               <w:t>unk</w:t>
             </w:r>
-            <w:proofErr w:type="spellEnd"/>
           </w:p>
         </w:tc>
         <w:tc>
@@ -14023,23 +14309,7 @@
           <w:rFonts w:cs="Times New Roman"/>
           <w:szCs w:val="24"/>
         </w:rPr>
-        <w:t xml:space="preserve"> The reason behind choosing to utilize five folds is because there was a minimal change in using 5x2 but by cutting down to a single 5-fold run we are able to cut the runtime in half. We chose to use K-fold over naïve-</w:t>
-      </w:r>
-      <w:proofErr w:type="spellStart"/>
-      <w:r>
-        <w:rPr>
-          <w:rFonts w:cs="Times New Roman"/>
-          <w:szCs w:val="24"/>
-        </w:rPr>
-        <w:t>bayes</w:t>
-      </w:r>
-      <w:proofErr w:type="spellEnd"/>
-      <w:r>
-        <w:rPr>
-          <w:rFonts w:cs="Times New Roman"/>
-          <w:szCs w:val="24"/>
-        </w:rPr>
-        <w:t xml:space="preserve"> style verification because studies show the benefits of using K-fold are very clear and help to ensure that we are not having any issues with overfitting.</w:t>
+        <w:t xml:space="preserve"> The reason behind choosing to utilize five folds is because there was a minimal change in using 5x2 but by cutting down to a single 5-fold run we are able to cut the runtime in half. We chose to use K-fold over naïve-bayes style verification because studies show the benefits of using K-fold are very clear and help to ensure that we are not having any issues with overfitting.</w:t>
       </w:r>
       <w:r>
         <w:rPr>
@@ -14281,8 +14551,8 @@
           <w:szCs w:val="24"/>
         </w:rPr>
       </w:pPr>
-      <w:bookmarkStart w:id="156" w:name="_Ref32772875"/>
-      <w:bookmarkStart w:id="157" w:name="_Ref33019599"/>
+      <w:bookmarkStart w:id="220" w:name="_Ref32772875"/>
+      <w:bookmarkStart w:id="221" w:name="_Ref33019599"/>
       <w:r>
         <w:rPr>
           <w:rFonts w:cs="Times New Roman"/>
@@ -14341,7 +14611,7 @@
         </w:rPr>
         <w:t xml:space="preserve"> H</w:t>
       </w:r>
-      <w:bookmarkEnd w:id="156"/>
+      <w:bookmarkEnd w:id="220"/>
       <w:r>
         <w:rPr>
           <w:rFonts w:cs="Times New Roman"/>
@@ -14350,7 +14620,7 @@
         </w:rPr>
         <w:t>EURISTICS</w:t>
       </w:r>
-      <w:bookmarkEnd w:id="157"/>
+      <w:bookmarkEnd w:id="221"/>
     </w:p>
     <w:tbl>
       <w:tblPr>
@@ -15271,7 +15541,7 @@
           <w:szCs w:val="24"/>
         </w:rPr>
       </w:pPr>
-      <w:ins w:id="158" w:author="Michael Decker" w:date="2020-02-24T17:13:00Z">
+      <w:ins w:id="222" w:author="Michael Decker" w:date="2020-02-24T17:13:00Z">
         <w:r>
           <w:rPr>
             <w:rFonts w:cs="Times New Roman"/>
@@ -15292,7 +15562,7 @@
           <w:szCs w:val="24"/>
         </w:rPr>
       </w:pPr>
-      <w:bookmarkStart w:id="159" w:name="_Ref33024400"/>
+      <w:bookmarkStart w:id="223" w:name="_Ref33024400"/>
       <w:r>
         <w:rPr>
           <w:rFonts w:cs="Times New Roman"/>
@@ -15351,7 +15621,7 @@
         </w:rPr>
         <w:t xml:space="preserve"> HEURISTICS EQUATIONS</w:t>
       </w:r>
-      <w:bookmarkEnd w:id="159"/>
+      <w:bookmarkEnd w:id="223"/>
     </w:p>
     <w:tbl>
       <w:tblPr>
@@ -15967,9 +16237,9 @@
       <w:pPr>
         <w:pStyle w:val="Heading1"/>
       </w:pPr>
-      <w:bookmarkStart w:id="160" w:name="_Ref32599906"/>
-    </w:p>
-    <w:bookmarkEnd w:id="160"/>
+      <w:bookmarkStart w:id="224" w:name="_Ref32599906"/>
+    </w:p>
+    <w:bookmarkEnd w:id="224"/>
     <w:p>
       <w:pPr>
         <w:jc w:val="center"/>
@@ -16234,11 +16504,11 @@
       <w:pPr>
         <w:pStyle w:val="Heading2"/>
       </w:pPr>
-      <w:bookmarkStart w:id="161" w:name="_Ref33017647"/>
+      <w:bookmarkStart w:id="225" w:name="_Ref33017647"/>
       <w:r>
         <w:t>External Validity</w:t>
       </w:r>
-      <w:bookmarkEnd w:id="161"/>
+      <w:bookmarkEnd w:id="225"/>
     </w:p>
     <w:p>
       <w:pPr>
@@ -16267,11 +16537,11 @@
       <w:pPr>
         <w:pStyle w:val="Heading2"/>
       </w:pPr>
-      <w:bookmarkStart w:id="162" w:name="_Ref33018411"/>
+      <w:bookmarkStart w:id="226" w:name="_Ref33018411"/>
       <w:r>
         <w:t>Internal Validity</w:t>
       </w:r>
-      <w:bookmarkEnd w:id="162"/>
+      <w:bookmarkEnd w:id="226"/>
     </w:p>
     <w:p>
       <w:pPr>
@@ -16327,7 +16597,6 @@
                 <w:szCs w:val="24"/>
               </w:rPr>
             </w:pPr>
-            <w:proofErr w:type="gramStart"/>
             <w:r>
               <w:rPr>
                 <w:rFonts w:cs="Times New Roman"/>
@@ -16335,88 +16604,47 @@
                 <w:iCs/>
                 <w:szCs w:val="24"/>
               </w:rPr>
-              <w:t>If(</w:t>
-            </w:r>
-            <w:proofErr w:type="gramEnd"/>
-            <w:r>
+              <w:t>If(total &gt; 0)</w:t>
+            </w:r>
+          </w:p>
+          <w:p>
+            <w:pPr>
+              <w:jc w:val="center"/>
               <w:rPr>
                 <w:rFonts w:cs="Times New Roman"/>
                 <w:i/>
                 <w:iCs/>
                 <w:szCs w:val="24"/>
               </w:rPr>
-              <w:t>total &gt; 0)</w:t>
-            </w:r>
-          </w:p>
-          <w:p>
-            <w:pPr>
-              <w:jc w:val="center"/>
+            </w:pPr>
+            <w:r>
               <w:rPr>
                 <w:rFonts w:cs="Times New Roman"/>
                 <w:i/>
                 <w:iCs/>
                 <w:szCs w:val="24"/>
               </w:rPr>
-            </w:pPr>
-            <w:r>
+              <w:t>{</w:t>
+            </w:r>
+          </w:p>
+          <w:p>
+            <w:pPr>
+              <w:jc w:val="center"/>
               <w:rPr>
                 <w:rFonts w:cs="Times New Roman"/>
                 <w:i/>
                 <w:iCs/>
                 <w:szCs w:val="24"/>
               </w:rPr>
-              <w:t>{</w:t>
-            </w:r>
-          </w:p>
-          <w:p>
-            <w:pPr>
-              <w:jc w:val="center"/>
+            </w:pPr>
+            <w:r>
               <w:rPr>
                 <w:rFonts w:cs="Times New Roman"/>
                 <w:i/>
                 <w:iCs/>
                 <w:szCs w:val="24"/>
               </w:rPr>
-            </w:pPr>
-            <w:proofErr w:type="spellStart"/>
-            <w:r>
-              <w:rPr>
-                <w:rFonts w:cs="Times New Roman"/>
-                <w:i/>
-                <w:iCs/>
-                <w:szCs w:val="24"/>
-              </w:rPr>
-              <w:t>salesTax</w:t>
-            </w:r>
-            <w:proofErr w:type="spellEnd"/>
-            <w:r>
-              <w:rPr>
-                <w:rFonts w:cs="Times New Roman"/>
-                <w:i/>
-                <w:iCs/>
-                <w:szCs w:val="24"/>
-              </w:rPr>
-              <w:t xml:space="preserve"> = total * </w:t>
-            </w:r>
-            <w:proofErr w:type="spellStart"/>
-            <w:r>
-              <w:rPr>
-                <w:rFonts w:cs="Times New Roman"/>
-                <w:i/>
-                <w:iCs/>
-                <w:szCs w:val="24"/>
-              </w:rPr>
-              <w:t>taxRate</w:t>
-            </w:r>
-            <w:proofErr w:type="spellEnd"/>
-            <w:r>
-              <w:rPr>
-                <w:rFonts w:cs="Times New Roman"/>
-                <w:i/>
-                <w:iCs/>
-                <w:szCs w:val="24"/>
-              </w:rPr>
-              <w:t>;</w:t>
+              <w:t>salesTax = total * taxRate;</w:t>
             </w:r>
           </w:p>
           <w:p>
@@ -16585,7 +16813,6 @@
                 <w:szCs w:val="24"/>
               </w:rPr>
             </w:pPr>
-            <w:proofErr w:type="spellStart"/>
             <w:r>
               <w:rPr>
                 <w:rFonts w:cs="Times New Roman"/>
@@ -16593,17 +16820,7 @@
                 <w:iCs/>
                 <w:szCs w:val="24"/>
               </w:rPr>
-              <w:t>mDiceRoll</w:t>
-            </w:r>
-            <w:proofErr w:type="spellEnd"/>
-            <w:r>
-              <w:rPr>
-                <w:rFonts w:cs="Times New Roman"/>
-                <w:i/>
-                <w:iCs/>
-                <w:szCs w:val="24"/>
-              </w:rPr>
-              <w:t>;</w:t>
+              <w:t>mDiceRoll;</w:t>
             </w:r>
           </w:p>
         </w:tc>
@@ -16700,7 +16917,7 @@
           <w:rFonts w:cs="Times New Roman"/>
           <w:szCs w:val="24"/>
         </w:rPr>
-        <w:pPrChange w:id="163" w:author="blake grills" w:date="2020-02-14T19:33:00Z">
+        <w:pPrChange w:id="227" w:author="blake grills" w:date="2020-02-14T19:33:00Z">
           <w:pPr/>
         </w:pPrChange>
       </w:pPr>
@@ -16764,9 +16981,9 @@
       <w:pPr>
         <w:pStyle w:val="Heading1"/>
       </w:pPr>
-      <w:bookmarkStart w:id="164" w:name="_Ref33719271"/>
-    </w:p>
-    <w:bookmarkEnd w:id="164"/>
+      <w:bookmarkStart w:id="228" w:name="_Ref33719271"/>
+    </w:p>
+    <w:bookmarkEnd w:id="228"/>
     <w:p>
       <w:pPr>
         <w:jc w:val="center"/>
@@ -17098,9 +17315,9 @@
       <w:pPr>
         <w:pStyle w:val="Heading1"/>
       </w:pPr>
-      <w:bookmarkStart w:id="165" w:name="_Ref33719289"/>
-    </w:p>
-    <w:bookmarkEnd w:id="165"/>
+      <w:bookmarkStart w:id="229" w:name="_Ref33719289"/>
+    </w:p>
+    <w:bookmarkEnd w:id="229"/>
     <w:p>
       <w:pPr>
         <w:jc w:val="center"/>
@@ -18218,23 +18435,7 @@
           <w:rFonts w:cs="Times New Roman"/>
           <w:szCs w:val="24"/>
         </w:rPr>
-        <w:t xml:space="preserve"> 2019. Text Similarity Measurement of Semantic Cognition Based on Word Vector Distance Decentralization </w:t>
-      </w:r>
-      <w:proofErr w:type="gramStart"/>
-      <w:r>
-        <w:rPr>
-          <w:rFonts w:cs="Times New Roman"/>
-          <w:szCs w:val="24"/>
-        </w:rPr>
-        <w:t>With</w:t>
-      </w:r>
-      <w:proofErr w:type="gramEnd"/>
-      <w:r>
-        <w:rPr>
-          <w:rFonts w:cs="Times New Roman"/>
-          <w:szCs w:val="24"/>
-        </w:rPr>
-        <w:t xml:space="preserve"> Clustering Analysis. </w:t>
+        <w:t xml:space="preserve"> 2019. Text Similarity Measurement of Semantic Cognition Based on Word Vector Distance Decentralization With Clustering Analysis. </w:t>
       </w:r>
       <w:r>
         <w:rPr>
@@ -18308,15 +18509,7 @@
         <w:annotationRef/>
       </w:r>
       <w:r>
-        <w:t xml:space="preserve">In general, do a read through and try and remove anything that may be a </w:t>
-      </w:r>
-      <w:proofErr w:type="spellStart"/>
-      <w:r>
-        <w:t>runon</w:t>
-      </w:r>
-      <w:proofErr w:type="spellEnd"/>
-      <w:r>
-        <w:t xml:space="preserve"> sentence.  There are several long sentences that should be split up</w:t>
+        <w:t>In general, do a read through and try and remove anything that may be a runon sentence.  There are several long sentences that should be split up</w:t>
       </w:r>
     </w:p>
   </w:comment>
@@ -18446,26 +18639,10 @@
         <w:t>this in a motivation chapter</w:t>
       </w:r>
       <w:r>
-        <w:t xml:space="preserve"> (</w:t>
-      </w:r>
-      <w:proofErr w:type="spellStart"/>
-      <w:r>
-        <w:t>chatper</w:t>
-      </w:r>
-      <w:proofErr w:type="spellEnd"/>
-      <w:r>
-        <w:t xml:space="preserve"> 2</w:t>
-      </w:r>
-      <w:r>
-        <w:t xml:space="preserve"> and discuss </w:t>
-      </w:r>
-      <w:proofErr w:type="gramStart"/>
-      <w:r>
-        <w:t>The</w:t>
-      </w:r>
-      <w:proofErr w:type="gramEnd"/>
-      <w:r>
-        <w:t xml:space="preserve"> knight one and maybe two more.</w:t>
+        <w:t xml:space="preserve"> (chatper 2</w:t>
+      </w:r>
+      <w:r>
+        <w:t xml:space="preserve"> and discuss The knight one and maybe two more.</w:t>
       </w:r>
     </w:p>
   </w:comment>
@@ -18646,15 +18823,7 @@
         <w:pStyle w:val="CommentText"/>
       </w:pPr>
       <w:r>
-        <w:t xml:space="preserve">Report large amount of </w:t>
-      </w:r>
-      <w:proofErr w:type="spellStart"/>
-      <w:r>
-        <w:t>descriptives</w:t>
-      </w:r>
-      <w:proofErr w:type="spellEnd"/>
-      <w:r>
-        <w:t xml:space="preserve"> about dataset (not sure if you did this yet, but I have kept asking for it)</w:t>
+        <w:t>Report large amount of descriptives about dataset (not sure if you did this yet, but I have kept asking for it)</w:t>
       </w:r>
       <w:r>
         <w:t>, most frequent characters, out of all projects, per project, average length of a comment/block comment, anything else you can think of.</w:t>
@@ -18683,11 +18852,9 @@
       <w:r>
         <w:t xml:space="preserve">Apply result to a large corpus </w:t>
       </w:r>
-      <w:proofErr w:type="gramStart"/>
       <w:r>
         <w:t>unseen repositories</w:t>
       </w:r>
-      <w:proofErr w:type="gramEnd"/>
     </w:p>
     <w:p>
       <w:pPr>
@@ -18744,15 +18911,7 @@
         <w:annotationRef/>
       </w:r>
       <w:r>
-        <w:t xml:space="preserve">Like this.  </w:t>
-      </w:r>
-      <w:proofErr w:type="gramStart"/>
-      <w:r>
-        <w:t>Also</w:t>
-      </w:r>
-      <w:proofErr w:type="gramEnd"/>
-      <w:r>
-        <w:t xml:space="preserve"> if these can be separated into two sections, do so.</w:t>
+        <w:t>Like this.  Also if these can be separated into two sections, do so.</w:t>
       </w:r>
       <w:r>
         <w:t xml:space="preserve">  Most of the others may need split as well.  If there is an and, might need to be a separate section.</w:t>
@@ -18771,23 +18930,7 @@
         <w:annotationRef/>
       </w:r>
       <w:r>
-        <w:t xml:space="preserve">The first </w:t>
-      </w:r>
-      <w:proofErr w:type="gramStart"/>
-      <w:r>
-        <w:t>paper work</w:t>
-      </w:r>
-      <w:proofErr w:type="gramEnd"/>
-      <w:r>
-        <w:t xml:space="preserve"> you should talk about is the Lanza paper detecting code in emails.  This is extremely related and needs to </w:t>
-      </w:r>
-      <w:proofErr w:type="gramStart"/>
-      <w:r>
-        <w:t>talked</w:t>
-      </w:r>
-      <w:proofErr w:type="gramEnd"/>
-      <w:r>
-        <w:t xml:space="preserve"> about in detail.  How this differs from what you are doing need discussed.</w:t>
+        <w:t>The first paper work you should talk about is the Lanza paper detecting code in emails.  This is extremely related and needs to talked about in detail.  How this differs from what you are doing need discussed.</w:t>
       </w:r>
     </w:p>
   </w:comment>
@@ -18803,15 +18946,7 @@
         <w:annotationRef/>
       </w:r>
       <w:r>
-        <w:t xml:space="preserve">Are you paraphrasing this work, or is this a survey or </w:t>
-      </w:r>
-      <w:proofErr w:type="gramStart"/>
-      <w:r>
-        <w:t>something.</w:t>
-      </w:r>
-      <w:proofErr w:type="gramEnd"/>
-      <w:r>
-        <w:t xml:space="preserve">  If not probably, should cite several works pertaining to these goals.   Otherwise, this may be common knowledge enough.</w:t>
+        <w:t>Are you paraphrasing this work, or is this a survey or something.  If not probably, should cite several works pertaining to these goals.   Otherwise, this may be common knowledge enough.</w:t>
       </w:r>
     </w:p>
     <w:p>
@@ -18892,28 +19027,13 @@
         <w:pStyle w:val="CommentText"/>
       </w:pPr>
       <w:r>
-        <w:t xml:space="preserve">I think a lot of what you wrote can be kept but it needs to be talked about in a different </w:t>
-      </w:r>
-      <w:proofErr w:type="spellStart"/>
-      <w:r>
-        <w:t>maner</w:t>
-      </w:r>
-      <w:proofErr w:type="spellEnd"/>
+        <w:t>I think a lot of what you wrote can be kept but it needs to be talked about in a different maner</w:t>
+      </w:r>
       <w:r>
         <w:t>.</w:t>
       </w:r>
       <w:r>
-        <w:t xml:space="preserve">  </w:t>
-      </w:r>
-      <w:proofErr w:type="spellStart"/>
-      <w:proofErr w:type="gramStart"/>
-      <w:r>
-        <w:t>Lets</w:t>
-      </w:r>
-      <w:proofErr w:type="spellEnd"/>
-      <w:proofErr w:type="gramEnd"/>
-      <w:r>
-        <w:t xml:space="preserve"> sit down and walk through writing one of these either Monday or I can meet with you over Discord (or at school) Sunday if you want earlier. </w:t>
+        <w:t xml:space="preserve">  Lets sit down and walk through writing one of these either Monday or I can meet with you over Discord (or at school) Sunday if you want earlier. </w:t>
       </w:r>
     </w:p>
   </w:comment>
@@ -18977,23 +19097,7 @@
         <w:annotationRef/>
       </w:r>
       <w:r>
-        <w:t xml:space="preserve">Need a chapter before this talking about different types of comments, line, block, </w:t>
-      </w:r>
-      <w:proofErr w:type="spellStart"/>
-      <w:r>
-        <w:t>doxygen</w:t>
-      </w:r>
-      <w:proofErr w:type="spellEnd"/>
-      <w:r>
-        <w:t xml:space="preserve">/Javadoc, #if 0, </w:t>
-      </w:r>
-      <w:proofErr w:type="gramStart"/>
-      <w:r>
-        <w:t>if(</w:t>
-      </w:r>
-      <w:proofErr w:type="gramEnd"/>
-      <w:r>
-        <w:t>0) with examples.  Define commented-out-code etc.</w:t>
+        <w:t>Need a chapter before this talking about different types of comments, line, block, doxygen/Javadoc, #if 0, if(0) with examples.  Define commented-out-code etc.</w:t>
       </w:r>
     </w:p>
   </w:comment>
@@ -19009,15 +19113,7 @@
         <w:annotationRef/>
       </w:r>
       <w:r>
-        <w:t xml:space="preserve">Did you use XSLT for </w:t>
-      </w:r>
-      <w:proofErr w:type="gramStart"/>
-      <w:r>
-        <w:t>anything.</w:t>
-      </w:r>
-      <w:proofErr w:type="gramEnd"/>
-      <w:r>
-        <w:t xml:space="preserve">  If not, you do not need to mention.  The XPath itself should be creating an archive.  </w:t>
+        <w:t xml:space="preserve">Did you use XSLT for anything.  If not, you do not need to mention.  The XPath itself should be creating an archive.  </w:t>
       </w:r>
     </w:p>
     <w:p>
@@ -19030,15 +19126,7 @@
         <w:pStyle w:val="CommentText"/>
       </w:pPr>
       <w:r>
-        <w:t xml:space="preserve">Put an example of some code and then the code in the </w:t>
-      </w:r>
-      <w:proofErr w:type="spellStart"/>
-      <w:r>
-        <w:t>srcML</w:t>
-      </w:r>
-      <w:proofErr w:type="spellEnd"/>
-      <w:r>
-        <w:t xml:space="preserve"> format.  Reference and explain at end of previous paragraph.</w:t>
+        <w:t>Put an example of some code and then the code in the srcML format.  Reference and explain at end of previous paragraph.</w:t>
       </w:r>
     </w:p>
     <w:p>
@@ -19051,21 +19139,8 @@
         <w:pStyle w:val="CommentText"/>
       </w:pPr>
       <w:r>
-        <w:t xml:space="preserve">Also show what an archive is.  How is </w:t>
-      </w:r>
-      <w:proofErr w:type="spellStart"/>
-      <w:r>
-        <w:t>srcML</w:t>
-      </w:r>
-      <w:proofErr w:type="spellEnd"/>
-      <w:r>
-        <w:t xml:space="preserve"> used to transform code in </w:t>
-      </w:r>
-      <w:proofErr w:type="spellStart"/>
-      <w:r>
-        <w:t>srcML</w:t>
-      </w:r>
-      <w:proofErr w:type="spellEnd"/>
+        <w:t>Also show what an archive is.  How is srcML used to transform code in srcML</w:t>
+      </w:r>
     </w:p>
     <w:p>
       <w:pPr>
@@ -19098,15 +19173,7 @@
         <w:ind w:firstLine="0"/>
       </w:pPr>
       <w:r>
-        <w:t xml:space="preserve">Put </w:t>
-      </w:r>
-      <w:proofErr w:type="spellStart"/>
-      <w:r>
-        <w:t>srcML</w:t>
-      </w:r>
-      <w:proofErr w:type="spellEnd"/>
-      <w:r>
-        <w:t xml:space="preserve"> in its own chapter.</w:t>
+        <w:t>Put srcML in its own chapter.</w:t>
       </w:r>
     </w:p>
     <w:p>
@@ -19127,15 +19194,7 @@
         <w:annotationRef/>
       </w:r>
       <w:r>
-        <w:t>Still not sure I got this. Did you just pick those with the highest stars/</w:t>
-      </w:r>
-      <w:proofErr w:type="gramStart"/>
-      <w:r>
-        <w:t>forks.</w:t>
-      </w:r>
-      <w:proofErr w:type="gramEnd"/>
-      <w:r>
-        <w:t xml:space="preserve">  If so calling, explain in terms of that and remove anything about trafficked. </w:t>
+        <w:t xml:space="preserve">Still not sure I got this. Did you just pick those with the highest stars/forks.  If so calling, explain in terms of that and remove anything about trafficked. </w:t>
       </w:r>
     </w:p>
   </w:comment>
@@ -19151,29 +19210,8 @@
         <w:annotationRef/>
       </w:r>
       <w:r>
-        <w:t xml:space="preserve">20 or 80 </w:t>
-      </w:r>
-      <w:proofErr w:type="gramStart"/>
-      <w:r>
-        <w:t>total</w:t>
-      </w:r>
-      <w:proofErr w:type="gramEnd"/>
-      <w:r>
-        <w:t xml:space="preserve">.  This sounds like you are saying 80.  If not need the actual breakdown top 5 of each?  Need </w:t>
-      </w:r>
-      <w:proofErr w:type="spellStart"/>
-      <w:r>
-        <w:t>descriptives</w:t>
-      </w:r>
-      <w:proofErr w:type="spellEnd"/>
-      <w:r>
-        <w:t xml:space="preserve"> on these.  How many lines of code, files lines of comments, how many years under development, number of </w:t>
-      </w:r>
-      <w:proofErr w:type="gramStart"/>
-      <w:r>
-        <w:t>developers.</w:t>
-      </w:r>
-      <w:proofErr w:type="gramEnd"/>
+        <w:t>20 or 80 total.  This sounds like you are saying 80.  If not need the actual breakdown top 5 of each?  Need descriptives on these.  How many lines of code, files lines of comments, how many years under development, number of developers.</w:t>
+      </w:r>
     </w:p>
   </w:comment>
   <w:comment w:id="100" w:author="Michael Decker" w:date="2020-03-01T14:50:00Z" w:initials="MD">
@@ -19187,13 +19225,8 @@
         </w:rPr>
         <w:annotationRef/>
       </w:r>
-      <w:proofErr w:type="gramStart"/>
-      <w:r>
-        <w:t>This needs</w:t>
-      </w:r>
-      <w:proofErr w:type="gramEnd"/>
-      <w:r>
-        <w:t xml:space="preserve"> reworded.  </w:t>
+      <w:r>
+        <w:t xml:space="preserve">This needs reworded.  </w:t>
       </w:r>
     </w:p>
     <w:p>
@@ -19206,15 +19239,7 @@
         <w:pStyle w:val="CommentText"/>
       </w:pPr>
       <w:r>
-        <w:t xml:space="preserve">I feel I asked this before.  But all 20 in one archive, and not each project individually?  </w:t>
-      </w:r>
-      <w:proofErr w:type="gramStart"/>
-      <w:r>
-        <w:t>Anyway</w:t>
-      </w:r>
-      <w:proofErr w:type="gramEnd"/>
-      <w:r>
-        <w:t xml:space="preserve"> need more detail.</w:t>
+        <w:t>I feel I asked this before.  But all 20 in one archive, and not each project individually?  Anyway need more detail.</w:t>
       </w:r>
       <w:r>
         <w:t xml:space="preserve">  Also Did you do anything else after extracting comments into archive?</w:t>
@@ -19239,15 +19264,7 @@
         <w:t xml:space="preserve">  Also, verify is not correct word.  Forming gold set, manually classify…</w:t>
       </w:r>
       <w:r>
-        <w:t xml:space="preserve">  After </w:t>
-      </w:r>
-      <w:proofErr w:type="spellStart"/>
-      <w:r>
-        <w:t>srcML</w:t>
-      </w:r>
-      <w:proofErr w:type="spellEnd"/>
-      <w:r>
-        <w:t xml:space="preserve"> description put something like you have here.</w:t>
+        <w:t xml:space="preserve">  After srcML description put something like you have here.</w:t>
       </w:r>
     </w:p>
   </w:comment>
@@ -19263,15 +19280,7 @@
         <w:annotationRef/>
       </w:r>
       <w:r>
-        <w:t xml:space="preserve">How did you get this </w:t>
-      </w:r>
-      <w:proofErr w:type="gramStart"/>
-      <w:r>
-        <w:t>number.</w:t>
-      </w:r>
-      <w:proofErr w:type="gramEnd"/>
-      <w:r>
-        <w:t xml:space="preserve">  How many from each project? Each language?</w:t>
+        <w:t>How did you get this number.  How many from each project? Each language?</w:t>
       </w:r>
     </w:p>
   </w:comment>
@@ -19313,18 +19322,8 @@
         <w:pStyle w:val="CommentText"/>
       </w:pPr>
       <w:r>
-        <w:t>How was the beginning /</w:t>
-      </w:r>
-      <w:proofErr w:type="spellStart"/>
-      <w:proofErr w:type="gramStart"/>
-      <w:r>
-        <w:t>endhandled</w:t>
-      </w:r>
-      <w:proofErr w:type="spellEnd"/>
-      <w:r>
-        <w:t>:</w:t>
-      </w:r>
-      <w:proofErr w:type="gramEnd"/>
+        <w:t>How was the beginning /endhandled:</w:t>
+      </w:r>
     </w:p>
     <w:p>
       <w:pPr>
@@ -19360,15 +19359,7 @@
         </w:rPr>
       </w:pPr>
       <w:r>
-        <w:t xml:space="preserve">Is it whole or each line reflected in 2,935 </w:t>
-      </w:r>
-      <w:proofErr w:type="gramStart"/>
-      <w:r>
-        <w:t>count.</w:t>
-      </w:r>
-      <w:proofErr w:type="gramEnd"/>
-      <w:r>
-        <w:t xml:space="preserve">  If the later, give the total number of comments first </w:t>
+        <w:t xml:space="preserve">Is it whole or each line reflected in 2,935 count.  If the later, give the total number of comments first </w:t>
       </w:r>
       <w:r>
         <w:t xml:space="preserve">(line and block) </w:t>
@@ -19377,55 +19368,10 @@
         <w:t>and then say X amount of lines</w:t>
       </w:r>
       <w:r>
-        <w:t xml:space="preserve"> (commented out code, regular comment, blank).  How many </w:t>
-      </w:r>
-      <w:proofErr w:type="spellStart"/>
-      <w:r>
-        <w:t>doxygen</w:t>
-      </w:r>
-      <w:proofErr w:type="spellEnd"/>
-      <w:r>
-        <w:t>/</w:t>
-      </w:r>
-      <w:proofErr w:type="spellStart"/>
-      <w:r>
-        <w:t>javaadoc</w:t>
-      </w:r>
-      <w:proofErr w:type="spellEnd"/>
-      <w:r>
-        <w:t xml:space="preserve"> and not Javadoc/</w:t>
-      </w:r>
-      <w:proofErr w:type="spellStart"/>
-      <w:r>
-        <w:t>doxygen</w:t>
-      </w:r>
-      <w:proofErr w:type="spellEnd"/>
-      <w:r>
-        <w:t xml:space="preserve">.  If you don’t have a </w:t>
-      </w:r>
-      <w:proofErr w:type="spellStart"/>
-      <w:r>
-        <w:t>srcML</w:t>
-      </w:r>
-      <w:proofErr w:type="spellEnd"/>
-      <w:r>
-        <w:t xml:space="preserve"> of just the comments you classified.  Then easy thing to do is just write the comments out, </w:t>
-      </w:r>
-      <w:proofErr w:type="spellStart"/>
-      <w:r>
-        <w:t>srcML</w:t>
-      </w:r>
-      <w:proofErr w:type="spellEnd"/>
-      <w:r>
-        <w:t xml:space="preserve"> and use that to </w:t>
-      </w:r>
-      <w:proofErr w:type="spellStart"/>
-      <w:r>
-        <w:t>deteremine</w:t>
-      </w:r>
-      <w:proofErr w:type="spellEnd"/>
-      <w:r>
-        <w:t>.</w:t>
+        <w:t xml:space="preserve"> (commented out code, regular comment, blank).  How many doxygen/javaadoc and not Javadoc/doxygen</w:t>
+      </w:r>
+      <w:r>
+        <w:t>.  If you don’t have a srcML of just the comments you classified.  Then easy thing to do is just write the comments out, srcML and use that to deteremine.</w:t>
       </w:r>
     </w:p>
   </w:comment>
@@ -19441,15 +19387,7 @@
         <w:annotationRef/>
       </w:r>
       <w:r>
-        <w:t xml:space="preserve">This should be stated after you talk about what data you collected for each comment.  The fact that it is a CSV is not </w:t>
-      </w:r>
-      <w:proofErr w:type="spellStart"/>
-      <w:r>
-        <w:t>relavent</w:t>
-      </w:r>
-      <w:proofErr w:type="spellEnd"/>
-      <w:r>
-        <w:t>.</w:t>
+        <w:t>This should be stated after you talk about what data you collected for each comment.  The fact that it is a CSV is not relavent.</w:t>
       </w:r>
     </w:p>
   </w:comment>
@@ -19484,15 +19422,7 @@
         <w:annotationRef/>
       </w:r>
       <w:r>
-        <w:t xml:space="preserve">No more CSV talk from this point on. </w:t>
-      </w:r>
-      <w:proofErr w:type="gramStart"/>
-      <w:r>
-        <w:t>Also</w:t>
-      </w:r>
-      <w:proofErr w:type="gramEnd"/>
-      <w:r>
-        <w:t xml:space="preserve"> tables go in after referenced.</w:t>
+        <w:t>No more CSV talk from this point on. Also tables go in after referenced.</w:t>
       </w:r>
     </w:p>
   </w:comment>
@@ -19524,15 +19454,7 @@
         <w:annotationRef/>
       </w:r>
       <w:r>
-        <w:t xml:space="preserve">In methodology chapter, say what you did with the black ones.  If you did not discard them, keep the data you have but run an additional round where blank lines are discarded.  If you </w:t>
-      </w:r>
-      <w:proofErr w:type="gramStart"/>
-      <w:r>
-        <w:t>discarded</w:t>
-      </w:r>
-      <w:proofErr w:type="gramEnd"/>
-      <w:r>
-        <w:t xml:space="preserve"> then fine.</w:t>
+        <w:t>In methodology chapter, say what you did with the black ones.  If you did not discard them, keep the data you have but run an additional round where blank lines are discarded.  If you discarded then fine.</w:t>
       </w:r>
     </w:p>
   </w:comment>
@@ -19570,15 +19492,7 @@
         <w:t>yntactically valid if uncommented.</w:t>
       </w:r>
       <w:r>
-        <w:t xml:space="preserve">  That seems like a way better way. In the </w:t>
-      </w:r>
-      <w:proofErr w:type="spellStart"/>
-      <w:r>
-        <w:t>chatper</w:t>
-      </w:r>
-      <w:proofErr w:type="spellEnd"/>
-      <w:r>
-        <w:t xml:space="preserve"> I want, give examples on what is and not commented out code. Full gambit. </w:t>
+        <w:t xml:space="preserve">  That seems like a way better way. In the chatper I want, give examples on what is and not commented out code. Full gambit. </w:t>
       </w:r>
     </w:p>
     <w:p>
@@ -19591,21 +19505,8 @@
         <w:pStyle w:val="CommentText"/>
       </w:pPr>
       <w:r>
-        <w:t xml:space="preserve">Also, somewhere you need to describe the process for doing one comment.  How was it selected, how was </w:t>
-      </w:r>
-      <w:proofErr w:type="spellStart"/>
-      <w:r>
-        <w:t>deteremined</w:t>
-      </w:r>
-      <w:proofErr w:type="spellEnd"/>
-      <w:r>
-        <w:t xml:space="preserve"> to be code or not, what resources (e.g., original code) were </w:t>
-      </w:r>
-      <w:proofErr w:type="gramStart"/>
-      <w:r>
-        <w:t>used.</w:t>
-      </w:r>
-      <w:proofErr w:type="gramEnd"/>
+        <w:t>Also, somewhere you need to describe the process for doing one comment.  How was it selected, how was deteremined to be code or not, what resources (e.g., original code) were used.</w:t>
+      </w:r>
     </w:p>
     <w:p>
       <w:pPr>
@@ -19629,6 +19530,9 @@
       <w:pPr>
         <w:pStyle w:val="CommentText"/>
         <w:ind w:firstLine="0"/>
+        <w:rPr>
+          <w:lang w:eastAsia="ja-JP"/>
+        </w:rPr>
       </w:pPr>
       <w:r>
         <w:rPr>
@@ -19637,26 +19541,8 @@
         <w:annotationRef/>
       </w:r>
       <w:r>
-        <w:t xml:space="preserve">Pretty sure mentioned already, but when cross-reference don’t put caption.  </w:t>
-      </w:r>
-      <w:proofErr w:type="gramStart"/>
-      <w:r>
-        <w:t>Also</w:t>
-      </w:r>
-      <w:proofErr w:type="gramEnd"/>
-      <w:r>
-        <w:t xml:space="preserve"> table/figure captions need to be </w:t>
-      </w:r>
-      <w:proofErr w:type="spellStart"/>
-      <w:r>
-        <w:t>self contained</w:t>
-      </w:r>
-      <w:proofErr w:type="spellEnd"/>
-      <w:r>
-        <w:t>.  That is, have enough detail (succinctly) so that don’t need to find explanation in text.</w:t>
-      </w:r>
-      <w:bookmarkStart w:id="140" w:name="_GoBack"/>
-      <w:bookmarkEnd w:id="140"/>
+        <w:t>Pretty sure mentioned already, but when cross-reference don’t put caption.  Also table/figure captions need to be self contained.  That is, have enough detail (succinctly) so that don’t need to find explanation in text.</w:t>
+      </w:r>
     </w:p>
     <w:p>
       <w:pPr>
@@ -19669,7 +19555,7 @@
       </w:pPr>
     </w:p>
   </w:comment>
-  <w:comment w:id="145" w:author="Michael Decker" w:date="2020-02-25T13:44:00Z" w:initials="MD">
+  <w:comment w:id="156" w:author="Michael Decker" w:date="2020-03-01T15:59:00Z" w:initials="MD">
     <w:p>
       <w:pPr>
         <w:pStyle w:val="CommentText"/>
@@ -19681,11 +19567,93 @@
         <w:annotationRef/>
       </w:r>
       <w:r>
+        <w:t>So A trick to get rid of extra space and . when these are inserted is to highlight it then delete</w:t>
+      </w:r>
+    </w:p>
+  </w:comment>
+  <w:comment w:id="164" w:author="Michael Decker" w:date="2020-03-01T16:07:00Z" w:initials="MD">
+    <w:p>
+      <w:pPr>
+        <w:pStyle w:val="CommentText"/>
+      </w:pPr>
+      <w:r>
+        <w:rPr>
+          <w:rStyle w:val="CommentReference"/>
+        </w:rPr>
+        <w:annotationRef/>
+      </w:r>
+      <w:r>
+        <w:t>Based on lanza?  At least similar to.  Cite him here</w:t>
+      </w:r>
+    </w:p>
+  </w:comment>
+  <w:comment w:id="168" w:author="Michael Decker" w:date="2020-03-01T16:08:00Z" w:initials="MD">
+    <w:p>
+      <w:pPr>
+        <w:pStyle w:val="CommentText"/>
+      </w:pPr>
+      <w:r>
+        <w:rPr>
+          <w:rStyle w:val="CommentReference"/>
+        </w:rPr>
+        <w:annotationRef/>
+      </w:r>
+      <w:r>
+        <w:t>This needs to be made clearer.  First state what the checks are and then explain what the problem is.</w:t>
+      </w:r>
+    </w:p>
+    <w:p>
+      <w:pPr>
+        <w:pStyle w:val="CommentText"/>
+      </w:pPr>
+    </w:p>
+    <w:p>
+      <w:pPr>
+        <w:pStyle w:val="CommentText"/>
+      </w:pPr>
+      <w:r>
+        <w:t>Also, you have not added a simple example yet.  Need one for each approach</w:t>
+      </w:r>
+    </w:p>
+  </w:comment>
+  <w:comment w:id="172" w:author="Michael Decker" w:date="2020-03-01T16:17:00Z" w:initials="MD">
+    <w:p>
+      <w:pPr>
+        <w:pStyle w:val="CommentText"/>
+      </w:pPr>
+      <w:r>
+        <w:rPr>
+          <w:rStyle w:val="CommentReference"/>
+        </w:rPr>
+        <w:annotationRef/>
+      </w:r>
+      <w:r>
+        <w:t>Where does frequency come into play with this approach</w:t>
+      </w:r>
+    </w:p>
+    <w:p>
+      <w:pPr>
+        <w:pStyle w:val="CommentText"/>
+      </w:pPr>
+    </w:p>
+  </w:comment>
+  <w:comment w:id="173" w:author="Michael Decker" w:date="2020-02-25T13:44:00Z" w:initials="MD">
+    <w:p>
+      <w:pPr>
+        <w:pStyle w:val="CommentText"/>
+      </w:pPr>
+      <w:r>
+        <w:rPr>
+          <w:rStyle w:val="CommentReference"/>
+        </w:rPr>
+        <w:annotationRef/>
+      </w:r>
+      <w:r>
         <w:t>Make multiple sentences.</w:t>
       </w:r>
     </w:p>
   </w:comment>
-  <w:comment w:id="146" w:author="blake grills" w:date="2020-02-26T22:15:00Z" w:initials="bg">
+  <w:comment w:id="174" w:author="blake grills" w:date="2020-02-26T22:15:00Z" w:initials="bg">
     <w:p>
       <w:pPr>
         <w:pStyle w:val="CommentText"/>
@@ -19699,6 +19667,94 @@
       <w:r>
         <w:t>Could you explain this further, I guess the sentence makes sense in my own head.</w:t>
       </w:r>
+    </w:p>
+  </w:comment>
+  <w:comment w:id="175" w:author="Michael Decker" w:date="2020-03-01T16:19:00Z" w:initials="MD">
+    <w:p>
+      <w:pPr>
+        <w:pStyle w:val="CommentText"/>
+      </w:pPr>
+      <w:r>
+        <w:rPr>
+          <w:rStyle w:val="CommentReference"/>
+        </w:rPr>
+        <w:annotationRef/>
+      </w:r>
+      <w:r>
+        <w:t>Run on.  I split it up.</w:t>
+      </w:r>
+    </w:p>
+  </w:comment>
+  <w:comment w:id="203" w:author="Michael Decker" w:date="2020-03-01T16:24:00Z" w:initials="MD">
+    <w:p>
+      <w:pPr>
+        <w:pStyle w:val="CommentText"/>
+      </w:pPr>
+      <w:r>
+        <w:rPr>
+          <w:rStyle w:val="CommentReference"/>
+        </w:rPr>
+        <w:annotationRef/>
+      </w:r>
+      <w:r>
+        <w:t>I did not read all of the related work, but is this there</w:t>
+      </w:r>
+    </w:p>
+  </w:comment>
+  <w:comment w:id="205" w:author="Michael Decker" w:date="2020-03-01T16:29:00Z" w:initials="MD">
+    <w:p>
+      <w:pPr>
+        <w:pStyle w:val="CommentText"/>
+      </w:pPr>
+      <w:r>
+        <w:rPr>
+          <w:rStyle w:val="CommentReference"/>
+        </w:rPr>
+        <w:annotationRef/>
+      </w:r>
+      <w:r>
+        <w:t>If have author use author.  Also is this citeation for borh.  If not Mayzner needs a citation.</w:t>
+      </w:r>
+    </w:p>
+  </w:comment>
+  <w:comment w:id="208" w:author="Michael Decker" w:date="2020-03-01T16:30:00Z" w:initials="MD">
+    <w:p>
+      <w:pPr>
+        <w:pStyle w:val="CommentText"/>
+      </w:pPr>
+      <w:r>
+        <w:rPr>
+          <w:rStyle w:val="CommentReference"/>
+        </w:rPr>
+        <w:annotationRef/>
+      </w:r>
+      <w:r>
+        <w:t>See now I want average length of a line of comments in the studied corpi</w:t>
+      </w:r>
+    </w:p>
+  </w:comment>
+  <w:comment w:id="214" w:author="Michael Decker" w:date="2020-03-01T16:34:00Z" w:initials="MD">
+    <w:p>
+      <w:pPr>
+        <w:pStyle w:val="CommentText"/>
+      </w:pPr>
+      <w:r>
+        <w:rPr>
+          <w:rStyle w:val="CommentReference"/>
+        </w:rPr>
+        <w:annotationRef/>
+      </w:r>
+      <w:r>
+        <w:t>Not completely sure what you are saying.  I think this process needs to be described a bit more.  Also, definetly need an example worked ou</w:t>
+      </w:r>
+      <w:r>
+        <w:t>t</w:t>
+      </w:r>
+      <w:r>
+        <w:t>.  Especially, with the ignoring the //.</w:t>
+      </w:r>
+      <w:bookmarkStart w:id="215" w:name="_GoBack"/>
+      <w:bookmarkEnd w:id="215"/>
     </w:p>
   </w:comment>
 </w:comments>
@@ -19742,8 +19798,17 @@
   <w15:commentEx w15:paraId="7A630D87" w15:done="0"/>
   <w15:commentEx w15:paraId="2625D5A6" w15:done="0"/>
   <w15:commentEx w15:paraId="72EAC75E" w15:done="0"/>
+  <w15:commentEx w15:paraId="62D0F745" w15:done="0"/>
+  <w15:commentEx w15:paraId="2D2F6BA5" w15:done="0"/>
+  <w15:commentEx w15:paraId="0E72E07A" w15:done="0"/>
+  <w15:commentEx w15:paraId="305E5444" w15:done="0"/>
   <w15:commentEx w15:paraId="25EB7FFF" w15:done="0"/>
   <w15:commentEx w15:paraId="4C8AB6E9" w15:paraIdParent="25EB7FFF" w15:done="0"/>
+  <w15:commentEx w15:paraId="319EB336" w15:paraIdParent="25EB7FFF" w15:done="0"/>
+  <w15:commentEx w15:paraId="2846D1BB" w15:done="0"/>
+  <w15:commentEx w15:paraId="62FADD46" w15:done="0"/>
+  <w15:commentEx w15:paraId="7D4C1AD6" w15:done="0"/>
+  <w15:commentEx w15:paraId="74998B86" w15:done="0"/>
 </w15:commentsEx>
 </file>
 
@@ -19785,8 +19850,17 @@
   <w16cid:commentId w16cid:paraId="7A630D87" w16cid:durableId="220655CD"/>
   <w16cid:commentId w16cid:paraId="2625D5A6" w16cid:durableId="2206564A"/>
   <w16cid:commentId w16cid:paraId="72EAC75E" w16cid:durableId="220657F2"/>
+  <w16cid:commentId w16cid:paraId="62D0F745" w16cid:durableId="22065A54"/>
+  <w16cid:commentId w16cid:paraId="2D2F6BA5" w16cid:durableId="22065C32"/>
+  <w16cid:commentId w16cid:paraId="0E72E07A" w16cid:durableId="22065C82"/>
+  <w16cid:commentId w16cid:paraId="305E5444" w16cid:durableId="22065E86"/>
   <w16cid:commentId w16cid:paraId="25EB7FFF" w16cid:durableId="21FFA323"/>
   <w16cid:commentId w16cid:paraId="4C8AB6E9" w16cid:durableId="22016C98"/>
+  <w16cid:commentId w16cid:paraId="319EB336" w16cid:durableId="22065F02"/>
+  <w16cid:commentId w16cid:paraId="2846D1BB" w16cid:durableId="22066054"/>
+  <w16cid:commentId w16cid:paraId="62FADD46" w16cid:durableId="22066150"/>
+  <w16cid:commentId w16cid:paraId="7D4C1AD6" w16cid:durableId="220661BC"/>
+  <w16cid:commentId w16cid:paraId="74998B86" w16cid:durableId="2206628B"/>
 </w16cid:commentsIds>
 </file>
 
@@ -23349,7 +23423,7 @@
 </file>
 
 <file path=customXml/itemProps1.xml><?xml version="1.0" encoding="utf-8"?>
-<ds:datastoreItem xmlns:ds="http://schemas.openxmlformats.org/officeDocument/2006/customXml" ds:itemID="{61D05038-14E7-3549-90B5-7F2CA98EED96}">
+<ds:datastoreItem xmlns:ds="http://schemas.openxmlformats.org/officeDocument/2006/customXml" ds:itemID="{F8D6F6AE-B947-3047-B28C-D9BD91013BAE}">
   <ds:schemaRefs>
     <ds:schemaRef ds:uri="http://schemas.openxmlformats.org/officeDocument/2006/bibliography"/>
   </ds:schemaRefs>

</xml_diff>

<commit_message>
Some on chapter 3
</commit_message>
<xml_diff>
--- a/thesis.docx
+++ b/thesis.docx
@@ -6091,77 +6091,350 @@
         <w:rPr>
           <w:szCs w:val="24"/>
         </w:rPr>
-        <w:t>In this chapter, we present a taxonomy on comments and commented out code.  This provides us with the necessary background and terminology we will use throughout the paper, as well as, defines the what we consider commented-out code for the nature of this thesis.</w:t>
+        <w:t xml:space="preserve">In this chapter, we present a taxonomy on comments and commented out code.  This provides us with the necessary background and terminology we will use throughout the paper, as well as, defines </w:t>
+      </w:r>
+      <w:del w:id="131" w:author="Michael Decker" w:date="2020-03-17T19:55:00Z">
+        <w:r>
+          <w:rPr>
+            <w:szCs w:val="24"/>
+          </w:rPr>
+          <w:delText xml:space="preserve">the </w:delText>
+        </w:r>
+      </w:del>
+      <w:r>
+        <w:rPr>
+          <w:szCs w:val="24"/>
+        </w:rPr>
+        <w:t>what we consider commented-out code for the nature of this thesis.</w:t>
       </w:r>
     </w:p>
     <w:p>
       <w:pPr>
         <w:jc w:val="both"/>
         <w:rPr>
-          <w:szCs w:val="24"/>
-        </w:rPr>
-      </w:pPr>
-      <w:r>
-        <w:rPr>
-          <w:szCs w:val="24"/>
-        </w:rPr>
-        <w:t xml:space="preserve">How we define the structure of a comment is extremely important to our research as well as defining exactly what commented out code is. </w:t>
-      </w:r>
-      <w:r>
-        <w:rPr>
-          <w:szCs w:val="24"/>
-        </w:rPr>
-        <w:t xml:space="preserve">We define a standard comment as any comment which does not contain syntactically correct code for the language that it is present in. While typically a comment will be primarily composed of </w:t>
-      </w:r>
-      <w:r>
-        <w:rPr>
-          <w:szCs w:val="24"/>
-        </w:rPr>
-        <w:t xml:space="preserve">English Prose, you may also see mathematical equations or full algorithms. </w:t>
-      </w:r>
+          <w:del w:id="132" w:author="Michael Decker" w:date="2020-03-17T20:00:00Z"/>
+          <w:szCs w:val="24"/>
+        </w:rPr>
+        <w:pPrChange w:id="133" w:author="Michael Decker" w:date="2020-03-17T20:07:00Z">
+          <w:pPr>
+            <w:jc w:val="both"/>
+          </w:pPr>
+        </w:pPrChange>
+      </w:pPr>
+      <w:r>
+        <w:rPr>
+          <w:szCs w:val="24"/>
+        </w:rPr>
+        <w:t>How we define the structure of a comment is extremely important to our research as well as defining exactly what commented out code is.</w:t>
+      </w:r>
+      <w:ins w:id="134" w:author="Michael Decker" w:date="2020-03-17T20:10:00Z">
+        <w:r>
+          <w:rPr>
+            <w:szCs w:val="24"/>
+          </w:rPr>
+          <w:t xml:space="preserve"> In this thesis, we will refer to commented-out code as commented-out code and other comments as English prose.  </w:t>
+        </w:r>
+      </w:ins>
+      <w:del w:id="135" w:author="Michael Decker" w:date="2020-03-17T20:10:00Z">
+        <w:r>
+          <w:rPr>
+            <w:szCs w:val="24"/>
+          </w:rPr>
+          <w:delText xml:space="preserve"> </w:delText>
+        </w:r>
+      </w:del>
+      <w:ins w:id="136" w:author="Michael Decker" w:date="2020-03-17T20:07:00Z">
+        <w:r>
+          <w:rPr>
+            <w:szCs w:val="24"/>
+          </w:rPr>
+          <w:t xml:space="preserve">First, </w:t>
+        </w:r>
+      </w:ins>
+      <w:del w:id="137" w:author="Michael Decker" w:date="2020-03-17T20:07:00Z">
+        <w:r>
+          <w:rPr>
+            <w:szCs w:val="24"/>
+          </w:rPr>
+          <w:delText xml:space="preserve">We define a standard comment as any comment which does not contain syntactically correct code for the language that it is present in. While typically a comment will be primarily composed of </w:delText>
+        </w:r>
+        <w:r>
+          <w:rPr>
+            <w:szCs w:val="24"/>
+          </w:rPr>
+          <w:delText>English Prose, you may also see mathematical equations</w:delText>
+        </w:r>
+      </w:del>
+      <w:del w:id="138" w:author="Michael Decker" w:date="2020-03-17T19:55:00Z">
+        <w:r>
+          <w:rPr>
+            <w:szCs w:val="24"/>
+          </w:rPr>
+          <w:delText xml:space="preserve"> </w:delText>
+        </w:r>
+      </w:del>
+      <w:del w:id="139" w:author="Michael Decker" w:date="2020-03-17T20:07:00Z">
+        <w:r>
+          <w:rPr>
+            <w:szCs w:val="24"/>
+          </w:rPr>
+          <w:delText xml:space="preserve">or full algorithms. </w:delText>
+        </w:r>
+      </w:del>
     </w:p>
     <w:p>
       <w:pPr>
         <w:jc w:val="both"/>
         <w:rPr>
-          <w:szCs w:val="24"/>
-        </w:rPr>
-      </w:pPr>
-      <w:r>
-        <w:rPr>
-          <w:szCs w:val="24"/>
-        </w:rPr>
-        <w:t xml:space="preserve">We define commented out code </w:t>
-      </w:r>
-      <w:r>
-        <w:rPr>
-          <w:szCs w:val="24"/>
-        </w:rPr>
-        <w:t xml:space="preserve">as </w:t>
-      </w:r>
-      <w:r>
-        <w:rPr>
-          <w:szCs w:val="24"/>
-        </w:rPr>
-        <w:t>any</w:t>
-      </w:r>
-      <w:r>
-        <w:rPr>
-          <w:szCs w:val="24"/>
-        </w:rPr>
-        <w:t xml:space="preserve"> piece of source code that has been disabled by means of commenting the line it is on</w:t>
-      </w:r>
-      <w:r>
-        <w:rPr>
-          <w:szCs w:val="24"/>
-        </w:rPr>
-        <w:t>.</w:t>
-      </w:r>
-      <w:r>
-        <w:rPr>
-          <w:szCs w:val="24"/>
-        </w:rPr>
-        <w:t xml:space="preserve"> We consider anything to be a comment if it is ignored at compile time with two special exemptions. The first of these exemptions are </w:t>
+          <w:ins w:id="140" w:author="Michael Decker" w:date="2020-03-17T20:01:00Z"/>
+          <w:szCs w:val="24"/>
+        </w:rPr>
+      </w:pPr>
+      <w:commentRangeStart w:id="141"/>
+      <w:del w:id="142" w:author="Michael Decker" w:date="2020-03-17T20:07:00Z">
+        <w:r>
+          <w:rPr>
+            <w:szCs w:val="24"/>
+          </w:rPr>
+          <w:delText xml:space="preserve">We define commented out code </w:delText>
+        </w:r>
+        <w:r>
+          <w:rPr>
+            <w:szCs w:val="24"/>
+          </w:rPr>
+          <w:delText xml:space="preserve">as </w:delText>
+        </w:r>
+        <w:r>
+          <w:rPr>
+            <w:szCs w:val="24"/>
+          </w:rPr>
+          <w:delText>any</w:delText>
+        </w:r>
+        <w:r>
+          <w:rPr>
+            <w:szCs w:val="24"/>
+          </w:rPr>
+          <w:delText xml:space="preserve"> piece of source code that has been disabled by means of commenting the line it is on</w:delText>
+        </w:r>
+        <w:r>
+          <w:rPr>
+            <w:szCs w:val="24"/>
+          </w:rPr>
+          <w:delText>.</w:delText>
+        </w:r>
+      </w:del>
+      <w:ins w:id="143" w:author="Michael Decker" w:date="2020-03-17T20:07:00Z">
+        <w:r>
+          <w:rPr>
+            <w:szCs w:val="24"/>
+          </w:rPr>
+          <w:t>i</w:t>
+        </w:r>
+      </w:ins>
+      <w:ins w:id="144" w:author="Michael Decker" w:date="2020-03-17T20:01:00Z">
+        <w:r>
+          <w:rPr>
+            <w:szCs w:val="24"/>
+          </w:rPr>
+          <w:t>n</w:t>
+        </w:r>
+      </w:ins>
+      <w:r>
+        <w:rPr>
+          <w:szCs w:val="24"/>
+        </w:rPr>
+        <w:t xml:space="preserve"> </w:t>
+      </w:r>
+      <w:ins w:id="145" w:author="Michael Decker" w:date="2020-03-17T20:01:00Z">
+        <w:r>
+          <w:rPr>
+            <w:szCs w:val="24"/>
+          </w:rPr>
+          <w:fldChar w:fldCharType="begin"/>
+        </w:r>
+        <w:r>
+          <w:rPr>
+            <w:szCs w:val="24"/>
+          </w:rPr>
+          <w:instrText xml:space="preserve"> REF _Ref35367705 \h </w:instrText>
+        </w:r>
+        <w:r>
+          <w:rPr>
+            <w:szCs w:val="24"/>
+          </w:rPr>
+        </w:r>
+      </w:ins>
+      <w:r>
+        <w:rPr>
+          <w:szCs w:val="24"/>
+        </w:rPr>
+        <w:fldChar w:fldCharType="separate"/>
+      </w:r>
+      <w:ins w:id="146" w:author="Michael Decker" w:date="2020-03-17T20:01:00Z">
+        <w:r>
+          <w:rPr>
+            <w:szCs w:val="24"/>
+          </w:rPr>
+          <w:t xml:space="preserve">TABLE </w:t>
+        </w:r>
+        <w:r>
+          <w:rPr>
+            <w:noProof/>
+            <w:szCs w:val="24"/>
+          </w:rPr>
+          <w:t>1</w:t>
+        </w:r>
+        <w:r>
+          <w:rPr>
+            <w:szCs w:val="24"/>
+          </w:rPr>
+          <w:fldChar w:fldCharType="end"/>
+        </w:r>
+        <w:r>
+          <w:rPr>
+            <w:szCs w:val="24"/>
+          </w:rPr>
+          <w:t xml:space="preserve">, we </w:t>
+        </w:r>
+      </w:ins>
+      <w:ins w:id="147" w:author="Michael Decker" w:date="2020-03-17T20:03:00Z">
+        <w:r>
+          <w:rPr>
+            <w:szCs w:val="24"/>
+          </w:rPr>
+          <w:t xml:space="preserve">give a taxonomy </w:t>
+        </w:r>
+      </w:ins>
+      <w:ins w:id="148" w:author="Michael Decker" w:date="2020-03-17T20:06:00Z">
+        <w:r>
+          <w:rPr>
+            <w:szCs w:val="24"/>
+          </w:rPr>
+          <w:t xml:space="preserve">(with </w:t>
+        </w:r>
+        <w:r>
+          <w:t>examples)</w:t>
+        </w:r>
+        <w:r>
+          <w:t xml:space="preserve"> </w:t>
+        </w:r>
+      </w:ins>
+      <w:ins w:id="149" w:author="Michael Decker" w:date="2020-03-17T20:03:00Z">
+        <w:r>
+          <w:rPr>
+            <w:szCs w:val="24"/>
+          </w:rPr>
+          <w:t xml:space="preserve">on </w:t>
+        </w:r>
+      </w:ins>
+      <w:ins w:id="150" w:author="Michael Decker" w:date="2020-03-17T20:06:00Z">
+        <w:r>
+          <w:rPr>
+            <w:szCs w:val="24"/>
+          </w:rPr>
+          <w:t xml:space="preserve">various ways </w:t>
+        </w:r>
+      </w:ins>
+      <w:ins w:id="151" w:author="Michael Decker" w:date="2020-03-17T20:07:00Z">
+        <w:r>
+          <w:rPr>
+            <w:szCs w:val="24"/>
+          </w:rPr>
+          <w:t xml:space="preserve">a programmer may provide comments. </w:t>
+        </w:r>
+      </w:ins>
+      <w:ins w:id="152" w:author="Michael Decker" w:date="2020-03-17T20:06:00Z">
+        <w:r>
+          <w:rPr>
+            <w:szCs w:val="24"/>
+          </w:rPr>
+          <w:t xml:space="preserve"> </w:t>
+        </w:r>
+      </w:ins>
+      <w:ins w:id="153" w:author="Michael Decker" w:date="2020-03-17T20:01:00Z">
+        <w:r>
+          <w:t>The first tw</w:t>
+        </w:r>
+      </w:ins>
+      <w:ins w:id="154" w:author="Michael Decker" w:date="2020-03-17T20:02:00Z">
+        <w:r>
+          <w:t>o are the traditional line-comment</w:t>
+        </w:r>
+      </w:ins>
+      <w:ins w:id="155" w:author="Michael Decker" w:date="2020-03-17T20:09:00Z">
+        <w:r>
+          <w:t xml:space="preserve"> </w:t>
+        </w:r>
+      </w:ins>
+      <w:ins w:id="156" w:author="Michael Decker" w:date="2020-03-17T20:07:00Z">
+        <w:r>
+          <w:t>and bl</w:t>
+        </w:r>
+      </w:ins>
+      <w:ins w:id="157" w:author="Michael Decker" w:date="2020-03-17T20:08:00Z">
+        <w:r>
+          <w:t xml:space="preserve">ock comments which are used to </w:t>
+        </w:r>
+      </w:ins>
+      <w:ins w:id="158" w:author="Michael Decker" w:date="2020-03-17T20:09:00Z">
+        <w:r>
+          <w:t>provide a one-line or multi-line comment</w:t>
+        </w:r>
+      </w:ins>
+      <w:ins w:id="159" w:author="Michael Decker" w:date="2020-03-17T20:11:00Z">
+        <w:r>
+          <w:t xml:space="preserve"> and are used for both commented-out code and English Prose.</w:t>
+        </w:r>
+      </w:ins>
+    </w:p>
+    <w:p>
+      <w:pPr>
+        <w:jc w:val="both"/>
+        <w:rPr>
+          <w:ins w:id="160" w:author="Michael Decker" w:date="2020-03-17T20:01:00Z"/>
+          <w:szCs w:val="24"/>
+        </w:rPr>
+      </w:pPr>
+      <w:ins w:id="161" w:author="Michael Decker" w:date="2020-03-17T20:07:00Z">
+        <w:r>
+          <w:rPr>
+            <w:szCs w:val="24"/>
+          </w:rPr>
+          <w:t xml:space="preserve">We define a standard comment as any comment which does not contain syntactically correct code for the language that it is present in. While typically a comment will be primarily composed of English Prose, you may also see references to variables, mathematical equations, or </w:t>
+        </w:r>
+        <w:r>
+          <w:rPr>
+            <w:szCs w:val="24"/>
+          </w:rPr>
+          <w:lastRenderedPageBreak/>
+          <w:t xml:space="preserve">full algorithms.  We define commented out code as </w:t>
+        </w:r>
+        <w:r>
+          <w:rPr>
+            <w:szCs w:val="24"/>
+          </w:rPr>
+          <w:t>any piece of source code that has been disabled by means of commenting the line it is on</w:t>
+        </w:r>
+        <w:r>
+          <w:rPr>
+            <w:szCs w:val="24"/>
+          </w:rPr>
+          <w:t>.</w:t>
+        </w:r>
+      </w:ins>
+    </w:p>
+    <w:p>
+      <w:pPr>
+        <w:jc w:val="both"/>
+        <w:rPr>
+          <w:szCs w:val="24"/>
+        </w:rPr>
+      </w:pPr>
+      <w:r>
+        <w:rPr>
+          <w:szCs w:val="24"/>
+        </w:rPr>
+        <w:t xml:space="preserve">We consider anything to be a comment if it is ignored at compile time with two special exemptions. The first of these exemptions are </w:t>
       </w:r>
       <w:proofErr w:type="gramStart"/>
       <w:r>
@@ -6181,14 +6454,20 @@
         <w:rPr>
           <w:szCs w:val="24"/>
         </w:rPr>
-        <w:t xml:space="preserve">statements, which so long as you do not change the 0 to a 1 all text within that if block will be ignored by the compiler. However, this method of commenting can be enabled by changing the 0 to a 1 allowing </w:t>
-      </w:r>
-      <w:r>
-        <w:rPr>
-          <w:szCs w:val="24"/>
-        </w:rPr>
-        <w:lastRenderedPageBreak/>
-        <w:t xml:space="preserve">the text inside, commonly commented out code, to be interpreted by the compiler. </w:t>
+        <w:t>statements, which so long as you do not cha</w:t>
+      </w:r>
+      <w:commentRangeEnd w:id="141"/>
+      <w:r>
+        <w:rPr>
+          <w:rStyle w:val="CommentReference"/>
+        </w:rPr>
+        <w:commentReference w:id="141"/>
+      </w:r>
+      <w:r>
+        <w:rPr>
+          <w:szCs w:val="24"/>
+        </w:rPr>
+        <w:t xml:space="preserve">nge the 0 to a 1 all text within that if block will be ignored by the compiler. However, this method of commenting can be enabled by changing the 0 to a 1 allowing the text inside, commonly commented out code, to be interpreted by the compiler. </w:t>
       </w:r>
       <w:r>
         <w:rPr>
@@ -6270,6 +6549,7 @@
           <w:szCs w:val="24"/>
         </w:rPr>
       </w:pPr>
+      <w:bookmarkStart w:id="162" w:name="_Ref35367705"/>
       <w:r>
         <w:rPr>
           <w:sz w:val="24"/>
@@ -6313,6 +6593,7 @@
         </w:rPr>
         <w:fldChar w:fldCharType="end"/>
       </w:r>
+      <w:bookmarkEnd w:id="162"/>
       <w:r>
         <w:rPr>
           <w:sz w:val="24"/>
@@ -6464,12 +6745,28 @@
                 <w:szCs w:val="24"/>
               </w:rPr>
             </w:pPr>
+            <w:ins w:id="163" w:author="Michael Decker" w:date="2020-03-17T19:56:00Z">
+              <w:r>
+                <w:rPr>
+                  <w:szCs w:val="24"/>
+                </w:rPr>
+                <w:t>i</w:t>
+              </w:r>
+            </w:ins>
+            <w:del w:id="164" w:author="Michael Decker" w:date="2020-03-17T19:56:00Z">
+              <w:r>
+                <w:rPr>
+                  <w:szCs w:val="24"/>
+                </w:rPr>
+                <w:delText>I</w:delText>
+              </w:r>
+            </w:del>
             <w:proofErr w:type="gramStart"/>
             <w:r>
               <w:rPr>
                 <w:szCs w:val="24"/>
               </w:rPr>
-              <w:t>If(</w:t>
+              <w:t>f(</w:t>
             </w:r>
             <w:proofErr w:type="gramEnd"/>
             <w:r>
@@ -6619,11 +6916,27 @@
               </w:rPr>
               <w:t xml:space="preserve">to </w:t>
             </w:r>
-            <w:r>
-              <w:rPr>
-                <w:szCs w:val="24"/>
-              </w:rPr>
-              <w:t>java languages.</w:t>
+            <w:ins w:id="165" w:author="Michael Decker" w:date="2020-03-17T19:57:00Z">
+              <w:r>
+                <w:rPr>
+                  <w:szCs w:val="24"/>
+                </w:rPr>
+                <w:t>J</w:t>
+              </w:r>
+            </w:ins>
+            <w:del w:id="166" w:author="Michael Decker" w:date="2020-03-17T19:57:00Z">
+              <w:r>
+                <w:rPr>
+                  <w:szCs w:val="24"/>
+                </w:rPr>
+                <w:delText>j</w:delText>
+              </w:r>
+            </w:del>
+            <w:r>
+              <w:rPr>
+                <w:szCs w:val="24"/>
+              </w:rPr>
+              <w:t>ava languages.</w:t>
             </w:r>
           </w:p>
         </w:tc>
@@ -6690,6 +7003,7 @@
           <w:sz w:val="24"/>
           <w:szCs w:val="24"/>
         </w:rPr>
+        <w:lastRenderedPageBreak/>
         <w:t xml:space="preserve">TABLE </w:t>
       </w:r>
       <w:r>
@@ -6770,7 +7084,27 @@
               <w:rPr>
                 <w:rStyle w:val="Code"/>
               </w:rPr>
-              <w:t>//returns the final cost after calculating tax</w:t>
+              <w:t xml:space="preserve">//returns the final cost after </w:t>
+            </w:r>
+            <w:commentRangeStart w:id="167"/>
+            <w:r>
+              <w:rPr>
+                <w:rStyle w:val="Code"/>
+              </w:rPr>
+              <w:t>calculating</w:t>
+            </w:r>
+            <w:commentRangeEnd w:id="167"/>
+            <w:r>
+              <w:rPr>
+                <w:rStyle w:val="CommentReference"/>
+              </w:rPr>
+              <w:commentReference w:id="167"/>
+            </w:r>
+            <w:r>
+              <w:rPr>
+                <w:rStyle w:val="Code"/>
+              </w:rPr>
+              <w:t xml:space="preserve"> tax</w:t>
             </w:r>
           </w:p>
         </w:tc>
@@ -6865,7 +7199,6 @@
               <w:rPr>
                 <w:rStyle w:val="Code"/>
               </w:rPr>
-              <w:lastRenderedPageBreak/>
               <w:t>//accuracy = (TP + TN)</w:t>
             </w:r>
             <w:proofErr w:type="gramStart"/>
@@ -7064,6 +7397,7 @@
       <w:pPr>
         <w:jc w:val="both"/>
         <w:rPr>
+          <w:del w:id="168" w:author="Michael Decker" w:date="2020-03-17T19:49:00Z"/>
           <w:szCs w:val="24"/>
         </w:rPr>
       </w:pPr>
@@ -7114,6 +7448,7 @@
       <w:pPr>
         <w:jc w:val="both"/>
         <w:rPr>
+          <w:del w:id="169" w:author="Michael Decker" w:date="2020-03-17T19:49:00Z"/>
           <w:szCs w:val="24"/>
         </w:rPr>
       </w:pPr>
@@ -7385,6 +7720,7 @@
               <w:rPr>
                 <w:szCs w:val="24"/>
               </w:rPr>
+              <w:lastRenderedPageBreak/>
               <w:t xml:space="preserve"> * WITHOUT WARRANTIES OR CONDITIONS OF ANY KIND, either express or implied.</w:t>
             </w:r>
           </w:p>
@@ -7452,6 +7788,7 @@
               <w:rPr>
                 <w:szCs w:val="24"/>
               </w:rPr>
+              <w:lastRenderedPageBreak/>
               <w:t>This comment contains all of the details of the licensing related to the source code in the file.</w:t>
             </w:r>
           </w:p>
@@ -7474,7 +7811,6 @@
               <w:rPr>
                 <w:szCs w:val="24"/>
               </w:rPr>
-              <w:lastRenderedPageBreak/>
               <w:t>/*</w:t>
             </w:r>
           </w:p>
@@ -8384,6 +8720,7 @@
               <w:rPr>
                 <w:szCs w:val="24"/>
               </w:rPr>
+              <w:lastRenderedPageBreak/>
               <w:t xml:space="preserve">                        }</w:t>
             </w:r>
           </w:p>
@@ -8421,6 +8758,7 @@
               <w:rPr>
                 <w:szCs w:val="24"/>
               </w:rPr>
+              <w:lastRenderedPageBreak/>
               <w:t>This comment is a sample of commented out code.</w:t>
             </w:r>
           </w:p>
@@ -8446,7 +8784,6 @@
         <w:rPr>
           <w:szCs w:val="24"/>
         </w:rPr>
-        <w:lastRenderedPageBreak/>
         <w:t xml:space="preserve"> These are not your only options however, there are many programmers who use </w:t>
       </w:r>
       <w:proofErr w:type="spellStart"/>
@@ -9182,6 +9519,7 @@
               <w:rPr>
                 <w:szCs w:val="24"/>
               </w:rPr>
+              <w:lastRenderedPageBreak/>
               <w:t xml:space="preserve">This comment is a sample of </w:t>
             </w:r>
             <w:proofErr w:type="spellStart"/>
@@ -9345,7 +9683,6 @@
               <w:rPr>
                 <w:szCs w:val="24"/>
               </w:rPr>
-              <w:lastRenderedPageBreak/>
               <w:t xml:space="preserve"> This file is part of </w:t>
             </w:r>
             <w:proofErr w:type="spellStart"/>
@@ -9579,7 +9916,6 @@
               <w:rPr>
                 <w:szCs w:val="24"/>
               </w:rPr>
-              <w:lastRenderedPageBreak/>
               <w:t xml:space="preserve">This comment is a sample of </w:t>
             </w:r>
             <w:proofErr w:type="spellStart"/>
@@ -9961,9 +10297,9 @@
       <w:pPr>
         <w:pStyle w:val="Heading1"/>
       </w:pPr>
-      <w:bookmarkStart w:id="131" w:name="_Ref34250973"/>
+      <w:bookmarkStart w:id="170" w:name="_Ref34250973"/>
     </w:p>
-    <w:bookmarkEnd w:id="131"/>
+    <w:bookmarkEnd w:id="170"/>
     <w:p>
       <w:pPr>
         <w:rPr>
@@ -10005,7 +10341,7 @@
           <w:szCs w:val="24"/>
         </w:rPr>
       </w:pPr>
-      <w:commentRangeStart w:id="132"/>
+      <w:commentRangeStart w:id="171"/>
       <w:r>
         <w:rPr>
           <w:rFonts w:cs="Times New Roman"/>
@@ -10476,12 +10812,12 @@
         </w:rPr>
         <w:t xml:space="preserve"> is that it can only parse C, C++, C#, and Java though for the purposes of this research this is not an issue.</w:t>
       </w:r>
-      <w:commentRangeEnd w:id="132"/>
+      <w:commentRangeEnd w:id="171"/>
       <w:r>
         <w:rPr>
           <w:rStyle w:val="CommentReference"/>
         </w:rPr>
-        <w:commentReference w:id="132"/>
+        <w:commentReference w:id="171"/>
       </w:r>
     </w:p>
     <w:p>
@@ -10559,9 +10895,9 @@
       <w:pPr>
         <w:pStyle w:val="Heading1"/>
       </w:pPr>
-      <w:bookmarkStart w:id="133" w:name="_Ref34251006"/>
+      <w:bookmarkStart w:id="172" w:name="_Ref34251006"/>
     </w:p>
-    <w:bookmarkEnd w:id="133"/>
+    <w:bookmarkEnd w:id="172"/>
     <w:p>
       <w:pPr>
         <w:pStyle w:val="ChapterTitle"/>
@@ -10823,11 +11159,11 @@
       <w:pPr>
         <w:pStyle w:val="Heading2"/>
       </w:pPr>
-      <w:bookmarkStart w:id="134" w:name="_Ref34248657"/>
+      <w:bookmarkStart w:id="173" w:name="_Ref34248657"/>
       <w:r>
         <w:t>Corpus Selection</w:t>
       </w:r>
-      <w:bookmarkEnd w:id="134"/>
+      <w:bookmarkEnd w:id="173"/>
     </w:p>
     <w:p>
       <w:pPr>
@@ -11005,11 +11341,11 @@
       <w:pPr>
         <w:pStyle w:val="Heading2"/>
       </w:pPr>
-      <w:bookmarkStart w:id="135" w:name="_Ref34248720"/>
+      <w:bookmarkStart w:id="174" w:name="_Ref34248720"/>
       <w:r>
         <w:t>Comment Extraction</w:t>
       </w:r>
-      <w:bookmarkEnd w:id="135"/>
+      <w:bookmarkEnd w:id="174"/>
     </w:p>
     <w:p>
       <w:pPr>
@@ -11236,11 +11572,11 @@
       <w:pPr>
         <w:pStyle w:val="Heading2"/>
       </w:pPr>
-      <w:bookmarkStart w:id="136" w:name="_Ref34248768"/>
+      <w:bookmarkStart w:id="175" w:name="_Ref34248768"/>
       <w:r>
         <w:t>Manual Classification</w:t>
       </w:r>
-      <w:bookmarkEnd w:id="136"/>
+      <w:bookmarkEnd w:id="175"/>
     </w:p>
     <w:p>
       <w:pPr>
@@ -11625,8 +11961,8 @@
           <w:szCs w:val="24"/>
         </w:rPr>
       </w:pPr>
-      <w:bookmarkStart w:id="137" w:name="_Ref34252126"/>
-      <w:bookmarkStart w:id="138" w:name="_Ref34252119"/>
+      <w:bookmarkStart w:id="176" w:name="_Ref34252126"/>
+      <w:bookmarkStart w:id="177" w:name="_Ref34252119"/>
       <w:r>
         <w:rPr>
           <w:rFonts w:cs="Times New Roman"/>
@@ -11694,7 +12030,7 @@
         </w:rPr>
         <w:fldChar w:fldCharType="end"/>
       </w:r>
-      <w:bookmarkEnd w:id="137"/>
+      <w:bookmarkEnd w:id="176"/>
       <w:r>
         <w:rPr>
           <w:rFonts w:cs="Times New Roman"/>
@@ -11712,7 +12048,7 @@
         </w:rPr>
         <w:t xml:space="preserve"> </w:t>
       </w:r>
-      <w:bookmarkStart w:id="139" w:name="_Ref34252123"/>
+      <w:bookmarkStart w:id="178" w:name="_Ref34252123"/>
       <w:r>
         <w:rPr>
           <w:rFonts w:cs="Times New Roman"/>
@@ -11731,8 +12067,8 @@
         </w:rPr>
         <w:t>the lines of the file the block comment is comprised of. The fourth column lists the language the file is written in. The fifth column shows whether or not the line contains code. The sixth column shows whether or not the line is entirely code. Column seven contains any terms which are standard to the language the line is written in.</w:t>
       </w:r>
-      <w:bookmarkEnd w:id="138"/>
-      <w:bookmarkEnd w:id="139"/>
+      <w:bookmarkEnd w:id="177"/>
+      <w:bookmarkEnd w:id="178"/>
     </w:p>
     <w:tbl>
       <w:tblPr>
@@ -13720,9 +14056,9 @@
       <w:pPr>
         <w:pStyle w:val="Heading1"/>
       </w:pPr>
-      <w:bookmarkStart w:id="140" w:name="_Ref34136593"/>
+      <w:bookmarkStart w:id="179" w:name="_Ref34136593"/>
     </w:p>
-    <w:bookmarkEnd w:id="140"/>
+    <w:bookmarkEnd w:id="179"/>
     <w:p>
       <w:pPr>
         <w:pStyle w:val="ChapterTitle"/>
@@ -13995,11 +14331,11 @@
       <w:pPr>
         <w:pStyle w:val="Heading2"/>
       </w:pPr>
-      <w:bookmarkStart w:id="141" w:name="_Ref33695007"/>
+      <w:bookmarkStart w:id="180" w:name="_Ref33695007"/>
       <w:r>
         <w:t>Syntax-based Approach</w:t>
       </w:r>
-      <w:bookmarkEnd w:id="141"/>
+      <w:bookmarkEnd w:id="180"/>
     </w:p>
     <w:p>
       <w:pPr>
@@ -14300,11 +14636,11 @@
       <w:pPr>
         <w:pStyle w:val="Heading2"/>
       </w:pPr>
-      <w:bookmarkStart w:id="142" w:name="_Ref33695020"/>
+      <w:bookmarkStart w:id="181" w:name="_Ref33695020"/>
       <w:r>
         <w:t>Bag of Words Approach</w:t>
       </w:r>
-      <w:bookmarkEnd w:id="142"/>
+      <w:bookmarkEnd w:id="181"/>
     </w:p>
     <w:p>
       <w:pPr>
@@ -14529,7 +14865,7 @@
       <w:pPr>
         <w:pStyle w:val="Heading2"/>
       </w:pPr>
-      <w:bookmarkStart w:id="143" w:name="_Ref33695048"/>
+      <w:bookmarkStart w:id="182" w:name="_Ref33695048"/>
       <w:r>
         <w:t>Frequency</w:t>
       </w:r>
@@ -14542,7 +14878,7 @@
       <w:r>
         <w:t>h</w:t>
       </w:r>
-      <w:bookmarkEnd w:id="143"/>
+      <w:bookmarkEnd w:id="182"/>
     </w:p>
     <w:p>
       <w:pPr>
@@ -14916,8 +15252,8 @@
         </w:rPr>
         <w:t xml:space="preserve">follow-on research using modern computational methods, it has been determined that </w:t>
       </w:r>
-      <w:commentRangeStart w:id="144"/>
-      <w:commentRangeStart w:id="145"/>
+      <w:commentRangeStart w:id="183"/>
+      <w:commentRangeStart w:id="184"/>
       <w:r>
         <w:rPr>
           <w:rFonts w:cs="Times New Roman"/>
@@ -14925,19 +15261,19 @@
         </w:rPr>
         <w:t xml:space="preserve">the average length of an English word is 4.7 characters. This means that in the same space of total characters, fifteen, on average 3 words would fit, assuming that it ends in a period and contains 2 spaces. </w:t>
       </w:r>
-      <w:commentRangeEnd w:id="144"/>
+      <w:commentRangeEnd w:id="183"/>
       <w:r>
         <w:rPr>
           <w:rStyle w:val="CommentReference"/>
         </w:rPr>
-        <w:commentReference w:id="144"/>
-      </w:r>
-      <w:commentRangeEnd w:id="145"/>
+        <w:commentReference w:id="183"/>
+      </w:r>
+      <w:commentRangeEnd w:id="184"/>
       <w:r>
         <w:rPr>
           <w:rStyle w:val="CommentReference"/>
         </w:rPr>
-        <w:commentReference w:id="145"/>
+        <w:commentReference w:id="184"/>
       </w:r>
       <w:r>
         <w:rPr>
@@ -15182,9 +15518,9 @@
       <w:pPr>
         <w:pStyle w:val="Heading1"/>
       </w:pPr>
-      <w:bookmarkStart w:id="146" w:name="_Ref34251031"/>
+      <w:bookmarkStart w:id="185" w:name="_Ref34251031"/>
     </w:p>
-    <w:bookmarkEnd w:id="146"/>
+    <w:bookmarkEnd w:id="185"/>
     <w:p>
       <w:pPr>
         <w:pStyle w:val="ChapterTitle"/>
@@ -16046,7 +16382,7 @@
           <w:szCs w:val="24"/>
         </w:rPr>
       </w:pPr>
-      <w:bookmarkStart w:id="147" w:name="_Ref34305463"/>
+      <w:bookmarkStart w:id="186" w:name="_Ref34305463"/>
       <w:r>
         <w:rPr>
           <w:sz w:val="24"/>
@@ -16105,7 +16441,7 @@
         </w:rPr>
         <w:fldChar w:fldCharType="end"/>
       </w:r>
-      <w:bookmarkEnd w:id="147"/>
+      <w:bookmarkEnd w:id="186"/>
       <w:r>
         <w:rPr>
           <w:noProof/>
@@ -16349,9 +16685,9 @@
       <w:pPr>
         <w:pStyle w:val="Heading1"/>
       </w:pPr>
-      <w:bookmarkStart w:id="148" w:name="_Ref34310606"/>
+      <w:bookmarkStart w:id="187" w:name="_Ref34310606"/>
     </w:p>
-    <w:bookmarkEnd w:id="148"/>
+    <w:bookmarkEnd w:id="187"/>
     <w:p>
       <w:pPr>
         <w:ind w:left="2880" w:firstLine="0"/>
@@ -16764,8 +17100,8 @@
           <w:szCs w:val="24"/>
         </w:rPr>
       </w:pPr>
-      <w:bookmarkStart w:id="149" w:name="_Ref34324168"/>
-      <w:bookmarkStart w:id="150" w:name="_Ref34324152"/>
+      <w:bookmarkStart w:id="188" w:name="_Ref34324168"/>
+      <w:bookmarkStart w:id="189" w:name="_Ref34324152"/>
       <w:r>
         <w:rPr>
           <w:sz w:val="24"/>
@@ -16824,7 +17160,7 @@
         </w:rPr>
         <w:fldChar w:fldCharType="end"/>
       </w:r>
-      <w:bookmarkEnd w:id="149"/>
+      <w:bookmarkEnd w:id="188"/>
       <w:r>
         <w:rPr>
           <w:noProof/>
@@ -16850,7 +17186,7 @@
         </w:rPr>
         <w:t>This table shows each equation used as a hueristic in the analysis of our results.</w:t>
       </w:r>
-      <w:bookmarkEnd w:id="150"/>
+      <w:bookmarkEnd w:id="189"/>
     </w:p>
     <w:tbl>
       <w:tblPr>
@@ -17449,9 +17785,9 @@
       <w:pPr>
         <w:pStyle w:val="Heading1"/>
       </w:pPr>
-      <w:bookmarkStart w:id="151" w:name="_Ref34251039"/>
+      <w:bookmarkStart w:id="190" w:name="_Ref34251039"/>
     </w:p>
-    <w:bookmarkEnd w:id="151"/>
+    <w:bookmarkEnd w:id="190"/>
     <w:p>
       <w:pPr>
         <w:pStyle w:val="ChapterTitle"/>
@@ -17646,8 +17982,8 @@
           <w:szCs w:val="24"/>
         </w:rPr>
       </w:pPr>
-      <w:bookmarkStart w:id="152" w:name="_Ref33646320"/>
-      <w:bookmarkStart w:id="153" w:name="_Ref32495567"/>
+      <w:bookmarkStart w:id="191" w:name="_Ref33646320"/>
+      <w:bookmarkStart w:id="192" w:name="_Ref32495567"/>
       <w:r>
         <w:rPr>
           <w:rFonts w:cs="Times New Roman"/>
@@ -17714,7 +18050,7 @@
         </w:rPr>
         <w:fldChar w:fldCharType="end"/>
       </w:r>
-      <w:bookmarkEnd w:id="152"/>
+      <w:bookmarkEnd w:id="191"/>
       <w:r>
         <w:rPr>
           <w:rFonts w:cs="Times New Roman"/>
@@ -17781,7 +18117,7 @@
         </w:rPr>
         <w:t>, the lower the score, the more important the value is.</w:t>
       </w:r>
-      <w:bookmarkEnd w:id="153"/>
+      <w:bookmarkEnd w:id="192"/>
     </w:p>
     <w:p>
       <w:pPr>
@@ -17790,8 +18126,8 @@
           <w:szCs w:val="24"/>
         </w:rPr>
       </w:pPr>
-      <w:commentRangeStart w:id="154"/>
-      <w:commentRangeStart w:id="155"/>
+      <w:commentRangeStart w:id="193"/>
+      <w:commentRangeStart w:id="194"/>
       <w:r>
         <w:rPr>
           <w:rFonts w:cs="Times New Roman"/>
@@ -17799,19 +18135,19 @@
         </w:rPr>
         <w:t xml:space="preserve">Second, decision trees are able to handle blank data very well, this is extremely important when considering our data, this is because even if a line does not contain a symbol from the portion of selected ASCII characters that we are analyzing such as in this sample: </w:t>
       </w:r>
-      <w:commentRangeEnd w:id="154"/>
+      <w:commentRangeEnd w:id="193"/>
       <w:r>
         <w:rPr>
           <w:rStyle w:val="CommentReference"/>
         </w:rPr>
-        <w:commentReference w:id="154"/>
-      </w:r>
-      <w:commentRangeEnd w:id="155"/>
+        <w:commentReference w:id="193"/>
+      </w:r>
+      <w:commentRangeEnd w:id="194"/>
       <w:r>
         <w:rPr>
           <w:rStyle w:val="CommentReference"/>
         </w:rPr>
-        <w:commentReference w:id="155"/>
+        <w:commentReference w:id="194"/>
       </w:r>
     </w:p>
     <w:p>
@@ -17889,8 +18225,8 @@
           <w:szCs w:val="24"/>
         </w:rPr>
       </w:pPr>
-      <w:bookmarkStart w:id="156" w:name="_Ref33646702"/>
-      <w:bookmarkStart w:id="157" w:name="_Ref33113399"/>
+      <w:bookmarkStart w:id="195" w:name="_Ref33646702"/>
+      <w:bookmarkStart w:id="196" w:name="_Ref33113399"/>
       <w:r>
         <w:rPr>
           <w:rFonts w:cs="Times New Roman"/>
@@ -17941,7 +18277,7 @@
         </w:rPr>
         <w:fldChar w:fldCharType="end"/>
       </w:r>
-      <w:bookmarkEnd w:id="156"/>
+      <w:bookmarkEnd w:id="195"/>
       <w:r>
         <w:rPr>
           <w:rFonts w:cs="Times New Roman"/>
@@ -17959,7 +18295,7 @@
         </w:rPr>
         <w:t xml:space="preserve"> </w:t>
       </w:r>
-      <w:bookmarkEnd w:id="157"/>
+      <w:bookmarkEnd w:id="196"/>
       <w:r>
         <w:rPr>
           <w:rFonts w:cs="Times New Roman"/>
@@ -21997,9 +22333,9 @@
           <w:szCs w:val="24"/>
         </w:rPr>
       </w:pPr>
-      <w:bookmarkStart w:id="158" w:name="_Ref35357782"/>
-      <w:bookmarkStart w:id="159" w:name="_Ref32772875"/>
-      <w:bookmarkStart w:id="160" w:name="_Ref33019599"/>
+      <w:bookmarkStart w:id="197" w:name="_Ref35357782"/>
+      <w:bookmarkStart w:id="198" w:name="_Ref32772875"/>
+      <w:bookmarkStart w:id="199" w:name="_Ref33019599"/>
       <w:r>
         <w:rPr>
           <w:rFonts w:cs="Times New Roman"/>
@@ -22066,7 +22402,7 @@
         </w:rPr>
         <w:fldChar w:fldCharType="end"/>
       </w:r>
-      <w:bookmarkEnd w:id="158"/>
+      <w:bookmarkEnd w:id="197"/>
       <w:r>
         <w:rPr>
           <w:rFonts w:cs="Times New Roman"/>
@@ -22102,8 +22438,8 @@
         </w:rPr>
         <w:t>values are the results of each fold from the stratified k-fold cross validation.</w:t>
       </w:r>
-      <w:bookmarkEnd w:id="159"/>
-      <w:bookmarkEnd w:id="160"/>
+      <w:bookmarkEnd w:id="198"/>
+      <w:bookmarkEnd w:id="199"/>
     </w:p>
     <w:tbl>
       <w:tblPr>
@@ -23117,9 +23453,9 @@
       <w:pPr>
         <w:pStyle w:val="Heading1"/>
       </w:pPr>
-      <w:bookmarkStart w:id="161" w:name="_Ref32599906"/>
+      <w:bookmarkStart w:id="200" w:name="_Ref32599906"/>
     </w:p>
-    <w:bookmarkEnd w:id="161"/>
+    <w:bookmarkEnd w:id="200"/>
     <w:p>
       <w:pPr>
         <w:pStyle w:val="ChapterTitle"/>
@@ -23142,7 +23478,7 @@
         </w:rPr>
         <w:t xml:space="preserve">Throughout the duration of our research there have been a few different points that point to threats to validity that we </w:t>
       </w:r>
-      <w:commentRangeStart w:id="162"/>
+      <w:commentRangeStart w:id="201"/>
       <w:r>
         <w:rPr>
           <w:rFonts w:cs="Times New Roman"/>
@@ -23150,12 +23486,12 @@
         </w:rPr>
         <w:t xml:space="preserve">hope to both mitigate </w:t>
       </w:r>
-      <w:commentRangeEnd w:id="162"/>
+      <w:commentRangeEnd w:id="201"/>
       <w:r>
         <w:rPr>
           <w:rStyle w:val="CommentReference"/>
         </w:rPr>
-        <w:commentReference w:id="162"/>
+        <w:commentReference w:id="201"/>
       </w:r>
       <w:r>
         <w:rPr>
@@ -23396,13 +23732,13 @@
       <w:pPr>
         <w:pStyle w:val="Heading2"/>
       </w:pPr>
-      <w:bookmarkStart w:id="163" w:name="_Ref33017647"/>
-      <w:commentRangeStart w:id="164"/>
+      <w:bookmarkStart w:id="202" w:name="_Ref33017647"/>
+      <w:commentRangeStart w:id="203"/>
       <w:r>
         <w:t>External Validity</w:t>
       </w:r>
-      <w:bookmarkEnd w:id="163"/>
-      <w:commentRangeEnd w:id="164"/>
+      <w:bookmarkEnd w:id="202"/>
+      <w:commentRangeEnd w:id="203"/>
       <w:r>
         <w:rPr>
           <w:rStyle w:val="CommentReference"/>
@@ -23411,7 +23747,7 @@
           <w:bCs w:val="0"/>
           <w:color w:val="auto"/>
         </w:rPr>
-        <w:commentReference w:id="164"/>
+        <w:commentReference w:id="203"/>
       </w:r>
     </w:p>
     <w:p>
@@ -23441,11 +23777,11 @@
       <w:pPr>
         <w:pStyle w:val="Heading2"/>
       </w:pPr>
-      <w:bookmarkStart w:id="165" w:name="_Ref33018411"/>
+      <w:bookmarkStart w:id="204" w:name="_Ref33018411"/>
       <w:r>
         <w:t>Internal Validity</w:t>
       </w:r>
-      <w:bookmarkEnd w:id="165"/>
+      <w:bookmarkEnd w:id="204"/>
     </w:p>
     <w:p>
       <w:pPr>
@@ -23942,9 +24278,9 @@
       <w:pPr>
         <w:pStyle w:val="Heading1"/>
       </w:pPr>
-      <w:bookmarkStart w:id="166" w:name="_Ref33719271"/>
+      <w:bookmarkStart w:id="205" w:name="_Ref33719271"/>
     </w:p>
-    <w:bookmarkEnd w:id="166"/>
+    <w:bookmarkEnd w:id="205"/>
     <w:p>
       <w:pPr>
         <w:pStyle w:val="ChapterTitle"/>
@@ -24256,9 +24592,9 @@
       <w:pPr>
         <w:pStyle w:val="Heading1"/>
       </w:pPr>
-      <w:bookmarkStart w:id="167" w:name="_Ref33719289"/>
+      <w:bookmarkStart w:id="206" w:name="_Ref33719289"/>
     </w:p>
-    <w:bookmarkEnd w:id="167"/>
+    <w:bookmarkEnd w:id="206"/>
     <w:p>
       <w:pPr>
         <w:pStyle w:val="ChapterTitle"/>
@@ -25809,7 +26145,7 @@
       </w:r>
     </w:p>
   </w:comment>
-  <w:comment w:id="132" w:author="blake grills" w:date="2020-03-16T22:59:00Z" w:initials="bg">
+  <w:comment w:id="141" w:author="Michael Decker" w:date="2020-03-17T19:56:00Z" w:initials="MD">
     <w:p>
       <w:pPr>
         <w:pStyle w:val="CommentText"/>
@@ -25821,11 +26157,124 @@
         <w:annotationRef/>
       </w:r>
       <w:r>
-        <w:t>If we could go over exactly what you want in this chapter, I cleaned out the relations to comments and am not sure what else to add and take away</w:t>
+        <w:t>Reference the table</w:t>
+      </w:r>
+      <w:r>
+        <w:t xml:space="preserve"> and discuss in terms of the table you are referencing.  I started the first table (you will need to add examples to the table as well)</w:t>
+      </w:r>
+    </w:p>
+    <w:p>
+      <w:pPr>
+        <w:pStyle w:val="CommentText"/>
+      </w:pPr>
+    </w:p>
+    <w:p>
+      <w:pPr>
+        <w:pStyle w:val="CommentText"/>
+      </w:pPr>
+      <w:r>
+        <w:t>Also #if 0 is another one.</w:t>
+      </w:r>
+    </w:p>
+    <w:p>
+      <w:pPr>
+        <w:pStyle w:val="CommentText"/>
+      </w:pPr>
+    </w:p>
+    <w:p>
+      <w:pPr>
+        <w:pStyle w:val="CommentText"/>
+      </w:pPr>
+      <w:r>
+        <w:t xml:space="preserve">You need to do the same for each table.  Each table must be referenced in text (possible multiple at </w:t>
+      </w:r>
+      <w:r>
+        <w:t>s</w:t>
+      </w:r>
+      <w:r>
+        <w:t>ame time</w:t>
+      </w:r>
+      <w:proofErr w:type="gramStart"/>
+      <w:r>
+        <w:t>), and</w:t>
+      </w:r>
+      <w:proofErr w:type="gramEnd"/>
+      <w:r>
+        <w:t xml:space="preserve"> used to drive the discussion. </w:t>
+      </w:r>
+    </w:p>
+    <w:p>
+      <w:pPr>
+        <w:pStyle w:val="CommentText"/>
+      </w:pPr>
+    </w:p>
+    <w:p>
+      <w:pPr>
+        <w:pStyle w:val="CommentText"/>
+      </w:pPr>
+    </w:p>
+    <w:p>
+      <w:pPr>
+        <w:pStyle w:val="CommentText"/>
+      </w:pPr>
+      <w:r>
+        <w:t xml:space="preserve">After you go over the ways to comment, then go over commented out code vs English </w:t>
+      </w:r>
+      <w:r>
+        <w:t>prose.</w:t>
       </w:r>
     </w:p>
   </w:comment>
-  <w:comment w:id="144" w:author="Michael Decker" w:date="2020-03-01T16:30:00Z" w:initials="MD">
+  <w:comment w:id="167" w:author="Michael Decker" w:date="2020-03-17T19:50:00Z" w:initials="MD">
+    <w:p>
+      <w:pPr>
+        <w:pStyle w:val="CommentText"/>
+      </w:pPr>
+      <w:r>
+        <w:rPr>
+          <w:rStyle w:val="CommentReference"/>
+        </w:rPr>
+        <w:annotationRef/>
+      </w:r>
+      <w:r>
+        <w:rPr>
+          <w:rStyle w:val="CommentReference"/>
+        </w:rPr>
+        <w:t xml:space="preserve">I see why you did these this way.  Go ahead and make </w:t>
+      </w:r>
+      <w:proofErr w:type="gramStart"/>
+      <w:r>
+        <w:rPr>
+          <w:rStyle w:val="CommentReference"/>
+        </w:rPr>
+        <w:t>these three column</w:t>
+      </w:r>
+      <w:proofErr w:type="gramEnd"/>
+      <w:r>
+        <w:rPr>
+          <w:rStyle w:val="CommentReference"/>
+        </w:rPr>
+        <w:t xml:space="preserve"> (the interleaving is a bit odd, third column is if Prose or Code).  Turn the Table 90 degrees, so you have the whole page (potentially, to have all the columns).  Not sure which is best, but can change text direction, or have only the tables on a page and rotate the page.</w:t>
+      </w:r>
+    </w:p>
+  </w:comment>
+  <w:comment w:id="171" w:author="blake grills" w:date="2020-03-16T22:59:00Z" w:initials="bg">
+    <w:p>
+      <w:pPr>
+        <w:pStyle w:val="CommentText"/>
+      </w:pPr>
+      <w:r>
+        <w:rPr>
+          <w:rStyle w:val="CommentReference"/>
+        </w:rPr>
+        <w:annotationRef/>
+      </w:r>
+      <w:r>
+        <w:t>If we could go over exactly what you want in this chapter, I cleaned out the relations to comments and am not sure what else to add and take away</w:t>
+      </w:r>
+    </w:p>
+  </w:comment>
+  <w:comment w:id="183" w:author="Michael Decker" w:date="2020-03-01T16:30:00Z" w:initials="MD">
     <w:p>
       <w:pPr>
         <w:pStyle w:val="CommentText"/>
@@ -25846,7 +26295,7 @@
       <w:proofErr w:type="spellEnd"/>
     </w:p>
   </w:comment>
-  <w:comment w:id="145" w:author="blake grills" w:date="2020-03-05T12:27:00Z" w:initials="bg">
+  <w:comment w:id="184" w:author="blake grills" w:date="2020-03-05T12:27:00Z" w:initials="bg">
     <w:p>
       <w:pPr>
         <w:pStyle w:val="CommentText"/>
@@ -25862,7 +26311,7 @@
       </w:r>
     </w:p>
   </w:comment>
-  <w:comment w:id="154" w:author="Michael Decker" w:date="2020-03-01T16:56:00Z" w:initials="MD">
+  <w:comment w:id="193" w:author="Michael Decker" w:date="2020-03-01T16:56:00Z" w:initials="MD">
     <w:p>
       <w:pPr>
         <w:pStyle w:val="CommentText"/>
@@ -25878,7 +26327,7 @@
       </w:r>
     </w:p>
   </w:comment>
-  <w:comment w:id="155" w:author="blake grills" w:date="2020-03-05T18:12:00Z" w:initials="bg">
+  <w:comment w:id="194" w:author="blake grills" w:date="2020-03-05T18:12:00Z" w:initials="bg">
     <w:p>
       <w:pPr>
         <w:pStyle w:val="CommentText"/>
@@ -25902,7 +26351,7 @@
       </w:r>
     </w:p>
   </w:comment>
-  <w:comment w:id="162" w:author="Michael Decker" w:date="2020-03-01T17:20:00Z" w:initials="MD">
+  <w:comment w:id="201" w:author="Michael Decker" w:date="2020-03-01T17:20:00Z" w:initials="MD">
     <w:p>
       <w:pPr>
         <w:pStyle w:val="CommentText"/>
@@ -25923,7 +26372,7 @@
       <w:proofErr w:type="gramEnd"/>
     </w:p>
   </w:comment>
-  <w:comment w:id="164" w:author="Michael Decker" w:date="2020-03-01T18:05:00Z" w:initials="MD">
+  <w:comment w:id="203" w:author="Michael Decker" w:date="2020-03-01T18:05:00Z" w:initials="MD">
     <w:p>
       <w:pPr>
         <w:pStyle w:val="CommentText"/>
@@ -25958,6 +26407,8 @@
   <w15:commentEx w15:paraId="15A1D32A" w15:done="0"/>
   <w15:commentEx w15:paraId="12BDE8E2" w15:done="0"/>
   <w15:commentEx w15:paraId="4D77BF7E" w15:done="0"/>
+  <w15:commentEx w15:paraId="4DA8531A" w15:done="0"/>
+  <w15:commentEx w15:paraId="1FA3A431" w15:done="0"/>
   <w15:commentEx w15:paraId="64C665F5" w15:done="0"/>
   <w15:commentEx w15:paraId="7D4C1AD6" w15:done="0"/>
   <w15:commentEx w15:paraId="4E8A1FE2" w15:paraIdParent="7D4C1AD6" w15:done="0"/>
@@ -25984,6 +26435,8 @@
   <w16cid:commentId w16cid:paraId="15A1D32A" w16cid:durableId="221BA68C"/>
   <w16cid:commentId w16cid:paraId="12BDE8E2" w16cid:durableId="22160397"/>
   <w16cid:commentId w16cid:paraId="4D77BF7E" w16cid:durableId="220E3E61"/>
+  <w16cid:commentId w16cid:paraId="4DA8531A" w16cid:durableId="221BA9EB"/>
+  <w16cid:commentId w16cid:paraId="1FA3A431" w16cid:durableId="221BA86D"/>
   <w16cid:commentId w16cid:paraId="64C665F5" w16cid:durableId="221A834E"/>
   <w16cid:commentId w16cid:paraId="7D4C1AD6" w16cid:durableId="220661BC"/>
   <w16cid:commentId w16cid:paraId="4E8A1FE2" w16cid:durableId="220B6EA1"/>

</xml_diff>